<commit_message>
fixed typo for A level education charactersitics
</commit_message>
<xml_diff>
--- a/data_prep/testTable1.docx
+++ b/data_prep/testTable1.docx
@@ -1520,7 +1520,7 @@
                 <w:szCs w:val="22"/>
                 <w:color w:val="000000"/>
               </w:rPr>
-              <w:t xml:space="preserve">7,120 (10)</w:t>
+              <w:t xml:space="preserve">7,120 (7.9)</w:t>
             </w:r>
           </w:p>
         </w:tc>
@@ -1614,7 +1614,7 @@
                 <w:szCs w:val="22"/>
                 <w:color w:val="000000"/>
               </w:rPr>
-              <w:t xml:space="preserve">22,117 (32)</w:t>
+              <w:t xml:space="preserve">22,117 (25)</w:t>
             </w:r>
           </w:p>
         </w:tc>
@@ -1708,7 +1708,7 @@
                 <w:szCs w:val="22"/>
                 <w:color w:val="000000"/>
               </w:rPr>
-              <w:t xml:space="preserve">0 (0)</w:t>
+              <w:t xml:space="preserve">21,321 (24)</w:t>
             </w:r>
           </w:p>
         </w:tc>
@@ -1802,7 +1802,7 @@
                 <w:szCs w:val="22"/>
                 <w:color w:val="000000"/>
               </w:rPr>
-              <w:t xml:space="preserve">39,700 (58)</w:t>
+              <w:t xml:space="preserve">39,700 (44)</w:t>
             </w:r>
           </w:p>
         </w:tc>

</xml_diff>

<commit_message>
push to update all figures from inversion of ML and Activity Count from dt2
</commit_message>
<xml_diff>
--- a/data_prep/testTable1.docx
+++ b/data_prep/testTable1.docx
@@ -110,7 +110,7 @@
                 <w:szCs w:val="22"/>
                 <w:color w:val="000000"/>
               </w:rPr>
-              <w:t xml:space="preserve">N = 90,258</w:t>
+              <w:t xml:space="preserve">N = 90,237</w:t>
             </w:r>
           </w:p>
         </w:tc>
@@ -580,7 +580,7 @@
                 <w:szCs w:val="22"/>
                 <w:color w:val="000000"/>
               </w:rPr>
-              <w:t xml:space="preserve">2,017 (2.2)</w:t>
+              <w:t xml:space="preserve">2,016 (2.2)</w:t>
             </w:r>
           </w:p>
         </w:tc>
@@ -674,7 +674,7 @@
                 <w:szCs w:val="22"/>
                 <w:color w:val="000000"/>
               </w:rPr>
-              <w:t xml:space="preserve">1,284 (1.4)</w:t>
+              <w:t xml:space="preserve">1,283 (1.4)</w:t>
             </w:r>
           </w:p>
         </w:tc>
@@ -956,7 +956,7 @@
                 <w:szCs w:val="22"/>
                 <w:color w:val="000000"/>
               </w:rPr>
-              <w:t xml:space="preserve">2,680 (3.0)</w:t>
+              <w:t xml:space="preserve">2,679 (3.0)</w:t>
             </w:r>
           </w:p>
         </w:tc>
@@ -1050,7 +1050,7 @@
                 <w:szCs w:val="22"/>
                 <w:color w:val="000000"/>
               </w:rPr>
-              <w:t xml:space="preserve">87,578 (97)</w:t>
+              <w:t xml:space="preserve">87,558 (97)</w:t>
             </w:r>
           </w:p>
         </w:tc>
@@ -1238,7 +1238,7 @@
                 <w:szCs w:val="22"/>
                 <w:color w:val="000000"/>
               </w:rPr>
-              <w:t xml:space="preserve">51,733 (57)</w:t>
+              <w:t xml:space="preserve">51,723 (57)</w:t>
             </w:r>
           </w:p>
         </w:tc>
@@ -1332,7 +1332,7 @@
                 <w:szCs w:val="22"/>
                 <w:color w:val="000000"/>
               </w:rPr>
-              <w:t xml:space="preserve">38,525 (43)</w:t>
+              <w:t xml:space="preserve">38,514 (43)</w:t>
             </w:r>
           </w:p>
         </w:tc>
@@ -1520,7 +1520,7 @@
                 <w:szCs w:val="22"/>
                 <w:color w:val="000000"/>
               </w:rPr>
-              <w:t xml:space="preserve">7,120 (7.9)</w:t>
+              <w:t xml:space="preserve">7,118 (7.9)</w:t>
             </w:r>
           </w:p>
         </w:tc>
@@ -1614,7 +1614,7 @@
                 <w:szCs w:val="22"/>
                 <w:color w:val="000000"/>
               </w:rPr>
-              <w:t xml:space="preserve">22,117 (25)</w:t>
+              <w:t xml:space="preserve">22,114 (25)</w:t>
             </w:r>
           </w:p>
         </w:tc>
@@ -1708,7 +1708,7 @@
                 <w:szCs w:val="22"/>
                 <w:color w:val="000000"/>
               </w:rPr>
-              <w:t xml:space="preserve">21,321 (24)</w:t>
+              <w:t xml:space="preserve">21,318 (24)</w:t>
             </w:r>
           </w:p>
         </w:tc>
@@ -1802,7 +1802,7 @@
                 <w:szCs w:val="22"/>
                 <w:color w:val="000000"/>
               </w:rPr>
-              <w:t xml:space="preserve">39,700 (44)</w:t>
+              <w:t xml:space="preserve">39,687 (44)</w:t>
             </w:r>
           </w:p>
         </w:tc>
@@ -1990,7 +1990,7 @@
                 <w:szCs w:val="22"/>
                 <w:color w:val="000000"/>
               </w:rPr>
-              <w:t xml:space="preserve">11,586 (13)</w:t>
+              <w:t xml:space="preserve">11,584 (13)</w:t>
             </w:r>
           </w:p>
         </w:tc>
@@ -2084,7 +2084,7 @@
                 <w:szCs w:val="22"/>
                 <w:color w:val="000000"/>
               </w:rPr>
-              <w:t xml:space="preserve">19,663 (22)</w:t>
+              <w:t xml:space="preserve">19,661 (22)</w:t>
             </w:r>
           </w:p>
         </w:tc>
@@ -2178,7 +2178,7 @@
                 <w:szCs w:val="22"/>
                 <w:color w:val="000000"/>
               </w:rPr>
-              <w:t xml:space="preserve">23,668 (26)</w:t>
+              <w:t xml:space="preserve">23,663 (26)</w:t>
             </w:r>
           </w:p>
         </w:tc>
@@ -2272,7 +2272,7 @@
                 <w:szCs w:val="22"/>
                 <w:color w:val="000000"/>
               </w:rPr>
-              <w:t xml:space="preserve">20,901 (23)</w:t>
+              <w:t xml:space="preserve">20,894 (23)</w:t>
             </w:r>
           </w:p>
         </w:tc>
@@ -2366,7 +2366,7 @@
                 <w:szCs w:val="22"/>
                 <w:color w:val="000000"/>
               </w:rPr>
-              <w:t xml:space="preserve">6,074 (6.7)</w:t>
+              <w:t xml:space="preserve">6,072 (6.7)</w:t>
             </w:r>
           </w:p>
         </w:tc>
@@ -2460,7 +2460,7 @@
                 <w:szCs w:val="22"/>
                 <w:color w:val="000000"/>
               </w:rPr>
-              <w:t xml:space="preserve">8,366 (9.3)</w:t>
+              <w:t xml:space="preserve">8,363 (9.3)</w:t>
             </w:r>
           </w:p>
         </w:tc>
@@ -2742,7 +2742,7 @@
                 <w:szCs w:val="22"/>
                 <w:color w:val="000000"/>
               </w:rPr>
-              <w:t xml:space="preserve">52,105 (58)</w:t>
+              <w:t xml:space="preserve">52,094 (58)</w:t>
             </w:r>
           </w:p>
         </w:tc>
@@ -2836,7 +2836,7 @@
                 <w:szCs w:val="22"/>
                 <w:color w:val="000000"/>
               </w:rPr>
-              <w:t xml:space="preserve">32,075 (36)</w:t>
+              <w:t xml:space="preserve">32,065 (36)</w:t>
             </w:r>
           </w:p>
         </w:tc>
@@ -3118,7 +3118,7 @@
                 <w:szCs w:val="22"/>
                 <w:color w:val="000000"/>
               </w:rPr>
-              <w:t xml:space="preserve">4,961 (5.5)</w:t>
+              <w:t xml:space="preserve">4,959 (5.5)</w:t>
             </w:r>
           </w:p>
         </w:tc>
@@ -3212,7 +3212,7 @@
                 <w:szCs w:val="22"/>
                 <w:color w:val="000000"/>
               </w:rPr>
-              <w:t xml:space="preserve">18,247 (20)</w:t>
+              <w:t xml:space="preserve">18,243 (20)</w:t>
             </w:r>
           </w:p>
         </w:tc>
@@ -3306,7 +3306,7 @@
                 <w:szCs w:val="22"/>
                 <w:color w:val="000000"/>
               </w:rPr>
-              <w:t xml:space="preserve">22,703 (25)</w:t>
+              <w:t xml:space="preserve">22,696 (25)</w:t>
             </w:r>
           </w:p>
         </w:tc>
@@ -3400,7 +3400,7 @@
                 <w:szCs w:val="22"/>
                 <w:color w:val="000000"/>
               </w:rPr>
-              <w:t xml:space="preserve">23,634 (26)</w:t>
+              <w:t xml:space="preserve">23,629 (26)</w:t>
             </w:r>
           </w:p>
         </w:tc>
@@ -3494,7 +3494,7 @@
                 <w:szCs w:val="22"/>
                 <w:color w:val="000000"/>
               </w:rPr>
-              <w:t xml:space="preserve">20,713 (23)</w:t>
+              <w:t xml:space="preserve">20,710 (23)</w:t>
             </w:r>
           </w:p>
         </w:tc>
@@ -3682,7 +3682,7 @@
                 <w:szCs w:val="22"/>
                 <w:color w:val="000000"/>
               </w:rPr>
-              <w:t xml:space="preserve">64,281 (71)</w:t>
+              <w:t xml:space="preserve">64,263 (71)</w:t>
             </w:r>
           </w:p>
         </w:tc>
@@ -3776,7 +3776,7 @@
                 <w:szCs w:val="22"/>
                 <w:color w:val="000000"/>
               </w:rPr>
-              <w:t xml:space="preserve">22,781 (25)</w:t>
+              <w:t xml:space="preserve">22,778 (25)</w:t>
             </w:r>
           </w:p>
         </w:tc>
@@ -4058,7 +4058,7 @@
                 <w:szCs w:val="22"/>
                 <w:color w:val="000000"/>
               </w:rPr>
-              <w:t xml:space="preserve">16,297 (18)</w:t>
+              <w:t xml:space="preserve">16,292 (18)</w:t>
             </w:r>
           </w:p>
         </w:tc>
@@ -4152,7 +4152,7 @@
                 <w:szCs w:val="22"/>
                 <w:color w:val="000000"/>
               </w:rPr>
-              <w:t xml:space="preserve">30,604 (34)</w:t>
+              <w:t xml:space="preserve">30,597 (34)</w:t>
             </w:r>
           </w:p>
         </w:tc>
@@ -4246,7 +4246,7 @@
                 <w:szCs w:val="22"/>
                 <w:color w:val="000000"/>
               </w:rPr>
-              <w:t xml:space="preserve">43,357 (48)</w:t>
+              <w:t xml:space="preserve">43,348 (48)</w:t>
             </w:r>
           </w:p>
         </w:tc>
@@ -4434,7 +4434,7 @@
                 <w:szCs w:val="22"/>
                 <w:color w:val="000000"/>
               </w:rPr>
-              <w:t xml:space="preserve">74,546 (83)</w:t>
+              <w:t xml:space="preserve">74,526 (83)</w:t>
             </w:r>
           </w:p>
         </w:tc>
@@ -4528,7 +4528,7 @@
                 <w:szCs w:val="22"/>
                 <w:color w:val="000000"/>
               </w:rPr>
-              <w:t xml:space="preserve">14,991 (17)</w:t>
+              <w:t xml:space="preserve">14,990 (17)</w:t>
             </w:r>
           </w:p>
         </w:tc>
@@ -4810,7 +4810,7 @@
                 <w:szCs w:val="22"/>
                 <w:color w:val="000000"/>
               </w:rPr>
-              <w:t xml:space="preserve">76,549 (85)</w:t>
+              <w:t xml:space="preserve">76,532 (85)</w:t>
             </w:r>
           </w:p>
         </w:tc>
@@ -4904,7 +4904,7 @@
                 <w:szCs w:val="22"/>
                 <w:color w:val="000000"/>
               </w:rPr>
-              <w:t xml:space="preserve">13,285 (15)</w:t>
+              <w:t xml:space="preserve">13,281 (15)</w:t>
             </w:r>
           </w:p>
         </w:tc>
@@ -5186,7 +5186,7 @@
                 <w:szCs w:val="22"/>
                 <w:color w:val="000000"/>
               </w:rPr>
-              <w:t xml:space="preserve">29,461 (33)</w:t>
+              <w:t xml:space="preserve">29,456 (33)</w:t>
             </w:r>
           </w:p>
         </w:tc>
@@ -5280,7 +5280,7 @@
                 <w:szCs w:val="22"/>
                 <w:color w:val="000000"/>
               </w:rPr>
-              <w:t xml:space="preserve">54,052 (60)</w:t>
+              <w:t xml:space="preserve">54,040 (60)</w:t>
             </w:r>
           </w:p>
         </w:tc>
@@ -5374,7 +5374,7 @@
                 <w:szCs w:val="22"/>
                 <w:color w:val="000000"/>
               </w:rPr>
-              <w:t xml:space="preserve">6,745 (7.5)</w:t>
+              <w:t xml:space="preserve">6,741 (7.5)</w:t>
             </w:r>
           </w:p>
         </w:tc>
@@ -5562,7 +5562,7 @@
                 <w:szCs w:val="22"/>
                 <w:color w:val="000000"/>
               </w:rPr>
-              <w:t xml:space="preserve">15,370 (17)</w:t>
+              <w:t xml:space="preserve">15,369 (17)</w:t>
             </w:r>
           </w:p>
         </w:tc>
@@ -5656,7 +5656,7 @@
                 <w:szCs w:val="22"/>
                 <w:color w:val="000000"/>
               </w:rPr>
-              <w:t xml:space="preserve">66,477 (74)</w:t>
+              <w:t xml:space="preserve">66,462 (74)</w:t>
             </w:r>
           </w:p>
         </w:tc>
@@ -5750,7 +5750,7 @@
                 <w:szCs w:val="22"/>
                 <w:color w:val="000000"/>
               </w:rPr>
-              <w:t xml:space="preserve">8,411 (9.3)</w:t>
+              <w:t xml:space="preserve">8,406 (9.3)</w:t>
             </w:r>
           </w:p>
         </w:tc>

</xml_diff>

<commit_message>
made final modifications to tables to address comments left in the word document
</commit_message>
<xml_diff>
--- a/data_prep/testTable1.docx
+++ b/data_prep/testTable1.docx
@@ -60,13 +60,13 @@
               <w:rPr>
                 <w:rFonts w:ascii="DejaVu Sans" w:hAnsi="DejaVu Sans" w:eastAsia="DejaVu Sans" w:cs="DejaVu Sans"/>
                 <w:i w:val="false"/>
-                <w:b w:val="true"/>
-                <w:u w:val="none"/>
-                <w:sz w:val="22"/>
-                <w:szCs w:val="22"/>
-                <w:color w:val="000000"/>
-              </w:rPr>
-              <w:t xml:space="preserve">Characteristic</w:t>
+                <w:b w:val="false"/>
+                <w:u w:val="none"/>
+                <w:sz w:val="22"/>
+                <w:szCs w:val="22"/>
+                <w:color w:val="000000"/>
+              </w:rPr>
+              <w:t xml:space="preserve">Baseline Characteristics</w:t>
             </w:r>
           </w:p>
         </w:tc>
@@ -912,7 +912,7 @@
                 <w:szCs w:val="22"/>
                 <w:color w:val="000000"/>
               </w:rPr>
-              <w:t xml:space="preserve">Nonwhite</w:t>
+              <w:t xml:space="preserve">Non-white</w:t>
             </w:r>
           </w:p>
         </w:tc>

</xml_diff>

<commit_message>
modified dt4 so that it removed rows with NA values for greeness and blueness
</commit_message>
<xml_diff>
--- a/data_prep/testTable1.docx
+++ b/data_prep/testTable1.docx
@@ -2749,7 +2749,7 @@
       </w:tr>
       <w:tr>
         <w:trPr>
-          <w:trHeight w:val="607" w:hRule="auto"/>
+          <w:trHeight w:val="624" w:hRule="auto"/>
         </w:trPr>
         body29
         <w:tc>
@@ -2792,7 +2792,7 @@
                 <w:szCs w:val="22"/>
                 <w:color w:val="000000"/>
               </w:rPr>
-              <w:t xml:space="preserve">Previous</w:t>
+              <w:t xml:space="preserve">Previously</w:t>
             </w:r>
           </w:p>
         </w:tc>
@@ -2843,7 +2843,7 @@
       </w:tr>
       <w:tr>
         <w:trPr>
-          <w:trHeight w:val="607" w:hRule="auto"/>
+          <w:trHeight w:val="624" w:hRule="auto"/>
         </w:trPr>
         body30
         <w:tc>
@@ -2886,7 +2886,7 @@
                 <w:szCs w:val="22"/>
                 <w:color w:val="000000"/>
               </w:rPr>
-              <w:t xml:space="preserve">Current</w:t>
+              <w:t xml:space="preserve">Currently</w:t>
             </w:r>
           </w:p>
         </w:tc>

</xml_diff>

<commit_message>
added MVPA_100 and MVPA_150 to the df
</commit_message>
<xml_diff>
--- a/data_prep/testTable1.docx
+++ b/data_prep/testTable1.docx
@@ -305,7 +305,7 @@
       </w:tr>
       <w:tr>
         <w:trPr>
-          <w:trHeight w:val="624" w:hRule="auto"/>
+          <w:trHeight w:val="630" w:hRule="auto"/>
         </w:trPr>
         body 3
         <w:tc>
@@ -348,7 +348,7 @@
                 <w:szCs w:val="22"/>
                 <w:color w:val="000000"/>
               </w:rPr>
-              <w:t xml:space="preserve">MVPA min/week - Machine learning, Median (Q1, Q3)</w:t>
+              <w:t xml:space="preserve">MVPA_100, Median (Q1, Q3)</w:t>
             </w:r>
           </w:p>
         </w:tc>
@@ -392,14 +392,14 @@
                 <w:szCs w:val="22"/>
                 <w:color w:val="000000"/>
               </w:rPr>
-              <w:t xml:space="preserve">234.1 (114.5, 404.0)</w:t>
+              <w:t xml:space="preserve">708.8 (516.3, 938.0)</w:t>
             </w:r>
           </w:p>
         </w:tc>
       </w:tr>
       <w:tr>
         <w:trPr>
-          <w:trHeight w:val="624" w:hRule="auto"/>
+          <w:trHeight w:val="630" w:hRule="auto"/>
         </w:trPr>
         body 4
         <w:tc>
@@ -442,7 +442,7 @@
                 <w:szCs w:val="22"/>
                 <w:color w:val="000000"/>
               </w:rPr>
-              <w:t xml:space="preserve">MVPA min/week - Activity count, Median (Q1, Q3)</w:t>
+              <w:t xml:space="preserve">MVPA_150, Median (Q1, Q3)</w:t>
             </w:r>
           </w:p>
         </w:tc>
@@ -486,7 +486,7 @@
                 <w:szCs w:val="22"/>
                 <w:color w:val="000000"/>
               </w:rPr>
-              <w:t xml:space="preserve">585.9 (372.1, 853.2)</w:t>
+              <w:t xml:space="preserve">305.8 (198.7, 444.6)</w:t>
             </w:r>
           </w:p>
         </w:tc>
@@ -536,7 +536,7 @@
                 <w:szCs w:val="22"/>
                 <w:color w:val="000000"/>
               </w:rPr>
-              <w:t xml:space="preserve">Myocardial infarction, n (%)</w:t>
+              <w:t xml:space="preserve">MVPA min/week - Machine learning, Median (Q1, Q3)</w:t>
             </w:r>
           </w:p>
         </w:tc>
@@ -580,14 +580,14 @@
                 <w:szCs w:val="22"/>
                 <w:color w:val="000000"/>
               </w:rPr>
-              <w:t xml:space="preserve">2,016 (2.2)</w:t>
+              <w:t xml:space="preserve">234.1 (114.5, 404.0)</w:t>
             </w:r>
           </w:p>
         </w:tc>
       </w:tr>
       <w:tr>
         <w:trPr>
-          <w:trHeight w:val="607" w:hRule="auto"/>
+          <w:trHeight w:val="624" w:hRule="auto"/>
         </w:trPr>
         body 6
         <w:tc>
@@ -630,7 +630,7 @@
                 <w:szCs w:val="22"/>
                 <w:color w:val="000000"/>
               </w:rPr>
-              <w:t xml:space="preserve">Stroke, n (%)</w:t>
+              <w:t xml:space="preserve">MVPA min/week - Activity count, Median (Q1, Q3)</w:t>
             </w:r>
           </w:p>
         </w:tc>
@@ -674,7 +674,7 @@
                 <w:szCs w:val="22"/>
                 <w:color w:val="000000"/>
               </w:rPr>
-              <w:t xml:space="preserve">1,283 (1.4)</w:t>
+              <w:t xml:space="preserve">585.9 (372.1, 853.2)</w:t>
             </w:r>
           </w:p>
         </w:tc>
@@ -724,7 +724,7 @@
                 <w:szCs w:val="22"/>
                 <w:color w:val="000000"/>
               </w:rPr>
-              <w:t xml:space="preserve">Age, Median (Q1, Q3)</w:t>
+              <w:t xml:space="preserve">Myocardial infarction, n (%)</w:t>
             </w:r>
           </w:p>
         </w:tc>
@@ -768,7 +768,7 @@
                 <w:szCs w:val="22"/>
                 <w:color w:val="000000"/>
               </w:rPr>
-              <w:t xml:space="preserve">63.2 (56.1, 68.4)</w:t>
+              <w:t xml:space="preserve">2,016 (2.2)</w:t>
             </w:r>
           </w:p>
         </w:tc>
@@ -818,7 +818,7 @@
                 <w:szCs w:val="22"/>
                 <w:color w:val="000000"/>
               </w:rPr>
-              <w:t xml:space="preserve">Race, n (%)</w:t>
+              <w:t xml:space="preserve">Stroke, n (%)</w:t>
             </w:r>
           </w:p>
         </w:tc>
@@ -862,14 +862,14 @@
                 <w:szCs w:val="22"/>
                 <w:color w:val="000000"/>
               </w:rPr>
-              <w:t xml:space="preserve"/>
+              <w:t xml:space="preserve">1,283 (1.4)</w:t>
             </w:r>
           </w:p>
         </w:tc>
       </w:tr>
       <w:tr>
         <w:trPr>
-          <w:trHeight w:val="607" w:hRule="auto"/>
+          <w:trHeight w:val="624" w:hRule="auto"/>
         </w:trPr>
         body 9
         <w:tc>
@@ -900,19 +900,19 @@
                 <w:right w:val="none" w:sz="0" w:space="0" w:color="000000"/>
               </w:pBdr>
               <w:spacing w:after="100" w:before="100" w:line="240"/>
-              <w:ind w:left="300" w:right="100" w:firstLine="0" w:firstLineChars="0"/>
-            </w:pPr>
-            <w:r>
-              <w:rPr>
-                <w:rFonts w:ascii="DejaVu Sans" w:hAnsi="DejaVu Sans" w:eastAsia="DejaVu Sans" w:cs="DejaVu Sans"/>
-                <w:i w:val="false"/>
-                <w:b w:val="false"/>
-                <w:u w:val="none"/>
-                <w:sz w:val="22"/>
-                <w:szCs w:val="22"/>
-                <w:color w:val="000000"/>
-              </w:rPr>
-              <w:t xml:space="preserve">Non-white</w:t>
+              <w:ind w:left="100" w:right="100" w:firstLine="0" w:firstLineChars="0"/>
+            </w:pPr>
+            <w:r>
+              <w:rPr>
+                <w:rFonts w:ascii="DejaVu Sans" w:hAnsi="DejaVu Sans" w:eastAsia="DejaVu Sans" w:cs="DejaVu Sans"/>
+                <w:i w:val="false"/>
+                <w:b w:val="false"/>
+                <w:u w:val="none"/>
+                <w:sz w:val="22"/>
+                <w:szCs w:val="22"/>
+                <w:color w:val="000000"/>
+              </w:rPr>
+              <w:t xml:space="preserve">Age, Median (Q1, Q3)</w:t>
             </w:r>
           </w:p>
         </w:tc>
@@ -956,7 +956,7 @@
                 <w:szCs w:val="22"/>
                 <w:color w:val="000000"/>
               </w:rPr>
-              <w:t xml:space="preserve">2,679 (3.0)</w:t>
+              <w:t xml:space="preserve">63.2 (56.1, 68.4)</w:t>
             </w:r>
           </w:p>
         </w:tc>
@@ -994,19 +994,19 @@
                 <w:right w:val="none" w:sz="0" w:space="0" w:color="000000"/>
               </w:pBdr>
               <w:spacing w:after="100" w:before="100" w:line="240"/>
-              <w:ind w:left="300" w:right="100" w:firstLine="0" w:firstLineChars="0"/>
-            </w:pPr>
-            <w:r>
-              <w:rPr>
-                <w:rFonts w:ascii="DejaVu Sans" w:hAnsi="DejaVu Sans" w:eastAsia="DejaVu Sans" w:cs="DejaVu Sans"/>
-                <w:i w:val="false"/>
-                <w:b w:val="false"/>
-                <w:u w:val="none"/>
-                <w:sz w:val="22"/>
-                <w:szCs w:val="22"/>
-                <w:color w:val="000000"/>
-              </w:rPr>
-              <w:t xml:space="preserve">White</w:t>
+              <w:ind w:left="100" w:right="100" w:firstLine="0" w:firstLineChars="0"/>
+            </w:pPr>
+            <w:r>
+              <w:rPr>
+                <w:rFonts w:ascii="DejaVu Sans" w:hAnsi="DejaVu Sans" w:eastAsia="DejaVu Sans" w:cs="DejaVu Sans"/>
+                <w:i w:val="false"/>
+                <w:b w:val="false"/>
+                <w:u w:val="none"/>
+                <w:sz w:val="22"/>
+                <w:szCs w:val="22"/>
+                <w:color w:val="000000"/>
+              </w:rPr>
+              <w:t xml:space="preserve">Race, n (%)</w:t>
             </w:r>
           </w:p>
         </w:tc>
@@ -1050,7 +1050,7 @@
                 <w:szCs w:val="22"/>
                 <w:color w:val="000000"/>
               </w:rPr>
-              <w:t xml:space="preserve">87,558 (97)</w:t>
+              <w:t xml:space="preserve"/>
             </w:r>
           </w:p>
         </w:tc>
@@ -1088,19 +1088,19 @@
                 <w:right w:val="none" w:sz="0" w:space="0" w:color="000000"/>
               </w:pBdr>
               <w:spacing w:after="100" w:before="100" w:line="240"/>
-              <w:ind w:left="100" w:right="100" w:firstLine="0" w:firstLineChars="0"/>
-            </w:pPr>
-            <w:r>
-              <w:rPr>
-                <w:rFonts w:ascii="DejaVu Sans" w:hAnsi="DejaVu Sans" w:eastAsia="DejaVu Sans" w:cs="DejaVu Sans"/>
-                <w:i w:val="false"/>
-                <w:b w:val="false"/>
-                <w:u w:val="none"/>
-                <w:sz w:val="22"/>
-                <w:szCs w:val="22"/>
-                <w:color w:val="000000"/>
-              </w:rPr>
-              <w:t xml:space="preserve">Sex, n (%)</w:t>
+              <w:ind w:left="300" w:right="100" w:firstLine="0" w:firstLineChars="0"/>
+            </w:pPr>
+            <w:r>
+              <w:rPr>
+                <w:rFonts w:ascii="DejaVu Sans" w:hAnsi="DejaVu Sans" w:eastAsia="DejaVu Sans" w:cs="DejaVu Sans"/>
+                <w:i w:val="false"/>
+                <w:b w:val="false"/>
+                <w:u w:val="none"/>
+                <w:sz w:val="22"/>
+                <w:szCs w:val="22"/>
+                <w:color w:val="000000"/>
+              </w:rPr>
+              <w:t xml:space="preserve">Non-white</w:t>
             </w:r>
           </w:p>
         </w:tc>
@@ -1144,7 +1144,7 @@
                 <w:szCs w:val="22"/>
                 <w:color w:val="000000"/>
               </w:rPr>
-              <w:t xml:space="preserve"/>
+              <w:t xml:space="preserve">2,679 (3.0)</w:t>
             </w:r>
           </w:p>
         </w:tc>
@@ -1194,7 +1194,7 @@
                 <w:szCs w:val="22"/>
                 <w:color w:val="000000"/>
               </w:rPr>
-              <w:t xml:space="preserve">Female</w:t>
+              <w:t xml:space="preserve">White</w:t>
             </w:r>
           </w:p>
         </w:tc>
@@ -1238,7 +1238,7 @@
                 <w:szCs w:val="22"/>
                 <w:color w:val="000000"/>
               </w:rPr>
-              <w:t xml:space="preserve">51,723 (57)</w:t>
+              <w:t xml:space="preserve">87,558 (97)</w:t>
             </w:r>
           </w:p>
         </w:tc>
@@ -1276,19 +1276,19 @@
                 <w:right w:val="none" w:sz="0" w:space="0" w:color="000000"/>
               </w:pBdr>
               <w:spacing w:after="100" w:before="100" w:line="240"/>
-              <w:ind w:left="300" w:right="100" w:firstLine="0" w:firstLineChars="0"/>
-            </w:pPr>
-            <w:r>
-              <w:rPr>
-                <w:rFonts w:ascii="DejaVu Sans" w:hAnsi="DejaVu Sans" w:eastAsia="DejaVu Sans" w:cs="DejaVu Sans"/>
-                <w:i w:val="false"/>
-                <w:b w:val="false"/>
-                <w:u w:val="none"/>
-                <w:sz w:val="22"/>
-                <w:szCs w:val="22"/>
-                <w:color w:val="000000"/>
-              </w:rPr>
-              <w:t xml:space="preserve">Male</w:t>
+              <w:ind w:left="100" w:right="100" w:firstLine="0" w:firstLineChars="0"/>
+            </w:pPr>
+            <w:r>
+              <w:rPr>
+                <w:rFonts w:ascii="DejaVu Sans" w:hAnsi="DejaVu Sans" w:eastAsia="DejaVu Sans" w:cs="DejaVu Sans"/>
+                <w:i w:val="false"/>
+                <w:b w:val="false"/>
+                <w:u w:val="none"/>
+                <w:sz w:val="22"/>
+                <w:szCs w:val="22"/>
+                <w:color w:val="000000"/>
+              </w:rPr>
+              <w:t xml:space="preserve">Sex, n (%)</w:t>
             </w:r>
           </w:p>
         </w:tc>
@@ -1332,7 +1332,7 @@
                 <w:szCs w:val="22"/>
                 <w:color w:val="000000"/>
               </w:rPr>
-              <w:t xml:space="preserve">38,514 (43)</w:t>
+              <w:t xml:space="preserve"/>
             </w:r>
           </w:p>
         </w:tc>
@@ -1370,19 +1370,19 @@
                 <w:right w:val="none" w:sz="0" w:space="0" w:color="000000"/>
               </w:pBdr>
               <w:spacing w:after="100" w:before="100" w:line="240"/>
-              <w:ind w:left="100" w:right="100" w:firstLine="0" w:firstLineChars="0"/>
-            </w:pPr>
-            <w:r>
-              <w:rPr>
-                <w:rFonts w:ascii="DejaVu Sans" w:hAnsi="DejaVu Sans" w:eastAsia="DejaVu Sans" w:cs="DejaVu Sans"/>
-                <w:i w:val="false"/>
-                <w:b w:val="false"/>
-                <w:u w:val="none"/>
-                <w:sz w:val="22"/>
-                <w:szCs w:val="22"/>
-                <w:color w:val="000000"/>
-              </w:rPr>
-              <w:t xml:space="preserve">Education, n (%)</w:t>
+              <w:ind w:left="300" w:right="100" w:firstLine="0" w:firstLineChars="0"/>
+            </w:pPr>
+            <w:r>
+              <w:rPr>
+                <w:rFonts w:ascii="DejaVu Sans" w:hAnsi="DejaVu Sans" w:eastAsia="DejaVu Sans" w:cs="DejaVu Sans"/>
+                <w:i w:val="false"/>
+                <w:b w:val="false"/>
+                <w:u w:val="none"/>
+                <w:sz w:val="22"/>
+                <w:szCs w:val="22"/>
+                <w:color w:val="000000"/>
+              </w:rPr>
+              <w:t xml:space="preserve">Female</w:t>
             </w:r>
           </w:p>
         </w:tc>
@@ -1426,7 +1426,7 @@
                 <w:szCs w:val="22"/>
                 <w:color w:val="000000"/>
               </w:rPr>
-              <w:t xml:space="preserve"/>
+              <w:t xml:space="preserve">51,723 (57)</w:t>
             </w:r>
           </w:p>
         </w:tc>
@@ -1476,7 +1476,7 @@
                 <w:szCs w:val="22"/>
                 <w:color w:val="000000"/>
               </w:rPr>
-              <w:t xml:space="preserve">None of the below</w:t>
+              <w:t xml:space="preserve">Male</w:t>
             </w:r>
           </w:p>
         </w:tc>
@@ -1520,14 +1520,14 @@
                 <w:szCs w:val="22"/>
                 <w:color w:val="000000"/>
               </w:rPr>
-              <w:t xml:space="preserve">7,118 (7.9)</w:t>
+              <w:t xml:space="preserve">38,514 (43)</w:t>
             </w:r>
           </w:p>
         </w:tc>
       </w:tr>
       <w:tr>
         <w:trPr>
-          <w:trHeight w:val="624" w:hRule="auto"/>
+          <w:trHeight w:val="607" w:hRule="auto"/>
         </w:trPr>
         body16
         <w:tc>
@@ -1558,19 +1558,19 @@
                 <w:right w:val="none" w:sz="0" w:space="0" w:color="000000"/>
               </w:pBdr>
               <w:spacing w:after="100" w:before="100" w:line="240"/>
-              <w:ind w:left="300" w:right="100" w:firstLine="0" w:firstLineChars="0"/>
-            </w:pPr>
-            <w:r>
-              <w:rPr>
-                <w:rFonts w:ascii="DejaVu Sans" w:hAnsi="DejaVu Sans" w:eastAsia="DejaVu Sans" w:cs="DejaVu Sans"/>
-                <w:i w:val="false"/>
-                <w:b w:val="false"/>
-                <w:u w:val="none"/>
-                <w:sz w:val="22"/>
-                <w:szCs w:val="22"/>
-                <w:color w:val="000000"/>
-              </w:rPr>
-              <w:t xml:space="preserve">O levels/GCSEs or equivalent, CSEs or equivalent</w:t>
+              <w:ind w:left="100" w:right="100" w:firstLine="0" w:firstLineChars="0"/>
+            </w:pPr>
+            <w:r>
+              <w:rPr>
+                <w:rFonts w:ascii="DejaVu Sans" w:hAnsi="DejaVu Sans" w:eastAsia="DejaVu Sans" w:cs="DejaVu Sans"/>
+                <w:i w:val="false"/>
+                <w:b w:val="false"/>
+                <w:u w:val="none"/>
+                <w:sz w:val="22"/>
+                <w:szCs w:val="22"/>
+                <w:color w:val="000000"/>
+              </w:rPr>
+              <w:t xml:space="preserve">Education, n (%)</w:t>
             </w:r>
           </w:p>
         </w:tc>
@@ -1614,14 +1614,14 @@
                 <w:szCs w:val="22"/>
                 <w:color w:val="000000"/>
               </w:rPr>
-              <w:t xml:space="preserve">22,114 (25)</w:t>
+              <w:t xml:space="preserve"/>
             </w:r>
           </w:p>
         </w:tc>
       </w:tr>
       <w:tr>
         <w:trPr>
-          <w:trHeight w:val="624" w:hRule="auto"/>
+          <w:trHeight w:val="607" w:hRule="auto"/>
         </w:trPr>
         body17
         <w:tc>
@@ -1664,7 +1664,7 @@
                 <w:szCs w:val="22"/>
                 <w:color w:val="000000"/>
               </w:rPr>
-              <w:t xml:space="preserve">A levels/AS, NVQ/HND/HNC or equivalent</w:t>
+              <w:t xml:space="preserve">None of the below</w:t>
             </w:r>
           </w:p>
         </w:tc>
@@ -1708,7 +1708,7 @@
                 <w:szCs w:val="22"/>
                 <w:color w:val="000000"/>
               </w:rPr>
-              <w:t xml:space="preserve">21,318 (24)</w:t>
+              <w:t xml:space="preserve">7,118 (7.9)</w:t>
             </w:r>
           </w:p>
         </w:tc>
@@ -1758,7 +1758,7 @@
                 <w:szCs w:val="22"/>
                 <w:color w:val="000000"/>
               </w:rPr>
-              <w:t xml:space="preserve">College or University degree</w:t>
+              <w:t xml:space="preserve">O levels/GCSEs or equivalent, CSEs or equivalent</w:t>
             </w:r>
           </w:p>
         </w:tc>
@@ -1802,14 +1802,14 @@
                 <w:szCs w:val="22"/>
                 <w:color w:val="000000"/>
               </w:rPr>
-              <w:t xml:space="preserve">39,687 (44)</w:t>
+              <w:t xml:space="preserve">22,114 (25)</w:t>
             </w:r>
           </w:p>
         </w:tc>
       </w:tr>
       <w:tr>
         <w:trPr>
-          <w:trHeight w:val="607" w:hRule="auto"/>
+          <w:trHeight w:val="624" w:hRule="auto"/>
         </w:trPr>
         body19
         <w:tc>
@@ -1840,19 +1840,19 @@
                 <w:right w:val="none" w:sz="0" w:space="0" w:color="000000"/>
               </w:pBdr>
               <w:spacing w:after="100" w:before="100" w:line="240"/>
-              <w:ind w:left="100" w:right="100" w:firstLine="0" w:firstLineChars="0"/>
-            </w:pPr>
-            <w:r>
-              <w:rPr>
-                <w:rFonts w:ascii="DejaVu Sans" w:hAnsi="DejaVu Sans" w:eastAsia="DejaVu Sans" w:cs="DejaVu Sans"/>
-                <w:i w:val="false"/>
-                <w:b w:val="false"/>
-                <w:u w:val="none"/>
-                <w:sz w:val="22"/>
-                <w:szCs w:val="22"/>
-                <w:color w:val="000000"/>
-              </w:rPr>
-              <w:t xml:space="preserve">Household income GBP, n (%)</w:t>
+              <w:ind w:left="300" w:right="100" w:firstLine="0" w:firstLineChars="0"/>
+            </w:pPr>
+            <w:r>
+              <w:rPr>
+                <w:rFonts w:ascii="DejaVu Sans" w:hAnsi="DejaVu Sans" w:eastAsia="DejaVu Sans" w:cs="DejaVu Sans"/>
+                <w:i w:val="false"/>
+                <w:b w:val="false"/>
+                <w:u w:val="none"/>
+                <w:sz w:val="22"/>
+                <w:szCs w:val="22"/>
+                <w:color w:val="000000"/>
+              </w:rPr>
+              <w:t xml:space="preserve">A levels/AS, NVQ/HND/HNC or equivalent</w:t>
             </w:r>
           </w:p>
         </w:tc>
@@ -1896,14 +1896,14 @@
                 <w:szCs w:val="22"/>
                 <w:color w:val="000000"/>
               </w:rPr>
-              <w:t xml:space="preserve"/>
+              <w:t xml:space="preserve">21,318 (24)</w:t>
             </w:r>
           </w:p>
         </w:tc>
       </w:tr>
       <w:tr>
         <w:trPr>
-          <w:trHeight w:val="607" w:hRule="auto"/>
+          <w:trHeight w:val="624" w:hRule="auto"/>
         </w:trPr>
         body20
         <w:tc>
@@ -1946,7 +1946,7 @@
                 <w:szCs w:val="22"/>
                 <w:color w:val="000000"/>
               </w:rPr>
-              <w:t xml:space="preserve">Less than 18,000</w:t>
+              <w:t xml:space="preserve">College or University degree</w:t>
             </w:r>
           </w:p>
         </w:tc>
@@ -1990,7 +1990,7 @@
                 <w:szCs w:val="22"/>
                 <w:color w:val="000000"/>
               </w:rPr>
-              <w:t xml:space="preserve">11,584 (13)</w:t>
+              <w:t xml:space="preserve">39,687 (44)</w:t>
             </w:r>
           </w:p>
         </w:tc>
@@ -2028,19 +2028,19 @@
                 <w:right w:val="none" w:sz="0" w:space="0" w:color="000000"/>
               </w:pBdr>
               <w:spacing w:after="100" w:before="100" w:line="240"/>
-              <w:ind w:left="300" w:right="100" w:firstLine="0" w:firstLineChars="0"/>
-            </w:pPr>
-            <w:r>
-              <w:rPr>
-                <w:rFonts w:ascii="DejaVu Sans" w:hAnsi="DejaVu Sans" w:eastAsia="DejaVu Sans" w:cs="DejaVu Sans"/>
-                <w:i w:val="false"/>
-                <w:b w:val="false"/>
-                <w:u w:val="none"/>
-                <w:sz w:val="22"/>
-                <w:szCs w:val="22"/>
-                <w:color w:val="000000"/>
-              </w:rPr>
-              <w:t xml:space="preserve">18,000 to 30,999</w:t>
+              <w:ind w:left="100" w:right="100" w:firstLine="0" w:firstLineChars="0"/>
+            </w:pPr>
+            <w:r>
+              <w:rPr>
+                <w:rFonts w:ascii="DejaVu Sans" w:hAnsi="DejaVu Sans" w:eastAsia="DejaVu Sans" w:cs="DejaVu Sans"/>
+                <w:i w:val="false"/>
+                <w:b w:val="false"/>
+                <w:u w:val="none"/>
+                <w:sz w:val="22"/>
+                <w:szCs w:val="22"/>
+                <w:color w:val="000000"/>
+              </w:rPr>
+              <w:t xml:space="preserve">Household income GBP, n (%)</w:t>
             </w:r>
           </w:p>
         </w:tc>
@@ -2084,7 +2084,7 @@
                 <w:szCs w:val="22"/>
                 <w:color w:val="000000"/>
               </w:rPr>
-              <w:t xml:space="preserve">19,661 (22)</w:t>
+              <w:t xml:space="preserve"/>
             </w:r>
           </w:p>
         </w:tc>
@@ -2134,7 +2134,7 @@
                 <w:szCs w:val="22"/>
                 <w:color w:val="000000"/>
               </w:rPr>
-              <w:t xml:space="preserve">31,000 to 51,999</w:t>
+              <w:t xml:space="preserve">Less than 18,000</w:t>
             </w:r>
           </w:p>
         </w:tc>
@@ -2178,7 +2178,7 @@
                 <w:szCs w:val="22"/>
                 <w:color w:val="000000"/>
               </w:rPr>
-              <w:t xml:space="preserve">23,663 (26)</w:t>
+              <w:t xml:space="preserve">11,584 (13)</w:t>
             </w:r>
           </w:p>
         </w:tc>
@@ -2228,7 +2228,7 @@
                 <w:szCs w:val="22"/>
                 <w:color w:val="000000"/>
               </w:rPr>
-              <w:t xml:space="preserve">52,000 to 100,000</w:t>
+              <w:t xml:space="preserve">18,000 to 30,999</w:t>
             </w:r>
           </w:p>
         </w:tc>
@@ -2272,7 +2272,7 @@
                 <w:szCs w:val="22"/>
                 <w:color w:val="000000"/>
               </w:rPr>
-              <w:t xml:space="preserve">20,894 (23)</w:t>
+              <w:t xml:space="preserve">19,661 (22)</w:t>
             </w:r>
           </w:p>
         </w:tc>
@@ -2322,7 +2322,7 @@
                 <w:szCs w:val="22"/>
                 <w:color w:val="000000"/>
               </w:rPr>
-              <w:t xml:space="preserve">Greater than 100,000</w:t>
+              <w:t xml:space="preserve">31,000 to 51,999</w:t>
             </w:r>
           </w:p>
         </w:tc>
@@ -2366,7 +2366,7 @@
                 <w:szCs w:val="22"/>
                 <w:color w:val="000000"/>
               </w:rPr>
-              <w:t xml:space="preserve">6,072 (6.7)</w:t>
+              <w:t xml:space="preserve">23,663 (26)</w:t>
             </w:r>
           </w:p>
         </w:tc>
@@ -2416,6 +2416,194 @@
                 <w:szCs w:val="22"/>
                 <w:color w:val="000000"/>
               </w:rPr>
+              <w:t xml:space="preserve">52,000 to 100,000</w:t>
+            </w:r>
+          </w:p>
+        </w:tc>
+        <w:tc>
+          <w:tcPr>
+            <w:tcBorders>
+              <w:bottom w:val="none" w:sz="0" w:space="0" w:color="000000"/>
+              <w:top w:val="none" w:sz="0" w:space="0" w:color="000000"/>
+              <w:left w:val="none" w:sz="0" w:space="0" w:color="000000"/>
+              <w:right w:val="none" w:sz="0" w:space="0" w:color="000000"/>
+            </w:tcBorders>
+            <w:shd w:val="clear" w:color="auto" w:fill="FFFFFF"/>
+            <w:tcMar>
+              <w:top w:w="0" w:type="dxa"/>
+              <w:bottom w:w="0" w:type="dxa"/>
+              <w:left w:w="0" w:type="dxa"/>
+              <w:right w:w="0" w:type="dxa"/>
+            </w:tcMar>
+            <w:vAlign w:val="top"/>
+          </w:tcPr>
+          <w:p>
+            <w:pPr>
+              <w:pStyle w:val="Normal"/>
+              <w:jc w:val="center"/>
+              <w:pBdr>
+                <w:bottom w:val="none" w:sz="0" w:space="0" w:color="000000"/>
+                <w:top w:val="none" w:sz="0" w:space="0" w:color="000000"/>
+                <w:left w:val="none" w:sz="0" w:space="0" w:color="000000"/>
+                <w:right w:val="none" w:sz="0" w:space="0" w:color="000000"/>
+              </w:pBdr>
+              <w:spacing w:after="100" w:before="100" w:line="240"/>
+              <w:ind w:left="100" w:right="100" w:firstLine="0" w:firstLineChars="0"/>
+            </w:pPr>
+            <w:r>
+              <w:rPr>
+                <w:rFonts w:ascii="DejaVu Sans" w:hAnsi="DejaVu Sans" w:eastAsia="DejaVu Sans" w:cs="DejaVu Sans"/>
+                <w:i w:val="false"/>
+                <w:b w:val="false"/>
+                <w:u w:val="none"/>
+                <w:sz w:val="22"/>
+                <w:szCs w:val="22"/>
+                <w:color w:val="000000"/>
+              </w:rPr>
+              <w:t xml:space="preserve">20,894 (23)</w:t>
+            </w:r>
+          </w:p>
+        </w:tc>
+      </w:tr>
+      <w:tr>
+        <w:trPr>
+          <w:trHeight w:val="607" w:hRule="auto"/>
+        </w:trPr>
+        body26
+        <w:tc>
+          <w:tcPr>
+            <w:tcBorders>
+              <w:bottom w:val="none" w:sz="0" w:space="0" w:color="000000"/>
+              <w:top w:val="none" w:sz="0" w:space="0" w:color="000000"/>
+              <w:left w:val="none" w:sz="0" w:space="0" w:color="000000"/>
+              <w:right w:val="none" w:sz="0" w:space="0" w:color="000000"/>
+            </w:tcBorders>
+            <w:shd w:val="clear" w:color="auto" w:fill="FFFFFF"/>
+            <w:tcMar>
+              <w:top w:w="0" w:type="dxa"/>
+              <w:bottom w:w="0" w:type="dxa"/>
+              <w:left w:w="0" w:type="dxa"/>
+              <w:right w:w="0" w:type="dxa"/>
+            </w:tcMar>
+            <w:vAlign w:val="top"/>
+          </w:tcPr>
+          <w:p>
+            <w:pPr>
+              <w:pStyle w:val="Normal"/>
+              <w:jc w:val="left"/>
+              <w:pBdr>
+                <w:bottom w:val="none" w:sz="0" w:space="0" w:color="000000"/>
+                <w:top w:val="none" w:sz="0" w:space="0" w:color="000000"/>
+                <w:left w:val="none" w:sz="0" w:space="0" w:color="000000"/>
+                <w:right w:val="none" w:sz="0" w:space="0" w:color="000000"/>
+              </w:pBdr>
+              <w:spacing w:after="100" w:before="100" w:line="240"/>
+              <w:ind w:left="300" w:right="100" w:firstLine="0" w:firstLineChars="0"/>
+            </w:pPr>
+            <w:r>
+              <w:rPr>
+                <w:rFonts w:ascii="DejaVu Sans" w:hAnsi="DejaVu Sans" w:eastAsia="DejaVu Sans" w:cs="DejaVu Sans"/>
+                <w:i w:val="false"/>
+                <w:b w:val="false"/>
+                <w:u w:val="none"/>
+                <w:sz w:val="22"/>
+                <w:szCs w:val="22"/>
+                <w:color w:val="000000"/>
+              </w:rPr>
+              <w:t xml:space="preserve">Greater than 100,000</w:t>
+            </w:r>
+          </w:p>
+        </w:tc>
+        <w:tc>
+          <w:tcPr>
+            <w:tcBorders>
+              <w:bottom w:val="none" w:sz="0" w:space="0" w:color="000000"/>
+              <w:top w:val="none" w:sz="0" w:space="0" w:color="000000"/>
+              <w:left w:val="none" w:sz="0" w:space="0" w:color="000000"/>
+              <w:right w:val="none" w:sz="0" w:space="0" w:color="000000"/>
+            </w:tcBorders>
+            <w:shd w:val="clear" w:color="auto" w:fill="FFFFFF"/>
+            <w:tcMar>
+              <w:top w:w="0" w:type="dxa"/>
+              <w:bottom w:w="0" w:type="dxa"/>
+              <w:left w:w="0" w:type="dxa"/>
+              <w:right w:w="0" w:type="dxa"/>
+            </w:tcMar>
+            <w:vAlign w:val="top"/>
+          </w:tcPr>
+          <w:p>
+            <w:pPr>
+              <w:pStyle w:val="Normal"/>
+              <w:jc w:val="center"/>
+              <w:pBdr>
+                <w:bottom w:val="none" w:sz="0" w:space="0" w:color="000000"/>
+                <w:top w:val="none" w:sz="0" w:space="0" w:color="000000"/>
+                <w:left w:val="none" w:sz="0" w:space="0" w:color="000000"/>
+                <w:right w:val="none" w:sz="0" w:space="0" w:color="000000"/>
+              </w:pBdr>
+              <w:spacing w:after="100" w:before="100" w:line="240"/>
+              <w:ind w:left="100" w:right="100" w:firstLine="0" w:firstLineChars="0"/>
+            </w:pPr>
+            <w:r>
+              <w:rPr>
+                <w:rFonts w:ascii="DejaVu Sans" w:hAnsi="DejaVu Sans" w:eastAsia="DejaVu Sans" w:cs="DejaVu Sans"/>
+                <w:i w:val="false"/>
+                <w:b w:val="false"/>
+                <w:u w:val="none"/>
+                <w:sz w:val="22"/>
+                <w:szCs w:val="22"/>
+                <w:color w:val="000000"/>
+              </w:rPr>
+              <w:t xml:space="preserve">6,072 (6.7)</w:t>
+            </w:r>
+          </w:p>
+        </w:tc>
+      </w:tr>
+      <w:tr>
+        <w:trPr>
+          <w:trHeight w:val="607" w:hRule="auto"/>
+        </w:trPr>
+        body27
+        <w:tc>
+          <w:tcPr>
+            <w:tcBorders>
+              <w:bottom w:val="none" w:sz="0" w:space="0" w:color="000000"/>
+              <w:top w:val="none" w:sz="0" w:space="0" w:color="000000"/>
+              <w:left w:val="none" w:sz="0" w:space="0" w:color="000000"/>
+              <w:right w:val="none" w:sz="0" w:space="0" w:color="000000"/>
+            </w:tcBorders>
+            <w:shd w:val="clear" w:color="auto" w:fill="FFFFFF"/>
+            <w:tcMar>
+              <w:top w:w="0" w:type="dxa"/>
+              <w:bottom w:w="0" w:type="dxa"/>
+              <w:left w:w="0" w:type="dxa"/>
+              <w:right w:w="0" w:type="dxa"/>
+            </w:tcMar>
+            <w:vAlign w:val="top"/>
+          </w:tcPr>
+          <w:p>
+            <w:pPr>
+              <w:pStyle w:val="Normal"/>
+              <w:jc w:val="left"/>
+              <w:pBdr>
+                <w:bottom w:val="none" w:sz="0" w:space="0" w:color="000000"/>
+                <w:top w:val="none" w:sz="0" w:space="0" w:color="000000"/>
+                <w:left w:val="none" w:sz="0" w:space="0" w:color="000000"/>
+                <w:right w:val="none" w:sz="0" w:space="0" w:color="000000"/>
+              </w:pBdr>
+              <w:spacing w:after="100" w:before="100" w:line="240"/>
+              <w:ind w:left="300" w:right="100" w:firstLine="0" w:firstLineChars="0"/>
+            </w:pPr>
+            <w:r>
+              <w:rPr>
+                <w:rFonts w:ascii="DejaVu Sans" w:hAnsi="DejaVu Sans" w:eastAsia="DejaVu Sans" w:cs="DejaVu Sans"/>
+                <w:i w:val="false"/>
+                <w:b w:val="false"/>
+                <w:u w:val="none"/>
+                <w:sz w:val="22"/>
+                <w:szCs w:val="22"/>
+                <w:color w:val="000000"/>
+              </w:rPr>
               <w:t xml:space="preserve">Do not know/Prefer not to answer</w:t>
             </w:r>
           </w:p>
@@ -2469,7 +2657,7 @@
         <w:trPr>
           <w:trHeight w:val="624" w:hRule="auto"/>
         </w:trPr>
-        body26
+        body28
         <w:tc>
           <w:tcPr>
             <w:tcBorders>
@@ -2555,194 +2743,6 @@
                 <w:color w:val="000000"/>
               </w:rPr>
               <w:t xml:space="preserve">-2.5 (-3.8, -0.2)</w:t>
-            </w:r>
-          </w:p>
-        </w:tc>
-      </w:tr>
-      <w:tr>
-        <w:trPr>
-          <w:trHeight w:val="624" w:hRule="auto"/>
-        </w:trPr>
-        body27
-        <w:tc>
-          <w:tcPr>
-            <w:tcBorders>
-              <w:bottom w:val="none" w:sz="0" w:space="0" w:color="000000"/>
-              <w:top w:val="none" w:sz="0" w:space="0" w:color="000000"/>
-              <w:left w:val="none" w:sz="0" w:space="0" w:color="000000"/>
-              <w:right w:val="none" w:sz="0" w:space="0" w:color="000000"/>
-            </w:tcBorders>
-            <w:shd w:val="clear" w:color="auto" w:fill="FFFFFF"/>
-            <w:tcMar>
-              <w:top w:w="0" w:type="dxa"/>
-              <w:bottom w:w="0" w:type="dxa"/>
-              <w:left w:w="0" w:type="dxa"/>
-              <w:right w:w="0" w:type="dxa"/>
-            </w:tcMar>
-            <w:vAlign w:val="top"/>
-          </w:tcPr>
-          <w:p>
-            <w:pPr>
-              <w:pStyle w:val="Normal"/>
-              <w:jc w:val="left"/>
-              <w:pBdr>
-                <w:bottom w:val="none" w:sz="0" w:space="0" w:color="000000"/>
-                <w:top w:val="none" w:sz="0" w:space="0" w:color="000000"/>
-                <w:left w:val="none" w:sz="0" w:space="0" w:color="000000"/>
-                <w:right w:val="none" w:sz="0" w:space="0" w:color="000000"/>
-              </w:pBdr>
-              <w:spacing w:after="100" w:before="100" w:line="240"/>
-              <w:ind w:left="100" w:right="100" w:firstLine="0" w:firstLineChars="0"/>
-            </w:pPr>
-            <w:r>
-              <w:rPr>
-                <w:rFonts w:ascii="DejaVu Sans" w:hAnsi="DejaVu Sans" w:eastAsia="DejaVu Sans" w:cs="DejaVu Sans"/>
-                <w:i w:val="false"/>
-                <w:b w:val="false"/>
-                <w:u w:val="none"/>
-                <w:sz w:val="22"/>
-                <w:szCs w:val="22"/>
-                <w:color w:val="000000"/>
-              </w:rPr>
-              <w:t xml:space="preserve">Smoking, n (%)</w:t>
-            </w:r>
-          </w:p>
-        </w:tc>
-        <w:tc>
-          <w:tcPr>
-            <w:tcBorders>
-              <w:bottom w:val="none" w:sz="0" w:space="0" w:color="000000"/>
-              <w:top w:val="none" w:sz="0" w:space="0" w:color="000000"/>
-              <w:left w:val="none" w:sz="0" w:space="0" w:color="000000"/>
-              <w:right w:val="none" w:sz="0" w:space="0" w:color="000000"/>
-            </w:tcBorders>
-            <w:shd w:val="clear" w:color="auto" w:fill="FFFFFF"/>
-            <w:tcMar>
-              <w:top w:w="0" w:type="dxa"/>
-              <w:bottom w:w="0" w:type="dxa"/>
-              <w:left w:w="0" w:type="dxa"/>
-              <w:right w:w="0" w:type="dxa"/>
-            </w:tcMar>
-            <w:vAlign w:val="top"/>
-          </w:tcPr>
-          <w:p>
-            <w:pPr>
-              <w:pStyle w:val="Normal"/>
-              <w:jc w:val="center"/>
-              <w:pBdr>
-                <w:bottom w:val="none" w:sz="0" w:space="0" w:color="000000"/>
-                <w:top w:val="none" w:sz="0" w:space="0" w:color="000000"/>
-                <w:left w:val="none" w:sz="0" w:space="0" w:color="000000"/>
-                <w:right w:val="none" w:sz="0" w:space="0" w:color="000000"/>
-              </w:pBdr>
-              <w:spacing w:after="100" w:before="100" w:line="240"/>
-              <w:ind w:left="100" w:right="100" w:firstLine="0" w:firstLineChars="0"/>
-            </w:pPr>
-            <w:r>
-              <w:rPr>
-                <w:rFonts w:ascii="DejaVu Sans" w:hAnsi="DejaVu Sans" w:eastAsia="DejaVu Sans" w:cs="DejaVu Sans"/>
-                <w:i w:val="false"/>
-                <w:b w:val="false"/>
-                <w:u w:val="none"/>
-                <w:sz w:val="22"/>
-                <w:szCs w:val="22"/>
-                <w:color w:val="000000"/>
-              </w:rPr>
-              <w:t xml:space="preserve"/>
-            </w:r>
-          </w:p>
-        </w:tc>
-      </w:tr>
-      <w:tr>
-        <w:trPr>
-          <w:trHeight w:val="607" w:hRule="auto"/>
-        </w:trPr>
-        body28
-        <w:tc>
-          <w:tcPr>
-            <w:tcBorders>
-              <w:bottom w:val="none" w:sz="0" w:space="0" w:color="000000"/>
-              <w:top w:val="none" w:sz="0" w:space="0" w:color="000000"/>
-              <w:left w:val="none" w:sz="0" w:space="0" w:color="000000"/>
-              <w:right w:val="none" w:sz="0" w:space="0" w:color="000000"/>
-            </w:tcBorders>
-            <w:shd w:val="clear" w:color="auto" w:fill="FFFFFF"/>
-            <w:tcMar>
-              <w:top w:w="0" w:type="dxa"/>
-              <w:bottom w:w="0" w:type="dxa"/>
-              <w:left w:w="0" w:type="dxa"/>
-              <w:right w:w="0" w:type="dxa"/>
-            </w:tcMar>
-            <w:vAlign w:val="top"/>
-          </w:tcPr>
-          <w:p>
-            <w:pPr>
-              <w:pStyle w:val="Normal"/>
-              <w:jc w:val="left"/>
-              <w:pBdr>
-                <w:bottom w:val="none" w:sz="0" w:space="0" w:color="000000"/>
-                <w:top w:val="none" w:sz="0" w:space="0" w:color="000000"/>
-                <w:left w:val="none" w:sz="0" w:space="0" w:color="000000"/>
-                <w:right w:val="none" w:sz="0" w:space="0" w:color="000000"/>
-              </w:pBdr>
-              <w:spacing w:after="100" w:before="100" w:line="240"/>
-              <w:ind w:left="300" w:right="100" w:firstLine="0" w:firstLineChars="0"/>
-            </w:pPr>
-            <w:r>
-              <w:rPr>
-                <w:rFonts w:ascii="DejaVu Sans" w:hAnsi="DejaVu Sans" w:eastAsia="DejaVu Sans" w:cs="DejaVu Sans"/>
-                <w:i w:val="false"/>
-                <w:b w:val="false"/>
-                <w:u w:val="none"/>
-                <w:sz w:val="22"/>
-                <w:szCs w:val="22"/>
-                <w:color w:val="000000"/>
-              </w:rPr>
-              <w:t xml:space="preserve">Never</w:t>
-            </w:r>
-          </w:p>
-        </w:tc>
-        <w:tc>
-          <w:tcPr>
-            <w:tcBorders>
-              <w:bottom w:val="none" w:sz="0" w:space="0" w:color="000000"/>
-              <w:top w:val="none" w:sz="0" w:space="0" w:color="000000"/>
-              <w:left w:val="none" w:sz="0" w:space="0" w:color="000000"/>
-              <w:right w:val="none" w:sz="0" w:space="0" w:color="000000"/>
-            </w:tcBorders>
-            <w:shd w:val="clear" w:color="auto" w:fill="FFFFFF"/>
-            <w:tcMar>
-              <w:top w:w="0" w:type="dxa"/>
-              <w:bottom w:w="0" w:type="dxa"/>
-              <w:left w:w="0" w:type="dxa"/>
-              <w:right w:w="0" w:type="dxa"/>
-            </w:tcMar>
-            <w:vAlign w:val="top"/>
-          </w:tcPr>
-          <w:p>
-            <w:pPr>
-              <w:pStyle w:val="Normal"/>
-              <w:jc w:val="center"/>
-              <w:pBdr>
-                <w:bottom w:val="none" w:sz="0" w:space="0" w:color="000000"/>
-                <w:top w:val="none" w:sz="0" w:space="0" w:color="000000"/>
-                <w:left w:val="none" w:sz="0" w:space="0" w:color="000000"/>
-                <w:right w:val="none" w:sz="0" w:space="0" w:color="000000"/>
-              </w:pBdr>
-              <w:spacing w:after="100" w:before="100" w:line="240"/>
-              <w:ind w:left="100" w:right="100" w:firstLine="0" w:firstLineChars="0"/>
-            </w:pPr>
-            <w:r>
-              <w:rPr>
-                <w:rFonts w:ascii="DejaVu Sans" w:hAnsi="DejaVu Sans" w:eastAsia="DejaVu Sans" w:cs="DejaVu Sans"/>
-                <w:i w:val="false"/>
-                <w:b w:val="false"/>
-                <w:u w:val="none"/>
-                <w:sz w:val="22"/>
-                <w:szCs w:val="22"/>
-                <w:color w:val="000000"/>
-              </w:rPr>
-              <w:t xml:space="preserve">52,094 (58)</w:t>
             </w:r>
           </w:p>
         </w:tc>
@@ -2780,19 +2780,19 @@
                 <w:right w:val="none" w:sz="0" w:space="0" w:color="000000"/>
               </w:pBdr>
               <w:spacing w:after="100" w:before="100" w:line="240"/>
-              <w:ind w:left="300" w:right="100" w:firstLine="0" w:firstLineChars="0"/>
-            </w:pPr>
-            <w:r>
-              <w:rPr>
-                <w:rFonts w:ascii="DejaVu Sans" w:hAnsi="DejaVu Sans" w:eastAsia="DejaVu Sans" w:cs="DejaVu Sans"/>
-                <w:i w:val="false"/>
-                <w:b w:val="false"/>
-                <w:u w:val="none"/>
-                <w:sz w:val="22"/>
-                <w:szCs w:val="22"/>
-                <w:color w:val="000000"/>
-              </w:rPr>
-              <w:t xml:space="preserve">Previously</w:t>
+              <w:ind w:left="100" w:right="100" w:firstLine="0" w:firstLineChars="0"/>
+            </w:pPr>
+            <w:r>
+              <w:rPr>
+                <w:rFonts w:ascii="DejaVu Sans" w:hAnsi="DejaVu Sans" w:eastAsia="DejaVu Sans" w:cs="DejaVu Sans"/>
+                <w:i w:val="false"/>
+                <w:b w:val="false"/>
+                <w:u w:val="none"/>
+                <w:sz w:val="22"/>
+                <w:szCs w:val="22"/>
+                <w:color w:val="000000"/>
+              </w:rPr>
+              <w:t xml:space="preserve">Smoking, n (%)</w:t>
             </w:r>
           </w:p>
         </w:tc>
@@ -2836,14 +2836,14 @@
                 <w:szCs w:val="22"/>
                 <w:color w:val="000000"/>
               </w:rPr>
-              <w:t xml:space="preserve">32,065 (36)</w:t>
+              <w:t xml:space="preserve"/>
             </w:r>
           </w:p>
         </w:tc>
       </w:tr>
       <w:tr>
         <w:trPr>
-          <w:trHeight w:val="624" w:hRule="auto"/>
+          <w:trHeight w:val="607" w:hRule="auto"/>
         </w:trPr>
         body30
         <w:tc>
@@ -2886,7 +2886,7 @@
                 <w:szCs w:val="22"/>
                 <w:color w:val="000000"/>
               </w:rPr>
-              <w:t xml:space="preserve">Currently</w:t>
+              <w:t xml:space="preserve">Never</w:t>
             </w:r>
           </w:p>
         </w:tc>
@@ -2930,7 +2930,7 @@
                 <w:szCs w:val="22"/>
                 <w:color w:val="000000"/>
               </w:rPr>
-              <w:t xml:space="preserve">6,078 (6.7)</w:t>
+              <w:t xml:space="preserve">52,094 (58)</w:t>
             </w:r>
           </w:p>
         </w:tc>
@@ -2968,19 +2968,19 @@
                 <w:right w:val="none" w:sz="0" w:space="0" w:color="000000"/>
               </w:pBdr>
               <w:spacing w:after="100" w:before="100" w:line="240"/>
-              <w:ind w:left="100" w:right="100" w:firstLine="0" w:firstLineChars="0"/>
-            </w:pPr>
-            <w:r>
-              <w:rPr>
-                <w:rFonts w:ascii="DejaVu Sans" w:hAnsi="DejaVu Sans" w:eastAsia="DejaVu Sans" w:cs="DejaVu Sans"/>
-                <w:i w:val="false"/>
-                <w:b w:val="false"/>
-                <w:u w:val="none"/>
-                <w:sz w:val="22"/>
-                <w:szCs w:val="22"/>
-                <w:color w:val="000000"/>
-              </w:rPr>
-              <w:t xml:space="preserve">Alcohol consumption, n (%)</w:t>
+              <w:ind w:left="300" w:right="100" w:firstLine="0" w:firstLineChars="0"/>
+            </w:pPr>
+            <w:r>
+              <w:rPr>
+                <w:rFonts w:ascii="DejaVu Sans" w:hAnsi="DejaVu Sans" w:eastAsia="DejaVu Sans" w:cs="DejaVu Sans"/>
+                <w:i w:val="false"/>
+                <w:b w:val="false"/>
+                <w:u w:val="none"/>
+                <w:sz w:val="22"/>
+                <w:szCs w:val="22"/>
+                <w:color w:val="000000"/>
+              </w:rPr>
+              <w:t xml:space="preserve">Previously</w:t>
             </w:r>
           </w:p>
         </w:tc>
@@ -3024,14 +3024,14 @@
                 <w:szCs w:val="22"/>
                 <w:color w:val="000000"/>
               </w:rPr>
-              <w:t xml:space="preserve"/>
+              <w:t xml:space="preserve">32,065 (36)</w:t>
             </w:r>
           </w:p>
         </w:tc>
       </w:tr>
       <w:tr>
         <w:trPr>
-          <w:trHeight w:val="607" w:hRule="auto"/>
+          <w:trHeight w:val="624" w:hRule="auto"/>
         </w:trPr>
         body32
         <w:tc>
@@ -3074,7 +3074,7 @@
                 <w:szCs w:val="22"/>
                 <w:color w:val="000000"/>
               </w:rPr>
-              <w:t xml:space="preserve">Never</w:t>
+              <w:t xml:space="preserve">Currently</w:t>
             </w:r>
           </w:p>
         </w:tc>
@@ -3118,14 +3118,14 @@
                 <w:szCs w:val="22"/>
                 <w:color w:val="000000"/>
               </w:rPr>
-              <w:t xml:space="preserve">4,959 (5.5)</w:t>
+              <w:t xml:space="preserve">6,078 (6.7)</w:t>
             </w:r>
           </w:p>
         </w:tc>
       </w:tr>
       <w:tr>
         <w:trPr>
-          <w:trHeight w:val="607" w:hRule="auto"/>
+          <w:trHeight w:val="624" w:hRule="auto"/>
         </w:trPr>
         body33
         <w:tc>
@@ -3156,19 +3156,19 @@
                 <w:right w:val="none" w:sz="0" w:space="0" w:color="000000"/>
               </w:pBdr>
               <w:spacing w:after="100" w:before="100" w:line="240"/>
-              <w:ind w:left="300" w:right="100" w:firstLine="0" w:firstLineChars="0"/>
-            </w:pPr>
-            <w:r>
-              <w:rPr>
-                <w:rFonts w:ascii="DejaVu Sans" w:hAnsi="DejaVu Sans" w:eastAsia="DejaVu Sans" w:cs="DejaVu Sans"/>
-                <w:i w:val="false"/>
-                <w:b w:val="false"/>
-                <w:u w:val="none"/>
-                <w:sz w:val="22"/>
-                <w:szCs w:val="22"/>
-                <w:color w:val="000000"/>
-              </w:rPr>
-              <w:t xml:space="preserve">Less than once a week</w:t>
+              <w:ind w:left="100" w:right="100" w:firstLine="0" w:firstLineChars="0"/>
+            </w:pPr>
+            <w:r>
+              <w:rPr>
+                <w:rFonts w:ascii="DejaVu Sans" w:hAnsi="DejaVu Sans" w:eastAsia="DejaVu Sans" w:cs="DejaVu Sans"/>
+                <w:i w:val="false"/>
+                <w:b w:val="false"/>
+                <w:u w:val="none"/>
+                <w:sz w:val="22"/>
+                <w:szCs w:val="22"/>
+                <w:color w:val="000000"/>
+              </w:rPr>
+              <w:t xml:space="preserve">Alcohol consumption, n (%)</w:t>
             </w:r>
           </w:p>
         </w:tc>
@@ -3212,7 +3212,7 @@
                 <w:szCs w:val="22"/>
                 <w:color w:val="000000"/>
               </w:rPr>
-              <w:t xml:space="preserve">18,243 (20)</w:t>
+              <w:t xml:space="preserve"/>
             </w:r>
           </w:p>
         </w:tc>
@@ -3262,7 +3262,7 @@
                 <w:szCs w:val="22"/>
                 <w:color w:val="000000"/>
               </w:rPr>
-              <w:t xml:space="preserve">Once or twice a week</w:t>
+              <w:t xml:space="preserve">Never</w:t>
             </w:r>
           </w:p>
         </w:tc>
@@ -3306,7 +3306,7 @@
                 <w:szCs w:val="22"/>
                 <w:color w:val="000000"/>
               </w:rPr>
-              <w:t xml:space="preserve">22,696 (25)</w:t>
+              <w:t xml:space="preserve">4,959 (5.5)</w:t>
             </w:r>
           </w:p>
         </w:tc>
@@ -3356,7 +3356,7 @@
                 <w:szCs w:val="22"/>
                 <w:color w:val="000000"/>
               </w:rPr>
-              <w:t xml:space="preserve">Three or four times a week</w:t>
+              <w:t xml:space="preserve">Less than once a week</w:t>
             </w:r>
           </w:p>
         </w:tc>
@@ -3400,14 +3400,14 @@
                 <w:szCs w:val="22"/>
                 <w:color w:val="000000"/>
               </w:rPr>
-              <w:t xml:space="preserve">23,629 (26)</w:t>
+              <w:t xml:space="preserve">18,243 (20)</w:t>
             </w:r>
           </w:p>
         </w:tc>
       </w:tr>
       <w:tr>
         <w:trPr>
-          <w:trHeight w:val="624" w:hRule="auto"/>
+          <w:trHeight w:val="607" w:hRule="auto"/>
         </w:trPr>
         body36
         <w:tc>
@@ -3450,7 +3450,7 @@
                 <w:szCs w:val="22"/>
                 <w:color w:val="000000"/>
               </w:rPr>
-              <w:t xml:space="preserve">Daily or almost daily</w:t>
+              <w:t xml:space="preserve">Once or twice a week</w:t>
             </w:r>
           </w:p>
         </w:tc>
@@ -3494,7 +3494,7 @@
                 <w:szCs w:val="22"/>
                 <w:color w:val="000000"/>
               </w:rPr>
-              <w:t xml:space="preserve">20,710 (23)</w:t>
+              <w:t xml:space="preserve">22,696 (25)</w:t>
             </w:r>
           </w:p>
         </w:tc>
@@ -3532,19 +3532,19 @@
                 <w:right w:val="none" w:sz="0" w:space="0" w:color="000000"/>
               </w:pBdr>
               <w:spacing w:after="100" w:before="100" w:line="240"/>
-              <w:ind w:left="100" w:right="100" w:firstLine="0" w:firstLineChars="0"/>
-            </w:pPr>
-            <w:r>
-              <w:rPr>
-                <w:rFonts w:ascii="DejaVu Sans" w:hAnsi="DejaVu Sans" w:eastAsia="DejaVu Sans" w:cs="DejaVu Sans"/>
-                <w:i w:val="false"/>
-                <w:b w:val="false"/>
-                <w:u w:val="none"/>
-                <w:sz w:val="22"/>
-                <w:szCs w:val="22"/>
-                <w:color w:val="000000"/>
-              </w:rPr>
-              <w:t xml:space="preserve">Processed meat, n (%)</w:t>
+              <w:ind w:left="300" w:right="100" w:firstLine="0" w:firstLineChars="0"/>
+            </w:pPr>
+            <w:r>
+              <w:rPr>
+                <w:rFonts w:ascii="DejaVu Sans" w:hAnsi="DejaVu Sans" w:eastAsia="DejaVu Sans" w:cs="DejaVu Sans"/>
+                <w:i w:val="false"/>
+                <w:b w:val="false"/>
+                <w:u w:val="none"/>
+                <w:sz w:val="22"/>
+                <w:szCs w:val="22"/>
+                <w:color w:val="000000"/>
+              </w:rPr>
+              <w:t xml:space="preserve">Three or four times a week</w:t>
             </w:r>
           </w:p>
         </w:tc>
@@ -3588,14 +3588,14 @@
                 <w:szCs w:val="22"/>
                 <w:color w:val="000000"/>
               </w:rPr>
-              <w:t xml:space="preserve"/>
+              <w:t xml:space="preserve">23,629 (26)</w:t>
             </w:r>
           </w:p>
         </w:tc>
       </w:tr>
       <w:tr>
         <w:trPr>
-          <w:trHeight w:val="607" w:hRule="auto"/>
+          <w:trHeight w:val="624" w:hRule="auto"/>
         </w:trPr>
         body38
         <w:tc>
@@ -3638,7 +3638,7 @@
                 <w:szCs w:val="22"/>
                 <w:color w:val="000000"/>
               </w:rPr>
-              <w:t xml:space="preserve">Less than 2 times a week</w:t>
+              <w:t xml:space="preserve">Daily or almost daily</w:t>
             </w:r>
           </w:p>
         </w:tc>
@@ -3682,7 +3682,7 @@
                 <w:szCs w:val="22"/>
                 <w:color w:val="000000"/>
               </w:rPr>
-              <w:t xml:space="preserve">64,263 (71)</w:t>
+              <w:t xml:space="preserve">20,710 (23)</w:t>
             </w:r>
           </w:p>
         </w:tc>
@@ -3720,19 +3720,19 @@
                 <w:right w:val="none" w:sz="0" w:space="0" w:color="000000"/>
               </w:pBdr>
               <w:spacing w:after="100" w:before="100" w:line="240"/>
-              <w:ind w:left="300" w:right="100" w:firstLine="0" w:firstLineChars="0"/>
-            </w:pPr>
-            <w:r>
-              <w:rPr>
-                <w:rFonts w:ascii="DejaVu Sans" w:hAnsi="DejaVu Sans" w:eastAsia="DejaVu Sans" w:cs="DejaVu Sans"/>
-                <w:i w:val="false"/>
-                <w:b w:val="false"/>
-                <w:u w:val="none"/>
-                <w:sz w:val="22"/>
-                <w:szCs w:val="22"/>
-                <w:color w:val="000000"/>
-              </w:rPr>
-              <w:t xml:space="preserve">2-4 times a week</w:t>
+              <w:ind w:left="100" w:right="100" w:firstLine="0" w:firstLineChars="0"/>
+            </w:pPr>
+            <w:r>
+              <w:rPr>
+                <w:rFonts w:ascii="DejaVu Sans" w:hAnsi="DejaVu Sans" w:eastAsia="DejaVu Sans" w:cs="DejaVu Sans"/>
+                <w:i w:val="false"/>
+                <w:b w:val="false"/>
+                <w:u w:val="none"/>
+                <w:sz w:val="22"/>
+                <w:szCs w:val="22"/>
+                <w:color w:val="000000"/>
+              </w:rPr>
+              <w:t xml:space="preserve">Processed meat, n (%)</w:t>
             </w:r>
           </w:p>
         </w:tc>
@@ -3776,7 +3776,7 @@
                 <w:szCs w:val="22"/>
                 <w:color w:val="000000"/>
               </w:rPr>
-              <w:t xml:space="preserve">22,778 (25)</w:t>
+              <w:t xml:space="preserve"/>
             </w:r>
           </w:p>
         </w:tc>
@@ -3826,7 +3826,7 @@
                 <w:szCs w:val="22"/>
                 <w:color w:val="000000"/>
               </w:rPr>
-              <w:t xml:space="preserve">More than 4 times a week</w:t>
+              <w:t xml:space="preserve">Less than 2 times a week</w:t>
             </w:r>
           </w:p>
         </w:tc>
@@ -3870,7 +3870,7 @@
                 <w:szCs w:val="22"/>
                 <w:color w:val="000000"/>
               </w:rPr>
-              <w:t xml:space="preserve">3,196 (3.5)</w:t>
+              <w:t xml:space="preserve">64,263 (71)</w:t>
             </w:r>
           </w:p>
         </w:tc>
@@ -3908,19 +3908,19 @@
                 <w:right w:val="none" w:sz="0" w:space="0" w:color="000000"/>
               </w:pBdr>
               <w:spacing w:after="100" w:before="100" w:line="240"/>
-              <w:ind w:left="100" w:right="100" w:firstLine="0" w:firstLineChars="0"/>
-            </w:pPr>
-            <w:r>
-              <w:rPr>
-                <w:rFonts w:ascii="DejaVu Sans" w:hAnsi="DejaVu Sans" w:eastAsia="DejaVu Sans" w:cs="DejaVu Sans"/>
-                <w:i w:val="false"/>
-                <w:b w:val="false"/>
-                <w:u w:val="none"/>
-                <w:sz w:val="22"/>
-                <w:szCs w:val="22"/>
-                <w:color w:val="000000"/>
-              </w:rPr>
-              <w:t xml:space="preserve">Red meat, n (%)</w:t>
+              <w:ind w:left="300" w:right="100" w:firstLine="0" w:firstLineChars="0"/>
+            </w:pPr>
+            <w:r>
+              <w:rPr>
+                <w:rFonts w:ascii="DejaVu Sans" w:hAnsi="DejaVu Sans" w:eastAsia="DejaVu Sans" w:cs="DejaVu Sans"/>
+                <w:i w:val="false"/>
+                <w:b w:val="false"/>
+                <w:u w:val="none"/>
+                <w:sz w:val="22"/>
+                <w:szCs w:val="22"/>
+                <w:color w:val="000000"/>
+              </w:rPr>
+              <w:t xml:space="preserve">2-4 times a week</w:t>
             </w:r>
           </w:p>
         </w:tc>
@@ -3964,7 +3964,7 @@
                 <w:szCs w:val="22"/>
                 <w:color w:val="000000"/>
               </w:rPr>
-              <w:t xml:space="preserve"/>
+              <w:t xml:space="preserve">22,778 (25)</w:t>
             </w:r>
           </w:p>
         </w:tc>
@@ -4014,7 +4014,7 @@
                 <w:szCs w:val="22"/>
                 <w:color w:val="000000"/>
               </w:rPr>
-              <w:t xml:space="preserve">Less than 2 times a week</w:t>
+              <w:t xml:space="preserve">More than 4 times a week</w:t>
             </w:r>
           </w:p>
         </w:tc>
@@ -4058,7 +4058,7 @@
                 <w:szCs w:val="22"/>
                 <w:color w:val="000000"/>
               </w:rPr>
-              <w:t xml:space="preserve">16,292 (18)</w:t>
+              <w:t xml:space="preserve">3,196 (3.5)</w:t>
             </w:r>
           </w:p>
         </w:tc>
@@ -4096,19 +4096,19 @@
                 <w:right w:val="none" w:sz="0" w:space="0" w:color="000000"/>
               </w:pBdr>
               <w:spacing w:after="100" w:before="100" w:line="240"/>
-              <w:ind w:left="300" w:right="100" w:firstLine="0" w:firstLineChars="0"/>
-            </w:pPr>
-            <w:r>
-              <w:rPr>
-                <w:rFonts w:ascii="DejaVu Sans" w:hAnsi="DejaVu Sans" w:eastAsia="DejaVu Sans" w:cs="DejaVu Sans"/>
-                <w:i w:val="false"/>
-                <w:b w:val="false"/>
-                <w:u w:val="none"/>
-                <w:sz w:val="22"/>
-                <w:szCs w:val="22"/>
-                <w:color w:val="000000"/>
-              </w:rPr>
-              <w:t xml:space="preserve">2-4 times a week</w:t>
+              <w:ind w:left="100" w:right="100" w:firstLine="0" w:firstLineChars="0"/>
+            </w:pPr>
+            <w:r>
+              <w:rPr>
+                <w:rFonts w:ascii="DejaVu Sans" w:hAnsi="DejaVu Sans" w:eastAsia="DejaVu Sans" w:cs="DejaVu Sans"/>
+                <w:i w:val="false"/>
+                <w:b w:val="false"/>
+                <w:u w:val="none"/>
+                <w:sz w:val="22"/>
+                <w:szCs w:val="22"/>
+                <w:color w:val="000000"/>
+              </w:rPr>
+              <w:t xml:space="preserve">Red meat, n (%)</w:t>
             </w:r>
           </w:p>
         </w:tc>
@@ -4152,7 +4152,7 @@
                 <w:szCs w:val="22"/>
                 <w:color w:val="000000"/>
               </w:rPr>
-              <w:t xml:space="preserve">30,597 (34)</w:t>
+              <w:t xml:space="preserve"/>
             </w:r>
           </w:p>
         </w:tc>
@@ -4202,7 +4202,7 @@
                 <w:szCs w:val="22"/>
                 <w:color w:val="000000"/>
               </w:rPr>
-              <w:t xml:space="preserve">More than 4 times a week</w:t>
+              <w:t xml:space="preserve">Less than 2 times a week</w:t>
             </w:r>
           </w:p>
         </w:tc>
@@ -4246,14 +4246,14 @@
                 <w:szCs w:val="22"/>
                 <w:color w:val="000000"/>
               </w:rPr>
-              <w:t xml:space="preserve">43,348 (48)</w:t>
+              <w:t xml:space="preserve">16,292 (18)</w:t>
             </w:r>
           </w:p>
         </w:tc>
       </w:tr>
       <w:tr>
         <w:trPr>
-          <w:trHeight w:val="624" w:hRule="auto"/>
+          <w:trHeight w:val="607" w:hRule="auto"/>
         </w:trPr>
         body45
         <w:tc>
@@ -4284,19 +4284,19 @@
                 <w:right w:val="none" w:sz="0" w:space="0" w:color="000000"/>
               </w:pBdr>
               <w:spacing w:after="100" w:before="100" w:line="240"/>
-              <w:ind w:left="100" w:right="100" w:firstLine="0" w:firstLineChars="0"/>
-            </w:pPr>
-            <w:r>
-              <w:rPr>
-                <w:rFonts w:ascii="DejaVu Sans" w:hAnsi="DejaVu Sans" w:eastAsia="DejaVu Sans" w:cs="DejaVu Sans"/>
-                <w:i w:val="false"/>
-                <w:b w:val="false"/>
-                <w:u w:val="none"/>
-                <w:sz w:val="22"/>
-                <w:szCs w:val="22"/>
-                <w:color w:val="000000"/>
-              </w:rPr>
-              <w:t xml:space="preserve">Oily fish, n (%)</w:t>
+              <w:ind w:left="300" w:right="100" w:firstLine="0" w:firstLineChars="0"/>
+            </w:pPr>
+            <w:r>
+              <w:rPr>
+                <w:rFonts w:ascii="DejaVu Sans" w:hAnsi="DejaVu Sans" w:eastAsia="DejaVu Sans" w:cs="DejaVu Sans"/>
+                <w:i w:val="false"/>
+                <w:b w:val="false"/>
+                <w:u w:val="none"/>
+                <w:sz w:val="22"/>
+                <w:szCs w:val="22"/>
+                <w:color w:val="000000"/>
+              </w:rPr>
+              <w:t xml:space="preserve">2-4 times a week</w:t>
             </w:r>
           </w:p>
         </w:tc>
@@ -4340,7 +4340,7 @@
                 <w:szCs w:val="22"/>
                 <w:color w:val="000000"/>
               </w:rPr>
-              <w:t xml:space="preserve"/>
+              <w:t xml:space="preserve">30,597 (34)</w:t>
             </w:r>
           </w:p>
         </w:tc>
@@ -4390,7 +4390,7 @@
                 <w:szCs w:val="22"/>
                 <w:color w:val="000000"/>
               </w:rPr>
-              <w:t xml:space="preserve">Less than 2 times a week</w:t>
+              <w:t xml:space="preserve">More than 4 times a week</w:t>
             </w:r>
           </w:p>
         </w:tc>
@@ -4434,14 +4434,14 @@
                 <w:szCs w:val="22"/>
                 <w:color w:val="000000"/>
               </w:rPr>
-              <w:t xml:space="preserve">74,526 (83)</w:t>
+              <w:t xml:space="preserve">43,348 (48)</w:t>
             </w:r>
           </w:p>
         </w:tc>
       </w:tr>
       <w:tr>
         <w:trPr>
-          <w:trHeight w:val="607" w:hRule="auto"/>
+          <w:trHeight w:val="624" w:hRule="auto"/>
         </w:trPr>
         body47
         <w:tc>
@@ -4472,19 +4472,19 @@
                 <w:right w:val="none" w:sz="0" w:space="0" w:color="000000"/>
               </w:pBdr>
               <w:spacing w:after="100" w:before="100" w:line="240"/>
-              <w:ind w:left="300" w:right="100" w:firstLine="0" w:firstLineChars="0"/>
-            </w:pPr>
-            <w:r>
-              <w:rPr>
-                <w:rFonts w:ascii="DejaVu Sans" w:hAnsi="DejaVu Sans" w:eastAsia="DejaVu Sans" w:cs="DejaVu Sans"/>
-                <w:i w:val="false"/>
-                <w:b w:val="false"/>
-                <w:u w:val="none"/>
-                <w:sz w:val="22"/>
-                <w:szCs w:val="22"/>
-                <w:color w:val="000000"/>
-              </w:rPr>
-              <w:t xml:space="preserve">2-4 times a week</w:t>
+              <w:ind w:left="100" w:right="100" w:firstLine="0" w:firstLineChars="0"/>
+            </w:pPr>
+            <w:r>
+              <w:rPr>
+                <w:rFonts w:ascii="DejaVu Sans" w:hAnsi="DejaVu Sans" w:eastAsia="DejaVu Sans" w:cs="DejaVu Sans"/>
+                <w:i w:val="false"/>
+                <w:b w:val="false"/>
+                <w:u w:val="none"/>
+                <w:sz w:val="22"/>
+                <w:szCs w:val="22"/>
+                <w:color w:val="000000"/>
+              </w:rPr>
+              <w:t xml:space="preserve">Oily fish, n (%)</w:t>
             </w:r>
           </w:p>
         </w:tc>
@@ -4528,7 +4528,7 @@
                 <w:szCs w:val="22"/>
                 <w:color w:val="000000"/>
               </w:rPr>
-              <w:t xml:space="preserve">14,990 (17)</w:t>
+              <w:t xml:space="preserve"/>
             </w:r>
           </w:p>
         </w:tc>
@@ -4578,7 +4578,7 @@
                 <w:szCs w:val="22"/>
                 <w:color w:val="000000"/>
               </w:rPr>
-              <w:t xml:space="preserve">More than 4 times a week</w:t>
+              <w:t xml:space="preserve">Less than 2 times a week</w:t>
             </w:r>
           </w:p>
         </w:tc>
@@ -4622,14 +4622,14 @@
                 <w:szCs w:val="22"/>
                 <w:color w:val="000000"/>
               </w:rPr>
-              <w:t xml:space="preserve">721 (0.8)</w:t>
+              <w:t xml:space="preserve">74,526 (83)</w:t>
             </w:r>
           </w:p>
         </w:tc>
       </w:tr>
       <w:tr>
         <w:trPr>
-          <w:trHeight w:val="624" w:hRule="auto"/>
+          <w:trHeight w:val="607" w:hRule="auto"/>
         </w:trPr>
         body49
         <w:tc>
@@ -4660,19 +4660,19 @@
                 <w:right w:val="none" w:sz="0" w:space="0" w:color="000000"/>
               </w:pBdr>
               <w:spacing w:after="100" w:before="100" w:line="240"/>
-              <w:ind w:left="100" w:right="100" w:firstLine="0" w:firstLineChars="0"/>
-            </w:pPr>
-            <w:r>
-              <w:rPr>
-                <w:rFonts w:ascii="DejaVu Sans" w:hAnsi="DejaVu Sans" w:eastAsia="DejaVu Sans" w:cs="DejaVu Sans"/>
-                <w:i w:val="false"/>
-                <w:b w:val="false"/>
-                <w:u w:val="none"/>
-                <w:sz w:val="22"/>
-                <w:szCs w:val="22"/>
-                <w:color w:val="000000"/>
-              </w:rPr>
-              <w:t xml:space="preserve">Non-oily fish, n (%)</w:t>
+              <w:ind w:left="300" w:right="100" w:firstLine="0" w:firstLineChars="0"/>
+            </w:pPr>
+            <w:r>
+              <w:rPr>
+                <w:rFonts w:ascii="DejaVu Sans" w:hAnsi="DejaVu Sans" w:eastAsia="DejaVu Sans" w:cs="DejaVu Sans"/>
+                <w:i w:val="false"/>
+                <w:b w:val="false"/>
+                <w:u w:val="none"/>
+                <w:sz w:val="22"/>
+                <w:szCs w:val="22"/>
+                <w:color w:val="000000"/>
+              </w:rPr>
+              <w:t xml:space="preserve">2-4 times a week</w:t>
             </w:r>
           </w:p>
         </w:tc>
@@ -4716,7 +4716,7 @@
                 <w:szCs w:val="22"/>
                 <w:color w:val="000000"/>
               </w:rPr>
-              <w:t xml:space="preserve"/>
+              <w:t xml:space="preserve">14,990 (17)</w:t>
             </w:r>
           </w:p>
         </w:tc>
@@ -4766,7 +4766,7 @@
                 <w:szCs w:val="22"/>
                 <w:color w:val="000000"/>
               </w:rPr>
-              <w:t xml:space="preserve">Less than 2 times a week</w:t>
+              <w:t xml:space="preserve">More than 4 times a week</w:t>
             </w:r>
           </w:p>
         </w:tc>
@@ -4810,14 +4810,14 @@
                 <w:szCs w:val="22"/>
                 <w:color w:val="000000"/>
               </w:rPr>
-              <w:t xml:space="preserve">76,532 (85)</w:t>
+              <w:t xml:space="preserve">721 (0.8)</w:t>
             </w:r>
           </w:p>
         </w:tc>
       </w:tr>
       <w:tr>
         <w:trPr>
-          <w:trHeight w:val="607" w:hRule="auto"/>
+          <w:trHeight w:val="624" w:hRule="auto"/>
         </w:trPr>
         body51
         <w:tc>
@@ -4848,19 +4848,19 @@
                 <w:right w:val="none" w:sz="0" w:space="0" w:color="000000"/>
               </w:pBdr>
               <w:spacing w:after="100" w:before="100" w:line="240"/>
-              <w:ind w:left="300" w:right="100" w:firstLine="0" w:firstLineChars="0"/>
-            </w:pPr>
-            <w:r>
-              <w:rPr>
-                <w:rFonts w:ascii="DejaVu Sans" w:hAnsi="DejaVu Sans" w:eastAsia="DejaVu Sans" w:cs="DejaVu Sans"/>
-                <w:i w:val="false"/>
-                <w:b w:val="false"/>
-                <w:u w:val="none"/>
-                <w:sz w:val="22"/>
-                <w:szCs w:val="22"/>
-                <w:color w:val="000000"/>
-              </w:rPr>
-              <w:t xml:space="preserve">2-4 times a week</w:t>
+              <w:ind w:left="100" w:right="100" w:firstLine="0" w:firstLineChars="0"/>
+            </w:pPr>
+            <w:r>
+              <w:rPr>
+                <w:rFonts w:ascii="DejaVu Sans" w:hAnsi="DejaVu Sans" w:eastAsia="DejaVu Sans" w:cs="DejaVu Sans"/>
+                <w:i w:val="false"/>
+                <w:b w:val="false"/>
+                <w:u w:val="none"/>
+                <w:sz w:val="22"/>
+                <w:szCs w:val="22"/>
+                <w:color w:val="000000"/>
+              </w:rPr>
+              <w:t xml:space="preserve">Non-oily fish, n (%)</w:t>
             </w:r>
           </w:p>
         </w:tc>
@@ -4904,7 +4904,7 @@
                 <w:szCs w:val="22"/>
                 <w:color w:val="000000"/>
               </w:rPr>
-              <w:t xml:space="preserve">13,281 (15)</w:t>
+              <w:t xml:space="preserve"/>
             </w:r>
           </w:p>
         </w:tc>
@@ -4954,7 +4954,7 @@
                 <w:szCs w:val="22"/>
                 <w:color w:val="000000"/>
               </w:rPr>
-              <w:t xml:space="preserve">More than 4 times a week</w:t>
+              <w:t xml:space="preserve">Less than 2 times a week</w:t>
             </w:r>
           </w:p>
         </w:tc>
@@ -4998,7 +4998,7 @@
                 <w:szCs w:val="22"/>
                 <w:color w:val="000000"/>
               </w:rPr>
-              <w:t xml:space="preserve">424 (0.5)</w:t>
+              <w:t xml:space="preserve">76,532 (85)</w:t>
             </w:r>
           </w:p>
         </w:tc>
@@ -5036,19 +5036,19 @@
                 <w:right w:val="none" w:sz="0" w:space="0" w:color="000000"/>
               </w:pBdr>
               <w:spacing w:after="100" w:before="100" w:line="240"/>
-              <w:ind w:left="100" w:right="100" w:firstLine="0" w:firstLineChars="0"/>
-            </w:pPr>
-            <w:r>
-              <w:rPr>
-                <w:rFonts w:ascii="DejaVu Sans" w:hAnsi="DejaVu Sans" w:eastAsia="DejaVu Sans" w:cs="DejaVu Sans"/>
-                <w:i w:val="false"/>
-                <w:b w:val="false"/>
-                <w:u w:val="none"/>
-                <w:sz w:val="22"/>
-                <w:szCs w:val="22"/>
-                <w:color w:val="000000"/>
-              </w:rPr>
-              <w:t xml:space="preserve">Fresh fruit, n (%)</w:t>
+              <w:ind w:left="300" w:right="100" w:firstLine="0" w:firstLineChars="0"/>
+            </w:pPr>
+            <w:r>
+              <w:rPr>
+                <w:rFonts w:ascii="DejaVu Sans" w:hAnsi="DejaVu Sans" w:eastAsia="DejaVu Sans" w:cs="DejaVu Sans"/>
+                <w:i w:val="false"/>
+                <w:b w:val="false"/>
+                <w:u w:val="none"/>
+                <w:sz w:val="22"/>
+                <w:szCs w:val="22"/>
+                <w:color w:val="000000"/>
+              </w:rPr>
+              <w:t xml:space="preserve">2-4 times a week</w:t>
             </w:r>
           </w:p>
         </w:tc>
@@ -5092,14 +5092,14 @@
                 <w:szCs w:val="22"/>
                 <w:color w:val="000000"/>
               </w:rPr>
-              <w:t xml:space="preserve"/>
+              <w:t xml:space="preserve">13,281 (15)</w:t>
             </w:r>
           </w:p>
         </w:tc>
       </w:tr>
       <w:tr>
         <w:trPr>
-          <w:trHeight w:val="624" w:hRule="auto"/>
+          <w:trHeight w:val="607" w:hRule="auto"/>
         </w:trPr>
         body54
         <w:tc>
@@ -5142,7 +5142,7 @@
                 <w:szCs w:val="22"/>
                 <w:color w:val="000000"/>
               </w:rPr>
-              <w:t xml:space="preserve">Less than 2 servings a day</w:t>
+              <w:t xml:space="preserve">More than 4 times a week</w:t>
             </w:r>
           </w:p>
         </w:tc>
@@ -5186,14 +5186,14 @@
                 <w:szCs w:val="22"/>
                 <w:color w:val="000000"/>
               </w:rPr>
-              <w:t xml:space="preserve">29,456 (33)</w:t>
+              <w:t xml:space="preserve">424 (0.5)</w:t>
             </w:r>
           </w:p>
         </w:tc>
       </w:tr>
       <w:tr>
         <w:trPr>
-          <w:trHeight w:val="624" w:hRule="auto"/>
+          <w:trHeight w:val="607" w:hRule="auto"/>
         </w:trPr>
         body55
         <w:tc>
@@ -5224,19 +5224,19 @@
                 <w:right w:val="none" w:sz="0" w:space="0" w:color="000000"/>
               </w:pBdr>
               <w:spacing w:after="100" w:before="100" w:line="240"/>
-              <w:ind w:left="300" w:right="100" w:firstLine="0" w:firstLineChars="0"/>
-            </w:pPr>
-            <w:r>
-              <w:rPr>
-                <w:rFonts w:ascii="DejaVu Sans" w:hAnsi="DejaVu Sans" w:eastAsia="DejaVu Sans" w:cs="DejaVu Sans"/>
-                <w:i w:val="false"/>
-                <w:b w:val="false"/>
-                <w:u w:val="none"/>
-                <w:sz w:val="22"/>
-                <w:szCs w:val="22"/>
-                <w:color w:val="000000"/>
-              </w:rPr>
-              <w:t xml:space="preserve">Between 2 and 4 servings a day</w:t>
+              <w:ind w:left="100" w:right="100" w:firstLine="0" w:firstLineChars="0"/>
+            </w:pPr>
+            <w:r>
+              <w:rPr>
+                <w:rFonts w:ascii="DejaVu Sans" w:hAnsi="DejaVu Sans" w:eastAsia="DejaVu Sans" w:cs="DejaVu Sans"/>
+                <w:i w:val="false"/>
+                <w:b w:val="false"/>
+                <w:u w:val="none"/>
+                <w:sz w:val="22"/>
+                <w:szCs w:val="22"/>
+                <w:color w:val="000000"/>
+              </w:rPr>
+              <w:t xml:space="preserve">Fresh fruit, n (%)</w:t>
             </w:r>
           </w:p>
         </w:tc>
@@ -5280,7 +5280,7 @@
                 <w:szCs w:val="22"/>
                 <w:color w:val="000000"/>
               </w:rPr>
-              <w:t xml:space="preserve">54,040 (60)</w:t>
+              <w:t xml:space="preserve"/>
             </w:r>
           </w:p>
         </w:tc>
@@ -5330,7 +5330,7 @@
                 <w:szCs w:val="22"/>
                 <w:color w:val="000000"/>
               </w:rPr>
-              <w:t xml:space="preserve">More than 4 servings a day</w:t>
+              <w:t xml:space="preserve">Less than 2 servings a day</w:t>
             </w:r>
           </w:p>
         </w:tc>
@@ -5374,7 +5374,7 @@
                 <w:szCs w:val="22"/>
                 <w:color w:val="000000"/>
               </w:rPr>
-              <w:t xml:space="preserve">6,741 (7.5)</w:t>
+              <w:t xml:space="preserve">29,456 (33)</w:t>
             </w:r>
           </w:p>
         </w:tc>
@@ -5412,19 +5412,19 @@
                 <w:right w:val="none" w:sz="0" w:space="0" w:color="000000"/>
               </w:pBdr>
               <w:spacing w:after="100" w:before="100" w:line="240"/>
-              <w:ind w:left="100" w:right="100" w:firstLine="0" w:firstLineChars="0"/>
-            </w:pPr>
-            <w:r>
-              <w:rPr>
-                <w:rFonts w:ascii="DejaVu Sans" w:hAnsi="DejaVu Sans" w:eastAsia="DejaVu Sans" w:cs="DejaVu Sans"/>
-                <w:i w:val="false"/>
-                <w:b w:val="false"/>
-                <w:u w:val="none"/>
-                <w:sz w:val="22"/>
-                <w:szCs w:val="22"/>
-                <w:color w:val="000000"/>
-              </w:rPr>
-              <w:t xml:space="preserve">Cooked vegetables, n (%)</w:t>
+              <w:ind w:left="300" w:right="100" w:firstLine="0" w:firstLineChars="0"/>
+            </w:pPr>
+            <w:r>
+              <w:rPr>
+                <w:rFonts w:ascii="DejaVu Sans" w:hAnsi="DejaVu Sans" w:eastAsia="DejaVu Sans" w:cs="DejaVu Sans"/>
+                <w:i w:val="false"/>
+                <w:b w:val="false"/>
+                <w:u w:val="none"/>
+                <w:sz w:val="22"/>
+                <w:szCs w:val="22"/>
+                <w:color w:val="000000"/>
+              </w:rPr>
+              <w:t xml:space="preserve">Between 2 and 4 servings a day</w:t>
             </w:r>
           </w:p>
         </w:tc>
@@ -5468,7 +5468,7 @@
                 <w:szCs w:val="22"/>
                 <w:color w:val="000000"/>
               </w:rPr>
-              <w:t xml:space="preserve"/>
+              <w:t xml:space="preserve">54,040 (60)</w:t>
             </w:r>
           </w:p>
         </w:tc>
@@ -5518,7 +5518,7 @@
                 <w:szCs w:val="22"/>
                 <w:color w:val="000000"/>
               </w:rPr>
-              <w:t xml:space="preserve">Less than 2 servings a day</w:t>
+              <w:t xml:space="preserve">More than 4 servings a day</w:t>
             </w:r>
           </w:p>
         </w:tc>
@@ -5562,7 +5562,7 @@
                 <w:szCs w:val="22"/>
                 <w:color w:val="000000"/>
               </w:rPr>
-              <w:t xml:space="preserve">15,369 (17)</w:t>
+              <w:t xml:space="preserve">6,741 (7.5)</w:t>
             </w:r>
           </w:p>
         </w:tc>
@@ -5600,19 +5600,19 @@
                 <w:right w:val="none" w:sz="0" w:space="0" w:color="000000"/>
               </w:pBdr>
               <w:spacing w:after="100" w:before="100" w:line="240"/>
-              <w:ind w:left="300" w:right="100" w:firstLine="0" w:firstLineChars="0"/>
-            </w:pPr>
-            <w:r>
-              <w:rPr>
-                <w:rFonts w:ascii="DejaVu Sans" w:hAnsi="DejaVu Sans" w:eastAsia="DejaVu Sans" w:cs="DejaVu Sans"/>
-                <w:i w:val="false"/>
-                <w:b w:val="false"/>
-                <w:u w:val="none"/>
-                <w:sz w:val="22"/>
-                <w:szCs w:val="22"/>
-                <w:color w:val="000000"/>
-              </w:rPr>
-              <w:t xml:space="preserve">Between 2 and 4 servings a day</w:t>
+              <w:ind w:left="100" w:right="100" w:firstLine="0" w:firstLineChars="0"/>
+            </w:pPr>
+            <w:r>
+              <w:rPr>
+                <w:rFonts w:ascii="DejaVu Sans" w:hAnsi="DejaVu Sans" w:eastAsia="DejaVu Sans" w:cs="DejaVu Sans"/>
+                <w:i w:val="false"/>
+                <w:b w:val="false"/>
+                <w:u w:val="none"/>
+                <w:sz w:val="22"/>
+                <w:szCs w:val="22"/>
+                <w:color w:val="000000"/>
+              </w:rPr>
+              <w:t xml:space="preserve">Cooked vegetables, n (%)</w:t>
             </w:r>
           </w:p>
         </w:tc>
@@ -5656,7 +5656,7 @@
                 <w:szCs w:val="22"/>
                 <w:color w:val="000000"/>
               </w:rPr>
-              <w:t xml:space="preserve">66,462 (74)</w:t>
+              <w:t xml:space="preserve"/>
             </w:r>
           </w:p>
         </w:tc>
@@ -5666,6 +5666,194 @@
           <w:trHeight w:val="624" w:hRule="auto"/>
         </w:trPr>
         body60
+        <w:tc>
+          <w:tcPr>
+            <w:tcBorders>
+              <w:bottom w:val="none" w:sz="0" w:space="0" w:color="000000"/>
+              <w:top w:val="none" w:sz="0" w:space="0" w:color="000000"/>
+              <w:left w:val="none" w:sz="0" w:space="0" w:color="000000"/>
+              <w:right w:val="none" w:sz="0" w:space="0" w:color="000000"/>
+            </w:tcBorders>
+            <w:shd w:val="clear" w:color="auto" w:fill="FFFFFF"/>
+            <w:tcMar>
+              <w:top w:w="0" w:type="dxa"/>
+              <w:bottom w:w="0" w:type="dxa"/>
+              <w:left w:w="0" w:type="dxa"/>
+              <w:right w:w="0" w:type="dxa"/>
+            </w:tcMar>
+            <w:vAlign w:val="top"/>
+          </w:tcPr>
+          <w:p>
+            <w:pPr>
+              <w:pStyle w:val="Normal"/>
+              <w:jc w:val="left"/>
+              <w:pBdr>
+                <w:bottom w:val="none" w:sz="0" w:space="0" w:color="000000"/>
+                <w:top w:val="none" w:sz="0" w:space="0" w:color="000000"/>
+                <w:left w:val="none" w:sz="0" w:space="0" w:color="000000"/>
+                <w:right w:val="none" w:sz="0" w:space="0" w:color="000000"/>
+              </w:pBdr>
+              <w:spacing w:after="100" w:before="100" w:line="240"/>
+              <w:ind w:left="300" w:right="100" w:firstLine="0" w:firstLineChars="0"/>
+            </w:pPr>
+            <w:r>
+              <w:rPr>
+                <w:rFonts w:ascii="DejaVu Sans" w:hAnsi="DejaVu Sans" w:eastAsia="DejaVu Sans" w:cs="DejaVu Sans"/>
+                <w:i w:val="false"/>
+                <w:b w:val="false"/>
+                <w:u w:val="none"/>
+                <w:sz w:val="22"/>
+                <w:szCs w:val="22"/>
+                <w:color w:val="000000"/>
+              </w:rPr>
+              <w:t xml:space="preserve">Less than 2 servings a day</w:t>
+            </w:r>
+          </w:p>
+        </w:tc>
+        <w:tc>
+          <w:tcPr>
+            <w:tcBorders>
+              <w:bottom w:val="none" w:sz="0" w:space="0" w:color="000000"/>
+              <w:top w:val="none" w:sz="0" w:space="0" w:color="000000"/>
+              <w:left w:val="none" w:sz="0" w:space="0" w:color="000000"/>
+              <w:right w:val="none" w:sz="0" w:space="0" w:color="000000"/>
+            </w:tcBorders>
+            <w:shd w:val="clear" w:color="auto" w:fill="FFFFFF"/>
+            <w:tcMar>
+              <w:top w:w="0" w:type="dxa"/>
+              <w:bottom w:w="0" w:type="dxa"/>
+              <w:left w:w="0" w:type="dxa"/>
+              <w:right w:w="0" w:type="dxa"/>
+            </w:tcMar>
+            <w:vAlign w:val="top"/>
+          </w:tcPr>
+          <w:p>
+            <w:pPr>
+              <w:pStyle w:val="Normal"/>
+              <w:jc w:val="center"/>
+              <w:pBdr>
+                <w:bottom w:val="none" w:sz="0" w:space="0" w:color="000000"/>
+                <w:top w:val="none" w:sz="0" w:space="0" w:color="000000"/>
+                <w:left w:val="none" w:sz="0" w:space="0" w:color="000000"/>
+                <w:right w:val="none" w:sz="0" w:space="0" w:color="000000"/>
+              </w:pBdr>
+              <w:spacing w:after="100" w:before="100" w:line="240"/>
+              <w:ind w:left="100" w:right="100" w:firstLine="0" w:firstLineChars="0"/>
+            </w:pPr>
+            <w:r>
+              <w:rPr>
+                <w:rFonts w:ascii="DejaVu Sans" w:hAnsi="DejaVu Sans" w:eastAsia="DejaVu Sans" w:cs="DejaVu Sans"/>
+                <w:i w:val="false"/>
+                <w:b w:val="false"/>
+                <w:u w:val="none"/>
+                <w:sz w:val="22"/>
+                <w:szCs w:val="22"/>
+                <w:color w:val="000000"/>
+              </w:rPr>
+              <w:t xml:space="preserve">15,369 (17)</w:t>
+            </w:r>
+          </w:p>
+        </w:tc>
+      </w:tr>
+      <w:tr>
+        <w:trPr>
+          <w:trHeight w:val="624" w:hRule="auto"/>
+        </w:trPr>
+        body61
+        <w:tc>
+          <w:tcPr>
+            <w:tcBorders>
+              <w:bottom w:val="none" w:sz="0" w:space="0" w:color="000000"/>
+              <w:top w:val="none" w:sz="0" w:space="0" w:color="000000"/>
+              <w:left w:val="none" w:sz="0" w:space="0" w:color="000000"/>
+              <w:right w:val="none" w:sz="0" w:space="0" w:color="000000"/>
+            </w:tcBorders>
+            <w:shd w:val="clear" w:color="auto" w:fill="FFFFFF"/>
+            <w:tcMar>
+              <w:top w:w="0" w:type="dxa"/>
+              <w:bottom w:w="0" w:type="dxa"/>
+              <w:left w:w="0" w:type="dxa"/>
+              <w:right w:w="0" w:type="dxa"/>
+            </w:tcMar>
+            <w:vAlign w:val="top"/>
+          </w:tcPr>
+          <w:p>
+            <w:pPr>
+              <w:pStyle w:val="Normal"/>
+              <w:jc w:val="left"/>
+              <w:pBdr>
+                <w:bottom w:val="none" w:sz="0" w:space="0" w:color="000000"/>
+                <w:top w:val="none" w:sz="0" w:space="0" w:color="000000"/>
+                <w:left w:val="none" w:sz="0" w:space="0" w:color="000000"/>
+                <w:right w:val="none" w:sz="0" w:space="0" w:color="000000"/>
+              </w:pBdr>
+              <w:spacing w:after="100" w:before="100" w:line="240"/>
+              <w:ind w:left="300" w:right="100" w:firstLine="0" w:firstLineChars="0"/>
+            </w:pPr>
+            <w:r>
+              <w:rPr>
+                <w:rFonts w:ascii="DejaVu Sans" w:hAnsi="DejaVu Sans" w:eastAsia="DejaVu Sans" w:cs="DejaVu Sans"/>
+                <w:i w:val="false"/>
+                <w:b w:val="false"/>
+                <w:u w:val="none"/>
+                <w:sz w:val="22"/>
+                <w:szCs w:val="22"/>
+                <w:color w:val="000000"/>
+              </w:rPr>
+              <w:t xml:space="preserve">Between 2 and 4 servings a day</w:t>
+            </w:r>
+          </w:p>
+        </w:tc>
+        <w:tc>
+          <w:tcPr>
+            <w:tcBorders>
+              <w:bottom w:val="none" w:sz="0" w:space="0" w:color="000000"/>
+              <w:top w:val="none" w:sz="0" w:space="0" w:color="000000"/>
+              <w:left w:val="none" w:sz="0" w:space="0" w:color="000000"/>
+              <w:right w:val="none" w:sz="0" w:space="0" w:color="000000"/>
+            </w:tcBorders>
+            <w:shd w:val="clear" w:color="auto" w:fill="FFFFFF"/>
+            <w:tcMar>
+              <w:top w:w="0" w:type="dxa"/>
+              <w:bottom w:w="0" w:type="dxa"/>
+              <w:left w:w="0" w:type="dxa"/>
+              <w:right w:w="0" w:type="dxa"/>
+            </w:tcMar>
+            <w:vAlign w:val="top"/>
+          </w:tcPr>
+          <w:p>
+            <w:pPr>
+              <w:pStyle w:val="Normal"/>
+              <w:jc w:val="center"/>
+              <w:pBdr>
+                <w:bottom w:val="none" w:sz="0" w:space="0" w:color="000000"/>
+                <w:top w:val="none" w:sz="0" w:space="0" w:color="000000"/>
+                <w:left w:val="none" w:sz="0" w:space="0" w:color="000000"/>
+                <w:right w:val="none" w:sz="0" w:space="0" w:color="000000"/>
+              </w:pBdr>
+              <w:spacing w:after="100" w:before="100" w:line="240"/>
+              <w:ind w:left="100" w:right="100" w:firstLine="0" w:firstLineChars="0"/>
+            </w:pPr>
+            <w:r>
+              <w:rPr>
+                <w:rFonts w:ascii="DejaVu Sans" w:hAnsi="DejaVu Sans" w:eastAsia="DejaVu Sans" w:cs="DejaVu Sans"/>
+                <w:i w:val="false"/>
+                <w:b w:val="false"/>
+                <w:u w:val="none"/>
+                <w:sz w:val="22"/>
+                <w:szCs w:val="22"/>
+                <w:color w:val="000000"/>
+              </w:rPr>
+              <w:t xml:space="preserve">66,462 (74)</w:t>
+            </w:r>
+          </w:p>
+        </w:tc>
+      </w:tr>
+      <w:tr>
+        <w:trPr>
+          <w:trHeight w:val="624" w:hRule="auto"/>
+        </w:trPr>
+        body62
         <w:tc>
           <w:tcPr>
             <w:tcBorders>

</xml_diff>

<commit_message>
created fu_time_PA4 and included co-variate to dt for main analysis
</commit_message>
<xml_diff>
--- a/data_prep/testTable1.docx
+++ b/data_prep/testTable1.docx
@@ -305,7 +305,7 @@
       </w:tr>
       <w:tr>
         <w:trPr>
-          <w:trHeight w:val="630" w:hRule="auto"/>
+          <w:trHeight w:val="624" w:hRule="auto"/>
         </w:trPr>
         body 3
         <w:tc>
@@ -348,7 +348,7 @@
                 <w:szCs w:val="22"/>
                 <w:color w:val="000000"/>
               </w:rPr>
-              <w:t xml:space="preserve">MVPA_100, Median (Q1, Q3)</w:t>
+              <w:t xml:space="preserve">MVPA min/week - Machine learning, Median (Q1, Q3)</w:t>
             </w:r>
           </w:p>
         </w:tc>
@@ -392,14 +392,14 @@
                 <w:szCs w:val="22"/>
                 <w:color w:val="000000"/>
               </w:rPr>
-              <w:t xml:space="preserve">708.8 (516.3, 938.0)</w:t>
+              <w:t xml:space="preserve">234.1 (114.5, 404.0)</w:t>
             </w:r>
           </w:p>
         </w:tc>
       </w:tr>
       <w:tr>
         <w:trPr>
-          <w:trHeight w:val="630" w:hRule="auto"/>
+          <w:trHeight w:val="624" w:hRule="auto"/>
         </w:trPr>
         body 4
         <w:tc>
@@ -442,7 +442,7 @@
                 <w:szCs w:val="22"/>
                 <w:color w:val="000000"/>
               </w:rPr>
-              <w:t xml:space="preserve">MVPA_150, Median (Q1, Q3)</w:t>
+              <w:t xml:space="preserve">MVPA min/week - Activity count, Median (Q1, Q3)</w:t>
             </w:r>
           </w:p>
         </w:tc>
@@ -486,7 +486,7 @@
                 <w:szCs w:val="22"/>
                 <w:color w:val="000000"/>
               </w:rPr>
-              <w:t xml:space="preserve">305.8 (198.7, 444.6)</w:t>
+              <w:t xml:space="preserve">585.9 (372.1, 853.2)</w:t>
             </w:r>
           </w:p>
         </w:tc>
@@ -536,7 +536,7 @@
                 <w:szCs w:val="22"/>
                 <w:color w:val="000000"/>
               </w:rPr>
-              <w:t xml:space="preserve">MVPA min/week - Machine learning, Median (Q1, Q3)</w:t>
+              <w:t xml:space="preserve">Myocardial infarction, n (%)</w:t>
             </w:r>
           </w:p>
         </w:tc>
@@ -580,14 +580,14 @@
                 <w:szCs w:val="22"/>
                 <w:color w:val="000000"/>
               </w:rPr>
-              <w:t xml:space="preserve">234.1 (114.5, 404.0)</w:t>
+              <w:t xml:space="preserve">2,016 (2.2)</w:t>
             </w:r>
           </w:p>
         </w:tc>
       </w:tr>
       <w:tr>
         <w:trPr>
-          <w:trHeight w:val="624" w:hRule="auto"/>
+          <w:trHeight w:val="607" w:hRule="auto"/>
         </w:trPr>
         body 6
         <w:tc>
@@ -630,7 +630,7 @@
                 <w:szCs w:val="22"/>
                 <w:color w:val="000000"/>
               </w:rPr>
-              <w:t xml:space="preserve">MVPA min/week - Activity count, Median (Q1, Q3)</w:t>
+              <w:t xml:space="preserve">Stroke, n (%)</w:t>
             </w:r>
           </w:p>
         </w:tc>
@@ -674,7 +674,7 @@
                 <w:szCs w:val="22"/>
                 <w:color w:val="000000"/>
               </w:rPr>
-              <w:t xml:space="preserve">585.9 (372.1, 853.2)</w:t>
+              <w:t xml:space="preserve">1,283 (1.4)</w:t>
             </w:r>
           </w:p>
         </w:tc>
@@ -724,7 +724,7 @@
                 <w:szCs w:val="22"/>
                 <w:color w:val="000000"/>
               </w:rPr>
-              <w:t xml:space="preserve">Myocardial infarction, n (%)</w:t>
+              <w:t xml:space="preserve">Age, Median (Q1, Q3)</w:t>
             </w:r>
           </w:p>
         </w:tc>
@@ -768,7 +768,7 @@
                 <w:szCs w:val="22"/>
                 <w:color w:val="000000"/>
               </w:rPr>
-              <w:t xml:space="preserve">2,016 (2.2)</w:t>
+              <w:t xml:space="preserve">63.2 (56.1, 68.4)</w:t>
             </w:r>
           </w:p>
         </w:tc>
@@ -818,7 +818,7 @@
                 <w:szCs w:val="22"/>
                 <w:color w:val="000000"/>
               </w:rPr>
-              <w:t xml:space="preserve">Stroke, n (%)</w:t>
+              <w:t xml:space="preserve">Race, n (%)</w:t>
             </w:r>
           </w:p>
         </w:tc>
@@ -862,14 +862,14 @@
                 <w:szCs w:val="22"/>
                 <w:color w:val="000000"/>
               </w:rPr>
-              <w:t xml:space="preserve">1,283 (1.4)</w:t>
+              <w:t xml:space="preserve"/>
             </w:r>
           </w:p>
         </w:tc>
       </w:tr>
       <w:tr>
         <w:trPr>
-          <w:trHeight w:val="624" w:hRule="auto"/>
+          <w:trHeight w:val="607" w:hRule="auto"/>
         </w:trPr>
         body 9
         <w:tc>
@@ -900,19 +900,19 @@
                 <w:right w:val="none" w:sz="0" w:space="0" w:color="000000"/>
               </w:pBdr>
               <w:spacing w:after="100" w:before="100" w:line="240"/>
-              <w:ind w:left="100" w:right="100" w:firstLine="0" w:firstLineChars="0"/>
-            </w:pPr>
-            <w:r>
-              <w:rPr>
-                <w:rFonts w:ascii="DejaVu Sans" w:hAnsi="DejaVu Sans" w:eastAsia="DejaVu Sans" w:cs="DejaVu Sans"/>
-                <w:i w:val="false"/>
-                <w:b w:val="false"/>
-                <w:u w:val="none"/>
-                <w:sz w:val="22"/>
-                <w:szCs w:val="22"/>
-                <w:color w:val="000000"/>
-              </w:rPr>
-              <w:t xml:space="preserve">Age, Median (Q1, Q3)</w:t>
+              <w:ind w:left="300" w:right="100" w:firstLine="0" w:firstLineChars="0"/>
+            </w:pPr>
+            <w:r>
+              <w:rPr>
+                <w:rFonts w:ascii="DejaVu Sans" w:hAnsi="DejaVu Sans" w:eastAsia="DejaVu Sans" w:cs="DejaVu Sans"/>
+                <w:i w:val="false"/>
+                <w:b w:val="false"/>
+                <w:u w:val="none"/>
+                <w:sz w:val="22"/>
+                <w:szCs w:val="22"/>
+                <w:color w:val="000000"/>
+              </w:rPr>
+              <w:t xml:space="preserve">Non-white</w:t>
             </w:r>
           </w:p>
         </w:tc>
@@ -956,7 +956,7 @@
                 <w:szCs w:val="22"/>
                 <w:color w:val="000000"/>
               </w:rPr>
-              <w:t xml:space="preserve">63.2 (56.1, 68.4)</w:t>
+              <w:t xml:space="preserve">2,679 (3.0)</w:t>
             </w:r>
           </w:p>
         </w:tc>
@@ -994,19 +994,19 @@
                 <w:right w:val="none" w:sz="0" w:space="0" w:color="000000"/>
               </w:pBdr>
               <w:spacing w:after="100" w:before="100" w:line="240"/>
-              <w:ind w:left="100" w:right="100" w:firstLine="0" w:firstLineChars="0"/>
-            </w:pPr>
-            <w:r>
-              <w:rPr>
-                <w:rFonts w:ascii="DejaVu Sans" w:hAnsi="DejaVu Sans" w:eastAsia="DejaVu Sans" w:cs="DejaVu Sans"/>
-                <w:i w:val="false"/>
-                <w:b w:val="false"/>
-                <w:u w:val="none"/>
-                <w:sz w:val="22"/>
-                <w:szCs w:val="22"/>
-                <w:color w:val="000000"/>
-              </w:rPr>
-              <w:t xml:space="preserve">Race, n (%)</w:t>
+              <w:ind w:left="300" w:right="100" w:firstLine="0" w:firstLineChars="0"/>
+            </w:pPr>
+            <w:r>
+              <w:rPr>
+                <w:rFonts w:ascii="DejaVu Sans" w:hAnsi="DejaVu Sans" w:eastAsia="DejaVu Sans" w:cs="DejaVu Sans"/>
+                <w:i w:val="false"/>
+                <w:b w:val="false"/>
+                <w:u w:val="none"/>
+                <w:sz w:val="22"/>
+                <w:szCs w:val="22"/>
+                <w:color w:val="000000"/>
+              </w:rPr>
+              <w:t xml:space="preserve">White</w:t>
             </w:r>
           </w:p>
         </w:tc>
@@ -1050,7 +1050,7 @@
                 <w:szCs w:val="22"/>
                 <w:color w:val="000000"/>
               </w:rPr>
-              <w:t xml:space="preserve"/>
+              <w:t xml:space="preserve">87,558 (97)</w:t>
             </w:r>
           </w:p>
         </w:tc>
@@ -1088,19 +1088,19 @@
                 <w:right w:val="none" w:sz="0" w:space="0" w:color="000000"/>
               </w:pBdr>
               <w:spacing w:after="100" w:before="100" w:line="240"/>
-              <w:ind w:left="300" w:right="100" w:firstLine="0" w:firstLineChars="0"/>
-            </w:pPr>
-            <w:r>
-              <w:rPr>
-                <w:rFonts w:ascii="DejaVu Sans" w:hAnsi="DejaVu Sans" w:eastAsia="DejaVu Sans" w:cs="DejaVu Sans"/>
-                <w:i w:val="false"/>
-                <w:b w:val="false"/>
-                <w:u w:val="none"/>
-                <w:sz w:val="22"/>
-                <w:szCs w:val="22"/>
-                <w:color w:val="000000"/>
-              </w:rPr>
-              <w:t xml:space="preserve">Non-white</w:t>
+              <w:ind w:left="100" w:right="100" w:firstLine="0" w:firstLineChars="0"/>
+            </w:pPr>
+            <w:r>
+              <w:rPr>
+                <w:rFonts w:ascii="DejaVu Sans" w:hAnsi="DejaVu Sans" w:eastAsia="DejaVu Sans" w:cs="DejaVu Sans"/>
+                <w:i w:val="false"/>
+                <w:b w:val="false"/>
+                <w:u w:val="none"/>
+                <w:sz w:val="22"/>
+                <w:szCs w:val="22"/>
+                <w:color w:val="000000"/>
+              </w:rPr>
+              <w:t xml:space="preserve">Sex, n (%)</w:t>
             </w:r>
           </w:p>
         </w:tc>
@@ -1144,7 +1144,7 @@
                 <w:szCs w:val="22"/>
                 <w:color w:val="000000"/>
               </w:rPr>
-              <w:t xml:space="preserve">2,679 (3.0)</w:t>
+              <w:t xml:space="preserve"/>
             </w:r>
           </w:p>
         </w:tc>
@@ -1194,7 +1194,7 @@
                 <w:szCs w:val="22"/>
                 <w:color w:val="000000"/>
               </w:rPr>
-              <w:t xml:space="preserve">White</w:t>
+              <w:t xml:space="preserve">Female</w:t>
             </w:r>
           </w:p>
         </w:tc>
@@ -1238,7 +1238,7 @@
                 <w:szCs w:val="22"/>
                 <w:color w:val="000000"/>
               </w:rPr>
-              <w:t xml:space="preserve">87,558 (97)</w:t>
+              <w:t xml:space="preserve">51,723 (57)</w:t>
             </w:r>
           </w:p>
         </w:tc>
@@ -1276,19 +1276,19 @@
                 <w:right w:val="none" w:sz="0" w:space="0" w:color="000000"/>
               </w:pBdr>
               <w:spacing w:after="100" w:before="100" w:line="240"/>
-              <w:ind w:left="100" w:right="100" w:firstLine="0" w:firstLineChars="0"/>
-            </w:pPr>
-            <w:r>
-              <w:rPr>
-                <w:rFonts w:ascii="DejaVu Sans" w:hAnsi="DejaVu Sans" w:eastAsia="DejaVu Sans" w:cs="DejaVu Sans"/>
-                <w:i w:val="false"/>
-                <w:b w:val="false"/>
-                <w:u w:val="none"/>
-                <w:sz w:val="22"/>
-                <w:szCs w:val="22"/>
-                <w:color w:val="000000"/>
-              </w:rPr>
-              <w:t xml:space="preserve">Sex, n (%)</w:t>
+              <w:ind w:left="300" w:right="100" w:firstLine="0" w:firstLineChars="0"/>
+            </w:pPr>
+            <w:r>
+              <w:rPr>
+                <w:rFonts w:ascii="DejaVu Sans" w:hAnsi="DejaVu Sans" w:eastAsia="DejaVu Sans" w:cs="DejaVu Sans"/>
+                <w:i w:val="false"/>
+                <w:b w:val="false"/>
+                <w:u w:val="none"/>
+                <w:sz w:val="22"/>
+                <w:szCs w:val="22"/>
+                <w:color w:val="000000"/>
+              </w:rPr>
+              <w:t xml:space="preserve">Male</w:t>
             </w:r>
           </w:p>
         </w:tc>
@@ -1332,7 +1332,7 @@
                 <w:szCs w:val="22"/>
                 <w:color w:val="000000"/>
               </w:rPr>
-              <w:t xml:space="preserve"/>
+              <w:t xml:space="preserve">38,514 (43)</w:t>
             </w:r>
           </w:p>
         </w:tc>
@@ -1370,19 +1370,19 @@
                 <w:right w:val="none" w:sz="0" w:space="0" w:color="000000"/>
               </w:pBdr>
               <w:spacing w:after="100" w:before="100" w:line="240"/>
-              <w:ind w:left="300" w:right="100" w:firstLine="0" w:firstLineChars="0"/>
-            </w:pPr>
-            <w:r>
-              <w:rPr>
-                <w:rFonts w:ascii="DejaVu Sans" w:hAnsi="DejaVu Sans" w:eastAsia="DejaVu Sans" w:cs="DejaVu Sans"/>
-                <w:i w:val="false"/>
-                <w:b w:val="false"/>
-                <w:u w:val="none"/>
-                <w:sz w:val="22"/>
-                <w:szCs w:val="22"/>
-                <w:color w:val="000000"/>
-              </w:rPr>
-              <w:t xml:space="preserve">Female</w:t>
+              <w:ind w:left="100" w:right="100" w:firstLine="0" w:firstLineChars="0"/>
+            </w:pPr>
+            <w:r>
+              <w:rPr>
+                <w:rFonts w:ascii="DejaVu Sans" w:hAnsi="DejaVu Sans" w:eastAsia="DejaVu Sans" w:cs="DejaVu Sans"/>
+                <w:i w:val="false"/>
+                <w:b w:val="false"/>
+                <w:u w:val="none"/>
+                <w:sz w:val="22"/>
+                <w:szCs w:val="22"/>
+                <w:color w:val="000000"/>
+              </w:rPr>
+              <w:t xml:space="preserve">Education, n (%)</w:t>
             </w:r>
           </w:p>
         </w:tc>
@@ -1426,7 +1426,7 @@
                 <w:szCs w:val="22"/>
                 <w:color w:val="000000"/>
               </w:rPr>
-              <w:t xml:space="preserve">51,723 (57)</w:t>
+              <w:t xml:space="preserve"/>
             </w:r>
           </w:p>
         </w:tc>
@@ -1476,7 +1476,7 @@
                 <w:szCs w:val="22"/>
                 <w:color w:val="000000"/>
               </w:rPr>
-              <w:t xml:space="preserve">Male</w:t>
+              <w:t xml:space="preserve">None of the below</w:t>
             </w:r>
           </w:p>
         </w:tc>
@@ -1520,14 +1520,14 @@
                 <w:szCs w:val="22"/>
                 <w:color w:val="000000"/>
               </w:rPr>
-              <w:t xml:space="preserve">38,514 (43)</w:t>
+              <w:t xml:space="preserve">7,118 (7.9)</w:t>
             </w:r>
           </w:p>
         </w:tc>
       </w:tr>
       <w:tr>
         <w:trPr>
-          <w:trHeight w:val="607" w:hRule="auto"/>
+          <w:trHeight w:val="624" w:hRule="auto"/>
         </w:trPr>
         body16
         <w:tc>
@@ -1558,19 +1558,19 @@
                 <w:right w:val="none" w:sz="0" w:space="0" w:color="000000"/>
               </w:pBdr>
               <w:spacing w:after="100" w:before="100" w:line="240"/>
-              <w:ind w:left="100" w:right="100" w:firstLine="0" w:firstLineChars="0"/>
-            </w:pPr>
-            <w:r>
-              <w:rPr>
-                <w:rFonts w:ascii="DejaVu Sans" w:hAnsi="DejaVu Sans" w:eastAsia="DejaVu Sans" w:cs="DejaVu Sans"/>
-                <w:i w:val="false"/>
-                <w:b w:val="false"/>
-                <w:u w:val="none"/>
-                <w:sz w:val="22"/>
-                <w:szCs w:val="22"/>
-                <w:color w:val="000000"/>
-              </w:rPr>
-              <w:t xml:space="preserve">Education, n (%)</w:t>
+              <w:ind w:left="300" w:right="100" w:firstLine="0" w:firstLineChars="0"/>
+            </w:pPr>
+            <w:r>
+              <w:rPr>
+                <w:rFonts w:ascii="DejaVu Sans" w:hAnsi="DejaVu Sans" w:eastAsia="DejaVu Sans" w:cs="DejaVu Sans"/>
+                <w:i w:val="false"/>
+                <w:b w:val="false"/>
+                <w:u w:val="none"/>
+                <w:sz w:val="22"/>
+                <w:szCs w:val="22"/>
+                <w:color w:val="000000"/>
+              </w:rPr>
+              <w:t xml:space="preserve">O levels/GCSEs or equivalent, CSEs or equivalent</w:t>
             </w:r>
           </w:p>
         </w:tc>
@@ -1614,14 +1614,14 @@
                 <w:szCs w:val="22"/>
                 <w:color w:val="000000"/>
               </w:rPr>
-              <w:t xml:space="preserve"/>
+              <w:t xml:space="preserve">22,114 (25)</w:t>
             </w:r>
           </w:p>
         </w:tc>
       </w:tr>
       <w:tr>
         <w:trPr>
-          <w:trHeight w:val="607" w:hRule="auto"/>
+          <w:trHeight w:val="624" w:hRule="auto"/>
         </w:trPr>
         body17
         <w:tc>
@@ -1664,7 +1664,7 @@
                 <w:szCs w:val="22"/>
                 <w:color w:val="000000"/>
               </w:rPr>
-              <w:t xml:space="preserve">None of the below</w:t>
+              <w:t xml:space="preserve">A levels/AS, NVQ/HND/HNC or equivalent</w:t>
             </w:r>
           </w:p>
         </w:tc>
@@ -1708,7 +1708,7 @@
                 <w:szCs w:val="22"/>
                 <w:color w:val="000000"/>
               </w:rPr>
-              <w:t xml:space="preserve">7,118 (7.9)</w:t>
+              <w:t xml:space="preserve">21,318 (24)</w:t>
             </w:r>
           </w:p>
         </w:tc>
@@ -1758,7 +1758,7 @@
                 <w:szCs w:val="22"/>
                 <w:color w:val="000000"/>
               </w:rPr>
-              <w:t xml:space="preserve">O levels/GCSEs or equivalent, CSEs or equivalent</w:t>
+              <w:t xml:space="preserve">College or University degree</w:t>
             </w:r>
           </w:p>
         </w:tc>
@@ -1802,14 +1802,14 @@
                 <w:szCs w:val="22"/>
                 <w:color w:val="000000"/>
               </w:rPr>
-              <w:t xml:space="preserve">22,114 (25)</w:t>
+              <w:t xml:space="preserve">39,687 (44)</w:t>
             </w:r>
           </w:p>
         </w:tc>
       </w:tr>
       <w:tr>
         <w:trPr>
-          <w:trHeight w:val="624" w:hRule="auto"/>
+          <w:trHeight w:val="607" w:hRule="auto"/>
         </w:trPr>
         body19
         <w:tc>
@@ -1840,19 +1840,19 @@
                 <w:right w:val="none" w:sz="0" w:space="0" w:color="000000"/>
               </w:pBdr>
               <w:spacing w:after="100" w:before="100" w:line="240"/>
-              <w:ind w:left="300" w:right="100" w:firstLine="0" w:firstLineChars="0"/>
-            </w:pPr>
-            <w:r>
-              <w:rPr>
-                <w:rFonts w:ascii="DejaVu Sans" w:hAnsi="DejaVu Sans" w:eastAsia="DejaVu Sans" w:cs="DejaVu Sans"/>
-                <w:i w:val="false"/>
-                <w:b w:val="false"/>
-                <w:u w:val="none"/>
-                <w:sz w:val="22"/>
-                <w:szCs w:val="22"/>
-                <w:color w:val="000000"/>
-              </w:rPr>
-              <w:t xml:space="preserve">A levels/AS, NVQ/HND/HNC or equivalent</w:t>
+              <w:ind w:left="100" w:right="100" w:firstLine="0" w:firstLineChars="0"/>
+            </w:pPr>
+            <w:r>
+              <w:rPr>
+                <w:rFonts w:ascii="DejaVu Sans" w:hAnsi="DejaVu Sans" w:eastAsia="DejaVu Sans" w:cs="DejaVu Sans"/>
+                <w:i w:val="false"/>
+                <w:b w:val="false"/>
+                <w:u w:val="none"/>
+                <w:sz w:val="22"/>
+                <w:szCs w:val="22"/>
+                <w:color w:val="000000"/>
+              </w:rPr>
+              <w:t xml:space="preserve">Household income GBP, n (%)</w:t>
             </w:r>
           </w:p>
         </w:tc>
@@ -1896,14 +1896,14 @@
                 <w:szCs w:val="22"/>
                 <w:color w:val="000000"/>
               </w:rPr>
-              <w:t xml:space="preserve">21,318 (24)</w:t>
+              <w:t xml:space="preserve"/>
             </w:r>
           </w:p>
         </w:tc>
       </w:tr>
       <w:tr>
         <w:trPr>
-          <w:trHeight w:val="624" w:hRule="auto"/>
+          <w:trHeight w:val="607" w:hRule="auto"/>
         </w:trPr>
         body20
         <w:tc>
@@ -1946,7 +1946,7 @@
                 <w:szCs w:val="22"/>
                 <w:color w:val="000000"/>
               </w:rPr>
-              <w:t xml:space="preserve">College or University degree</w:t>
+              <w:t xml:space="preserve">Less than 18,000</w:t>
             </w:r>
           </w:p>
         </w:tc>
@@ -1990,7 +1990,7 @@
                 <w:szCs w:val="22"/>
                 <w:color w:val="000000"/>
               </w:rPr>
-              <w:t xml:space="preserve">39,687 (44)</w:t>
+              <w:t xml:space="preserve">11,584 (13)</w:t>
             </w:r>
           </w:p>
         </w:tc>
@@ -2028,19 +2028,19 @@
                 <w:right w:val="none" w:sz="0" w:space="0" w:color="000000"/>
               </w:pBdr>
               <w:spacing w:after="100" w:before="100" w:line="240"/>
-              <w:ind w:left="100" w:right="100" w:firstLine="0" w:firstLineChars="0"/>
-            </w:pPr>
-            <w:r>
-              <w:rPr>
-                <w:rFonts w:ascii="DejaVu Sans" w:hAnsi="DejaVu Sans" w:eastAsia="DejaVu Sans" w:cs="DejaVu Sans"/>
-                <w:i w:val="false"/>
-                <w:b w:val="false"/>
-                <w:u w:val="none"/>
-                <w:sz w:val="22"/>
-                <w:szCs w:val="22"/>
-                <w:color w:val="000000"/>
-              </w:rPr>
-              <w:t xml:space="preserve">Household income GBP, n (%)</w:t>
+              <w:ind w:left="300" w:right="100" w:firstLine="0" w:firstLineChars="0"/>
+            </w:pPr>
+            <w:r>
+              <w:rPr>
+                <w:rFonts w:ascii="DejaVu Sans" w:hAnsi="DejaVu Sans" w:eastAsia="DejaVu Sans" w:cs="DejaVu Sans"/>
+                <w:i w:val="false"/>
+                <w:b w:val="false"/>
+                <w:u w:val="none"/>
+                <w:sz w:val="22"/>
+                <w:szCs w:val="22"/>
+                <w:color w:val="000000"/>
+              </w:rPr>
+              <w:t xml:space="preserve">18,000 to 30,999</w:t>
             </w:r>
           </w:p>
         </w:tc>
@@ -2084,7 +2084,7 @@
                 <w:szCs w:val="22"/>
                 <w:color w:val="000000"/>
               </w:rPr>
-              <w:t xml:space="preserve"/>
+              <w:t xml:space="preserve">19,661 (22)</w:t>
             </w:r>
           </w:p>
         </w:tc>
@@ -2134,7 +2134,7 @@
                 <w:szCs w:val="22"/>
                 <w:color w:val="000000"/>
               </w:rPr>
-              <w:t xml:space="preserve">Less than 18,000</w:t>
+              <w:t xml:space="preserve">31,000 to 51,999</w:t>
             </w:r>
           </w:p>
         </w:tc>
@@ -2178,7 +2178,7 @@
                 <w:szCs w:val="22"/>
                 <w:color w:val="000000"/>
               </w:rPr>
-              <w:t xml:space="preserve">11,584 (13)</w:t>
+              <w:t xml:space="preserve">23,663 (26)</w:t>
             </w:r>
           </w:p>
         </w:tc>
@@ -2228,7 +2228,7 @@
                 <w:szCs w:val="22"/>
                 <w:color w:val="000000"/>
               </w:rPr>
-              <w:t xml:space="preserve">18,000 to 30,999</w:t>
+              <w:t xml:space="preserve">52,000 to 100,000</w:t>
             </w:r>
           </w:p>
         </w:tc>
@@ -2272,7 +2272,7 @@
                 <w:szCs w:val="22"/>
                 <w:color w:val="000000"/>
               </w:rPr>
-              <w:t xml:space="preserve">19,661 (22)</w:t>
+              <w:t xml:space="preserve">20,894 (23)</w:t>
             </w:r>
           </w:p>
         </w:tc>
@@ -2322,7 +2322,7 @@
                 <w:szCs w:val="22"/>
                 <w:color w:val="000000"/>
               </w:rPr>
-              <w:t xml:space="preserve">31,000 to 51,999</w:t>
+              <w:t xml:space="preserve">Greater than 100,000</w:t>
             </w:r>
           </w:p>
         </w:tc>
@@ -2366,7 +2366,7 @@
                 <w:szCs w:val="22"/>
                 <w:color w:val="000000"/>
               </w:rPr>
-              <w:t xml:space="preserve">23,663 (26)</w:t>
+              <w:t xml:space="preserve">6,072 (6.7)</w:t>
             </w:r>
           </w:p>
         </w:tc>
@@ -2416,7 +2416,7 @@
                 <w:szCs w:val="22"/>
                 <w:color w:val="000000"/>
               </w:rPr>
-              <w:t xml:space="preserve">52,000 to 100,000</w:t>
+              <w:t xml:space="preserve">Do not know/Prefer not to answer</w:t>
             </w:r>
           </w:p>
         </w:tc>
@@ -2460,7 +2460,195 @@
                 <w:szCs w:val="22"/>
                 <w:color w:val="000000"/>
               </w:rPr>
-              <w:t xml:space="preserve">20,894 (23)</w:t>
+              <w:t xml:space="preserve">8,363 (9.3)</w:t>
+            </w:r>
+          </w:p>
+        </w:tc>
+      </w:tr>
+      <w:tr>
+        <w:trPr>
+          <w:trHeight w:val="624" w:hRule="auto"/>
+        </w:trPr>
+        body26
+        <w:tc>
+          <w:tcPr>
+            <w:tcBorders>
+              <w:bottom w:val="none" w:sz="0" w:space="0" w:color="000000"/>
+              <w:top w:val="none" w:sz="0" w:space="0" w:color="000000"/>
+              <w:left w:val="none" w:sz="0" w:space="0" w:color="000000"/>
+              <w:right w:val="none" w:sz="0" w:space="0" w:color="000000"/>
+            </w:tcBorders>
+            <w:shd w:val="clear" w:color="auto" w:fill="FFFFFF"/>
+            <w:tcMar>
+              <w:top w:w="0" w:type="dxa"/>
+              <w:bottom w:w="0" w:type="dxa"/>
+              <w:left w:w="0" w:type="dxa"/>
+              <w:right w:w="0" w:type="dxa"/>
+            </w:tcMar>
+            <w:vAlign w:val="top"/>
+          </w:tcPr>
+          <w:p>
+            <w:pPr>
+              <w:pStyle w:val="Normal"/>
+              <w:jc w:val="left"/>
+              <w:pBdr>
+                <w:bottom w:val="none" w:sz="0" w:space="0" w:color="000000"/>
+                <w:top w:val="none" w:sz="0" w:space="0" w:color="000000"/>
+                <w:left w:val="none" w:sz="0" w:space="0" w:color="000000"/>
+                <w:right w:val="none" w:sz="0" w:space="0" w:color="000000"/>
+              </w:pBdr>
+              <w:spacing w:after="100" w:before="100" w:line="240"/>
+              <w:ind w:left="100" w:right="100" w:firstLine="0" w:firstLineChars="0"/>
+            </w:pPr>
+            <w:r>
+              <w:rPr>
+                <w:rFonts w:ascii="DejaVu Sans" w:hAnsi="DejaVu Sans" w:eastAsia="DejaVu Sans" w:cs="DejaVu Sans"/>
+                <w:i w:val="false"/>
+                <w:b w:val="false"/>
+                <w:u w:val="none"/>
+                <w:sz w:val="22"/>
+                <w:szCs w:val="22"/>
+                <w:color w:val="000000"/>
+              </w:rPr>
+              <w:t xml:space="preserve">Deprivation index, Median (Q1, Q3)</w:t>
+            </w:r>
+          </w:p>
+        </w:tc>
+        <w:tc>
+          <w:tcPr>
+            <w:tcBorders>
+              <w:bottom w:val="none" w:sz="0" w:space="0" w:color="000000"/>
+              <w:top w:val="none" w:sz="0" w:space="0" w:color="000000"/>
+              <w:left w:val="none" w:sz="0" w:space="0" w:color="000000"/>
+              <w:right w:val="none" w:sz="0" w:space="0" w:color="000000"/>
+            </w:tcBorders>
+            <w:shd w:val="clear" w:color="auto" w:fill="FFFFFF"/>
+            <w:tcMar>
+              <w:top w:w="0" w:type="dxa"/>
+              <w:bottom w:w="0" w:type="dxa"/>
+              <w:left w:w="0" w:type="dxa"/>
+              <w:right w:w="0" w:type="dxa"/>
+            </w:tcMar>
+            <w:vAlign w:val="top"/>
+          </w:tcPr>
+          <w:p>
+            <w:pPr>
+              <w:pStyle w:val="Normal"/>
+              <w:jc w:val="center"/>
+              <w:pBdr>
+                <w:bottom w:val="none" w:sz="0" w:space="0" w:color="000000"/>
+                <w:top w:val="none" w:sz="0" w:space="0" w:color="000000"/>
+                <w:left w:val="none" w:sz="0" w:space="0" w:color="000000"/>
+                <w:right w:val="none" w:sz="0" w:space="0" w:color="000000"/>
+              </w:pBdr>
+              <w:spacing w:after="100" w:before="100" w:line="240"/>
+              <w:ind w:left="100" w:right="100" w:firstLine="0" w:firstLineChars="0"/>
+            </w:pPr>
+            <w:r>
+              <w:rPr>
+                <w:rFonts w:ascii="DejaVu Sans" w:hAnsi="DejaVu Sans" w:eastAsia="DejaVu Sans" w:cs="DejaVu Sans"/>
+                <w:i w:val="false"/>
+                <w:b w:val="false"/>
+                <w:u w:val="none"/>
+                <w:sz w:val="22"/>
+                <w:szCs w:val="22"/>
+                <w:color w:val="000000"/>
+              </w:rPr>
+              <w:t xml:space="preserve">-2.5 (-3.8, -0.2)</w:t>
+            </w:r>
+          </w:p>
+        </w:tc>
+      </w:tr>
+      <w:tr>
+        <w:trPr>
+          <w:trHeight w:val="624" w:hRule="auto"/>
+        </w:trPr>
+        body27
+        <w:tc>
+          <w:tcPr>
+            <w:tcBorders>
+              <w:bottom w:val="none" w:sz="0" w:space="0" w:color="000000"/>
+              <w:top w:val="none" w:sz="0" w:space="0" w:color="000000"/>
+              <w:left w:val="none" w:sz="0" w:space="0" w:color="000000"/>
+              <w:right w:val="none" w:sz="0" w:space="0" w:color="000000"/>
+            </w:tcBorders>
+            <w:shd w:val="clear" w:color="auto" w:fill="FFFFFF"/>
+            <w:tcMar>
+              <w:top w:w="0" w:type="dxa"/>
+              <w:bottom w:w="0" w:type="dxa"/>
+              <w:left w:w="0" w:type="dxa"/>
+              <w:right w:w="0" w:type="dxa"/>
+            </w:tcMar>
+            <w:vAlign w:val="top"/>
+          </w:tcPr>
+          <w:p>
+            <w:pPr>
+              <w:pStyle w:val="Normal"/>
+              <w:jc w:val="left"/>
+              <w:pBdr>
+                <w:bottom w:val="none" w:sz="0" w:space="0" w:color="000000"/>
+                <w:top w:val="none" w:sz="0" w:space="0" w:color="000000"/>
+                <w:left w:val="none" w:sz="0" w:space="0" w:color="000000"/>
+                <w:right w:val="none" w:sz="0" w:space="0" w:color="000000"/>
+              </w:pBdr>
+              <w:spacing w:after="100" w:before="100" w:line="240"/>
+              <w:ind w:left="100" w:right="100" w:firstLine="0" w:firstLineChars="0"/>
+            </w:pPr>
+            <w:r>
+              <w:rPr>
+                <w:rFonts w:ascii="DejaVu Sans" w:hAnsi="DejaVu Sans" w:eastAsia="DejaVu Sans" w:cs="DejaVu Sans"/>
+                <w:i w:val="false"/>
+                <w:b w:val="false"/>
+                <w:u w:val="none"/>
+                <w:sz w:val="22"/>
+                <w:szCs w:val="22"/>
+                <w:color w:val="000000"/>
+              </w:rPr>
+              <w:t xml:space="preserve">Smoking, n (%)</w:t>
+            </w:r>
+          </w:p>
+        </w:tc>
+        <w:tc>
+          <w:tcPr>
+            <w:tcBorders>
+              <w:bottom w:val="none" w:sz="0" w:space="0" w:color="000000"/>
+              <w:top w:val="none" w:sz="0" w:space="0" w:color="000000"/>
+              <w:left w:val="none" w:sz="0" w:space="0" w:color="000000"/>
+              <w:right w:val="none" w:sz="0" w:space="0" w:color="000000"/>
+            </w:tcBorders>
+            <w:shd w:val="clear" w:color="auto" w:fill="FFFFFF"/>
+            <w:tcMar>
+              <w:top w:w="0" w:type="dxa"/>
+              <w:bottom w:w="0" w:type="dxa"/>
+              <w:left w:w="0" w:type="dxa"/>
+              <w:right w:w="0" w:type="dxa"/>
+            </w:tcMar>
+            <w:vAlign w:val="top"/>
+          </w:tcPr>
+          <w:p>
+            <w:pPr>
+              <w:pStyle w:val="Normal"/>
+              <w:jc w:val="center"/>
+              <w:pBdr>
+                <w:bottom w:val="none" w:sz="0" w:space="0" w:color="000000"/>
+                <w:top w:val="none" w:sz="0" w:space="0" w:color="000000"/>
+                <w:left w:val="none" w:sz="0" w:space="0" w:color="000000"/>
+                <w:right w:val="none" w:sz="0" w:space="0" w:color="000000"/>
+              </w:pBdr>
+              <w:spacing w:after="100" w:before="100" w:line="240"/>
+              <w:ind w:left="100" w:right="100" w:firstLine="0" w:firstLineChars="0"/>
+            </w:pPr>
+            <w:r>
+              <w:rPr>
+                <w:rFonts w:ascii="DejaVu Sans" w:hAnsi="DejaVu Sans" w:eastAsia="DejaVu Sans" w:cs="DejaVu Sans"/>
+                <w:i w:val="false"/>
+                <w:b w:val="false"/>
+                <w:u w:val="none"/>
+                <w:sz w:val="22"/>
+                <w:szCs w:val="22"/>
+                <w:color w:val="000000"/>
+              </w:rPr>
+              <w:t xml:space="preserve"/>
             </w:r>
           </w:p>
         </w:tc>
@@ -2469,7 +2657,7 @@
         <w:trPr>
           <w:trHeight w:val="607" w:hRule="auto"/>
         </w:trPr>
-        body26
+        body28
         <w:tc>
           <w:tcPr>
             <w:tcBorders>
@@ -2510,7 +2698,7 @@
                 <w:szCs w:val="22"/>
                 <w:color w:val="000000"/>
               </w:rPr>
-              <w:t xml:space="preserve">Greater than 100,000</w:t>
+              <w:t xml:space="preserve">Never</w:t>
             </w:r>
           </w:p>
         </w:tc>
@@ -2554,195 +2742,7 @@
                 <w:szCs w:val="22"/>
                 <w:color w:val="000000"/>
               </w:rPr>
-              <w:t xml:space="preserve">6,072 (6.7)</w:t>
-            </w:r>
-          </w:p>
-        </w:tc>
-      </w:tr>
-      <w:tr>
-        <w:trPr>
-          <w:trHeight w:val="607" w:hRule="auto"/>
-        </w:trPr>
-        body27
-        <w:tc>
-          <w:tcPr>
-            <w:tcBorders>
-              <w:bottom w:val="none" w:sz="0" w:space="0" w:color="000000"/>
-              <w:top w:val="none" w:sz="0" w:space="0" w:color="000000"/>
-              <w:left w:val="none" w:sz="0" w:space="0" w:color="000000"/>
-              <w:right w:val="none" w:sz="0" w:space="0" w:color="000000"/>
-            </w:tcBorders>
-            <w:shd w:val="clear" w:color="auto" w:fill="FFFFFF"/>
-            <w:tcMar>
-              <w:top w:w="0" w:type="dxa"/>
-              <w:bottom w:w="0" w:type="dxa"/>
-              <w:left w:w="0" w:type="dxa"/>
-              <w:right w:w="0" w:type="dxa"/>
-            </w:tcMar>
-            <w:vAlign w:val="top"/>
-          </w:tcPr>
-          <w:p>
-            <w:pPr>
-              <w:pStyle w:val="Normal"/>
-              <w:jc w:val="left"/>
-              <w:pBdr>
-                <w:bottom w:val="none" w:sz="0" w:space="0" w:color="000000"/>
-                <w:top w:val="none" w:sz="0" w:space="0" w:color="000000"/>
-                <w:left w:val="none" w:sz="0" w:space="0" w:color="000000"/>
-                <w:right w:val="none" w:sz="0" w:space="0" w:color="000000"/>
-              </w:pBdr>
-              <w:spacing w:after="100" w:before="100" w:line="240"/>
-              <w:ind w:left="300" w:right="100" w:firstLine="0" w:firstLineChars="0"/>
-            </w:pPr>
-            <w:r>
-              <w:rPr>
-                <w:rFonts w:ascii="DejaVu Sans" w:hAnsi="DejaVu Sans" w:eastAsia="DejaVu Sans" w:cs="DejaVu Sans"/>
-                <w:i w:val="false"/>
-                <w:b w:val="false"/>
-                <w:u w:val="none"/>
-                <w:sz w:val="22"/>
-                <w:szCs w:val="22"/>
-                <w:color w:val="000000"/>
-              </w:rPr>
-              <w:t xml:space="preserve">Do not know/Prefer not to answer</w:t>
-            </w:r>
-          </w:p>
-        </w:tc>
-        <w:tc>
-          <w:tcPr>
-            <w:tcBorders>
-              <w:bottom w:val="none" w:sz="0" w:space="0" w:color="000000"/>
-              <w:top w:val="none" w:sz="0" w:space="0" w:color="000000"/>
-              <w:left w:val="none" w:sz="0" w:space="0" w:color="000000"/>
-              <w:right w:val="none" w:sz="0" w:space="0" w:color="000000"/>
-            </w:tcBorders>
-            <w:shd w:val="clear" w:color="auto" w:fill="FFFFFF"/>
-            <w:tcMar>
-              <w:top w:w="0" w:type="dxa"/>
-              <w:bottom w:w="0" w:type="dxa"/>
-              <w:left w:w="0" w:type="dxa"/>
-              <w:right w:w="0" w:type="dxa"/>
-            </w:tcMar>
-            <w:vAlign w:val="top"/>
-          </w:tcPr>
-          <w:p>
-            <w:pPr>
-              <w:pStyle w:val="Normal"/>
-              <w:jc w:val="center"/>
-              <w:pBdr>
-                <w:bottom w:val="none" w:sz="0" w:space="0" w:color="000000"/>
-                <w:top w:val="none" w:sz="0" w:space="0" w:color="000000"/>
-                <w:left w:val="none" w:sz="0" w:space="0" w:color="000000"/>
-                <w:right w:val="none" w:sz="0" w:space="0" w:color="000000"/>
-              </w:pBdr>
-              <w:spacing w:after="100" w:before="100" w:line="240"/>
-              <w:ind w:left="100" w:right="100" w:firstLine="0" w:firstLineChars="0"/>
-            </w:pPr>
-            <w:r>
-              <w:rPr>
-                <w:rFonts w:ascii="DejaVu Sans" w:hAnsi="DejaVu Sans" w:eastAsia="DejaVu Sans" w:cs="DejaVu Sans"/>
-                <w:i w:val="false"/>
-                <w:b w:val="false"/>
-                <w:u w:val="none"/>
-                <w:sz w:val="22"/>
-                <w:szCs w:val="22"/>
-                <w:color w:val="000000"/>
-              </w:rPr>
-              <w:t xml:space="preserve">8,363 (9.3)</w:t>
-            </w:r>
-          </w:p>
-        </w:tc>
-      </w:tr>
-      <w:tr>
-        <w:trPr>
-          <w:trHeight w:val="624" w:hRule="auto"/>
-        </w:trPr>
-        body28
-        <w:tc>
-          <w:tcPr>
-            <w:tcBorders>
-              <w:bottom w:val="none" w:sz="0" w:space="0" w:color="000000"/>
-              <w:top w:val="none" w:sz="0" w:space="0" w:color="000000"/>
-              <w:left w:val="none" w:sz="0" w:space="0" w:color="000000"/>
-              <w:right w:val="none" w:sz="0" w:space="0" w:color="000000"/>
-            </w:tcBorders>
-            <w:shd w:val="clear" w:color="auto" w:fill="FFFFFF"/>
-            <w:tcMar>
-              <w:top w:w="0" w:type="dxa"/>
-              <w:bottom w:w="0" w:type="dxa"/>
-              <w:left w:w="0" w:type="dxa"/>
-              <w:right w:w="0" w:type="dxa"/>
-            </w:tcMar>
-            <w:vAlign w:val="top"/>
-          </w:tcPr>
-          <w:p>
-            <w:pPr>
-              <w:pStyle w:val="Normal"/>
-              <w:jc w:val="left"/>
-              <w:pBdr>
-                <w:bottom w:val="none" w:sz="0" w:space="0" w:color="000000"/>
-                <w:top w:val="none" w:sz="0" w:space="0" w:color="000000"/>
-                <w:left w:val="none" w:sz="0" w:space="0" w:color="000000"/>
-                <w:right w:val="none" w:sz="0" w:space="0" w:color="000000"/>
-              </w:pBdr>
-              <w:spacing w:after="100" w:before="100" w:line="240"/>
-              <w:ind w:left="100" w:right="100" w:firstLine="0" w:firstLineChars="0"/>
-            </w:pPr>
-            <w:r>
-              <w:rPr>
-                <w:rFonts w:ascii="DejaVu Sans" w:hAnsi="DejaVu Sans" w:eastAsia="DejaVu Sans" w:cs="DejaVu Sans"/>
-                <w:i w:val="false"/>
-                <w:b w:val="false"/>
-                <w:u w:val="none"/>
-                <w:sz w:val="22"/>
-                <w:szCs w:val="22"/>
-                <w:color w:val="000000"/>
-              </w:rPr>
-              <w:t xml:space="preserve">Deprivation index, Median (Q1, Q3)</w:t>
-            </w:r>
-          </w:p>
-        </w:tc>
-        <w:tc>
-          <w:tcPr>
-            <w:tcBorders>
-              <w:bottom w:val="none" w:sz="0" w:space="0" w:color="000000"/>
-              <w:top w:val="none" w:sz="0" w:space="0" w:color="000000"/>
-              <w:left w:val="none" w:sz="0" w:space="0" w:color="000000"/>
-              <w:right w:val="none" w:sz="0" w:space="0" w:color="000000"/>
-            </w:tcBorders>
-            <w:shd w:val="clear" w:color="auto" w:fill="FFFFFF"/>
-            <w:tcMar>
-              <w:top w:w="0" w:type="dxa"/>
-              <w:bottom w:w="0" w:type="dxa"/>
-              <w:left w:w="0" w:type="dxa"/>
-              <w:right w:w="0" w:type="dxa"/>
-            </w:tcMar>
-            <w:vAlign w:val="top"/>
-          </w:tcPr>
-          <w:p>
-            <w:pPr>
-              <w:pStyle w:val="Normal"/>
-              <w:jc w:val="center"/>
-              <w:pBdr>
-                <w:bottom w:val="none" w:sz="0" w:space="0" w:color="000000"/>
-                <w:top w:val="none" w:sz="0" w:space="0" w:color="000000"/>
-                <w:left w:val="none" w:sz="0" w:space="0" w:color="000000"/>
-                <w:right w:val="none" w:sz="0" w:space="0" w:color="000000"/>
-              </w:pBdr>
-              <w:spacing w:after="100" w:before="100" w:line="240"/>
-              <w:ind w:left="100" w:right="100" w:firstLine="0" w:firstLineChars="0"/>
-            </w:pPr>
-            <w:r>
-              <w:rPr>
-                <w:rFonts w:ascii="DejaVu Sans" w:hAnsi="DejaVu Sans" w:eastAsia="DejaVu Sans" w:cs="DejaVu Sans"/>
-                <w:i w:val="false"/>
-                <w:b w:val="false"/>
-                <w:u w:val="none"/>
-                <w:sz w:val="22"/>
-                <w:szCs w:val="22"/>
-                <w:color w:val="000000"/>
-              </w:rPr>
-              <w:t xml:space="preserve">-2.5 (-3.8, -0.2)</w:t>
+              <w:t xml:space="preserve">52,094 (58)</w:t>
             </w:r>
           </w:p>
         </w:tc>
@@ -2780,19 +2780,19 @@
                 <w:right w:val="none" w:sz="0" w:space="0" w:color="000000"/>
               </w:pBdr>
               <w:spacing w:after="100" w:before="100" w:line="240"/>
-              <w:ind w:left="100" w:right="100" w:firstLine="0" w:firstLineChars="0"/>
-            </w:pPr>
-            <w:r>
-              <w:rPr>
-                <w:rFonts w:ascii="DejaVu Sans" w:hAnsi="DejaVu Sans" w:eastAsia="DejaVu Sans" w:cs="DejaVu Sans"/>
-                <w:i w:val="false"/>
-                <w:b w:val="false"/>
-                <w:u w:val="none"/>
-                <w:sz w:val="22"/>
-                <w:szCs w:val="22"/>
-                <w:color w:val="000000"/>
-              </w:rPr>
-              <w:t xml:space="preserve">Smoking, n (%)</w:t>
+              <w:ind w:left="300" w:right="100" w:firstLine="0" w:firstLineChars="0"/>
+            </w:pPr>
+            <w:r>
+              <w:rPr>
+                <w:rFonts w:ascii="DejaVu Sans" w:hAnsi="DejaVu Sans" w:eastAsia="DejaVu Sans" w:cs="DejaVu Sans"/>
+                <w:i w:val="false"/>
+                <w:b w:val="false"/>
+                <w:u w:val="none"/>
+                <w:sz w:val="22"/>
+                <w:szCs w:val="22"/>
+                <w:color w:val="000000"/>
+              </w:rPr>
+              <w:t xml:space="preserve">Previously</w:t>
             </w:r>
           </w:p>
         </w:tc>
@@ -2836,14 +2836,14 @@
                 <w:szCs w:val="22"/>
                 <w:color w:val="000000"/>
               </w:rPr>
-              <w:t xml:space="preserve"/>
+              <w:t xml:space="preserve">32,065 (36)</w:t>
             </w:r>
           </w:p>
         </w:tc>
       </w:tr>
       <w:tr>
         <w:trPr>
-          <w:trHeight w:val="607" w:hRule="auto"/>
+          <w:trHeight w:val="624" w:hRule="auto"/>
         </w:trPr>
         body30
         <w:tc>
@@ -2886,7 +2886,7 @@
                 <w:szCs w:val="22"/>
                 <w:color w:val="000000"/>
               </w:rPr>
-              <w:t xml:space="preserve">Never</w:t>
+              <w:t xml:space="preserve">Currently</w:t>
             </w:r>
           </w:p>
         </w:tc>
@@ -2930,7 +2930,7 @@
                 <w:szCs w:val="22"/>
                 <w:color w:val="000000"/>
               </w:rPr>
-              <w:t xml:space="preserve">52,094 (58)</w:t>
+              <w:t xml:space="preserve">6,078 (6.7)</w:t>
             </w:r>
           </w:p>
         </w:tc>
@@ -2968,19 +2968,19 @@
                 <w:right w:val="none" w:sz="0" w:space="0" w:color="000000"/>
               </w:pBdr>
               <w:spacing w:after="100" w:before="100" w:line="240"/>
-              <w:ind w:left="300" w:right="100" w:firstLine="0" w:firstLineChars="0"/>
-            </w:pPr>
-            <w:r>
-              <w:rPr>
-                <w:rFonts w:ascii="DejaVu Sans" w:hAnsi="DejaVu Sans" w:eastAsia="DejaVu Sans" w:cs="DejaVu Sans"/>
-                <w:i w:val="false"/>
-                <w:b w:val="false"/>
-                <w:u w:val="none"/>
-                <w:sz w:val="22"/>
-                <w:szCs w:val="22"/>
-                <w:color w:val="000000"/>
-              </w:rPr>
-              <w:t xml:space="preserve">Previously</w:t>
+              <w:ind w:left="100" w:right="100" w:firstLine="0" w:firstLineChars="0"/>
+            </w:pPr>
+            <w:r>
+              <w:rPr>
+                <w:rFonts w:ascii="DejaVu Sans" w:hAnsi="DejaVu Sans" w:eastAsia="DejaVu Sans" w:cs="DejaVu Sans"/>
+                <w:i w:val="false"/>
+                <w:b w:val="false"/>
+                <w:u w:val="none"/>
+                <w:sz w:val="22"/>
+                <w:szCs w:val="22"/>
+                <w:color w:val="000000"/>
+              </w:rPr>
+              <w:t xml:space="preserve">Alcohol consumption, n (%)</w:t>
             </w:r>
           </w:p>
         </w:tc>
@@ -3024,14 +3024,14 @@
                 <w:szCs w:val="22"/>
                 <w:color w:val="000000"/>
               </w:rPr>
-              <w:t xml:space="preserve">32,065 (36)</w:t>
+              <w:t xml:space="preserve"/>
             </w:r>
           </w:p>
         </w:tc>
       </w:tr>
       <w:tr>
         <w:trPr>
-          <w:trHeight w:val="624" w:hRule="auto"/>
+          <w:trHeight w:val="607" w:hRule="auto"/>
         </w:trPr>
         body32
         <w:tc>
@@ -3074,7 +3074,7 @@
                 <w:szCs w:val="22"/>
                 <w:color w:val="000000"/>
               </w:rPr>
-              <w:t xml:space="preserve">Currently</w:t>
+              <w:t xml:space="preserve">Never</w:t>
             </w:r>
           </w:p>
         </w:tc>
@@ -3118,14 +3118,14 @@
                 <w:szCs w:val="22"/>
                 <w:color w:val="000000"/>
               </w:rPr>
-              <w:t xml:space="preserve">6,078 (6.7)</w:t>
+              <w:t xml:space="preserve">4,959 (5.5)</w:t>
             </w:r>
           </w:p>
         </w:tc>
       </w:tr>
       <w:tr>
         <w:trPr>
-          <w:trHeight w:val="624" w:hRule="auto"/>
+          <w:trHeight w:val="607" w:hRule="auto"/>
         </w:trPr>
         body33
         <w:tc>
@@ -3156,19 +3156,19 @@
                 <w:right w:val="none" w:sz="0" w:space="0" w:color="000000"/>
               </w:pBdr>
               <w:spacing w:after="100" w:before="100" w:line="240"/>
-              <w:ind w:left="100" w:right="100" w:firstLine="0" w:firstLineChars="0"/>
-            </w:pPr>
-            <w:r>
-              <w:rPr>
-                <w:rFonts w:ascii="DejaVu Sans" w:hAnsi="DejaVu Sans" w:eastAsia="DejaVu Sans" w:cs="DejaVu Sans"/>
-                <w:i w:val="false"/>
-                <w:b w:val="false"/>
-                <w:u w:val="none"/>
-                <w:sz w:val="22"/>
-                <w:szCs w:val="22"/>
-                <w:color w:val="000000"/>
-              </w:rPr>
-              <w:t xml:space="preserve">Alcohol consumption, n (%)</w:t>
+              <w:ind w:left="300" w:right="100" w:firstLine="0" w:firstLineChars="0"/>
+            </w:pPr>
+            <w:r>
+              <w:rPr>
+                <w:rFonts w:ascii="DejaVu Sans" w:hAnsi="DejaVu Sans" w:eastAsia="DejaVu Sans" w:cs="DejaVu Sans"/>
+                <w:i w:val="false"/>
+                <w:b w:val="false"/>
+                <w:u w:val="none"/>
+                <w:sz w:val="22"/>
+                <w:szCs w:val="22"/>
+                <w:color w:val="000000"/>
+              </w:rPr>
+              <w:t xml:space="preserve">Less than once a week</w:t>
             </w:r>
           </w:p>
         </w:tc>
@@ -3212,7 +3212,7 @@
                 <w:szCs w:val="22"/>
                 <w:color w:val="000000"/>
               </w:rPr>
-              <w:t xml:space="preserve"/>
+              <w:t xml:space="preserve">18,243 (20)</w:t>
             </w:r>
           </w:p>
         </w:tc>
@@ -3262,7 +3262,7 @@
                 <w:szCs w:val="22"/>
                 <w:color w:val="000000"/>
               </w:rPr>
-              <w:t xml:space="preserve">Never</w:t>
+              <w:t xml:space="preserve">Once or twice a week</w:t>
             </w:r>
           </w:p>
         </w:tc>
@@ -3306,7 +3306,7 @@
                 <w:szCs w:val="22"/>
                 <w:color w:val="000000"/>
               </w:rPr>
-              <w:t xml:space="preserve">4,959 (5.5)</w:t>
+              <w:t xml:space="preserve">22,696 (25)</w:t>
             </w:r>
           </w:p>
         </w:tc>
@@ -3356,7 +3356,7 @@
                 <w:szCs w:val="22"/>
                 <w:color w:val="000000"/>
               </w:rPr>
-              <w:t xml:space="preserve">Less than once a week</w:t>
+              <w:t xml:space="preserve">Three or four times a week</w:t>
             </w:r>
           </w:p>
         </w:tc>
@@ -3400,14 +3400,14 @@
                 <w:szCs w:val="22"/>
                 <w:color w:val="000000"/>
               </w:rPr>
-              <w:t xml:space="preserve">18,243 (20)</w:t>
+              <w:t xml:space="preserve">23,629 (26)</w:t>
             </w:r>
           </w:p>
         </w:tc>
       </w:tr>
       <w:tr>
         <w:trPr>
-          <w:trHeight w:val="607" w:hRule="auto"/>
+          <w:trHeight w:val="624" w:hRule="auto"/>
         </w:trPr>
         body36
         <w:tc>
@@ -3450,7 +3450,7 @@
                 <w:szCs w:val="22"/>
                 <w:color w:val="000000"/>
               </w:rPr>
-              <w:t xml:space="preserve">Once or twice a week</w:t>
+              <w:t xml:space="preserve">Daily or almost daily</w:t>
             </w:r>
           </w:p>
         </w:tc>
@@ -3494,7 +3494,7 @@
                 <w:szCs w:val="22"/>
                 <w:color w:val="000000"/>
               </w:rPr>
-              <w:t xml:space="preserve">22,696 (25)</w:t>
+              <w:t xml:space="preserve">20,710 (23)</w:t>
             </w:r>
           </w:p>
         </w:tc>
@@ -3532,19 +3532,19 @@
                 <w:right w:val="none" w:sz="0" w:space="0" w:color="000000"/>
               </w:pBdr>
               <w:spacing w:after="100" w:before="100" w:line="240"/>
-              <w:ind w:left="300" w:right="100" w:firstLine="0" w:firstLineChars="0"/>
-            </w:pPr>
-            <w:r>
-              <w:rPr>
-                <w:rFonts w:ascii="DejaVu Sans" w:hAnsi="DejaVu Sans" w:eastAsia="DejaVu Sans" w:cs="DejaVu Sans"/>
-                <w:i w:val="false"/>
-                <w:b w:val="false"/>
-                <w:u w:val="none"/>
-                <w:sz w:val="22"/>
-                <w:szCs w:val="22"/>
-                <w:color w:val="000000"/>
-              </w:rPr>
-              <w:t xml:space="preserve">Three or four times a week</w:t>
+              <w:ind w:left="100" w:right="100" w:firstLine="0" w:firstLineChars="0"/>
+            </w:pPr>
+            <w:r>
+              <w:rPr>
+                <w:rFonts w:ascii="DejaVu Sans" w:hAnsi="DejaVu Sans" w:eastAsia="DejaVu Sans" w:cs="DejaVu Sans"/>
+                <w:i w:val="false"/>
+                <w:b w:val="false"/>
+                <w:u w:val="none"/>
+                <w:sz w:val="22"/>
+                <w:szCs w:val="22"/>
+                <w:color w:val="000000"/>
+              </w:rPr>
+              <w:t xml:space="preserve">Processed meat, n (%)</w:t>
             </w:r>
           </w:p>
         </w:tc>
@@ -3588,14 +3588,14 @@
                 <w:szCs w:val="22"/>
                 <w:color w:val="000000"/>
               </w:rPr>
-              <w:t xml:space="preserve">23,629 (26)</w:t>
+              <w:t xml:space="preserve"/>
             </w:r>
           </w:p>
         </w:tc>
       </w:tr>
       <w:tr>
         <w:trPr>
-          <w:trHeight w:val="624" w:hRule="auto"/>
+          <w:trHeight w:val="607" w:hRule="auto"/>
         </w:trPr>
         body38
         <w:tc>
@@ -3638,7 +3638,7 @@
                 <w:szCs w:val="22"/>
                 <w:color w:val="000000"/>
               </w:rPr>
-              <w:t xml:space="preserve">Daily or almost daily</w:t>
+              <w:t xml:space="preserve">Less than 2 times a week</w:t>
             </w:r>
           </w:p>
         </w:tc>
@@ -3682,7 +3682,7 @@
                 <w:szCs w:val="22"/>
                 <w:color w:val="000000"/>
               </w:rPr>
-              <w:t xml:space="preserve">20,710 (23)</w:t>
+              <w:t xml:space="preserve">64,263 (71)</w:t>
             </w:r>
           </w:p>
         </w:tc>
@@ -3720,19 +3720,19 @@
                 <w:right w:val="none" w:sz="0" w:space="0" w:color="000000"/>
               </w:pBdr>
               <w:spacing w:after="100" w:before="100" w:line="240"/>
-              <w:ind w:left="100" w:right="100" w:firstLine="0" w:firstLineChars="0"/>
-            </w:pPr>
-            <w:r>
-              <w:rPr>
-                <w:rFonts w:ascii="DejaVu Sans" w:hAnsi="DejaVu Sans" w:eastAsia="DejaVu Sans" w:cs="DejaVu Sans"/>
-                <w:i w:val="false"/>
-                <w:b w:val="false"/>
-                <w:u w:val="none"/>
-                <w:sz w:val="22"/>
-                <w:szCs w:val="22"/>
-                <w:color w:val="000000"/>
-              </w:rPr>
-              <w:t xml:space="preserve">Processed meat, n (%)</w:t>
+              <w:ind w:left="300" w:right="100" w:firstLine="0" w:firstLineChars="0"/>
+            </w:pPr>
+            <w:r>
+              <w:rPr>
+                <w:rFonts w:ascii="DejaVu Sans" w:hAnsi="DejaVu Sans" w:eastAsia="DejaVu Sans" w:cs="DejaVu Sans"/>
+                <w:i w:val="false"/>
+                <w:b w:val="false"/>
+                <w:u w:val="none"/>
+                <w:sz w:val="22"/>
+                <w:szCs w:val="22"/>
+                <w:color w:val="000000"/>
+              </w:rPr>
+              <w:t xml:space="preserve">2-4 times a week</w:t>
             </w:r>
           </w:p>
         </w:tc>
@@ -3776,7 +3776,7 @@
                 <w:szCs w:val="22"/>
                 <w:color w:val="000000"/>
               </w:rPr>
-              <w:t xml:space="preserve"/>
+              <w:t xml:space="preserve">22,778 (25)</w:t>
             </w:r>
           </w:p>
         </w:tc>
@@ -3826,7 +3826,7 @@
                 <w:szCs w:val="22"/>
                 <w:color w:val="000000"/>
               </w:rPr>
-              <w:t xml:space="preserve">Less than 2 times a week</w:t>
+              <w:t xml:space="preserve">More than 4 times a week</w:t>
             </w:r>
           </w:p>
         </w:tc>
@@ -3870,7 +3870,7 @@
                 <w:szCs w:val="22"/>
                 <w:color w:val="000000"/>
               </w:rPr>
-              <w:t xml:space="preserve">64,263 (71)</w:t>
+              <w:t xml:space="preserve">3,196 (3.5)</w:t>
             </w:r>
           </w:p>
         </w:tc>
@@ -3908,19 +3908,19 @@
                 <w:right w:val="none" w:sz="0" w:space="0" w:color="000000"/>
               </w:pBdr>
               <w:spacing w:after="100" w:before="100" w:line="240"/>
-              <w:ind w:left="300" w:right="100" w:firstLine="0" w:firstLineChars="0"/>
-            </w:pPr>
-            <w:r>
-              <w:rPr>
-                <w:rFonts w:ascii="DejaVu Sans" w:hAnsi="DejaVu Sans" w:eastAsia="DejaVu Sans" w:cs="DejaVu Sans"/>
-                <w:i w:val="false"/>
-                <w:b w:val="false"/>
-                <w:u w:val="none"/>
-                <w:sz w:val="22"/>
-                <w:szCs w:val="22"/>
-                <w:color w:val="000000"/>
-              </w:rPr>
-              <w:t xml:space="preserve">2-4 times a week</w:t>
+              <w:ind w:left="100" w:right="100" w:firstLine="0" w:firstLineChars="0"/>
+            </w:pPr>
+            <w:r>
+              <w:rPr>
+                <w:rFonts w:ascii="DejaVu Sans" w:hAnsi="DejaVu Sans" w:eastAsia="DejaVu Sans" w:cs="DejaVu Sans"/>
+                <w:i w:val="false"/>
+                <w:b w:val="false"/>
+                <w:u w:val="none"/>
+                <w:sz w:val="22"/>
+                <w:szCs w:val="22"/>
+                <w:color w:val="000000"/>
+              </w:rPr>
+              <w:t xml:space="preserve">Red meat, n (%)</w:t>
             </w:r>
           </w:p>
         </w:tc>
@@ -3964,7 +3964,7 @@
                 <w:szCs w:val="22"/>
                 <w:color w:val="000000"/>
               </w:rPr>
-              <w:t xml:space="preserve">22,778 (25)</w:t>
+              <w:t xml:space="preserve"/>
             </w:r>
           </w:p>
         </w:tc>
@@ -4014,7 +4014,7 @@
                 <w:szCs w:val="22"/>
                 <w:color w:val="000000"/>
               </w:rPr>
-              <w:t xml:space="preserve">More than 4 times a week</w:t>
+              <w:t xml:space="preserve">Less than 2 times a week</w:t>
             </w:r>
           </w:p>
         </w:tc>
@@ -4058,7 +4058,7 @@
                 <w:szCs w:val="22"/>
                 <w:color w:val="000000"/>
               </w:rPr>
-              <w:t xml:space="preserve">3,196 (3.5)</w:t>
+              <w:t xml:space="preserve">16,292 (18)</w:t>
             </w:r>
           </w:p>
         </w:tc>
@@ -4096,19 +4096,19 @@
                 <w:right w:val="none" w:sz="0" w:space="0" w:color="000000"/>
               </w:pBdr>
               <w:spacing w:after="100" w:before="100" w:line="240"/>
-              <w:ind w:left="100" w:right="100" w:firstLine="0" w:firstLineChars="0"/>
-            </w:pPr>
-            <w:r>
-              <w:rPr>
-                <w:rFonts w:ascii="DejaVu Sans" w:hAnsi="DejaVu Sans" w:eastAsia="DejaVu Sans" w:cs="DejaVu Sans"/>
-                <w:i w:val="false"/>
-                <w:b w:val="false"/>
-                <w:u w:val="none"/>
-                <w:sz w:val="22"/>
-                <w:szCs w:val="22"/>
-                <w:color w:val="000000"/>
-              </w:rPr>
-              <w:t xml:space="preserve">Red meat, n (%)</w:t>
+              <w:ind w:left="300" w:right="100" w:firstLine="0" w:firstLineChars="0"/>
+            </w:pPr>
+            <w:r>
+              <w:rPr>
+                <w:rFonts w:ascii="DejaVu Sans" w:hAnsi="DejaVu Sans" w:eastAsia="DejaVu Sans" w:cs="DejaVu Sans"/>
+                <w:i w:val="false"/>
+                <w:b w:val="false"/>
+                <w:u w:val="none"/>
+                <w:sz w:val="22"/>
+                <w:szCs w:val="22"/>
+                <w:color w:val="000000"/>
+              </w:rPr>
+              <w:t xml:space="preserve">2-4 times a week</w:t>
             </w:r>
           </w:p>
         </w:tc>
@@ -4152,7 +4152,7 @@
                 <w:szCs w:val="22"/>
                 <w:color w:val="000000"/>
               </w:rPr>
-              <w:t xml:space="preserve"/>
+              <w:t xml:space="preserve">30,597 (34)</w:t>
             </w:r>
           </w:p>
         </w:tc>
@@ -4202,7 +4202,7 @@
                 <w:szCs w:val="22"/>
                 <w:color w:val="000000"/>
               </w:rPr>
-              <w:t xml:space="preserve">Less than 2 times a week</w:t>
+              <w:t xml:space="preserve">More than 4 times a week</w:t>
             </w:r>
           </w:p>
         </w:tc>
@@ -4246,14 +4246,14 @@
                 <w:szCs w:val="22"/>
                 <w:color w:val="000000"/>
               </w:rPr>
-              <w:t xml:space="preserve">16,292 (18)</w:t>
+              <w:t xml:space="preserve">43,348 (48)</w:t>
             </w:r>
           </w:p>
         </w:tc>
       </w:tr>
       <w:tr>
         <w:trPr>
-          <w:trHeight w:val="607" w:hRule="auto"/>
+          <w:trHeight w:val="624" w:hRule="auto"/>
         </w:trPr>
         body45
         <w:tc>
@@ -4284,19 +4284,19 @@
                 <w:right w:val="none" w:sz="0" w:space="0" w:color="000000"/>
               </w:pBdr>
               <w:spacing w:after="100" w:before="100" w:line="240"/>
-              <w:ind w:left="300" w:right="100" w:firstLine="0" w:firstLineChars="0"/>
-            </w:pPr>
-            <w:r>
-              <w:rPr>
-                <w:rFonts w:ascii="DejaVu Sans" w:hAnsi="DejaVu Sans" w:eastAsia="DejaVu Sans" w:cs="DejaVu Sans"/>
-                <w:i w:val="false"/>
-                <w:b w:val="false"/>
-                <w:u w:val="none"/>
-                <w:sz w:val="22"/>
-                <w:szCs w:val="22"/>
-                <w:color w:val="000000"/>
-              </w:rPr>
-              <w:t xml:space="preserve">2-4 times a week</w:t>
+              <w:ind w:left="100" w:right="100" w:firstLine="0" w:firstLineChars="0"/>
+            </w:pPr>
+            <w:r>
+              <w:rPr>
+                <w:rFonts w:ascii="DejaVu Sans" w:hAnsi="DejaVu Sans" w:eastAsia="DejaVu Sans" w:cs="DejaVu Sans"/>
+                <w:i w:val="false"/>
+                <w:b w:val="false"/>
+                <w:u w:val="none"/>
+                <w:sz w:val="22"/>
+                <w:szCs w:val="22"/>
+                <w:color w:val="000000"/>
+              </w:rPr>
+              <w:t xml:space="preserve">Oily fish, n (%)</w:t>
             </w:r>
           </w:p>
         </w:tc>
@@ -4340,7 +4340,7 @@
                 <w:szCs w:val="22"/>
                 <w:color w:val="000000"/>
               </w:rPr>
-              <w:t xml:space="preserve">30,597 (34)</w:t>
+              <w:t xml:space="preserve"/>
             </w:r>
           </w:p>
         </w:tc>
@@ -4390,7 +4390,7 @@
                 <w:szCs w:val="22"/>
                 <w:color w:val="000000"/>
               </w:rPr>
-              <w:t xml:space="preserve">More than 4 times a week</w:t>
+              <w:t xml:space="preserve">Less than 2 times a week</w:t>
             </w:r>
           </w:p>
         </w:tc>
@@ -4434,14 +4434,14 @@
                 <w:szCs w:val="22"/>
                 <w:color w:val="000000"/>
               </w:rPr>
-              <w:t xml:space="preserve">43,348 (48)</w:t>
+              <w:t xml:space="preserve">74,526 (83)</w:t>
             </w:r>
           </w:p>
         </w:tc>
       </w:tr>
       <w:tr>
         <w:trPr>
-          <w:trHeight w:val="624" w:hRule="auto"/>
+          <w:trHeight w:val="607" w:hRule="auto"/>
         </w:trPr>
         body47
         <w:tc>
@@ -4472,19 +4472,19 @@
                 <w:right w:val="none" w:sz="0" w:space="0" w:color="000000"/>
               </w:pBdr>
               <w:spacing w:after="100" w:before="100" w:line="240"/>
-              <w:ind w:left="100" w:right="100" w:firstLine="0" w:firstLineChars="0"/>
-            </w:pPr>
-            <w:r>
-              <w:rPr>
-                <w:rFonts w:ascii="DejaVu Sans" w:hAnsi="DejaVu Sans" w:eastAsia="DejaVu Sans" w:cs="DejaVu Sans"/>
-                <w:i w:val="false"/>
-                <w:b w:val="false"/>
-                <w:u w:val="none"/>
-                <w:sz w:val="22"/>
-                <w:szCs w:val="22"/>
-                <w:color w:val="000000"/>
-              </w:rPr>
-              <w:t xml:space="preserve">Oily fish, n (%)</w:t>
+              <w:ind w:left="300" w:right="100" w:firstLine="0" w:firstLineChars="0"/>
+            </w:pPr>
+            <w:r>
+              <w:rPr>
+                <w:rFonts w:ascii="DejaVu Sans" w:hAnsi="DejaVu Sans" w:eastAsia="DejaVu Sans" w:cs="DejaVu Sans"/>
+                <w:i w:val="false"/>
+                <w:b w:val="false"/>
+                <w:u w:val="none"/>
+                <w:sz w:val="22"/>
+                <w:szCs w:val="22"/>
+                <w:color w:val="000000"/>
+              </w:rPr>
+              <w:t xml:space="preserve">2-4 times a week</w:t>
             </w:r>
           </w:p>
         </w:tc>
@@ -4528,7 +4528,7 @@
                 <w:szCs w:val="22"/>
                 <w:color w:val="000000"/>
               </w:rPr>
-              <w:t xml:space="preserve"/>
+              <w:t xml:space="preserve">14,990 (17)</w:t>
             </w:r>
           </w:p>
         </w:tc>
@@ -4578,7 +4578,7 @@
                 <w:szCs w:val="22"/>
                 <w:color w:val="000000"/>
               </w:rPr>
-              <w:t xml:space="preserve">Less than 2 times a week</w:t>
+              <w:t xml:space="preserve">More than 4 times a week</w:t>
             </w:r>
           </w:p>
         </w:tc>
@@ -4622,14 +4622,14 @@
                 <w:szCs w:val="22"/>
                 <w:color w:val="000000"/>
               </w:rPr>
-              <w:t xml:space="preserve">74,526 (83)</w:t>
+              <w:t xml:space="preserve">721 (0.8)</w:t>
             </w:r>
           </w:p>
         </w:tc>
       </w:tr>
       <w:tr>
         <w:trPr>
-          <w:trHeight w:val="607" w:hRule="auto"/>
+          <w:trHeight w:val="624" w:hRule="auto"/>
         </w:trPr>
         body49
         <w:tc>
@@ -4660,19 +4660,19 @@
                 <w:right w:val="none" w:sz="0" w:space="0" w:color="000000"/>
               </w:pBdr>
               <w:spacing w:after="100" w:before="100" w:line="240"/>
-              <w:ind w:left="300" w:right="100" w:firstLine="0" w:firstLineChars="0"/>
-            </w:pPr>
-            <w:r>
-              <w:rPr>
-                <w:rFonts w:ascii="DejaVu Sans" w:hAnsi="DejaVu Sans" w:eastAsia="DejaVu Sans" w:cs="DejaVu Sans"/>
-                <w:i w:val="false"/>
-                <w:b w:val="false"/>
-                <w:u w:val="none"/>
-                <w:sz w:val="22"/>
-                <w:szCs w:val="22"/>
-                <w:color w:val="000000"/>
-              </w:rPr>
-              <w:t xml:space="preserve">2-4 times a week</w:t>
+              <w:ind w:left="100" w:right="100" w:firstLine="0" w:firstLineChars="0"/>
+            </w:pPr>
+            <w:r>
+              <w:rPr>
+                <w:rFonts w:ascii="DejaVu Sans" w:hAnsi="DejaVu Sans" w:eastAsia="DejaVu Sans" w:cs="DejaVu Sans"/>
+                <w:i w:val="false"/>
+                <w:b w:val="false"/>
+                <w:u w:val="none"/>
+                <w:sz w:val="22"/>
+                <w:szCs w:val="22"/>
+                <w:color w:val="000000"/>
+              </w:rPr>
+              <w:t xml:space="preserve">Non-oily fish, n (%)</w:t>
             </w:r>
           </w:p>
         </w:tc>
@@ -4716,7 +4716,7 @@
                 <w:szCs w:val="22"/>
                 <w:color w:val="000000"/>
               </w:rPr>
-              <w:t xml:space="preserve">14,990 (17)</w:t>
+              <w:t xml:space="preserve"/>
             </w:r>
           </w:p>
         </w:tc>
@@ -4766,7 +4766,7 @@
                 <w:szCs w:val="22"/>
                 <w:color w:val="000000"/>
               </w:rPr>
-              <w:t xml:space="preserve">More than 4 times a week</w:t>
+              <w:t xml:space="preserve">Less than 2 times a week</w:t>
             </w:r>
           </w:p>
         </w:tc>
@@ -4810,14 +4810,14 @@
                 <w:szCs w:val="22"/>
                 <w:color w:val="000000"/>
               </w:rPr>
-              <w:t xml:space="preserve">721 (0.8)</w:t>
+              <w:t xml:space="preserve">76,532 (85)</w:t>
             </w:r>
           </w:p>
         </w:tc>
       </w:tr>
       <w:tr>
         <w:trPr>
-          <w:trHeight w:val="624" w:hRule="auto"/>
+          <w:trHeight w:val="607" w:hRule="auto"/>
         </w:trPr>
         body51
         <w:tc>
@@ -4848,19 +4848,19 @@
                 <w:right w:val="none" w:sz="0" w:space="0" w:color="000000"/>
               </w:pBdr>
               <w:spacing w:after="100" w:before="100" w:line="240"/>
-              <w:ind w:left="100" w:right="100" w:firstLine="0" w:firstLineChars="0"/>
-            </w:pPr>
-            <w:r>
-              <w:rPr>
-                <w:rFonts w:ascii="DejaVu Sans" w:hAnsi="DejaVu Sans" w:eastAsia="DejaVu Sans" w:cs="DejaVu Sans"/>
-                <w:i w:val="false"/>
-                <w:b w:val="false"/>
-                <w:u w:val="none"/>
-                <w:sz w:val="22"/>
-                <w:szCs w:val="22"/>
-                <w:color w:val="000000"/>
-              </w:rPr>
-              <w:t xml:space="preserve">Non-oily fish, n (%)</w:t>
+              <w:ind w:left="300" w:right="100" w:firstLine="0" w:firstLineChars="0"/>
+            </w:pPr>
+            <w:r>
+              <w:rPr>
+                <w:rFonts w:ascii="DejaVu Sans" w:hAnsi="DejaVu Sans" w:eastAsia="DejaVu Sans" w:cs="DejaVu Sans"/>
+                <w:i w:val="false"/>
+                <w:b w:val="false"/>
+                <w:u w:val="none"/>
+                <w:sz w:val="22"/>
+                <w:szCs w:val="22"/>
+                <w:color w:val="000000"/>
+              </w:rPr>
+              <w:t xml:space="preserve">2-4 times a week</w:t>
             </w:r>
           </w:p>
         </w:tc>
@@ -4904,7 +4904,7 @@
                 <w:szCs w:val="22"/>
                 <w:color w:val="000000"/>
               </w:rPr>
-              <w:t xml:space="preserve"/>
+              <w:t xml:space="preserve">13,281 (15)</w:t>
             </w:r>
           </w:p>
         </w:tc>
@@ -4954,7 +4954,7 @@
                 <w:szCs w:val="22"/>
                 <w:color w:val="000000"/>
               </w:rPr>
-              <w:t xml:space="preserve">Less than 2 times a week</w:t>
+              <w:t xml:space="preserve">More than 4 times a week</w:t>
             </w:r>
           </w:p>
         </w:tc>
@@ -4998,7 +4998,7 @@
                 <w:szCs w:val="22"/>
                 <w:color w:val="000000"/>
               </w:rPr>
-              <w:t xml:space="preserve">76,532 (85)</w:t>
+              <w:t xml:space="preserve">424 (0.5)</w:t>
             </w:r>
           </w:p>
         </w:tc>
@@ -5036,19 +5036,19 @@
                 <w:right w:val="none" w:sz="0" w:space="0" w:color="000000"/>
               </w:pBdr>
               <w:spacing w:after="100" w:before="100" w:line="240"/>
-              <w:ind w:left="300" w:right="100" w:firstLine="0" w:firstLineChars="0"/>
-            </w:pPr>
-            <w:r>
-              <w:rPr>
-                <w:rFonts w:ascii="DejaVu Sans" w:hAnsi="DejaVu Sans" w:eastAsia="DejaVu Sans" w:cs="DejaVu Sans"/>
-                <w:i w:val="false"/>
-                <w:b w:val="false"/>
-                <w:u w:val="none"/>
-                <w:sz w:val="22"/>
-                <w:szCs w:val="22"/>
-                <w:color w:val="000000"/>
-              </w:rPr>
-              <w:t xml:space="preserve">2-4 times a week</w:t>
+              <w:ind w:left="100" w:right="100" w:firstLine="0" w:firstLineChars="0"/>
+            </w:pPr>
+            <w:r>
+              <w:rPr>
+                <w:rFonts w:ascii="DejaVu Sans" w:hAnsi="DejaVu Sans" w:eastAsia="DejaVu Sans" w:cs="DejaVu Sans"/>
+                <w:i w:val="false"/>
+                <w:b w:val="false"/>
+                <w:u w:val="none"/>
+                <w:sz w:val="22"/>
+                <w:szCs w:val="22"/>
+                <w:color w:val="000000"/>
+              </w:rPr>
+              <w:t xml:space="preserve">Fresh fruit, n (%)</w:t>
             </w:r>
           </w:p>
         </w:tc>
@@ -5092,14 +5092,14 @@
                 <w:szCs w:val="22"/>
                 <w:color w:val="000000"/>
               </w:rPr>
-              <w:t xml:space="preserve">13,281 (15)</w:t>
+              <w:t xml:space="preserve"/>
             </w:r>
           </w:p>
         </w:tc>
       </w:tr>
       <w:tr>
         <w:trPr>
-          <w:trHeight w:val="607" w:hRule="auto"/>
+          <w:trHeight w:val="624" w:hRule="auto"/>
         </w:trPr>
         body54
         <w:tc>
@@ -5142,7 +5142,7 @@
                 <w:szCs w:val="22"/>
                 <w:color w:val="000000"/>
               </w:rPr>
-              <w:t xml:space="preserve">More than 4 times a week</w:t>
+              <w:t xml:space="preserve">Less than 2 servings a day</w:t>
             </w:r>
           </w:p>
         </w:tc>
@@ -5186,14 +5186,14 @@
                 <w:szCs w:val="22"/>
                 <w:color w:val="000000"/>
               </w:rPr>
-              <w:t xml:space="preserve">424 (0.5)</w:t>
+              <w:t xml:space="preserve">29,456 (33)</w:t>
             </w:r>
           </w:p>
         </w:tc>
       </w:tr>
       <w:tr>
         <w:trPr>
-          <w:trHeight w:val="607" w:hRule="auto"/>
+          <w:trHeight w:val="624" w:hRule="auto"/>
         </w:trPr>
         body55
         <w:tc>
@@ -5224,19 +5224,19 @@
                 <w:right w:val="none" w:sz="0" w:space="0" w:color="000000"/>
               </w:pBdr>
               <w:spacing w:after="100" w:before="100" w:line="240"/>
-              <w:ind w:left="100" w:right="100" w:firstLine="0" w:firstLineChars="0"/>
-            </w:pPr>
-            <w:r>
-              <w:rPr>
-                <w:rFonts w:ascii="DejaVu Sans" w:hAnsi="DejaVu Sans" w:eastAsia="DejaVu Sans" w:cs="DejaVu Sans"/>
-                <w:i w:val="false"/>
-                <w:b w:val="false"/>
-                <w:u w:val="none"/>
-                <w:sz w:val="22"/>
-                <w:szCs w:val="22"/>
-                <w:color w:val="000000"/>
-              </w:rPr>
-              <w:t xml:space="preserve">Fresh fruit, n (%)</w:t>
+              <w:ind w:left="300" w:right="100" w:firstLine="0" w:firstLineChars="0"/>
+            </w:pPr>
+            <w:r>
+              <w:rPr>
+                <w:rFonts w:ascii="DejaVu Sans" w:hAnsi="DejaVu Sans" w:eastAsia="DejaVu Sans" w:cs="DejaVu Sans"/>
+                <w:i w:val="false"/>
+                <w:b w:val="false"/>
+                <w:u w:val="none"/>
+                <w:sz w:val="22"/>
+                <w:szCs w:val="22"/>
+                <w:color w:val="000000"/>
+              </w:rPr>
+              <w:t xml:space="preserve">Between 2 and 4 servings a day</w:t>
             </w:r>
           </w:p>
         </w:tc>
@@ -5280,7 +5280,7 @@
                 <w:szCs w:val="22"/>
                 <w:color w:val="000000"/>
               </w:rPr>
-              <w:t xml:space="preserve"/>
+              <w:t xml:space="preserve">54,040 (60)</w:t>
             </w:r>
           </w:p>
         </w:tc>
@@ -5330,7 +5330,7 @@
                 <w:szCs w:val="22"/>
                 <w:color w:val="000000"/>
               </w:rPr>
-              <w:t xml:space="preserve">Less than 2 servings a day</w:t>
+              <w:t xml:space="preserve">More than 4 servings a day</w:t>
             </w:r>
           </w:p>
         </w:tc>
@@ -5374,7 +5374,7 @@
                 <w:szCs w:val="22"/>
                 <w:color w:val="000000"/>
               </w:rPr>
-              <w:t xml:space="preserve">29,456 (33)</w:t>
+              <w:t xml:space="preserve">6,741 (7.5)</w:t>
             </w:r>
           </w:p>
         </w:tc>
@@ -5412,19 +5412,19 @@
                 <w:right w:val="none" w:sz="0" w:space="0" w:color="000000"/>
               </w:pBdr>
               <w:spacing w:after="100" w:before="100" w:line="240"/>
-              <w:ind w:left="300" w:right="100" w:firstLine="0" w:firstLineChars="0"/>
-            </w:pPr>
-            <w:r>
-              <w:rPr>
-                <w:rFonts w:ascii="DejaVu Sans" w:hAnsi="DejaVu Sans" w:eastAsia="DejaVu Sans" w:cs="DejaVu Sans"/>
-                <w:i w:val="false"/>
-                <w:b w:val="false"/>
-                <w:u w:val="none"/>
-                <w:sz w:val="22"/>
-                <w:szCs w:val="22"/>
-                <w:color w:val="000000"/>
-              </w:rPr>
-              <w:t xml:space="preserve">Between 2 and 4 servings a day</w:t>
+              <w:ind w:left="100" w:right="100" w:firstLine="0" w:firstLineChars="0"/>
+            </w:pPr>
+            <w:r>
+              <w:rPr>
+                <w:rFonts w:ascii="DejaVu Sans" w:hAnsi="DejaVu Sans" w:eastAsia="DejaVu Sans" w:cs="DejaVu Sans"/>
+                <w:i w:val="false"/>
+                <w:b w:val="false"/>
+                <w:u w:val="none"/>
+                <w:sz w:val="22"/>
+                <w:szCs w:val="22"/>
+                <w:color w:val="000000"/>
+              </w:rPr>
+              <w:t xml:space="preserve">Cooked vegetables, n (%)</w:t>
             </w:r>
           </w:p>
         </w:tc>
@@ -5468,7 +5468,7 @@
                 <w:szCs w:val="22"/>
                 <w:color w:val="000000"/>
               </w:rPr>
-              <w:t xml:space="preserve">54,040 (60)</w:t>
+              <w:t xml:space="preserve"/>
             </w:r>
           </w:p>
         </w:tc>
@@ -5518,7 +5518,7 @@
                 <w:szCs w:val="22"/>
                 <w:color w:val="000000"/>
               </w:rPr>
-              <w:t xml:space="preserve">More than 4 servings a day</w:t>
+              <w:t xml:space="preserve">Less than 2 servings a day</w:t>
             </w:r>
           </w:p>
         </w:tc>
@@ -5562,7 +5562,7 @@
                 <w:szCs w:val="22"/>
                 <w:color w:val="000000"/>
               </w:rPr>
-              <w:t xml:space="preserve">6,741 (7.5)</w:t>
+              <w:t xml:space="preserve">15,369 (17)</w:t>
             </w:r>
           </w:p>
         </w:tc>
@@ -5600,19 +5600,19 @@
                 <w:right w:val="none" w:sz="0" w:space="0" w:color="000000"/>
               </w:pBdr>
               <w:spacing w:after="100" w:before="100" w:line="240"/>
-              <w:ind w:left="100" w:right="100" w:firstLine="0" w:firstLineChars="0"/>
-            </w:pPr>
-            <w:r>
-              <w:rPr>
-                <w:rFonts w:ascii="DejaVu Sans" w:hAnsi="DejaVu Sans" w:eastAsia="DejaVu Sans" w:cs="DejaVu Sans"/>
-                <w:i w:val="false"/>
-                <w:b w:val="false"/>
-                <w:u w:val="none"/>
-                <w:sz w:val="22"/>
-                <w:szCs w:val="22"/>
-                <w:color w:val="000000"/>
-              </w:rPr>
-              <w:t xml:space="preserve">Cooked vegetables, n (%)</w:t>
+              <w:ind w:left="300" w:right="100" w:firstLine="0" w:firstLineChars="0"/>
+            </w:pPr>
+            <w:r>
+              <w:rPr>
+                <w:rFonts w:ascii="DejaVu Sans" w:hAnsi="DejaVu Sans" w:eastAsia="DejaVu Sans" w:cs="DejaVu Sans"/>
+                <w:i w:val="false"/>
+                <w:b w:val="false"/>
+                <w:u w:val="none"/>
+                <w:sz w:val="22"/>
+                <w:szCs w:val="22"/>
+                <w:color w:val="000000"/>
+              </w:rPr>
+              <w:t xml:space="preserve">Between 2 and 4 servings a day</w:t>
             </w:r>
           </w:p>
         </w:tc>
@@ -5656,7 +5656,7 @@
                 <w:szCs w:val="22"/>
                 <w:color w:val="000000"/>
               </w:rPr>
-              <w:t xml:space="preserve"/>
+              <w:t xml:space="preserve">66,462 (74)</w:t>
             </w:r>
           </w:p>
         </w:tc>
@@ -5706,7 +5706,7 @@
                 <w:szCs w:val="22"/>
                 <w:color w:val="000000"/>
               </w:rPr>
-              <w:t xml:space="preserve">Less than 2 servings a day</w:t>
+              <w:t xml:space="preserve">More than 4 servings a day</w:t>
             </w:r>
           </w:p>
         </w:tc>
@@ -5750,7 +5750,477 @@
                 <w:szCs w:val="22"/>
                 <w:color w:val="000000"/>
               </w:rPr>
-              <w:t xml:space="preserve">15,369 (17)</w:t>
+              <w:t xml:space="preserve">8,406 (9.3)</w:t>
+            </w:r>
+          </w:p>
+        </w:tc>
+      </w:tr>
+      <w:tr>
+        <w:trPr>
+          <w:trHeight w:val="607" w:hRule="auto"/>
+        </w:trPr>
+        body61
+        <w:tc>
+          <w:tcPr>
+            <w:tcBorders>
+              <w:bottom w:val="none" w:sz="0" w:space="0" w:color="000000"/>
+              <w:top w:val="none" w:sz="0" w:space="0" w:color="000000"/>
+              <w:left w:val="none" w:sz="0" w:space="0" w:color="000000"/>
+              <w:right w:val="none" w:sz="0" w:space="0" w:color="000000"/>
+            </w:tcBorders>
+            <w:shd w:val="clear" w:color="auto" w:fill="FFFFFF"/>
+            <w:tcMar>
+              <w:top w:w="0" w:type="dxa"/>
+              <w:bottom w:w="0" w:type="dxa"/>
+              <w:left w:w="0" w:type="dxa"/>
+              <w:right w:w="0" w:type="dxa"/>
+            </w:tcMar>
+            <w:vAlign w:val="top"/>
+          </w:tcPr>
+          <w:p>
+            <w:pPr>
+              <w:pStyle w:val="Normal"/>
+              <w:jc w:val="left"/>
+              <w:pBdr>
+                <w:bottom w:val="none" w:sz="0" w:space="0" w:color="000000"/>
+                <w:top w:val="none" w:sz="0" w:space="0" w:color="000000"/>
+                <w:left w:val="none" w:sz="0" w:space="0" w:color="000000"/>
+                <w:right w:val="none" w:sz="0" w:space="0" w:color="000000"/>
+              </w:pBdr>
+              <w:spacing w:after="100" w:before="100" w:line="240"/>
+              <w:ind w:left="100" w:right="100" w:firstLine="0" w:firstLineChars="0"/>
+            </w:pPr>
+            <w:r>
+              <w:rPr>
+                <w:rFonts w:ascii="DejaVu Sans" w:hAnsi="DejaVu Sans" w:eastAsia="DejaVu Sans" w:cs="DejaVu Sans"/>
+                <w:i w:val="false"/>
+                <w:b w:val="false"/>
+                <w:u w:val="none"/>
+                <w:sz w:val="22"/>
+                <w:szCs w:val="22"/>
+                <w:color w:val="000000"/>
+              </w:rPr>
+              <w:t xml:space="preserve">Cancer, n (%)</w:t>
+            </w:r>
+          </w:p>
+        </w:tc>
+        <w:tc>
+          <w:tcPr>
+            <w:tcBorders>
+              <w:bottom w:val="none" w:sz="0" w:space="0" w:color="000000"/>
+              <w:top w:val="none" w:sz="0" w:space="0" w:color="000000"/>
+              <w:left w:val="none" w:sz="0" w:space="0" w:color="000000"/>
+              <w:right w:val="none" w:sz="0" w:space="0" w:color="000000"/>
+            </w:tcBorders>
+            <w:shd w:val="clear" w:color="auto" w:fill="FFFFFF"/>
+            <w:tcMar>
+              <w:top w:w="0" w:type="dxa"/>
+              <w:bottom w:w="0" w:type="dxa"/>
+              <w:left w:w="0" w:type="dxa"/>
+              <w:right w:w="0" w:type="dxa"/>
+            </w:tcMar>
+            <w:vAlign w:val="top"/>
+          </w:tcPr>
+          <w:p>
+            <w:pPr>
+              <w:pStyle w:val="Normal"/>
+              <w:jc w:val="center"/>
+              <w:pBdr>
+                <w:bottom w:val="none" w:sz="0" w:space="0" w:color="000000"/>
+                <w:top w:val="none" w:sz="0" w:space="0" w:color="000000"/>
+                <w:left w:val="none" w:sz="0" w:space="0" w:color="000000"/>
+                <w:right w:val="none" w:sz="0" w:space="0" w:color="000000"/>
+              </w:pBdr>
+              <w:spacing w:after="100" w:before="100" w:line="240"/>
+              <w:ind w:left="100" w:right="100" w:firstLine="0" w:firstLineChars="0"/>
+            </w:pPr>
+            <w:r>
+              <w:rPr>
+                <w:rFonts w:ascii="DejaVu Sans" w:hAnsi="DejaVu Sans" w:eastAsia="DejaVu Sans" w:cs="DejaVu Sans"/>
+                <w:i w:val="false"/>
+                <w:b w:val="false"/>
+                <w:u w:val="none"/>
+                <w:sz w:val="22"/>
+                <w:szCs w:val="22"/>
+                <w:color w:val="000000"/>
+              </w:rPr>
+              <w:t xml:space="preserve"/>
+            </w:r>
+          </w:p>
+        </w:tc>
+      </w:tr>
+      <w:tr>
+        <w:trPr>
+          <w:trHeight w:val="607" w:hRule="auto"/>
+        </w:trPr>
+        body62
+        <w:tc>
+          <w:tcPr>
+            <w:tcBorders>
+              <w:bottom w:val="none" w:sz="0" w:space="0" w:color="000000"/>
+              <w:top w:val="none" w:sz="0" w:space="0" w:color="000000"/>
+              <w:left w:val="none" w:sz="0" w:space="0" w:color="000000"/>
+              <w:right w:val="none" w:sz="0" w:space="0" w:color="000000"/>
+            </w:tcBorders>
+            <w:shd w:val="clear" w:color="auto" w:fill="FFFFFF"/>
+            <w:tcMar>
+              <w:top w:w="0" w:type="dxa"/>
+              <w:bottom w:w="0" w:type="dxa"/>
+              <w:left w:w="0" w:type="dxa"/>
+              <w:right w:w="0" w:type="dxa"/>
+            </w:tcMar>
+            <w:vAlign w:val="top"/>
+          </w:tcPr>
+          <w:p>
+            <w:pPr>
+              <w:pStyle w:val="Normal"/>
+              <w:jc w:val="left"/>
+              <w:pBdr>
+                <w:bottom w:val="none" w:sz="0" w:space="0" w:color="000000"/>
+                <w:top w:val="none" w:sz="0" w:space="0" w:color="000000"/>
+                <w:left w:val="none" w:sz="0" w:space="0" w:color="000000"/>
+                <w:right w:val="none" w:sz="0" w:space="0" w:color="000000"/>
+              </w:pBdr>
+              <w:spacing w:after="100" w:before="100" w:line="240"/>
+              <w:ind w:left="300" w:right="100" w:firstLine="0" w:firstLineChars="0"/>
+            </w:pPr>
+            <w:r>
+              <w:rPr>
+                <w:rFonts w:ascii="DejaVu Sans" w:hAnsi="DejaVu Sans" w:eastAsia="DejaVu Sans" w:cs="DejaVu Sans"/>
+                <w:i w:val="false"/>
+                <w:b w:val="false"/>
+                <w:u w:val="none"/>
+                <w:sz w:val="22"/>
+                <w:szCs w:val="22"/>
+                <w:color w:val="000000"/>
+              </w:rPr>
+              <w:t xml:space="preserve">-3</w:t>
+            </w:r>
+          </w:p>
+        </w:tc>
+        <w:tc>
+          <w:tcPr>
+            <w:tcBorders>
+              <w:bottom w:val="none" w:sz="0" w:space="0" w:color="000000"/>
+              <w:top w:val="none" w:sz="0" w:space="0" w:color="000000"/>
+              <w:left w:val="none" w:sz="0" w:space="0" w:color="000000"/>
+              <w:right w:val="none" w:sz="0" w:space="0" w:color="000000"/>
+            </w:tcBorders>
+            <w:shd w:val="clear" w:color="auto" w:fill="FFFFFF"/>
+            <w:tcMar>
+              <w:top w:w="0" w:type="dxa"/>
+              <w:bottom w:w="0" w:type="dxa"/>
+              <w:left w:w="0" w:type="dxa"/>
+              <w:right w:w="0" w:type="dxa"/>
+            </w:tcMar>
+            <w:vAlign w:val="top"/>
+          </w:tcPr>
+          <w:p>
+            <w:pPr>
+              <w:pStyle w:val="Normal"/>
+              <w:jc w:val="center"/>
+              <w:pBdr>
+                <w:bottom w:val="none" w:sz="0" w:space="0" w:color="000000"/>
+                <w:top w:val="none" w:sz="0" w:space="0" w:color="000000"/>
+                <w:left w:val="none" w:sz="0" w:space="0" w:color="000000"/>
+                <w:right w:val="none" w:sz="0" w:space="0" w:color="000000"/>
+              </w:pBdr>
+              <w:spacing w:after="100" w:before="100" w:line="240"/>
+              <w:ind w:left="100" w:right="100" w:firstLine="0" w:firstLineChars="0"/>
+            </w:pPr>
+            <w:r>
+              <w:rPr>
+                <w:rFonts w:ascii="DejaVu Sans" w:hAnsi="DejaVu Sans" w:eastAsia="DejaVu Sans" w:cs="DejaVu Sans"/>
+                <w:i w:val="false"/>
+                <w:b w:val="false"/>
+                <w:u w:val="none"/>
+                <w:sz w:val="22"/>
+                <w:szCs w:val="22"/>
+                <w:color w:val="000000"/>
+              </w:rPr>
+              <w:t xml:space="preserve">7 (&lt;0.1)</w:t>
+            </w:r>
+          </w:p>
+        </w:tc>
+      </w:tr>
+      <w:tr>
+        <w:trPr>
+          <w:trHeight w:val="607" w:hRule="auto"/>
+        </w:trPr>
+        body63
+        <w:tc>
+          <w:tcPr>
+            <w:tcBorders>
+              <w:bottom w:val="none" w:sz="0" w:space="0" w:color="000000"/>
+              <w:top w:val="none" w:sz="0" w:space="0" w:color="000000"/>
+              <w:left w:val="none" w:sz="0" w:space="0" w:color="000000"/>
+              <w:right w:val="none" w:sz="0" w:space="0" w:color="000000"/>
+            </w:tcBorders>
+            <w:shd w:val="clear" w:color="auto" w:fill="FFFFFF"/>
+            <w:tcMar>
+              <w:top w:w="0" w:type="dxa"/>
+              <w:bottom w:w="0" w:type="dxa"/>
+              <w:left w:w="0" w:type="dxa"/>
+              <w:right w:w="0" w:type="dxa"/>
+            </w:tcMar>
+            <w:vAlign w:val="top"/>
+          </w:tcPr>
+          <w:p>
+            <w:pPr>
+              <w:pStyle w:val="Normal"/>
+              <w:jc w:val="left"/>
+              <w:pBdr>
+                <w:bottom w:val="none" w:sz="0" w:space="0" w:color="000000"/>
+                <w:top w:val="none" w:sz="0" w:space="0" w:color="000000"/>
+                <w:left w:val="none" w:sz="0" w:space="0" w:color="000000"/>
+                <w:right w:val="none" w:sz="0" w:space="0" w:color="000000"/>
+              </w:pBdr>
+              <w:spacing w:after="100" w:before="100" w:line="240"/>
+              <w:ind w:left="300" w:right="100" w:firstLine="0" w:firstLineChars="0"/>
+            </w:pPr>
+            <w:r>
+              <w:rPr>
+                <w:rFonts w:ascii="DejaVu Sans" w:hAnsi="DejaVu Sans" w:eastAsia="DejaVu Sans" w:cs="DejaVu Sans"/>
+                <w:i w:val="false"/>
+                <w:b w:val="false"/>
+                <w:u w:val="none"/>
+                <w:sz w:val="22"/>
+                <w:szCs w:val="22"/>
+                <w:color w:val="000000"/>
+              </w:rPr>
+              <w:t xml:space="preserve">-1</w:t>
+            </w:r>
+          </w:p>
+        </w:tc>
+        <w:tc>
+          <w:tcPr>
+            <w:tcBorders>
+              <w:bottom w:val="none" w:sz="0" w:space="0" w:color="000000"/>
+              <w:top w:val="none" w:sz="0" w:space="0" w:color="000000"/>
+              <w:left w:val="none" w:sz="0" w:space="0" w:color="000000"/>
+              <w:right w:val="none" w:sz="0" w:space="0" w:color="000000"/>
+            </w:tcBorders>
+            <w:shd w:val="clear" w:color="auto" w:fill="FFFFFF"/>
+            <w:tcMar>
+              <w:top w:w="0" w:type="dxa"/>
+              <w:bottom w:w="0" w:type="dxa"/>
+              <w:left w:w="0" w:type="dxa"/>
+              <w:right w:w="0" w:type="dxa"/>
+            </w:tcMar>
+            <w:vAlign w:val="top"/>
+          </w:tcPr>
+          <w:p>
+            <w:pPr>
+              <w:pStyle w:val="Normal"/>
+              <w:jc w:val="center"/>
+              <w:pBdr>
+                <w:bottom w:val="none" w:sz="0" w:space="0" w:color="000000"/>
+                <w:top w:val="none" w:sz="0" w:space="0" w:color="000000"/>
+                <w:left w:val="none" w:sz="0" w:space="0" w:color="000000"/>
+                <w:right w:val="none" w:sz="0" w:space="0" w:color="000000"/>
+              </w:pBdr>
+              <w:spacing w:after="100" w:before="100" w:line="240"/>
+              <w:ind w:left="100" w:right="100" w:firstLine="0" w:firstLineChars="0"/>
+            </w:pPr>
+            <w:r>
+              <w:rPr>
+                <w:rFonts w:ascii="DejaVu Sans" w:hAnsi="DejaVu Sans" w:eastAsia="DejaVu Sans" w:cs="DejaVu Sans"/>
+                <w:i w:val="false"/>
+                <w:b w:val="false"/>
+                <w:u w:val="none"/>
+                <w:sz w:val="22"/>
+                <w:szCs w:val="22"/>
+                <w:color w:val="000000"/>
+              </w:rPr>
+              <w:t xml:space="preserve">174 (0.2)</w:t>
+            </w:r>
+          </w:p>
+        </w:tc>
+      </w:tr>
+      <w:tr>
+        <w:trPr>
+          <w:trHeight w:val="607" w:hRule="auto"/>
+        </w:trPr>
+        body64
+        <w:tc>
+          <w:tcPr>
+            <w:tcBorders>
+              <w:bottom w:val="none" w:sz="0" w:space="0" w:color="000000"/>
+              <w:top w:val="none" w:sz="0" w:space="0" w:color="000000"/>
+              <w:left w:val="none" w:sz="0" w:space="0" w:color="000000"/>
+              <w:right w:val="none" w:sz="0" w:space="0" w:color="000000"/>
+            </w:tcBorders>
+            <w:shd w:val="clear" w:color="auto" w:fill="FFFFFF"/>
+            <w:tcMar>
+              <w:top w:w="0" w:type="dxa"/>
+              <w:bottom w:w="0" w:type="dxa"/>
+              <w:left w:w="0" w:type="dxa"/>
+              <w:right w:w="0" w:type="dxa"/>
+            </w:tcMar>
+            <w:vAlign w:val="top"/>
+          </w:tcPr>
+          <w:p>
+            <w:pPr>
+              <w:pStyle w:val="Normal"/>
+              <w:jc w:val="left"/>
+              <w:pBdr>
+                <w:bottom w:val="none" w:sz="0" w:space="0" w:color="000000"/>
+                <w:top w:val="none" w:sz="0" w:space="0" w:color="000000"/>
+                <w:left w:val="none" w:sz="0" w:space="0" w:color="000000"/>
+                <w:right w:val="none" w:sz="0" w:space="0" w:color="000000"/>
+              </w:pBdr>
+              <w:spacing w:after="100" w:before="100" w:line="240"/>
+              <w:ind w:left="300" w:right="100" w:firstLine="0" w:firstLineChars="0"/>
+            </w:pPr>
+            <w:r>
+              <w:rPr>
+                <w:rFonts w:ascii="DejaVu Sans" w:hAnsi="DejaVu Sans" w:eastAsia="DejaVu Sans" w:cs="DejaVu Sans"/>
+                <w:i w:val="false"/>
+                <w:b w:val="false"/>
+                <w:u w:val="none"/>
+                <w:sz w:val="22"/>
+                <w:szCs w:val="22"/>
+                <w:color w:val="000000"/>
+              </w:rPr>
+              <w:t xml:space="preserve">0</w:t>
+            </w:r>
+          </w:p>
+        </w:tc>
+        <w:tc>
+          <w:tcPr>
+            <w:tcBorders>
+              <w:bottom w:val="none" w:sz="0" w:space="0" w:color="000000"/>
+              <w:top w:val="none" w:sz="0" w:space="0" w:color="000000"/>
+              <w:left w:val="none" w:sz="0" w:space="0" w:color="000000"/>
+              <w:right w:val="none" w:sz="0" w:space="0" w:color="000000"/>
+            </w:tcBorders>
+            <w:shd w:val="clear" w:color="auto" w:fill="FFFFFF"/>
+            <w:tcMar>
+              <w:top w:w="0" w:type="dxa"/>
+              <w:bottom w:w="0" w:type="dxa"/>
+              <w:left w:w="0" w:type="dxa"/>
+              <w:right w:w="0" w:type="dxa"/>
+            </w:tcMar>
+            <w:vAlign w:val="top"/>
+          </w:tcPr>
+          <w:p>
+            <w:pPr>
+              <w:pStyle w:val="Normal"/>
+              <w:jc w:val="center"/>
+              <w:pBdr>
+                <w:bottom w:val="none" w:sz="0" w:space="0" w:color="000000"/>
+                <w:top w:val="none" w:sz="0" w:space="0" w:color="000000"/>
+                <w:left w:val="none" w:sz="0" w:space="0" w:color="000000"/>
+                <w:right w:val="none" w:sz="0" w:space="0" w:color="000000"/>
+              </w:pBdr>
+              <w:spacing w:after="100" w:before="100" w:line="240"/>
+              <w:ind w:left="100" w:right="100" w:firstLine="0" w:firstLineChars="0"/>
+            </w:pPr>
+            <w:r>
+              <w:rPr>
+                <w:rFonts w:ascii="DejaVu Sans" w:hAnsi="DejaVu Sans" w:eastAsia="DejaVu Sans" w:cs="DejaVu Sans"/>
+                <w:i w:val="false"/>
+                <w:b w:val="false"/>
+                <w:u w:val="none"/>
+                <w:sz w:val="22"/>
+                <w:szCs w:val="22"/>
+                <w:color w:val="000000"/>
+              </w:rPr>
+              <w:t xml:space="preserve">83,450 (92)</w:t>
+            </w:r>
+          </w:p>
+        </w:tc>
+      </w:tr>
+      <w:tr>
+        <w:trPr>
+          <w:trHeight w:val="607" w:hRule="auto"/>
+        </w:trPr>
+        body65
+        <w:tc>
+          <w:tcPr>
+            <w:tcBorders>
+              <w:bottom w:val="none" w:sz="0" w:space="0" w:color="000000"/>
+              <w:top w:val="none" w:sz="0" w:space="0" w:color="000000"/>
+              <w:left w:val="none" w:sz="0" w:space="0" w:color="000000"/>
+              <w:right w:val="none" w:sz="0" w:space="0" w:color="000000"/>
+            </w:tcBorders>
+            <w:shd w:val="clear" w:color="auto" w:fill="FFFFFF"/>
+            <w:tcMar>
+              <w:top w:w="0" w:type="dxa"/>
+              <w:bottom w:w="0" w:type="dxa"/>
+              <w:left w:w="0" w:type="dxa"/>
+              <w:right w:w="0" w:type="dxa"/>
+            </w:tcMar>
+            <w:vAlign w:val="top"/>
+          </w:tcPr>
+          <w:p>
+            <w:pPr>
+              <w:pStyle w:val="Normal"/>
+              <w:jc w:val="left"/>
+              <w:pBdr>
+                <w:bottom w:val="none" w:sz="0" w:space="0" w:color="000000"/>
+                <w:top w:val="none" w:sz="0" w:space="0" w:color="000000"/>
+                <w:left w:val="none" w:sz="0" w:space="0" w:color="000000"/>
+                <w:right w:val="none" w:sz="0" w:space="0" w:color="000000"/>
+              </w:pBdr>
+              <w:spacing w:after="100" w:before="100" w:line="240"/>
+              <w:ind w:left="300" w:right="100" w:firstLine="0" w:firstLineChars="0"/>
+            </w:pPr>
+            <w:r>
+              <w:rPr>
+                <w:rFonts w:ascii="DejaVu Sans" w:hAnsi="DejaVu Sans" w:eastAsia="DejaVu Sans" w:cs="DejaVu Sans"/>
+                <w:i w:val="false"/>
+                <w:b w:val="false"/>
+                <w:u w:val="none"/>
+                <w:sz w:val="22"/>
+                <w:szCs w:val="22"/>
+                <w:color w:val="000000"/>
+              </w:rPr>
+              <w:t xml:space="preserve">1</w:t>
+            </w:r>
+          </w:p>
+        </w:tc>
+        <w:tc>
+          <w:tcPr>
+            <w:tcBorders>
+              <w:bottom w:val="none" w:sz="0" w:space="0" w:color="000000"/>
+              <w:top w:val="none" w:sz="0" w:space="0" w:color="000000"/>
+              <w:left w:val="none" w:sz="0" w:space="0" w:color="000000"/>
+              <w:right w:val="none" w:sz="0" w:space="0" w:color="000000"/>
+            </w:tcBorders>
+            <w:shd w:val="clear" w:color="auto" w:fill="FFFFFF"/>
+            <w:tcMar>
+              <w:top w:w="0" w:type="dxa"/>
+              <w:bottom w:w="0" w:type="dxa"/>
+              <w:left w:w="0" w:type="dxa"/>
+              <w:right w:w="0" w:type="dxa"/>
+            </w:tcMar>
+            <w:vAlign w:val="top"/>
+          </w:tcPr>
+          <w:p>
+            <w:pPr>
+              <w:pStyle w:val="Normal"/>
+              <w:jc w:val="center"/>
+              <w:pBdr>
+                <w:bottom w:val="none" w:sz="0" w:space="0" w:color="000000"/>
+                <w:top w:val="none" w:sz="0" w:space="0" w:color="000000"/>
+                <w:left w:val="none" w:sz="0" w:space="0" w:color="000000"/>
+                <w:right w:val="none" w:sz="0" w:space="0" w:color="000000"/>
+              </w:pBdr>
+              <w:spacing w:after="100" w:before="100" w:line="240"/>
+              <w:ind w:left="100" w:right="100" w:firstLine="0" w:firstLineChars="0"/>
+            </w:pPr>
+            <w:r>
+              <w:rPr>
+                <w:rFonts w:ascii="DejaVu Sans" w:hAnsi="DejaVu Sans" w:eastAsia="DejaVu Sans" w:cs="DejaVu Sans"/>
+                <w:i w:val="false"/>
+                <w:b w:val="false"/>
+                <w:u w:val="none"/>
+                <w:sz w:val="22"/>
+                <w:szCs w:val="22"/>
+                <w:color w:val="000000"/>
+              </w:rPr>
+              <w:t xml:space="preserve">6,606 (7.3)</w:t>
             </w:r>
           </w:p>
         </w:tc>
@@ -5759,7 +6229,7 @@
         <w:trPr>
           <w:trHeight w:val="624" w:hRule="auto"/>
         </w:trPr>
-        body61
+        body66
         <w:tc>
           <w:tcPr>
             <w:tcBorders>
@@ -5788,19 +6258,19 @@
                 <w:right w:val="none" w:sz="0" w:space="0" w:color="000000"/>
               </w:pBdr>
               <w:spacing w:after="100" w:before="100" w:line="240"/>
-              <w:ind w:left="300" w:right="100" w:firstLine="0" w:firstLineChars="0"/>
-            </w:pPr>
-            <w:r>
-              <w:rPr>
-                <w:rFonts w:ascii="DejaVu Sans" w:hAnsi="DejaVu Sans" w:eastAsia="DejaVu Sans" w:cs="DejaVu Sans"/>
-                <w:i w:val="false"/>
-                <w:b w:val="false"/>
-                <w:u w:val="none"/>
-                <w:sz w:val="22"/>
-                <w:szCs w:val="22"/>
-                <w:color w:val="000000"/>
-              </w:rPr>
-              <w:t xml:space="preserve">Between 2 and 4 servings a day</w:t>
+              <w:ind w:left="100" w:right="100" w:firstLine="0" w:firstLineChars="0"/>
+            </w:pPr>
+            <w:r>
+              <w:rPr>
+                <w:rFonts w:ascii="DejaVu Sans" w:hAnsi="DejaVu Sans" w:eastAsia="DejaVu Sans" w:cs="DejaVu Sans"/>
+                <w:i w:val="false"/>
+                <w:b w:val="false"/>
+                <w:u w:val="none"/>
+                <w:sz w:val="22"/>
+                <w:szCs w:val="22"/>
+                <w:color w:val="000000"/>
+              </w:rPr>
+              <w:t xml:space="preserve">Systolic blood pressure, Median (Q1, Q3)</w:t>
             </w:r>
           </w:p>
         </w:tc>
@@ -5844,7 +6314,7 @@
                 <w:szCs w:val="22"/>
                 <w:color w:val="000000"/>
               </w:rPr>
-              <w:t xml:space="preserve">66,462 (74)</w:t>
+              <w:t xml:space="preserve">137.0 (125.0, 151.0)</w:t>
             </w:r>
           </w:p>
         </w:tc>
@@ -5853,7 +6323,947 @@
         <w:trPr>
           <w:trHeight w:val="624" w:hRule="auto"/>
         </w:trPr>
-        body62
+        body67
+        <w:tc>
+          <w:tcPr>
+            <w:tcBorders>
+              <w:bottom w:val="none" w:sz="0" w:space="0" w:color="000000"/>
+              <w:top w:val="none" w:sz="0" w:space="0" w:color="000000"/>
+              <w:left w:val="none" w:sz="0" w:space="0" w:color="000000"/>
+              <w:right w:val="none" w:sz="0" w:space="0" w:color="000000"/>
+            </w:tcBorders>
+            <w:shd w:val="clear" w:color="auto" w:fill="FFFFFF"/>
+            <w:tcMar>
+              <w:top w:w="0" w:type="dxa"/>
+              <w:bottom w:w="0" w:type="dxa"/>
+              <w:left w:w="0" w:type="dxa"/>
+              <w:right w:w="0" w:type="dxa"/>
+            </w:tcMar>
+            <w:vAlign w:val="top"/>
+          </w:tcPr>
+          <w:p>
+            <w:pPr>
+              <w:pStyle w:val="Normal"/>
+              <w:jc w:val="left"/>
+              <w:pBdr>
+                <w:bottom w:val="none" w:sz="0" w:space="0" w:color="000000"/>
+                <w:top w:val="none" w:sz="0" w:space="0" w:color="000000"/>
+                <w:left w:val="none" w:sz="0" w:space="0" w:color="000000"/>
+                <w:right w:val="none" w:sz="0" w:space="0" w:color="000000"/>
+              </w:pBdr>
+              <w:spacing w:after="100" w:before="100" w:line="240"/>
+              <w:ind w:left="100" w:right="100" w:firstLine="0" w:firstLineChars="0"/>
+            </w:pPr>
+            <w:r>
+              <w:rPr>
+                <w:rFonts w:ascii="DejaVu Sans" w:hAnsi="DejaVu Sans" w:eastAsia="DejaVu Sans" w:cs="DejaVu Sans"/>
+                <w:i w:val="false"/>
+                <w:b w:val="false"/>
+                <w:u w:val="none"/>
+                <w:sz w:val="22"/>
+                <w:szCs w:val="22"/>
+                <w:color w:val="000000"/>
+              </w:rPr>
+              <w:t xml:space="preserve">Diastolic blood pressure, Median (Q1, Q3)</w:t>
+            </w:r>
+          </w:p>
+        </w:tc>
+        <w:tc>
+          <w:tcPr>
+            <w:tcBorders>
+              <w:bottom w:val="none" w:sz="0" w:space="0" w:color="000000"/>
+              <w:top w:val="none" w:sz="0" w:space="0" w:color="000000"/>
+              <w:left w:val="none" w:sz="0" w:space="0" w:color="000000"/>
+              <w:right w:val="none" w:sz="0" w:space="0" w:color="000000"/>
+            </w:tcBorders>
+            <w:shd w:val="clear" w:color="auto" w:fill="FFFFFF"/>
+            <w:tcMar>
+              <w:top w:w="0" w:type="dxa"/>
+              <w:bottom w:w="0" w:type="dxa"/>
+              <w:left w:w="0" w:type="dxa"/>
+              <w:right w:w="0" w:type="dxa"/>
+            </w:tcMar>
+            <w:vAlign w:val="top"/>
+          </w:tcPr>
+          <w:p>
+            <w:pPr>
+              <w:pStyle w:val="Normal"/>
+              <w:jc w:val="center"/>
+              <w:pBdr>
+                <w:bottom w:val="none" w:sz="0" w:space="0" w:color="000000"/>
+                <w:top w:val="none" w:sz="0" w:space="0" w:color="000000"/>
+                <w:left w:val="none" w:sz="0" w:space="0" w:color="000000"/>
+                <w:right w:val="none" w:sz="0" w:space="0" w:color="000000"/>
+              </w:pBdr>
+              <w:spacing w:after="100" w:before="100" w:line="240"/>
+              <w:ind w:left="100" w:right="100" w:firstLine="0" w:firstLineChars="0"/>
+            </w:pPr>
+            <w:r>
+              <w:rPr>
+                <w:rFonts w:ascii="DejaVu Sans" w:hAnsi="DejaVu Sans" w:eastAsia="DejaVu Sans" w:cs="DejaVu Sans"/>
+                <w:i w:val="false"/>
+                <w:b w:val="false"/>
+                <w:u w:val="none"/>
+                <w:sz w:val="22"/>
+                <w:szCs w:val="22"/>
+                <w:color w:val="000000"/>
+              </w:rPr>
+              <w:t xml:space="preserve">81.0 (74.0, 89.0)</w:t>
+            </w:r>
+          </w:p>
+        </w:tc>
+      </w:tr>
+      <w:tr>
+        <w:trPr>
+          <w:trHeight w:val="607" w:hRule="auto"/>
+        </w:trPr>
+        body68
+        <w:tc>
+          <w:tcPr>
+            <w:tcBorders>
+              <w:bottom w:val="none" w:sz="0" w:space="0" w:color="000000"/>
+              <w:top w:val="none" w:sz="0" w:space="0" w:color="000000"/>
+              <w:left w:val="none" w:sz="0" w:space="0" w:color="000000"/>
+              <w:right w:val="none" w:sz="0" w:space="0" w:color="000000"/>
+            </w:tcBorders>
+            <w:shd w:val="clear" w:color="auto" w:fill="FFFFFF"/>
+            <w:tcMar>
+              <w:top w:w="0" w:type="dxa"/>
+              <w:bottom w:w="0" w:type="dxa"/>
+              <w:left w:w="0" w:type="dxa"/>
+              <w:right w:w="0" w:type="dxa"/>
+            </w:tcMar>
+            <w:vAlign w:val="top"/>
+          </w:tcPr>
+          <w:p>
+            <w:pPr>
+              <w:pStyle w:val="Normal"/>
+              <w:jc w:val="left"/>
+              <w:pBdr>
+                <w:bottom w:val="none" w:sz="0" w:space="0" w:color="000000"/>
+                <w:top w:val="none" w:sz="0" w:space="0" w:color="000000"/>
+                <w:left w:val="none" w:sz="0" w:space="0" w:color="000000"/>
+                <w:right w:val="none" w:sz="0" w:space="0" w:color="000000"/>
+              </w:pBdr>
+              <w:spacing w:after="100" w:before="100" w:line="240"/>
+              <w:ind w:left="100" w:right="100" w:firstLine="0" w:firstLineChars="0"/>
+            </w:pPr>
+            <w:r>
+              <w:rPr>
+                <w:rFonts w:ascii="DejaVu Sans" w:hAnsi="DejaVu Sans" w:eastAsia="DejaVu Sans" w:cs="DejaVu Sans"/>
+                <w:i w:val="false"/>
+                <w:b w:val="false"/>
+                <w:u w:val="none"/>
+                <w:sz w:val="22"/>
+                <w:szCs w:val="22"/>
+                <w:color w:val="000000"/>
+              </w:rPr>
+              <w:t xml:space="preserve">HDL cholesterol, Median (Q1, Q3)</w:t>
+            </w:r>
+          </w:p>
+        </w:tc>
+        <w:tc>
+          <w:tcPr>
+            <w:tcBorders>
+              <w:bottom w:val="none" w:sz="0" w:space="0" w:color="000000"/>
+              <w:top w:val="none" w:sz="0" w:space="0" w:color="000000"/>
+              <w:left w:val="none" w:sz="0" w:space="0" w:color="000000"/>
+              <w:right w:val="none" w:sz="0" w:space="0" w:color="000000"/>
+            </w:tcBorders>
+            <w:shd w:val="clear" w:color="auto" w:fill="FFFFFF"/>
+            <w:tcMar>
+              <w:top w:w="0" w:type="dxa"/>
+              <w:bottom w:w="0" w:type="dxa"/>
+              <w:left w:w="0" w:type="dxa"/>
+              <w:right w:w="0" w:type="dxa"/>
+            </w:tcMar>
+            <w:vAlign w:val="top"/>
+          </w:tcPr>
+          <w:p>
+            <w:pPr>
+              <w:pStyle w:val="Normal"/>
+              <w:jc w:val="center"/>
+              <w:pBdr>
+                <w:bottom w:val="none" w:sz="0" w:space="0" w:color="000000"/>
+                <w:top w:val="none" w:sz="0" w:space="0" w:color="000000"/>
+                <w:left w:val="none" w:sz="0" w:space="0" w:color="000000"/>
+                <w:right w:val="none" w:sz="0" w:space="0" w:color="000000"/>
+              </w:pBdr>
+              <w:spacing w:after="100" w:before="100" w:line="240"/>
+              <w:ind w:left="100" w:right="100" w:firstLine="0" w:firstLineChars="0"/>
+            </w:pPr>
+            <w:r>
+              <w:rPr>
+                <w:rFonts w:ascii="DejaVu Sans" w:hAnsi="DejaVu Sans" w:eastAsia="DejaVu Sans" w:cs="DejaVu Sans"/>
+                <w:i w:val="false"/>
+                <w:b w:val="false"/>
+                <w:u w:val="none"/>
+                <w:sz w:val="22"/>
+                <w:szCs w:val="22"/>
+                <w:color w:val="000000"/>
+              </w:rPr>
+              <w:t xml:space="preserve">1.4 (1.2, 1.7)</w:t>
+            </w:r>
+          </w:p>
+        </w:tc>
+      </w:tr>
+      <w:tr>
+        <w:trPr>
+          <w:trHeight w:val="624" w:hRule="auto"/>
+        </w:trPr>
+        body69
+        <w:tc>
+          <w:tcPr>
+            <w:tcBorders>
+              <w:bottom w:val="none" w:sz="0" w:space="0" w:color="000000"/>
+              <w:top w:val="none" w:sz="0" w:space="0" w:color="000000"/>
+              <w:left w:val="none" w:sz="0" w:space="0" w:color="000000"/>
+              <w:right w:val="none" w:sz="0" w:space="0" w:color="000000"/>
+            </w:tcBorders>
+            <w:shd w:val="clear" w:color="auto" w:fill="FFFFFF"/>
+            <w:tcMar>
+              <w:top w:w="0" w:type="dxa"/>
+              <w:bottom w:w="0" w:type="dxa"/>
+              <w:left w:w="0" w:type="dxa"/>
+              <w:right w:w="0" w:type="dxa"/>
+            </w:tcMar>
+            <w:vAlign w:val="top"/>
+          </w:tcPr>
+          <w:p>
+            <w:pPr>
+              <w:pStyle w:val="Normal"/>
+              <w:jc w:val="left"/>
+              <w:pBdr>
+                <w:bottom w:val="none" w:sz="0" w:space="0" w:color="000000"/>
+                <w:top w:val="none" w:sz="0" w:space="0" w:color="000000"/>
+                <w:left w:val="none" w:sz="0" w:space="0" w:color="000000"/>
+                <w:right w:val="none" w:sz="0" w:space="0" w:color="000000"/>
+              </w:pBdr>
+              <w:spacing w:after="100" w:before="100" w:line="240"/>
+              <w:ind w:left="100" w:right="100" w:firstLine="0" w:firstLineChars="0"/>
+            </w:pPr>
+            <w:r>
+              <w:rPr>
+                <w:rFonts w:ascii="DejaVu Sans" w:hAnsi="DejaVu Sans" w:eastAsia="DejaVu Sans" w:cs="DejaVu Sans"/>
+                <w:i w:val="false"/>
+                <w:b w:val="false"/>
+                <w:u w:val="none"/>
+                <w:sz w:val="22"/>
+                <w:szCs w:val="22"/>
+                <w:color w:val="000000"/>
+              </w:rPr>
+              <w:t xml:space="preserve">Blood glucose (biochemistry), Median (Q1, Q3)</w:t>
+            </w:r>
+          </w:p>
+        </w:tc>
+        <w:tc>
+          <w:tcPr>
+            <w:tcBorders>
+              <w:bottom w:val="none" w:sz="0" w:space="0" w:color="000000"/>
+              <w:top w:val="none" w:sz="0" w:space="0" w:color="000000"/>
+              <w:left w:val="none" w:sz="0" w:space="0" w:color="000000"/>
+              <w:right w:val="none" w:sz="0" w:space="0" w:color="000000"/>
+            </w:tcBorders>
+            <w:shd w:val="clear" w:color="auto" w:fill="FFFFFF"/>
+            <w:tcMar>
+              <w:top w:w="0" w:type="dxa"/>
+              <w:bottom w:w="0" w:type="dxa"/>
+              <w:left w:w="0" w:type="dxa"/>
+              <w:right w:w="0" w:type="dxa"/>
+            </w:tcMar>
+            <w:vAlign w:val="top"/>
+          </w:tcPr>
+          <w:p>
+            <w:pPr>
+              <w:pStyle w:val="Normal"/>
+              <w:jc w:val="center"/>
+              <w:pBdr>
+                <w:bottom w:val="none" w:sz="0" w:space="0" w:color="000000"/>
+                <w:top w:val="none" w:sz="0" w:space="0" w:color="000000"/>
+                <w:left w:val="none" w:sz="0" w:space="0" w:color="000000"/>
+                <w:right w:val="none" w:sz="0" w:space="0" w:color="000000"/>
+              </w:pBdr>
+              <w:spacing w:after="100" w:before="100" w:line="240"/>
+              <w:ind w:left="100" w:right="100" w:firstLine="0" w:firstLineChars="0"/>
+            </w:pPr>
+            <w:r>
+              <w:rPr>
+                <w:rFonts w:ascii="DejaVu Sans" w:hAnsi="DejaVu Sans" w:eastAsia="DejaVu Sans" w:cs="DejaVu Sans"/>
+                <w:i w:val="false"/>
+                <w:b w:val="false"/>
+                <w:u w:val="none"/>
+                <w:sz w:val="22"/>
+                <w:szCs w:val="22"/>
+                <w:color w:val="000000"/>
+              </w:rPr>
+              <w:t xml:space="preserve">4.9 (4.6, 5.3)</w:t>
+            </w:r>
+          </w:p>
+        </w:tc>
+      </w:tr>
+      <w:tr>
+        <w:trPr>
+          <w:trHeight w:val="624" w:hRule="auto"/>
+        </w:trPr>
+        body70
+        <w:tc>
+          <w:tcPr>
+            <w:tcBorders>
+              <w:bottom w:val="none" w:sz="0" w:space="0" w:color="000000"/>
+              <w:top w:val="none" w:sz="0" w:space="0" w:color="000000"/>
+              <w:left w:val="none" w:sz="0" w:space="0" w:color="000000"/>
+              <w:right w:val="none" w:sz="0" w:space="0" w:color="000000"/>
+            </w:tcBorders>
+            <w:shd w:val="clear" w:color="auto" w:fill="FFFFFF"/>
+            <w:tcMar>
+              <w:top w:w="0" w:type="dxa"/>
+              <w:bottom w:w="0" w:type="dxa"/>
+              <w:left w:w="0" w:type="dxa"/>
+              <w:right w:w="0" w:type="dxa"/>
+            </w:tcMar>
+            <w:vAlign w:val="top"/>
+          </w:tcPr>
+          <w:p>
+            <w:pPr>
+              <w:pStyle w:val="Normal"/>
+              <w:jc w:val="left"/>
+              <w:pBdr>
+                <w:bottom w:val="none" w:sz="0" w:space="0" w:color="000000"/>
+                <w:top w:val="none" w:sz="0" w:space="0" w:color="000000"/>
+                <w:left w:val="none" w:sz="0" w:space="0" w:color="000000"/>
+                <w:right w:val="none" w:sz="0" w:space="0" w:color="000000"/>
+              </w:pBdr>
+              <w:spacing w:after="100" w:before="100" w:line="240"/>
+              <w:ind w:left="100" w:right="100" w:firstLine="0" w:firstLineChars="0"/>
+            </w:pPr>
+            <w:r>
+              <w:rPr>
+                <w:rFonts w:ascii="DejaVu Sans" w:hAnsi="DejaVu Sans" w:eastAsia="DejaVu Sans" w:cs="DejaVu Sans"/>
+                <w:i w:val="false"/>
+                <w:b w:val="false"/>
+                <w:u w:val="none"/>
+                <w:sz w:val="22"/>
+                <w:szCs w:val="22"/>
+                <w:color w:val="000000"/>
+              </w:rPr>
+              <w:t xml:space="preserve">Overall health rating, n (%)</w:t>
+            </w:r>
+          </w:p>
+        </w:tc>
+        <w:tc>
+          <w:tcPr>
+            <w:tcBorders>
+              <w:bottom w:val="none" w:sz="0" w:space="0" w:color="000000"/>
+              <w:top w:val="none" w:sz="0" w:space="0" w:color="000000"/>
+              <w:left w:val="none" w:sz="0" w:space="0" w:color="000000"/>
+              <w:right w:val="none" w:sz="0" w:space="0" w:color="000000"/>
+            </w:tcBorders>
+            <w:shd w:val="clear" w:color="auto" w:fill="FFFFFF"/>
+            <w:tcMar>
+              <w:top w:w="0" w:type="dxa"/>
+              <w:bottom w:w="0" w:type="dxa"/>
+              <w:left w:w="0" w:type="dxa"/>
+              <w:right w:w="0" w:type="dxa"/>
+            </w:tcMar>
+            <w:vAlign w:val="top"/>
+          </w:tcPr>
+          <w:p>
+            <w:pPr>
+              <w:pStyle w:val="Normal"/>
+              <w:jc w:val="center"/>
+              <w:pBdr>
+                <w:bottom w:val="none" w:sz="0" w:space="0" w:color="000000"/>
+                <w:top w:val="none" w:sz="0" w:space="0" w:color="000000"/>
+                <w:left w:val="none" w:sz="0" w:space="0" w:color="000000"/>
+                <w:right w:val="none" w:sz="0" w:space="0" w:color="000000"/>
+              </w:pBdr>
+              <w:spacing w:after="100" w:before="100" w:line="240"/>
+              <w:ind w:left="100" w:right="100" w:firstLine="0" w:firstLineChars="0"/>
+            </w:pPr>
+            <w:r>
+              <w:rPr>
+                <w:rFonts w:ascii="DejaVu Sans" w:hAnsi="DejaVu Sans" w:eastAsia="DejaVu Sans" w:cs="DejaVu Sans"/>
+                <w:i w:val="false"/>
+                <w:b w:val="false"/>
+                <w:u w:val="none"/>
+                <w:sz w:val="22"/>
+                <w:szCs w:val="22"/>
+                <w:color w:val="000000"/>
+              </w:rPr>
+              <w:t xml:space="preserve"/>
+            </w:r>
+          </w:p>
+        </w:tc>
+      </w:tr>
+      <w:tr>
+        <w:trPr>
+          <w:trHeight w:val="607" w:hRule="auto"/>
+        </w:trPr>
+        body71
+        <w:tc>
+          <w:tcPr>
+            <w:tcBorders>
+              <w:bottom w:val="none" w:sz="0" w:space="0" w:color="000000"/>
+              <w:top w:val="none" w:sz="0" w:space="0" w:color="000000"/>
+              <w:left w:val="none" w:sz="0" w:space="0" w:color="000000"/>
+              <w:right w:val="none" w:sz="0" w:space="0" w:color="000000"/>
+            </w:tcBorders>
+            <w:shd w:val="clear" w:color="auto" w:fill="FFFFFF"/>
+            <w:tcMar>
+              <w:top w:w="0" w:type="dxa"/>
+              <w:bottom w:w="0" w:type="dxa"/>
+              <w:left w:w="0" w:type="dxa"/>
+              <w:right w:w="0" w:type="dxa"/>
+            </w:tcMar>
+            <w:vAlign w:val="top"/>
+          </w:tcPr>
+          <w:p>
+            <w:pPr>
+              <w:pStyle w:val="Normal"/>
+              <w:jc w:val="left"/>
+              <w:pBdr>
+                <w:bottom w:val="none" w:sz="0" w:space="0" w:color="000000"/>
+                <w:top w:val="none" w:sz="0" w:space="0" w:color="000000"/>
+                <w:left w:val="none" w:sz="0" w:space="0" w:color="000000"/>
+                <w:right w:val="none" w:sz="0" w:space="0" w:color="000000"/>
+              </w:pBdr>
+              <w:spacing w:after="100" w:before="100" w:line="240"/>
+              <w:ind w:left="300" w:right="100" w:firstLine="0" w:firstLineChars="0"/>
+            </w:pPr>
+            <w:r>
+              <w:rPr>
+                <w:rFonts w:ascii="DejaVu Sans" w:hAnsi="DejaVu Sans" w:eastAsia="DejaVu Sans" w:cs="DejaVu Sans"/>
+                <w:i w:val="false"/>
+                <w:b w:val="false"/>
+                <w:u w:val="none"/>
+                <w:sz w:val="22"/>
+                <w:szCs w:val="22"/>
+                <w:color w:val="000000"/>
+              </w:rPr>
+              <w:t xml:space="preserve">Do not know/Prefer not to answer</w:t>
+            </w:r>
+          </w:p>
+        </w:tc>
+        <w:tc>
+          <w:tcPr>
+            <w:tcBorders>
+              <w:bottom w:val="none" w:sz="0" w:space="0" w:color="000000"/>
+              <w:top w:val="none" w:sz="0" w:space="0" w:color="000000"/>
+              <w:left w:val="none" w:sz="0" w:space="0" w:color="000000"/>
+              <w:right w:val="none" w:sz="0" w:space="0" w:color="000000"/>
+            </w:tcBorders>
+            <w:shd w:val="clear" w:color="auto" w:fill="FFFFFF"/>
+            <w:tcMar>
+              <w:top w:w="0" w:type="dxa"/>
+              <w:bottom w:w="0" w:type="dxa"/>
+              <w:left w:w="0" w:type="dxa"/>
+              <w:right w:w="0" w:type="dxa"/>
+            </w:tcMar>
+            <w:vAlign w:val="top"/>
+          </w:tcPr>
+          <w:p>
+            <w:pPr>
+              <w:pStyle w:val="Normal"/>
+              <w:jc w:val="center"/>
+              <w:pBdr>
+                <w:bottom w:val="none" w:sz="0" w:space="0" w:color="000000"/>
+                <w:top w:val="none" w:sz="0" w:space="0" w:color="000000"/>
+                <w:left w:val="none" w:sz="0" w:space="0" w:color="000000"/>
+                <w:right w:val="none" w:sz="0" w:space="0" w:color="000000"/>
+              </w:pBdr>
+              <w:spacing w:after="100" w:before="100" w:line="240"/>
+              <w:ind w:left="100" w:right="100" w:firstLine="0" w:firstLineChars="0"/>
+            </w:pPr>
+            <w:r>
+              <w:rPr>
+                <w:rFonts w:ascii="DejaVu Sans" w:hAnsi="DejaVu Sans" w:eastAsia="DejaVu Sans" w:cs="DejaVu Sans"/>
+                <w:i w:val="false"/>
+                <w:b w:val="false"/>
+                <w:u w:val="none"/>
+                <w:sz w:val="22"/>
+                <w:szCs w:val="22"/>
+                <w:color w:val="000000"/>
+              </w:rPr>
+              <w:t xml:space="preserve">136 (0.2)</w:t>
+            </w:r>
+          </w:p>
+        </w:tc>
+      </w:tr>
+      <w:tr>
+        <w:trPr>
+          <w:trHeight w:val="607" w:hRule="auto"/>
+        </w:trPr>
+        body72
+        <w:tc>
+          <w:tcPr>
+            <w:tcBorders>
+              <w:bottom w:val="none" w:sz="0" w:space="0" w:color="000000"/>
+              <w:top w:val="none" w:sz="0" w:space="0" w:color="000000"/>
+              <w:left w:val="none" w:sz="0" w:space="0" w:color="000000"/>
+              <w:right w:val="none" w:sz="0" w:space="0" w:color="000000"/>
+            </w:tcBorders>
+            <w:shd w:val="clear" w:color="auto" w:fill="FFFFFF"/>
+            <w:tcMar>
+              <w:top w:w="0" w:type="dxa"/>
+              <w:bottom w:w="0" w:type="dxa"/>
+              <w:left w:w="0" w:type="dxa"/>
+              <w:right w:w="0" w:type="dxa"/>
+            </w:tcMar>
+            <w:vAlign w:val="top"/>
+          </w:tcPr>
+          <w:p>
+            <w:pPr>
+              <w:pStyle w:val="Normal"/>
+              <w:jc w:val="left"/>
+              <w:pBdr>
+                <w:bottom w:val="none" w:sz="0" w:space="0" w:color="000000"/>
+                <w:top w:val="none" w:sz="0" w:space="0" w:color="000000"/>
+                <w:left w:val="none" w:sz="0" w:space="0" w:color="000000"/>
+                <w:right w:val="none" w:sz="0" w:space="0" w:color="000000"/>
+              </w:pBdr>
+              <w:spacing w:after="100" w:before="100" w:line="240"/>
+              <w:ind w:left="300" w:right="100" w:firstLine="0" w:firstLineChars="0"/>
+            </w:pPr>
+            <w:r>
+              <w:rPr>
+                <w:rFonts w:ascii="DejaVu Sans" w:hAnsi="DejaVu Sans" w:eastAsia="DejaVu Sans" w:cs="DejaVu Sans"/>
+                <w:i w:val="false"/>
+                <w:b w:val="false"/>
+                <w:u w:val="none"/>
+                <w:sz w:val="22"/>
+                <w:szCs w:val="22"/>
+                <w:color w:val="000000"/>
+              </w:rPr>
+              <w:t xml:space="preserve">Excellent</w:t>
+            </w:r>
+          </w:p>
+        </w:tc>
+        <w:tc>
+          <w:tcPr>
+            <w:tcBorders>
+              <w:bottom w:val="none" w:sz="0" w:space="0" w:color="000000"/>
+              <w:top w:val="none" w:sz="0" w:space="0" w:color="000000"/>
+              <w:left w:val="none" w:sz="0" w:space="0" w:color="000000"/>
+              <w:right w:val="none" w:sz="0" w:space="0" w:color="000000"/>
+            </w:tcBorders>
+            <w:shd w:val="clear" w:color="auto" w:fill="FFFFFF"/>
+            <w:tcMar>
+              <w:top w:w="0" w:type="dxa"/>
+              <w:bottom w:w="0" w:type="dxa"/>
+              <w:left w:w="0" w:type="dxa"/>
+              <w:right w:w="0" w:type="dxa"/>
+            </w:tcMar>
+            <w:vAlign w:val="top"/>
+          </w:tcPr>
+          <w:p>
+            <w:pPr>
+              <w:pStyle w:val="Normal"/>
+              <w:jc w:val="center"/>
+              <w:pBdr>
+                <w:bottom w:val="none" w:sz="0" w:space="0" w:color="000000"/>
+                <w:top w:val="none" w:sz="0" w:space="0" w:color="000000"/>
+                <w:left w:val="none" w:sz="0" w:space="0" w:color="000000"/>
+                <w:right w:val="none" w:sz="0" w:space="0" w:color="000000"/>
+              </w:pBdr>
+              <w:spacing w:after="100" w:before="100" w:line="240"/>
+              <w:ind w:left="100" w:right="100" w:firstLine="0" w:firstLineChars="0"/>
+            </w:pPr>
+            <w:r>
+              <w:rPr>
+                <w:rFonts w:ascii="DejaVu Sans" w:hAnsi="DejaVu Sans" w:eastAsia="DejaVu Sans" w:cs="DejaVu Sans"/>
+                <w:i w:val="false"/>
+                <w:b w:val="false"/>
+                <w:u w:val="none"/>
+                <w:sz w:val="22"/>
+                <w:szCs w:val="22"/>
+                <w:color w:val="000000"/>
+              </w:rPr>
+              <w:t xml:space="preserve">20,161 (22)</w:t>
+            </w:r>
+          </w:p>
+        </w:tc>
+      </w:tr>
+      <w:tr>
+        <w:trPr>
+          <w:trHeight w:val="607" w:hRule="auto"/>
+        </w:trPr>
+        body73
+        <w:tc>
+          <w:tcPr>
+            <w:tcBorders>
+              <w:bottom w:val="none" w:sz="0" w:space="0" w:color="000000"/>
+              <w:top w:val="none" w:sz="0" w:space="0" w:color="000000"/>
+              <w:left w:val="none" w:sz="0" w:space="0" w:color="000000"/>
+              <w:right w:val="none" w:sz="0" w:space="0" w:color="000000"/>
+            </w:tcBorders>
+            <w:shd w:val="clear" w:color="auto" w:fill="FFFFFF"/>
+            <w:tcMar>
+              <w:top w:w="0" w:type="dxa"/>
+              <w:bottom w:w="0" w:type="dxa"/>
+              <w:left w:w="0" w:type="dxa"/>
+              <w:right w:w="0" w:type="dxa"/>
+            </w:tcMar>
+            <w:vAlign w:val="top"/>
+          </w:tcPr>
+          <w:p>
+            <w:pPr>
+              <w:pStyle w:val="Normal"/>
+              <w:jc w:val="left"/>
+              <w:pBdr>
+                <w:bottom w:val="none" w:sz="0" w:space="0" w:color="000000"/>
+                <w:top w:val="none" w:sz="0" w:space="0" w:color="000000"/>
+                <w:left w:val="none" w:sz="0" w:space="0" w:color="000000"/>
+                <w:right w:val="none" w:sz="0" w:space="0" w:color="000000"/>
+              </w:pBdr>
+              <w:spacing w:after="100" w:before="100" w:line="240"/>
+              <w:ind w:left="300" w:right="100" w:firstLine="0" w:firstLineChars="0"/>
+            </w:pPr>
+            <w:r>
+              <w:rPr>
+                <w:rFonts w:ascii="DejaVu Sans" w:hAnsi="DejaVu Sans" w:eastAsia="DejaVu Sans" w:cs="DejaVu Sans"/>
+                <w:i w:val="false"/>
+                <w:b w:val="false"/>
+                <w:u w:val="none"/>
+                <w:sz w:val="22"/>
+                <w:szCs w:val="22"/>
+                <w:color w:val="000000"/>
+              </w:rPr>
+              <w:t xml:space="preserve">Fair</w:t>
+            </w:r>
+          </w:p>
+        </w:tc>
+        <w:tc>
+          <w:tcPr>
+            <w:tcBorders>
+              <w:bottom w:val="none" w:sz="0" w:space="0" w:color="000000"/>
+              <w:top w:val="none" w:sz="0" w:space="0" w:color="000000"/>
+              <w:left w:val="none" w:sz="0" w:space="0" w:color="000000"/>
+              <w:right w:val="none" w:sz="0" w:space="0" w:color="000000"/>
+            </w:tcBorders>
+            <w:shd w:val="clear" w:color="auto" w:fill="FFFFFF"/>
+            <w:tcMar>
+              <w:top w:w="0" w:type="dxa"/>
+              <w:bottom w:w="0" w:type="dxa"/>
+              <w:left w:w="0" w:type="dxa"/>
+              <w:right w:w="0" w:type="dxa"/>
+            </w:tcMar>
+            <w:vAlign w:val="top"/>
+          </w:tcPr>
+          <w:p>
+            <w:pPr>
+              <w:pStyle w:val="Normal"/>
+              <w:jc w:val="center"/>
+              <w:pBdr>
+                <w:bottom w:val="none" w:sz="0" w:space="0" w:color="000000"/>
+                <w:top w:val="none" w:sz="0" w:space="0" w:color="000000"/>
+                <w:left w:val="none" w:sz="0" w:space="0" w:color="000000"/>
+                <w:right w:val="none" w:sz="0" w:space="0" w:color="000000"/>
+              </w:pBdr>
+              <w:spacing w:after="100" w:before="100" w:line="240"/>
+              <w:ind w:left="100" w:right="100" w:firstLine="0" w:firstLineChars="0"/>
+            </w:pPr>
+            <w:r>
+              <w:rPr>
+                <w:rFonts w:ascii="DejaVu Sans" w:hAnsi="DejaVu Sans" w:eastAsia="DejaVu Sans" w:cs="DejaVu Sans"/>
+                <w:i w:val="false"/>
+                <w:b w:val="false"/>
+                <w:u w:val="none"/>
+                <w:sz w:val="22"/>
+                <w:szCs w:val="22"/>
+                <w:color w:val="000000"/>
+              </w:rPr>
+              <w:t xml:space="preserve">13,444 (15)</w:t>
+            </w:r>
+          </w:p>
+        </w:tc>
+      </w:tr>
+      <w:tr>
+        <w:trPr>
+          <w:trHeight w:val="607" w:hRule="auto"/>
+        </w:trPr>
+        body74
+        <w:tc>
+          <w:tcPr>
+            <w:tcBorders>
+              <w:bottom w:val="none" w:sz="0" w:space="0" w:color="000000"/>
+              <w:top w:val="none" w:sz="0" w:space="0" w:color="000000"/>
+              <w:left w:val="none" w:sz="0" w:space="0" w:color="000000"/>
+              <w:right w:val="none" w:sz="0" w:space="0" w:color="000000"/>
+            </w:tcBorders>
+            <w:shd w:val="clear" w:color="auto" w:fill="FFFFFF"/>
+            <w:tcMar>
+              <w:top w:w="0" w:type="dxa"/>
+              <w:bottom w:w="0" w:type="dxa"/>
+              <w:left w:w="0" w:type="dxa"/>
+              <w:right w:w="0" w:type="dxa"/>
+            </w:tcMar>
+            <w:vAlign w:val="top"/>
+          </w:tcPr>
+          <w:p>
+            <w:pPr>
+              <w:pStyle w:val="Normal"/>
+              <w:jc w:val="left"/>
+              <w:pBdr>
+                <w:bottom w:val="none" w:sz="0" w:space="0" w:color="000000"/>
+                <w:top w:val="none" w:sz="0" w:space="0" w:color="000000"/>
+                <w:left w:val="none" w:sz="0" w:space="0" w:color="000000"/>
+                <w:right w:val="none" w:sz="0" w:space="0" w:color="000000"/>
+              </w:pBdr>
+              <w:spacing w:after="100" w:before="100" w:line="240"/>
+              <w:ind w:left="300" w:right="100" w:firstLine="0" w:firstLineChars="0"/>
+            </w:pPr>
+            <w:r>
+              <w:rPr>
+                <w:rFonts w:ascii="DejaVu Sans" w:hAnsi="DejaVu Sans" w:eastAsia="DejaVu Sans" w:cs="DejaVu Sans"/>
+                <w:i w:val="false"/>
+                <w:b w:val="false"/>
+                <w:u w:val="none"/>
+                <w:sz w:val="22"/>
+                <w:szCs w:val="22"/>
+                <w:color w:val="000000"/>
+              </w:rPr>
+              <w:t xml:space="preserve">Good</w:t>
+            </w:r>
+          </w:p>
+        </w:tc>
+        <w:tc>
+          <w:tcPr>
+            <w:tcBorders>
+              <w:bottom w:val="none" w:sz="0" w:space="0" w:color="000000"/>
+              <w:top w:val="none" w:sz="0" w:space="0" w:color="000000"/>
+              <w:left w:val="none" w:sz="0" w:space="0" w:color="000000"/>
+              <w:right w:val="none" w:sz="0" w:space="0" w:color="000000"/>
+            </w:tcBorders>
+            <w:shd w:val="clear" w:color="auto" w:fill="FFFFFF"/>
+            <w:tcMar>
+              <w:top w:w="0" w:type="dxa"/>
+              <w:bottom w:w="0" w:type="dxa"/>
+              <w:left w:w="0" w:type="dxa"/>
+              <w:right w:w="0" w:type="dxa"/>
+            </w:tcMar>
+            <w:vAlign w:val="top"/>
+          </w:tcPr>
+          <w:p>
+            <w:pPr>
+              <w:pStyle w:val="Normal"/>
+              <w:jc w:val="center"/>
+              <w:pBdr>
+                <w:bottom w:val="none" w:sz="0" w:space="0" w:color="000000"/>
+                <w:top w:val="none" w:sz="0" w:space="0" w:color="000000"/>
+                <w:left w:val="none" w:sz="0" w:space="0" w:color="000000"/>
+                <w:right w:val="none" w:sz="0" w:space="0" w:color="000000"/>
+              </w:pBdr>
+              <w:spacing w:after="100" w:before="100" w:line="240"/>
+              <w:ind w:left="100" w:right="100" w:firstLine="0" w:firstLineChars="0"/>
+            </w:pPr>
+            <w:r>
+              <w:rPr>
+                <w:rFonts w:ascii="DejaVu Sans" w:hAnsi="DejaVu Sans" w:eastAsia="DejaVu Sans" w:cs="DejaVu Sans"/>
+                <w:i w:val="false"/>
+                <w:b w:val="false"/>
+                <w:u w:val="none"/>
+                <w:sz w:val="22"/>
+                <w:szCs w:val="22"/>
+                <w:color w:val="000000"/>
+              </w:rPr>
+              <w:t xml:space="preserve">54,502 (60)</w:t>
+            </w:r>
+          </w:p>
+        </w:tc>
+      </w:tr>
+      <w:tr>
+        <w:trPr>
+          <w:trHeight w:val="607" w:hRule="auto"/>
+        </w:trPr>
+        body75
+        <w:tc>
+          <w:tcPr>
+            <w:tcBorders>
+              <w:bottom w:val="none" w:sz="0" w:space="0" w:color="000000"/>
+              <w:top w:val="none" w:sz="0" w:space="0" w:color="000000"/>
+              <w:left w:val="none" w:sz="0" w:space="0" w:color="000000"/>
+              <w:right w:val="none" w:sz="0" w:space="0" w:color="000000"/>
+            </w:tcBorders>
+            <w:shd w:val="clear" w:color="auto" w:fill="FFFFFF"/>
+            <w:tcMar>
+              <w:top w:w="0" w:type="dxa"/>
+              <w:bottom w:w="0" w:type="dxa"/>
+              <w:left w:w="0" w:type="dxa"/>
+              <w:right w:w="0" w:type="dxa"/>
+            </w:tcMar>
+            <w:vAlign w:val="top"/>
+          </w:tcPr>
+          <w:p>
+            <w:pPr>
+              <w:pStyle w:val="Normal"/>
+              <w:jc w:val="left"/>
+              <w:pBdr>
+                <w:bottom w:val="none" w:sz="0" w:space="0" w:color="000000"/>
+                <w:top w:val="none" w:sz="0" w:space="0" w:color="000000"/>
+                <w:left w:val="none" w:sz="0" w:space="0" w:color="000000"/>
+                <w:right w:val="none" w:sz="0" w:space="0" w:color="000000"/>
+              </w:pBdr>
+              <w:spacing w:after="100" w:before="100" w:line="240"/>
+              <w:ind w:left="300" w:right="100" w:firstLine="0" w:firstLineChars="0"/>
+            </w:pPr>
+            <w:r>
+              <w:rPr>
+                <w:rFonts w:ascii="DejaVu Sans" w:hAnsi="DejaVu Sans" w:eastAsia="DejaVu Sans" w:cs="DejaVu Sans"/>
+                <w:i w:val="false"/>
+                <w:b w:val="false"/>
+                <w:u w:val="none"/>
+                <w:sz w:val="22"/>
+                <w:szCs w:val="22"/>
+                <w:color w:val="000000"/>
+              </w:rPr>
+              <w:t xml:space="preserve">Poor</w:t>
+            </w:r>
+          </w:p>
+        </w:tc>
+        <w:tc>
+          <w:tcPr>
+            <w:tcBorders>
+              <w:bottom w:val="none" w:sz="0" w:space="0" w:color="000000"/>
+              <w:top w:val="none" w:sz="0" w:space="0" w:color="000000"/>
+              <w:left w:val="none" w:sz="0" w:space="0" w:color="000000"/>
+              <w:right w:val="none" w:sz="0" w:space="0" w:color="000000"/>
+            </w:tcBorders>
+            <w:shd w:val="clear" w:color="auto" w:fill="FFFFFF"/>
+            <w:tcMar>
+              <w:top w:w="0" w:type="dxa"/>
+              <w:bottom w:w="0" w:type="dxa"/>
+              <w:left w:w="0" w:type="dxa"/>
+              <w:right w:w="0" w:type="dxa"/>
+            </w:tcMar>
+            <w:vAlign w:val="top"/>
+          </w:tcPr>
+          <w:p>
+            <w:pPr>
+              <w:pStyle w:val="Normal"/>
+              <w:jc w:val="center"/>
+              <w:pBdr>
+                <w:bottom w:val="none" w:sz="0" w:space="0" w:color="000000"/>
+                <w:top w:val="none" w:sz="0" w:space="0" w:color="000000"/>
+                <w:left w:val="none" w:sz="0" w:space="0" w:color="000000"/>
+                <w:right w:val="none" w:sz="0" w:space="0" w:color="000000"/>
+              </w:pBdr>
+              <w:spacing w:after="100" w:before="100" w:line="240"/>
+              <w:ind w:left="100" w:right="100" w:firstLine="0" w:firstLineChars="0"/>
+            </w:pPr>
+            <w:r>
+              <w:rPr>
+                <w:rFonts w:ascii="DejaVu Sans" w:hAnsi="DejaVu Sans" w:eastAsia="DejaVu Sans" w:cs="DejaVu Sans"/>
+                <w:i w:val="false"/>
+                <w:b w:val="false"/>
+                <w:u w:val="none"/>
+                <w:sz w:val="22"/>
+                <w:szCs w:val="22"/>
+                <w:color w:val="000000"/>
+              </w:rPr>
+              <w:t xml:space="preserve">1,994 (2.2)</w:t>
+            </w:r>
+          </w:p>
+        </w:tc>
+      </w:tr>
+      <w:tr>
+        <w:trPr>
+          <w:trHeight w:val="624" w:hRule="auto"/>
+        </w:trPr>
+        body76
+        <w:tc>
+          <w:tcPr>
+            <w:tcBorders>
+              <w:bottom w:val="none" w:sz="0" w:space="0" w:color="000000"/>
+              <w:top w:val="none" w:sz="0" w:space="0" w:color="000000"/>
+              <w:left w:val="none" w:sz="0" w:space="0" w:color="000000"/>
+              <w:right w:val="none" w:sz="0" w:space="0" w:color="000000"/>
+            </w:tcBorders>
+            <w:shd w:val="clear" w:color="auto" w:fill="FFFFFF"/>
+            <w:tcMar>
+              <w:top w:w="0" w:type="dxa"/>
+              <w:bottom w:w="0" w:type="dxa"/>
+              <w:left w:w="0" w:type="dxa"/>
+              <w:right w:w="0" w:type="dxa"/>
+            </w:tcMar>
+            <w:vAlign w:val="top"/>
+          </w:tcPr>
+          <w:p>
+            <w:pPr>
+              <w:pStyle w:val="Normal"/>
+              <w:jc w:val="left"/>
+              <w:pBdr>
+                <w:bottom w:val="none" w:sz="0" w:space="0" w:color="000000"/>
+                <w:top w:val="none" w:sz="0" w:space="0" w:color="000000"/>
+                <w:left w:val="none" w:sz="0" w:space="0" w:color="000000"/>
+                <w:right w:val="none" w:sz="0" w:space="0" w:color="000000"/>
+              </w:pBdr>
+              <w:spacing w:after="100" w:before="100" w:line="240"/>
+              <w:ind w:left="100" w:right="100" w:firstLine="0" w:firstLineChars="0"/>
+            </w:pPr>
+            <w:r>
+              <w:rPr>
+                <w:rFonts w:ascii="DejaVu Sans" w:hAnsi="DejaVu Sans" w:eastAsia="DejaVu Sans" w:cs="DejaVu Sans"/>
+                <w:i w:val="false"/>
+                <w:b w:val="false"/>
+                <w:u w:val="none"/>
+                <w:sz w:val="22"/>
+                <w:szCs w:val="22"/>
+                <w:color w:val="000000"/>
+              </w:rPr>
+              <w:t xml:space="preserve">Triglycerides (baseline), Median (Q1, Q3)</w:t>
+            </w:r>
+          </w:p>
+        </w:tc>
+        <w:tc>
+          <w:tcPr>
+            <w:tcBorders>
+              <w:bottom w:val="none" w:sz="0" w:space="0" w:color="000000"/>
+              <w:top w:val="none" w:sz="0" w:space="0" w:color="000000"/>
+              <w:left w:val="none" w:sz="0" w:space="0" w:color="000000"/>
+              <w:right w:val="none" w:sz="0" w:space="0" w:color="000000"/>
+            </w:tcBorders>
+            <w:shd w:val="clear" w:color="auto" w:fill="FFFFFF"/>
+            <w:tcMar>
+              <w:top w:w="0" w:type="dxa"/>
+              <w:bottom w:w="0" w:type="dxa"/>
+              <w:left w:w="0" w:type="dxa"/>
+              <w:right w:w="0" w:type="dxa"/>
+            </w:tcMar>
+            <w:vAlign w:val="top"/>
+          </w:tcPr>
+          <w:p>
+            <w:pPr>
+              <w:pStyle w:val="Normal"/>
+              <w:jc w:val="center"/>
+              <w:pBdr>
+                <w:bottom w:val="none" w:sz="0" w:space="0" w:color="000000"/>
+                <w:top w:val="none" w:sz="0" w:space="0" w:color="000000"/>
+                <w:left w:val="none" w:sz="0" w:space="0" w:color="000000"/>
+                <w:right w:val="none" w:sz="0" w:space="0" w:color="000000"/>
+              </w:pBdr>
+              <w:spacing w:after="100" w:before="100" w:line="240"/>
+              <w:ind w:left="100" w:right="100" w:firstLine="0" w:firstLineChars="0"/>
+            </w:pPr>
+            <w:r>
+              <w:rPr>
+                <w:rFonts w:ascii="DejaVu Sans" w:hAnsi="DejaVu Sans" w:eastAsia="DejaVu Sans" w:cs="DejaVu Sans"/>
+                <w:i w:val="false"/>
+                <w:b w:val="false"/>
+                <w:u w:val="none"/>
+                <w:sz w:val="22"/>
+                <w:szCs w:val="22"/>
+                <w:color w:val="000000"/>
+              </w:rPr>
+              <w:t xml:space="preserve">1.4 (1.0, 2.0)</w:t>
+            </w:r>
+          </w:p>
+        </w:tc>
+      </w:tr>
+      <w:tr>
+        <w:trPr>
+          <w:trHeight w:val="624" w:hRule="auto"/>
+        </w:trPr>
+        body77
         <w:tc>
           <w:tcPr>
             <w:tcBorders>
@@ -5882,19 +7292,19 @@
                 <w:right w:val="none" w:sz="0" w:space="0" w:color="000000"/>
               </w:pBdr>
               <w:spacing w:after="100" w:before="100" w:line="240"/>
-              <w:ind w:left="300" w:right="100" w:firstLine="0" w:firstLineChars="0"/>
-            </w:pPr>
-            <w:r>
-              <w:rPr>
-                <w:rFonts w:ascii="DejaVu Sans" w:hAnsi="DejaVu Sans" w:eastAsia="DejaVu Sans" w:cs="DejaVu Sans"/>
-                <w:i w:val="false"/>
-                <w:b w:val="false"/>
-                <w:u w:val="none"/>
-                <w:sz w:val="22"/>
-                <w:szCs w:val="22"/>
-                <w:color w:val="000000"/>
-              </w:rPr>
-              <w:t xml:space="preserve">More than 4 servings a day</w:t>
+              <w:ind w:left="100" w:right="100" w:firstLine="0" w:firstLineChars="0"/>
+            </w:pPr>
+            <w:r>
+              <w:rPr>
+                <w:rFonts w:ascii="DejaVu Sans" w:hAnsi="DejaVu Sans" w:eastAsia="DejaVu Sans" w:cs="DejaVu Sans"/>
+                <w:i w:val="false"/>
+                <w:b w:val="false"/>
+                <w:u w:val="none"/>
+                <w:sz w:val="22"/>
+                <w:szCs w:val="22"/>
+                <w:color w:val="000000"/>
+              </w:rPr>
+              <w:t xml:space="preserve">C-reactive protein (baseline), Median (Q1, Q3)</w:t>
             </w:r>
           </w:p>
         </w:tc>
@@ -5938,7 +7348,7 @@
                 <w:szCs w:val="22"/>
                 <w:color w:val="000000"/>
               </w:rPr>
-              <w:t xml:space="preserve">8,406 (9.3)</w:t>
+              <w:t xml:space="preserve">1.1 (0.6, 2.3)</w:t>
             </w:r>
           </w:p>
         </w:tc>

</xml_diff>

<commit_message>
uploaded new PA3 data from january 2025
</commit_message>
<xml_diff>
--- a/data_prep/testTable1.docx
+++ b/data_prep/testTable1.docx
@@ -110,7 +110,7 @@
                 <w:szCs w:val="22"/>
                 <w:color w:val="000000"/>
               </w:rPr>
-              <w:t xml:space="preserve">N = 90,237</w:t>
+              <w:t xml:space="preserve">N = 90,190</w:t>
             </w:r>
           </w:p>
         </w:tc>
@@ -298,7 +298,7 @@
                 <w:szCs w:val="22"/>
                 <w:color w:val="000000"/>
               </w:rPr>
-              <w:t xml:space="preserve">464.1 (319.5, 641.5)</w:t>
+              <w:t xml:space="preserve">463.8 (319.4, 641.1)</w:t>
             </w:r>
           </w:p>
         </w:tc>
@@ -392,7 +392,7 @@
                 <w:szCs w:val="22"/>
                 <w:color w:val="000000"/>
               </w:rPr>
-              <w:t xml:space="preserve">234.1 (114.5, 404.0)</w:t>
+              <w:t xml:space="preserve">234.0 (114.5, 404.0)</w:t>
             </w:r>
           </w:p>
         </w:tc>
@@ -486,7 +486,7 @@
                 <w:szCs w:val="22"/>
                 <w:color w:val="000000"/>
               </w:rPr>
-              <w:t xml:space="preserve">585.9 (372.1, 853.2)</w:t>
+              <w:t xml:space="preserve">585.7 (372.0, 852.8)</w:t>
             </w:r>
           </w:p>
         </w:tc>
@@ -674,7 +674,7 @@
                 <w:szCs w:val="22"/>
                 <w:color w:val="000000"/>
               </w:rPr>
-              <w:t xml:space="preserve">1,283 (1.4)</w:t>
+              <w:t xml:space="preserve">1,282 (1.4)</w:t>
             </w:r>
           </w:p>
         </w:tc>
@@ -956,7 +956,7 @@
                 <w:szCs w:val="22"/>
                 <w:color w:val="000000"/>
               </w:rPr>
-              <w:t xml:space="preserve">2,679 (3.0)</w:t>
+              <w:t xml:space="preserve">2,677 (3.0)</w:t>
             </w:r>
           </w:p>
         </w:tc>
@@ -1050,7 +1050,7 @@
                 <w:szCs w:val="22"/>
                 <w:color w:val="000000"/>
               </w:rPr>
-              <w:t xml:space="preserve">87,558 (97)</w:t>
+              <w:t xml:space="preserve">87,513 (97)</w:t>
             </w:r>
           </w:p>
         </w:tc>
@@ -1238,7 +1238,7 @@
                 <w:szCs w:val="22"/>
                 <w:color w:val="000000"/>
               </w:rPr>
-              <w:t xml:space="preserve">51,723 (57)</w:t>
+              <w:t xml:space="preserve">51,685 (57)</w:t>
             </w:r>
           </w:p>
         </w:tc>
@@ -1332,7 +1332,7 @@
                 <w:szCs w:val="22"/>
                 <w:color w:val="000000"/>
               </w:rPr>
-              <w:t xml:space="preserve">38,514 (43)</w:t>
+              <w:t xml:space="preserve">38,505 (43)</w:t>
             </w:r>
           </w:p>
         </w:tc>
@@ -1520,7 +1520,7 @@
                 <w:szCs w:val="22"/>
                 <w:color w:val="000000"/>
               </w:rPr>
-              <w:t xml:space="preserve">7,118 (7.9)</w:t>
+              <w:t xml:space="preserve">7,103 (7.9)</w:t>
             </w:r>
           </w:p>
         </w:tc>
@@ -1614,7 +1614,7 @@
                 <w:szCs w:val="22"/>
                 <w:color w:val="000000"/>
               </w:rPr>
-              <w:t xml:space="preserve">22,114 (25)</w:t>
+              <w:t xml:space="preserve">22,101 (25)</w:t>
             </w:r>
           </w:p>
         </w:tc>
@@ -1708,7 +1708,7 @@
                 <w:szCs w:val="22"/>
                 <w:color w:val="000000"/>
               </w:rPr>
-              <w:t xml:space="preserve">21,318 (24)</w:t>
+              <w:t xml:space="preserve">21,308 (24)</w:t>
             </w:r>
           </w:p>
         </w:tc>
@@ -1802,7 +1802,7 @@
                 <w:szCs w:val="22"/>
                 <w:color w:val="000000"/>
               </w:rPr>
-              <w:t xml:space="preserve">39,687 (44)</w:t>
+              <w:t xml:space="preserve">39,678 (44)</w:t>
             </w:r>
           </w:p>
         </w:tc>
@@ -1990,7 +1990,7 @@
                 <w:szCs w:val="22"/>
                 <w:color w:val="000000"/>
               </w:rPr>
-              <w:t xml:space="preserve">11,584 (13)</w:t>
+              <w:t xml:space="preserve">11,568 (13)</w:t>
             </w:r>
           </w:p>
         </w:tc>
@@ -2084,7 +2084,7 @@
                 <w:szCs w:val="22"/>
                 <w:color w:val="000000"/>
               </w:rPr>
-              <w:t xml:space="preserve">19,661 (22)</w:t>
+              <w:t xml:space="preserve">19,649 (22)</w:t>
             </w:r>
           </w:p>
         </w:tc>
@@ -2178,7 +2178,7 @@
                 <w:szCs w:val="22"/>
                 <w:color w:val="000000"/>
               </w:rPr>
-              <w:t xml:space="preserve">23,663 (26)</w:t>
+              <w:t xml:space="preserve">23,651 (26)</w:t>
             </w:r>
           </w:p>
         </w:tc>
@@ -2272,7 +2272,7 @@
                 <w:szCs w:val="22"/>
                 <w:color w:val="000000"/>
               </w:rPr>
-              <w:t xml:space="preserve">20,894 (23)</w:t>
+              <w:t xml:space="preserve">20,891 (23)</w:t>
             </w:r>
           </w:p>
         </w:tc>
@@ -2460,7 +2460,7 @@
                 <w:szCs w:val="22"/>
                 <w:color w:val="000000"/>
               </w:rPr>
-              <w:t xml:space="preserve">8,363 (9.3)</w:t>
+              <w:t xml:space="preserve">8,359 (9.3)</w:t>
             </w:r>
           </w:p>
         </w:tc>
@@ -2742,7 +2742,7 @@
                 <w:szCs w:val="22"/>
                 <w:color w:val="000000"/>
               </w:rPr>
-              <w:t xml:space="preserve">52,094 (58)</w:t>
+              <w:t xml:space="preserve">52,073 (58)</w:t>
             </w:r>
           </w:p>
         </w:tc>
@@ -2836,7 +2836,7 @@
                 <w:szCs w:val="22"/>
                 <w:color w:val="000000"/>
               </w:rPr>
-              <w:t xml:space="preserve">32,065 (36)</w:t>
+              <w:t xml:space="preserve">32,043 (36)</w:t>
             </w:r>
           </w:p>
         </w:tc>
@@ -2930,7 +2930,7 @@
                 <w:szCs w:val="22"/>
                 <w:color w:val="000000"/>
               </w:rPr>
-              <w:t xml:space="preserve">6,078 (6.7)</w:t>
+              <w:t xml:space="preserve">6,074 (6.7)</w:t>
             </w:r>
           </w:p>
         </w:tc>
@@ -3118,7 +3118,7 @@
                 <w:szCs w:val="22"/>
                 <w:color w:val="000000"/>
               </w:rPr>
-              <w:t xml:space="preserve">4,959 (5.5)</w:t>
+              <w:t xml:space="preserve">4,954 (5.5)</w:t>
             </w:r>
           </w:p>
         </w:tc>
@@ -3212,7 +3212,7 @@
                 <w:szCs w:val="22"/>
                 <w:color w:val="000000"/>
               </w:rPr>
-              <w:t xml:space="preserve">18,243 (20)</w:t>
+              <w:t xml:space="preserve">18,230 (20)</w:t>
             </w:r>
           </w:p>
         </w:tc>
@@ -3306,7 +3306,7 @@
                 <w:szCs w:val="22"/>
                 <w:color w:val="000000"/>
               </w:rPr>
-              <w:t xml:space="preserve">22,696 (25)</w:t>
+              <w:t xml:space="preserve">22,684 (25)</w:t>
             </w:r>
           </w:p>
         </w:tc>
@@ -3400,7 +3400,7 @@
                 <w:szCs w:val="22"/>
                 <w:color w:val="000000"/>
               </w:rPr>
-              <w:t xml:space="preserve">23,629 (26)</w:t>
+              <w:t xml:space="preserve">23,623 (26)</w:t>
             </w:r>
           </w:p>
         </w:tc>
@@ -3494,7 +3494,7 @@
                 <w:szCs w:val="22"/>
                 <w:color w:val="000000"/>
               </w:rPr>
-              <w:t xml:space="preserve">20,710 (23)</w:t>
+              <w:t xml:space="preserve">20,699 (23)</w:t>
             </w:r>
           </w:p>
         </w:tc>
@@ -3682,7 +3682,7 @@
                 <w:szCs w:val="22"/>
                 <w:color w:val="000000"/>
               </w:rPr>
-              <w:t xml:space="preserve">64,263 (71)</w:t>
+              <w:t xml:space="preserve">64,233 (71)</w:t>
             </w:r>
           </w:p>
         </w:tc>
@@ -3776,7 +3776,7 @@
                 <w:szCs w:val="22"/>
                 <w:color w:val="000000"/>
               </w:rPr>
-              <w:t xml:space="preserve">22,778 (25)</w:t>
+              <w:t xml:space="preserve">22,761 (25)</w:t>
             </w:r>
           </w:p>
         </w:tc>
@@ -4058,7 +4058,7 @@
                 <w:szCs w:val="22"/>
                 <w:color w:val="000000"/>
               </w:rPr>
-              <w:t xml:space="preserve">16,292 (18)</w:t>
+              <w:t xml:space="preserve">16,282 (18)</w:t>
             </w:r>
           </w:p>
         </w:tc>
@@ -4152,7 +4152,7 @@
                 <w:szCs w:val="22"/>
                 <w:color w:val="000000"/>
               </w:rPr>
-              <w:t xml:space="preserve">30,597 (34)</w:t>
+              <w:t xml:space="preserve">30,576 (34)</w:t>
             </w:r>
           </w:p>
         </w:tc>
@@ -4246,7 +4246,7 @@
                 <w:szCs w:val="22"/>
                 <w:color w:val="000000"/>
               </w:rPr>
-              <w:t xml:space="preserve">43,348 (48)</w:t>
+              <w:t xml:space="preserve">43,332 (48)</w:t>
             </w:r>
           </w:p>
         </w:tc>
@@ -4434,7 +4434,7 @@
                 <w:szCs w:val="22"/>
                 <w:color w:val="000000"/>
               </w:rPr>
-              <w:t xml:space="preserve">74,526 (83)</w:t>
+              <w:t xml:space="preserve">74,487 (83)</w:t>
             </w:r>
           </w:p>
         </w:tc>
@@ -4528,7 +4528,7 @@
                 <w:szCs w:val="22"/>
                 <w:color w:val="000000"/>
               </w:rPr>
-              <w:t xml:space="preserve">14,990 (17)</w:t>
+              <w:t xml:space="preserve">14,982 (17)</w:t>
             </w:r>
           </w:p>
         </w:tc>
@@ -4810,7 +4810,7 @@
                 <w:szCs w:val="22"/>
                 <w:color w:val="000000"/>
               </w:rPr>
-              <w:t xml:space="preserve">76,532 (85)</w:t>
+              <w:t xml:space="preserve">76,495 (85)</w:t>
             </w:r>
           </w:p>
         </w:tc>
@@ -4904,7 +4904,7 @@
                 <w:szCs w:val="22"/>
                 <w:color w:val="000000"/>
               </w:rPr>
-              <w:t xml:space="preserve">13,281 (15)</w:t>
+              <w:t xml:space="preserve">13,271 (15)</w:t>
             </w:r>
           </w:p>
         </w:tc>
@@ -5186,7 +5186,7 @@
                 <w:szCs w:val="22"/>
                 <w:color w:val="000000"/>
               </w:rPr>
-              <w:t xml:space="preserve">29,456 (33)</w:t>
+              <w:t xml:space="preserve">29,441 (33)</w:t>
             </w:r>
           </w:p>
         </w:tc>
@@ -5280,7 +5280,7 @@
                 <w:szCs w:val="22"/>
                 <w:color w:val="000000"/>
               </w:rPr>
-              <w:t xml:space="preserve">54,040 (60)</w:t>
+              <w:t xml:space="preserve">54,016 (60)</w:t>
             </w:r>
           </w:p>
         </w:tc>
@@ -5374,7 +5374,7 @@
                 <w:szCs w:val="22"/>
                 <w:color w:val="000000"/>
               </w:rPr>
-              <w:t xml:space="preserve">6,741 (7.5)</w:t>
+              <w:t xml:space="preserve">6,733 (7.5)</w:t>
             </w:r>
           </w:p>
         </w:tc>
@@ -5562,7 +5562,7 @@
                 <w:szCs w:val="22"/>
                 <w:color w:val="000000"/>
               </w:rPr>
-              <w:t xml:space="preserve">15,369 (17)</w:t>
+              <w:t xml:space="preserve">15,354 (17)</w:t>
             </w:r>
           </w:p>
         </w:tc>
@@ -5656,7 +5656,7 @@
                 <w:szCs w:val="22"/>
                 <w:color w:val="000000"/>
               </w:rPr>
-              <w:t xml:space="preserve">66,462 (74)</w:t>
+              <w:t xml:space="preserve">66,435 (74)</w:t>
             </w:r>
           </w:p>
         </w:tc>
@@ -5750,7 +5750,7 @@
                 <w:szCs w:val="22"/>
                 <w:color w:val="000000"/>
               </w:rPr>
-              <w:t xml:space="preserve">8,406 (9.3)</w:t>
+              <w:t xml:space="preserve">8,401 (9.3)</w:t>
             </w:r>
           </w:p>
         </w:tc>
@@ -6126,7 +6126,7 @@
                 <w:szCs w:val="22"/>
                 <w:color w:val="000000"/>
               </w:rPr>
-              <w:t xml:space="preserve">83,450 (92)</w:t>
+              <w:t xml:space="preserve">83,404 (92)</w:t>
             </w:r>
           </w:p>
         </w:tc>
@@ -6220,7 +6220,7 @@
                 <w:szCs w:val="22"/>
                 <w:color w:val="000000"/>
               </w:rPr>
-              <w:t xml:space="preserve">6,606 (7.3)</w:t>
+              <w:t xml:space="preserve">6,605 (7.3)</w:t>
             </w:r>
           </w:p>
         </w:tc>
@@ -6878,7 +6878,7 @@
                 <w:szCs w:val="22"/>
                 <w:color w:val="000000"/>
               </w:rPr>
-              <w:t xml:space="preserve">20,161 (22)</w:t>
+              <w:t xml:space="preserve">20,150 (22)</w:t>
             </w:r>
           </w:p>
         </w:tc>
@@ -6972,7 +6972,7 @@
                 <w:szCs w:val="22"/>
                 <w:color w:val="000000"/>
               </w:rPr>
-              <w:t xml:space="preserve">13,444 (15)</w:t>
+              <w:t xml:space="preserve">13,436 (15)</w:t>
             </w:r>
           </w:p>
         </w:tc>
@@ -7066,7 +7066,7 @@
                 <w:szCs w:val="22"/>
                 <w:color w:val="000000"/>
               </w:rPr>
-              <w:t xml:space="preserve">54,502 (60)</w:t>
+              <w:t xml:space="preserve">54,474 (60)</w:t>
             </w:r>
           </w:p>
         </w:tc>

</xml_diff>

<commit_message>
renamed variables for new PA1 and PA3 data
</commit_message>
<xml_diff>
--- a/data_prep/testTable1.docx
+++ b/data_prep/testTable1.docx
@@ -110,7 +110,7 @@
                 <w:szCs w:val="22"/>
                 <w:color w:val="000000"/>
               </w:rPr>
-              <w:t xml:space="preserve">N = 90,190</w:t>
+              <w:t xml:space="preserve">N = 34,218</w:t>
             </w:r>
           </w:p>
         </w:tc>
@@ -204,7 +204,7 @@
                 <w:szCs w:val="22"/>
                 <w:color w:val="000000"/>
               </w:rPr>
-              <w:t xml:space="preserve">96.4 (89.7, 102.7)</w:t>
+              <w:t xml:space="preserve">96.4 (89.7, 102.8)</w:t>
             </w:r>
           </w:p>
         </w:tc>
@@ -298,7 +298,7 @@
                 <w:szCs w:val="22"/>
                 <w:color w:val="000000"/>
               </w:rPr>
-              <w:t xml:space="preserve">463.8 (319.4, 641.1)</w:t>
+              <w:t xml:space="preserve">466.8 (323.3, 641.4)</w:t>
             </w:r>
           </w:p>
         </w:tc>
@@ -392,7 +392,7 @@
                 <w:szCs w:val="22"/>
                 <w:color w:val="000000"/>
               </w:rPr>
-              <w:t xml:space="preserve">234.0 (114.5, 404.0)</w:t>
+              <w:t xml:space="preserve">236.1 (117.0, 410.0)</w:t>
             </w:r>
           </w:p>
         </w:tc>
@@ -486,7 +486,7 @@
                 <w:szCs w:val="22"/>
                 <w:color w:val="000000"/>
               </w:rPr>
-              <w:t xml:space="preserve">585.7 (372.0, 852.8)</w:t>
+              <w:t xml:space="preserve">589.5 (375.4, 856.6)</w:t>
             </w:r>
           </w:p>
         </w:tc>
@@ -580,7 +580,7 @@
                 <w:szCs w:val="22"/>
                 <w:color w:val="000000"/>
               </w:rPr>
-              <w:t xml:space="preserve">2,016 (2.2)</w:t>
+              <w:t xml:space="preserve">773 (2.3)</w:t>
             </w:r>
           </w:p>
         </w:tc>
@@ -674,7 +674,7 @@
                 <w:szCs w:val="22"/>
                 <w:color w:val="000000"/>
               </w:rPr>
-              <w:t xml:space="preserve">1,282 (1.4)</w:t>
+              <w:t xml:space="preserve">497 (1.5)</w:t>
             </w:r>
           </w:p>
         </w:tc>
@@ -768,7 +768,7 @@
                 <w:szCs w:val="22"/>
                 <w:color w:val="000000"/>
               </w:rPr>
-              <w:t xml:space="preserve">63.2 (56.1, 68.4)</w:t>
+              <w:t xml:space="preserve">63.6 (56.6, 68.6)</w:t>
             </w:r>
           </w:p>
         </w:tc>
@@ -956,7 +956,7 @@
                 <w:szCs w:val="22"/>
                 <w:color w:val="000000"/>
               </w:rPr>
-              <w:t xml:space="preserve">2,677 (3.0)</w:t>
+              <w:t xml:space="preserve">1,025 (3.0)</w:t>
             </w:r>
           </w:p>
         </w:tc>
@@ -1050,7 +1050,7 @@
                 <w:szCs w:val="22"/>
                 <w:color w:val="000000"/>
               </w:rPr>
-              <w:t xml:space="preserve">87,513 (97)</w:t>
+              <w:t xml:space="preserve">33,193 (97)</w:t>
             </w:r>
           </w:p>
         </w:tc>
@@ -1238,7 +1238,7 @@
                 <w:szCs w:val="22"/>
                 <w:color w:val="000000"/>
               </w:rPr>
-              <w:t xml:space="preserve">51,685 (57)</w:t>
+              <w:t xml:space="preserve">19,648 (57)</w:t>
             </w:r>
           </w:p>
         </w:tc>
@@ -1332,7 +1332,7 @@
                 <w:szCs w:val="22"/>
                 <w:color w:val="000000"/>
               </w:rPr>
-              <w:t xml:space="preserve">38,505 (43)</w:t>
+              <w:t xml:space="preserve">14,570 (43)</w:t>
             </w:r>
           </w:p>
         </w:tc>
@@ -1520,7 +1520,7 @@
                 <w:szCs w:val="22"/>
                 <w:color w:val="000000"/>
               </w:rPr>
-              <w:t xml:space="preserve">7,103 (7.9)</w:t>
+              <w:t xml:space="preserve">2,700 (7.9)</w:t>
             </w:r>
           </w:p>
         </w:tc>
@@ -1614,7 +1614,7 @@
                 <w:szCs w:val="22"/>
                 <w:color w:val="000000"/>
               </w:rPr>
-              <w:t xml:space="preserve">22,101 (25)</w:t>
+              <w:t xml:space="preserve">8,281 (24)</w:t>
             </w:r>
           </w:p>
         </w:tc>
@@ -1708,7 +1708,7 @@
                 <w:szCs w:val="22"/>
                 <w:color w:val="000000"/>
               </w:rPr>
-              <w:t xml:space="preserve">21,308 (24)</w:t>
+              <w:t xml:space="preserve">8,044 (24)</w:t>
             </w:r>
           </w:p>
         </w:tc>
@@ -1802,7 +1802,7 @@
                 <w:szCs w:val="22"/>
                 <w:color w:val="000000"/>
               </w:rPr>
-              <w:t xml:space="preserve">39,678 (44)</w:t>
+              <w:t xml:space="preserve">15,193 (44)</w:t>
             </w:r>
           </w:p>
         </w:tc>
@@ -1990,7 +1990,7 @@
                 <w:szCs w:val="22"/>
                 <w:color w:val="000000"/>
               </w:rPr>
-              <w:t xml:space="preserve">11,568 (13)</w:t>
+              <w:t xml:space="preserve">4,418 (13)</w:t>
             </w:r>
           </w:p>
         </w:tc>
@@ -2084,7 +2084,7 @@
                 <w:szCs w:val="22"/>
                 <w:color w:val="000000"/>
               </w:rPr>
-              <w:t xml:space="preserve">19,649 (22)</w:t>
+              <w:t xml:space="preserve">7,562 (22)</w:t>
             </w:r>
           </w:p>
         </w:tc>
@@ -2178,7 +2178,7 @@
                 <w:szCs w:val="22"/>
                 <w:color w:val="000000"/>
               </w:rPr>
-              <w:t xml:space="preserve">23,651 (26)</w:t>
+              <w:t xml:space="preserve">8,952 (26)</w:t>
             </w:r>
           </w:p>
         </w:tc>
@@ -2272,7 +2272,7 @@
                 <w:szCs w:val="22"/>
                 <w:color w:val="000000"/>
               </w:rPr>
-              <w:t xml:space="preserve">20,891 (23)</w:t>
+              <w:t xml:space="preserve">7,825 (23)</w:t>
             </w:r>
           </w:p>
         </w:tc>
@@ -2366,7 +2366,7 @@
                 <w:szCs w:val="22"/>
                 <w:color w:val="000000"/>
               </w:rPr>
-              <w:t xml:space="preserve">6,072 (6.7)</w:t>
+              <w:t xml:space="preserve">2,248 (6.6)</w:t>
             </w:r>
           </w:p>
         </w:tc>
@@ -2460,7 +2460,7 @@
                 <w:szCs w:val="22"/>
                 <w:color w:val="000000"/>
               </w:rPr>
-              <w:t xml:space="preserve">8,359 (9.3)</w:t>
+              <w:t xml:space="preserve">3,213 (9.4)</w:t>
             </w:r>
           </w:p>
         </w:tc>
@@ -2554,7 +2554,7 @@
                 <w:szCs w:val="22"/>
                 <w:color w:val="000000"/>
               </w:rPr>
-              <w:t xml:space="preserve">-2.5 (-3.8, -0.2)</w:t>
+              <w:t xml:space="preserve">-2.5 (-3.9, -0.3)</w:t>
             </w:r>
           </w:p>
         </w:tc>
@@ -2742,7 +2742,7 @@
                 <w:szCs w:val="22"/>
                 <w:color w:val="000000"/>
               </w:rPr>
-              <w:t xml:space="preserve">52,073 (58)</w:t>
+              <w:t xml:space="preserve">19,710 (58)</w:t>
             </w:r>
           </w:p>
         </w:tc>
@@ -2836,7 +2836,7 @@
                 <w:szCs w:val="22"/>
                 <w:color w:val="000000"/>
               </w:rPr>
-              <w:t xml:space="preserve">32,043 (36)</w:t>
+              <w:t xml:space="preserve">12,213 (36)</w:t>
             </w:r>
           </w:p>
         </w:tc>
@@ -2930,7 +2930,7 @@
                 <w:szCs w:val="22"/>
                 <w:color w:val="000000"/>
               </w:rPr>
-              <w:t xml:space="preserve">6,074 (6.7)</w:t>
+              <w:t xml:space="preserve">2,295 (6.7)</w:t>
             </w:r>
           </w:p>
         </w:tc>
@@ -3118,7 +3118,7 @@
                 <w:szCs w:val="22"/>
                 <w:color w:val="000000"/>
               </w:rPr>
-              <w:t xml:space="preserve">4,954 (5.5)</w:t>
+              <w:t xml:space="preserve">1,879 (5.5)</w:t>
             </w:r>
           </w:p>
         </w:tc>
@@ -3212,7 +3212,7 @@
                 <w:szCs w:val="22"/>
                 <w:color w:val="000000"/>
               </w:rPr>
-              <w:t xml:space="preserve">18,230 (20)</w:t>
+              <w:t xml:space="preserve">6,826 (20)</w:t>
             </w:r>
           </w:p>
         </w:tc>
@@ -3306,7 +3306,7 @@
                 <w:szCs w:val="22"/>
                 <w:color w:val="000000"/>
               </w:rPr>
-              <w:t xml:space="preserve">22,684 (25)</w:t>
+              <w:t xml:space="preserve">8,456 (25)</w:t>
             </w:r>
           </w:p>
         </w:tc>
@@ -3400,7 +3400,7 @@
                 <w:szCs w:val="22"/>
                 <w:color w:val="000000"/>
               </w:rPr>
-              <w:t xml:space="preserve">23,623 (26)</w:t>
+              <w:t xml:space="preserve">8,987 (26)</w:t>
             </w:r>
           </w:p>
         </w:tc>
@@ -3494,7 +3494,7 @@
                 <w:szCs w:val="22"/>
                 <w:color w:val="000000"/>
               </w:rPr>
-              <w:t xml:space="preserve">20,699 (23)</w:t>
+              <w:t xml:space="preserve">8,070 (24)</w:t>
             </w:r>
           </w:p>
         </w:tc>
@@ -3682,7 +3682,7 @@
                 <w:szCs w:val="22"/>
                 <w:color w:val="000000"/>
               </w:rPr>
-              <w:t xml:space="preserve">64,233 (71)</w:t>
+              <w:t xml:space="preserve">24,361 (71)</w:t>
             </w:r>
           </w:p>
         </w:tc>
@@ -3776,7 +3776,7 @@
                 <w:szCs w:val="22"/>
                 <w:color w:val="000000"/>
               </w:rPr>
-              <w:t xml:space="preserve">22,761 (25)</w:t>
+              <w:t xml:space="preserve">8,664 (25)</w:t>
             </w:r>
           </w:p>
         </w:tc>
@@ -3870,7 +3870,7 @@
                 <w:szCs w:val="22"/>
                 <w:color w:val="000000"/>
               </w:rPr>
-              <w:t xml:space="preserve">3,196 (3.5)</w:t>
+              <w:t xml:space="preserve">1,193 (3.5)</w:t>
             </w:r>
           </w:p>
         </w:tc>
@@ -4058,7 +4058,7 @@
                 <w:szCs w:val="22"/>
                 <w:color w:val="000000"/>
               </w:rPr>
-              <w:t xml:space="preserve">16,282 (18)</w:t>
+              <w:t xml:space="preserve">6,177 (18)</w:t>
             </w:r>
           </w:p>
         </w:tc>
@@ -4152,7 +4152,7 @@
                 <w:szCs w:val="22"/>
                 <w:color w:val="000000"/>
               </w:rPr>
-              <w:t xml:space="preserve">30,576 (34)</w:t>
+              <w:t xml:space="preserve">11,667 (34)</w:t>
             </w:r>
           </w:p>
         </w:tc>
@@ -4246,7 +4246,7 @@
                 <w:szCs w:val="22"/>
                 <w:color w:val="000000"/>
               </w:rPr>
-              <w:t xml:space="preserve">43,332 (48)</w:t>
+              <w:t xml:space="preserve">16,374 (48)</w:t>
             </w:r>
           </w:p>
         </w:tc>
@@ -4434,7 +4434,7 @@
                 <w:szCs w:val="22"/>
                 <w:color w:val="000000"/>
               </w:rPr>
-              <w:t xml:space="preserve">74,487 (83)</w:t>
+              <w:t xml:space="preserve">28,275 (83)</w:t>
             </w:r>
           </w:p>
         </w:tc>
@@ -4528,7 +4528,7 @@
                 <w:szCs w:val="22"/>
                 <w:color w:val="000000"/>
               </w:rPr>
-              <w:t xml:space="preserve">14,982 (17)</w:t>
+              <w:t xml:space="preserve">5,675 (17)</w:t>
             </w:r>
           </w:p>
         </w:tc>
@@ -4622,7 +4622,7 @@
                 <w:szCs w:val="22"/>
                 <w:color w:val="000000"/>
               </w:rPr>
-              <w:t xml:space="preserve">721 (0.8)</w:t>
+              <w:t xml:space="preserve">268 (0.8)</w:t>
             </w:r>
           </w:p>
         </w:tc>
@@ -4810,7 +4810,7 @@
                 <w:szCs w:val="22"/>
                 <w:color w:val="000000"/>
               </w:rPr>
-              <w:t xml:space="preserve">76,495 (85)</w:t>
+              <w:t xml:space="preserve">29,083 (85)</w:t>
             </w:r>
           </w:p>
         </w:tc>
@@ -4904,7 +4904,7 @@
                 <w:szCs w:val="22"/>
                 <w:color w:val="000000"/>
               </w:rPr>
-              <w:t xml:space="preserve">13,271 (15)</w:t>
+              <w:t xml:space="preserve">4,979 (15)</w:t>
             </w:r>
           </w:p>
         </w:tc>
@@ -4998,7 +4998,7 @@
                 <w:szCs w:val="22"/>
                 <w:color w:val="000000"/>
               </w:rPr>
-              <w:t xml:space="preserve">424 (0.5)</w:t>
+              <w:t xml:space="preserve">156 (0.5)</w:t>
             </w:r>
           </w:p>
         </w:tc>
@@ -5186,7 +5186,7 @@
                 <w:szCs w:val="22"/>
                 <w:color w:val="000000"/>
               </w:rPr>
-              <w:t xml:space="preserve">29,441 (33)</w:t>
+              <w:t xml:space="preserve">11,115 (32)</w:t>
             </w:r>
           </w:p>
         </w:tc>
@@ -5280,7 +5280,7 @@
                 <w:szCs w:val="22"/>
                 <w:color w:val="000000"/>
               </w:rPr>
-              <w:t xml:space="preserve">54,016 (60)</w:t>
+              <w:t xml:space="preserve">20,568 (60)</w:t>
             </w:r>
           </w:p>
         </w:tc>
@@ -5374,7 +5374,7 @@
                 <w:szCs w:val="22"/>
                 <w:color w:val="000000"/>
               </w:rPr>
-              <w:t xml:space="preserve">6,733 (7.5)</w:t>
+              <w:t xml:space="preserve">2,535 (7.4)</w:t>
             </w:r>
           </w:p>
         </w:tc>
@@ -5562,7 +5562,7 @@
                 <w:szCs w:val="22"/>
                 <w:color w:val="000000"/>
               </w:rPr>
-              <w:t xml:space="preserve">15,354 (17)</w:t>
+              <w:t xml:space="preserve">5,761 (17)</w:t>
             </w:r>
           </w:p>
         </w:tc>
@@ -5656,7 +5656,7 @@
                 <w:szCs w:val="22"/>
                 <w:color w:val="000000"/>
               </w:rPr>
-              <w:t xml:space="preserve">66,435 (74)</w:t>
+              <w:t xml:space="preserve">25,213 (74)</w:t>
             </w:r>
           </w:p>
         </w:tc>
@@ -5750,7 +5750,7 @@
                 <w:szCs w:val="22"/>
                 <w:color w:val="000000"/>
               </w:rPr>
-              <w:t xml:space="preserve">8,401 (9.3)</w:t>
+              <w:t xml:space="preserve">3,244 (9.5)</w:t>
             </w:r>
           </w:p>
         </w:tc>
@@ -5938,7 +5938,7 @@
                 <w:szCs w:val="22"/>
                 <w:color w:val="000000"/>
               </w:rPr>
-              <w:t xml:space="preserve">7 (&lt;0.1)</w:t>
+              <w:t xml:space="preserve">1 (&lt;0.1)</w:t>
             </w:r>
           </w:p>
         </w:tc>
@@ -6032,7 +6032,7 @@
                 <w:szCs w:val="22"/>
                 <w:color w:val="000000"/>
               </w:rPr>
-              <w:t xml:space="preserve">174 (0.2)</w:t>
+              <w:t xml:space="preserve">62 (0.2)</w:t>
             </w:r>
           </w:p>
         </w:tc>
@@ -6126,7 +6126,7 @@
                 <w:szCs w:val="22"/>
                 <w:color w:val="000000"/>
               </w:rPr>
-              <w:t xml:space="preserve">83,404 (92)</w:t>
+              <w:t xml:space="preserve">31,622 (92)</w:t>
             </w:r>
           </w:p>
         </w:tc>
@@ -6220,7 +6220,7 @@
                 <w:szCs w:val="22"/>
                 <w:color w:val="000000"/>
               </w:rPr>
-              <w:t xml:space="preserve">6,605 (7.3)</w:t>
+              <w:t xml:space="preserve">2,533 (7.4)</w:t>
             </w:r>
           </w:p>
         </w:tc>
@@ -6408,7 +6408,7 @@
                 <w:szCs w:val="22"/>
                 <w:color w:val="000000"/>
               </w:rPr>
-              <w:t xml:space="preserve">81.0 (74.0, 89.0)</w:t>
+              <w:t xml:space="preserve">81.0 (74.0, 88.0)</w:t>
             </w:r>
           </w:p>
         </w:tc>
@@ -6502,7 +6502,7 @@
                 <w:szCs w:val="22"/>
                 <w:color w:val="000000"/>
               </w:rPr>
-              <w:t xml:space="preserve">1.4 (1.2, 1.7)</w:t>
+              <w:t xml:space="preserve">1.5 (1.2, 1.7)</w:t>
             </w:r>
           </w:p>
         </w:tc>
@@ -6784,7 +6784,7 @@
                 <w:szCs w:val="22"/>
                 <w:color w:val="000000"/>
               </w:rPr>
-              <w:t xml:space="preserve">136 (0.2)</w:t>
+              <w:t xml:space="preserve">53 (0.2)</w:t>
             </w:r>
           </w:p>
         </w:tc>
@@ -6878,7 +6878,7 @@
                 <w:szCs w:val="22"/>
                 <w:color w:val="000000"/>
               </w:rPr>
-              <w:t xml:space="preserve">20,150 (22)</w:t>
+              <w:t xml:space="preserve">7,664 (22)</w:t>
             </w:r>
           </w:p>
         </w:tc>
@@ -6972,7 +6972,7 @@
                 <w:szCs w:val="22"/>
                 <w:color w:val="000000"/>
               </w:rPr>
-              <w:t xml:space="preserve">13,436 (15)</w:t>
+              <w:t xml:space="preserve">5,145 (15)</w:t>
             </w:r>
           </w:p>
         </w:tc>
@@ -7066,7 +7066,7 @@
                 <w:szCs w:val="22"/>
                 <w:color w:val="000000"/>
               </w:rPr>
-              <w:t xml:space="preserve">54,474 (60)</w:t>
+              <w:t xml:space="preserve">20,605 (60)</w:t>
             </w:r>
           </w:p>
         </w:tc>
@@ -7160,7 +7160,7 @@
                 <w:szCs w:val="22"/>
                 <w:color w:val="000000"/>
               </w:rPr>
-              <w:t xml:space="preserve">1,994 (2.2)</w:t>
+              <w:t xml:space="preserve">751 (2.2)</w:t>
             </w:r>
           </w:p>
         </w:tc>

</xml_diff>

<commit_message>
truncated the ned PA1 and PA3 data and included follow-up time for PA4 in dt2
</commit_message>
<xml_diff>
--- a/data_prep/testTable1.docx
+++ b/data_prep/testTable1.docx
@@ -110,7 +110,7 @@
                 <w:szCs w:val="22"/>
                 <w:color w:val="000000"/>
               </w:rPr>
-              <w:t xml:space="preserve">N = 34,218</w:t>
+              <w:t xml:space="preserve">N = 28,001</w:t>
             </w:r>
           </w:p>
         </w:tc>
@@ -204,7 +204,7 @@
                 <w:szCs w:val="22"/>
                 <w:color w:val="000000"/>
               </w:rPr>
-              <w:t xml:space="preserve">96.4 (89.7, 102.8)</w:t>
+              <w:t xml:space="preserve">96.2 (89.5, 102.7)</w:t>
             </w:r>
           </w:p>
         </w:tc>
@@ -298,7 +298,7 @@
                 <w:szCs w:val="22"/>
                 <w:color w:val="000000"/>
               </w:rPr>
-              <w:t xml:space="preserve">466.8 (323.3, 641.4)</w:t>
+              <w:t xml:space="preserve">421.1 (295.8, 567.1)</w:t>
             </w:r>
           </w:p>
         </w:tc>
@@ -392,7 +392,7 @@
                 <w:szCs w:val="22"/>
                 <w:color w:val="000000"/>
               </w:rPr>
-              <w:t xml:space="preserve">236.1 (117.0, 410.0)</w:t>
+              <w:t xml:space="preserve">223.5 (109.5, 387.6)</w:t>
             </w:r>
           </w:p>
         </w:tc>
@@ -486,7 +486,7 @@
                 <w:szCs w:val="22"/>
                 <w:color w:val="000000"/>
               </w:rPr>
-              <w:t xml:space="preserve">589.5 (375.4, 856.6)</w:t>
+              <w:t xml:space="preserve">518.7 (336.8, 728.2)</w:t>
             </w:r>
           </w:p>
         </w:tc>
@@ -580,7 +580,7 @@
                 <w:szCs w:val="22"/>
                 <w:color w:val="000000"/>
               </w:rPr>
-              <w:t xml:space="preserve">773 (2.3)</w:t>
+              <w:t xml:space="preserve">689 (2.5)</w:t>
             </w:r>
           </w:p>
         </w:tc>
@@ -674,7 +674,7 @@
                 <w:szCs w:val="22"/>
                 <w:color w:val="000000"/>
               </w:rPr>
-              <w:t xml:space="preserve">497 (1.5)</w:t>
+              <w:t xml:space="preserve">439 (1.6)</w:t>
             </w:r>
           </w:p>
         </w:tc>
@@ -768,7 +768,7 @@
                 <w:szCs w:val="22"/>
                 <w:color w:val="000000"/>
               </w:rPr>
-              <w:t xml:space="preserve">63.6 (56.6, 68.6)</w:t>
+              <w:t xml:space="preserve">64.0 (56.9, 68.9)</w:t>
             </w:r>
           </w:p>
         </w:tc>
@@ -956,7 +956,7 @@
                 <w:szCs w:val="22"/>
                 <w:color w:val="000000"/>
               </w:rPr>
-              <w:t xml:space="preserve">1,025 (3.0)</w:t>
+              <w:t xml:space="preserve">786 (2.8)</w:t>
             </w:r>
           </w:p>
         </w:tc>
@@ -1050,7 +1050,7 @@
                 <w:szCs w:val="22"/>
                 <w:color w:val="000000"/>
               </w:rPr>
-              <w:t xml:space="preserve">33,193 (97)</w:t>
+              <w:t xml:space="preserve">27,215 (97)</w:t>
             </w:r>
           </w:p>
         </w:tc>
@@ -1238,7 +1238,7 @@
                 <w:szCs w:val="22"/>
                 <w:color w:val="000000"/>
               </w:rPr>
-              <w:t xml:space="preserve">19,648 (57)</w:t>
+              <w:t xml:space="preserve">14,895 (53)</w:t>
             </w:r>
           </w:p>
         </w:tc>
@@ -1332,7 +1332,7 @@
                 <w:szCs w:val="22"/>
                 <w:color w:val="000000"/>
               </w:rPr>
-              <w:t xml:space="preserve">14,570 (43)</w:t>
+              <w:t xml:space="preserve">13,106 (47)</w:t>
             </w:r>
           </w:p>
         </w:tc>
@@ -1520,7 +1520,7 @@
                 <w:szCs w:val="22"/>
                 <w:color w:val="000000"/>
               </w:rPr>
-              <w:t xml:space="preserve">2,700 (7.9)</w:t>
+              <w:t xml:space="preserve">2,177 (7.8)</w:t>
             </w:r>
           </w:p>
         </w:tc>
@@ -1614,7 +1614,7 @@
                 <w:szCs w:val="22"/>
                 <w:color w:val="000000"/>
               </w:rPr>
-              <w:t xml:space="preserve">8,281 (24)</w:t>
+              <w:t xml:space="preserve">6,516 (23)</w:t>
             </w:r>
           </w:p>
         </w:tc>
@@ -1708,7 +1708,7 @@
                 <w:szCs w:val="22"/>
                 <w:color w:val="000000"/>
               </w:rPr>
-              <w:t xml:space="preserve">8,044 (24)</w:t>
+              <w:t xml:space="preserve">6,557 (23)</w:t>
             </w:r>
           </w:p>
         </w:tc>
@@ -1802,7 +1802,7 @@
                 <w:szCs w:val="22"/>
                 <w:color w:val="000000"/>
               </w:rPr>
-              <w:t xml:space="preserve">15,193 (44)</w:t>
+              <w:t xml:space="preserve">12,751 (46)</w:t>
             </w:r>
           </w:p>
         </w:tc>
@@ -1990,7 +1990,7 @@
                 <w:szCs w:val="22"/>
                 <w:color w:val="000000"/>
               </w:rPr>
-              <w:t xml:space="preserve">4,418 (13)</w:t>
+              <w:t xml:space="preserve">3,573 (13)</w:t>
             </w:r>
           </w:p>
         </w:tc>
@@ -2084,7 +2084,7 @@
                 <w:szCs w:val="22"/>
                 <w:color w:val="000000"/>
               </w:rPr>
-              <w:t xml:space="preserve">7,562 (22)</w:t>
+              <w:t xml:space="preserve">6,148 (22)</w:t>
             </w:r>
           </w:p>
         </w:tc>
@@ -2178,7 +2178,7 @@
                 <w:szCs w:val="22"/>
                 <w:color w:val="000000"/>
               </w:rPr>
-              <w:t xml:space="preserve">8,952 (26)</w:t>
+              <w:t xml:space="preserve">7,304 (26)</w:t>
             </w:r>
           </w:p>
         </w:tc>
@@ -2272,7 +2272,7 @@
                 <w:szCs w:val="22"/>
                 <w:color w:val="000000"/>
               </w:rPr>
-              <w:t xml:space="preserve">7,825 (23)</w:t>
+              <w:t xml:space="preserve">6,594 (24)</w:t>
             </w:r>
           </w:p>
         </w:tc>
@@ -2366,7 +2366,7 @@
                 <w:szCs w:val="22"/>
                 <w:color w:val="000000"/>
               </w:rPr>
-              <w:t xml:space="preserve">2,248 (6.6)</w:t>
+              <w:t xml:space="preserve">1,920 (6.9)</w:t>
             </w:r>
           </w:p>
         </w:tc>
@@ -2460,7 +2460,7 @@
                 <w:szCs w:val="22"/>
                 <w:color w:val="000000"/>
               </w:rPr>
-              <w:t xml:space="preserve">3,213 (9.4)</w:t>
+              <w:t xml:space="preserve">2,462 (8.8)</w:t>
             </w:r>
           </w:p>
         </w:tc>
@@ -2742,7 +2742,7 @@
                 <w:szCs w:val="22"/>
                 <w:color w:val="000000"/>
               </w:rPr>
-              <w:t xml:space="preserve">19,710 (58)</w:t>
+              <w:t xml:space="preserve">15,997 (57)</w:t>
             </w:r>
           </w:p>
         </w:tc>
@@ -2836,7 +2836,7 @@
                 <w:szCs w:val="22"/>
                 <w:color w:val="000000"/>
               </w:rPr>
-              <w:t xml:space="preserve">12,213 (36)</w:t>
+              <w:t xml:space="preserve">10,098 (36)</w:t>
             </w:r>
           </w:p>
         </w:tc>
@@ -2930,7 +2930,7 @@
                 <w:szCs w:val="22"/>
                 <w:color w:val="000000"/>
               </w:rPr>
-              <w:t xml:space="preserve">2,295 (6.7)</w:t>
+              <w:t xml:space="preserve">1,906 (6.8)</w:t>
             </w:r>
           </w:p>
         </w:tc>
@@ -3118,7 +3118,7 @@
                 <w:szCs w:val="22"/>
                 <w:color w:val="000000"/>
               </w:rPr>
-              <w:t xml:space="preserve">1,879 (5.5)</w:t>
+              <w:t xml:space="preserve">1,496 (5.3)</w:t>
             </w:r>
           </w:p>
         </w:tc>
@@ -3212,7 +3212,7 @@
                 <w:szCs w:val="22"/>
                 <w:color w:val="000000"/>
               </w:rPr>
-              <w:t xml:space="preserve">6,826 (20)</w:t>
+              <w:t xml:space="preserve">5,526 (20)</w:t>
             </w:r>
           </w:p>
         </w:tc>
@@ -3306,7 +3306,7 @@
                 <w:szCs w:val="22"/>
                 <w:color w:val="000000"/>
               </w:rPr>
-              <w:t xml:space="preserve">8,456 (25)</w:t>
+              <w:t xml:space="preserve">6,945 (25)</w:t>
             </w:r>
           </w:p>
         </w:tc>
@@ -3400,7 +3400,7 @@
                 <w:szCs w:val="22"/>
                 <w:color w:val="000000"/>
               </w:rPr>
-              <w:t xml:space="preserve">8,987 (26)</w:t>
+              <w:t xml:space="preserve">7,366 (26)</w:t>
             </w:r>
           </w:p>
         </w:tc>
@@ -3494,7 +3494,7 @@
                 <w:szCs w:val="22"/>
                 <w:color w:val="000000"/>
               </w:rPr>
-              <w:t xml:space="preserve">8,070 (24)</w:t>
+              <w:t xml:space="preserve">6,668 (24)</w:t>
             </w:r>
           </w:p>
         </w:tc>
@@ -3682,7 +3682,7 @@
                 <w:szCs w:val="22"/>
                 <w:color w:val="000000"/>
               </w:rPr>
-              <w:t xml:space="preserve">24,361 (71)</w:t>
+              <w:t xml:space="preserve">19,652 (70)</w:t>
             </w:r>
           </w:p>
         </w:tc>
@@ -3776,7 +3776,7 @@
                 <w:szCs w:val="22"/>
                 <w:color w:val="000000"/>
               </w:rPr>
-              <w:t xml:space="preserve">8,664 (25)</w:t>
+              <w:t xml:space="preserve">7,335 (26)</w:t>
             </w:r>
           </w:p>
         </w:tc>
@@ -3870,7 +3870,7 @@
                 <w:szCs w:val="22"/>
                 <w:color w:val="000000"/>
               </w:rPr>
-              <w:t xml:space="preserve">1,193 (3.5)</w:t>
+              <w:t xml:space="preserve">1,014 (3.6)</w:t>
             </w:r>
           </w:p>
         </w:tc>
@@ -4058,7 +4058,7 @@
                 <w:szCs w:val="22"/>
                 <w:color w:val="000000"/>
               </w:rPr>
-              <w:t xml:space="preserve">6,177 (18)</w:t>
+              <w:t xml:space="preserve">4,778 (17)</w:t>
             </w:r>
           </w:p>
         </w:tc>
@@ -4152,7 +4152,7 @@
                 <w:szCs w:val="22"/>
                 <w:color w:val="000000"/>
               </w:rPr>
-              <w:t xml:space="preserve">11,667 (34)</w:t>
+              <w:t xml:space="preserve">9,617 (34)</w:t>
             </w:r>
           </w:p>
         </w:tc>
@@ -4246,7 +4246,7 @@
                 <w:szCs w:val="22"/>
                 <w:color w:val="000000"/>
               </w:rPr>
-              <w:t xml:space="preserve">16,374 (48)</w:t>
+              <w:t xml:space="preserve">13,606 (49)</w:t>
             </w:r>
           </w:p>
         </w:tc>
@@ -4434,7 +4434,7 @@
                 <w:szCs w:val="22"/>
                 <w:color w:val="000000"/>
               </w:rPr>
-              <w:t xml:space="preserve">28,275 (83)</w:t>
+              <w:t xml:space="preserve">23,156 (83)</w:t>
             </w:r>
           </w:p>
         </w:tc>
@@ -4528,7 +4528,7 @@
                 <w:szCs w:val="22"/>
                 <w:color w:val="000000"/>
               </w:rPr>
-              <w:t xml:space="preserve">5,675 (17)</w:t>
+              <w:t xml:space="preserve">4,626 (17)</w:t>
             </w:r>
           </w:p>
         </w:tc>
@@ -4622,7 +4622,7 @@
                 <w:szCs w:val="22"/>
                 <w:color w:val="000000"/>
               </w:rPr>
-              <w:t xml:space="preserve">268 (0.8)</w:t>
+              <w:t xml:space="preserve">219 (0.8)</w:t>
             </w:r>
           </w:p>
         </w:tc>
@@ -4810,7 +4810,7 @@
                 <w:szCs w:val="22"/>
                 <w:color w:val="000000"/>
               </w:rPr>
-              <w:t xml:space="preserve">29,083 (85)</w:t>
+              <w:t xml:space="preserve">23,840 (85)</w:t>
             </w:r>
           </w:p>
         </w:tc>
@@ -4904,7 +4904,7 @@
                 <w:szCs w:val="22"/>
                 <w:color w:val="000000"/>
               </w:rPr>
-              <w:t xml:space="preserve">4,979 (15)</w:t>
+              <w:t xml:space="preserve">4,037 (14)</w:t>
             </w:r>
           </w:p>
         </w:tc>
@@ -4998,7 +4998,7 @@
                 <w:szCs w:val="22"/>
                 <w:color w:val="000000"/>
               </w:rPr>
-              <w:t xml:space="preserve">156 (0.5)</w:t>
+              <w:t xml:space="preserve">124 (0.4)</w:t>
             </w:r>
           </w:p>
         </w:tc>
@@ -5186,7 +5186,7 @@
                 <w:szCs w:val="22"/>
                 <w:color w:val="000000"/>
               </w:rPr>
-              <w:t xml:space="preserve">11,115 (32)</w:t>
+              <w:t xml:space="preserve">9,401 (34)</w:t>
             </w:r>
           </w:p>
         </w:tc>
@@ -5280,7 +5280,7 @@
                 <w:szCs w:val="22"/>
                 <w:color w:val="000000"/>
               </w:rPr>
-              <w:t xml:space="preserve">20,568 (60)</w:t>
+              <w:t xml:space="preserve">16,617 (59)</w:t>
             </w:r>
           </w:p>
         </w:tc>
@@ -5374,7 +5374,7 @@
                 <w:szCs w:val="22"/>
                 <w:color w:val="000000"/>
               </w:rPr>
-              <w:t xml:space="preserve">2,535 (7.4)</w:t>
+              <w:t xml:space="preserve">1,983 (7.1)</w:t>
             </w:r>
           </w:p>
         </w:tc>
@@ -5562,7 +5562,7 @@
                 <w:szCs w:val="22"/>
                 <w:color w:val="000000"/>
               </w:rPr>
-              <w:t xml:space="preserve">5,761 (17)</w:t>
+              <w:t xml:space="preserve">4,821 (17)</w:t>
             </w:r>
           </w:p>
         </w:tc>
@@ -5656,7 +5656,7 @@
                 <w:szCs w:val="22"/>
                 <w:color w:val="000000"/>
               </w:rPr>
-              <w:t xml:space="preserve">25,213 (74)</w:t>
+              <w:t xml:space="preserve">20,560 (73)</w:t>
             </w:r>
           </w:p>
         </w:tc>
@@ -5750,7 +5750,7 @@
                 <w:szCs w:val="22"/>
                 <w:color w:val="000000"/>
               </w:rPr>
-              <w:t xml:space="preserve">3,244 (9.5)</w:t>
+              <w:t xml:space="preserve">2,620 (9.4)</w:t>
             </w:r>
           </w:p>
         </w:tc>
@@ -6032,7 +6032,7 @@
                 <w:szCs w:val="22"/>
                 <w:color w:val="000000"/>
               </w:rPr>
-              <w:t xml:space="preserve">62 (0.2)</w:t>
+              <w:t xml:space="preserve">51 (0.2)</w:t>
             </w:r>
           </w:p>
         </w:tc>
@@ -6126,7 +6126,7 @@
                 <w:szCs w:val="22"/>
                 <w:color w:val="000000"/>
               </w:rPr>
-              <w:t xml:space="preserve">31,622 (92)</w:t>
+              <w:t xml:space="preserve">25,862 (92)</w:t>
             </w:r>
           </w:p>
         </w:tc>
@@ -6220,7 +6220,7 @@
                 <w:szCs w:val="22"/>
                 <w:color w:val="000000"/>
               </w:rPr>
-              <w:t xml:space="preserve">2,533 (7.4)</w:t>
+              <w:t xml:space="preserve">2,087 (7.5)</w:t>
             </w:r>
           </w:p>
         </w:tc>
@@ -6314,7 +6314,7 @@
                 <w:szCs w:val="22"/>
                 <w:color w:val="000000"/>
               </w:rPr>
-              <w:t xml:space="preserve">137.0 (125.0, 151.0)</w:t>
+              <w:t xml:space="preserve">138.0 (125.0, 151.0)</w:t>
             </w:r>
           </w:p>
         </w:tc>
@@ -6408,7 +6408,7 @@
                 <w:szCs w:val="22"/>
                 <w:color w:val="000000"/>
               </w:rPr>
-              <w:t xml:space="preserve">81.0 (74.0, 88.0)</w:t>
+              <w:t xml:space="preserve">82.0 (75.0, 89.0)</w:t>
             </w:r>
           </w:p>
         </w:tc>
@@ -6502,7 +6502,7 @@
                 <w:szCs w:val="22"/>
                 <w:color w:val="000000"/>
               </w:rPr>
-              <w:t xml:space="preserve">1.5 (1.2, 1.7)</w:t>
+              <w:t xml:space="preserve">1.4 (1.2, 1.7)</w:t>
             </w:r>
           </w:p>
         </w:tc>
@@ -6784,7 +6784,7 @@
                 <w:szCs w:val="22"/>
                 <w:color w:val="000000"/>
               </w:rPr>
-              <w:t xml:space="preserve">53 (0.2)</w:t>
+              <w:t xml:space="preserve">43 (0.2)</w:t>
             </w:r>
           </w:p>
         </w:tc>
@@ -6878,7 +6878,7 @@
                 <w:szCs w:val="22"/>
                 <w:color w:val="000000"/>
               </w:rPr>
-              <w:t xml:space="preserve">7,664 (22)</w:t>
+              <w:t xml:space="preserve">6,109 (22)</w:t>
             </w:r>
           </w:p>
         </w:tc>
@@ -6972,7 +6972,7 @@
                 <w:szCs w:val="22"/>
                 <w:color w:val="000000"/>
               </w:rPr>
-              <w:t xml:space="preserve">5,145 (15)</w:t>
+              <w:t xml:space="preserve">4,423 (16)</w:t>
             </w:r>
           </w:p>
         </w:tc>
@@ -7066,7 +7066,7 @@
                 <w:szCs w:val="22"/>
                 <w:color w:val="000000"/>
               </w:rPr>
-              <w:t xml:space="preserve">20,605 (60)</w:t>
+              <w:t xml:space="preserve">16,784 (60)</w:t>
             </w:r>
           </w:p>
         </w:tc>
@@ -7160,7 +7160,7 @@
                 <w:szCs w:val="22"/>
                 <w:color w:val="000000"/>
               </w:rPr>
-              <w:t xml:space="preserve">751 (2.2)</w:t>
+              <w:t xml:space="preserve">642 (2.3)</w:t>
             </w:r>
           </w:p>
         </w:tc>
@@ -7254,7 +7254,7 @@
                 <w:szCs w:val="22"/>
                 <w:color w:val="000000"/>
               </w:rPr>
-              <w:t xml:space="preserve">1.4 (1.0, 2.0)</w:t>
+              <w:t xml:space="preserve">1.4 (1.0, 2.1)</w:t>
             </w:r>
           </w:p>
         </w:tc>
@@ -7348,7 +7348,7 @@
                 <w:szCs w:val="22"/>
                 <w:color w:val="000000"/>
               </w:rPr>
-              <w:t xml:space="preserve">1.1 (0.6, 2.3)</w:t>
+              <w:t xml:space="preserve">1.2 (0.6, 2.4)</w:t>
             </w:r>
           </w:p>
         </w:tc>

</xml_diff>

<commit_message>
created whole new df for new PA values
</commit_message>
<xml_diff>
--- a/data_prep/testTable1.docx
+++ b/data_prep/testTable1.docx
@@ -110,7 +110,7 @@
                 <w:szCs w:val="22"/>
                 <w:color w:val="000000"/>
               </w:rPr>
-              <w:t xml:space="preserve">N = 28,001</w:t>
+              <w:t xml:space="preserve">N = 90,190</w:t>
             </w:r>
           </w:p>
         </w:tc>
@@ -204,7 +204,7 @@
                 <w:szCs w:val="22"/>
                 <w:color w:val="000000"/>
               </w:rPr>
-              <w:t xml:space="preserve">96.2 (89.5, 102.7)</w:t>
+              <w:t xml:space="preserve">96.4 (89.7, 102.7)</w:t>
             </w:r>
           </w:p>
         </w:tc>
@@ -298,7 +298,7 @@
                 <w:szCs w:val="22"/>
                 <w:color w:val="000000"/>
               </w:rPr>
-              <w:t xml:space="preserve">421.1 (295.8, 567.1)</w:t>
+              <w:t xml:space="preserve">463.8 (319.4, 641.1)</w:t>
             </w:r>
           </w:p>
         </w:tc>
@@ -392,7 +392,7 @@
                 <w:szCs w:val="22"/>
                 <w:color w:val="000000"/>
               </w:rPr>
-              <w:t xml:space="preserve">223.5 (109.5, 387.6)</w:t>
+              <w:t xml:space="preserve">234.0 (114.5, 404.0)</w:t>
             </w:r>
           </w:p>
         </w:tc>
@@ -486,7 +486,7 @@
                 <w:szCs w:val="22"/>
                 <w:color w:val="000000"/>
               </w:rPr>
-              <w:t xml:space="preserve">518.7 (336.8, 728.2)</w:t>
+              <w:t xml:space="preserve">585.7 (372.0, 852.8)</w:t>
             </w:r>
           </w:p>
         </w:tc>
@@ -580,7 +580,7 @@
                 <w:szCs w:val="22"/>
                 <w:color w:val="000000"/>
               </w:rPr>
-              <w:t xml:space="preserve">689 (2.5)</w:t>
+              <w:t xml:space="preserve">2,016 (2.2)</w:t>
             </w:r>
           </w:p>
         </w:tc>
@@ -674,7 +674,7 @@
                 <w:szCs w:val="22"/>
                 <w:color w:val="000000"/>
               </w:rPr>
-              <w:t xml:space="preserve">439 (1.6)</w:t>
+              <w:t xml:space="preserve">1,282 (1.4)</w:t>
             </w:r>
           </w:p>
         </w:tc>
@@ -768,7 +768,7 @@
                 <w:szCs w:val="22"/>
                 <w:color w:val="000000"/>
               </w:rPr>
-              <w:t xml:space="preserve">64.0 (56.9, 68.9)</w:t>
+              <w:t xml:space="preserve">63.2 (56.1, 68.4)</w:t>
             </w:r>
           </w:p>
         </w:tc>
@@ -956,7 +956,7 @@
                 <w:szCs w:val="22"/>
                 <w:color w:val="000000"/>
               </w:rPr>
-              <w:t xml:space="preserve">786 (2.8)</w:t>
+              <w:t xml:space="preserve">2,677 (3.0)</w:t>
             </w:r>
           </w:p>
         </w:tc>
@@ -1050,7 +1050,7 @@
                 <w:szCs w:val="22"/>
                 <w:color w:val="000000"/>
               </w:rPr>
-              <w:t xml:space="preserve">27,215 (97)</w:t>
+              <w:t xml:space="preserve">87,513 (97)</w:t>
             </w:r>
           </w:p>
         </w:tc>
@@ -1238,7 +1238,7 @@
                 <w:szCs w:val="22"/>
                 <w:color w:val="000000"/>
               </w:rPr>
-              <w:t xml:space="preserve">14,895 (53)</w:t>
+              <w:t xml:space="preserve">51,685 (57)</w:t>
             </w:r>
           </w:p>
         </w:tc>
@@ -1332,7 +1332,7 @@
                 <w:szCs w:val="22"/>
                 <w:color w:val="000000"/>
               </w:rPr>
-              <w:t xml:space="preserve">13,106 (47)</w:t>
+              <w:t xml:space="preserve">38,505 (43)</w:t>
             </w:r>
           </w:p>
         </w:tc>
@@ -1520,7 +1520,7 @@
                 <w:szCs w:val="22"/>
                 <w:color w:val="000000"/>
               </w:rPr>
-              <w:t xml:space="preserve">2,177 (7.8)</w:t>
+              <w:t xml:space="preserve">7,103 (7.9)</w:t>
             </w:r>
           </w:p>
         </w:tc>
@@ -1614,7 +1614,7 @@
                 <w:szCs w:val="22"/>
                 <w:color w:val="000000"/>
               </w:rPr>
-              <w:t xml:space="preserve">6,516 (23)</w:t>
+              <w:t xml:space="preserve">22,101 (25)</w:t>
             </w:r>
           </w:p>
         </w:tc>
@@ -1708,7 +1708,7 @@
                 <w:szCs w:val="22"/>
                 <w:color w:val="000000"/>
               </w:rPr>
-              <w:t xml:space="preserve">6,557 (23)</w:t>
+              <w:t xml:space="preserve">21,308 (24)</w:t>
             </w:r>
           </w:p>
         </w:tc>
@@ -1802,7 +1802,7 @@
                 <w:szCs w:val="22"/>
                 <w:color w:val="000000"/>
               </w:rPr>
-              <w:t xml:space="preserve">12,751 (46)</w:t>
+              <w:t xml:space="preserve">39,678 (44)</w:t>
             </w:r>
           </w:p>
         </w:tc>
@@ -1990,7 +1990,7 @@
                 <w:szCs w:val="22"/>
                 <w:color w:val="000000"/>
               </w:rPr>
-              <w:t xml:space="preserve">3,573 (13)</w:t>
+              <w:t xml:space="preserve">11,568 (13)</w:t>
             </w:r>
           </w:p>
         </w:tc>
@@ -2084,7 +2084,7 @@
                 <w:szCs w:val="22"/>
                 <w:color w:val="000000"/>
               </w:rPr>
-              <w:t xml:space="preserve">6,148 (22)</w:t>
+              <w:t xml:space="preserve">19,649 (22)</w:t>
             </w:r>
           </w:p>
         </w:tc>
@@ -2178,7 +2178,7 @@
                 <w:szCs w:val="22"/>
                 <w:color w:val="000000"/>
               </w:rPr>
-              <w:t xml:space="preserve">7,304 (26)</w:t>
+              <w:t xml:space="preserve">23,651 (26)</w:t>
             </w:r>
           </w:p>
         </w:tc>
@@ -2272,7 +2272,7 @@
                 <w:szCs w:val="22"/>
                 <w:color w:val="000000"/>
               </w:rPr>
-              <w:t xml:space="preserve">6,594 (24)</w:t>
+              <w:t xml:space="preserve">20,891 (23)</w:t>
             </w:r>
           </w:p>
         </w:tc>
@@ -2366,7 +2366,7 @@
                 <w:szCs w:val="22"/>
                 <w:color w:val="000000"/>
               </w:rPr>
-              <w:t xml:space="preserve">1,920 (6.9)</w:t>
+              <w:t xml:space="preserve">6,072 (6.7)</w:t>
             </w:r>
           </w:p>
         </w:tc>
@@ -2460,7 +2460,7 @@
                 <w:szCs w:val="22"/>
                 <w:color w:val="000000"/>
               </w:rPr>
-              <w:t xml:space="preserve">2,462 (8.8)</w:t>
+              <w:t xml:space="preserve">8,359 (9.3)</w:t>
             </w:r>
           </w:p>
         </w:tc>
@@ -2554,7 +2554,7 @@
                 <w:szCs w:val="22"/>
                 <w:color w:val="000000"/>
               </w:rPr>
-              <w:t xml:space="preserve">-2.5 (-3.9, -0.3)</w:t>
+              <w:t xml:space="preserve">-2.5 (-3.8, -0.2)</w:t>
             </w:r>
           </w:p>
         </w:tc>
@@ -2742,7 +2742,7 @@
                 <w:szCs w:val="22"/>
                 <w:color w:val="000000"/>
               </w:rPr>
-              <w:t xml:space="preserve">15,997 (57)</w:t>
+              <w:t xml:space="preserve">52,073 (58)</w:t>
             </w:r>
           </w:p>
         </w:tc>
@@ -2836,7 +2836,7 @@
                 <w:szCs w:val="22"/>
                 <w:color w:val="000000"/>
               </w:rPr>
-              <w:t xml:space="preserve">10,098 (36)</w:t>
+              <w:t xml:space="preserve">32,043 (36)</w:t>
             </w:r>
           </w:p>
         </w:tc>
@@ -2930,7 +2930,7 @@
                 <w:szCs w:val="22"/>
                 <w:color w:val="000000"/>
               </w:rPr>
-              <w:t xml:space="preserve">1,906 (6.8)</w:t>
+              <w:t xml:space="preserve">6,074 (6.7)</w:t>
             </w:r>
           </w:p>
         </w:tc>
@@ -3118,7 +3118,7 @@
                 <w:szCs w:val="22"/>
                 <w:color w:val="000000"/>
               </w:rPr>
-              <w:t xml:space="preserve">1,496 (5.3)</w:t>
+              <w:t xml:space="preserve">4,954 (5.5)</w:t>
             </w:r>
           </w:p>
         </w:tc>
@@ -3212,7 +3212,7 @@
                 <w:szCs w:val="22"/>
                 <w:color w:val="000000"/>
               </w:rPr>
-              <w:t xml:space="preserve">5,526 (20)</w:t>
+              <w:t xml:space="preserve">18,230 (20)</w:t>
             </w:r>
           </w:p>
         </w:tc>
@@ -3306,7 +3306,7 @@
                 <w:szCs w:val="22"/>
                 <w:color w:val="000000"/>
               </w:rPr>
-              <w:t xml:space="preserve">6,945 (25)</w:t>
+              <w:t xml:space="preserve">22,684 (25)</w:t>
             </w:r>
           </w:p>
         </w:tc>
@@ -3400,7 +3400,7 @@
                 <w:szCs w:val="22"/>
                 <w:color w:val="000000"/>
               </w:rPr>
-              <w:t xml:space="preserve">7,366 (26)</w:t>
+              <w:t xml:space="preserve">23,623 (26)</w:t>
             </w:r>
           </w:p>
         </w:tc>
@@ -3494,7 +3494,7 @@
                 <w:szCs w:val="22"/>
                 <w:color w:val="000000"/>
               </w:rPr>
-              <w:t xml:space="preserve">6,668 (24)</w:t>
+              <w:t xml:space="preserve">20,699 (23)</w:t>
             </w:r>
           </w:p>
         </w:tc>
@@ -3682,7 +3682,7 @@
                 <w:szCs w:val="22"/>
                 <w:color w:val="000000"/>
               </w:rPr>
-              <w:t xml:space="preserve">19,652 (70)</w:t>
+              <w:t xml:space="preserve">64,233 (71)</w:t>
             </w:r>
           </w:p>
         </w:tc>
@@ -3776,7 +3776,7 @@
                 <w:szCs w:val="22"/>
                 <w:color w:val="000000"/>
               </w:rPr>
-              <w:t xml:space="preserve">7,335 (26)</w:t>
+              <w:t xml:space="preserve">22,761 (25)</w:t>
             </w:r>
           </w:p>
         </w:tc>
@@ -3870,7 +3870,7 @@
                 <w:szCs w:val="22"/>
                 <w:color w:val="000000"/>
               </w:rPr>
-              <w:t xml:space="preserve">1,014 (3.6)</w:t>
+              <w:t xml:space="preserve">3,196 (3.5)</w:t>
             </w:r>
           </w:p>
         </w:tc>
@@ -4058,7 +4058,7 @@
                 <w:szCs w:val="22"/>
                 <w:color w:val="000000"/>
               </w:rPr>
-              <w:t xml:space="preserve">4,778 (17)</w:t>
+              <w:t xml:space="preserve">16,282 (18)</w:t>
             </w:r>
           </w:p>
         </w:tc>
@@ -4152,7 +4152,7 @@
                 <w:szCs w:val="22"/>
                 <w:color w:val="000000"/>
               </w:rPr>
-              <w:t xml:space="preserve">9,617 (34)</w:t>
+              <w:t xml:space="preserve">30,576 (34)</w:t>
             </w:r>
           </w:p>
         </w:tc>
@@ -4246,7 +4246,7 @@
                 <w:szCs w:val="22"/>
                 <w:color w:val="000000"/>
               </w:rPr>
-              <w:t xml:space="preserve">13,606 (49)</w:t>
+              <w:t xml:space="preserve">43,332 (48)</w:t>
             </w:r>
           </w:p>
         </w:tc>
@@ -4434,7 +4434,7 @@
                 <w:szCs w:val="22"/>
                 <w:color w:val="000000"/>
               </w:rPr>
-              <w:t xml:space="preserve">23,156 (83)</w:t>
+              <w:t xml:space="preserve">74,487 (83)</w:t>
             </w:r>
           </w:p>
         </w:tc>
@@ -4528,7 +4528,7 @@
                 <w:szCs w:val="22"/>
                 <w:color w:val="000000"/>
               </w:rPr>
-              <w:t xml:space="preserve">4,626 (17)</w:t>
+              <w:t xml:space="preserve">14,982 (17)</w:t>
             </w:r>
           </w:p>
         </w:tc>
@@ -4622,7 +4622,7 @@
                 <w:szCs w:val="22"/>
                 <w:color w:val="000000"/>
               </w:rPr>
-              <w:t xml:space="preserve">219 (0.8)</w:t>
+              <w:t xml:space="preserve">721 (0.8)</w:t>
             </w:r>
           </w:p>
         </w:tc>
@@ -4810,7 +4810,7 @@
                 <w:szCs w:val="22"/>
                 <w:color w:val="000000"/>
               </w:rPr>
-              <w:t xml:space="preserve">23,840 (85)</w:t>
+              <w:t xml:space="preserve">76,495 (85)</w:t>
             </w:r>
           </w:p>
         </w:tc>
@@ -4904,7 +4904,7 @@
                 <w:szCs w:val="22"/>
                 <w:color w:val="000000"/>
               </w:rPr>
-              <w:t xml:space="preserve">4,037 (14)</w:t>
+              <w:t xml:space="preserve">13,271 (15)</w:t>
             </w:r>
           </w:p>
         </w:tc>
@@ -4998,7 +4998,7 @@
                 <w:szCs w:val="22"/>
                 <w:color w:val="000000"/>
               </w:rPr>
-              <w:t xml:space="preserve">124 (0.4)</w:t>
+              <w:t xml:space="preserve">424 (0.5)</w:t>
             </w:r>
           </w:p>
         </w:tc>
@@ -5186,7 +5186,7 @@
                 <w:szCs w:val="22"/>
                 <w:color w:val="000000"/>
               </w:rPr>
-              <w:t xml:space="preserve">9,401 (34)</w:t>
+              <w:t xml:space="preserve">29,441 (33)</w:t>
             </w:r>
           </w:p>
         </w:tc>
@@ -5280,7 +5280,7 @@
                 <w:szCs w:val="22"/>
                 <w:color w:val="000000"/>
               </w:rPr>
-              <w:t xml:space="preserve">16,617 (59)</w:t>
+              <w:t xml:space="preserve">54,016 (60)</w:t>
             </w:r>
           </w:p>
         </w:tc>
@@ -5374,7 +5374,7 @@
                 <w:szCs w:val="22"/>
                 <w:color w:val="000000"/>
               </w:rPr>
-              <w:t xml:space="preserve">1,983 (7.1)</w:t>
+              <w:t xml:space="preserve">6,733 (7.5)</w:t>
             </w:r>
           </w:p>
         </w:tc>
@@ -5562,7 +5562,7 @@
                 <w:szCs w:val="22"/>
                 <w:color w:val="000000"/>
               </w:rPr>
-              <w:t xml:space="preserve">4,821 (17)</w:t>
+              <w:t xml:space="preserve">15,354 (17)</w:t>
             </w:r>
           </w:p>
         </w:tc>
@@ -5656,7 +5656,7 @@
                 <w:szCs w:val="22"/>
                 <w:color w:val="000000"/>
               </w:rPr>
-              <w:t xml:space="preserve">20,560 (73)</w:t>
+              <w:t xml:space="preserve">66,435 (74)</w:t>
             </w:r>
           </w:p>
         </w:tc>
@@ -5750,7 +5750,7 @@
                 <w:szCs w:val="22"/>
                 <w:color w:val="000000"/>
               </w:rPr>
-              <w:t xml:space="preserve">2,620 (9.4)</w:t>
+              <w:t xml:space="preserve">8,401 (9.3)</w:t>
             </w:r>
           </w:p>
         </w:tc>
@@ -5938,7 +5938,7 @@
                 <w:szCs w:val="22"/>
                 <w:color w:val="000000"/>
               </w:rPr>
-              <w:t xml:space="preserve">1 (&lt;0.1)</w:t>
+              <w:t xml:space="preserve">7 (&lt;0.1)</w:t>
             </w:r>
           </w:p>
         </w:tc>
@@ -6032,7 +6032,7 @@
                 <w:szCs w:val="22"/>
                 <w:color w:val="000000"/>
               </w:rPr>
-              <w:t xml:space="preserve">51 (0.2)</w:t>
+              <w:t xml:space="preserve">174 (0.2)</w:t>
             </w:r>
           </w:p>
         </w:tc>
@@ -6126,7 +6126,7 @@
                 <w:szCs w:val="22"/>
                 <w:color w:val="000000"/>
               </w:rPr>
-              <w:t xml:space="preserve">25,862 (92)</w:t>
+              <w:t xml:space="preserve">83,404 (92)</w:t>
             </w:r>
           </w:p>
         </w:tc>
@@ -6220,7 +6220,7 @@
                 <w:szCs w:val="22"/>
                 <w:color w:val="000000"/>
               </w:rPr>
-              <w:t xml:space="preserve">2,087 (7.5)</w:t>
+              <w:t xml:space="preserve">6,605 (7.3)</w:t>
             </w:r>
           </w:p>
         </w:tc>
@@ -6314,7 +6314,7 @@
                 <w:szCs w:val="22"/>
                 <w:color w:val="000000"/>
               </w:rPr>
-              <w:t xml:space="preserve">138.0 (125.0, 151.0)</w:t>
+              <w:t xml:space="preserve">137.0 (125.0, 151.0)</w:t>
             </w:r>
           </w:p>
         </w:tc>
@@ -6408,14 +6408,14 @@
                 <w:szCs w:val="22"/>
                 <w:color w:val="000000"/>
               </w:rPr>
-              <w:t xml:space="preserve">82.0 (75.0, 89.0)</w:t>
+              <w:t xml:space="preserve">81.0 (74.0, 89.0)</w:t>
             </w:r>
           </w:p>
         </w:tc>
       </w:tr>
       <w:tr>
         <w:trPr>
-          <w:trHeight w:val="607" w:hRule="auto"/>
+          <w:trHeight w:val="624" w:hRule="auto"/>
         </w:trPr>
         body68
         <w:tc>
@@ -6458,7 +6458,7 @@
                 <w:szCs w:val="22"/>
                 <w:color w:val="000000"/>
               </w:rPr>
-              <w:t xml:space="preserve">HDL cholesterol, Median (Q1, Q3)</w:t>
+              <w:t xml:space="preserve">Blood glucose (biochemistry), Median (Q1, Q3)</w:t>
             </w:r>
           </w:p>
         </w:tc>
@@ -6502,7 +6502,7 @@
                 <w:szCs w:val="22"/>
                 <w:color w:val="000000"/>
               </w:rPr>
-              <w:t xml:space="preserve">1.4 (1.2, 1.7)</w:t>
+              <w:t xml:space="preserve">4.9 (4.6, 5.3)</w:t>
             </w:r>
           </w:p>
         </w:tc>
@@ -6552,7 +6552,7 @@
                 <w:szCs w:val="22"/>
                 <w:color w:val="000000"/>
               </w:rPr>
-              <w:t xml:space="preserve">Blood glucose (biochemistry), Median (Q1, Q3)</w:t>
+              <w:t xml:space="preserve">Overall health rating, n (%)</w:t>
             </w:r>
           </w:p>
         </w:tc>
@@ -6596,14 +6596,14 @@
                 <w:szCs w:val="22"/>
                 <w:color w:val="000000"/>
               </w:rPr>
-              <w:t xml:space="preserve">4.9 (4.6, 5.3)</w:t>
+              <w:t xml:space="preserve"/>
             </w:r>
           </w:p>
         </w:tc>
       </w:tr>
       <w:tr>
         <w:trPr>
-          <w:trHeight w:val="624" w:hRule="auto"/>
+          <w:trHeight w:val="607" w:hRule="auto"/>
         </w:trPr>
         body70
         <w:tc>
@@ -6634,19 +6634,19 @@
                 <w:right w:val="none" w:sz="0" w:space="0" w:color="000000"/>
               </w:pBdr>
               <w:spacing w:after="100" w:before="100" w:line="240"/>
-              <w:ind w:left="100" w:right="100" w:firstLine="0" w:firstLineChars="0"/>
-            </w:pPr>
-            <w:r>
-              <w:rPr>
-                <w:rFonts w:ascii="DejaVu Sans" w:hAnsi="DejaVu Sans" w:eastAsia="DejaVu Sans" w:cs="DejaVu Sans"/>
-                <w:i w:val="false"/>
-                <w:b w:val="false"/>
-                <w:u w:val="none"/>
-                <w:sz w:val="22"/>
-                <w:szCs w:val="22"/>
-                <w:color w:val="000000"/>
-              </w:rPr>
-              <w:t xml:space="preserve">Overall health rating, n (%)</w:t>
+              <w:ind w:left="300" w:right="100" w:firstLine="0" w:firstLineChars="0"/>
+            </w:pPr>
+            <w:r>
+              <w:rPr>
+                <w:rFonts w:ascii="DejaVu Sans" w:hAnsi="DejaVu Sans" w:eastAsia="DejaVu Sans" w:cs="DejaVu Sans"/>
+                <w:i w:val="false"/>
+                <w:b w:val="false"/>
+                <w:u w:val="none"/>
+                <w:sz w:val="22"/>
+                <w:szCs w:val="22"/>
+                <w:color w:val="000000"/>
+              </w:rPr>
+              <w:t xml:space="preserve">Do not know/Prefer not to answer</w:t>
             </w:r>
           </w:p>
         </w:tc>
@@ -6690,7 +6690,7 @@
                 <w:szCs w:val="22"/>
                 <w:color w:val="000000"/>
               </w:rPr>
-              <w:t xml:space="preserve"/>
+              <w:t xml:space="preserve">136 (0.2)</w:t>
             </w:r>
           </w:p>
         </w:tc>
@@ -6740,7 +6740,7 @@
                 <w:szCs w:val="22"/>
                 <w:color w:val="000000"/>
               </w:rPr>
-              <w:t xml:space="preserve">Do not know/Prefer not to answer</w:t>
+              <w:t xml:space="preserve">Excellent</w:t>
             </w:r>
           </w:p>
         </w:tc>
@@ -6784,7 +6784,7 @@
                 <w:szCs w:val="22"/>
                 <w:color w:val="000000"/>
               </w:rPr>
-              <w:t xml:space="preserve">43 (0.2)</w:t>
+              <w:t xml:space="preserve">20,150 (22)</w:t>
             </w:r>
           </w:p>
         </w:tc>
@@ -6834,7 +6834,7 @@
                 <w:szCs w:val="22"/>
                 <w:color w:val="000000"/>
               </w:rPr>
-              <w:t xml:space="preserve">Excellent</w:t>
+              <w:t xml:space="preserve">Fair</w:t>
             </w:r>
           </w:p>
         </w:tc>
@@ -6878,7 +6878,7 @@
                 <w:szCs w:val="22"/>
                 <w:color w:val="000000"/>
               </w:rPr>
-              <w:t xml:space="preserve">6,109 (22)</w:t>
+              <w:t xml:space="preserve">13,436 (15)</w:t>
             </w:r>
           </w:p>
         </w:tc>
@@ -6928,7 +6928,7 @@
                 <w:szCs w:val="22"/>
                 <w:color w:val="000000"/>
               </w:rPr>
-              <w:t xml:space="preserve">Fair</w:t>
+              <w:t xml:space="preserve">Good</w:t>
             </w:r>
           </w:p>
         </w:tc>
@@ -6972,7 +6972,7 @@
                 <w:szCs w:val="22"/>
                 <w:color w:val="000000"/>
               </w:rPr>
-              <w:t xml:space="preserve">4,423 (16)</w:t>
+              <w:t xml:space="preserve">54,474 (60)</w:t>
             </w:r>
           </w:p>
         </w:tc>
@@ -7022,7 +7022,7 @@
                 <w:szCs w:val="22"/>
                 <w:color w:val="000000"/>
               </w:rPr>
-              <w:t xml:space="preserve">Good</w:t>
+              <w:t xml:space="preserve">Poor</w:t>
             </w:r>
           </w:p>
         </w:tc>
@@ -7066,14 +7066,14 @@
                 <w:szCs w:val="22"/>
                 <w:color w:val="000000"/>
               </w:rPr>
-              <w:t xml:space="preserve">16,784 (60)</w:t>
+              <w:t xml:space="preserve">1,994 (2.2)</w:t>
             </w:r>
           </w:p>
         </w:tc>
       </w:tr>
       <w:tr>
         <w:trPr>
-          <w:trHeight w:val="607" w:hRule="auto"/>
+          <w:trHeight w:val="624" w:hRule="auto"/>
         </w:trPr>
         body75
         <w:tc>
@@ -7104,19 +7104,19 @@
                 <w:right w:val="none" w:sz="0" w:space="0" w:color="000000"/>
               </w:pBdr>
               <w:spacing w:after="100" w:before="100" w:line="240"/>
-              <w:ind w:left="300" w:right="100" w:firstLine="0" w:firstLineChars="0"/>
-            </w:pPr>
-            <w:r>
-              <w:rPr>
-                <w:rFonts w:ascii="DejaVu Sans" w:hAnsi="DejaVu Sans" w:eastAsia="DejaVu Sans" w:cs="DejaVu Sans"/>
-                <w:i w:val="false"/>
-                <w:b w:val="false"/>
-                <w:u w:val="none"/>
-                <w:sz w:val="22"/>
-                <w:szCs w:val="22"/>
-                <w:color w:val="000000"/>
-              </w:rPr>
-              <w:t xml:space="preserve">Poor</w:t>
+              <w:ind w:left="100" w:right="100" w:firstLine="0" w:firstLineChars="0"/>
+            </w:pPr>
+            <w:r>
+              <w:rPr>
+                <w:rFonts w:ascii="DejaVu Sans" w:hAnsi="DejaVu Sans" w:eastAsia="DejaVu Sans" w:cs="DejaVu Sans"/>
+                <w:i w:val="false"/>
+                <w:b w:val="false"/>
+                <w:u w:val="none"/>
+                <w:sz w:val="22"/>
+                <w:szCs w:val="22"/>
+                <w:color w:val="000000"/>
+              </w:rPr>
+              <w:t xml:space="preserve">Triglycerides (baseline), Median (Q1, Q3)</w:t>
             </w:r>
           </w:p>
         </w:tc>
@@ -7160,7 +7160,7 @@
                 <w:szCs w:val="22"/>
                 <w:color w:val="000000"/>
               </w:rPr>
-              <w:t xml:space="preserve">642 (2.3)</w:t>
+              <w:t xml:space="preserve">1.4 (1.0, 2.0)</w:t>
             </w:r>
           </w:p>
         </w:tc>
@@ -7173,7 +7173,7 @@
         <w:tc>
           <w:tcPr>
             <w:tcBorders>
-              <w:bottom w:val="none" w:sz="0" w:space="0" w:color="000000"/>
+              <w:bottom w:val="single" w:sz="8" w:space="0" w:color="000000"/>
               <w:top w:val="none" w:sz="0" w:space="0" w:color="000000"/>
               <w:left w:val="none" w:sz="0" w:space="0" w:color="000000"/>
               <w:right w:val="none" w:sz="0" w:space="0" w:color="000000"/>
@@ -7210,14 +7210,14 @@
                 <w:szCs w:val="22"/>
                 <w:color w:val="000000"/>
               </w:rPr>
-              <w:t xml:space="preserve">Triglycerides (baseline), Median (Q1, Q3)</w:t>
-            </w:r>
-          </w:p>
-        </w:tc>
-        <w:tc>
-          <w:tcPr>
-            <w:tcBorders>
-              <w:bottom w:val="none" w:sz="0" w:space="0" w:color="000000"/>
+              <w:t xml:space="preserve">C-reactive protein (baseline), Median (Q1, Q3)</w:t>
+            </w:r>
+          </w:p>
+        </w:tc>
+        <w:tc>
+          <w:tcPr>
+            <w:tcBorders>
+              <w:bottom w:val="single" w:sz="8" w:space="0" w:color="000000"/>
               <w:top w:val="none" w:sz="0" w:space="0" w:color="000000"/>
               <w:left w:val="none" w:sz="0" w:space="0" w:color="000000"/>
               <w:right w:val="none" w:sz="0" w:space="0" w:color="000000"/>
@@ -7254,101 +7254,7 @@
                 <w:szCs w:val="22"/>
                 <w:color w:val="000000"/>
               </w:rPr>
-              <w:t xml:space="preserve">1.4 (1.0, 2.1)</w:t>
-            </w:r>
-          </w:p>
-        </w:tc>
-      </w:tr>
-      <w:tr>
-        <w:trPr>
-          <w:trHeight w:val="624" w:hRule="auto"/>
-        </w:trPr>
-        body77
-        <w:tc>
-          <w:tcPr>
-            <w:tcBorders>
-              <w:bottom w:val="single" w:sz="8" w:space="0" w:color="000000"/>
-              <w:top w:val="none" w:sz="0" w:space="0" w:color="000000"/>
-              <w:left w:val="none" w:sz="0" w:space="0" w:color="000000"/>
-              <w:right w:val="none" w:sz="0" w:space="0" w:color="000000"/>
-            </w:tcBorders>
-            <w:shd w:val="clear" w:color="auto" w:fill="FFFFFF"/>
-            <w:tcMar>
-              <w:top w:w="0" w:type="dxa"/>
-              <w:bottom w:w="0" w:type="dxa"/>
-              <w:left w:w="0" w:type="dxa"/>
-              <w:right w:w="0" w:type="dxa"/>
-            </w:tcMar>
-            <w:vAlign w:val="top"/>
-          </w:tcPr>
-          <w:p>
-            <w:pPr>
-              <w:pStyle w:val="Normal"/>
-              <w:jc w:val="left"/>
-              <w:pBdr>
-                <w:bottom w:val="none" w:sz="0" w:space="0" w:color="000000"/>
-                <w:top w:val="none" w:sz="0" w:space="0" w:color="000000"/>
-                <w:left w:val="none" w:sz="0" w:space="0" w:color="000000"/>
-                <w:right w:val="none" w:sz="0" w:space="0" w:color="000000"/>
-              </w:pBdr>
-              <w:spacing w:after="100" w:before="100" w:line="240"/>
-              <w:ind w:left="100" w:right="100" w:firstLine="0" w:firstLineChars="0"/>
-            </w:pPr>
-            <w:r>
-              <w:rPr>
-                <w:rFonts w:ascii="DejaVu Sans" w:hAnsi="DejaVu Sans" w:eastAsia="DejaVu Sans" w:cs="DejaVu Sans"/>
-                <w:i w:val="false"/>
-                <w:b w:val="false"/>
-                <w:u w:val="none"/>
-                <w:sz w:val="22"/>
-                <w:szCs w:val="22"/>
-                <w:color w:val="000000"/>
-              </w:rPr>
-              <w:t xml:space="preserve">C-reactive protein (baseline), Median (Q1, Q3)</w:t>
-            </w:r>
-          </w:p>
-        </w:tc>
-        <w:tc>
-          <w:tcPr>
-            <w:tcBorders>
-              <w:bottom w:val="single" w:sz="8" w:space="0" w:color="000000"/>
-              <w:top w:val="none" w:sz="0" w:space="0" w:color="000000"/>
-              <w:left w:val="none" w:sz="0" w:space="0" w:color="000000"/>
-              <w:right w:val="none" w:sz="0" w:space="0" w:color="000000"/>
-            </w:tcBorders>
-            <w:shd w:val="clear" w:color="auto" w:fill="FFFFFF"/>
-            <w:tcMar>
-              <w:top w:w="0" w:type="dxa"/>
-              <w:bottom w:w="0" w:type="dxa"/>
-              <w:left w:w="0" w:type="dxa"/>
-              <w:right w:w="0" w:type="dxa"/>
-            </w:tcMar>
-            <w:vAlign w:val="top"/>
-          </w:tcPr>
-          <w:p>
-            <w:pPr>
-              <w:pStyle w:val="Normal"/>
-              <w:jc w:val="center"/>
-              <w:pBdr>
-                <w:bottom w:val="none" w:sz="0" w:space="0" w:color="000000"/>
-                <w:top w:val="none" w:sz="0" w:space="0" w:color="000000"/>
-                <w:left w:val="none" w:sz="0" w:space="0" w:color="000000"/>
-                <w:right w:val="none" w:sz="0" w:space="0" w:color="000000"/>
-              </w:pBdr>
-              <w:spacing w:after="100" w:before="100" w:line="240"/>
-              <w:ind w:left="100" w:right="100" w:firstLine="0" w:firstLineChars="0"/>
-            </w:pPr>
-            <w:r>
-              <w:rPr>
-                <w:rFonts w:ascii="DejaVu Sans" w:hAnsi="DejaVu Sans" w:eastAsia="DejaVu Sans" w:cs="DejaVu Sans"/>
-                <w:i w:val="false"/>
-                <w:b w:val="false"/>
-                <w:u w:val="none"/>
-                <w:sz w:val="22"/>
-                <w:szCs w:val="22"/>
-                <w:color w:val="000000"/>
-              </w:rPr>
-              <w:t xml:space="preserve">1.2 (0.6, 2.4)</w:t>
+              <w:t xml:space="preserve">1.1 (0.6, 2.3)</w:t>
             </w:r>
           </w:p>
         </w:tc>

</xml_diff>

<commit_message>
modified table 1 code to include 2 columns for had cvd and never had cvd
</commit_message>
<xml_diff>
--- a/data_prep/testTable1.docx
+++ b/data_prep/testTable1.docx
@@ -19,10 +19,11 @@
       <w:tblGrid>
         <w:gridCol w:w="6230"/>
         <w:gridCol w:w="2682"/>
+        <w:gridCol w:w="2682"/>
       </w:tblGrid>
       <w:tr>
         <w:trPr>
-          <w:trHeight w:val="605" w:hRule="auto"/>
+          <w:trHeight w:val="770" w:hRule="auto"/>
           <w:tblHeader/>
         </w:trPr>
         header 1
@@ -110,7 +111,123 @@
                 <w:szCs w:val="22"/>
                 <w:color w:val="000000"/>
               </w:rPr>
-              <w:t xml:space="preserve">N = 90,190</w:t>
+              <w:t xml:space="preserve">Had CVD</w:t>
+            </w:r>
+            <w:r>
+              <w:rPr>
+                <w:rFonts w:ascii="DejaVu Sans" w:hAnsi="DejaVu Sans" w:eastAsia="DejaVu Sans" w:cs="DejaVu Sans"/>
+                <w:i w:val="false"/>
+                <w:b w:val="false"/>
+                <w:u w:val="none"/>
+                <w:sz w:val="22"/>
+                <w:szCs w:val="22"/>
+                <w:color w:val="000000"/>
+              </w:rPr>
+              <w:t xml:space="preserve">  </w:t>
+            </w:r>
+            <w:r>
+              <w:rPr>
+                <w:rFonts w:ascii="DejaVu Sans" w:hAnsi="DejaVu Sans" w:eastAsia="DejaVu Sans" w:cs="DejaVu Sans"/>
+                <w:i w:val="false"/>
+                <w:b w:val="false"/>
+                <w:u w:val="none"/>
+                <w:sz w:val="22"/>
+                <w:szCs w:val="22"/>
+                <w:color w:val="000000"/>
+              </w:rPr>
+              <w:br/>
+            </w:r>
+            <w:r>
+              <w:rPr>
+                <w:rFonts w:ascii="DejaVu Sans" w:hAnsi="DejaVu Sans" w:eastAsia="DejaVu Sans" w:cs="DejaVu Sans"/>
+                <w:i w:val="false"/>
+                <w:b w:val="false"/>
+                <w:u w:val="none"/>
+                <w:sz w:val="22"/>
+                <w:szCs w:val="22"/>
+                <w:color w:val="000000"/>
+              </w:rPr>
+              <w:t xml:space="preserve">N = 3,201</w:t>
+            </w:r>
+          </w:p>
+        </w:tc>
+        <w:tc>
+          <w:tcPr>
+            <w:tcBorders>
+              <w:bottom w:val="single" w:sz="8" w:space="0" w:color="000000"/>
+              <w:top w:val="single" w:sz="8" w:space="0" w:color="000000"/>
+              <w:left w:val="none" w:sz="0" w:space="0" w:color="000000"/>
+              <w:right w:val="none" w:sz="0" w:space="0" w:color="000000"/>
+            </w:tcBorders>
+            <w:shd w:val="clear" w:color="auto" w:fill="FFFFFF"/>
+            <w:tcMar>
+              <w:top w:w="0" w:type="dxa"/>
+              <w:bottom w:w="0" w:type="dxa"/>
+              <w:left w:w="0" w:type="dxa"/>
+              <w:right w:w="0" w:type="dxa"/>
+            </w:tcMar>
+            <w:vAlign w:val="center"/>
+          </w:tcPr>
+          <w:p>
+            <w:pPr>
+              <w:pStyle w:val="Normal"/>
+              <w:jc w:val="center"/>
+              <w:pBdr>
+                <w:bottom w:val="none" w:sz="0" w:space="0" w:color="000000"/>
+                <w:top w:val="none" w:sz="0" w:space="0" w:color="000000"/>
+                <w:left w:val="none" w:sz="0" w:space="0" w:color="000000"/>
+                <w:right w:val="none" w:sz="0" w:space="0" w:color="000000"/>
+              </w:pBdr>
+              <w:spacing w:after="40" w:before="40" w:line="240"/>
+              <w:ind w:left="100" w:right="100" w:firstLine="0" w:firstLineChars="0"/>
+            </w:pPr>
+            <w:r>
+              <w:rPr>
+                <w:rFonts w:ascii="DejaVu Sans" w:hAnsi="DejaVu Sans" w:eastAsia="DejaVu Sans" w:cs="DejaVu Sans"/>
+                <w:i w:val="false"/>
+                <w:b w:val="true"/>
+                <w:u w:val="none"/>
+                <w:sz w:val="22"/>
+                <w:szCs w:val="22"/>
+                <w:color w:val="000000"/>
+              </w:rPr>
+              <w:t xml:space="preserve">Never had CVD</w:t>
+            </w:r>
+            <w:r>
+              <w:rPr>
+                <w:rFonts w:ascii="DejaVu Sans" w:hAnsi="DejaVu Sans" w:eastAsia="DejaVu Sans" w:cs="DejaVu Sans"/>
+                <w:i w:val="false"/>
+                <w:b w:val="false"/>
+                <w:u w:val="none"/>
+                <w:sz w:val="22"/>
+                <w:szCs w:val="22"/>
+                <w:color w:val="000000"/>
+              </w:rPr>
+              <w:t xml:space="preserve">  </w:t>
+            </w:r>
+            <w:r>
+              <w:rPr>
+                <w:rFonts w:ascii="DejaVu Sans" w:hAnsi="DejaVu Sans" w:eastAsia="DejaVu Sans" w:cs="DejaVu Sans"/>
+                <w:i w:val="false"/>
+                <w:b w:val="false"/>
+                <w:u w:val="none"/>
+                <w:sz w:val="22"/>
+                <w:szCs w:val="22"/>
+                <w:color w:val="000000"/>
+              </w:rPr>
+              <w:br/>
+            </w:r>
+            <w:r>
+              <w:rPr>
+                <w:rFonts w:ascii="DejaVu Sans" w:hAnsi="DejaVu Sans" w:eastAsia="DejaVu Sans" w:cs="DejaVu Sans"/>
+                <w:i w:val="false"/>
+                <w:b w:val="false"/>
+                <w:u w:val="none"/>
+                <w:sz w:val="22"/>
+                <w:szCs w:val="22"/>
+                <w:color w:val="000000"/>
+              </w:rPr>
+              <w:t xml:space="preserve">N = 86,989</w:t>
             </w:r>
           </w:p>
         </w:tc>
@@ -204,7 +321,51 @@
                 <w:szCs w:val="22"/>
                 <w:color w:val="000000"/>
               </w:rPr>
-              <w:t xml:space="preserve">96.4 (89.7, 102.7)</w:t>
+              <w:t xml:space="preserve">47.2 (17.2, 72.9)</w:t>
+            </w:r>
+          </w:p>
+        </w:tc>
+        <w:tc>
+          <w:tcPr>
+            <w:tcBorders>
+              <w:bottom w:val="none" w:sz="0" w:space="0" w:color="000000"/>
+              <w:top w:val="single" w:sz="8" w:space="0" w:color="000000"/>
+              <w:left w:val="none" w:sz="0" w:space="0" w:color="000000"/>
+              <w:right w:val="none" w:sz="0" w:space="0" w:color="000000"/>
+            </w:tcBorders>
+            <w:shd w:val="clear" w:color="auto" w:fill="FFFFFF"/>
+            <w:tcMar>
+              <w:top w:w="0" w:type="dxa"/>
+              <w:bottom w:w="0" w:type="dxa"/>
+              <w:left w:w="0" w:type="dxa"/>
+              <w:right w:w="0" w:type="dxa"/>
+            </w:tcMar>
+            <w:vAlign w:val="top"/>
+          </w:tcPr>
+          <w:p>
+            <w:pPr>
+              <w:pStyle w:val="Normal"/>
+              <w:jc w:val="center"/>
+              <w:pBdr>
+                <w:bottom w:val="none" w:sz="0" w:space="0" w:color="000000"/>
+                <w:top w:val="none" w:sz="0" w:space="0" w:color="000000"/>
+                <w:left w:val="none" w:sz="0" w:space="0" w:color="000000"/>
+                <w:right w:val="none" w:sz="0" w:space="0" w:color="000000"/>
+              </w:pBdr>
+              <w:spacing w:after="100" w:before="100" w:line="240"/>
+              <w:ind w:left="100" w:right="100" w:firstLine="0" w:firstLineChars="0"/>
+            </w:pPr>
+            <w:r>
+              <w:rPr>
+                <w:rFonts w:ascii="DejaVu Sans" w:hAnsi="DejaVu Sans" w:eastAsia="DejaVu Sans" w:cs="DejaVu Sans"/>
+                <w:i w:val="false"/>
+                <w:b w:val="false"/>
+                <w:u w:val="none"/>
+                <w:sz w:val="22"/>
+                <w:szCs w:val="22"/>
+                <w:color w:val="000000"/>
+              </w:rPr>
+              <w:t xml:space="preserve">96.9 (90.3, 103.0)</w:t>
             </w:r>
           </w:p>
         </w:tc>
@@ -298,7 +459,51 @@
                 <w:szCs w:val="22"/>
                 <w:color w:val="000000"/>
               </w:rPr>
-              <w:t xml:space="preserve">463.8 (319.4, 641.1)</w:t>
+              <w:t xml:space="preserve">375.8 (236.5, 535.5)</w:t>
+            </w:r>
+          </w:p>
+        </w:tc>
+        <w:tc>
+          <w:tcPr>
+            <w:tcBorders>
+              <w:bottom w:val="none" w:sz="0" w:space="0" w:color="000000"/>
+              <w:top w:val="none" w:sz="0" w:space="0" w:color="000000"/>
+              <w:left w:val="none" w:sz="0" w:space="0" w:color="000000"/>
+              <w:right w:val="none" w:sz="0" w:space="0" w:color="000000"/>
+            </w:tcBorders>
+            <w:shd w:val="clear" w:color="auto" w:fill="FFFFFF"/>
+            <w:tcMar>
+              <w:top w:w="0" w:type="dxa"/>
+              <w:bottom w:w="0" w:type="dxa"/>
+              <w:left w:w="0" w:type="dxa"/>
+              <w:right w:w="0" w:type="dxa"/>
+            </w:tcMar>
+            <w:vAlign w:val="top"/>
+          </w:tcPr>
+          <w:p>
+            <w:pPr>
+              <w:pStyle w:val="Normal"/>
+              <w:jc w:val="center"/>
+              <w:pBdr>
+                <w:bottom w:val="none" w:sz="0" w:space="0" w:color="000000"/>
+                <w:top w:val="none" w:sz="0" w:space="0" w:color="000000"/>
+                <w:left w:val="none" w:sz="0" w:space="0" w:color="000000"/>
+                <w:right w:val="none" w:sz="0" w:space="0" w:color="000000"/>
+              </w:pBdr>
+              <w:spacing w:after="100" w:before="100" w:line="240"/>
+              <w:ind w:left="100" w:right="100" w:firstLine="0" w:firstLineChars="0"/>
+            </w:pPr>
+            <w:r>
+              <w:rPr>
+                <w:rFonts w:ascii="DejaVu Sans" w:hAnsi="DejaVu Sans" w:eastAsia="DejaVu Sans" w:cs="DejaVu Sans"/>
+                <w:i w:val="false"/>
+                <w:b w:val="false"/>
+                <w:u w:val="none"/>
+                <w:sz w:val="22"/>
+                <w:szCs w:val="22"/>
+                <w:color w:val="000000"/>
+              </w:rPr>
+              <w:t xml:space="preserve">466.9 (322.6, 644.4)</w:t>
             </w:r>
           </w:p>
         </w:tc>
@@ -392,7 +597,51 @@
                 <w:szCs w:val="22"/>
                 <w:color w:val="000000"/>
               </w:rPr>
-              <w:t xml:space="preserve">234.0 (114.5, 404.0)</w:t>
+              <w:t xml:space="preserve">196.6 (81.5, 358.0)</w:t>
+            </w:r>
+          </w:p>
+        </w:tc>
+        <w:tc>
+          <w:tcPr>
+            <w:tcBorders>
+              <w:bottom w:val="none" w:sz="0" w:space="0" w:color="000000"/>
+              <w:top w:val="none" w:sz="0" w:space="0" w:color="000000"/>
+              <w:left w:val="none" w:sz="0" w:space="0" w:color="000000"/>
+              <w:right w:val="none" w:sz="0" w:space="0" w:color="000000"/>
+            </w:tcBorders>
+            <w:shd w:val="clear" w:color="auto" w:fill="FFFFFF"/>
+            <w:tcMar>
+              <w:top w:w="0" w:type="dxa"/>
+              <w:bottom w:w="0" w:type="dxa"/>
+              <w:left w:w="0" w:type="dxa"/>
+              <w:right w:w="0" w:type="dxa"/>
+            </w:tcMar>
+            <w:vAlign w:val="top"/>
+          </w:tcPr>
+          <w:p>
+            <w:pPr>
+              <w:pStyle w:val="Normal"/>
+              <w:jc w:val="center"/>
+              <w:pBdr>
+                <w:bottom w:val="none" w:sz="0" w:space="0" w:color="000000"/>
+                <w:top w:val="none" w:sz="0" w:space="0" w:color="000000"/>
+                <w:left w:val="none" w:sz="0" w:space="0" w:color="000000"/>
+                <w:right w:val="none" w:sz="0" w:space="0" w:color="000000"/>
+              </w:pBdr>
+              <w:spacing w:after="100" w:before="100" w:line="240"/>
+              <w:ind w:left="100" w:right="100" w:firstLine="0" w:firstLineChars="0"/>
+            </w:pPr>
+            <w:r>
+              <w:rPr>
+                <w:rFonts w:ascii="DejaVu Sans" w:hAnsi="DejaVu Sans" w:eastAsia="DejaVu Sans" w:cs="DejaVu Sans"/>
+                <w:i w:val="false"/>
+                <w:b w:val="false"/>
+                <w:u w:val="none"/>
+                <w:sz w:val="22"/>
+                <w:szCs w:val="22"/>
+                <w:color w:val="000000"/>
+              </w:rPr>
+              <w:t xml:space="preserve">235.1 (116.0, 405.5)</w:t>
             </w:r>
           </w:p>
         </w:tc>
@@ -486,7 +735,51 @@
                 <w:szCs w:val="22"/>
                 <w:color w:val="000000"/>
               </w:rPr>
-              <w:t xml:space="preserve">585.7 (372.0, 852.8)</w:t>
+              <w:t xml:space="preserve">448.9 (268.1, 697.4)</w:t>
+            </w:r>
+          </w:p>
+        </w:tc>
+        <w:tc>
+          <w:tcPr>
+            <w:tcBorders>
+              <w:bottom w:val="none" w:sz="0" w:space="0" w:color="000000"/>
+              <w:top w:val="none" w:sz="0" w:space="0" w:color="000000"/>
+              <w:left w:val="none" w:sz="0" w:space="0" w:color="000000"/>
+              <w:right w:val="none" w:sz="0" w:space="0" w:color="000000"/>
+            </w:tcBorders>
+            <w:shd w:val="clear" w:color="auto" w:fill="FFFFFF"/>
+            <w:tcMar>
+              <w:top w:w="0" w:type="dxa"/>
+              <w:bottom w:w="0" w:type="dxa"/>
+              <w:left w:w="0" w:type="dxa"/>
+              <w:right w:w="0" w:type="dxa"/>
+            </w:tcMar>
+            <w:vAlign w:val="top"/>
+          </w:tcPr>
+          <w:p>
+            <w:pPr>
+              <w:pStyle w:val="Normal"/>
+              <w:jc w:val="center"/>
+              <w:pBdr>
+                <w:bottom w:val="none" w:sz="0" w:space="0" w:color="000000"/>
+                <w:top w:val="none" w:sz="0" w:space="0" w:color="000000"/>
+                <w:left w:val="none" w:sz="0" w:space="0" w:color="000000"/>
+                <w:right w:val="none" w:sz="0" w:space="0" w:color="000000"/>
+              </w:pBdr>
+              <w:spacing w:after="100" w:before="100" w:line="240"/>
+              <w:ind w:left="100" w:right="100" w:firstLine="0" w:firstLineChars="0"/>
+            </w:pPr>
+            <w:r>
+              <w:rPr>
+                <w:rFonts w:ascii="DejaVu Sans" w:hAnsi="DejaVu Sans" w:eastAsia="DejaVu Sans" w:cs="DejaVu Sans"/>
+                <w:i w:val="false"/>
+                <w:b w:val="false"/>
+                <w:u w:val="none"/>
+                <w:sz w:val="22"/>
+                <w:szCs w:val="22"/>
+                <w:color w:val="000000"/>
+              </w:rPr>
+              <w:t xml:space="preserve">590.8 (376.7, 857.3)</w:t>
             </w:r>
           </w:p>
         </w:tc>
@@ -580,7 +873,51 @@
                 <w:szCs w:val="22"/>
                 <w:color w:val="000000"/>
               </w:rPr>
-              <w:t xml:space="preserve">2,016 (2.2)</w:t>
+              <w:t xml:space="preserve">2,016 (63)</w:t>
+            </w:r>
+          </w:p>
+        </w:tc>
+        <w:tc>
+          <w:tcPr>
+            <w:tcBorders>
+              <w:bottom w:val="none" w:sz="0" w:space="0" w:color="000000"/>
+              <w:top w:val="none" w:sz="0" w:space="0" w:color="000000"/>
+              <w:left w:val="none" w:sz="0" w:space="0" w:color="000000"/>
+              <w:right w:val="none" w:sz="0" w:space="0" w:color="000000"/>
+            </w:tcBorders>
+            <w:shd w:val="clear" w:color="auto" w:fill="FFFFFF"/>
+            <w:tcMar>
+              <w:top w:w="0" w:type="dxa"/>
+              <w:bottom w:w="0" w:type="dxa"/>
+              <w:left w:w="0" w:type="dxa"/>
+              <w:right w:w="0" w:type="dxa"/>
+            </w:tcMar>
+            <w:vAlign w:val="top"/>
+          </w:tcPr>
+          <w:p>
+            <w:pPr>
+              <w:pStyle w:val="Normal"/>
+              <w:jc w:val="center"/>
+              <w:pBdr>
+                <w:bottom w:val="none" w:sz="0" w:space="0" w:color="000000"/>
+                <w:top w:val="none" w:sz="0" w:space="0" w:color="000000"/>
+                <w:left w:val="none" w:sz="0" w:space="0" w:color="000000"/>
+                <w:right w:val="none" w:sz="0" w:space="0" w:color="000000"/>
+              </w:pBdr>
+              <w:spacing w:after="100" w:before="100" w:line="240"/>
+              <w:ind w:left="100" w:right="100" w:firstLine="0" w:firstLineChars="0"/>
+            </w:pPr>
+            <w:r>
+              <w:rPr>
+                <w:rFonts w:ascii="DejaVu Sans" w:hAnsi="DejaVu Sans" w:eastAsia="DejaVu Sans" w:cs="DejaVu Sans"/>
+                <w:i w:val="false"/>
+                <w:b w:val="false"/>
+                <w:u w:val="none"/>
+                <w:sz w:val="22"/>
+                <w:szCs w:val="22"/>
+                <w:color w:val="000000"/>
+              </w:rPr>
+              <w:t xml:space="preserve">0 (0)</w:t>
             </w:r>
           </w:p>
         </w:tc>
@@ -674,7 +1011,51 @@
                 <w:szCs w:val="22"/>
                 <w:color w:val="000000"/>
               </w:rPr>
-              <w:t xml:space="preserve">1,282 (1.4)</w:t>
+              <w:t xml:space="preserve">1,282 (40)</w:t>
+            </w:r>
+          </w:p>
+        </w:tc>
+        <w:tc>
+          <w:tcPr>
+            <w:tcBorders>
+              <w:bottom w:val="none" w:sz="0" w:space="0" w:color="000000"/>
+              <w:top w:val="none" w:sz="0" w:space="0" w:color="000000"/>
+              <w:left w:val="none" w:sz="0" w:space="0" w:color="000000"/>
+              <w:right w:val="none" w:sz="0" w:space="0" w:color="000000"/>
+            </w:tcBorders>
+            <w:shd w:val="clear" w:color="auto" w:fill="FFFFFF"/>
+            <w:tcMar>
+              <w:top w:w="0" w:type="dxa"/>
+              <w:bottom w:w="0" w:type="dxa"/>
+              <w:left w:w="0" w:type="dxa"/>
+              <w:right w:w="0" w:type="dxa"/>
+            </w:tcMar>
+            <w:vAlign w:val="top"/>
+          </w:tcPr>
+          <w:p>
+            <w:pPr>
+              <w:pStyle w:val="Normal"/>
+              <w:jc w:val="center"/>
+              <w:pBdr>
+                <w:bottom w:val="none" w:sz="0" w:space="0" w:color="000000"/>
+                <w:top w:val="none" w:sz="0" w:space="0" w:color="000000"/>
+                <w:left w:val="none" w:sz="0" w:space="0" w:color="000000"/>
+                <w:right w:val="none" w:sz="0" w:space="0" w:color="000000"/>
+              </w:pBdr>
+              <w:spacing w:after="100" w:before="100" w:line="240"/>
+              <w:ind w:left="100" w:right="100" w:firstLine="0" w:firstLineChars="0"/>
+            </w:pPr>
+            <w:r>
+              <w:rPr>
+                <w:rFonts w:ascii="DejaVu Sans" w:hAnsi="DejaVu Sans" w:eastAsia="DejaVu Sans" w:cs="DejaVu Sans"/>
+                <w:i w:val="false"/>
+                <w:b w:val="false"/>
+                <w:u w:val="none"/>
+                <w:sz w:val="22"/>
+                <w:szCs w:val="22"/>
+                <w:color w:val="000000"/>
+              </w:rPr>
+              <w:t xml:space="preserve">0 (0)</w:t>
             </w:r>
           </w:p>
         </w:tc>
@@ -768,7 +1149,51 @@
                 <w:szCs w:val="22"/>
                 <w:color w:val="000000"/>
               </w:rPr>
-              <w:t xml:space="preserve">63.2 (56.1, 68.4)</w:t>
+              <w:t xml:space="preserve">67.7 (62.7, 71.5)</w:t>
+            </w:r>
+          </w:p>
+        </w:tc>
+        <w:tc>
+          <w:tcPr>
+            <w:tcBorders>
+              <w:bottom w:val="none" w:sz="0" w:space="0" w:color="000000"/>
+              <w:top w:val="none" w:sz="0" w:space="0" w:color="000000"/>
+              <w:left w:val="none" w:sz="0" w:space="0" w:color="000000"/>
+              <w:right w:val="none" w:sz="0" w:space="0" w:color="000000"/>
+            </w:tcBorders>
+            <w:shd w:val="clear" w:color="auto" w:fill="FFFFFF"/>
+            <w:tcMar>
+              <w:top w:w="0" w:type="dxa"/>
+              <w:bottom w:w="0" w:type="dxa"/>
+              <w:left w:w="0" w:type="dxa"/>
+              <w:right w:w="0" w:type="dxa"/>
+            </w:tcMar>
+            <w:vAlign w:val="top"/>
+          </w:tcPr>
+          <w:p>
+            <w:pPr>
+              <w:pStyle w:val="Normal"/>
+              <w:jc w:val="center"/>
+              <w:pBdr>
+                <w:bottom w:val="none" w:sz="0" w:space="0" w:color="000000"/>
+                <w:top w:val="none" w:sz="0" w:space="0" w:color="000000"/>
+                <w:left w:val="none" w:sz="0" w:space="0" w:color="000000"/>
+                <w:right w:val="none" w:sz="0" w:space="0" w:color="000000"/>
+              </w:pBdr>
+              <w:spacing w:after="100" w:before="100" w:line="240"/>
+              <w:ind w:left="100" w:right="100" w:firstLine="0" w:firstLineChars="0"/>
+            </w:pPr>
+            <w:r>
+              <w:rPr>
+                <w:rFonts w:ascii="DejaVu Sans" w:hAnsi="DejaVu Sans" w:eastAsia="DejaVu Sans" w:cs="DejaVu Sans"/>
+                <w:i w:val="false"/>
+                <w:b w:val="false"/>
+                <w:u w:val="none"/>
+                <w:sz w:val="22"/>
+                <w:szCs w:val="22"/>
+                <w:color w:val="000000"/>
+              </w:rPr>
+              <w:t xml:space="preserve">63.0 (55.9, 68.3)</w:t>
             </w:r>
           </w:p>
         </w:tc>
@@ -866,6 +1291,50 @@
             </w:r>
           </w:p>
         </w:tc>
+        <w:tc>
+          <w:tcPr>
+            <w:tcBorders>
+              <w:bottom w:val="none" w:sz="0" w:space="0" w:color="000000"/>
+              <w:top w:val="none" w:sz="0" w:space="0" w:color="000000"/>
+              <w:left w:val="none" w:sz="0" w:space="0" w:color="000000"/>
+              <w:right w:val="none" w:sz="0" w:space="0" w:color="000000"/>
+            </w:tcBorders>
+            <w:shd w:val="clear" w:color="auto" w:fill="FFFFFF"/>
+            <w:tcMar>
+              <w:top w:w="0" w:type="dxa"/>
+              <w:bottom w:w="0" w:type="dxa"/>
+              <w:left w:w="0" w:type="dxa"/>
+              <w:right w:w="0" w:type="dxa"/>
+            </w:tcMar>
+            <w:vAlign w:val="top"/>
+          </w:tcPr>
+          <w:p>
+            <w:pPr>
+              <w:pStyle w:val="Normal"/>
+              <w:jc w:val="center"/>
+              <w:pBdr>
+                <w:bottom w:val="none" w:sz="0" w:space="0" w:color="000000"/>
+                <w:top w:val="none" w:sz="0" w:space="0" w:color="000000"/>
+                <w:left w:val="none" w:sz="0" w:space="0" w:color="000000"/>
+                <w:right w:val="none" w:sz="0" w:space="0" w:color="000000"/>
+              </w:pBdr>
+              <w:spacing w:after="100" w:before="100" w:line="240"/>
+              <w:ind w:left="100" w:right="100" w:firstLine="0" w:firstLineChars="0"/>
+            </w:pPr>
+            <w:r>
+              <w:rPr>
+                <w:rFonts w:ascii="DejaVu Sans" w:hAnsi="DejaVu Sans" w:eastAsia="DejaVu Sans" w:cs="DejaVu Sans"/>
+                <w:i w:val="false"/>
+                <w:b w:val="false"/>
+                <w:u w:val="none"/>
+                <w:sz w:val="22"/>
+                <w:szCs w:val="22"/>
+                <w:color w:val="000000"/>
+              </w:rPr>
+              <w:t xml:space="preserve"/>
+            </w:r>
+          </w:p>
+        </w:tc>
       </w:tr>
       <w:tr>
         <w:trPr>
@@ -956,7 +1425,51 @@
                 <w:szCs w:val="22"/>
                 <w:color w:val="000000"/>
               </w:rPr>
-              <w:t xml:space="preserve">2,677 (3.0)</w:t>
+              <w:t xml:space="preserve">83 (2.6)</w:t>
+            </w:r>
+          </w:p>
+        </w:tc>
+        <w:tc>
+          <w:tcPr>
+            <w:tcBorders>
+              <w:bottom w:val="none" w:sz="0" w:space="0" w:color="000000"/>
+              <w:top w:val="none" w:sz="0" w:space="0" w:color="000000"/>
+              <w:left w:val="none" w:sz="0" w:space="0" w:color="000000"/>
+              <w:right w:val="none" w:sz="0" w:space="0" w:color="000000"/>
+            </w:tcBorders>
+            <w:shd w:val="clear" w:color="auto" w:fill="FFFFFF"/>
+            <w:tcMar>
+              <w:top w:w="0" w:type="dxa"/>
+              <w:bottom w:w="0" w:type="dxa"/>
+              <w:left w:w="0" w:type="dxa"/>
+              <w:right w:w="0" w:type="dxa"/>
+            </w:tcMar>
+            <w:vAlign w:val="top"/>
+          </w:tcPr>
+          <w:p>
+            <w:pPr>
+              <w:pStyle w:val="Normal"/>
+              <w:jc w:val="center"/>
+              <w:pBdr>
+                <w:bottom w:val="none" w:sz="0" w:space="0" w:color="000000"/>
+                <w:top w:val="none" w:sz="0" w:space="0" w:color="000000"/>
+                <w:left w:val="none" w:sz="0" w:space="0" w:color="000000"/>
+                <w:right w:val="none" w:sz="0" w:space="0" w:color="000000"/>
+              </w:pBdr>
+              <w:spacing w:after="100" w:before="100" w:line="240"/>
+              <w:ind w:left="100" w:right="100" w:firstLine="0" w:firstLineChars="0"/>
+            </w:pPr>
+            <w:r>
+              <w:rPr>
+                <w:rFonts w:ascii="DejaVu Sans" w:hAnsi="DejaVu Sans" w:eastAsia="DejaVu Sans" w:cs="DejaVu Sans"/>
+                <w:i w:val="false"/>
+                <w:b w:val="false"/>
+                <w:u w:val="none"/>
+                <w:sz w:val="22"/>
+                <w:szCs w:val="22"/>
+                <w:color w:val="000000"/>
+              </w:rPr>
+              <w:t xml:space="preserve">2,594 (3.0)</w:t>
             </w:r>
           </w:p>
         </w:tc>
@@ -1050,7 +1563,51 @@
                 <w:szCs w:val="22"/>
                 <w:color w:val="000000"/>
               </w:rPr>
-              <w:t xml:space="preserve">87,513 (97)</w:t>
+              <w:t xml:space="preserve">3,118 (97)</w:t>
+            </w:r>
+          </w:p>
+        </w:tc>
+        <w:tc>
+          <w:tcPr>
+            <w:tcBorders>
+              <w:bottom w:val="none" w:sz="0" w:space="0" w:color="000000"/>
+              <w:top w:val="none" w:sz="0" w:space="0" w:color="000000"/>
+              <w:left w:val="none" w:sz="0" w:space="0" w:color="000000"/>
+              <w:right w:val="none" w:sz="0" w:space="0" w:color="000000"/>
+            </w:tcBorders>
+            <w:shd w:val="clear" w:color="auto" w:fill="FFFFFF"/>
+            <w:tcMar>
+              <w:top w:w="0" w:type="dxa"/>
+              <w:bottom w:w="0" w:type="dxa"/>
+              <w:left w:w="0" w:type="dxa"/>
+              <w:right w:w="0" w:type="dxa"/>
+            </w:tcMar>
+            <w:vAlign w:val="top"/>
+          </w:tcPr>
+          <w:p>
+            <w:pPr>
+              <w:pStyle w:val="Normal"/>
+              <w:jc w:val="center"/>
+              <w:pBdr>
+                <w:bottom w:val="none" w:sz="0" w:space="0" w:color="000000"/>
+                <w:top w:val="none" w:sz="0" w:space="0" w:color="000000"/>
+                <w:left w:val="none" w:sz="0" w:space="0" w:color="000000"/>
+                <w:right w:val="none" w:sz="0" w:space="0" w:color="000000"/>
+              </w:pBdr>
+              <w:spacing w:after="100" w:before="100" w:line="240"/>
+              <w:ind w:left="100" w:right="100" w:firstLine="0" w:firstLineChars="0"/>
+            </w:pPr>
+            <w:r>
+              <w:rPr>
+                <w:rFonts w:ascii="DejaVu Sans" w:hAnsi="DejaVu Sans" w:eastAsia="DejaVu Sans" w:cs="DejaVu Sans"/>
+                <w:i w:val="false"/>
+                <w:b w:val="false"/>
+                <w:u w:val="none"/>
+                <w:sz w:val="22"/>
+                <w:szCs w:val="22"/>
+                <w:color w:val="000000"/>
+              </w:rPr>
+              <w:t xml:space="preserve">84,395 (97)</w:t>
             </w:r>
           </w:p>
         </w:tc>
@@ -1148,6 +1705,50 @@
             </w:r>
           </w:p>
         </w:tc>
+        <w:tc>
+          <w:tcPr>
+            <w:tcBorders>
+              <w:bottom w:val="none" w:sz="0" w:space="0" w:color="000000"/>
+              <w:top w:val="none" w:sz="0" w:space="0" w:color="000000"/>
+              <w:left w:val="none" w:sz="0" w:space="0" w:color="000000"/>
+              <w:right w:val="none" w:sz="0" w:space="0" w:color="000000"/>
+            </w:tcBorders>
+            <w:shd w:val="clear" w:color="auto" w:fill="FFFFFF"/>
+            <w:tcMar>
+              <w:top w:w="0" w:type="dxa"/>
+              <w:bottom w:w="0" w:type="dxa"/>
+              <w:left w:w="0" w:type="dxa"/>
+              <w:right w:w="0" w:type="dxa"/>
+            </w:tcMar>
+            <w:vAlign w:val="top"/>
+          </w:tcPr>
+          <w:p>
+            <w:pPr>
+              <w:pStyle w:val="Normal"/>
+              <w:jc w:val="center"/>
+              <w:pBdr>
+                <w:bottom w:val="none" w:sz="0" w:space="0" w:color="000000"/>
+                <w:top w:val="none" w:sz="0" w:space="0" w:color="000000"/>
+                <w:left w:val="none" w:sz="0" w:space="0" w:color="000000"/>
+                <w:right w:val="none" w:sz="0" w:space="0" w:color="000000"/>
+              </w:pBdr>
+              <w:spacing w:after="100" w:before="100" w:line="240"/>
+              <w:ind w:left="100" w:right="100" w:firstLine="0" w:firstLineChars="0"/>
+            </w:pPr>
+            <w:r>
+              <w:rPr>
+                <w:rFonts w:ascii="DejaVu Sans" w:hAnsi="DejaVu Sans" w:eastAsia="DejaVu Sans" w:cs="DejaVu Sans"/>
+                <w:i w:val="false"/>
+                <w:b w:val="false"/>
+                <w:u w:val="none"/>
+                <w:sz w:val="22"/>
+                <w:szCs w:val="22"/>
+                <w:color w:val="000000"/>
+              </w:rPr>
+              <w:t xml:space="preserve"/>
+            </w:r>
+          </w:p>
+        </w:tc>
       </w:tr>
       <w:tr>
         <w:trPr>
@@ -1238,7 +1839,51 @@
                 <w:szCs w:val="22"/>
                 <w:color w:val="000000"/>
               </w:rPr>
-              <w:t xml:space="preserve">51,685 (57)</w:t>
+              <w:t xml:space="preserve">1,200 (37)</w:t>
+            </w:r>
+          </w:p>
+        </w:tc>
+        <w:tc>
+          <w:tcPr>
+            <w:tcBorders>
+              <w:bottom w:val="none" w:sz="0" w:space="0" w:color="000000"/>
+              <w:top w:val="none" w:sz="0" w:space="0" w:color="000000"/>
+              <w:left w:val="none" w:sz="0" w:space="0" w:color="000000"/>
+              <w:right w:val="none" w:sz="0" w:space="0" w:color="000000"/>
+            </w:tcBorders>
+            <w:shd w:val="clear" w:color="auto" w:fill="FFFFFF"/>
+            <w:tcMar>
+              <w:top w:w="0" w:type="dxa"/>
+              <w:bottom w:w="0" w:type="dxa"/>
+              <w:left w:w="0" w:type="dxa"/>
+              <w:right w:w="0" w:type="dxa"/>
+            </w:tcMar>
+            <w:vAlign w:val="top"/>
+          </w:tcPr>
+          <w:p>
+            <w:pPr>
+              <w:pStyle w:val="Normal"/>
+              <w:jc w:val="center"/>
+              <w:pBdr>
+                <w:bottom w:val="none" w:sz="0" w:space="0" w:color="000000"/>
+                <w:top w:val="none" w:sz="0" w:space="0" w:color="000000"/>
+                <w:left w:val="none" w:sz="0" w:space="0" w:color="000000"/>
+                <w:right w:val="none" w:sz="0" w:space="0" w:color="000000"/>
+              </w:pBdr>
+              <w:spacing w:after="100" w:before="100" w:line="240"/>
+              <w:ind w:left="100" w:right="100" w:firstLine="0" w:firstLineChars="0"/>
+            </w:pPr>
+            <w:r>
+              <w:rPr>
+                <w:rFonts w:ascii="DejaVu Sans" w:hAnsi="DejaVu Sans" w:eastAsia="DejaVu Sans" w:cs="DejaVu Sans"/>
+                <w:i w:val="false"/>
+                <w:b w:val="false"/>
+                <w:u w:val="none"/>
+                <w:sz w:val="22"/>
+                <w:szCs w:val="22"/>
+                <w:color w:val="000000"/>
+              </w:rPr>
+              <w:t xml:space="preserve">50,485 (58)</w:t>
             </w:r>
           </w:p>
         </w:tc>
@@ -1332,7 +1977,51 @@
                 <w:szCs w:val="22"/>
                 <w:color w:val="000000"/>
               </w:rPr>
-              <w:t xml:space="preserve">38,505 (43)</w:t>
+              <w:t xml:space="preserve">2,001 (63)</w:t>
+            </w:r>
+          </w:p>
+        </w:tc>
+        <w:tc>
+          <w:tcPr>
+            <w:tcBorders>
+              <w:bottom w:val="none" w:sz="0" w:space="0" w:color="000000"/>
+              <w:top w:val="none" w:sz="0" w:space="0" w:color="000000"/>
+              <w:left w:val="none" w:sz="0" w:space="0" w:color="000000"/>
+              <w:right w:val="none" w:sz="0" w:space="0" w:color="000000"/>
+            </w:tcBorders>
+            <w:shd w:val="clear" w:color="auto" w:fill="FFFFFF"/>
+            <w:tcMar>
+              <w:top w:w="0" w:type="dxa"/>
+              <w:bottom w:w="0" w:type="dxa"/>
+              <w:left w:w="0" w:type="dxa"/>
+              <w:right w:w="0" w:type="dxa"/>
+            </w:tcMar>
+            <w:vAlign w:val="top"/>
+          </w:tcPr>
+          <w:p>
+            <w:pPr>
+              <w:pStyle w:val="Normal"/>
+              <w:jc w:val="center"/>
+              <w:pBdr>
+                <w:bottom w:val="none" w:sz="0" w:space="0" w:color="000000"/>
+                <w:top w:val="none" w:sz="0" w:space="0" w:color="000000"/>
+                <w:left w:val="none" w:sz="0" w:space="0" w:color="000000"/>
+                <w:right w:val="none" w:sz="0" w:space="0" w:color="000000"/>
+              </w:pBdr>
+              <w:spacing w:after="100" w:before="100" w:line="240"/>
+              <w:ind w:left="100" w:right="100" w:firstLine="0" w:firstLineChars="0"/>
+            </w:pPr>
+            <w:r>
+              <w:rPr>
+                <w:rFonts w:ascii="DejaVu Sans" w:hAnsi="DejaVu Sans" w:eastAsia="DejaVu Sans" w:cs="DejaVu Sans"/>
+                <w:i w:val="false"/>
+                <w:b w:val="false"/>
+                <w:u w:val="none"/>
+                <w:sz w:val="22"/>
+                <w:szCs w:val="22"/>
+                <w:color w:val="000000"/>
+              </w:rPr>
+              <w:t xml:space="preserve">36,504 (42)</w:t>
             </w:r>
           </w:p>
         </w:tc>
@@ -1430,6 +2119,50 @@
             </w:r>
           </w:p>
         </w:tc>
+        <w:tc>
+          <w:tcPr>
+            <w:tcBorders>
+              <w:bottom w:val="none" w:sz="0" w:space="0" w:color="000000"/>
+              <w:top w:val="none" w:sz="0" w:space="0" w:color="000000"/>
+              <w:left w:val="none" w:sz="0" w:space="0" w:color="000000"/>
+              <w:right w:val="none" w:sz="0" w:space="0" w:color="000000"/>
+            </w:tcBorders>
+            <w:shd w:val="clear" w:color="auto" w:fill="FFFFFF"/>
+            <w:tcMar>
+              <w:top w:w="0" w:type="dxa"/>
+              <w:bottom w:w="0" w:type="dxa"/>
+              <w:left w:w="0" w:type="dxa"/>
+              <w:right w:w="0" w:type="dxa"/>
+            </w:tcMar>
+            <w:vAlign w:val="top"/>
+          </w:tcPr>
+          <w:p>
+            <w:pPr>
+              <w:pStyle w:val="Normal"/>
+              <w:jc w:val="center"/>
+              <w:pBdr>
+                <w:bottom w:val="none" w:sz="0" w:space="0" w:color="000000"/>
+                <w:top w:val="none" w:sz="0" w:space="0" w:color="000000"/>
+                <w:left w:val="none" w:sz="0" w:space="0" w:color="000000"/>
+                <w:right w:val="none" w:sz="0" w:space="0" w:color="000000"/>
+              </w:pBdr>
+              <w:spacing w:after="100" w:before="100" w:line="240"/>
+              <w:ind w:left="100" w:right="100" w:firstLine="0" w:firstLineChars="0"/>
+            </w:pPr>
+            <w:r>
+              <w:rPr>
+                <w:rFonts w:ascii="DejaVu Sans" w:hAnsi="DejaVu Sans" w:eastAsia="DejaVu Sans" w:cs="DejaVu Sans"/>
+                <w:i w:val="false"/>
+                <w:b w:val="false"/>
+                <w:u w:val="none"/>
+                <w:sz w:val="22"/>
+                <w:szCs w:val="22"/>
+                <w:color w:val="000000"/>
+              </w:rPr>
+              <w:t xml:space="preserve"/>
+            </w:r>
+          </w:p>
+        </w:tc>
       </w:tr>
       <w:tr>
         <w:trPr>
@@ -1520,7 +2253,51 @@
                 <w:szCs w:val="22"/>
                 <w:color w:val="000000"/>
               </w:rPr>
-              <w:t xml:space="preserve">7,103 (7.9)</w:t>
+              <w:t xml:space="preserve">422 (13)</w:t>
+            </w:r>
+          </w:p>
+        </w:tc>
+        <w:tc>
+          <w:tcPr>
+            <w:tcBorders>
+              <w:bottom w:val="none" w:sz="0" w:space="0" w:color="000000"/>
+              <w:top w:val="none" w:sz="0" w:space="0" w:color="000000"/>
+              <w:left w:val="none" w:sz="0" w:space="0" w:color="000000"/>
+              <w:right w:val="none" w:sz="0" w:space="0" w:color="000000"/>
+            </w:tcBorders>
+            <w:shd w:val="clear" w:color="auto" w:fill="FFFFFF"/>
+            <w:tcMar>
+              <w:top w:w="0" w:type="dxa"/>
+              <w:bottom w:w="0" w:type="dxa"/>
+              <w:left w:w="0" w:type="dxa"/>
+              <w:right w:w="0" w:type="dxa"/>
+            </w:tcMar>
+            <w:vAlign w:val="top"/>
+          </w:tcPr>
+          <w:p>
+            <w:pPr>
+              <w:pStyle w:val="Normal"/>
+              <w:jc w:val="center"/>
+              <w:pBdr>
+                <w:bottom w:val="none" w:sz="0" w:space="0" w:color="000000"/>
+                <w:top w:val="none" w:sz="0" w:space="0" w:color="000000"/>
+                <w:left w:val="none" w:sz="0" w:space="0" w:color="000000"/>
+                <w:right w:val="none" w:sz="0" w:space="0" w:color="000000"/>
+              </w:pBdr>
+              <w:spacing w:after="100" w:before="100" w:line="240"/>
+              <w:ind w:left="100" w:right="100" w:firstLine="0" w:firstLineChars="0"/>
+            </w:pPr>
+            <w:r>
+              <w:rPr>
+                <w:rFonts w:ascii="DejaVu Sans" w:hAnsi="DejaVu Sans" w:eastAsia="DejaVu Sans" w:cs="DejaVu Sans"/>
+                <w:i w:val="false"/>
+                <w:b w:val="false"/>
+                <w:u w:val="none"/>
+                <w:sz w:val="22"/>
+                <w:szCs w:val="22"/>
+                <w:color w:val="000000"/>
+              </w:rPr>
+              <w:t xml:space="preserve">6,681 (7.7)</w:t>
             </w:r>
           </w:p>
         </w:tc>
@@ -1614,7 +2391,51 @@
                 <w:szCs w:val="22"/>
                 <w:color w:val="000000"/>
               </w:rPr>
-              <w:t xml:space="preserve">22,101 (25)</w:t>
+              <w:t xml:space="preserve">786 (25)</w:t>
+            </w:r>
+          </w:p>
+        </w:tc>
+        <w:tc>
+          <w:tcPr>
+            <w:tcBorders>
+              <w:bottom w:val="none" w:sz="0" w:space="0" w:color="000000"/>
+              <w:top w:val="none" w:sz="0" w:space="0" w:color="000000"/>
+              <w:left w:val="none" w:sz="0" w:space="0" w:color="000000"/>
+              <w:right w:val="none" w:sz="0" w:space="0" w:color="000000"/>
+            </w:tcBorders>
+            <w:shd w:val="clear" w:color="auto" w:fill="FFFFFF"/>
+            <w:tcMar>
+              <w:top w:w="0" w:type="dxa"/>
+              <w:bottom w:w="0" w:type="dxa"/>
+              <w:left w:w="0" w:type="dxa"/>
+              <w:right w:w="0" w:type="dxa"/>
+            </w:tcMar>
+            <w:vAlign w:val="top"/>
+          </w:tcPr>
+          <w:p>
+            <w:pPr>
+              <w:pStyle w:val="Normal"/>
+              <w:jc w:val="center"/>
+              <w:pBdr>
+                <w:bottom w:val="none" w:sz="0" w:space="0" w:color="000000"/>
+                <w:top w:val="none" w:sz="0" w:space="0" w:color="000000"/>
+                <w:left w:val="none" w:sz="0" w:space="0" w:color="000000"/>
+                <w:right w:val="none" w:sz="0" w:space="0" w:color="000000"/>
+              </w:pBdr>
+              <w:spacing w:after="100" w:before="100" w:line="240"/>
+              <w:ind w:left="100" w:right="100" w:firstLine="0" w:firstLineChars="0"/>
+            </w:pPr>
+            <w:r>
+              <w:rPr>
+                <w:rFonts w:ascii="DejaVu Sans" w:hAnsi="DejaVu Sans" w:eastAsia="DejaVu Sans" w:cs="DejaVu Sans"/>
+                <w:i w:val="false"/>
+                <w:b w:val="false"/>
+                <w:u w:val="none"/>
+                <w:sz w:val="22"/>
+                <w:szCs w:val="22"/>
+                <w:color w:val="000000"/>
+              </w:rPr>
+              <w:t xml:space="preserve">21,315 (25)</w:t>
             </w:r>
           </w:p>
         </w:tc>
@@ -1708,7 +2529,51 @@
                 <w:szCs w:val="22"/>
                 <w:color w:val="000000"/>
               </w:rPr>
-              <w:t xml:space="preserve">21,308 (24)</w:t>
+              <w:t xml:space="preserve">822 (26)</w:t>
+            </w:r>
+          </w:p>
+        </w:tc>
+        <w:tc>
+          <w:tcPr>
+            <w:tcBorders>
+              <w:bottom w:val="none" w:sz="0" w:space="0" w:color="000000"/>
+              <w:top w:val="none" w:sz="0" w:space="0" w:color="000000"/>
+              <w:left w:val="none" w:sz="0" w:space="0" w:color="000000"/>
+              <w:right w:val="none" w:sz="0" w:space="0" w:color="000000"/>
+            </w:tcBorders>
+            <w:shd w:val="clear" w:color="auto" w:fill="FFFFFF"/>
+            <w:tcMar>
+              <w:top w:w="0" w:type="dxa"/>
+              <w:bottom w:w="0" w:type="dxa"/>
+              <w:left w:w="0" w:type="dxa"/>
+              <w:right w:w="0" w:type="dxa"/>
+            </w:tcMar>
+            <w:vAlign w:val="top"/>
+          </w:tcPr>
+          <w:p>
+            <w:pPr>
+              <w:pStyle w:val="Normal"/>
+              <w:jc w:val="center"/>
+              <w:pBdr>
+                <w:bottom w:val="none" w:sz="0" w:space="0" w:color="000000"/>
+                <w:top w:val="none" w:sz="0" w:space="0" w:color="000000"/>
+                <w:left w:val="none" w:sz="0" w:space="0" w:color="000000"/>
+                <w:right w:val="none" w:sz="0" w:space="0" w:color="000000"/>
+              </w:pBdr>
+              <w:spacing w:after="100" w:before="100" w:line="240"/>
+              <w:ind w:left="100" w:right="100" w:firstLine="0" w:firstLineChars="0"/>
+            </w:pPr>
+            <w:r>
+              <w:rPr>
+                <w:rFonts w:ascii="DejaVu Sans" w:hAnsi="DejaVu Sans" w:eastAsia="DejaVu Sans" w:cs="DejaVu Sans"/>
+                <w:i w:val="false"/>
+                <w:b w:val="false"/>
+                <w:u w:val="none"/>
+                <w:sz w:val="22"/>
+                <w:szCs w:val="22"/>
+                <w:color w:val="000000"/>
+              </w:rPr>
+              <w:t xml:space="preserve">20,486 (24)</w:t>
             </w:r>
           </w:p>
         </w:tc>
@@ -1802,7 +2667,51 @@
                 <w:szCs w:val="22"/>
                 <w:color w:val="000000"/>
               </w:rPr>
-              <w:t xml:space="preserve">39,678 (44)</w:t>
+              <w:t xml:space="preserve">1,171 (37)</w:t>
+            </w:r>
+          </w:p>
+        </w:tc>
+        <w:tc>
+          <w:tcPr>
+            <w:tcBorders>
+              <w:bottom w:val="none" w:sz="0" w:space="0" w:color="000000"/>
+              <w:top w:val="none" w:sz="0" w:space="0" w:color="000000"/>
+              <w:left w:val="none" w:sz="0" w:space="0" w:color="000000"/>
+              <w:right w:val="none" w:sz="0" w:space="0" w:color="000000"/>
+            </w:tcBorders>
+            <w:shd w:val="clear" w:color="auto" w:fill="FFFFFF"/>
+            <w:tcMar>
+              <w:top w:w="0" w:type="dxa"/>
+              <w:bottom w:w="0" w:type="dxa"/>
+              <w:left w:w="0" w:type="dxa"/>
+              <w:right w:w="0" w:type="dxa"/>
+            </w:tcMar>
+            <w:vAlign w:val="top"/>
+          </w:tcPr>
+          <w:p>
+            <w:pPr>
+              <w:pStyle w:val="Normal"/>
+              <w:jc w:val="center"/>
+              <w:pBdr>
+                <w:bottom w:val="none" w:sz="0" w:space="0" w:color="000000"/>
+                <w:top w:val="none" w:sz="0" w:space="0" w:color="000000"/>
+                <w:left w:val="none" w:sz="0" w:space="0" w:color="000000"/>
+                <w:right w:val="none" w:sz="0" w:space="0" w:color="000000"/>
+              </w:pBdr>
+              <w:spacing w:after="100" w:before="100" w:line="240"/>
+              <w:ind w:left="100" w:right="100" w:firstLine="0" w:firstLineChars="0"/>
+            </w:pPr>
+            <w:r>
+              <w:rPr>
+                <w:rFonts w:ascii="DejaVu Sans" w:hAnsi="DejaVu Sans" w:eastAsia="DejaVu Sans" w:cs="DejaVu Sans"/>
+                <w:i w:val="false"/>
+                <w:b w:val="false"/>
+                <w:u w:val="none"/>
+                <w:sz w:val="22"/>
+                <w:szCs w:val="22"/>
+                <w:color w:val="000000"/>
+              </w:rPr>
+              <w:t xml:space="preserve">38,507 (44)</w:t>
             </w:r>
           </w:p>
         </w:tc>
@@ -1900,6 +2809,50 @@
             </w:r>
           </w:p>
         </w:tc>
+        <w:tc>
+          <w:tcPr>
+            <w:tcBorders>
+              <w:bottom w:val="none" w:sz="0" w:space="0" w:color="000000"/>
+              <w:top w:val="none" w:sz="0" w:space="0" w:color="000000"/>
+              <w:left w:val="none" w:sz="0" w:space="0" w:color="000000"/>
+              <w:right w:val="none" w:sz="0" w:space="0" w:color="000000"/>
+            </w:tcBorders>
+            <w:shd w:val="clear" w:color="auto" w:fill="FFFFFF"/>
+            <w:tcMar>
+              <w:top w:w="0" w:type="dxa"/>
+              <w:bottom w:w="0" w:type="dxa"/>
+              <w:left w:w="0" w:type="dxa"/>
+              <w:right w:w="0" w:type="dxa"/>
+            </w:tcMar>
+            <w:vAlign w:val="top"/>
+          </w:tcPr>
+          <w:p>
+            <w:pPr>
+              <w:pStyle w:val="Normal"/>
+              <w:jc w:val="center"/>
+              <w:pBdr>
+                <w:bottom w:val="none" w:sz="0" w:space="0" w:color="000000"/>
+                <w:top w:val="none" w:sz="0" w:space="0" w:color="000000"/>
+                <w:left w:val="none" w:sz="0" w:space="0" w:color="000000"/>
+                <w:right w:val="none" w:sz="0" w:space="0" w:color="000000"/>
+              </w:pBdr>
+              <w:spacing w:after="100" w:before="100" w:line="240"/>
+              <w:ind w:left="100" w:right="100" w:firstLine="0" w:firstLineChars="0"/>
+            </w:pPr>
+            <w:r>
+              <w:rPr>
+                <w:rFonts w:ascii="DejaVu Sans" w:hAnsi="DejaVu Sans" w:eastAsia="DejaVu Sans" w:cs="DejaVu Sans"/>
+                <w:i w:val="false"/>
+                <w:b w:val="false"/>
+                <w:u w:val="none"/>
+                <w:sz w:val="22"/>
+                <w:szCs w:val="22"/>
+                <w:color w:val="000000"/>
+              </w:rPr>
+              <w:t xml:space="preserve"/>
+            </w:r>
+          </w:p>
+        </w:tc>
       </w:tr>
       <w:tr>
         <w:trPr>
@@ -1990,7 +2943,51 @@
                 <w:szCs w:val="22"/>
                 <w:color w:val="000000"/>
               </w:rPr>
-              <w:t xml:space="preserve">11,568 (13)</w:t>
+              <w:t xml:space="preserve">620 (19)</w:t>
+            </w:r>
+          </w:p>
+        </w:tc>
+        <w:tc>
+          <w:tcPr>
+            <w:tcBorders>
+              <w:bottom w:val="none" w:sz="0" w:space="0" w:color="000000"/>
+              <w:top w:val="none" w:sz="0" w:space="0" w:color="000000"/>
+              <w:left w:val="none" w:sz="0" w:space="0" w:color="000000"/>
+              <w:right w:val="none" w:sz="0" w:space="0" w:color="000000"/>
+            </w:tcBorders>
+            <w:shd w:val="clear" w:color="auto" w:fill="FFFFFF"/>
+            <w:tcMar>
+              <w:top w:w="0" w:type="dxa"/>
+              <w:bottom w:w="0" w:type="dxa"/>
+              <w:left w:w="0" w:type="dxa"/>
+              <w:right w:w="0" w:type="dxa"/>
+            </w:tcMar>
+            <w:vAlign w:val="top"/>
+          </w:tcPr>
+          <w:p>
+            <w:pPr>
+              <w:pStyle w:val="Normal"/>
+              <w:jc w:val="center"/>
+              <w:pBdr>
+                <w:bottom w:val="none" w:sz="0" w:space="0" w:color="000000"/>
+                <w:top w:val="none" w:sz="0" w:space="0" w:color="000000"/>
+                <w:left w:val="none" w:sz="0" w:space="0" w:color="000000"/>
+                <w:right w:val="none" w:sz="0" w:space="0" w:color="000000"/>
+              </w:pBdr>
+              <w:spacing w:after="100" w:before="100" w:line="240"/>
+              <w:ind w:left="100" w:right="100" w:firstLine="0" w:firstLineChars="0"/>
+            </w:pPr>
+            <w:r>
+              <w:rPr>
+                <w:rFonts w:ascii="DejaVu Sans" w:hAnsi="DejaVu Sans" w:eastAsia="DejaVu Sans" w:cs="DejaVu Sans"/>
+                <w:i w:val="false"/>
+                <w:b w:val="false"/>
+                <w:u w:val="none"/>
+                <w:sz w:val="22"/>
+                <w:szCs w:val="22"/>
+                <w:color w:val="000000"/>
+              </w:rPr>
+              <w:t xml:space="preserve">10,948 (13)</w:t>
             </w:r>
           </w:p>
         </w:tc>
@@ -2084,7 +3081,51 @@
                 <w:szCs w:val="22"/>
                 <w:color w:val="000000"/>
               </w:rPr>
-              <w:t xml:space="preserve">19,649 (22)</w:t>
+              <w:t xml:space="preserve">818 (26)</w:t>
+            </w:r>
+          </w:p>
+        </w:tc>
+        <w:tc>
+          <w:tcPr>
+            <w:tcBorders>
+              <w:bottom w:val="none" w:sz="0" w:space="0" w:color="000000"/>
+              <w:top w:val="none" w:sz="0" w:space="0" w:color="000000"/>
+              <w:left w:val="none" w:sz="0" w:space="0" w:color="000000"/>
+              <w:right w:val="none" w:sz="0" w:space="0" w:color="000000"/>
+            </w:tcBorders>
+            <w:shd w:val="clear" w:color="auto" w:fill="FFFFFF"/>
+            <w:tcMar>
+              <w:top w:w="0" w:type="dxa"/>
+              <w:bottom w:w="0" w:type="dxa"/>
+              <w:left w:w="0" w:type="dxa"/>
+              <w:right w:w="0" w:type="dxa"/>
+            </w:tcMar>
+            <w:vAlign w:val="top"/>
+          </w:tcPr>
+          <w:p>
+            <w:pPr>
+              <w:pStyle w:val="Normal"/>
+              <w:jc w:val="center"/>
+              <w:pBdr>
+                <w:bottom w:val="none" w:sz="0" w:space="0" w:color="000000"/>
+                <w:top w:val="none" w:sz="0" w:space="0" w:color="000000"/>
+                <w:left w:val="none" w:sz="0" w:space="0" w:color="000000"/>
+                <w:right w:val="none" w:sz="0" w:space="0" w:color="000000"/>
+              </w:pBdr>
+              <w:spacing w:after="100" w:before="100" w:line="240"/>
+              <w:ind w:left="100" w:right="100" w:firstLine="0" w:firstLineChars="0"/>
+            </w:pPr>
+            <w:r>
+              <w:rPr>
+                <w:rFonts w:ascii="DejaVu Sans" w:hAnsi="DejaVu Sans" w:eastAsia="DejaVu Sans" w:cs="DejaVu Sans"/>
+                <w:i w:val="false"/>
+                <w:b w:val="false"/>
+                <w:u w:val="none"/>
+                <w:sz w:val="22"/>
+                <w:szCs w:val="22"/>
+                <w:color w:val="000000"/>
+              </w:rPr>
+              <w:t xml:space="preserve">18,831 (22)</w:t>
             </w:r>
           </w:p>
         </w:tc>
@@ -2178,7 +3219,51 @@
                 <w:szCs w:val="22"/>
                 <w:color w:val="000000"/>
               </w:rPr>
-              <w:t xml:space="preserve">23,651 (26)</w:t>
+              <w:t xml:space="preserve">819 (26)</w:t>
+            </w:r>
+          </w:p>
+        </w:tc>
+        <w:tc>
+          <w:tcPr>
+            <w:tcBorders>
+              <w:bottom w:val="none" w:sz="0" w:space="0" w:color="000000"/>
+              <w:top w:val="none" w:sz="0" w:space="0" w:color="000000"/>
+              <w:left w:val="none" w:sz="0" w:space="0" w:color="000000"/>
+              <w:right w:val="none" w:sz="0" w:space="0" w:color="000000"/>
+            </w:tcBorders>
+            <w:shd w:val="clear" w:color="auto" w:fill="FFFFFF"/>
+            <w:tcMar>
+              <w:top w:w="0" w:type="dxa"/>
+              <w:bottom w:w="0" w:type="dxa"/>
+              <w:left w:w="0" w:type="dxa"/>
+              <w:right w:w="0" w:type="dxa"/>
+            </w:tcMar>
+            <w:vAlign w:val="top"/>
+          </w:tcPr>
+          <w:p>
+            <w:pPr>
+              <w:pStyle w:val="Normal"/>
+              <w:jc w:val="center"/>
+              <w:pBdr>
+                <w:bottom w:val="none" w:sz="0" w:space="0" w:color="000000"/>
+                <w:top w:val="none" w:sz="0" w:space="0" w:color="000000"/>
+                <w:left w:val="none" w:sz="0" w:space="0" w:color="000000"/>
+                <w:right w:val="none" w:sz="0" w:space="0" w:color="000000"/>
+              </w:pBdr>
+              <w:spacing w:after="100" w:before="100" w:line="240"/>
+              <w:ind w:left="100" w:right="100" w:firstLine="0" w:firstLineChars="0"/>
+            </w:pPr>
+            <w:r>
+              <w:rPr>
+                <w:rFonts w:ascii="DejaVu Sans" w:hAnsi="DejaVu Sans" w:eastAsia="DejaVu Sans" w:cs="DejaVu Sans"/>
+                <w:i w:val="false"/>
+                <w:b w:val="false"/>
+                <w:u w:val="none"/>
+                <w:sz w:val="22"/>
+                <w:szCs w:val="22"/>
+                <w:color w:val="000000"/>
+              </w:rPr>
+              <w:t xml:space="preserve">22,832 (26)</w:t>
             </w:r>
           </w:p>
         </w:tc>
@@ -2272,7 +3357,51 @@
                 <w:szCs w:val="22"/>
                 <w:color w:val="000000"/>
               </w:rPr>
-              <w:t xml:space="preserve">20,891 (23)</w:t>
+              <w:t xml:space="preserve">517 (16)</w:t>
+            </w:r>
+          </w:p>
+        </w:tc>
+        <w:tc>
+          <w:tcPr>
+            <w:tcBorders>
+              <w:bottom w:val="none" w:sz="0" w:space="0" w:color="000000"/>
+              <w:top w:val="none" w:sz="0" w:space="0" w:color="000000"/>
+              <w:left w:val="none" w:sz="0" w:space="0" w:color="000000"/>
+              <w:right w:val="none" w:sz="0" w:space="0" w:color="000000"/>
+            </w:tcBorders>
+            <w:shd w:val="clear" w:color="auto" w:fill="FFFFFF"/>
+            <w:tcMar>
+              <w:top w:w="0" w:type="dxa"/>
+              <w:bottom w:w="0" w:type="dxa"/>
+              <w:left w:w="0" w:type="dxa"/>
+              <w:right w:w="0" w:type="dxa"/>
+            </w:tcMar>
+            <w:vAlign w:val="top"/>
+          </w:tcPr>
+          <w:p>
+            <w:pPr>
+              <w:pStyle w:val="Normal"/>
+              <w:jc w:val="center"/>
+              <w:pBdr>
+                <w:bottom w:val="none" w:sz="0" w:space="0" w:color="000000"/>
+                <w:top w:val="none" w:sz="0" w:space="0" w:color="000000"/>
+                <w:left w:val="none" w:sz="0" w:space="0" w:color="000000"/>
+                <w:right w:val="none" w:sz="0" w:space="0" w:color="000000"/>
+              </w:pBdr>
+              <w:spacing w:after="100" w:before="100" w:line="240"/>
+              <w:ind w:left="100" w:right="100" w:firstLine="0" w:firstLineChars="0"/>
+            </w:pPr>
+            <w:r>
+              <w:rPr>
+                <w:rFonts w:ascii="DejaVu Sans" w:hAnsi="DejaVu Sans" w:eastAsia="DejaVu Sans" w:cs="DejaVu Sans"/>
+                <w:i w:val="false"/>
+                <w:b w:val="false"/>
+                <w:u w:val="none"/>
+                <w:sz w:val="22"/>
+                <w:szCs w:val="22"/>
+                <w:color w:val="000000"/>
+              </w:rPr>
+              <w:t xml:space="preserve">20,374 (23)</w:t>
             </w:r>
           </w:p>
         </w:tc>
@@ -2366,7 +3495,51 @@
                 <w:szCs w:val="22"/>
                 <w:color w:val="000000"/>
               </w:rPr>
-              <w:t xml:space="preserve">6,072 (6.7)</w:t>
+              <w:t xml:space="preserve">117 (3.7)</w:t>
+            </w:r>
+          </w:p>
+        </w:tc>
+        <w:tc>
+          <w:tcPr>
+            <w:tcBorders>
+              <w:bottom w:val="none" w:sz="0" w:space="0" w:color="000000"/>
+              <w:top w:val="none" w:sz="0" w:space="0" w:color="000000"/>
+              <w:left w:val="none" w:sz="0" w:space="0" w:color="000000"/>
+              <w:right w:val="none" w:sz="0" w:space="0" w:color="000000"/>
+            </w:tcBorders>
+            <w:shd w:val="clear" w:color="auto" w:fill="FFFFFF"/>
+            <w:tcMar>
+              <w:top w:w="0" w:type="dxa"/>
+              <w:bottom w:w="0" w:type="dxa"/>
+              <w:left w:w="0" w:type="dxa"/>
+              <w:right w:w="0" w:type="dxa"/>
+            </w:tcMar>
+            <w:vAlign w:val="top"/>
+          </w:tcPr>
+          <w:p>
+            <w:pPr>
+              <w:pStyle w:val="Normal"/>
+              <w:jc w:val="center"/>
+              <w:pBdr>
+                <w:bottom w:val="none" w:sz="0" w:space="0" w:color="000000"/>
+                <w:top w:val="none" w:sz="0" w:space="0" w:color="000000"/>
+                <w:left w:val="none" w:sz="0" w:space="0" w:color="000000"/>
+                <w:right w:val="none" w:sz="0" w:space="0" w:color="000000"/>
+              </w:pBdr>
+              <w:spacing w:after="100" w:before="100" w:line="240"/>
+              <w:ind w:left="100" w:right="100" w:firstLine="0" w:firstLineChars="0"/>
+            </w:pPr>
+            <w:r>
+              <w:rPr>
+                <w:rFonts w:ascii="DejaVu Sans" w:hAnsi="DejaVu Sans" w:eastAsia="DejaVu Sans" w:cs="DejaVu Sans"/>
+                <w:i w:val="false"/>
+                <w:b w:val="false"/>
+                <w:u w:val="none"/>
+                <w:sz w:val="22"/>
+                <w:szCs w:val="22"/>
+                <w:color w:val="000000"/>
+              </w:rPr>
+              <w:t xml:space="preserve">5,955 (6.8)</w:t>
             </w:r>
           </w:p>
         </w:tc>
@@ -2460,7 +3633,51 @@
                 <w:szCs w:val="22"/>
                 <w:color w:val="000000"/>
               </w:rPr>
-              <w:t xml:space="preserve">8,359 (9.3)</w:t>
+              <w:t xml:space="preserve">310 (9.7)</w:t>
+            </w:r>
+          </w:p>
+        </w:tc>
+        <w:tc>
+          <w:tcPr>
+            <w:tcBorders>
+              <w:bottom w:val="none" w:sz="0" w:space="0" w:color="000000"/>
+              <w:top w:val="none" w:sz="0" w:space="0" w:color="000000"/>
+              <w:left w:val="none" w:sz="0" w:space="0" w:color="000000"/>
+              <w:right w:val="none" w:sz="0" w:space="0" w:color="000000"/>
+            </w:tcBorders>
+            <w:shd w:val="clear" w:color="auto" w:fill="FFFFFF"/>
+            <w:tcMar>
+              <w:top w:w="0" w:type="dxa"/>
+              <w:bottom w:w="0" w:type="dxa"/>
+              <w:left w:w="0" w:type="dxa"/>
+              <w:right w:w="0" w:type="dxa"/>
+            </w:tcMar>
+            <w:vAlign w:val="top"/>
+          </w:tcPr>
+          <w:p>
+            <w:pPr>
+              <w:pStyle w:val="Normal"/>
+              <w:jc w:val="center"/>
+              <w:pBdr>
+                <w:bottom w:val="none" w:sz="0" w:space="0" w:color="000000"/>
+                <w:top w:val="none" w:sz="0" w:space="0" w:color="000000"/>
+                <w:left w:val="none" w:sz="0" w:space="0" w:color="000000"/>
+                <w:right w:val="none" w:sz="0" w:space="0" w:color="000000"/>
+              </w:pBdr>
+              <w:spacing w:after="100" w:before="100" w:line="240"/>
+              <w:ind w:left="100" w:right="100" w:firstLine="0" w:firstLineChars="0"/>
+            </w:pPr>
+            <w:r>
+              <w:rPr>
+                <w:rFonts w:ascii="DejaVu Sans" w:hAnsi="DejaVu Sans" w:eastAsia="DejaVu Sans" w:cs="DejaVu Sans"/>
+                <w:i w:val="false"/>
+                <w:b w:val="false"/>
+                <w:u w:val="none"/>
+                <w:sz w:val="22"/>
+                <w:szCs w:val="22"/>
+                <w:color w:val="000000"/>
+              </w:rPr>
+              <w:t xml:space="preserve">8,049 (9.3)</w:t>
             </w:r>
           </w:p>
         </w:tc>
@@ -2554,6 +3771,50 @@
                 <w:szCs w:val="22"/>
                 <w:color w:val="000000"/>
               </w:rPr>
+              <w:t xml:space="preserve">-2.5 (-3.8, -0.3)</w:t>
+            </w:r>
+          </w:p>
+        </w:tc>
+        <w:tc>
+          <w:tcPr>
+            <w:tcBorders>
+              <w:bottom w:val="none" w:sz="0" w:space="0" w:color="000000"/>
+              <w:top w:val="none" w:sz="0" w:space="0" w:color="000000"/>
+              <w:left w:val="none" w:sz="0" w:space="0" w:color="000000"/>
+              <w:right w:val="none" w:sz="0" w:space="0" w:color="000000"/>
+            </w:tcBorders>
+            <w:shd w:val="clear" w:color="auto" w:fill="FFFFFF"/>
+            <w:tcMar>
+              <w:top w:w="0" w:type="dxa"/>
+              <w:bottom w:w="0" w:type="dxa"/>
+              <w:left w:w="0" w:type="dxa"/>
+              <w:right w:w="0" w:type="dxa"/>
+            </w:tcMar>
+            <w:vAlign w:val="top"/>
+          </w:tcPr>
+          <w:p>
+            <w:pPr>
+              <w:pStyle w:val="Normal"/>
+              <w:jc w:val="center"/>
+              <w:pBdr>
+                <w:bottom w:val="none" w:sz="0" w:space="0" w:color="000000"/>
+                <w:top w:val="none" w:sz="0" w:space="0" w:color="000000"/>
+                <w:left w:val="none" w:sz="0" w:space="0" w:color="000000"/>
+                <w:right w:val="none" w:sz="0" w:space="0" w:color="000000"/>
+              </w:pBdr>
+              <w:spacing w:after="100" w:before="100" w:line="240"/>
+              <w:ind w:left="100" w:right="100" w:firstLine="0" w:firstLineChars="0"/>
+            </w:pPr>
+            <w:r>
+              <w:rPr>
+                <w:rFonts w:ascii="DejaVu Sans" w:hAnsi="DejaVu Sans" w:eastAsia="DejaVu Sans" w:cs="DejaVu Sans"/>
+                <w:i w:val="false"/>
+                <w:b w:val="false"/>
+                <w:u w:val="none"/>
+                <w:sz w:val="22"/>
+                <w:szCs w:val="22"/>
+                <w:color w:val="000000"/>
+              </w:rPr>
               <w:t xml:space="preserve">-2.5 (-3.8, -0.2)</w:t>
             </w:r>
           </w:p>
@@ -2652,6 +3913,50 @@
             </w:r>
           </w:p>
         </w:tc>
+        <w:tc>
+          <w:tcPr>
+            <w:tcBorders>
+              <w:bottom w:val="none" w:sz="0" w:space="0" w:color="000000"/>
+              <w:top w:val="none" w:sz="0" w:space="0" w:color="000000"/>
+              <w:left w:val="none" w:sz="0" w:space="0" w:color="000000"/>
+              <w:right w:val="none" w:sz="0" w:space="0" w:color="000000"/>
+            </w:tcBorders>
+            <w:shd w:val="clear" w:color="auto" w:fill="FFFFFF"/>
+            <w:tcMar>
+              <w:top w:w="0" w:type="dxa"/>
+              <w:bottom w:w="0" w:type="dxa"/>
+              <w:left w:w="0" w:type="dxa"/>
+              <w:right w:w="0" w:type="dxa"/>
+            </w:tcMar>
+            <w:vAlign w:val="top"/>
+          </w:tcPr>
+          <w:p>
+            <w:pPr>
+              <w:pStyle w:val="Normal"/>
+              <w:jc w:val="center"/>
+              <w:pBdr>
+                <w:bottom w:val="none" w:sz="0" w:space="0" w:color="000000"/>
+                <w:top w:val="none" w:sz="0" w:space="0" w:color="000000"/>
+                <w:left w:val="none" w:sz="0" w:space="0" w:color="000000"/>
+                <w:right w:val="none" w:sz="0" w:space="0" w:color="000000"/>
+              </w:pBdr>
+              <w:spacing w:after="100" w:before="100" w:line="240"/>
+              <w:ind w:left="100" w:right="100" w:firstLine="0" w:firstLineChars="0"/>
+            </w:pPr>
+            <w:r>
+              <w:rPr>
+                <w:rFonts w:ascii="DejaVu Sans" w:hAnsi="DejaVu Sans" w:eastAsia="DejaVu Sans" w:cs="DejaVu Sans"/>
+                <w:i w:val="false"/>
+                <w:b w:val="false"/>
+                <w:u w:val="none"/>
+                <w:sz w:val="22"/>
+                <w:szCs w:val="22"/>
+                <w:color w:val="000000"/>
+              </w:rPr>
+              <w:t xml:space="preserve"/>
+            </w:r>
+          </w:p>
+        </w:tc>
       </w:tr>
       <w:tr>
         <w:trPr>
@@ -2742,7 +4047,51 @@
                 <w:szCs w:val="22"/>
                 <w:color w:val="000000"/>
               </w:rPr>
-              <w:t xml:space="preserve">52,073 (58)</w:t>
+              <w:t xml:space="preserve">1,529 (48)</w:t>
+            </w:r>
+          </w:p>
+        </w:tc>
+        <w:tc>
+          <w:tcPr>
+            <w:tcBorders>
+              <w:bottom w:val="none" w:sz="0" w:space="0" w:color="000000"/>
+              <w:top w:val="none" w:sz="0" w:space="0" w:color="000000"/>
+              <w:left w:val="none" w:sz="0" w:space="0" w:color="000000"/>
+              <w:right w:val="none" w:sz="0" w:space="0" w:color="000000"/>
+            </w:tcBorders>
+            <w:shd w:val="clear" w:color="auto" w:fill="FFFFFF"/>
+            <w:tcMar>
+              <w:top w:w="0" w:type="dxa"/>
+              <w:bottom w:w="0" w:type="dxa"/>
+              <w:left w:w="0" w:type="dxa"/>
+              <w:right w:w="0" w:type="dxa"/>
+            </w:tcMar>
+            <w:vAlign w:val="top"/>
+          </w:tcPr>
+          <w:p>
+            <w:pPr>
+              <w:pStyle w:val="Normal"/>
+              <w:jc w:val="center"/>
+              <w:pBdr>
+                <w:bottom w:val="none" w:sz="0" w:space="0" w:color="000000"/>
+                <w:top w:val="none" w:sz="0" w:space="0" w:color="000000"/>
+                <w:left w:val="none" w:sz="0" w:space="0" w:color="000000"/>
+                <w:right w:val="none" w:sz="0" w:space="0" w:color="000000"/>
+              </w:pBdr>
+              <w:spacing w:after="100" w:before="100" w:line="240"/>
+              <w:ind w:left="100" w:right="100" w:firstLine="0" w:firstLineChars="0"/>
+            </w:pPr>
+            <w:r>
+              <w:rPr>
+                <w:rFonts w:ascii="DejaVu Sans" w:hAnsi="DejaVu Sans" w:eastAsia="DejaVu Sans" w:cs="DejaVu Sans"/>
+                <w:i w:val="false"/>
+                <w:b w:val="false"/>
+                <w:u w:val="none"/>
+                <w:sz w:val="22"/>
+                <w:szCs w:val="22"/>
+                <w:color w:val="000000"/>
+              </w:rPr>
+              <w:t xml:space="preserve">50,544 (58)</w:t>
             </w:r>
           </w:p>
         </w:tc>
@@ -2836,7 +4185,51 @@
                 <w:szCs w:val="22"/>
                 <w:color w:val="000000"/>
               </w:rPr>
-              <w:t xml:space="preserve">32,043 (36)</w:t>
+              <w:t xml:space="preserve">1,368 (43)</w:t>
+            </w:r>
+          </w:p>
+        </w:tc>
+        <w:tc>
+          <w:tcPr>
+            <w:tcBorders>
+              <w:bottom w:val="none" w:sz="0" w:space="0" w:color="000000"/>
+              <w:top w:val="none" w:sz="0" w:space="0" w:color="000000"/>
+              <w:left w:val="none" w:sz="0" w:space="0" w:color="000000"/>
+              <w:right w:val="none" w:sz="0" w:space="0" w:color="000000"/>
+            </w:tcBorders>
+            <w:shd w:val="clear" w:color="auto" w:fill="FFFFFF"/>
+            <w:tcMar>
+              <w:top w:w="0" w:type="dxa"/>
+              <w:bottom w:w="0" w:type="dxa"/>
+              <w:left w:w="0" w:type="dxa"/>
+              <w:right w:w="0" w:type="dxa"/>
+            </w:tcMar>
+            <w:vAlign w:val="top"/>
+          </w:tcPr>
+          <w:p>
+            <w:pPr>
+              <w:pStyle w:val="Normal"/>
+              <w:jc w:val="center"/>
+              <w:pBdr>
+                <w:bottom w:val="none" w:sz="0" w:space="0" w:color="000000"/>
+                <w:top w:val="none" w:sz="0" w:space="0" w:color="000000"/>
+                <w:left w:val="none" w:sz="0" w:space="0" w:color="000000"/>
+                <w:right w:val="none" w:sz="0" w:space="0" w:color="000000"/>
+              </w:pBdr>
+              <w:spacing w:after="100" w:before="100" w:line="240"/>
+              <w:ind w:left="100" w:right="100" w:firstLine="0" w:firstLineChars="0"/>
+            </w:pPr>
+            <w:r>
+              <w:rPr>
+                <w:rFonts w:ascii="DejaVu Sans" w:hAnsi="DejaVu Sans" w:eastAsia="DejaVu Sans" w:cs="DejaVu Sans"/>
+                <w:i w:val="false"/>
+                <w:b w:val="false"/>
+                <w:u w:val="none"/>
+                <w:sz w:val="22"/>
+                <w:szCs w:val="22"/>
+                <w:color w:val="000000"/>
+              </w:rPr>
+              <w:t xml:space="preserve">30,675 (35)</w:t>
             </w:r>
           </w:p>
         </w:tc>
@@ -2930,7 +4323,51 @@
                 <w:szCs w:val="22"/>
                 <w:color w:val="000000"/>
               </w:rPr>
-              <w:t xml:space="preserve">6,074 (6.7)</w:t>
+              <w:t xml:space="preserve">304 (9.5)</w:t>
+            </w:r>
+          </w:p>
+        </w:tc>
+        <w:tc>
+          <w:tcPr>
+            <w:tcBorders>
+              <w:bottom w:val="none" w:sz="0" w:space="0" w:color="000000"/>
+              <w:top w:val="none" w:sz="0" w:space="0" w:color="000000"/>
+              <w:left w:val="none" w:sz="0" w:space="0" w:color="000000"/>
+              <w:right w:val="none" w:sz="0" w:space="0" w:color="000000"/>
+            </w:tcBorders>
+            <w:shd w:val="clear" w:color="auto" w:fill="FFFFFF"/>
+            <w:tcMar>
+              <w:top w:w="0" w:type="dxa"/>
+              <w:bottom w:w="0" w:type="dxa"/>
+              <w:left w:w="0" w:type="dxa"/>
+              <w:right w:w="0" w:type="dxa"/>
+            </w:tcMar>
+            <w:vAlign w:val="top"/>
+          </w:tcPr>
+          <w:p>
+            <w:pPr>
+              <w:pStyle w:val="Normal"/>
+              <w:jc w:val="center"/>
+              <w:pBdr>
+                <w:bottom w:val="none" w:sz="0" w:space="0" w:color="000000"/>
+                <w:top w:val="none" w:sz="0" w:space="0" w:color="000000"/>
+                <w:left w:val="none" w:sz="0" w:space="0" w:color="000000"/>
+                <w:right w:val="none" w:sz="0" w:space="0" w:color="000000"/>
+              </w:pBdr>
+              <w:spacing w:after="100" w:before="100" w:line="240"/>
+              <w:ind w:left="100" w:right="100" w:firstLine="0" w:firstLineChars="0"/>
+            </w:pPr>
+            <w:r>
+              <w:rPr>
+                <w:rFonts w:ascii="DejaVu Sans" w:hAnsi="DejaVu Sans" w:eastAsia="DejaVu Sans" w:cs="DejaVu Sans"/>
+                <w:i w:val="false"/>
+                <w:b w:val="false"/>
+                <w:u w:val="none"/>
+                <w:sz w:val="22"/>
+                <w:szCs w:val="22"/>
+                <w:color w:val="000000"/>
+              </w:rPr>
+              <w:t xml:space="preserve">5,770 (6.6)</w:t>
             </w:r>
           </w:p>
         </w:tc>
@@ -3028,6 +4465,50 @@
             </w:r>
           </w:p>
         </w:tc>
+        <w:tc>
+          <w:tcPr>
+            <w:tcBorders>
+              <w:bottom w:val="none" w:sz="0" w:space="0" w:color="000000"/>
+              <w:top w:val="none" w:sz="0" w:space="0" w:color="000000"/>
+              <w:left w:val="none" w:sz="0" w:space="0" w:color="000000"/>
+              <w:right w:val="none" w:sz="0" w:space="0" w:color="000000"/>
+            </w:tcBorders>
+            <w:shd w:val="clear" w:color="auto" w:fill="FFFFFF"/>
+            <w:tcMar>
+              <w:top w:w="0" w:type="dxa"/>
+              <w:bottom w:w="0" w:type="dxa"/>
+              <w:left w:w="0" w:type="dxa"/>
+              <w:right w:w="0" w:type="dxa"/>
+            </w:tcMar>
+            <w:vAlign w:val="top"/>
+          </w:tcPr>
+          <w:p>
+            <w:pPr>
+              <w:pStyle w:val="Normal"/>
+              <w:jc w:val="center"/>
+              <w:pBdr>
+                <w:bottom w:val="none" w:sz="0" w:space="0" w:color="000000"/>
+                <w:top w:val="none" w:sz="0" w:space="0" w:color="000000"/>
+                <w:left w:val="none" w:sz="0" w:space="0" w:color="000000"/>
+                <w:right w:val="none" w:sz="0" w:space="0" w:color="000000"/>
+              </w:pBdr>
+              <w:spacing w:after="100" w:before="100" w:line="240"/>
+              <w:ind w:left="100" w:right="100" w:firstLine="0" w:firstLineChars="0"/>
+            </w:pPr>
+            <w:r>
+              <w:rPr>
+                <w:rFonts w:ascii="DejaVu Sans" w:hAnsi="DejaVu Sans" w:eastAsia="DejaVu Sans" w:cs="DejaVu Sans"/>
+                <w:i w:val="false"/>
+                <w:b w:val="false"/>
+                <w:u w:val="none"/>
+                <w:sz w:val="22"/>
+                <w:szCs w:val="22"/>
+                <w:color w:val="000000"/>
+              </w:rPr>
+              <w:t xml:space="preserve"/>
+            </w:r>
+          </w:p>
+        </w:tc>
       </w:tr>
       <w:tr>
         <w:trPr>
@@ -3118,7 +4599,51 @@
                 <w:szCs w:val="22"/>
                 <w:color w:val="000000"/>
               </w:rPr>
-              <w:t xml:space="preserve">4,954 (5.5)</w:t>
+              <w:t xml:space="preserve">226 (7.1)</w:t>
+            </w:r>
+          </w:p>
+        </w:tc>
+        <w:tc>
+          <w:tcPr>
+            <w:tcBorders>
+              <w:bottom w:val="none" w:sz="0" w:space="0" w:color="000000"/>
+              <w:top w:val="none" w:sz="0" w:space="0" w:color="000000"/>
+              <w:left w:val="none" w:sz="0" w:space="0" w:color="000000"/>
+              <w:right w:val="none" w:sz="0" w:space="0" w:color="000000"/>
+            </w:tcBorders>
+            <w:shd w:val="clear" w:color="auto" w:fill="FFFFFF"/>
+            <w:tcMar>
+              <w:top w:w="0" w:type="dxa"/>
+              <w:bottom w:w="0" w:type="dxa"/>
+              <w:left w:w="0" w:type="dxa"/>
+              <w:right w:w="0" w:type="dxa"/>
+            </w:tcMar>
+            <w:vAlign w:val="top"/>
+          </w:tcPr>
+          <w:p>
+            <w:pPr>
+              <w:pStyle w:val="Normal"/>
+              <w:jc w:val="center"/>
+              <w:pBdr>
+                <w:bottom w:val="none" w:sz="0" w:space="0" w:color="000000"/>
+                <w:top w:val="none" w:sz="0" w:space="0" w:color="000000"/>
+                <w:left w:val="none" w:sz="0" w:space="0" w:color="000000"/>
+                <w:right w:val="none" w:sz="0" w:space="0" w:color="000000"/>
+              </w:pBdr>
+              <w:spacing w:after="100" w:before="100" w:line="240"/>
+              <w:ind w:left="100" w:right="100" w:firstLine="0" w:firstLineChars="0"/>
+            </w:pPr>
+            <w:r>
+              <w:rPr>
+                <w:rFonts w:ascii="DejaVu Sans" w:hAnsi="DejaVu Sans" w:eastAsia="DejaVu Sans" w:cs="DejaVu Sans"/>
+                <w:i w:val="false"/>
+                <w:b w:val="false"/>
+                <w:u w:val="none"/>
+                <w:sz w:val="22"/>
+                <w:szCs w:val="22"/>
+                <w:color w:val="000000"/>
+              </w:rPr>
+              <w:t xml:space="preserve">4,728 (5.4)</w:t>
             </w:r>
           </w:p>
         </w:tc>
@@ -3212,7 +4737,51 @@
                 <w:szCs w:val="22"/>
                 <w:color w:val="000000"/>
               </w:rPr>
-              <w:t xml:space="preserve">18,230 (20)</w:t>
+              <w:t xml:space="preserve">637 (20)</w:t>
+            </w:r>
+          </w:p>
+        </w:tc>
+        <w:tc>
+          <w:tcPr>
+            <w:tcBorders>
+              <w:bottom w:val="none" w:sz="0" w:space="0" w:color="000000"/>
+              <w:top w:val="none" w:sz="0" w:space="0" w:color="000000"/>
+              <w:left w:val="none" w:sz="0" w:space="0" w:color="000000"/>
+              <w:right w:val="none" w:sz="0" w:space="0" w:color="000000"/>
+            </w:tcBorders>
+            <w:shd w:val="clear" w:color="auto" w:fill="FFFFFF"/>
+            <w:tcMar>
+              <w:top w:w="0" w:type="dxa"/>
+              <w:bottom w:w="0" w:type="dxa"/>
+              <w:left w:w="0" w:type="dxa"/>
+              <w:right w:w="0" w:type="dxa"/>
+            </w:tcMar>
+            <w:vAlign w:val="top"/>
+          </w:tcPr>
+          <w:p>
+            <w:pPr>
+              <w:pStyle w:val="Normal"/>
+              <w:jc w:val="center"/>
+              <w:pBdr>
+                <w:bottom w:val="none" w:sz="0" w:space="0" w:color="000000"/>
+                <w:top w:val="none" w:sz="0" w:space="0" w:color="000000"/>
+                <w:left w:val="none" w:sz="0" w:space="0" w:color="000000"/>
+                <w:right w:val="none" w:sz="0" w:space="0" w:color="000000"/>
+              </w:pBdr>
+              <w:spacing w:after="100" w:before="100" w:line="240"/>
+              <w:ind w:left="100" w:right="100" w:firstLine="0" w:firstLineChars="0"/>
+            </w:pPr>
+            <w:r>
+              <w:rPr>
+                <w:rFonts w:ascii="DejaVu Sans" w:hAnsi="DejaVu Sans" w:eastAsia="DejaVu Sans" w:cs="DejaVu Sans"/>
+                <w:i w:val="false"/>
+                <w:b w:val="false"/>
+                <w:u w:val="none"/>
+                <w:sz w:val="22"/>
+                <w:szCs w:val="22"/>
+                <w:color w:val="000000"/>
+              </w:rPr>
+              <w:t xml:space="preserve">17,593 (20)</w:t>
             </w:r>
           </w:p>
         </w:tc>
@@ -3306,7 +4875,51 @@
                 <w:szCs w:val="22"/>
                 <w:color w:val="000000"/>
               </w:rPr>
-              <w:t xml:space="preserve">22,684 (25)</w:t>
+              <w:t xml:space="preserve">765 (24)</w:t>
+            </w:r>
+          </w:p>
+        </w:tc>
+        <w:tc>
+          <w:tcPr>
+            <w:tcBorders>
+              <w:bottom w:val="none" w:sz="0" w:space="0" w:color="000000"/>
+              <w:top w:val="none" w:sz="0" w:space="0" w:color="000000"/>
+              <w:left w:val="none" w:sz="0" w:space="0" w:color="000000"/>
+              <w:right w:val="none" w:sz="0" w:space="0" w:color="000000"/>
+            </w:tcBorders>
+            <w:shd w:val="clear" w:color="auto" w:fill="FFFFFF"/>
+            <w:tcMar>
+              <w:top w:w="0" w:type="dxa"/>
+              <w:bottom w:w="0" w:type="dxa"/>
+              <w:left w:w="0" w:type="dxa"/>
+              <w:right w:w="0" w:type="dxa"/>
+            </w:tcMar>
+            <w:vAlign w:val="top"/>
+          </w:tcPr>
+          <w:p>
+            <w:pPr>
+              <w:pStyle w:val="Normal"/>
+              <w:jc w:val="center"/>
+              <w:pBdr>
+                <w:bottom w:val="none" w:sz="0" w:space="0" w:color="000000"/>
+                <w:top w:val="none" w:sz="0" w:space="0" w:color="000000"/>
+                <w:left w:val="none" w:sz="0" w:space="0" w:color="000000"/>
+                <w:right w:val="none" w:sz="0" w:space="0" w:color="000000"/>
+              </w:pBdr>
+              <w:spacing w:after="100" w:before="100" w:line="240"/>
+              <w:ind w:left="100" w:right="100" w:firstLine="0" w:firstLineChars="0"/>
+            </w:pPr>
+            <w:r>
+              <w:rPr>
+                <w:rFonts w:ascii="DejaVu Sans" w:hAnsi="DejaVu Sans" w:eastAsia="DejaVu Sans" w:cs="DejaVu Sans"/>
+                <w:i w:val="false"/>
+                <w:b w:val="false"/>
+                <w:u w:val="none"/>
+                <w:sz w:val="22"/>
+                <w:szCs w:val="22"/>
+                <w:color w:val="000000"/>
+              </w:rPr>
+              <w:t xml:space="preserve">21,919 (25)</w:t>
             </w:r>
           </w:p>
         </w:tc>
@@ -3400,7 +5013,51 @@
                 <w:szCs w:val="22"/>
                 <w:color w:val="000000"/>
               </w:rPr>
-              <w:t xml:space="preserve">23,623 (26)</w:t>
+              <w:t xml:space="preserve">793 (25)</w:t>
+            </w:r>
+          </w:p>
+        </w:tc>
+        <w:tc>
+          <w:tcPr>
+            <w:tcBorders>
+              <w:bottom w:val="none" w:sz="0" w:space="0" w:color="000000"/>
+              <w:top w:val="none" w:sz="0" w:space="0" w:color="000000"/>
+              <w:left w:val="none" w:sz="0" w:space="0" w:color="000000"/>
+              <w:right w:val="none" w:sz="0" w:space="0" w:color="000000"/>
+            </w:tcBorders>
+            <w:shd w:val="clear" w:color="auto" w:fill="FFFFFF"/>
+            <w:tcMar>
+              <w:top w:w="0" w:type="dxa"/>
+              <w:bottom w:w="0" w:type="dxa"/>
+              <w:left w:w="0" w:type="dxa"/>
+              <w:right w:w="0" w:type="dxa"/>
+            </w:tcMar>
+            <w:vAlign w:val="top"/>
+          </w:tcPr>
+          <w:p>
+            <w:pPr>
+              <w:pStyle w:val="Normal"/>
+              <w:jc w:val="center"/>
+              <w:pBdr>
+                <w:bottom w:val="none" w:sz="0" w:space="0" w:color="000000"/>
+                <w:top w:val="none" w:sz="0" w:space="0" w:color="000000"/>
+                <w:left w:val="none" w:sz="0" w:space="0" w:color="000000"/>
+                <w:right w:val="none" w:sz="0" w:space="0" w:color="000000"/>
+              </w:pBdr>
+              <w:spacing w:after="100" w:before="100" w:line="240"/>
+              <w:ind w:left="100" w:right="100" w:firstLine="0" w:firstLineChars="0"/>
+            </w:pPr>
+            <w:r>
+              <w:rPr>
+                <w:rFonts w:ascii="DejaVu Sans" w:hAnsi="DejaVu Sans" w:eastAsia="DejaVu Sans" w:cs="DejaVu Sans"/>
+                <w:i w:val="false"/>
+                <w:b w:val="false"/>
+                <w:u w:val="none"/>
+                <w:sz w:val="22"/>
+                <w:szCs w:val="22"/>
+                <w:color w:val="000000"/>
+              </w:rPr>
+              <w:t xml:space="preserve">22,830 (26)</w:t>
             </w:r>
           </w:p>
         </w:tc>
@@ -3494,7 +5151,51 @@
                 <w:szCs w:val="22"/>
                 <w:color w:val="000000"/>
               </w:rPr>
-              <w:t xml:space="preserve">20,699 (23)</w:t>
+              <w:t xml:space="preserve">780 (24)</w:t>
+            </w:r>
+          </w:p>
+        </w:tc>
+        <w:tc>
+          <w:tcPr>
+            <w:tcBorders>
+              <w:bottom w:val="none" w:sz="0" w:space="0" w:color="000000"/>
+              <w:top w:val="none" w:sz="0" w:space="0" w:color="000000"/>
+              <w:left w:val="none" w:sz="0" w:space="0" w:color="000000"/>
+              <w:right w:val="none" w:sz="0" w:space="0" w:color="000000"/>
+            </w:tcBorders>
+            <w:shd w:val="clear" w:color="auto" w:fill="FFFFFF"/>
+            <w:tcMar>
+              <w:top w:w="0" w:type="dxa"/>
+              <w:bottom w:w="0" w:type="dxa"/>
+              <w:left w:w="0" w:type="dxa"/>
+              <w:right w:w="0" w:type="dxa"/>
+            </w:tcMar>
+            <w:vAlign w:val="top"/>
+          </w:tcPr>
+          <w:p>
+            <w:pPr>
+              <w:pStyle w:val="Normal"/>
+              <w:jc w:val="center"/>
+              <w:pBdr>
+                <w:bottom w:val="none" w:sz="0" w:space="0" w:color="000000"/>
+                <w:top w:val="none" w:sz="0" w:space="0" w:color="000000"/>
+                <w:left w:val="none" w:sz="0" w:space="0" w:color="000000"/>
+                <w:right w:val="none" w:sz="0" w:space="0" w:color="000000"/>
+              </w:pBdr>
+              <w:spacing w:after="100" w:before="100" w:line="240"/>
+              <w:ind w:left="100" w:right="100" w:firstLine="0" w:firstLineChars="0"/>
+            </w:pPr>
+            <w:r>
+              <w:rPr>
+                <w:rFonts w:ascii="DejaVu Sans" w:hAnsi="DejaVu Sans" w:eastAsia="DejaVu Sans" w:cs="DejaVu Sans"/>
+                <w:i w:val="false"/>
+                <w:b w:val="false"/>
+                <w:u w:val="none"/>
+                <w:sz w:val="22"/>
+                <w:szCs w:val="22"/>
+                <w:color w:val="000000"/>
+              </w:rPr>
+              <w:t xml:space="preserve">19,919 (23)</w:t>
             </w:r>
           </w:p>
         </w:tc>
@@ -3592,6 +5293,50 @@
             </w:r>
           </w:p>
         </w:tc>
+        <w:tc>
+          <w:tcPr>
+            <w:tcBorders>
+              <w:bottom w:val="none" w:sz="0" w:space="0" w:color="000000"/>
+              <w:top w:val="none" w:sz="0" w:space="0" w:color="000000"/>
+              <w:left w:val="none" w:sz="0" w:space="0" w:color="000000"/>
+              <w:right w:val="none" w:sz="0" w:space="0" w:color="000000"/>
+            </w:tcBorders>
+            <w:shd w:val="clear" w:color="auto" w:fill="FFFFFF"/>
+            <w:tcMar>
+              <w:top w:w="0" w:type="dxa"/>
+              <w:bottom w:w="0" w:type="dxa"/>
+              <w:left w:w="0" w:type="dxa"/>
+              <w:right w:w="0" w:type="dxa"/>
+            </w:tcMar>
+            <w:vAlign w:val="top"/>
+          </w:tcPr>
+          <w:p>
+            <w:pPr>
+              <w:pStyle w:val="Normal"/>
+              <w:jc w:val="center"/>
+              <w:pBdr>
+                <w:bottom w:val="none" w:sz="0" w:space="0" w:color="000000"/>
+                <w:top w:val="none" w:sz="0" w:space="0" w:color="000000"/>
+                <w:left w:val="none" w:sz="0" w:space="0" w:color="000000"/>
+                <w:right w:val="none" w:sz="0" w:space="0" w:color="000000"/>
+              </w:pBdr>
+              <w:spacing w:after="100" w:before="100" w:line="240"/>
+              <w:ind w:left="100" w:right="100" w:firstLine="0" w:firstLineChars="0"/>
+            </w:pPr>
+            <w:r>
+              <w:rPr>
+                <w:rFonts w:ascii="DejaVu Sans" w:hAnsi="DejaVu Sans" w:eastAsia="DejaVu Sans" w:cs="DejaVu Sans"/>
+                <w:i w:val="false"/>
+                <w:b w:val="false"/>
+                <w:u w:val="none"/>
+                <w:sz w:val="22"/>
+                <w:szCs w:val="22"/>
+                <w:color w:val="000000"/>
+              </w:rPr>
+              <w:t xml:space="preserve"/>
+            </w:r>
+          </w:p>
+        </w:tc>
       </w:tr>
       <w:tr>
         <w:trPr>
@@ -3682,7 +5427,51 @@
                 <w:szCs w:val="22"/>
                 <w:color w:val="000000"/>
               </w:rPr>
-              <w:t xml:space="preserve">64,233 (71)</w:t>
+              <w:t xml:space="preserve">2,136 (67)</w:t>
+            </w:r>
+          </w:p>
+        </w:tc>
+        <w:tc>
+          <w:tcPr>
+            <w:tcBorders>
+              <w:bottom w:val="none" w:sz="0" w:space="0" w:color="000000"/>
+              <w:top w:val="none" w:sz="0" w:space="0" w:color="000000"/>
+              <w:left w:val="none" w:sz="0" w:space="0" w:color="000000"/>
+              <w:right w:val="none" w:sz="0" w:space="0" w:color="000000"/>
+            </w:tcBorders>
+            <w:shd w:val="clear" w:color="auto" w:fill="FFFFFF"/>
+            <w:tcMar>
+              <w:top w:w="0" w:type="dxa"/>
+              <w:bottom w:w="0" w:type="dxa"/>
+              <w:left w:w="0" w:type="dxa"/>
+              <w:right w:w="0" w:type="dxa"/>
+            </w:tcMar>
+            <w:vAlign w:val="top"/>
+          </w:tcPr>
+          <w:p>
+            <w:pPr>
+              <w:pStyle w:val="Normal"/>
+              <w:jc w:val="center"/>
+              <w:pBdr>
+                <w:bottom w:val="none" w:sz="0" w:space="0" w:color="000000"/>
+                <w:top w:val="none" w:sz="0" w:space="0" w:color="000000"/>
+                <w:left w:val="none" w:sz="0" w:space="0" w:color="000000"/>
+                <w:right w:val="none" w:sz="0" w:space="0" w:color="000000"/>
+              </w:pBdr>
+              <w:spacing w:after="100" w:before="100" w:line="240"/>
+              <w:ind w:left="100" w:right="100" w:firstLine="0" w:firstLineChars="0"/>
+            </w:pPr>
+            <w:r>
+              <w:rPr>
+                <w:rFonts w:ascii="DejaVu Sans" w:hAnsi="DejaVu Sans" w:eastAsia="DejaVu Sans" w:cs="DejaVu Sans"/>
+                <w:i w:val="false"/>
+                <w:b w:val="false"/>
+                <w:u w:val="none"/>
+                <w:sz w:val="22"/>
+                <w:szCs w:val="22"/>
+                <w:color w:val="000000"/>
+              </w:rPr>
+              <w:t xml:space="preserve">62,097 (71)</w:t>
             </w:r>
           </w:p>
         </w:tc>
@@ -3776,7 +5565,51 @@
                 <w:szCs w:val="22"/>
                 <w:color w:val="000000"/>
               </w:rPr>
-              <w:t xml:space="preserve">22,761 (25)</w:t>
+              <w:t xml:space="preserve">929 (29)</w:t>
+            </w:r>
+          </w:p>
+        </w:tc>
+        <w:tc>
+          <w:tcPr>
+            <w:tcBorders>
+              <w:bottom w:val="none" w:sz="0" w:space="0" w:color="000000"/>
+              <w:top w:val="none" w:sz="0" w:space="0" w:color="000000"/>
+              <w:left w:val="none" w:sz="0" w:space="0" w:color="000000"/>
+              <w:right w:val="none" w:sz="0" w:space="0" w:color="000000"/>
+            </w:tcBorders>
+            <w:shd w:val="clear" w:color="auto" w:fill="FFFFFF"/>
+            <w:tcMar>
+              <w:top w:w="0" w:type="dxa"/>
+              <w:bottom w:w="0" w:type="dxa"/>
+              <w:left w:w="0" w:type="dxa"/>
+              <w:right w:w="0" w:type="dxa"/>
+            </w:tcMar>
+            <w:vAlign w:val="top"/>
+          </w:tcPr>
+          <w:p>
+            <w:pPr>
+              <w:pStyle w:val="Normal"/>
+              <w:jc w:val="center"/>
+              <w:pBdr>
+                <w:bottom w:val="none" w:sz="0" w:space="0" w:color="000000"/>
+                <w:top w:val="none" w:sz="0" w:space="0" w:color="000000"/>
+                <w:left w:val="none" w:sz="0" w:space="0" w:color="000000"/>
+                <w:right w:val="none" w:sz="0" w:space="0" w:color="000000"/>
+              </w:pBdr>
+              <w:spacing w:after="100" w:before="100" w:line="240"/>
+              <w:ind w:left="100" w:right="100" w:firstLine="0" w:firstLineChars="0"/>
+            </w:pPr>
+            <w:r>
+              <w:rPr>
+                <w:rFonts w:ascii="DejaVu Sans" w:hAnsi="DejaVu Sans" w:eastAsia="DejaVu Sans" w:cs="DejaVu Sans"/>
+                <w:i w:val="false"/>
+                <w:b w:val="false"/>
+                <w:u w:val="none"/>
+                <w:sz w:val="22"/>
+                <w:szCs w:val="22"/>
+                <w:color w:val="000000"/>
+              </w:rPr>
+              <w:t xml:space="preserve">21,832 (25)</w:t>
             </w:r>
           </w:p>
         </w:tc>
@@ -3870,7 +5703,51 @@
                 <w:szCs w:val="22"/>
                 <w:color w:val="000000"/>
               </w:rPr>
-              <w:t xml:space="preserve">3,196 (3.5)</w:t>
+              <w:t xml:space="preserve">136 (4.2)</w:t>
+            </w:r>
+          </w:p>
+        </w:tc>
+        <w:tc>
+          <w:tcPr>
+            <w:tcBorders>
+              <w:bottom w:val="none" w:sz="0" w:space="0" w:color="000000"/>
+              <w:top w:val="none" w:sz="0" w:space="0" w:color="000000"/>
+              <w:left w:val="none" w:sz="0" w:space="0" w:color="000000"/>
+              <w:right w:val="none" w:sz="0" w:space="0" w:color="000000"/>
+            </w:tcBorders>
+            <w:shd w:val="clear" w:color="auto" w:fill="FFFFFF"/>
+            <w:tcMar>
+              <w:top w:w="0" w:type="dxa"/>
+              <w:bottom w:w="0" w:type="dxa"/>
+              <w:left w:w="0" w:type="dxa"/>
+              <w:right w:w="0" w:type="dxa"/>
+            </w:tcMar>
+            <w:vAlign w:val="top"/>
+          </w:tcPr>
+          <w:p>
+            <w:pPr>
+              <w:pStyle w:val="Normal"/>
+              <w:jc w:val="center"/>
+              <w:pBdr>
+                <w:bottom w:val="none" w:sz="0" w:space="0" w:color="000000"/>
+                <w:top w:val="none" w:sz="0" w:space="0" w:color="000000"/>
+                <w:left w:val="none" w:sz="0" w:space="0" w:color="000000"/>
+                <w:right w:val="none" w:sz="0" w:space="0" w:color="000000"/>
+              </w:pBdr>
+              <w:spacing w:after="100" w:before="100" w:line="240"/>
+              <w:ind w:left="100" w:right="100" w:firstLine="0" w:firstLineChars="0"/>
+            </w:pPr>
+            <w:r>
+              <w:rPr>
+                <w:rFonts w:ascii="DejaVu Sans" w:hAnsi="DejaVu Sans" w:eastAsia="DejaVu Sans" w:cs="DejaVu Sans"/>
+                <w:i w:val="false"/>
+                <w:b w:val="false"/>
+                <w:u w:val="none"/>
+                <w:sz w:val="22"/>
+                <w:szCs w:val="22"/>
+                <w:color w:val="000000"/>
+              </w:rPr>
+              <w:t xml:space="preserve">3,060 (3.5)</w:t>
             </w:r>
           </w:p>
         </w:tc>
@@ -3968,6 +5845,50 @@
             </w:r>
           </w:p>
         </w:tc>
+        <w:tc>
+          <w:tcPr>
+            <w:tcBorders>
+              <w:bottom w:val="none" w:sz="0" w:space="0" w:color="000000"/>
+              <w:top w:val="none" w:sz="0" w:space="0" w:color="000000"/>
+              <w:left w:val="none" w:sz="0" w:space="0" w:color="000000"/>
+              <w:right w:val="none" w:sz="0" w:space="0" w:color="000000"/>
+            </w:tcBorders>
+            <w:shd w:val="clear" w:color="auto" w:fill="FFFFFF"/>
+            <w:tcMar>
+              <w:top w:w="0" w:type="dxa"/>
+              <w:bottom w:w="0" w:type="dxa"/>
+              <w:left w:w="0" w:type="dxa"/>
+              <w:right w:w="0" w:type="dxa"/>
+            </w:tcMar>
+            <w:vAlign w:val="top"/>
+          </w:tcPr>
+          <w:p>
+            <w:pPr>
+              <w:pStyle w:val="Normal"/>
+              <w:jc w:val="center"/>
+              <w:pBdr>
+                <w:bottom w:val="none" w:sz="0" w:space="0" w:color="000000"/>
+                <w:top w:val="none" w:sz="0" w:space="0" w:color="000000"/>
+                <w:left w:val="none" w:sz="0" w:space="0" w:color="000000"/>
+                <w:right w:val="none" w:sz="0" w:space="0" w:color="000000"/>
+              </w:pBdr>
+              <w:spacing w:after="100" w:before="100" w:line="240"/>
+              <w:ind w:left="100" w:right="100" w:firstLine="0" w:firstLineChars="0"/>
+            </w:pPr>
+            <w:r>
+              <w:rPr>
+                <w:rFonts w:ascii="DejaVu Sans" w:hAnsi="DejaVu Sans" w:eastAsia="DejaVu Sans" w:cs="DejaVu Sans"/>
+                <w:i w:val="false"/>
+                <w:b w:val="false"/>
+                <w:u w:val="none"/>
+                <w:sz w:val="22"/>
+                <w:szCs w:val="22"/>
+                <w:color w:val="000000"/>
+              </w:rPr>
+              <w:t xml:space="preserve"/>
+            </w:r>
+          </w:p>
+        </w:tc>
       </w:tr>
       <w:tr>
         <w:trPr>
@@ -4058,7 +5979,51 @@
                 <w:szCs w:val="22"/>
                 <w:color w:val="000000"/>
               </w:rPr>
-              <w:t xml:space="preserve">16,282 (18)</w:t>
+              <w:t xml:space="preserve">435 (14)</w:t>
+            </w:r>
+          </w:p>
+        </w:tc>
+        <w:tc>
+          <w:tcPr>
+            <w:tcBorders>
+              <w:bottom w:val="none" w:sz="0" w:space="0" w:color="000000"/>
+              <w:top w:val="none" w:sz="0" w:space="0" w:color="000000"/>
+              <w:left w:val="none" w:sz="0" w:space="0" w:color="000000"/>
+              <w:right w:val="none" w:sz="0" w:space="0" w:color="000000"/>
+            </w:tcBorders>
+            <w:shd w:val="clear" w:color="auto" w:fill="FFFFFF"/>
+            <w:tcMar>
+              <w:top w:w="0" w:type="dxa"/>
+              <w:bottom w:w="0" w:type="dxa"/>
+              <w:left w:w="0" w:type="dxa"/>
+              <w:right w:w="0" w:type="dxa"/>
+            </w:tcMar>
+            <w:vAlign w:val="top"/>
+          </w:tcPr>
+          <w:p>
+            <w:pPr>
+              <w:pStyle w:val="Normal"/>
+              <w:jc w:val="center"/>
+              <w:pBdr>
+                <w:bottom w:val="none" w:sz="0" w:space="0" w:color="000000"/>
+                <w:top w:val="none" w:sz="0" w:space="0" w:color="000000"/>
+                <w:left w:val="none" w:sz="0" w:space="0" w:color="000000"/>
+                <w:right w:val="none" w:sz="0" w:space="0" w:color="000000"/>
+              </w:pBdr>
+              <w:spacing w:after="100" w:before="100" w:line="240"/>
+              <w:ind w:left="100" w:right="100" w:firstLine="0" w:firstLineChars="0"/>
+            </w:pPr>
+            <w:r>
+              <w:rPr>
+                <w:rFonts w:ascii="DejaVu Sans" w:hAnsi="DejaVu Sans" w:eastAsia="DejaVu Sans" w:cs="DejaVu Sans"/>
+                <w:i w:val="false"/>
+                <w:b w:val="false"/>
+                <w:u w:val="none"/>
+                <w:sz w:val="22"/>
+                <w:szCs w:val="22"/>
+                <w:color w:val="000000"/>
+              </w:rPr>
+              <w:t xml:space="preserve">15,847 (18)</w:t>
             </w:r>
           </w:p>
         </w:tc>
@@ -4152,7 +6117,51 @@
                 <w:szCs w:val="22"/>
                 <w:color w:val="000000"/>
               </w:rPr>
-              <w:t xml:space="preserve">30,576 (34)</w:t>
+              <w:t xml:space="preserve">1,118 (35)</w:t>
+            </w:r>
+          </w:p>
+        </w:tc>
+        <w:tc>
+          <w:tcPr>
+            <w:tcBorders>
+              <w:bottom w:val="none" w:sz="0" w:space="0" w:color="000000"/>
+              <w:top w:val="none" w:sz="0" w:space="0" w:color="000000"/>
+              <w:left w:val="none" w:sz="0" w:space="0" w:color="000000"/>
+              <w:right w:val="none" w:sz="0" w:space="0" w:color="000000"/>
+            </w:tcBorders>
+            <w:shd w:val="clear" w:color="auto" w:fill="FFFFFF"/>
+            <w:tcMar>
+              <w:top w:w="0" w:type="dxa"/>
+              <w:bottom w:w="0" w:type="dxa"/>
+              <w:left w:w="0" w:type="dxa"/>
+              <w:right w:w="0" w:type="dxa"/>
+            </w:tcMar>
+            <w:vAlign w:val="top"/>
+          </w:tcPr>
+          <w:p>
+            <w:pPr>
+              <w:pStyle w:val="Normal"/>
+              <w:jc w:val="center"/>
+              <w:pBdr>
+                <w:bottom w:val="none" w:sz="0" w:space="0" w:color="000000"/>
+                <w:top w:val="none" w:sz="0" w:space="0" w:color="000000"/>
+                <w:left w:val="none" w:sz="0" w:space="0" w:color="000000"/>
+                <w:right w:val="none" w:sz="0" w:space="0" w:color="000000"/>
+              </w:pBdr>
+              <w:spacing w:after="100" w:before="100" w:line="240"/>
+              <w:ind w:left="100" w:right="100" w:firstLine="0" w:firstLineChars="0"/>
+            </w:pPr>
+            <w:r>
+              <w:rPr>
+                <w:rFonts w:ascii="DejaVu Sans" w:hAnsi="DejaVu Sans" w:eastAsia="DejaVu Sans" w:cs="DejaVu Sans"/>
+                <w:i w:val="false"/>
+                <w:b w:val="false"/>
+                <w:u w:val="none"/>
+                <w:sz w:val="22"/>
+                <w:szCs w:val="22"/>
+                <w:color w:val="000000"/>
+              </w:rPr>
+              <w:t xml:space="preserve">29,458 (34)</w:t>
             </w:r>
           </w:p>
         </w:tc>
@@ -4246,7 +6255,51 @@
                 <w:szCs w:val="22"/>
                 <w:color w:val="000000"/>
               </w:rPr>
-              <w:t xml:space="preserve">43,332 (48)</w:t>
+              <w:t xml:space="preserve">1,648 (51)</w:t>
+            </w:r>
+          </w:p>
+        </w:tc>
+        <w:tc>
+          <w:tcPr>
+            <w:tcBorders>
+              <w:bottom w:val="none" w:sz="0" w:space="0" w:color="000000"/>
+              <w:top w:val="none" w:sz="0" w:space="0" w:color="000000"/>
+              <w:left w:val="none" w:sz="0" w:space="0" w:color="000000"/>
+              <w:right w:val="none" w:sz="0" w:space="0" w:color="000000"/>
+            </w:tcBorders>
+            <w:shd w:val="clear" w:color="auto" w:fill="FFFFFF"/>
+            <w:tcMar>
+              <w:top w:w="0" w:type="dxa"/>
+              <w:bottom w:w="0" w:type="dxa"/>
+              <w:left w:w="0" w:type="dxa"/>
+              <w:right w:w="0" w:type="dxa"/>
+            </w:tcMar>
+            <w:vAlign w:val="top"/>
+          </w:tcPr>
+          <w:p>
+            <w:pPr>
+              <w:pStyle w:val="Normal"/>
+              <w:jc w:val="center"/>
+              <w:pBdr>
+                <w:bottom w:val="none" w:sz="0" w:space="0" w:color="000000"/>
+                <w:top w:val="none" w:sz="0" w:space="0" w:color="000000"/>
+                <w:left w:val="none" w:sz="0" w:space="0" w:color="000000"/>
+                <w:right w:val="none" w:sz="0" w:space="0" w:color="000000"/>
+              </w:pBdr>
+              <w:spacing w:after="100" w:before="100" w:line="240"/>
+              <w:ind w:left="100" w:right="100" w:firstLine="0" w:firstLineChars="0"/>
+            </w:pPr>
+            <w:r>
+              <w:rPr>
+                <w:rFonts w:ascii="DejaVu Sans" w:hAnsi="DejaVu Sans" w:eastAsia="DejaVu Sans" w:cs="DejaVu Sans"/>
+                <w:i w:val="false"/>
+                <w:b w:val="false"/>
+                <w:u w:val="none"/>
+                <w:sz w:val="22"/>
+                <w:szCs w:val="22"/>
+                <w:color w:val="000000"/>
+              </w:rPr>
+              <w:t xml:space="preserve">41,684 (48)</w:t>
             </w:r>
           </w:p>
         </w:tc>
@@ -4344,6 +6397,50 @@
             </w:r>
           </w:p>
         </w:tc>
+        <w:tc>
+          <w:tcPr>
+            <w:tcBorders>
+              <w:bottom w:val="none" w:sz="0" w:space="0" w:color="000000"/>
+              <w:top w:val="none" w:sz="0" w:space="0" w:color="000000"/>
+              <w:left w:val="none" w:sz="0" w:space="0" w:color="000000"/>
+              <w:right w:val="none" w:sz="0" w:space="0" w:color="000000"/>
+            </w:tcBorders>
+            <w:shd w:val="clear" w:color="auto" w:fill="FFFFFF"/>
+            <w:tcMar>
+              <w:top w:w="0" w:type="dxa"/>
+              <w:bottom w:w="0" w:type="dxa"/>
+              <w:left w:w="0" w:type="dxa"/>
+              <w:right w:w="0" w:type="dxa"/>
+            </w:tcMar>
+            <w:vAlign w:val="top"/>
+          </w:tcPr>
+          <w:p>
+            <w:pPr>
+              <w:pStyle w:val="Normal"/>
+              <w:jc w:val="center"/>
+              <w:pBdr>
+                <w:bottom w:val="none" w:sz="0" w:space="0" w:color="000000"/>
+                <w:top w:val="none" w:sz="0" w:space="0" w:color="000000"/>
+                <w:left w:val="none" w:sz="0" w:space="0" w:color="000000"/>
+                <w:right w:val="none" w:sz="0" w:space="0" w:color="000000"/>
+              </w:pBdr>
+              <w:spacing w:after="100" w:before="100" w:line="240"/>
+              <w:ind w:left="100" w:right="100" w:firstLine="0" w:firstLineChars="0"/>
+            </w:pPr>
+            <w:r>
+              <w:rPr>
+                <w:rFonts w:ascii="DejaVu Sans" w:hAnsi="DejaVu Sans" w:eastAsia="DejaVu Sans" w:cs="DejaVu Sans"/>
+                <w:i w:val="false"/>
+                <w:b w:val="false"/>
+                <w:u w:val="none"/>
+                <w:sz w:val="22"/>
+                <w:szCs w:val="22"/>
+                <w:color w:val="000000"/>
+              </w:rPr>
+              <w:t xml:space="preserve"/>
+            </w:r>
+          </w:p>
+        </w:tc>
       </w:tr>
       <w:tr>
         <w:trPr>
@@ -4434,7 +6531,51 @@
                 <w:szCs w:val="22"/>
                 <w:color w:val="000000"/>
               </w:rPr>
-              <w:t xml:space="preserve">74,487 (83)</w:t>
+              <w:t xml:space="preserve">2,525 (79)</w:t>
+            </w:r>
+          </w:p>
+        </w:tc>
+        <w:tc>
+          <w:tcPr>
+            <w:tcBorders>
+              <w:bottom w:val="none" w:sz="0" w:space="0" w:color="000000"/>
+              <w:top w:val="none" w:sz="0" w:space="0" w:color="000000"/>
+              <w:left w:val="none" w:sz="0" w:space="0" w:color="000000"/>
+              <w:right w:val="none" w:sz="0" w:space="0" w:color="000000"/>
+            </w:tcBorders>
+            <w:shd w:val="clear" w:color="auto" w:fill="FFFFFF"/>
+            <w:tcMar>
+              <w:top w:w="0" w:type="dxa"/>
+              <w:bottom w:w="0" w:type="dxa"/>
+              <w:left w:w="0" w:type="dxa"/>
+              <w:right w:w="0" w:type="dxa"/>
+            </w:tcMar>
+            <w:vAlign w:val="top"/>
+          </w:tcPr>
+          <w:p>
+            <w:pPr>
+              <w:pStyle w:val="Normal"/>
+              <w:jc w:val="center"/>
+              <w:pBdr>
+                <w:bottom w:val="none" w:sz="0" w:space="0" w:color="000000"/>
+                <w:top w:val="none" w:sz="0" w:space="0" w:color="000000"/>
+                <w:left w:val="none" w:sz="0" w:space="0" w:color="000000"/>
+                <w:right w:val="none" w:sz="0" w:space="0" w:color="000000"/>
+              </w:pBdr>
+              <w:spacing w:after="100" w:before="100" w:line="240"/>
+              <w:ind w:left="100" w:right="100" w:firstLine="0" w:firstLineChars="0"/>
+            </w:pPr>
+            <w:r>
+              <w:rPr>
+                <w:rFonts w:ascii="DejaVu Sans" w:hAnsi="DejaVu Sans" w:eastAsia="DejaVu Sans" w:cs="DejaVu Sans"/>
+                <w:i w:val="false"/>
+                <w:b w:val="false"/>
+                <w:u w:val="none"/>
+                <w:sz w:val="22"/>
+                <w:szCs w:val="22"/>
+                <w:color w:val="000000"/>
+              </w:rPr>
+              <w:t xml:space="preserve">71,962 (83)</w:t>
             </w:r>
           </w:p>
         </w:tc>
@@ -4528,7 +6669,51 @@
                 <w:szCs w:val="22"/>
                 <w:color w:val="000000"/>
               </w:rPr>
-              <w:t xml:space="preserve">14,982 (17)</w:t>
+              <w:t xml:space="preserve">646 (20)</w:t>
+            </w:r>
+          </w:p>
+        </w:tc>
+        <w:tc>
+          <w:tcPr>
+            <w:tcBorders>
+              <w:bottom w:val="none" w:sz="0" w:space="0" w:color="000000"/>
+              <w:top w:val="none" w:sz="0" w:space="0" w:color="000000"/>
+              <w:left w:val="none" w:sz="0" w:space="0" w:color="000000"/>
+              <w:right w:val="none" w:sz="0" w:space="0" w:color="000000"/>
+            </w:tcBorders>
+            <w:shd w:val="clear" w:color="auto" w:fill="FFFFFF"/>
+            <w:tcMar>
+              <w:top w:w="0" w:type="dxa"/>
+              <w:bottom w:w="0" w:type="dxa"/>
+              <w:left w:w="0" w:type="dxa"/>
+              <w:right w:w="0" w:type="dxa"/>
+            </w:tcMar>
+            <w:vAlign w:val="top"/>
+          </w:tcPr>
+          <w:p>
+            <w:pPr>
+              <w:pStyle w:val="Normal"/>
+              <w:jc w:val="center"/>
+              <w:pBdr>
+                <w:bottom w:val="none" w:sz="0" w:space="0" w:color="000000"/>
+                <w:top w:val="none" w:sz="0" w:space="0" w:color="000000"/>
+                <w:left w:val="none" w:sz="0" w:space="0" w:color="000000"/>
+                <w:right w:val="none" w:sz="0" w:space="0" w:color="000000"/>
+              </w:pBdr>
+              <w:spacing w:after="100" w:before="100" w:line="240"/>
+              <w:ind w:left="100" w:right="100" w:firstLine="0" w:firstLineChars="0"/>
+            </w:pPr>
+            <w:r>
+              <w:rPr>
+                <w:rFonts w:ascii="DejaVu Sans" w:hAnsi="DejaVu Sans" w:eastAsia="DejaVu Sans" w:cs="DejaVu Sans"/>
+                <w:i w:val="false"/>
+                <w:b w:val="false"/>
+                <w:u w:val="none"/>
+                <w:sz w:val="22"/>
+                <w:szCs w:val="22"/>
+                <w:color w:val="000000"/>
+              </w:rPr>
+              <w:t xml:space="preserve">14,336 (16)</w:t>
             </w:r>
           </w:p>
         </w:tc>
@@ -4622,7 +6807,51 @@
                 <w:szCs w:val="22"/>
                 <w:color w:val="000000"/>
               </w:rPr>
-              <w:t xml:space="preserve">721 (0.8)</w:t>
+              <w:t xml:space="preserve">30 (0.9)</w:t>
+            </w:r>
+          </w:p>
+        </w:tc>
+        <w:tc>
+          <w:tcPr>
+            <w:tcBorders>
+              <w:bottom w:val="none" w:sz="0" w:space="0" w:color="000000"/>
+              <w:top w:val="none" w:sz="0" w:space="0" w:color="000000"/>
+              <w:left w:val="none" w:sz="0" w:space="0" w:color="000000"/>
+              <w:right w:val="none" w:sz="0" w:space="0" w:color="000000"/>
+            </w:tcBorders>
+            <w:shd w:val="clear" w:color="auto" w:fill="FFFFFF"/>
+            <w:tcMar>
+              <w:top w:w="0" w:type="dxa"/>
+              <w:bottom w:w="0" w:type="dxa"/>
+              <w:left w:w="0" w:type="dxa"/>
+              <w:right w:w="0" w:type="dxa"/>
+            </w:tcMar>
+            <w:vAlign w:val="top"/>
+          </w:tcPr>
+          <w:p>
+            <w:pPr>
+              <w:pStyle w:val="Normal"/>
+              <w:jc w:val="center"/>
+              <w:pBdr>
+                <w:bottom w:val="none" w:sz="0" w:space="0" w:color="000000"/>
+                <w:top w:val="none" w:sz="0" w:space="0" w:color="000000"/>
+                <w:left w:val="none" w:sz="0" w:space="0" w:color="000000"/>
+                <w:right w:val="none" w:sz="0" w:space="0" w:color="000000"/>
+              </w:pBdr>
+              <w:spacing w:after="100" w:before="100" w:line="240"/>
+              <w:ind w:left="100" w:right="100" w:firstLine="0" w:firstLineChars="0"/>
+            </w:pPr>
+            <w:r>
+              <w:rPr>
+                <w:rFonts w:ascii="DejaVu Sans" w:hAnsi="DejaVu Sans" w:eastAsia="DejaVu Sans" w:cs="DejaVu Sans"/>
+                <w:i w:val="false"/>
+                <w:b w:val="false"/>
+                <w:u w:val="none"/>
+                <w:sz w:val="22"/>
+                <w:szCs w:val="22"/>
+                <w:color w:val="000000"/>
+              </w:rPr>
+              <w:t xml:space="preserve">691 (0.8)</w:t>
             </w:r>
           </w:p>
         </w:tc>
@@ -4720,6 +6949,50 @@
             </w:r>
           </w:p>
         </w:tc>
+        <w:tc>
+          <w:tcPr>
+            <w:tcBorders>
+              <w:bottom w:val="none" w:sz="0" w:space="0" w:color="000000"/>
+              <w:top w:val="none" w:sz="0" w:space="0" w:color="000000"/>
+              <w:left w:val="none" w:sz="0" w:space="0" w:color="000000"/>
+              <w:right w:val="none" w:sz="0" w:space="0" w:color="000000"/>
+            </w:tcBorders>
+            <w:shd w:val="clear" w:color="auto" w:fill="FFFFFF"/>
+            <w:tcMar>
+              <w:top w:w="0" w:type="dxa"/>
+              <w:bottom w:w="0" w:type="dxa"/>
+              <w:left w:w="0" w:type="dxa"/>
+              <w:right w:w="0" w:type="dxa"/>
+            </w:tcMar>
+            <w:vAlign w:val="top"/>
+          </w:tcPr>
+          <w:p>
+            <w:pPr>
+              <w:pStyle w:val="Normal"/>
+              <w:jc w:val="center"/>
+              <w:pBdr>
+                <w:bottom w:val="none" w:sz="0" w:space="0" w:color="000000"/>
+                <w:top w:val="none" w:sz="0" w:space="0" w:color="000000"/>
+                <w:left w:val="none" w:sz="0" w:space="0" w:color="000000"/>
+                <w:right w:val="none" w:sz="0" w:space="0" w:color="000000"/>
+              </w:pBdr>
+              <w:spacing w:after="100" w:before="100" w:line="240"/>
+              <w:ind w:left="100" w:right="100" w:firstLine="0" w:firstLineChars="0"/>
+            </w:pPr>
+            <w:r>
+              <w:rPr>
+                <w:rFonts w:ascii="DejaVu Sans" w:hAnsi="DejaVu Sans" w:eastAsia="DejaVu Sans" w:cs="DejaVu Sans"/>
+                <w:i w:val="false"/>
+                <w:b w:val="false"/>
+                <w:u w:val="none"/>
+                <w:sz w:val="22"/>
+                <w:szCs w:val="22"/>
+                <w:color w:val="000000"/>
+              </w:rPr>
+              <w:t xml:space="preserve"/>
+            </w:r>
+          </w:p>
+        </w:tc>
       </w:tr>
       <w:tr>
         <w:trPr>
@@ -4810,7 +7083,51 @@
                 <w:szCs w:val="22"/>
                 <w:color w:val="000000"/>
               </w:rPr>
-              <w:t xml:space="preserve">76,495 (85)</w:t>
+              <w:t xml:space="preserve">2,685 (84)</w:t>
+            </w:r>
+          </w:p>
+        </w:tc>
+        <w:tc>
+          <w:tcPr>
+            <w:tcBorders>
+              <w:bottom w:val="none" w:sz="0" w:space="0" w:color="000000"/>
+              <w:top w:val="none" w:sz="0" w:space="0" w:color="000000"/>
+              <w:left w:val="none" w:sz="0" w:space="0" w:color="000000"/>
+              <w:right w:val="none" w:sz="0" w:space="0" w:color="000000"/>
+            </w:tcBorders>
+            <w:shd w:val="clear" w:color="auto" w:fill="FFFFFF"/>
+            <w:tcMar>
+              <w:top w:w="0" w:type="dxa"/>
+              <w:bottom w:w="0" w:type="dxa"/>
+              <w:left w:w="0" w:type="dxa"/>
+              <w:right w:w="0" w:type="dxa"/>
+            </w:tcMar>
+            <w:vAlign w:val="top"/>
+          </w:tcPr>
+          <w:p>
+            <w:pPr>
+              <w:pStyle w:val="Normal"/>
+              <w:jc w:val="center"/>
+              <w:pBdr>
+                <w:bottom w:val="none" w:sz="0" w:space="0" w:color="000000"/>
+                <w:top w:val="none" w:sz="0" w:space="0" w:color="000000"/>
+                <w:left w:val="none" w:sz="0" w:space="0" w:color="000000"/>
+                <w:right w:val="none" w:sz="0" w:space="0" w:color="000000"/>
+              </w:pBdr>
+              <w:spacing w:after="100" w:before="100" w:line="240"/>
+              <w:ind w:left="100" w:right="100" w:firstLine="0" w:firstLineChars="0"/>
+            </w:pPr>
+            <w:r>
+              <w:rPr>
+                <w:rFonts w:ascii="DejaVu Sans" w:hAnsi="DejaVu Sans" w:eastAsia="DejaVu Sans" w:cs="DejaVu Sans"/>
+                <w:i w:val="false"/>
+                <w:b w:val="false"/>
+                <w:u w:val="none"/>
+                <w:sz w:val="22"/>
+                <w:szCs w:val="22"/>
+                <w:color w:val="000000"/>
+              </w:rPr>
+              <w:t xml:space="preserve">73,810 (85)</w:t>
             </w:r>
           </w:p>
         </w:tc>
@@ -4904,7 +7221,51 @@
                 <w:szCs w:val="22"/>
                 <w:color w:val="000000"/>
               </w:rPr>
-              <w:t xml:space="preserve">13,271 (15)</w:t>
+              <w:t xml:space="preserve">504 (16)</w:t>
+            </w:r>
+          </w:p>
+        </w:tc>
+        <w:tc>
+          <w:tcPr>
+            <w:tcBorders>
+              <w:bottom w:val="none" w:sz="0" w:space="0" w:color="000000"/>
+              <w:top w:val="none" w:sz="0" w:space="0" w:color="000000"/>
+              <w:left w:val="none" w:sz="0" w:space="0" w:color="000000"/>
+              <w:right w:val="none" w:sz="0" w:space="0" w:color="000000"/>
+            </w:tcBorders>
+            <w:shd w:val="clear" w:color="auto" w:fill="FFFFFF"/>
+            <w:tcMar>
+              <w:top w:w="0" w:type="dxa"/>
+              <w:bottom w:w="0" w:type="dxa"/>
+              <w:left w:w="0" w:type="dxa"/>
+              <w:right w:w="0" w:type="dxa"/>
+            </w:tcMar>
+            <w:vAlign w:val="top"/>
+          </w:tcPr>
+          <w:p>
+            <w:pPr>
+              <w:pStyle w:val="Normal"/>
+              <w:jc w:val="center"/>
+              <w:pBdr>
+                <w:bottom w:val="none" w:sz="0" w:space="0" w:color="000000"/>
+                <w:top w:val="none" w:sz="0" w:space="0" w:color="000000"/>
+                <w:left w:val="none" w:sz="0" w:space="0" w:color="000000"/>
+                <w:right w:val="none" w:sz="0" w:space="0" w:color="000000"/>
+              </w:pBdr>
+              <w:spacing w:after="100" w:before="100" w:line="240"/>
+              <w:ind w:left="100" w:right="100" w:firstLine="0" w:firstLineChars="0"/>
+            </w:pPr>
+            <w:r>
+              <w:rPr>
+                <w:rFonts w:ascii="DejaVu Sans" w:hAnsi="DejaVu Sans" w:eastAsia="DejaVu Sans" w:cs="DejaVu Sans"/>
+                <w:i w:val="false"/>
+                <w:b w:val="false"/>
+                <w:u w:val="none"/>
+                <w:sz w:val="22"/>
+                <w:szCs w:val="22"/>
+                <w:color w:val="000000"/>
+              </w:rPr>
+              <w:t xml:space="preserve">12,767 (15)</w:t>
             </w:r>
           </w:p>
         </w:tc>
@@ -4998,7 +7359,51 @@
                 <w:szCs w:val="22"/>
                 <w:color w:val="000000"/>
               </w:rPr>
-              <w:t xml:space="preserve">424 (0.5)</w:t>
+              <w:t xml:space="preserve">12 (0.4)</w:t>
+            </w:r>
+          </w:p>
+        </w:tc>
+        <w:tc>
+          <w:tcPr>
+            <w:tcBorders>
+              <w:bottom w:val="none" w:sz="0" w:space="0" w:color="000000"/>
+              <w:top w:val="none" w:sz="0" w:space="0" w:color="000000"/>
+              <w:left w:val="none" w:sz="0" w:space="0" w:color="000000"/>
+              <w:right w:val="none" w:sz="0" w:space="0" w:color="000000"/>
+            </w:tcBorders>
+            <w:shd w:val="clear" w:color="auto" w:fill="FFFFFF"/>
+            <w:tcMar>
+              <w:top w:w="0" w:type="dxa"/>
+              <w:bottom w:w="0" w:type="dxa"/>
+              <w:left w:w="0" w:type="dxa"/>
+              <w:right w:w="0" w:type="dxa"/>
+            </w:tcMar>
+            <w:vAlign w:val="top"/>
+          </w:tcPr>
+          <w:p>
+            <w:pPr>
+              <w:pStyle w:val="Normal"/>
+              <w:jc w:val="center"/>
+              <w:pBdr>
+                <w:bottom w:val="none" w:sz="0" w:space="0" w:color="000000"/>
+                <w:top w:val="none" w:sz="0" w:space="0" w:color="000000"/>
+                <w:left w:val="none" w:sz="0" w:space="0" w:color="000000"/>
+                <w:right w:val="none" w:sz="0" w:space="0" w:color="000000"/>
+              </w:pBdr>
+              <w:spacing w:after="100" w:before="100" w:line="240"/>
+              <w:ind w:left="100" w:right="100" w:firstLine="0" w:firstLineChars="0"/>
+            </w:pPr>
+            <w:r>
+              <w:rPr>
+                <w:rFonts w:ascii="DejaVu Sans" w:hAnsi="DejaVu Sans" w:eastAsia="DejaVu Sans" w:cs="DejaVu Sans"/>
+                <w:i w:val="false"/>
+                <w:b w:val="false"/>
+                <w:u w:val="none"/>
+                <w:sz w:val="22"/>
+                <w:szCs w:val="22"/>
+                <w:color w:val="000000"/>
+              </w:rPr>
+              <w:t xml:space="preserve">412 (0.5)</w:t>
             </w:r>
           </w:p>
         </w:tc>
@@ -5096,6 +7501,50 @@
             </w:r>
           </w:p>
         </w:tc>
+        <w:tc>
+          <w:tcPr>
+            <w:tcBorders>
+              <w:bottom w:val="none" w:sz="0" w:space="0" w:color="000000"/>
+              <w:top w:val="none" w:sz="0" w:space="0" w:color="000000"/>
+              <w:left w:val="none" w:sz="0" w:space="0" w:color="000000"/>
+              <w:right w:val="none" w:sz="0" w:space="0" w:color="000000"/>
+            </w:tcBorders>
+            <w:shd w:val="clear" w:color="auto" w:fill="FFFFFF"/>
+            <w:tcMar>
+              <w:top w:w="0" w:type="dxa"/>
+              <w:bottom w:w="0" w:type="dxa"/>
+              <w:left w:w="0" w:type="dxa"/>
+              <w:right w:w="0" w:type="dxa"/>
+            </w:tcMar>
+            <w:vAlign w:val="top"/>
+          </w:tcPr>
+          <w:p>
+            <w:pPr>
+              <w:pStyle w:val="Normal"/>
+              <w:jc w:val="center"/>
+              <w:pBdr>
+                <w:bottom w:val="none" w:sz="0" w:space="0" w:color="000000"/>
+                <w:top w:val="none" w:sz="0" w:space="0" w:color="000000"/>
+                <w:left w:val="none" w:sz="0" w:space="0" w:color="000000"/>
+                <w:right w:val="none" w:sz="0" w:space="0" w:color="000000"/>
+              </w:pBdr>
+              <w:spacing w:after="100" w:before="100" w:line="240"/>
+              <w:ind w:left="100" w:right="100" w:firstLine="0" w:firstLineChars="0"/>
+            </w:pPr>
+            <w:r>
+              <w:rPr>
+                <w:rFonts w:ascii="DejaVu Sans" w:hAnsi="DejaVu Sans" w:eastAsia="DejaVu Sans" w:cs="DejaVu Sans"/>
+                <w:i w:val="false"/>
+                <w:b w:val="false"/>
+                <w:u w:val="none"/>
+                <w:sz w:val="22"/>
+                <w:szCs w:val="22"/>
+                <w:color w:val="000000"/>
+              </w:rPr>
+              <w:t xml:space="preserve"/>
+            </w:r>
+          </w:p>
+        </w:tc>
       </w:tr>
       <w:tr>
         <w:trPr>
@@ -5186,7 +7635,51 @@
                 <w:szCs w:val="22"/>
                 <w:color w:val="000000"/>
               </w:rPr>
-              <w:t xml:space="preserve">29,441 (33)</w:t>
+              <w:t xml:space="preserve">1,142 (36)</w:t>
+            </w:r>
+          </w:p>
+        </w:tc>
+        <w:tc>
+          <w:tcPr>
+            <w:tcBorders>
+              <w:bottom w:val="none" w:sz="0" w:space="0" w:color="000000"/>
+              <w:top w:val="none" w:sz="0" w:space="0" w:color="000000"/>
+              <w:left w:val="none" w:sz="0" w:space="0" w:color="000000"/>
+              <w:right w:val="none" w:sz="0" w:space="0" w:color="000000"/>
+            </w:tcBorders>
+            <w:shd w:val="clear" w:color="auto" w:fill="FFFFFF"/>
+            <w:tcMar>
+              <w:top w:w="0" w:type="dxa"/>
+              <w:bottom w:w="0" w:type="dxa"/>
+              <w:left w:w="0" w:type="dxa"/>
+              <w:right w:w="0" w:type="dxa"/>
+            </w:tcMar>
+            <w:vAlign w:val="top"/>
+          </w:tcPr>
+          <w:p>
+            <w:pPr>
+              <w:pStyle w:val="Normal"/>
+              <w:jc w:val="center"/>
+              <w:pBdr>
+                <w:bottom w:val="none" w:sz="0" w:space="0" w:color="000000"/>
+                <w:top w:val="none" w:sz="0" w:space="0" w:color="000000"/>
+                <w:left w:val="none" w:sz="0" w:space="0" w:color="000000"/>
+                <w:right w:val="none" w:sz="0" w:space="0" w:color="000000"/>
+              </w:pBdr>
+              <w:spacing w:after="100" w:before="100" w:line="240"/>
+              <w:ind w:left="100" w:right="100" w:firstLine="0" w:firstLineChars="0"/>
+            </w:pPr>
+            <w:r>
+              <w:rPr>
+                <w:rFonts w:ascii="DejaVu Sans" w:hAnsi="DejaVu Sans" w:eastAsia="DejaVu Sans" w:cs="DejaVu Sans"/>
+                <w:i w:val="false"/>
+                <w:b w:val="false"/>
+                <w:u w:val="none"/>
+                <w:sz w:val="22"/>
+                <w:szCs w:val="22"/>
+                <w:color w:val="000000"/>
+              </w:rPr>
+              <w:t xml:space="preserve">28,299 (33)</w:t>
             </w:r>
           </w:p>
         </w:tc>
@@ -5280,7 +7773,51 @@
                 <w:szCs w:val="22"/>
                 <w:color w:val="000000"/>
               </w:rPr>
-              <w:t xml:space="preserve">54,016 (60)</w:t>
+              <w:t xml:space="preserve">1,833 (57)</w:t>
+            </w:r>
+          </w:p>
+        </w:tc>
+        <w:tc>
+          <w:tcPr>
+            <w:tcBorders>
+              <w:bottom w:val="none" w:sz="0" w:space="0" w:color="000000"/>
+              <w:top w:val="none" w:sz="0" w:space="0" w:color="000000"/>
+              <w:left w:val="none" w:sz="0" w:space="0" w:color="000000"/>
+              <w:right w:val="none" w:sz="0" w:space="0" w:color="000000"/>
+            </w:tcBorders>
+            <w:shd w:val="clear" w:color="auto" w:fill="FFFFFF"/>
+            <w:tcMar>
+              <w:top w:w="0" w:type="dxa"/>
+              <w:bottom w:w="0" w:type="dxa"/>
+              <w:left w:w="0" w:type="dxa"/>
+              <w:right w:w="0" w:type="dxa"/>
+            </w:tcMar>
+            <w:vAlign w:val="top"/>
+          </w:tcPr>
+          <w:p>
+            <w:pPr>
+              <w:pStyle w:val="Normal"/>
+              <w:jc w:val="center"/>
+              <w:pBdr>
+                <w:bottom w:val="none" w:sz="0" w:space="0" w:color="000000"/>
+                <w:top w:val="none" w:sz="0" w:space="0" w:color="000000"/>
+                <w:left w:val="none" w:sz="0" w:space="0" w:color="000000"/>
+                <w:right w:val="none" w:sz="0" w:space="0" w:color="000000"/>
+              </w:pBdr>
+              <w:spacing w:after="100" w:before="100" w:line="240"/>
+              <w:ind w:left="100" w:right="100" w:firstLine="0" w:firstLineChars="0"/>
+            </w:pPr>
+            <w:r>
+              <w:rPr>
+                <w:rFonts w:ascii="DejaVu Sans" w:hAnsi="DejaVu Sans" w:eastAsia="DejaVu Sans" w:cs="DejaVu Sans"/>
+                <w:i w:val="false"/>
+                <w:b w:val="false"/>
+                <w:u w:val="none"/>
+                <w:sz w:val="22"/>
+                <w:szCs w:val="22"/>
+                <w:color w:val="000000"/>
+              </w:rPr>
+              <w:t xml:space="preserve">52,183 (60)</w:t>
             </w:r>
           </w:p>
         </w:tc>
@@ -5374,7 +7911,51 @@
                 <w:szCs w:val="22"/>
                 <w:color w:val="000000"/>
               </w:rPr>
-              <w:t xml:space="preserve">6,733 (7.5)</w:t>
+              <w:t xml:space="preserve">226 (7.1)</w:t>
+            </w:r>
+          </w:p>
+        </w:tc>
+        <w:tc>
+          <w:tcPr>
+            <w:tcBorders>
+              <w:bottom w:val="none" w:sz="0" w:space="0" w:color="000000"/>
+              <w:top w:val="none" w:sz="0" w:space="0" w:color="000000"/>
+              <w:left w:val="none" w:sz="0" w:space="0" w:color="000000"/>
+              <w:right w:val="none" w:sz="0" w:space="0" w:color="000000"/>
+            </w:tcBorders>
+            <w:shd w:val="clear" w:color="auto" w:fill="FFFFFF"/>
+            <w:tcMar>
+              <w:top w:w="0" w:type="dxa"/>
+              <w:bottom w:w="0" w:type="dxa"/>
+              <w:left w:w="0" w:type="dxa"/>
+              <w:right w:w="0" w:type="dxa"/>
+            </w:tcMar>
+            <w:vAlign w:val="top"/>
+          </w:tcPr>
+          <w:p>
+            <w:pPr>
+              <w:pStyle w:val="Normal"/>
+              <w:jc w:val="center"/>
+              <w:pBdr>
+                <w:bottom w:val="none" w:sz="0" w:space="0" w:color="000000"/>
+                <w:top w:val="none" w:sz="0" w:space="0" w:color="000000"/>
+                <w:left w:val="none" w:sz="0" w:space="0" w:color="000000"/>
+                <w:right w:val="none" w:sz="0" w:space="0" w:color="000000"/>
+              </w:pBdr>
+              <w:spacing w:after="100" w:before="100" w:line="240"/>
+              <w:ind w:left="100" w:right="100" w:firstLine="0" w:firstLineChars="0"/>
+            </w:pPr>
+            <w:r>
+              <w:rPr>
+                <w:rFonts w:ascii="DejaVu Sans" w:hAnsi="DejaVu Sans" w:eastAsia="DejaVu Sans" w:cs="DejaVu Sans"/>
+                <w:i w:val="false"/>
+                <w:b w:val="false"/>
+                <w:u w:val="none"/>
+                <w:sz w:val="22"/>
+                <w:szCs w:val="22"/>
+                <w:color w:val="000000"/>
+              </w:rPr>
+              <w:t xml:space="preserve">6,507 (7.5)</w:t>
             </w:r>
           </w:p>
         </w:tc>
@@ -5472,6 +8053,50 @@
             </w:r>
           </w:p>
         </w:tc>
+        <w:tc>
+          <w:tcPr>
+            <w:tcBorders>
+              <w:bottom w:val="none" w:sz="0" w:space="0" w:color="000000"/>
+              <w:top w:val="none" w:sz="0" w:space="0" w:color="000000"/>
+              <w:left w:val="none" w:sz="0" w:space="0" w:color="000000"/>
+              <w:right w:val="none" w:sz="0" w:space="0" w:color="000000"/>
+            </w:tcBorders>
+            <w:shd w:val="clear" w:color="auto" w:fill="FFFFFF"/>
+            <w:tcMar>
+              <w:top w:w="0" w:type="dxa"/>
+              <w:bottom w:w="0" w:type="dxa"/>
+              <w:left w:w="0" w:type="dxa"/>
+              <w:right w:w="0" w:type="dxa"/>
+            </w:tcMar>
+            <w:vAlign w:val="top"/>
+          </w:tcPr>
+          <w:p>
+            <w:pPr>
+              <w:pStyle w:val="Normal"/>
+              <w:jc w:val="center"/>
+              <w:pBdr>
+                <w:bottom w:val="none" w:sz="0" w:space="0" w:color="000000"/>
+                <w:top w:val="none" w:sz="0" w:space="0" w:color="000000"/>
+                <w:left w:val="none" w:sz="0" w:space="0" w:color="000000"/>
+                <w:right w:val="none" w:sz="0" w:space="0" w:color="000000"/>
+              </w:pBdr>
+              <w:spacing w:after="100" w:before="100" w:line="240"/>
+              <w:ind w:left="100" w:right="100" w:firstLine="0" w:firstLineChars="0"/>
+            </w:pPr>
+            <w:r>
+              <w:rPr>
+                <w:rFonts w:ascii="DejaVu Sans" w:hAnsi="DejaVu Sans" w:eastAsia="DejaVu Sans" w:cs="DejaVu Sans"/>
+                <w:i w:val="false"/>
+                <w:b w:val="false"/>
+                <w:u w:val="none"/>
+                <w:sz w:val="22"/>
+                <w:szCs w:val="22"/>
+                <w:color w:val="000000"/>
+              </w:rPr>
+              <w:t xml:space="preserve"/>
+            </w:r>
+          </w:p>
+        </w:tc>
       </w:tr>
       <w:tr>
         <w:trPr>
@@ -5562,7 +8187,51 @@
                 <w:szCs w:val="22"/>
                 <w:color w:val="000000"/>
               </w:rPr>
-              <w:t xml:space="preserve">15,354 (17)</w:t>
+              <w:t xml:space="preserve">506 (16)</w:t>
+            </w:r>
+          </w:p>
+        </w:tc>
+        <w:tc>
+          <w:tcPr>
+            <w:tcBorders>
+              <w:bottom w:val="none" w:sz="0" w:space="0" w:color="000000"/>
+              <w:top w:val="none" w:sz="0" w:space="0" w:color="000000"/>
+              <w:left w:val="none" w:sz="0" w:space="0" w:color="000000"/>
+              <w:right w:val="none" w:sz="0" w:space="0" w:color="000000"/>
+            </w:tcBorders>
+            <w:shd w:val="clear" w:color="auto" w:fill="FFFFFF"/>
+            <w:tcMar>
+              <w:top w:w="0" w:type="dxa"/>
+              <w:bottom w:w="0" w:type="dxa"/>
+              <w:left w:w="0" w:type="dxa"/>
+              <w:right w:w="0" w:type="dxa"/>
+            </w:tcMar>
+            <w:vAlign w:val="top"/>
+          </w:tcPr>
+          <w:p>
+            <w:pPr>
+              <w:pStyle w:val="Normal"/>
+              <w:jc w:val="center"/>
+              <w:pBdr>
+                <w:bottom w:val="none" w:sz="0" w:space="0" w:color="000000"/>
+                <w:top w:val="none" w:sz="0" w:space="0" w:color="000000"/>
+                <w:left w:val="none" w:sz="0" w:space="0" w:color="000000"/>
+                <w:right w:val="none" w:sz="0" w:space="0" w:color="000000"/>
+              </w:pBdr>
+              <w:spacing w:after="100" w:before="100" w:line="240"/>
+              <w:ind w:left="100" w:right="100" w:firstLine="0" w:firstLineChars="0"/>
+            </w:pPr>
+            <w:r>
+              <w:rPr>
+                <w:rFonts w:ascii="DejaVu Sans" w:hAnsi="DejaVu Sans" w:eastAsia="DejaVu Sans" w:cs="DejaVu Sans"/>
+                <w:i w:val="false"/>
+                <w:b w:val="false"/>
+                <w:u w:val="none"/>
+                <w:sz w:val="22"/>
+                <w:szCs w:val="22"/>
+                <w:color w:val="000000"/>
+              </w:rPr>
+              <w:t xml:space="preserve">14,848 (17)</w:t>
             </w:r>
           </w:p>
         </w:tc>
@@ -5656,7 +8325,51 @@
                 <w:szCs w:val="22"/>
                 <w:color w:val="000000"/>
               </w:rPr>
-              <w:t xml:space="preserve">66,435 (74)</w:t>
+              <w:t xml:space="preserve">2,366 (74)</w:t>
+            </w:r>
+          </w:p>
+        </w:tc>
+        <w:tc>
+          <w:tcPr>
+            <w:tcBorders>
+              <w:bottom w:val="none" w:sz="0" w:space="0" w:color="000000"/>
+              <w:top w:val="none" w:sz="0" w:space="0" w:color="000000"/>
+              <w:left w:val="none" w:sz="0" w:space="0" w:color="000000"/>
+              <w:right w:val="none" w:sz="0" w:space="0" w:color="000000"/>
+            </w:tcBorders>
+            <w:shd w:val="clear" w:color="auto" w:fill="FFFFFF"/>
+            <w:tcMar>
+              <w:top w:w="0" w:type="dxa"/>
+              <w:bottom w:w="0" w:type="dxa"/>
+              <w:left w:w="0" w:type="dxa"/>
+              <w:right w:w="0" w:type="dxa"/>
+            </w:tcMar>
+            <w:vAlign w:val="top"/>
+          </w:tcPr>
+          <w:p>
+            <w:pPr>
+              <w:pStyle w:val="Normal"/>
+              <w:jc w:val="center"/>
+              <w:pBdr>
+                <w:bottom w:val="none" w:sz="0" w:space="0" w:color="000000"/>
+                <w:top w:val="none" w:sz="0" w:space="0" w:color="000000"/>
+                <w:left w:val="none" w:sz="0" w:space="0" w:color="000000"/>
+                <w:right w:val="none" w:sz="0" w:space="0" w:color="000000"/>
+              </w:pBdr>
+              <w:spacing w:after="100" w:before="100" w:line="240"/>
+              <w:ind w:left="100" w:right="100" w:firstLine="0" w:firstLineChars="0"/>
+            </w:pPr>
+            <w:r>
+              <w:rPr>
+                <w:rFonts w:ascii="DejaVu Sans" w:hAnsi="DejaVu Sans" w:eastAsia="DejaVu Sans" w:cs="DejaVu Sans"/>
+                <w:i w:val="false"/>
+                <w:b w:val="false"/>
+                <w:u w:val="none"/>
+                <w:sz w:val="22"/>
+                <w:szCs w:val="22"/>
+                <w:color w:val="000000"/>
+              </w:rPr>
+              <w:t xml:space="preserve">64,069 (74)</w:t>
             </w:r>
           </w:p>
         </w:tc>
@@ -5750,7 +8463,51 @@
                 <w:szCs w:val="22"/>
                 <w:color w:val="000000"/>
               </w:rPr>
-              <w:t xml:space="preserve">8,401 (9.3)</w:t>
+              <w:t xml:space="preserve">329 (10)</w:t>
+            </w:r>
+          </w:p>
+        </w:tc>
+        <w:tc>
+          <w:tcPr>
+            <w:tcBorders>
+              <w:bottom w:val="none" w:sz="0" w:space="0" w:color="000000"/>
+              <w:top w:val="none" w:sz="0" w:space="0" w:color="000000"/>
+              <w:left w:val="none" w:sz="0" w:space="0" w:color="000000"/>
+              <w:right w:val="none" w:sz="0" w:space="0" w:color="000000"/>
+            </w:tcBorders>
+            <w:shd w:val="clear" w:color="auto" w:fill="FFFFFF"/>
+            <w:tcMar>
+              <w:top w:w="0" w:type="dxa"/>
+              <w:bottom w:w="0" w:type="dxa"/>
+              <w:left w:w="0" w:type="dxa"/>
+              <w:right w:w="0" w:type="dxa"/>
+            </w:tcMar>
+            <w:vAlign w:val="top"/>
+          </w:tcPr>
+          <w:p>
+            <w:pPr>
+              <w:pStyle w:val="Normal"/>
+              <w:jc w:val="center"/>
+              <w:pBdr>
+                <w:bottom w:val="none" w:sz="0" w:space="0" w:color="000000"/>
+                <w:top w:val="none" w:sz="0" w:space="0" w:color="000000"/>
+                <w:left w:val="none" w:sz="0" w:space="0" w:color="000000"/>
+                <w:right w:val="none" w:sz="0" w:space="0" w:color="000000"/>
+              </w:pBdr>
+              <w:spacing w:after="100" w:before="100" w:line="240"/>
+              <w:ind w:left="100" w:right="100" w:firstLine="0" w:firstLineChars="0"/>
+            </w:pPr>
+            <w:r>
+              <w:rPr>
+                <w:rFonts w:ascii="DejaVu Sans" w:hAnsi="DejaVu Sans" w:eastAsia="DejaVu Sans" w:cs="DejaVu Sans"/>
+                <w:i w:val="false"/>
+                <w:b w:val="false"/>
+                <w:u w:val="none"/>
+                <w:sz w:val="22"/>
+                <w:szCs w:val="22"/>
+                <w:color w:val="000000"/>
+              </w:rPr>
+              <w:t xml:space="preserve">8,072 (9.3)</w:t>
             </w:r>
           </w:p>
         </w:tc>
@@ -5848,6 +8605,50 @@
             </w:r>
           </w:p>
         </w:tc>
+        <w:tc>
+          <w:tcPr>
+            <w:tcBorders>
+              <w:bottom w:val="none" w:sz="0" w:space="0" w:color="000000"/>
+              <w:top w:val="none" w:sz="0" w:space="0" w:color="000000"/>
+              <w:left w:val="none" w:sz="0" w:space="0" w:color="000000"/>
+              <w:right w:val="none" w:sz="0" w:space="0" w:color="000000"/>
+            </w:tcBorders>
+            <w:shd w:val="clear" w:color="auto" w:fill="FFFFFF"/>
+            <w:tcMar>
+              <w:top w:w="0" w:type="dxa"/>
+              <w:bottom w:w="0" w:type="dxa"/>
+              <w:left w:w="0" w:type="dxa"/>
+              <w:right w:w="0" w:type="dxa"/>
+            </w:tcMar>
+            <w:vAlign w:val="top"/>
+          </w:tcPr>
+          <w:p>
+            <w:pPr>
+              <w:pStyle w:val="Normal"/>
+              <w:jc w:val="center"/>
+              <w:pBdr>
+                <w:bottom w:val="none" w:sz="0" w:space="0" w:color="000000"/>
+                <w:top w:val="none" w:sz="0" w:space="0" w:color="000000"/>
+                <w:left w:val="none" w:sz="0" w:space="0" w:color="000000"/>
+                <w:right w:val="none" w:sz="0" w:space="0" w:color="000000"/>
+              </w:pBdr>
+              <w:spacing w:after="100" w:before="100" w:line="240"/>
+              <w:ind w:left="100" w:right="100" w:firstLine="0" w:firstLineChars="0"/>
+            </w:pPr>
+            <w:r>
+              <w:rPr>
+                <w:rFonts w:ascii="DejaVu Sans" w:hAnsi="DejaVu Sans" w:eastAsia="DejaVu Sans" w:cs="DejaVu Sans"/>
+                <w:i w:val="false"/>
+                <w:b w:val="false"/>
+                <w:u w:val="none"/>
+                <w:sz w:val="22"/>
+                <w:szCs w:val="22"/>
+                <w:color w:val="000000"/>
+              </w:rPr>
+              <w:t xml:space="preserve"/>
+            </w:r>
+          </w:p>
+        </w:tc>
       </w:tr>
       <w:tr>
         <w:trPr>
@@ -5938,7 +8739,51 @@
                 <w:szCs w:val="22"/>
                 <w:color w:val="000000"/>
               </w:rPr>
-              <w:t xml:space="preserve">7 (&lt;0.1)</w:t>
+              <w:t xml:space="preserve">2 (&lt;0.1)</w:t>
+            </w:r>
+          </w:p>
+        </w:tc>
+        <w:tc>
+          <w:tcPr>
+            <w:tcBorders>
+              <w:bottom w:val="none" w:sz="0" w:space="0" w:color="000000"/>
+              <w:top w:val="none" w:sz="0" w:space="0" w:color="000000"/>
+              <w:left w:val="none" w:sz="0" w:space="0" w:color="000000"/>
+              <w:right w:val="none" w:sz="0" w:space="0" w:color="000000"/>
+            </w:tcBorders>
+            <w:shd w:val="clear" w:color="auto" w:fill="FFFFFF"/>
+            <w:tcMar>
+              <w:top w:w="0" w:type="dxa"/>
+              <w:bottom w:w="0" w:type="dxa"/>
+              <w:left w:w="0" w:type="dxa"/>
+              <w:right w:w="0" w:type="dxa"/>
+            </w:tcMar>
+            <w:vAlign w:val="top"/>
+          </w:tcPr>
+          <w:p>
+            <w:pPr>
+              <w:pStyle w:val="Normal"/>
+              <w:jc w:val="center"/>
+              <w:pBdr>
+                <w:bottom w:val="none" w:sz="0" w:space="0" w:color="000000"/>
+                <w:top w:val="none" w:sz="0" w:space="0" w:color="000000"/>
+                <w:left w:val="none" w:sz="0" w:space="0" w:color="000000"/>
+                <w:right w:val="none" w:sz="0" w:space="0" w:color="000000"/>
+              </w:pBdr>
+              <w:spacing w:after="100" w:before="100" w:line="240"/>
+              <w:ind w:left="100" w:right="100" w:firstLine="0" w:firstLineChars="0"/>
+            </w:pPr>
+            <w:r>
+              <w:rPr>
+                <w:rFonts w:ascii="DejaVu Sans" w:hAnsi="DejaVu Sans" w:eastAsia="DejaVu Sans" w:cs="DejaVu Sans"/>
+                <w:i w:val="false"/>
+                <w:b w:val="false"/>
+                <w:u w:val="none"/>
+                <w:sz w:val="22"/>
+                <w:szCs w:val="22"/>
+                <w:color w:val="000000"/>
+              </w:rPr>
+              <w:t xml:space="preserve">5 (&lt;0.1)</w:t>
             </w:r>
           </w:p>
         </w:tc>
@@ -6032,7 +8877,51 @@
                 <w:szCs w:val="22"/>
                 <w:color w:val="000000"/>
               </w:rPr>
-              <w:t xml:space="preserve">174 (0.2)</w:t>
+              <w:t xml:space="preserve">5 (0.2)</w:t>
+            </w:r>
+          </w:p>
+        </w:tc>
+        <w:tc>
+          <w:tcPr>
+            <w:tcBorders>
+              <w:bottom w:val="none" w:sz="0" w:space="0" w:color="000000"/>
+              <w:top w:val="none" w:sz="0" w:space="0" w:color="000000"/>
+              <w:left w:val="none" w:sz="0" w:space="0" w:color="000000"/>
+              <w:right w:val="none" w:sz="0" w:space="0" w:color="000000"/>
+            </w:tcBorders>
+            <w:shd w:val="clear" w:color="auto" w:fill="FFFFFF"/>
+            <w:tcMar>
+              <w:top w:w="0" w:type="dxa"/>
+              <w:bottom w:w="0" w:type="dxa"/>
+              <w:left w:w="0" w:type="dxa"/>
+              <w:right w:w="0" w:type="dxa"/>
+            </w:tcMar>
+            <w:vAlign w:val="top"/>
+          </w:tcPr>
+          <w:p>
+            <w:pPr>
+              <w:pStyle w:val="Normal"/>
+              <w:jc w:val="center"/>
+              <w:pBdr>
+                <w:bottom w:val="none" w:sz="0" w:space="0" w:color="000000"/>
+                <w:top w:val="none" w:sz="0" w:space="0" w:color="000000"/>
+                <w:left w:val="none" w:sz="0" w:space="0" w:color="000000"/>
+                <w:right w:val="none" w:sz="0" w:space="0" w:color="000000"/>
+              </w:pBdr>
+              <w:spacing w:after="100" w:before="100" w:line="240"/>
+              <w:ind w:left="100" w:right="100" w:firstLine="0" w:firstLineChars="0"/>
+            </w:pPr>
+            <w:r>
+              <w:rPr>
+                <w:rFonts w:ascii="DejaVu Sans" w:hAnsi="DejaVu Sans" w:eastAsia="DejaVu Sans" w:cs="DejaVu Sans"/>
+                <w:i w:val="false"/>
+                <w:b w:val="false"/>
+                <w:u w:val="none"/>
+                <w:sz w:val="22"/>
+                <w:szCs w:val="22"/>
+                <w:color w:val="000000"/>
+              </w:rPr>
+              <w:t xml:space="preserve">169 (0.2)</w:t>
             </w:r>
           </w:p>
         </w:tc>
@@ -6126,7 +9015,51 @@
                 <w:szCs w:val="22"/>
                 <w:color w:val="000000"/>
               </w:rPr>
-              <w:t xml:space="preserve">83,404 (92)</w:t>
+              <w:t xml:space="preserve">2,880 (90)</w:t>
+            </w:r>
+          </w:p>
+        </w:tc>
+        <w:tc>
+          <w:tcPr>
+            <w:tcBorders>
+              <w:bottom w:val="none" w:sz="0" w:space="0" w:color="000000"/>
+              <w:top w:val="none" w:sz="0" w:space="0" w:color="000000"/>
+              <w:left w:val="none" w:sz="0" w:space="0" w:color="000000"/>
+              <w:right w:val="none" w:sz="0" w:space="0" w:color="000000"/>
+            </w:tcBorders>
+            <w:shd w:val="clear" w:color="auto" w:fill="FFFFFF"/>
+            <w:tcMar>
+              <w:top w:w="0" w:type="dxa"/>
+              <w:bottom w:w="0" w:type="dxa"/>
+              <w:left w:w="0" w:type="dxa"/>
+              <w:right w:w="0" w:type="dxa"/>
+            </w:tcMar>
+            <w:vAlign w:val="top"/>
+          </w:tcPr>
+          <w:p>
+            <w:pPr>
+              <w:pStyle w:val="Normal"/>
+              <w:jc w:val="center"/>
+              <w:pBdr>
+                <w:bottom w:val="none" w:sz="0" w:space="0" w:color="000000"/>
+                <w:top w:val="none" w:sz="0" w:space="0" w:color="000000"/>
+                <w:left w:val="none" w:sz="0" w:space="0" w:color="000000"/>
+                <w:right w:val="none" w:sz="0" w:space="0" w:color="000000"/>
+              </w:pBdr>
+              <w:spacing w:after="100" w:before="100" w:line="240"/>
+              <w:ind w:left="100" w:right="100" w:firstLine="0" w:firstLineChars="0"/>
+            </w:pPr>
+            <w:r>
+              <w:rPr>
+                <w:rFonts w:ascii="DejaVu Sans" w:hAnsi="DejaVu Sans" w:eastAsia="DejaVu Sans" w:cs="DejaVu Sans"/>
+                <w:i w:val="false"/>
+                <w:b w:val="false"/>
+                <w:u w:val="none"/>
+                <w:sz w:val="22"/>
+                <w:szCs w:val="22"/>
+                <w:color w:val="000000"/>
+              </w:rPr>
+              <w:t xml:space="preserve">80,524 (93)</w:t>
             </w:r>
           </w:p>
         </w:tc>
@@ -6220,7 +9153,51 @@
                 <w:szCs w:val="22"/>
                 <w:color w:val="000000"/>
               </w:rPr>
-              <w:t xml:space="preserve">6,605 (7.3)</w:t>
+              <w:t xml:space="preserve">314 (9.8)</w:t>
+            </w:r>
+          </w:p>
+        </w:tc>
+        <w:tc>
+          <w:tcPr>
+            <w:tcBorders>
+              <w:bottom w:val="none" w:sz="0" w:space="0" w:color="000000"/>
+              <w:top w:val="none" w:sz="0" w:space="0" w:color="000000"/>
+              <w:left w:val="none" w:sz="0" w:space="0" w:color="000000"/>
+              <w:right w:val="none" w:sz="0" w:space="0" w:color="000000"/>
+            </w:tcBorders>
+            <w:shd w:val="clear" w:color="auto" w:fill="FFFFFF"/>
+            <w:tcMar>
+              <w:top w:w="0" w:type="dxa"/>
+              <w:bottom w:w="0" w:type="dxa"/>
+              <w:left w:w="0" w:type="dxa"/>
+              <w:right w:w="0" w:type="dxa"/>
+            </w:tcMar>
+            <w:vAlign w:val="top"/>
+          </w:tcPr>
+          <w:p>
+            <w:pPr>
+              <w:pStyle w:val="Normal"/>
+              <w:jc w:val="center"/>
+              <w:pBdr>
+                <w:bottom w:val="none" w:sz="0" w:space="0" w:color="000000"/>
+                <w:top w:val="none" w:sz="0" w:space="0" w:color="000000"/>
+                <w:left w:val="none" w:sz="0" w:space="0" w:color="000000"/>
+                <w:right w:val="none" w:sz="0" w:space="0" w:color="000000"/>
+              </w:pBdr>
+              <w:spacing w:after="100" w:before="100" w:line="240"/>
+              <w:ind w:left="100" w:right="100" w:firstLine="0" w:firstLineChars="0"/>
+            </w:pPr>
+            <w:r>
+              <w:rPr>
+                <w:rFonts w:ascii="DejaVu Sans" w:hAnsi="DejaVu Sans" w:eastAsia="DejaVu Sans" w:cs="DejaVu Sans"/>
+                <w:i w:val="false"/>
+                <w:b w:val="false"/>
+                <w:u w:val="none"/>
+                <w:sz w:val="22"/>
+                <w:szCs w:val="22"/>
+                <w:color w:val="000000"/>
+              </w:rPr>
+              <w:t xml:space="preserve">6,291 (7.2)</w:t>
             </w:r>
           </w:p>
         </w:tc>
@@ -6314,7 +9291,51 @@
                 <w:szCs w:val="22"/>
                 <w:color w:val="000000"/>
               </w:rPr>
-              <w:t xml:space="preserve">137.0 (125.0, 151.0)</w:t>
+              <w:t xml:space="preserve">144.0 (132.0, 159.0)</w:t>
+            </w:r>
+          </w:p>
+        </w:tc>
+        <w:tc>
+          <w:tcPr>
+            <w:tcBorders>
+              <w:bottom w:val="none" w:sz="0" w:space="0" w:color="000000"/>
+              <w:top w:val="none" w:sz="0" w:space="0" w:color="000000"/>
+              <w:left w:val="none" w:sz="0" w:space="0" w:color="000000"/>
+              <w:right w:val="none" w:sz="0" w:space="0" w:color="000000"/>
+            </w:tcBorders>
+            <w:shd w:val="clear" w:color="auto" w:fill="FFFFFF"/>
+            <w:tcMar>
+              <w:top w:w="0" w:type="dxa"/>
+              <w:bottom w:w="0" w:type="dxa"/>
+              <w:left w:w="0" w:type="dxa"/>
+              <w:right w:w="0" w:type="dxa"/>
+            </w:tcMar>
+            <w:vAlign w:val="top"/>
+          </w:tcPr>
+          <w:p>
+            <w:pPr>
+              <w:pStyle w:val="Normal"/>
+              <w:jc w:val="center"/>
+              <w:pBdr>
+                <w:bottom w:val="none" w:sz="0" w:space="0" w:color="000000"/>
+                <w:top w:val="none" w:sz="0" w:space="0" w:color="000000"/>
+                <w:left w:val="none" w:sz="0" w:space="0" w:color="000000"/>
+                <w:right w:val="none" w:sz="0" w:space="0" w:color="000000"/>
+              </w:pBdr>
+              <w:spacing w:after="100" w:before="100" w:line="240"/>
+              <w:ind w:left="100" w:right="100" w:firstLine="0" w:firstLineChars="0"/>
+            </w:pPr>
+            <w:r>
+              <w:rPr>
+                <w:rFonts w:ascii="DejaVu Sans" w:hAnsi="DejaVu Sans" w:eastAsia="DejaVu Sans" w:cs="DejaVu Sans"/>
+                <w:i w:val="false"/>
+                <w:b w:val="false"/>
+                <w:u w:val="none"/>
+                <w:sz w:val="22"/>
+                <w:szCs w:val="22"/>
+                <w:color w:val="000000"/>
+              </w:rPr>
+              <w:t xml:space="preserve">137.0 (124.0, 150.0)</w:t>
             </w:r>
           </w:p>
         </w:tc>
@@ -6408,7 +9429,51 @@
                 <w:szCs w:val="22"/>
                 <w:color w:val="000000"/>
               </w:rPr>
-              <w:t xml:space="preserve">81.0 (74.0, 89.0)</w:t>
+              <w:t xml:space="preserve">83.0 (76.0, 91.0)</w:t>
+            </w:r>
+          </w:p>
+        </w:tc>
+        <w:tc>
+          <w:tcPr>
+            <w:tcBorders>
+              <w:bottom w:val="none" w:sz="0" w:space="0" w:color="000000"/>
+              <w:top w:val="none" w:sz="0" w:space="0" w:color="000000"/>
+              <w:left w:val="none" w:sz="0" w:space="0" w:color="000000"/>
+              <w:right w:val="none" w:sz="0" w:space="0" w:color="000000"/>
+            </w:tcBorders>
+            <w:shd w:val="clear" w:color="auto" w:fill="FFFFFF"/>
+            <w:tcMar>
+              <w:top w:w="0" w:type="dxa"/>
+              <w:bottom w:w="0" w:type="dxa"/>
+              <w:left w:w="0" w:type="dxa"/>
+              <w:right w:w="0" w:type="dxa"/>
+            </w:tcMar>
+            <w:vAlign w:val="top"/>
+          </w:tcPr>
+          <w:p>
+            <w:pPr>
+              <w:pStyle w:val="Normal"/>
+              <w:jc w:val="center"/>
+              <w:pBdr>
+                <w:bottom w:val="none" w:sz="0" w:space="0" w:color="000000"/>
+                <w:top w:val="none" w:sz="0" w:space="0" w:color="000000"/>
+                <w:left w:val="none" w:sz="0" w:space="0" w:color="000000"/>
+                <w:right w:val="none" w:sz="0" w:space="0" w:color="000000"/>
+              </w:pBdr>
+              <w:spacing w:after="100" w:before="100" w:line="240"/>
+              <w:ind w:left="100" w:right="100" w:firstLine="0" w:firstLineChars="0"/>
+            </w:pPr>
+            <w:r>
+              <w:rPr>
+                <w:rFonts w:ascii="DejaVu Sans" w:hAnsi="DejaVu Sans" w:eastAsia="DejaVu Sans" w:cs="DejaVu Sans"/>
+                <w:i w:val="false"/>
+                <w:b w:val="false"/>
+                <w:u w:val="none"/>
+                <w:sz w:val="22"/>
+                <w:szCs w:val="22"/>
+                <w:color w:val="000000"/>
+              </w:rPr>
+              <w:t xml:space="preserve">81.0 (74.0, 88.0)</w:t>
             </w:r>
           </w:p>
         </w:tc>
@@ -6502,6 +9567,50 @@
                 <w:szCs w:val="22"/>
                 <w:color w:val="000000"/>
               </w:rPr>
+              <w:t xml:space="preserve">5.0 (4.6, 5.4)</w:t>
+            </w:r>
+          </w:p>
+        </w:tc>
+        <w:tc>
+          <w:tcPr>
+            <w:tcBorders>
+              <w:bottom w:val="none" w:sz="0" w:space="0" w:color="000000"/>
+              <w:top w:val="none" w:sz="0" w:space="0" w:color="000000"/>
+              <w:left w:val="none" w:sz="0" w:space="0" w:color="000000"/>
+              <w:right w:val="none" w:sz="0" w:space="0" w:color="000000"/>
+            </w:tcBorders>
+            <w:shd w:val="clear" w:color="auto" w:fill="FFFFFF"/>
+            <w:tcMar>
+              <w:top w:w="0" w:type="dxa"/>
+              <w:bottom w:w="0" w:type="dxa"/>
+              <w:left w:w="0" w:type="dxa"/>
+              <w:right w:w="0" w:type="dxa"/>
+            </w:tcMar>
+            <w:vAlign w:val="top"/>
+          </w:tcPr>
+          <w:p>
+            <w:pPr>
+              <w:pStyle w:val="Normal"/>
+              <w:jc w:val="center"/>
+              <w:pBdr>
+                <w:bottom w:val="none" w:sz="0" w:space="0" w:color="000000"/>
+                <w:top w:val="none" w:sz="0" w:space="0" w:color="000000"/>
+                <w:left w:val="none" w:sz="0" w:space="0" w:color="000000"/>
+                <w:right w:val="none" w:sz="0" w:space="0" w:color="000000"/>
+              </w:pBdr>
+              <w:spacing w:after="100" w:before="100" w:line="240"/>
+              <w:ind w:left="100" w:right="100" w:firstLine="0" w:firstLineChars="0"/>
+            </w:pPr>
+            <w:r>
+              <w:rPr>
+                <w:rFonts w:ascii="DejaVu Sans" w:hAnsi="DejaVu Sans" w:eastAsia="DejaVu Sans" w:cs="DejaVu Sans"/>
+                <w:i w:val="false"/>
+                <w:b w:val="false"/>
+                <w:u w:val="none"/>
+                <w:sz w:val="22"/>
+                <w:szCs w:val="22"/>
+                <w:color w:val="000000"/>
+              </w:rPr>
               <w:t xml:space="preserve">4.9 (4.6, 5.3)</w:t>
             </w:r>
           </w:p>
@@ -6600,6 +9709,50 @@
             </w:r>
           </w:p>
         </w:tc>
+        <w:tc>
+          <w:tcPr>
+            <w:tcBorders>
+              <w:bottom w:val="none" w:sz="0" w:space="0" w:color="000000"/>
+              <w:top w:val="none" w:sz="0" w:space="0" w:color="000000"/>
+              <w:left w:val="none" w:sz="0" w:space="0" w:color="000000"/>
+              <w:right w:val="none" w:sz="0" w:space="0" w:color="000000"/>
+            </w:tcBorders>
+            <w:shd w:val="clear" w:color="auto" w:fill="FFFFFF"/>
+            <w:tcMar>
+              <w:top w:w="0" w:type="dxa"/>
+              <w:bottom w:w="0" w:type="dxa"/>
+              <w:left w:w="0" w:type="dxa"/>
+              <w:right w:w="0" w:type="dxa"/>
+            </w:tcMar>
+            <w:vAlign w:val="top"/>
+          </w:tcPr>
+          <w:p>
+            <w:pPr>
+              <w:pStyle w:val="Normal"/>
+              <w:jc w:val="center"/>
+              <w:pBdr>
+                <w:bottom w:val="none" w:sz="0" w:space="0" w:color="000000"/>
+                <w:top w:val="none" w:sz="0" w:space="0" w:color="000000"/>
+                <w:left w:val="none" w:sz="0" w:space="0" w:color="000000"/>
+                <w:right w:val="none" w:sz="0" w:space="0" w:color="000000"/>
+              </w:pBdr>
+              <w:spacing w:after="100" w:before="100" w:line="240"/>
+              <w:ind w:left="100" w:right="100" w:firstLine="0" w:firstLineChars="0"/>
+            </w:pPr>
+            <w:r>
+              <w:rPr>
+                <w:rFonts w:ascii="DejaVu Sans" w:hAnsi="DejaVu Sans" w:eastAsia="DejaVu Sans" w:cs="DejaVu Sans"/>
+                <w:i w:val="false"/>
+                <w:b w:val="false"/>
+                <w:u w:val="none"/>
+                <w:sz w:val="22"/>
+                <w:szCs w:val="22"/>
+                <w:color w:val="000000"/>
+              </w:rPr>
+              <w:t xml:space="preserve"/>
+            </w:r>
+          </w:p>
+        </w:tc>
       </w:tr>
       <w:tr>
         <w:trPr>
@@ -6690,7 +9843,51 @@
                 <w:szCs w:val="22"/>
                 <w:color w:val="000000"/>
               </w:rPr>
-              <w:t xml:space="preserve">136 (0.2)</w:t>
+              <w:t xml:space="preserve">8 (0.2)</w:t>
+            </w:r>
+          </w:p>
+        </w:tc>
+        <w:tc>
+          <w:tcPr>
+            <w:tcBorders>
+              <w:bottom w:val="none" w:sz="0" w:space="0" w:color="000000"/>
+              <w:top w:val="none" w:sz="0" w:space="0" w:color="000000"/>
+              <w:left w:val="none" w:sz="0" w:space="0" w:color="000000"/>
+              <w:right w:val="none" w:sz="0" w:space="0" w:color="000000"/>
+            </w:tcBorders>
+            <w:shd w:val="clear" w:color="auto" w:fill="FFFFFF"/>
+            <w:tcMar>
+              <w:top w:w="0" w:type="dxa"/>
+              <w:bottom w:w="0" w:type="dxa"/>
+              <w:left w:w="0" w:type="dxa"/>
+              <w:right w:w="0" w:type="dxa"/>
+            </w:tcMar>
+            <w:vAlign w:val="top"/>
+          </w:tcPr>
+          <w:p>
+            <w:pPr>
+              <w:pStyle w:val="Normal"/>
+              <w:jc w:val="center"/>
+              <w:pBdr>
+                <w:bottom w:val="none" w:sz="0" w:space="0" w:color="000000"/>
+                <w:top w:val="none" w:sz="0" w:space="0" w:color="000000"/>
+                <w:left w:val="none" w:sz="0" w:space="0" w:color="000000"/>
+                <w:right w:val="none" w:sz="0" w:space="0" w:color="000000"/>
+              </w:pBdr>
+              <w:spacing w:after="100" w:before="100" w:line="240"/>
+              <w:ind w:left="100" w:right="100" w:firstLine="0" w:firstLineChars="0"/>
+            </w:pPr>
+            <w:r>
+              <w:rPr>
+                <w:rFonts w:ascii="DejaVu Sans" w:hAnsi="DejaVu Sans" w:eastAsia="DejaVu Sans" w:cs="DejaVu Sans"/>
+                <w:i w:val="false"/>
+                <w:b w:val="false"/>
+                <w:u w:val="none"/>
+                <w:sz w:val="22"/>
+                <w:szCs w:val="22"/>
+                <w:color w:val="000000"/>
+              </w:rPr>
+              <w:t xml:space="preserve">128 (0.1)</w:t>
             </w:r>
           </w:p>
         </w:tc>
@@ -6784,7 +9981,51 @@
                 <w:szCs w:val="22"/>
                 <w:color w:val="000000"/>
               </w:rPr>
-              <w:t xml:space="preserve">20,150 (22)</w:t>
+              <w:t xml:space="preserve">482 (15)</w:t>
+            </w:r>
+          </w:p>
+        </w:tc>
+        <w:tc>
+          <w:tcPr>
+            <w:tcBorders>
+              <w:bottom w:val="none" w:sz="0" w:space="0" w:color="000000"/>
+              <w:top w:val="none" w:sz="0" w:space="0" w:color="000000"/>
+              <w:left w:val="none" w:sz="0" w:space="0" w:color="000000"/>
+              <w:right w:val="none" w:sz="0" w:space="0" w:color="000000"/>
+            </w:tcBorders>
+            <w:shd w:val="clear" w:color="auto" w:fill="FFFFFF"/>
+            <w:tcMar>
+              <w:top w:w="0" w:type="dxa"/>
+              <w:bottom w:w="0" w:type="dxa"/>
+              <w:left w:w="0" w:type="dxa"/>
+              <w:right w:w="0" w:type="dxa"/>
+            </w:tcMar>
+            <w:vAlign w:val="top"/>
+          </w:tcPr>
+          <w:p>
+            <w:pPr>
+              <w:pStyle w:val="Normal"/>
+              <w:jc w:val="center"/>
+              <w:pBdr>
+                <w:bottom w:val="none" w:sz="0" w:space="0" w:color="000000"/>
+                <w:top w:val="none" w:sz="0" w:space="0" w:color="000000"/>
+                <w:left w:val="none" w:sz="0" w:space="0" w:color="000000"/>
+                <w:right w:val="none" w:sz="0" w:space="0" w:color="000000"/>
+              </w:pBdr>
+              <w:spacing w:after="100" w:before="100" w:line="240"/>
+              <w:ind w:left="100" w:right="100" w:firstLine="0" w:firstLineChars="0"/>
+            </w:pPr>
+            <w:r>
+              <w:rPr>
+                <w:rFonts w:ascii="DejaVu Sans" w:hAnsi="DejaVu Sans" w:eastAsia="DejaVu Sans" w:cs="DejaVu Sans"/>
+                <w:i w:val="false"/>
+                <w:b w:val="false"/>
+                <w:u w:val="none"/>
+                <w:sz w:val="22"/>
+                <w:szCs w:val="22"/>
+                <w:color w:val="000000"/>
+              </w:rPr>
+              <w:t xml:space="preserve">19,668 (23)</w:t>
             </w:r>
           </w:p>
         </w:tc>
@@ -6878,7 +10119,51 @@
                 <w:szCs w:val="22"/>
                 <w:color w:val="000000"/>
               </w:rPr>
-              <w:t xml:space="preserve">13,436 (15)</w:t>
+              <w:t xml:space="preserve">687 (21)</w:t>
+            </w:r>
+          </w:p>
+        </w:tc>
+        <w:tc>
+          <w:tcPr>
+            <w:tcBorders>
+              <w:bottom w:val="none" w:sz="0" w:space="0" w:color="000000"/>
+              <w:top w:val="none" w:sz="0" w:space="0" w:color="000000"/>
+              <w:left w:val="none" w:sz="0" w:space="0" w:color="000000"/>
+              <w:right w:val="none" w:sz="0" w:space="0" w:color="000000"/>
+            </w:tcBorders>
+            <w:shd w:val="clear" w:color="auto" w:fill="FFFFFF"/>
+            <w:tcMar>
+              <w:top w:w="0" w:type="dxa"/>
+              <w:bottom w:w="0" w:type="dxa"/>
+              <w:left w:w="0" w:type="dxa"/>
+              <w:right w:w="0" w:type="dxa"/>
+            </w:tcMar>
+            <w:vAlign w:val="top"/>
+          </w:tcPr>
+          <w:p>
+            <w:pPr>
+              <w:pStyle w:val="Normal"/>
+              <w:jc w:val="center"/>
+              <w:pBdr>
+                <w:bottom w:val="none" w:sz="0" w:space="0" w:color="000000"/>
+                <w:top w:val="none" w:sz="0" w:space="0" w:color="000000"/>
+                <w:left w:val="none" w:sz="0" w:space="0" w:color="000000"/>
+                <w:right w:val="none" w:sz="0" w:space="0" w:color="000000"/>
+              </w:pBdr>
+              <w:spacing w:after="100" w:before="100" w:line="240"/>
+              <w:ind w:left="100" w:right="100" w:firstLine="0" w:firstLineChars="0"/>
+            </w:pPr>
+            <w:r>
+              <w:rPr>
+                <w:rFonts w:ascii="DejaVu Sans" w:hAnsi="DejaVu Sans" w:eastAsia="DejaVu Sans" w:cs="DejaVu Sans"/>
+                <w:i w:val="false"/>
+                <w:b w:val="false"/>
+                <w:u w:val="none"/>
+                <w:sz w:val="22"/>
+                <w:szCs w:val="22"/>
+                <w:color w:val="000000"/>
+              </w:rPr>
+              <w:t xml:space="preserve">12,749 (15)</w:t>
             </w:r>
           </w:p>
         </w:tc>
@@ -6972,7 +10257,51 @@
                 <w:szCs w:val="22"/>
                 <w:color w:val="000000"/>
               </w:rPr>
-              <w:t xml:space="preserve">54,474 (60)</w:t>
+              <w:t xml:space="preserve">1,884 (59)</w:t>
+            </w:r>
+          </w:p>
+        </w:tc>
+        <w:tc>
+          <w:tcPr>
+            <w:tcBorders>
+              <w:bottom w:val="none" w:sz="0" w:space="0" w:color="000000"/>
+              <w:top w:val="none" w:sz="0" w:space="0" w:color="000000"/>
+              <w:left w:val="none" w:sz="0" w:space="0" w:color="000000"/>
+              <w:right w:val="none" w:sz="0" w:space="0" w:color="000000"/>
+            </w:tcBorders>
+            <w:shd w:val="clear" w:color="auto" w:fill="FFFFFF"/>
+            <w:tcMar>
+              <w:top w:w="0" w:type="dxa"/>
+              <w:bottom w:w="0" w:type="dxa"/>
+              <w:left w:w="0" w:type="dxa"/>
+              <w:right w:w="0" w:type="dxa"/>
+            </w:tcMar>
+            <w:vAlign w:val="top"/>
+          </w:tcPr>
+          <w:p>
+            <w:pPr>
+              <w:pStyle w:val="Normal"/>
+              <w:jc w:val="center"/>
+              <w:pBdr>
+                <w:bottom w:val="none" w:sz="0" w:space="0" w:color="000000"/>
+                <w:top w:val="none" w:sz="0" w:space="0" w:color="000000"/>
+                <w:left w:val="none" w:sz="0" w:space="0" w:color="000000"/>
+                <w:right w:val="none" w:sz="0" w:space="0" w:color="000000"/>
+              </w:pBdr>
+              <w:spacing w:after="100" w:before="100" w:line="240"/>
+              <w:ind w:left="100" w:right="100" w:firstLine="0" w:firstLineChars="0"/>
+            </w:pPr>
+            <w:r>
+              <w:rPr>
+                <w:rFonts w:ascii="DejaVu Sans" w:hAnsi="DejaVu Sans" w:eastAsia="DejaVu Sans" w:cs="DejaVu Sans"/>
+                <w:i w:val="false"/>
+                <w:b w:val="false"/>
+                <w:u w:val="none"/>
+                <w:sz w:val="22"/>
+                <w:szCs w:val="22"/>
+                <w:color w:val="000000"/>
+              </w:rPr>
+              <w:t xml:space="preserve">52,590 (60)</w:t>
             </w:r>
           </w:p>
         </w:tc>
@@ -7066,7 +10395,51 @@
                 <w:szCs w:val="22"/>
                 <w:color w:val="000000"/>
               </w:rPr>
-              <w:t xml:space="preserve">1,994 (2.2)</w:t>
+              <w:t xml:space="preserve">140 (4.4)</w:t>
+            </w:r>
+          </w:p>
+        </w:tc>
+        <w:tc>
+          <w:tcPr>
+            <w:tcBorders>
+              <w:bottom w:val="none" w:sz="0" w:space="0" w:color="000000"/>
+              <w:top w:val="none" w:sz="0" w:space="0" w:color="000000"/>
+              <w:left w:val="none" w:sz="0" w:space="0" w:color="000000"/>
+              <w:right w:val="none" w:sz="0" w:space="0" w:color="000000"/>
+            </w:tcBorders>
+            <w:shd w:val="clear" w:color="auto" w:fill="FFFFFF"/>
+            <w:tcMar>
+              <w:top w:w="0" w:type="dxa"/>
+              <w:bottom w:w="0" w:type="dxa"/>
+              <w:left w:w="0" w:type="dxa"/>
+              <w:right w:w="0" w:type="dxa"/>
+            </w:tcMar>
+            <w:vAlign w:val="top"/>
+          </w:tcPr>
+          <w:p>
+            <w:pPr>
+              <w:pStyle w:val="Normal"/>
+              <w:jc w:val="center"/>
+              <w:pBdr>
+                <w:bottom w:val="none" w:sz="0" w:space="0" w:color="000000"/>
+                <w:top w:val="none" w:sz="0" w:space="0" w:color="000000"/>
+                <w:left w:val="none" w:sz="0" w:space="0" w:color="000000"/>
+                <w:right w:val="none" w:sz="0" w:space="0" w:color="000000"/>
+              </w:pBdr>
+              <w:spacing w:after="100" w:before="100" w:line="240"/>
+              <w:ind w:left="100" w:right="100" w:firstLine="0" w:firstLineChars="0"/>
+            </w:pPr>
+            <w:r>
+              <w:rPr>
+                <w:rFonts w:ascii="DejaVu Sans" w:hAnsi="DejaVu Sans" w:eastAsia="DejaVu Sans" w:cs="DejaVu Sans"/>
+                <w:i w:val="false"/>
+                <w:b w:val="false"/>
+                <w:u w:val="none"/>
+                <w:sz w:val="22"/>
+                <w:szCs w:val="22"/>
+                <w:color w:val="000000"/>
+              </w:rPr>
+              <w:t xml:space="preserve">1,854 (2.1)</w:t>
             </w:r>
           </w:p>
         </w:tc>
@@ -7160,6 +10533,50 @@
                 <w:szCs w:val="22"/>
                 <w:color w:val="000000"/>
               </w:rPr>
+              <w:t xml:space="preserve">1.6 (1.2, 2.4)</w:t>
+            </w:r>
+          </w:p>
+        </w:tc>
+        <w:tc>
+          <w:tcPr>
+            <w:tcBorders>
+              <w:bottom w:val="none" w:sz="0" w:space="0" w:color="000000"/>
+              <w:top w:val="none" w:sz="0" w:space="0" w:color="000000"/>
+              <w:left w:val="none" w:sz="0" w:space="0" w:color="000000"/>
+              <w:right w:val="none" w:sz="0" w:space="0" w:color="000000"/>
+            </w:tcBorders>
+            <w:shd w:val="clear" w:color="auto" w:fill="FFFFFF"/>
+            <w:tcMar>
+              <w:top w:w="0" w:type="dxa"/>
+              <w:bottom w:w="0" w:type="dxa"/>
+              <w:left w:w="0" w:type="dxa"/>
+              <w:right w:w="0" w:type="dxa"/>
+            </w:tcMar>
+            <w:vAlign w:val="top"/>
+          </w:tcPr>
+          <w:p>
+            <w:pPr>
+              <w:pStyle w:val="Normal"/>
+              <w:jc w:val="center"/>
+              <w:pBdr>
+                <w:bottom w:val="none" w:sz="0" w:space="0" w:color="000000"/>
+                <w:top w:val="none" w:sz="0" w:space="0" w:color="000000"/>
+                <w:left w:val="none" w:sz="0" w:space="0" w:color="000000"/>
+                <w:right w:val="none" w:sz="0" w:space="0" w:color="000000"/>
+              </w:pBdr>
+              <w:spacing w:after="100" w:before="100" w:line="240"/>
+              <w:ind w:left="100" w:right="100" w:firstLine="0" w:firstLineChars="0"/>
+            </w:pPr>
+            <w:r>
+              <w:rPr>
+                <w:rFonts w:ascii="DejaVu Sans" w:hAnsi="DejaVu Sans" w:eastAsia="DejaVu Sans" w:cs="DejaVu Sans"/>
+                <w:i w:val="false"/>
+                <w:b w:val="false"/>
+                <w:u w:val="none"/>
+                <w:sz w:val="22"/>
+                <w:szCs w:val="22"/>
+                <w:color w:val="000000"/>
+              </w:rPr>
               <w:t xml:space="preserve">1.4 (1.0, 2.0)</w:t>
             </w:r>
           </w:p>
@@ -7211,6 +10628,50 @@
                 <w:color w:val="000000"/>
               </w:rPr>
               <w:t xml:space="preserve">C-reactive protein (baseline), Median (Q1, Q3)</w:t>
+            </w:r>
+          </w:p>
+        </w:tc>
+        <w:tc>
+          <w:tcPr>
+            <w:tcBorders>
+              <w:bottom w:val="single" w:sz="8" w:space="0" w:color="000000"/>
+              <w:top w:val="none" w:sz="0" w:space="0" w:color="000000"/>
+              <w:left w:val="none" w:sz="0" w:space="0" w:color="000000"/>
+              <w:right w:val="none" w:sz="0" w:space="0" w:color="000000"/>
+            </w:tcBorders>
+            <w:shd w:val="clear" w:color="auto" w:fill="FFFFFF"/>
+            <w:tcMar>
+              <w:top w:w="0" w:type="dxa"/>
+              <w:bottom w:w="0" w:type="dxa"/>
+              <w:left w:w="0" w:type="dxa"/>
+              <w:right w:w="0" w:type="dxa"/>
+            </w:tcMar>
+            <w:vAlign w:val="top"/>
+          </w:tcPr>
+          <w:p>
+            <w:pPr>
+              <w:pStyle w:val="Normal"/>
+              <w:jc w:val="center"/>
+              <w:pBdr>
+                <w:bottom w:val="none" w:sz="0" w:space="0" w:color="000000"/>
+                <w:top w:val="none" w:sz="0" w:space="0" w:color="000000"/>
+                <w:left w:val="none" w:sz="0" w:space="0" w:color="000000"/>
+                <w:right w:val="none" w:sz="0" w:space="0" w:color="000000"/>
+              </w:pBdr>
+              <w:spacing w:after="100" w:before="100" w:line="240"/>
+              <w:ind w:left="100" w:right="100" w:firstLine="0" w:firstLineChars="0"/>
+            </w:pPr>
+            <w:r>
+              <w:rPr>
+                <w:rFonts w:ascii="DejaVu Sans" w:hAnsi="DejaVu Sans" w:eastAsia="DejaVu Sans" w:cs="DejaVu Sans"/>
+                <w:i w:val="false"/>
+                <w:b w:val="false"/>
+                <w:u w:val="none"/>
+                <w:sz w:val="22"/>
+                <w:szCs w:val="22"/>
+                <w:color w:val="000000"/>
+              </w:rPr>
+              <w:t xml:space="preserve">1.5 (0.7, 2.9)</w:t>
             </w:r>
           </w:p>
         </w:tc>

</xml_diff>

<commit_message>
loaded new table 1
</commit_message>
<xml_diff>
--- a/data_prep/testTable1.docx
+++ b/data_prep/testTable1.docx
@@ -8601,6 +8601,558 @@
                 <w:szCs w:val="22"/>
                 <w:color w:val="000000"/>
               </w:rPr>
+              <w:t xml:space="preserve">314 (9.8)</w:t>
+            </w:r>
+          </w:p>
+        </w:tc>
+        <w:tc>
+          <w:tcPr>
+            <w:tcBorders>
+              <w:bottom w:val="none" w:sz="0" w:space="0" w:color="000000"/>
+              <w:top w:val="none" w:sz="0" w:space="0" w:color="000000"/>
+              <w:left w:val="none" w:sz="0" w:space="0" w:color="000000"/>
+              <w:right w:val="none" w:sz="0" w:space="0" w:color="000000"/>
+            </w:tcBorders>
+            <w:shd w:val="clear" w:color="auto" w:fill="FFFFFF"/>
+            <w:tcMar>
+              <w:top w:w="0" w:type="dxa"/>
+              <w:bottom w:w="0" w:type="dxa"/>
+              <w:left w:w="0" w:type="dxa"/>
+              <w:right w:w="0" w:type="dxa"/>
+            </w:tcMar>
+            <w:vAlign w:val="top"/>
+          </w:tcPr>
+          <w:p>
+            <w:pPr>
+              <w:pStyle w:val="Normal"/>
+              <w:jc w:val="center"/>
+              <w:pBdr>
+                <w:bottom w:val="none" w:sz="0" w:space="0" w:color="000000"/>
+                <w:top w:val="none" w:sz="0" w:space="0" w:color="000000"/>
+                <w:left w:val="none" w:sz="0" w:space="0" w:color="000000"/>
+                <w:right w:val="none" w:sz="0" w:space="0" w:color="000000"/>
+              </w:pBdr>
+              <w:spacing w:after="100" w:before="100" w:line="240"/>
+              <w:ind w:left="100" w:right="100" w:firstLine="0" w:firstLineChars="0"/>
+            </w:pPr>
+            <w:r>
+              <w:rPr>
+                <w:rFonts w:ascii="DejaVu Sans" w:hAnsi="DejaVu Sans" w:eastAsia="DejaVu Sans" w:cs="DejaVu Sans"/>
+                <w:i w:val="false"/>
+                <w:b w:val="false"/>
+                <w:u w:val="none"/>
+                <w:sz w:val="22"/>
+                <w:szCs w:val="22"/>
+                <w:color w:val="000000"/>
+              </w:rPr>
+              <w:t xml:space="preserve">6,291 (7.2)</w:t>
+            </w:r>
+          </w:p>
+        </w:tc>
+      </w:tr>
+      <w:tr>
+        <w:trPr>
+          <w:trHeight w:val="624" w:hRule="auto"/>
+        </w:trPr>
+        body62
+        <w:tc>
+          <w:tcPr>
+            <w:tcBorders>
+              <w:bottom w:val="none" w:sz="0" w:space="0" w:color="000000"/>
+              <w:top w:val="none" w:sz="0" w:space="0" w:color="000000"/>
+              <w:left w:val="none" w:sz="0" w:space="0" w:color="000000"/>
+              <w:right w:val="none" w:sz="0" w:space="0" w:color="000000"/>
+            </w:tcBorders>
+            <w:shd w:val="clear" w:color="auto" w:fill="FFFFFF"/>
+            <w:tcMar>
+              <w:top w:w="0" w:type="dxa"/>
+              <w:bottom w:w="0" w:type="dxa"/>
+              <w:left w:w="0" w:type="dxa"/>
+              <w:right w:w="0" w:type="dxa"/>
+            </w:tcMar>
+            <w:vAlign w:val="top"/>
+          </w:tcPr>
+          <w:p>
+            <w:pPr>
+              <w:pStyle w:val="Normal"/>
+              <w:jc w:val="left"/>
+              <w:pBdr>
+                <w:bottom w:val="none" w:sz="0" w:space="0" w:color="000000"/>
+                <w:top w:val="none" w:sz="0" w:space="0" w:color="000000"/>
+                <w:left w:val="none" w:sz="0" w:space="0" w:color="000000"/>
+                <w:right w:val="none" w:sz="0" w:space="0" w:color="000000"/>
+              </w:pBdr>
+              <w:spacing w:after="100" w:before="100" w:line="240"/>
+              <w:ind w:left="100" w:right="100" w:firstLine="0" w:firstLineChars="0"/>
+            </w:pPr>
+            <w:r>
+              <w:rPr>
+                <w:rFonts w:ascii="DejaVu Sans" w:hAnsi="DejaVu Sans" w:eastAsia="DejaVu Sans" w:cs="DejaVu Sans"/>
+                <w:i w:val="false"/>
+                <w:b w:val="false"/>
+                <w:u w:val="none"/>
+                <w:sz w:val="22"/>
+                <w:szCs w:val="22"/>
+                <w:color w:val="000000"/>
+              </w:rPr>
+              <w:t xml:space="preserve">Systolic blood pressure, Median (Q1, Q3)</w:t>
+            </w:r>
+          </w:p>
+        </w:tc>
+        <w:tc>
+          <w:tcPr>
+            <w:tcBorders>
+              <w:bottom w:val="none" w:sz="0" w:space="0" w:color="000000"/>
+              <w:top w:val="none" w:sz="0" w:space="0" w:color="000000"/>
+              <w:left w:val="none" w:sz="0" w:space="0" w:color="000000"/>
+              <w:right w:val="none" w:sz="0" w:space="0" w:color="000000"/>
+            </w:tcBorders>
+            <w:shd w:val="clear" w:color="auto" w:fill="FFFFFF"/>
+            <w:tcMar>
+              <w:top w:w="0" w:type="dxa"/>
+              <w:bottom w:w="0" w:type="dxa"/>
+              <w:left w:w="0" w:type="dxa"/>
+              <w:right w:w="0" w:type="dxa"/>
+            </w:tcMar>
+            <w:vAlign w:val="top"/>
+          </w:tcPr>
+          <w:p>
+            <w:pPr>
+              <w:pStyle w:val="Normal"/>
+              <w:jc w:val="center"/>
+              <w:pBdr>
+                <w:bottom w:val="none" w:sz="0" w:space="0" w:color="000000"/>
+                <w:top w:val="none" w:sz="0" w:space="0" w:color="000000"/>
+                <w:left w:val="none" w:sz="0" w:space="0" w:color="000000"/>
+                <w:right w:val="none" w:sz="0" w:space="0" w:color="000000"/>
+              </w:pBdr>
+              <w:spacing w:after="100" w:before="100" w:line="240"/>
+              <w:ind w:left="100" w:right="100" w:firstLine="0" w:firstLineChars="0"/>
+            </w:pPr>
+            <w:r>
+              <w:rPr>
+                <w:rFonts w:ascii="DejaVu Sans" w:hAnsi="DejaVu Sans" w:eastAsia="DejaVu Sans" w:cs="DejaVu Sans"/>
+                <w:i w:val="false"/>
+                <w:b w:val="false"/>
+                <w:u w:val="none"/>
+                <w:sz w:val="22"/>
+                <w:szCs w:val="22"/>
+                <w:color w:val="000000"/>
+              </w:rPr>
+              <w:t xml:space="preserve">144.0 (132.0, 159.0)</w:t>
+            </w:r>
+          </w:p>
+        </w:tc>
+        <w:tc>
+          <w:tcPr>
+            <w:tcBorders>
+              <w:bottom w:val="none" w:sz="0" w:space="0" w:color="000000"/>
+              <w:top w:val="none" w:sz="0" w:space="0" w:color="000000"/>
+              <w:left w:val="none" w:sz="0" w:space="0" w:color="000000"/>
+              <w:right w:val="none" w:sz="0" w:space="0" w:color="000000"/>
+            </w:tcBorders>
+            <w:shd w:val="clear" w:color="auto" w:fill="FFFFFF"/>
+            <w:tcMar>
+              <w:top w:w="0" w:type="dxa"/>
+              <w:bottom w:w="0" w:type="dxa"/>
+              <w:left w:w="0" w:type="dxa"/>
+              <w:right w:w="0" w:type="dxa"/>
+            </w:tcMar>
+            <w:vAlign w:val="top"/>
+          </w:tcPr>
+          <w:p>
+            <w:pPr>
+              <w:pStyle w:val="Normal"/>
+              <w:jc w:val="center"/>
+              <w:pBdr>
+                <w:bottom w:val="none" w:sz="0" w:space="0" w:color="000000"/>
+                <w:top w:val="none" w:sz="0" w:space="0" w:color="000000"/>
+                <w:left w:val="none" w:sz="0" w:space="0" w:color="000000"/>
+                <w:right w:val="none" w:sz="0" w:space="0" w:color="000000"/>
+              </w:pBdr>
+              <w:spacing w:after="100" w:before="100" w:line="240"/>
+              <w:ind w:left="100" w:right="100" w:firstLine="0" w:firstLineChars="0"/>
+            </w:pPr>
+            <w:r>
+              <w:rPr>
+                <w:rFonts w:ascii="DejaVu Sans" w:hAnsi="DejaVu Sans" w:eastAsia="DejaVu Sans" w:cs="DejaVu Sans"/>
+                <w:i w:val="false"/>
+                <w:b w:val="false"/>
+                <w:u w:val="none"/>
+                <w:sz w:val="22"/>
+                <w:szCs w:val="22"/>
+                <w:color w:val="000000"/>
+              </w:rPr>
+              <w:t xml:space="preserve">137.0 (124.0, 150.0)</w:t>
+            </w:r>
+          </w:p>
+        </w:tc>
+      </w:tr>
+      <w:tr>
+        <w:trPr>
+          <w:trHeight w:val="624" w:hRule="auto"/>
+        </w:trPr>
+        body63
+        <w:tc>
+          <w:tcPr>
+            <w:tcBorders>
+              <w:bottom w:val="none" w:sz="0" w:space="0" w:color="000000"/>
+              <w:top w:val="none" w:sz="0" w:space="0" w:color="000000"/>
+              <w:left w:val="none" w:sz="0" w:space="0" w:color="000000"/>
+              <w:right w:val="none" w:sz="0" w:space="0" w:color="000000"/>
+            </w:tcBorders>
+            <w:shd w:val="clear" w:color="auto" w:fill="FFFFFF"/>
+            <w:tcMar>
+              <w:top w:w="0" w:type="dxa"/>
+              <w:bottom w:w="0" w:type="dxa"/>
+              <w:left w:w="0" w:type="dxa"/>
+              <w:right w:w="0" w:type="dxa"/>
+            </w:tcMar>
+            <w:vAlign w:val="top"/>
+          </w:tcPr>
+          <w:p>
+            <w:pPr>
+              <w:pStyle w:val="Normal"/>
+              <w:jc w:val="left"/>
+              <w:pBdr>
+                <w:bottom w:val="none" w:sz="0" w:space="0" w:color="000000"/>
+                <w:top w:val="none" w:sz="0" w:space="0" w:color="000000"/>
+                <w:left w:val="none" w:sz="0" w:space="0" w:color="000000"/>
+                <w:right w:val="none" w:sz="0" w:space="0" w:color="000000"/>
+              </w:pBdr>
+              <w:spacing w:after="100" w:before="100" w:line="240"/>
+              <w:ind w:left="100" w:right="100" w:firstLine="0" w:firstLineChars="0"/>
+            </w:pPr>
+            <w:r>
+              <w:rPr>
+                <w:rFonts w:ascii="DejaVu Sans" w:hAnsi="DejaVu Sans" w:eastAsia="DejaVu Sans" w:cs="DejaVu Sans"/>
+                <w:i w:val="false"/>
+                <w:b w:val="false"/>
+                <w:u w:val="none"/>
+                <w:sz w:val="22"/>
+                <w:szCs w:val="22"/>
+                <w:color w:val="000000"/>
+              </w:rPr>
+              <w:t xml:space="preserve">Diastolic blood pressure, Median (Q1, Q3)</w:t>
+            </w:r>
+          </w:p>
+        </w:tc>
+        <w:tc>
+          <w:tcPr>
+            <w:tcBorders>
+              <w:bottom w:val="none" w:sz="0" w:space="0" w:color="000000"/>
+              <w:top w:val="none" w:sz="0" w:space="0" w:color="000000"/>
+              <w:left w:val="none" w:sz="0" w:space="0" w:color="000000"/>
+              <w:right w:val="none" w:sz="0" w:space="0" w:color="000000"/>
+            </w:tcBorders>
+            <w:shd w:val="clear" w:color="auto" w:fill="FFFFFF"/>
+            <w:tcMar>
+              <w:top w:w="0" w:type="dxa"/>
+              <w:bottom w:w="0" w:type="dxa"/>
+              <w:left w:w="0" w:type="dxa"/>
+              <w:right w:w="0" w:type="dxa"/>
+            </w:tcMar>
+            <w:vAlign w:val="top"/>
+          </w:tcPr>
+          <w:p>
+            <w:pPr>
+              <w:pStyle w:val="Normal"/>
+              <w:jc w:val="center"/>
+              <w:pBdr>
+                <w:bottom w:val="none" w:sz="0" w:space="0" w:color="000000"/>
+                <w:top w:val="none" w:sz="0" w:space="0" w:color="000000"/>
+                <w:left w:val="none" w:sz="0" w:space="0" w:color="000000"/>
+                <w:right w:val="none" w:sz="0" w:space="0" w:color="000000"/>
+              </w:pBdr>
+              <w:spacing w:after="100" w:before="100" w:line="240"/>
+              <w:ind w:left="100" w:right="100" w:firstLine="0" w:firstLineChars="0"/>
+            </w:pPr>
+            <w:r>
+              <w:rPr>
+                <w:rFonts w:ascii="DejaVu Sans" w:hAnsi="DejaVu Sans" w:eastAsia="DejaVu Sans" w:cs="DejaVu Sans"/>
+                <w:i w:val="false"/>
+                <w:b w:val="false"/>
+                <w:u w:val="none"/>
+                <w:sz w:val="22"/>
+                <w:szCs w:val="22"/>
+                <w:color w:val="000000"/>
+              </w:rPr>
+              <w:t xml:space="preserve">83.0 (76.0, 91.0)</w:t>
+            </w:r>
+          </w:p>
+        </w:tc>
+        <w:tc>
+          <w:tcPr>
+            <w:tcBorders>
+              <w:bottom w:val="none" w:sz="0" w:space="0" w:color="000000"/>
+              <w:top w:val="none" w:sz="0" w:space="0" w:color="000000"/>
+              <w:left w:val="none" w:sz="0" w:space="0" w:color="000000"/>
+              <w:right w:val="none" w:sz="0" w:space="0" w:color="000000"/>
+            </w:tcBorders>
+            <w:shd w:val="clear" w:color="auto" w:fill="FFFFFF"/>
+            <w:tcMar>
+              <w:top w:w="0" w:type="dxa"/>
+              <w:bottom w:w="0" w:type="dxa"/>
+              <w:left w:w="0" w:type="dxa"/>
+              <w:right w:w="0" w:type="dxa"/>
+            </w:tcMar>
+            <w:vAlign w:val="top"/>
+          </w:tcPr>
+          <w:p>
+            <w:pPr>
+              <w:pStyle w:val="Normal"/>
+              <w:jc w:val="center"/>
+              <w:pBdr>
+                <w:bottom w:val="none" w:sz="0" w:space="0" w:color="000000"/>
+                <w:top w:val="none" w:sz="0" w:space="0" w:color="000000"/>
+                <w:left w:val="none" w:sz="0" w:space="0" w:color="000000"/>
+                <w:right w:val="none" w:sz="0" w:space="0" w:color="000000"/>
+              </w:pBdr>
+              <w:spacing w:after="100" w:before="100" w:line="240"/>
+              <w:ind w:left="100" w:right="100" w:firstLine="0" w:firstLineChars="0"/>
+            </w:pPr>
+            <w:r>
+              <w:rPr>
+                <w:rFonts w:ascii="DejaVu Sans" w:hAnsi="DejaVu Sans" w:eastAsia="DejaVu Sans" w:cs="DejaVu Sans"/>
+                <w:i w:val="false"/>
+                <w:b w:val="false"/>
+                <w:u w:val="none"/>
+                <w:sz w:val="22"/>
+                <w:szCs w:val="22"/>
+                <w:color w:val="000000"/>
+              </w:rPr>
+              <w:t xml:space="preserve">81.0 (74.0, 88.0)</w:t>
+            </w:r>
+          </w:p>
+        </w:tc>
+      </w:tr>
+      <w:tr>
+        <w:trPr>
+          <w:trHeight w:val="624" w:hRule="auto"/>
+        </w:trPr>
+        body64
+        <w:tc>
+          <w:tcPr>
+            <w:tcBorders>
+              <w:bottom w:val="none" w:sz="0" w:space="0" w:color="000000"/>
+              <w:top w:val="none" w:sz="0" w:space="0" w:color="000000"/>
+              <w:left w:val="none" w:sz="0" w:space="0" w:color="000000"/>
+              <w:right w:val="none" w:sz="0" w:space="0" w:color="000000"/>
+            </w:tcBorders>
+            <w:shd w:val="clear" w:color="auto" w:fill="FFFFFF"/>
+            <w:tcMar>
+              <w:top w:w="0" w:type="dxa"/>
+              <w:bottom w:w="0" w:type="dxa"/>
+              <w:left w:w="0" w:type="dxa"/>
+              <w:right w:w="0" w:type="dxa"/>
+            </w:tcMar>
+            <w:vAlign w:val="top"/>
+          </w:tcPr>
+          <w:p>
+            <w:pPr>
+              <w:pStyle w:val="Normal"/>
+              <w:jc w:val="left"/>
+              <w:pBdr>
+                <w:bottom w:val="none" w:sz="0" w:space="0" w:color="000000"/>
+                <w:top w:val="none" w:sz="0" w:space="0" w:color="000000"/>
+                <w:left w:val="none" w:sz="0" w:space="0" w:color="000000"/>
+                <w:right w:val="none" w:sz="0" w:space="0" w:color="000000"/>
+              </w:pBdr>
+              <w:spacing w:after="100" w:before="100" w:line="240"/>
+              <w:ind w:left="100" w:right="100" w:firstLine="0" w:firstLineChars="0"/>
+            </w:pPr>
+            <w:r>
+              <w:rPr>
+                <w:rFonts w:ascii="DejaVu Sans" w:hAnsi="DejaVu Sans" w:eastAsia="DejaVu Sans" w:cs="DejaVu Sans"/>
+                <w:i w:val="false"/>
+                <w:b w:val="false"/>
+                <w:u w:val="none"/>
+                <w:sz w:val="22"/>
+                <w:szCs w:val="22"/>
+                <w:color w:val="000000"/>
+              </w:rPr>
+              <w:t xml:space="preserve">Blood glucose (biochemistry), Median (Q1, Q3)</w:t>
+            </w:r>
+          </w:p>
+        </w:tc>
+        <w:tc>
+          <w:tcPr>
+            <w:tcBorders>
+              <w:bottom w:val="none" w:sz="0" w:space="0" w:color="000000"/>
+              <w:top w:val="none" w:sz="0" w:space="0" w:color="000000"/>
+              <w:left w:val="none" w:sz="0" w:space="0" w:color="000000"/>
+              <w:right w:val="none" w:sz="0" w:space="0" w:color="000000"/>
+            </w:tcBorders>
+            <w:shd w:val="clear" w:color="auto" w:fill="FFFFFF"/>
+            <w:tcMar>
+              <w:top w:w="0" w:type="dxa"/>
+              <w:bottom w:w="0" w:type="dxa"/>
+              <w:left w:w="0" w:type="dxa"/>
+              <w:right w:w="0" w:type="dxa"/>
+            </w:tcMar>
+            <w:vAlign w:val="top"/>
+          </w:tcPr>
+          <w:p>
+            <w:pPr>
+              <w:pStyle w:val="Normal"/>
+              <w:jc w:val="center"/>
+              <w:pBdr>
+                <w:bottom w:val="none" w:sz="0" w:space="0" w:color="000000"/>
+                <w:top w:val="none" w:sz="0" w:space="0" w:color="000000"/>
+                <w:left w:val="none" w:sz="0" w:space="0" w:color="000000"/>
+                <w:right w:val="none" w:sz="0" w:space="0" w:color="000000"/>
+              </w:pBdr>
+              <w:spacing w:after="100" w:before="100" w:line="240"/>
+              <w:ind w:left="100" w:right="100" w:firstLine="0" w:firstLineChars="0"/>
+            </w:pPr>
+            <w:r>
+              <w:rPr>
+                <w:rFonts w:ascii="DejaVu Sans" w:hAnsi="DejaVu Sans" w:eastAsia="DejaVu Sans" w:cs="DejaVu Sans"/>
+                <w:i w:val="false"/>
+                <w:b w:val="false"/>
+                <w:u w:val="none"/>
+                <w:sz w:val="22"/>
+                <w:szCs w:val="22"/>
+                <w:color w:val="000000"/>
+              </w:rPr>
+              <w:t xml:space="preserve">5.0 (4.6, 5.4)</w:t>
+            </w:r>
+          </w:p>
+        </w:tc>
+        <w:tc>
+          <w:tcPr>
+            <w:tcBorders>
+              <w:bottom w:val="none" w:sz="0" w:space="0" w:color="000000"/>
+              <w:top w:val="none" w:sz="0" w:space="0" w:color="000000"/>
+              <w:left w:val="none" w:sz="0" w:space="0" w:color="000000"/>
+              <w:right w:val="none" w:sz="0" w:space="0" w:color="000000"/>
+            </w:tcBorders>
+            <w:shd w:val="clear" w:color="auto" w:fill="FFFFFF"/>
+            <w:tcMar>
+              <w:top w:w="0" w:type="dxa"/>
+              <w:bottom w:w="0" w:type="dxa"/>
+              <w:left w:w="0" w:type="dxa"/>
+              <w:right w:w="0" w:type="dxa"/>
+            </w:tcMar>
+            <w:vAlign w:val="top"/>
+          </w:tcPr>
+          <w:p>
+            <w:pPr>
+              <w:pStyle w:val="Normal"/>
+              <w:jc w:val="center"/>
+              <w:pBdr>
+                <w:bottom w:val="none" w:sz="0" w:space="0" w:color="000000"/>
+                <w:top w:val="none" w:sz="0" w:space="0" w:color="000000"/>
+                <w:left w:val="none" w:sz="0" w:space="0" w:color="000000"/>
+                <w:right w:val="none" w:sz="0" w:space="0" w:color="000000"/>
+              </w:pBdr>
+              <w:spacing w:after="100" w:before="100" w:line="240"/>
+              <w:ind w:left="100" w:right="100" w:firstLine="0" w:firstLineChars="0"/>
+            </w:pPr>
+            <w:r>
+              <w:rPr>
+                <w:rFonts w:ascii="DejaVu Sans" w:hAnsi="DejaVu Sans" w:eastAsia="DejaVu Sans" w:cs="DejaVu Sans"/>
+                <w:i w:val="false"/>
+                <w:b w:val="false"/>
+                <w:u w:val="none"/>
+                <w:sz w:val="22"/>
+                <w:szCs w:val="22"/>
+                <w:color w:val="000000"/>
+              </w:rPr>
+              <w:t xml:space="preserve">4.9 (4.6, 5.3)</w:t>
+            </w:r>
+          </w:p>
+        </w:tc>
+      </w:tr>
+      <w:tr>
+        <w:trPr>
+          <w:trHeight w:val="624" w:hRule="auto"/>
+        </w:trPr>
+        body65
+        <w:tc>
+          <w:tcPr>
+            <w:tcBorders>
+              <w:bottom w:val="none" w:sz="0" w:space="0" w:color="000000"/>
+              <w:top w:val="none" w:sz="0" w:space="0" w:color="000000"/>
+              <w:left w:val="none" w:sz="0" w:space="0" w:color="000000"/>
+              <w:right w:val="none" w:sz="0" w:space="0" w:color="000000"/>
+            </w:tcBorders>
+            <w:shd w:val="clear" w:color="auto" w:fill="FFFFFF"/>
+            <w:tcMar>
+              <w:top w:w="0" w:type="dxa"/>
+              <w:bottom w:w="0" w:type="dxa"/>
+              <w:left w:w="0" w:type="dxa"/>
+              <w:right w:w="0" w:type="dxa"/>
+            </w:tcMar>
+            <w:vAlign w:val="top"/>
+          </w:tcPr>
+          <w:p>
+            <w:pPr>
+              <w:pStyle w:val="Normal"/>
+              <w:jc w:val="left"/>
+              <w:pBdr>
+                <w:bottom w:val="none" w:sz="0" w:space="0" w:color="000000"/>
+                <w:top w:val="none" w:sz="0" w:space="0" w:color="000000"/>
+                <w:left w:val="none" w:sz="0" w:space="0" w:color="000000"/>
+                <w:right w:val="none" w:sz="0" w:space="0" w:color="000000"/>
+              </w:pBdr>
+              <w:spacing w:after="100" w:before="100" w:line="240"/>
+              <w:ind w:left="100" w:right="100" w:firstLine="0" w:firstLineChars="0"/>
+            </w:pPr>
+            <w:r>
+              <w:rPr>
+                <w:rFonts w:ascii="DejaVu Sans" w:hAnsi="DejaVu Sans" w:eastAsia="DejaVu Sans" w:cs="DejaVu Sans"/>
+                <w:i w:val="false"/>
+                <w:b w:val="false"/>
+                <w:u w:val="none"/>
+                <w:sz w:val="22"/>
+                <w:szCs w:val="22"/>
+                <w:color w:val="000000"/>
+              </w:rPr>
+              <w:t xml:space="preserve">Overall health rating, n (%)</w:t>
+            </w:r>
+          </w:p>
+        </w:tc>
+        <w:tc>
+          <w:tcPr>
+            <w:tcBorders>
+              <w:bottom w:val="none" w:sz="0" w:space="0" w:color="000000"/>
+              <w:top w:val="none" w:sz="0" w:space="0" w:color="000000"/>
+              <w:left w:val="none" w:sz="0" w:space="0" w:color="000000"/>
+              <w:right w:val="none" w:sz="0" w:space="0" w:color="000000"/>
+            </w:tcBorders>
+            <w:shd w:val="clear" w:color="auto" w:fill="FFFFFF"/>
+            <w:tcMar>
+              <w:top w:w="0" w:type="dxa"/>
+              <w:bottom w:w="0" w:type="dxa"/>
+              <w:left w:w="0" w:type="dxa"/>
+              <w:right w:w="0" w:type="dxa"/>
+            </w:tcMar>
+            <w:vAlign w:val="top"/>
+          </w:tcPr>
+          <w:p>
+            <w:pPr>
+              <w:pStyle w:val="Normal"/>
+              <w:jc w:val="center"/>
+              <w:pBdr>
+                <w:bottom w:val="none" w:sz="0" w:space="0" w:color="000000"/>
+                <w:top w:val="none" w:sz="0" w:space="0" w:color="000000"/>
+                <w:left w:val="none" w:sz="0" w:space="0" w:color="000000"/>
+                <w:right w:val="none" w:sz="0" w:space="0" w:color="000000"/>
+              </w:pBdr>
+              <w:spacing w:after="100" w:before="100" w:line="240"/>
+              <w:ind w:left="100" w:right="100" w:firstLine="0" w:firstLineChars="0"/>
+            </w:pPr>
+            <w:r>
+              <w:rPr>
+                <w:rFonts w:ascii="DejaVu Sans" w:hAnsi="DejaVu Sans" w:eastAsia="DejaVu Sans" w:cs="DejaVu Sans"/>
+                <w:i w:val="false"/>
+                <w:b w:val="false"/>
+                <w:u w:val="none"/>
+                <w:sz w:val="22"/>
+                <w:szCs w:val="22"/>
+                <w:color w:val="000000"/>
+              </w:rPr>
               <w:t xml:space="preserve"/>
             </w:r>
           </w:p>
@@ -8654,7 +9206,7 @@
         <w:trPr>
           <w:trHeight w:val="607" w:hRule="auto"/>
         </w:trPr>
-        body62
+        body66
         <w:tc>
           <w:tcPr>
             <w:tcBorders>
@@ -8695,95 +9247,95 @@
                 <w:szCs w:val="22"/>
                 <w:color w:val="000000"/>
               </w:rPr>
-              <w:t xml:space="preserve">-3</w:t>
-            </w:r>
-          </w:p>
-        </w:tc>
-        <w:tc>
-          <w:tcPr>
-            <w:tcBorders>
-              <w:bottom w:val="none" w:sz="0" w:space="0" w:color="000000"/>
-              <w:top w:val="none" w:sz="0" w:space="0" w:color="000000"/>
-              <w:left w:val="none" w:sz="0" w:space="0" w:color="000000"/>
-              <w:right w:val="none" w:sz="0" w:space="0" w:color="000000"/>
-            </w:tcBorders>
-            <w:shd w:val="clear" w:color="auto" w:fill="FFFFFF"/>
-            <w:tcMar>
-              <w:top w:w="0" w:type="dxa"/>
-              <w:bottom w:w="0" w:type="dxa"/>
-              <w:left w:w="0" w:type="dxa"/>
-              <w:right w:w="0" w:type="dxa"/>
-            </w:tcMar>
-            <w:vAlign w:val="top"/>
-          </w:tcPr>
-          <w:p>
-            <w:pPr>
-              <w:pStyle w:val="Normal"/>
-              <w:jc w:val="center"/>
-              <w:pBdr>
-                <w:bottom w:val="none" w:sz="0" w:space="0" w:color="000000"/>
-                <w:top w:val="none" w:sz="0" w:space="0" w:color="000000"/>
-                <w:left w:val="none" w:sz="0" w:space="0" w:color="000000"/>
-                <w:right w:val="none" w:sz="0" w:space="0" w:color="000000"/>
-              </w:pBdr>
-              <w:spacing w:after="100" w:before="100" w:line="240"/>
-              <w:ind w:left="100" w:right="100" w:firstLine="0" w:firstLineChars="0"/>
-            </w:pPr>
-            <w:r>
-              <w:rPr>
-                <w:rFonts w:ascii="DejaVu Sans" w:hAnsi="DejaVu Sans" w:eastAsia="DejaVu Sans" w:cs="DejaVu Sans"/>
-                <w:i w:val="false"/>
-                <w:b w:val="false"/>
-                <w:u w:val="none"/>
-                <w:sz w:val="22"/>
-                <w:szCs w:val="22"/>
-                <w:color w:val="000000"/>
-              </w:rPr>
-              <w:t xml:space="preserve">2 (&lt;0.1)</w:t>
-            </w:r>
-          </w:p>
-        </w:tc>
-        <w:tc>
-          <w:tcPr>
-            <w:tcBorders>
-              <w:bottom w:val="none" w:sz="0" w:space="0" w:color="000000"/>
-              <w:top w:val="none" w:sz="0" w:space="0" w:color="000000"/>
-              <w:left w:val="none" w:sz="0" w:space="0" w:color="000000"/>
-              <w:right w:val="none" w:sz="0" w:space="0" w:color="000000"/>
-            </w:tcBorders>
-            <w:shd w:val="clear" w:color="auto" w:fill="FFFFFF"/>
-            <w:tcMar>
-              <w:top w:w="0" w:type="dxa"/>
-              <w:bottom w:w="0" w:type="dxa"/>
-              <w:left w:w="0" w:type="dxa"/>
-              <w:right w:w="0" w:type="dxa"/>
-            </w:tcMar>
-            <w:vAlign w:val="top"/>
-          </w:tcPr>
-          <w:p>
-            <w:pPr>
-              <w:pStyle w:val="Normal"/>
-              <w:jc w:val="center"/>
-              <w:pBdr>
-                <w:bottom w:val="none" w:sz="0" w:space="0" w:color="000000"/>
-                <w:top w:val="none" w:sz="0" w:space="0" w:color="000000"/>
-                <w:left w:val="none" w:sz="0" w:space="0" w:color="000000"/>
-                <w:right w:val="none" w:sz="0" w:space="0" w:color="000000"/>
-              </w:pBdr>
-              <w:spacing w:after="100" w:before="100" w:line="240"/>
-              <w:ind w:left="100" w:right="100" w:firstLine="0" w:firstLineChars="0"/>
-            </w:pPr>
-            <w:r>
-              <w:rPr>
-                <w:rFonts w:ascii="DejaVu Sans" w:hAnsi="DejaVu Sans" w:eastAsia="DejaVu Sans" w:cs="DejaVu Sans"/>
-                <w:i w:val="false"/>
-                <w:b w:val="false"/>
-                <w:u w:val="none"/>
-                <w:sz w:val="22"/>
-                <w:szCs w:val="22"/>
-                <w:color w:val="000000"/>
-              </w:rPr>
-              <w:t xml:space="preserve">5 (&lt;0.1)</w:t>
+              <w:t xml:space="preserve">Do not know/Prefer not to answer</w:t>
+            </w:r>
+          </w:p>
+        </w:tc>
+        <w:tc>
+          <w:tcPr>
+            <w:tcBorders>
+              <w:bottom w:val="none" w:sz="0" w:space="0" w:color="000000"/>
+              <w:top w:val="none" w:sz="0" w:space="0" w:color="000000"/>
+              <w:left w:val="none" w:sz="0" w:space="0" w:color="000000"/>
+              <w:right w:val="none" w:sz="0" w:space="0" w:color="000000"/>
+            </w:tcBorders>
+            <w:shd w:val="clear" w:color="auto" w:fill="FFFFFF"/>
+            <w:tcMar>
+              <w:top w:w="0" w:type="dxa"/>
+              <w:bottom w:w="0" w:type="dxa"/>
+              <w:left w:w="0" w:type="dxa"/>
+              <w:right w:w="0" w:type="dxa"/>
+            </w:tcMar>
+            <w:vAlign w:val="top"/>
+          </w:tcPr>
+          <w:p>
+            <w:pPr>
+              <w:pStyle w:val="Normal"/>
+              <w:jc w:val="center"/>
+              <w:pBdr>
+                <w:bottom w:val="none" w:sz="0" w:space="0" w:color="000000"/>
+                <w:top w:val="none" w:sz="0" w:space="0" w:color="000000"/>
+                <w:left w:val="none" w:sz="0" w:space="0" w:color="000000"/>
+                <w:right w:val="none" w:sz="0" w:space="0" w:color="000000"/>
+              </w:pBdr>
+              <w:spacing w:after="100" w:before="100" w:line="240"/>
+              <w:ind w:left="100" w:right="100" w:firstLine="0" w:firstLineChars="0"/>
+            </w:pPr>
+            <w:r>
+              <w:rPr>
+                <w:rFonts w:ascii="DejaVu Sans" w:hAnsi="DejaVu Sans" w:eastAsia="DejaVu Sans" w:cs="DejaVu Sans"/>
+                <w:i w:val="false"/>
+                <w:b w:val="false"/>
+                <w:u w:val="none"/>
+                <w:sz w:val="22"/>
+                <w:szCs w:val="22"/>
+                <w:color w:val="000000"/>
+              </w:rPr>
+              <w:t xml:space="preserve">8 (0.2)</w:t>
+            </w:r>
+          </w:p>
+        </w:tc>
+        <w:tc>
+          <w:tcPr>
+            <w:tcBorders>
+              <w:bottom w:val="none" w:sz="0" w:space="0" w:color="000000"/>
+              <w:top w:val="none" w:sz="0" w:space="0" w:color="000000"/>
+              <w:left w:val="none" w:sz="0" w:space="0" w:color="000000"/>
+              <w:right w:val="none" w:sz="0" w:space="0" w:color="000000"/>
+            </w:tcBorders>
+            <w:shd w:val="clear" w:color="auto" w:fill="FFFFFF"/>
+            <w:tcMar>
+              <w:top w:w="0" w:type="dxa"/>
+              <w:bottom w:w="0" w:type="dxa"/>
+              <w:left w:w="0" w:type="dxa"/>
+              <w:right w:w="0" w:type="dxa"/>
+            </w:tcMar>
+            <w:vAlign w:val="top"/>
+          </w:tcPr>
+          <w:p>
+            <w:pPr>
+              <w:pStyle w:val="Normal"/>
+              <w:jc w:val="center"/>
+              <w:pBdr>
+                <w:bottom w:val="none" w:sz="0" w:space="0" w:color="000000"/>
+                <w:top w:val="none" w:sz="0" w:space="0" w:color="000000"/>
+                <w:left w:val="none" w:sz="0" w:space="0" w:color="000000"/>
+                <w:right w:val="none" w:sz="0" w:space="0" w:color="000000"/>
+              </w:pBdr>
+              <w:spacing w:after="100" w:before="100" w:line="240"/>
+              <w:ind w:left="100" w:right="100" w:firstLine="0" w:firstLineChars="0"/>
+            </w:pPr>
+            <w:r>
+              <w:rPr>
+                <w:rFonts w:ascii="DejaVu Sans" w:hAnsi="DejaVu Sans" w:eastAsia="DejaVu Sans" w:cs="DejaVu Sans"/>
+                <w:i w:val="false"/>
+                <w:b w:val="false"/>
+                <w:u w:val="none"/>
+                <w:sz w:val="22"/>
+                <w:szCs w:val="22"/>
+                <w:color w:val="000000"/>
+              </w:rPr>
+              <w:t xml:space="preserve">128 (0.1)</w:t>
             </w:r>
           </w:p>
         </w:tc>
@@ -8792,7 +9344,7 @@
         <w:trPr>
           <w:trHeight w:val="607" w:hRule="auto"/>
         </w:trPr>
-        body63
+        body67
         <w:tc>
           <w:tcPr>
             <w:tcBorders>
@@ -8833,95 +9385,95 @@
                 <w:szCs w:val="22"/>
                 <w:color w:val="000000"/>
               </w:rPr>
-              <w:t xml:space="preserve">-1</w:t>
-            </w:r>
-          </w:p>
-        </w:tc>
-        <w:tc>
-          <w:tcPr>
-            <w:tcBorders>
-              <w:bottom w:val="none" w:sz="0" w:space="0" w:color="000000"/>
-              <w:top w:val="none" w:sz="0" w:space="0" w:color="000000"/>
-              <w:left w:val="none" w:sz="0" w:space="0" w:color="000000"/>
-              <w:right w:val="none" w:sz="0" w:space="0" w:color="000000"/>
-            </w:tcBorders>
-            <w:shd w:val="clear" w:color="auto" w:fill="FFFFFF"/>
-            <w:tcMar>
-              <w:top w:w="0" w:type="dxa"/>
-              <w:bottom w:w="0" w:type="dxa"/>
-              <w:left w:w="0" w:type="dxa"/>
-              <w:right w:w="0" w:type="dxa"/>
-            </w:tcMar>
-            <w:vAlign w:val="top"/>
-          </w:tcPr>
-          <w:p>
-            <w:pPr>
-              <w:pStyle w:val="Normal"/>
-              <w:jc w:val="center"/>
-              <w:pBdr>
-                <w:bottom w:val="none" w:sz="0" w:space="0" w:color="000000"/>
-                <w:top w:val="none" w:sz="0" w:space="0" w:color="000000"/>
-                <w:left w:val="none" w:sz="0" w:space="0" w:color="000000"/>
-                <w:right w:val="none" w:sz="0" w:space="0" w:color="000000"/>
-              </w:pBdr>
-              <w:spacing w:after="100" w:before="100" w:line="240"/>
-              <w:ind w:left="100" w:right="100" w:firstLine="0" w:firstLineChars="0"/>
-            </w:pPr>
-            <w:r>
-              <w:rPr>
-                <w:rFonts w:ascii="DejaVu Sans" w:hAnsi="DejaVu Sans" w:eastAsia="DejaVu Sans" w:cs="DejaVu Sans"/>
-                <w:i w:val="false"/>
-                <w:b w:val="false"/>
-                <w:u w:val="none"/>
-                <w:sz w:val="22"/>
-                <w:szCs w:val="22"/>
-                <w:color w:val="000000"/>
-              </w:rPr>
-              <w:t xml:space="preserve">5 (0.2)</w:t>
-            </w:r>
-          </w:p>
-        </w:tc>
-        <w:tc>
-          <w:tcPr>
-            <w:tcBorders>
-              <w:bottom w:val="none" w:sz="0" w:space="0" w:color="000000"/>
-              <w:top w:val="none" w:sz="0" w:space="0" w:color="000000"/>
-              <w:left w:val="none" w:sz="0" w:space="0" w:color="000000"/>
-              <w:right w:val="none" w:sz="0" w:space="0" w:color="000000"/>
-            </w:tcBorders>
-            <w:shd w:val="clear" w:color="auto" w:fill="FFFFFF"/>
-            <w:tcMar>
-              <w:top w:w="0" w:type="dxa"/>
-              <w:bottom w:w="0" w:type="dxa"/>
-              <w:left w:w="0" w:type="dxa"/>
-              <w:right w:w="0" w:type="dxa"/>
-            </w:tcMar>
-            <w:vAlign w:val="top"/>
-          </w:tcPr>
-          <w:p>
-            <w:pPr>
-              <w:pStyle w:val="Normal"/>
-              <w:jc w:val="center"/>
-              <w:pBdr>
-                <w:bottom w:val="none" w:sz="0" w:space="0" w:color="000000"/>
-                <w:top w:val="none" w:sz="0" w:space="0" w:color="000000"/>
-                <w:left w:val="none" w:sz="0" w:space="0" w:color="000000"/>
-                <w:right w:val="none" w:sz="0" w:space="0" w:color="000000"/>
-              </w:pBdr>
-              <w:spacing w:after="100" w:before="100" w:line="240"/>
-              <w:ind w:left="100" w:right="100" w:firstLine="0" w:firstLineChars="0"/>
-            </w:pPr>
-            <w:r>
-              <w:rPr>
-                <w:rFonts w:ascii="DejaVu Sans" w:hAnsi="DejaVu Sans" w:eastAsia="DejaVu Sans" w:cs="DejaVu Sans"/>
-                <w:i w:val="false"/>
-                <w:b w:val="false"/>
-                <w:u w:val="none"/>
-                <w:sz w:val="22"/>
-                <w:szCs w:val="22"/>
-                <w:color w:val="000000"/>
-              </w:rPr>
-              <w:t xml:space="preserve">169 (0.2)</w:t>
+              <w:t xml:space="preserve">Excellent</w:t>
+            </w:r>
+          </w:p>
+        </w:tc>
+        <w:tc>
+          <w:tcPr>
+            <w:tcBorders>
+              <w:bottom w:val="none" w:sz="0" w:space="0" w:color="000000"/>
+              <w:top w:val="none" w:sz="0" w:space="0" w:color="000000"/>
+              <w:left w:val="none" w:sz="0" w:space="0" w:color="000000"/>
+              <w:right w:val="none" w:sz="0" w:space="0" w:color="000000"/>
+            </w:tcBorders>
+            <w:shd w:val="clear" w:color="auto" w:fill="FFFFFF"/>
+            <w:tcMar>
+              <w:top w:w="0" w:type="dxa"/>
+              <w:bottom w:w="0" w:type="dxa"/>
+              <w:left w:w="0" w:type="dxa"/>
+              <w:right w:w="0" w:type="dxa"/>
+            </w:tcMar>
+            <w:vAlign w:val="top"/>
+          </w:tcPr>
+          <w:p>
+            <w:pPr>
+              <w:pStyle w:val="Normal"/>
+              <w:jc w:val="center"/>
+              <w:pBdr>
+                <w:bottom w:val="none" w:sz="0" w:space="0" w:color="000000"/>
+                <w:top w:val="none" w:sz="0" w:space="0" w:color="000000"/>
+                <w:left w:val="none" w:sz="0" w:space="0" w:color="000000"/>
+                <w:right w:val="none" w:sz="0" w:space="0" w:color="000000"/>
+              </w:pBdr>
+              <w:spacing w:after="100" w:before="100" w:line="240"/>
+              <w:ind w:left="100" w:right="100" w:firstLine="0" w:firstLineChars="0"/>
+            </w:pPr>
+            <w:r>
+              <w:rPr>
+                <w:rFonts w:ascii="DejaVu Sans" w:hAnsi="DejaVu Sans" w:eastAsia="DejaVu Sans" w:cs="DejaVu Sans"/>
+                <w:i w:val="false"/>
+                <w:b w:val="false"/>
+                <w:u w:val="none"/>
+                <w:sz w:val="22"/>
+                <w:szCs w:val="22"/>
+                <w:color w:val="000000"/>
+              </w:rPr>
+              <w:t xml:space="preserve">482 (15)</w:t>
+            </w:r>
+          </w:p>
+        </w:tc>
+        <w:tc>
+          <w:tcPr>
+            <w:tcBorders>
+              <w:bottom w:val="none" w:sz="0" w:space="0" w:color="000000"/>
+              <w:top w:val="none" w:sz="0" w:space="0" w:color="000000"/>
+              <w:left w:val="none" w:sz="0" w:space="0" w:color="000000"/>
+              <w:right w:val="none" w:sz="0" w:space="0" w:color="000000"/>
+            </w:tcBorders>
+            <w:shd w:val="clear" w:color="auto" w:fill="FFFFFF"/>
+            <w:tcMar>
+              <w:top w:w="0" w:type="dxa"/>
+              <w:bottom w:w="0" w:type="dxa"/>
+              <w:left w:w="0" w:type="dxa"/>
+              <w:right w:w="0" w:type="dxa"/>
+            </w:tcMar>
+            <w:vAlign w:val="top"/>
+          </w:tcPr>
+          <w:p>
+            <w:pPr>
+              <w:pStyle w:val="Normal"/>
+              <w:jc w:val="center"/>
+              <w:pBdr>
+                <w:bottom w:val="none" w:sz="0" w:space="0" w:color="000000"/>
+                <w:top w:val="none" w:sz="0" w:space="0" w:color="000000"/>
+                <w:left w:val="none" w:sz="0" w:space="0" w:color="000000"/>
+                <w:right w:val="none" w:sz="0" w:space="0" w:color="000000"/>
+              </w:pBdr>
+              <w:spacing w:after="100" w:before="100" w:line="240"/>
+              <w:ind w:left="100" w:right="100" w:firstLine="0" w:firstLineChars="0"/>
+            </w:pPr>
+            <w:r>
+              <w:rPr>
+                <w:rFonts w:ascii="DejaVu Sans" w:hAnsi="DejaVu Sans" w:eastAsia="DejaVu Sans" w:cs="DejaVu Sans"/>
+                <w:i w:val="false"/>
+                <w:b w:val="false"/>
+                <w:u w:val="none"/>
+                <w:sz w:val="22"/>
+                <w:szCs w:val="22"/>
+                <w:color w:val="000000"/>
+              </w:rPr>
+              <w:t xml:space="preserve">19,668 (23)</w:t>
             </w:r>
           </w:p>
         </w:tc>
@@ -8930,7 +9482,7 @@
         <w:trPr>
           <w:trHeight w:val="607" w:hRule="auto"/>
         </w:trPr>
-        body64
+        body68
         <w:tc>
           <w:tcPr>
             <w:tcBorders>
@@ -8971,95 +9523,95 @@
                 <w:szCs w:val="22"/>
                 <w:color w:val="000000"/>
               </w:rPr>
-              <w:t xml:space="preserve">0</w:t>
-            </w:r>
-          </w:p>
-        </w:tc>
-        <w:tc>
-          <w:tcPr>
-            <w:tcBorders>
-              <w:bottom w:val="none" w:sz="0" w:space="0" w:color="000000"/>
-              <w:top w:val="none" w:sz="0" w:space="0" w:color="000000"/>
-              <w:left w:val="none" w:sz="0" w:space="0" w:color="000000"/>
-              <w:right w:val="none" w:sz="0" w:space="0" w:color="000000"/>
-            </w:tcBorders>
-            <w:shd w:val="clear" w:color="auto" w:fill="FFFFFF"/>
-            <w:tcMar>
-              <w:top w:w="0" w:type="dxa"/>
-              <w:bottom w:w="0" w:type="dxa"/>
-              <w:left w:w="0" w:type="dxa"/>
-              <w:right w:w="0" w:type="dxa"/>
-            </w:tcMar>
-            <w:vAlign w:val="top"/>
-          </w:tcPr>
-          <w:p>
-            <w:pPr>
-              <w:pStyle w:val="Normal"/>
-              <w:jc w:val="center"/>
-              <w:pBdr>
-                <w:bottom w:val="none" w:sz="0" w:space="0" w:color="000000"/>
-                <w:top w:val="none" w:sz="0" w:space="0" w:color="000000"/>
-                <w:left w:val="none" w:sz="0" w:space="0" w:color="000000"/>
-                <w:right w:val="none" w:sz="0" w:space="0" w:color="000000"/>
-              </w:pBdr>
-              <w:spacing w:after="100" w:before="100" w:line="240"/>
-              <w:ind w:left="100" w:right="100" w:firstLine="0" w:firstLineChars="0"/>
-            </w:pPr>
-            <w:r>
-              <w:rPr>
-                <w:rFonts w:ascii="DejaVu Sans" w:hAnsi="DejaVu Sans" w:eastAsia="DejaVu Sans" w:cs="DejaVu Sans"/>
-                <w:i w:val="false"/>
-                <w:b w:val="false"/>
-                <w:u w:val="none"/>
-                <w:sz w:val="22"/>
-                <w:szCs w:val="22"/>
-                <w:color w:val="000000"/>
-              </w:rPr>
-              <w:t xml:space="preserve">2,880 (90)</w:t>
-            </w:r>
-          </w:p>
-        </w:tc>
-        <w:tc>
-          <w:tcPr>
-            <w:tcBorders>
-              <w:bottom w:val="none" w:sz="0" w:space="0" w:color="000000"/>
-              <w:top w:val="none" w:sz="0" w:space="0" w:color="000000"/>
-              <w:left w:val="none" w:sz="0" w:space="0" w:color="000000"/>
-              <w:right w:val="none" w:sz="0" w:space="0" w:color="000000"/>
-            </w:tcBorders>
-            <w:shd w:val="clear" w:color="auto" w:fill="FFFFFF"/>
-            <w:tcMar>
-              <w:top w:w="0" w:type="dxa"/>
-              <w:bottom w:w="0" w:type="dxa"/>
-              <w:left w:w="0" w:type="dxa"/>
-              <w:right w:w="0" w:type="dxa"/>
-            </w:tcMar>
-            <w:vAlign w:val="top"/>
-          </w:tcPr>
-          <w:p>
-            <w:pPr>
-              <w:pStyle w:val="Normal"/>
-              <w:jc w:val="center"/>
-              <w:pBdr>
-                <w:bottom w:val="none" w:sz="0" w:space="0" w:color="000000"/>
-                <w:top w:val="none" w:sz="0" w:space="0" w:color="000000"/>
-                <w:left w:val="none" w:sz="0" w:space="0" w:color="000000"/>
-                <w:right w:val="none" w:sz="0" w:space="0" w:color="000000"/>
-              </w:pBdr>
-              <w:spacing w:after="100" w:before="100" w:line="240"/>
-              <w:ind w:left="100" w:right="100" w:firstLine="0" w:firstLineChars="0"/>
-            </w:pPr>
-            <w:r>
-              <w:rPr>
-                <w:rFonts w:ascii="DejaVu Sans" w:hAnsi="DejaVu Sans" w:eastAsia="DejaVu Sans" w:cs="DejaVu Sans"/>
-                <w:i w:val="false"/>
-                <w:b w:val="false"/>
-                <w:u w:val="none"/>
-                <w:sz w:val="22"/>
-                <w:szCs w:val="22"/>
-                <w:color w:val="000000"/>
-              </w:rPr>
-              <w:t xml:space="preserve">80,524 (93)</w:t>
+              <w:t xml:space="preserve">Fair</w:t>
+            </w:r>
+          </w:p>
+        </w:tc>
+        <w:tc>
+          <w:tcPr>
+            <w:tcBorders>
+              <w:bottom w:val="none" w:sz="0" w:space="0" w:color="000000"/>
+              <w:top w:val="none" w:sz="0" w:space="0" w:color="000000"/>
+              <w:left w:val="none" w:sz="0" w:space="0" w:color="000000"/>
+              <w:right w:val="none" w:sz="0" w:space="0" w:color="000000"/>
+            </w:tcBorders>
+            <w:shd w:val="clear" w:color="auto" w:fill="FFFFFF"/>
+            <w:tcMar>
+              <w:top w:w="0" w:type="dxa"/>
+              <w:bottom w:w="0" w:type="dxa"/>
+              <w:left w:w="0" w:type="dxa"/>
+              <w:right w:w="0" w:type="dxa"/>
+            </w:tcMar>
+            <w:vAlign w:val="top"/>
+          </w:tcPr>
+          <w:p>
+            <w:pPr>
+              <w:pStyle w:val="Normal"/>
+              <w:jc w:val="center"/>
+              <w:pBdr>
+                <w:bottom w:val="none" w:sz="0" w:space="0" w:color="000000"/>
+                <w:top w:val="none" w:sz="0" w:space="0" w:color="000000"/>
+                <w:left w:val="none" w:sz="0" w:space="0" w:color="000000"/>
+                <w:right w:val="none" w:sz="0" w:space="0" w:color="000000"/>
+              </w:pBdr>
+              <w:spacing w:after="100" w:before="100" w:line="240"/>
+              <w:ind w:left="100" w:right="100" w:firstLine="0" w:firstLineChars="0"/>
+            </w:pPr>
+            <w:r>
+              <w:rPr>
+                <w:rFonts w:ascii="DejaVu Sans" w:hAnsi="DejaVu Sans" w:eastAsia="DejaVu Sans" w:cs="DejaVu Sans"/>
+                <w:i w:val="false"/>
+                <w:b w:val="false"/>
+                <w:u w:val="none"/>
+                <w:sz w:val="22"/>
+                <w:szCs w:val="22"/>
+                <w:color w:val="000000"/>
+              </w:rPr>
+              <w:t xml:space="preserve">687 (21)</w:t>
+            </w:r>
+          </w:p>
+        </w:tc>
+        <w:tc>
+          <w:tcPr>
+            <w:tcBorders>
+              <w:bottom w:val="none" w:sz="0" w:space="0" w:color="000000"/>
+              <w:top w:val="none" w:sz="0" w:space="0" w:color="000000"/>
+              <w:left w:val="none" w:sz="0" w:space="0" w:color="000000"/>
+              <w:right w:val="none" w:sz="0" w:space="0" w:color="000000"/>
+            </w:tcBorders>
+            <w:shd w:val="clear" w:color="auto" w:fill="FFFFFF"/>
+            <w:tcMar>
+              <w:top w:w="0" w:type="dxa"/>
+              <w:bottom w:w="0" w:type="dxa"/>
+              <w:left w:w="0" w:type="dxa"/>
+              <w:right w:w="0" w:type="dxa"/>
+            </w:tcMar>
+            <w:vAlign w:val="top"/>
+          </w:tcPr>
+          <w:p>
+            <w:pPr>
+              <w:pStyle w:val="Normal"/>
+              <w:jc w:val="center"/>
+              <w:pBdr>
+                <w:bottom w:val="none" w:sz="0" w:space="0" w:color="000000"/>
+                <w:top w:val="none" w:sz="0" w:space="0" w:color="000000"/>
+                <w:left w:val="none" w:sz="0" w:space="0" w:color="000000"/>
+                <w:right w:val="none" w:sz="0" w:space="0" w:color="000000"/>
+              </w:pBdr>
+              <w:spacing w:after="100" w:before="100" w:line="240"/>
+              <w:ind w:left="100" w:right="100" w:firstLine="0" w:firstLineChars="0"/>
+            </w:pPr>
+            <w:r>
+              <w:rPr>
+                <w:rFonts w:ascii="DejaVu Sans" w:hAnsi="DejaVu Sans" w:eastAsia="DejaVu Sans" w:cs="DejaVu Sans"/>
+                <w:i w:val="false"/>
+                <w:b w:val="false"/>
+                <w:u w:val="none"/>
+                <w:sz w:val="22"/>
+                <w:szCs w:val="22"/>
+                <w:color w:val="000000"/>
+              </w:rPr>
+              <w:t xml:space="preserve">12,749 (15)</w:t>
             </w:r>
           </w:p>
         </w:tc>
@@ -9068,7 +9620,7 @@
         <w:trPr>
           <w:trHeight w:val="607" w:hRule="auto"/>
         </w:trPr>
-        body65
+        body69
         <w:tc>
           <w:tcPr>
             <w:tcBorders>
@@ -9109,647 +9661,95 @@
                 <w:szCs w:val="22"/>
                 <w:color w:val="000000"/>
               </w:rPr>
-              <w:t xml:space="preserve">1</w:t>
-            </w:r>
-          </w:p>
-        </w:tc>
-        <w:tc>
-          <w:tcPr>
-            <w:tcBorders>
-              <w:bottom w:val="none" w:sz="0" w:space="0" w:color="000000"/>
-              <w:top w:val="none" w:sz="0" w:space="0" w:color="000000"/>
-              <w:left w:val="none" w:sz="0" w:space="0" w:color="000000"/>
-              <w:right w:val="none" w:sz="0" w:space="0" w:color="000000"/>
-            </w:tcBorders>
-            <w:shd w:val="clear" w:color="auto" w:fill="FFFFFF"/>
-            <w:tcMar>
-              <w:top w:w="0" w:type="dxa"/>
-              <w:bottom w:w="0" w:type="dxa"/>
-              <w:left w:w="0" w:type="dxa"/>
-              <w:right w:w="0" w:type="dxa"/>
-            </w:tcMar>
-            <w:vAlign w:val="top"/>
-          </w:tcPr>
-          <w:p>
-            <w:pPr>
-              <w:pStyle w:val="Normal"/>
-              <w:jc w:val="center"/>
-              <w:pBdr>
-                <w:bottom w:val="none" w:sz="0" w:space="0" w:color="000000"/>
-                <w:top w:val="none" w:sz="0" w:space="0" w:color="000000"/>
-                <w:left w:val="none" w:sz="0" w:space="0" w:color="000000"/>
-                <w:right w:val="none" w:sz="0" w:space="0" w:color="000000"/>
-              </w:pBdr>
-              <w:spacing w:after="100" w:before="100" w:line="240"/>
-              <w:ind w:left="100" w:right="100" w:firstLine="0" w:firstLineChars="0"/>
-            </w:pPr>
-            <w:r>
-              <w:rPr>
-                <w:rFonts w:ascii="DejaVu Sans" w:hAnsi="DejaVu Sans" w:eastAsia="DejaVu Sans" w:cs="DejaVu Sans"/>
-                <w:i w:val="false"/>
-                <w:b w:val="false"/>
-                <w:u w:val="none"/>
-                <w:sz w:val="22"/>
-                <w:szCs w:val="22"/>
-                <w:color w:val="000000"/>
-              </w:rPr>
-              <w:t xml:space="preserve">314 (9.8)</w:t>
-            </w:r>
-          </w:p>
-        </w:tc>
-        <w:tc>
-          <w:tcPr>
-            <w:tcBorders>
-              <w:bottom w:val="none" w:sz="0" w:space="0" w:color="000000"/>
-              <w:top w:val="none" w:sz="0" w:space="0" w:color="000000"/>
-              <w:left w:val="none" w:sz="0" w:space="0" w:color="000000"/>
-              <w:right w:val="none" w:sz="0" w:space="0" w:color="000000"/>
-            </w:tcBorders>
-            <w:shd w:val="clear" w:color="auto" w:fill="FFFFFF"/>
-            <w:tcMar>
-              <w:top w:w="0" w:type="dxa"/>
-              <w:bottom w:w="0" w:type="dxa"/>
-              <w:left w:w="0" w:type="dxa"/>
-              <w:right w:w="0" w:type="dxa"/>
-            </w:tcMar>
-            <w:vAlign w:val="top"/>
-          </w:tcPr>
-          <w:p>
-            <w:pPr>
-              <w:pStyle w:val="Normal"/>
-              <w:jc w:val="center"/>
-              <w:pBdr>
-                <w:bottom w:val="none" w:sz="0" w:space="0" w:color="000000"/>
-                <w:top w:val="none" w:sz="0" w:space="0" w:color="000000"/>
-                <w:left w:val="none" w:sz="0" w:space="0" w:color="000000"/>
-                <w:right w:val="none" w:sz="0" w:space="0" w:color="000000"/>
-              </w:pBdr>
-              <w:spacing w:after="100" w:before="100" w:line="240"/>
-              <w:ind w:left="100" w:right="100" w:firstLine="0" w:firstLineChars="0"/>
-            </w:pPr>
-            <w:r>
-              <w:rPr>
-                <w:rFonts w:ascii="DejaVu Sans" w:hAnsi="DejaVu Sans" w:eastAsia="DejaVu Sans" w:cs="DejaVu Sans"/>
-                <w:i w:val="false"/>
-                <w:b w:val="false"/>
-                <w:u w:val="none"/>
-                <w:sz w:val="22"/>
-                <w:szCs w:val="22"/>
-                <w:color w:val="000000"/>
-              </w:rPr>
-              <w:t xml:space="preserve">6,291 (7.2)</w:t>
-            </w:r>
-          </w:p>
-        </w:tc>
-      </w:tr>
-      <w:tr>
-        <w:trPr>
-          <w:trHeight w:val="624" w:hRule="auto"/>
-        </w:trPr>
-        body66
-        <w:tc>
-          <w:tcPr>
-            <w:tcBorders>
-              <w:bottom w:val="none" w:sz="0" w:space="0" w:color="000000"/>
-              <w:top w:val="none" w:sz="0" w:space="0" w:color="000000"/>
-              <w:left w:val="none" w:sz="0" w:space="0" w:color="000000"/>
-              <w:right w:val="none" w:sz="0" w:space="0" w:color="000000"/>
-            </w:tcBorders>
-            <w:shd w:val="clear" w:color="auto" w:fill="FFFFFF"/>
-            <w:tcMar>
-              <w:top w:w="0" w:type="dxa"/>
-              <w:bottom w:w="0" w:type="dxa"/>
-              <w:left w:w="0" w:type="dxa"/>
-              <w:right w:w="0" w:type="dxa"/>
-            </w:tcMar>
-            <w:vAlign w:val="top"/>
-          </w:tcPr>
-          <w:p>
-            <w:pPr>
-              <w:pStyle w:val="Normal"/>
-              <w:jc w:val="left"/>
-              <w:pBdr>
-                <w:bottom w:val="none" w:sz="0" w:space="0" w:color="000000"/>
-                <w:top w:val="none" w:sz="0" w:space="0" w:color="000000"/>
-                <w:left w:val="none" w:sz="0" w:space="0" w:color="000000"/>
-                <w:right w:val="none" w:sz="0" w:space="0" w:color="000000"/>
-              </w:pBdr>
-              <w:spacing w:after="100" w:before="100" w:line="240"/>
-              <w:ind w:left="100" w:right="100" w:firstLine="0" w:firstLineChars="0"/>
-            </w:pPr>
-            <w:r>
-              <w:rPr>
-                <w:rFonts w:ascii="DejaVu Sans" w:hAnsi="DejaVu Sans" w:eastAsia="DejaVu Sans" w:cs="DejaVu Sans"/>
-                <w:i w:val="false"/>
-                <w:b w:val="false"/>
-                <w:u w:val="none"/>
-                <w:sz w:val="22"/>
-                <w:szCs w:val="22"/>
-                <w:color w:val="000000"/>
-              </w:rPr>
-              <w:t xml:space="preserve">Systolic blood pressure, Median (Q1, Q3)</w:t>
-            </w:r>
-          </w:p>
-        </w:tc>
-        <w:tc>
-          <w:tcPr>
-            <w:tcBorders>
-              <w:bottom w:val="none" w:sz="0" w:space="0" w:color="000000"/>
-              <w:top w:val="none" w:sz="0" w:space="0" w:color="000000"/>
-              <w:left w:val="none" w:sz="0" w:space="0" w:color="000000"/>
-              <w:right w:val="none" w:sz="0" w:space="0" w:color="000000"/>
-            </w:tcBorders>
-            <w:shd w:val="clear" w:color="auto" w:fill="FFFFFF"/>
-            <w:tcMar>
-              <w:top w:w="0" w:type="dxa"/>
-              <w:bottom w:w="0" w:type="dxa"/>
-              <w:left w:w="0" w:type="dxa"/>
-              <w:right w:w="0" w:type="dxa"/>
-            </w:tcMar>
-            <w:vAlign w:val="top"/>
-          </w:tcPr>
-          <w:p>
-            <w:pPr>
-              <w:pStyle w:val="Normal"/>
-              <w:jc w:val="center"/>
-              <w:pBdr>
-                <w:bottom w:val="none" w:sz="0" w:space="0" w:color="000000"/>
-                <w:top w:val="none" w:sz="0" w:space="0" w:color="000000"/>
-                <w:left w:val="none" w:sz="0" w:space="0" w:color="000000"/>
-                <w:right w:val="none" w:sz="0" w:space="0" w:color="000000"/>
-              </w:pBdr>
-              <w:spacing w:after="100" w:before="100" w:line="240"/>
-              <w:ind w:left="100" w:right="100" w:firstLine="0" w:firstLineChars="0"/>
-            </w:pPr>
-            <w:r>
-              <w:rPr>
-                <w:rFonts w:ascii="DejaVu Sans" w:hAnsi="DejaVu Sans" w:eastAsia="DejaVu Sans" w:cs="DejaVu Sans"/>
-                <w:i w:val="false"/>
-                <w:b w:val="false"/>
-                <w:u w:val="none"/>
-                <w:sz w:val="22"/>
-                <w:szCs w:val="22"/>
-                <w:color w:val="000000"/>
-              </w:rPr>
-              <w:t xml:space="preserve">144.0 (132.0, 159.0)</w:t>
-            </w:r>
-          </w:p>
-        </w:tc>
-        <w:tc>
-          <w:tcPr>
-            <w:tcBorders>
-              <w:bottom w:val="none" w:sz="0" w:space="0" w:color="000000"/>
-              <w:top w:val="none" w:sz="0" w:space="0" w:color="000000"/>
-              <w:left w:val="none" w:sz="0" w:space="0" w:color="000000"/>
-              <w:right w:val="none" w:sz="0" w:space="0" w:color="000000"/>
-            </w:tcBorders>
-            <w:shd w:val="clear" w:color="auto" w:fill="FFFFFF"/>
-            <w:tcMar>
-              <w:top w:w="0" w:type="dxa"/>
-              <w:bottom w:w="0" w:type="dxa"/>
-              <w:left w:w="0" w:type="dxa"/>
-              <w:right w:w="0" w:type="dxa"/>
-            </w:tcMar>
-            <w:vAlign w:val="top"/>
-          </w:tcPr>
-          <w:p>
-            <w:pPr>
-              <w:pStyle w:val="Normal"/>
-              <w:jc w:val="center"/>
-              <w:pBdr>
-                <w:bottom w:val="none" w:sz="0" w:space="0" w:color="000000"/>
-                <w:top w:val="none" w:sz="0" w:space="0" w:color="000000"/>
-                <w:left w:val="none" w:sz="0" w:space="0" w:color="000000"/>
-                <w:right w:val="none" w:sz="0" w:space="0" w:color="000000"/>
-              </w:pBdr>
-              <w:spacing w:after="100" w:before="100" w:line="240"/>
-              <w:ind w:left="100" w:right="100" w:firstLine="0" w:firstLineChars="0"/>
-            </w:pPr>
-            <w:r>
-              <w:rPr>
-                <w:rFonts w:ascii="DejaVu Sans" w:hAnsi="DejaVu Sans" w:eastAsia="DejaVu Sans" w:cs="DejaVu Sans"/>
-                <w:i w:val="false"/>
-                <w:b w:val="false"/>
-                <w:u w:val="none"/>
-                <w:sz w:val="22"/>
-                <w:szCs w:val="22"/>
-                <w:color w:val="000000"/>
-              </w:rPr>
-              <w:t xml:space="preserve">137.0 (124.0, 150.0)</w:t>
-            </w:r>
-          </w:p>
-        </w:tc>
-      </w:tr>
-      <w:tr>
-        <w:trPr>
-          <w:trHeight w:val="624" w:hRule="auto"/>
-        </w:trPr>
-        body67
-        <w:tc>
-          <w:tcPr>
-            <w:tcBorders>
-              <w:bottom w:val="none" w:sz="0" w:space="0" w:color="000000"/>
-              <w:top w:val="none" w:sz="0" w:space="0" w:color="000000"/>
-              <w:left w:val="none" w:sz="0" w:space="0" w:color="000000"/>
-              <w:right w:val="none" w:sz="0" w:space="0" w:color="000000"/>
-            </w:tcBorders>
-            <w:shd w:val="clear" w:color="auto" w:fill="FFFFFF"/>
-            <w:tcMar>
-              <w:top w:w="0" w:type="dxa"/>
-              <w:bottom w:w="0" w:type="dxa"/>
-              <w:left w:w="0" w:type="dxa"/>
-              <w:right w:w="0" w:type="dxa"/>
-            </w:tcMar>
-            <w:vAlign w:val="top"/>
-          </w:tcPr>
-          <w:p>
-            <w:pPr>
-              <w:pStyle w:val="Normal"/>
-              <w:jc w:val="left"/>
-              <w:pBdr>
-                <w:bottom w:val="none" w:sz="0" w:space="0" w:color="000000"/>
-                <w:top w:val="none" w:sz="0" w:space="0" w:color="000000"/>
-                <w:left w:val="none" w:sz="0" w:space="0" w:color="000000"/>
-                <w:right w:val="none" w:sz="0" w:space="0" w:color="000000"/>
-              </w:pBdr>
-              <w:spacing w:after="100" w:before="100" w:line="240"/>
-              <w:ind w:left="100" w:right="100" w:firstLine="0" w:firstLineChars="0"/>
-            </w:pPr>
-            <w:r>
-              <w:rPr>
-                <w:rFonts w:ascii="DejaVu Sans" w:hAnsi="DejaVu Sans" w:eastAsia="DejaVu Sans" w:cs="DejaVu Sans"/>
-                <w:i w:val="false"/>
-                <w:b w:val="false"/>
-                <w:u w:val="none"/>
-                <w:sz w:val="22"/>
-                <w:szCs w:val="22"/>
-                <w:color w:val="000000"/>
-              </w:rPr>
-              <w:t xml:space="preserve">Diastolic blood pressure, Median (Q1, Q3)</w:t>
-            </w:r>
-          </w:p>
-        </w:tc>
-        <w:tc>
-          <w:tcPr>
-            <w:tcBorders>
-              <w:bottom w:val="none" w:sz="0" w:space="0" w:color="000000"/>
-              <w:top w:val="none" w:sz="0" w:space="0" w:color="000000"/>
-              <w:left w:val="none" w:sz="0" w:space="0" w:color="000000"/>
-              <w:right w:val="none" w:sz="0" w:space="0" w:color="000000"/>
-            </w:tcBorders>
-            <w:shd w:val="clear" w:color="auto" w:fill="FFFFFF"/>
-            <w:tcMar>
-              <w:top w:w="0" w:type="dxa"/>
-              <w:bottom w:w="0" w:type="dxa"/>
-              <w:left w:w="0" w:type="dxa"/>
-              <w:right w:w="0" w:type="dxa"/>
-            </w:tcMar>
-            <w:vAlign w:val="top"/>
-          </w:tcPr>
-          <w:p>
-            <w:pPr>
-              <w:pStyle w:val="Normal"/>
-              <w:jc w:val="center"/>
-              <w:pBdr>
-                <w:bottom w:val="none" w:sz="0" w:space="0" w:color="000000"/>
-                <w:top w:val="none" w:sz="0" w:space="0" w:color="000000"/>
-                <w:left w:val="none" w:sz="0" w:space="0" w:color="000000"/>
-                <w:right w:val="none" w:sz="0" w:space="0" w:color="000000"/>
-              </w:pBdr>
-              <w:spacing w:after="100" w:before="100" w:line="240"/>
-              <w:ind w:left="100" w:right="100" w:firstLine="0" w:firstLineChars="0"/>
-            </w:pPr>
-            <w:r>
-              <w:rPr>
-                <w:rFonts w:ascii="DejaVu Sans" w:hAnsi="DejaVu Sans" w:eastAsia="DejaVu Sans" w:cs="DejaVu Sans"/>
-                <w:i w:val="false"/>
-                <w:b w:val="false"/>
-                <w:u w:val="none"/>
-                <w:sz w:val="22"/>
-                <w:szCs w:val="22"/>
-                <w:color w:val="000000"/>
-              </w:rPr>
-              <w:t xml:space="preserve">83.0 (76.0, 91.0)</w:t>
-            </w:r>
-          </w:p>
-        </w:tc>
-        <w:tc>
-          <w:tcPr>
-            <w:tcBorders>
-              <w:bottom w:val="none" w:sz="0" w:space="0" w:color="000000"/>
-              <w:top w:val="none" w:sz="0" w:space="0" w:color="000000"/>
-              <w:left w:val="none" w:sz="0" w:space="0" w:color="000000"/>
-              <w:right w:val="none" w:sz="0" w:space="0" w:color="000000"/>
-            </w:tcBorders>
-            <w:shd w:val="clear" w:color="auto" w:fill="FFFFFF"/>
-            <w:tcMar>
-              <w:top w:w="0" w:type="dxa"/>
-              <w:bottom w:w="0" w:type="dxa"/>
-              <w:left w:w="0" w:type="dxa"/>
-              <w:right w:w="0" w:type="dxa"/>
-            </w:tcMar>
-            <w:vAlign w:val="top"/>
-          </w:tcPr>
-          <w:p>
-            <w:pPr>
-              <w:pStyle w:val="Normal"/>
-              <w:jc w:val="center"/>
-              <w:pBdr>
-                <w:bottom w:val="none" w:sz="0" w:space="0" w:color="000000"/>
-                <w:top w:val="none" w:sz="0" w:space="0" w:color="000000"/>
-                <w:left w:val="none" w:sz="0" w:space="0" w:color="000000"/>
-                <w:right w:val="none" w:sz="0" w:space="0" w:color="000000"/>
-              </w:pBdr>
-              <w:spacing w:after="100" w:before="100" w:line="240"/>
-              <w:ind w:left="100" w:right="100" w:firstLine="0" w:firstLineChars="0"/>
-            </w:pPr>
-            <w:r>
-              <w:rPr>
-                <w:rFonts w:ascii="DejaVu Sans" w:hAnsi="DejaVu Sans" w:eastAsia="DejaVu Sans" w:cs="DejaVu Sans"/>
-                <w:i w:val="false"/>
-                <w:b w:val="false"/>
-                <w:u w:val="none"/>
-                <w:sz w:val="22"/>
-                <w:szCs w:val="22"/>
-                <w:color w:val="000000"/>
-              </w:rPr>
-              <w:t xml:space="preserve">81.0 (74.0, 88.0)</w:t>
-            </w:r>
-          </w:p>
-        </w:tc>
-      </w:tr>
-      <w:tr>
-        <w:trPr>
-          <w:trHeight w:val="624" w:hRule="auto"/>
-        </w:trPr>
-        body68
-        <w:tc>
-          <w:tcPr>
-            <w:tcBorders>
-              <w:bottom w:val="none" w:sz="0" w:space="0" w:color="000000"/>
-              <w:top w:val="none" w:sz="0" w:space="0" w:color="000000"/>
-              <w:left w:val="none" w:sz="0" w:space="0" w:color="000000"/>
-              <w:right w:val="none" w:sz="0" w:space="0" w:color="000000"/>
-            </w:tcBorders>
-            <w:shd w:val="clear" w:color="auto" w:fill="FFFFFF"/>
-            <w:tcMar>
-              <w:top w:w="0" w:type="dxa"/>
-              <w:bottom w:w="0" w:type="dxa"/>
-              <w:left w:w="0" w:type="dxa"/>
-              <w:right w:w="0" w:type="dxa"/>
-            </w:tcMar>
-            <w:vAlign w:val="top"/>
-          </w:tcPr>
-          <w:p>
-            <w:pPr>
-              <w:pStyle w:val="Normal"/>
-              <w:jc w:val="left"/>
-              <w:pBdr>
-                <w:bottom w:val="none" w:sz="0" w:space="0" w:color="000000"/>
-                <w:top w:val="none" w:sz="0" w:space="0" w:color="000000"/>
-                <w:left w:val="none" w:sz="0" w:space="0" w:color="000000"/>
-                <w:right w:val="none" w:sz="0" w:space="0" w:color="000000"/>
-              </w:pBdr>
-              <w:spacing w:after="100" w:before="100" w:line="240"/>
-              <w:ind w:left="100" w:right="100" w:firstLine="0" w:firstLineChars="0"/>
-            </w:pPr>
-            <w:r>
-              <w:rPr>
-                <w:rFonts w:ascii="DejaVu Sans" w:hAnsi="DejaVu Sans" w:eastAsia="DejaVu Sans" w:cs="DejaVu Sans"/>
-                <w:i w:val="false"/>
-                <w:b w:val="false"/>
-                <w:u w:val="none"/>
-                <w:sz w:val="22"/>
-                <w:szCs w:val="22"/>
-                <w:color w:val="000000"/>
-              </w:rPr>
-              <w:t xml:space="preserve">Blood glucose (biochemistry), Median (Q1, Q3)</w:t>
-            </w:r>
-          </w:p>
-        </w:tc>
-        <w:tc>
-          <w:tcPr>
-            <w:tcBorders>
-              <w:bottom w:val="none" w:sz="0" w:space="0" w:color="000000"/>
-              <w:top w:val="none" w:sz="0" w:space="0" w:color="000000"/>
-              <w:left w:val="none" w:sz="0" w:space="0" w:color="000000"/>
-              <w:right w:val="none" w:sz="0" w:space="0" w:color="000000"/>
-            </w:tcBorders>
-            <w:shd w:val="clear" w:color="auto" w:fill="FFFFFF"/>
-            <w:tcMar>
-              <w:top w:w="0" w:type="dxa"/>
-              <w:bottom w:w="0" w:type="dxa"/>
-              <w:left w:w="0" w:type="dxa"/>
-              <w:right w:w="0" w:type="dxa"/>
-            </w:tcMar>
-            <w:vAlign w:val="top"/>
-          </w:tcPr>
-          <w:p>
-            <w:pPr>
-              <w:pStyle w:val="Normal"/>
-              <w:jc w:val="center"/>
-              <w:pBdr>
-                <w:bottom w:val="none" w:sz="0" w:space="0" w:color="000000"/>
-                <w:top w:val="none" w:sz="0" w:space="0" w:color="000000"/>
-                <w:left w:val="none" w:sz="0" w:space="0" w:color="000000"/>
-                <w:right w:val="none" w:sz="0" w:space="0" w:color="000000"/>
-              </w:pBdr>
-              <w:spacing w:after="100" w:before="100" w:line="240"/>
-              <w:ind w:left="100" w:right="100" w:firstLine="0" w:firstLineChars="0"/>
-            </w:pPr>
-            <w:r>
-              <w:rPr>
-                <w:rFonts w:ascii="DejaVu Sans" w:hAnsi="DejaVu Sans" w:eastAsia="DejaVu Sans" w:cs="DejaVu Sans"/>
-                <w:i w:val="false"/>
-                <w:b w:val="false"/>
-                <w:u w:val="none"/>
-                <w:sz w:val="22"/>
-                <w:szCs w:val="22"/>
-                <w:color w:val="000000"/>
-              </w:rPr>
-              <w:t xml:space="preserve">5.0 (4.6, 5.4)</w:t>
-            </w:r>
-          </w:p>
-        </w:tc>
-        <w:tc>
-          <w:tcPr>
-            <w:tcBorders>
-              <w:bottom w:val="none" w:sz="0" w:space="0" w:color="000000"/>
-              <w:top w:val="none" w:sz="0" w:space="0" w:color="000000"/>
-              <w:left w:val="none" w:sz="0" w:space="0" w:color="000000"/>
-              <w:right w:val="none" w:sz="0" w:space="0" w:color="000000"/>
-            </w:tcBorders>
-            <w:shd w:val="clear" w:color="auto" w:fill="FFFFFF"/>
-            <w:tcMar>
-              <w:top w:w="0" w:type="dxa"/>
-              <w:bottom w:w="0" w:type="dxa"/>
-              <w:left w:w="0" w:type="dxa"/>
-              <w:right w:w="0" w:type="dxa"/>
-            </w:tcMar>
-            <w:vAlign w:val="top"/>
-          </w:tcPr>
-          <w:p>
-            <w:pPr>
-              <w:pStyle w:val="Normal"/>
-              <w:jc w:val="center"/>
-              <w:pBdr>
-                <w:bottom w:val="none" w:sz="0" w:space="0" w:color="000000"/>
-                <w:top w:val="none" w:sz="0" w:space="0" w:color="000000"/>
-                <w:left w:val="none" w:sz="0" w:space="0" w:color="000000"/>
-                <w:right w:val="none" w:sz="0" w:space="0" w:color="000000"/>
-              </w:pBdr>
-              <w:spacing w:after="100" w:before="100" w:line="240"/>
-              <w:ind w:left="100" w:right="100" w:firstLine="0" w:firstLineChars="0"/>
-            </w:pPr>
-            <w:r>
-              <w:rPr>
-                <w:rFonts w:ascii="DejaVu Sans" w:hAnsi="DejaVu Sans" w:eastAsia="DejaVu Sans" w:cs="DejaVu Sans"/>
-                <w:i w:val="false"/>
-                <w:b w:val="false"/>
-                <w:u w:val="none"/>
-                <w:sz w:val="22"/>
-                <w:szCs w:val="22"/>
-                <w:color w:val="000000"/>
-              </w:rPr>
-              <w:t xml:space="preserve">4.9 (4.6, 5.3)</w:t>
-            </w:r>
-          </w:p>
-        </w:tc>
-      </w:tr>
-      <w:tr>
-        <w:trPr>
-          <w:trHeight w:val="624" w:hRule="auto"/>
-        </w:trPr>
-        body69
-        <w:tc>
-          <w:tcPr>
-            <w:tcBorders>
-              <w:bottom w:val="none" w:sz="0" w:space="0" w:color="000000"/>
-              <w:top w:val="none" w:sz="0" w:space="0" w:color="000000"/>
-              <w:left w:val="none" w:sz="0" w:space="0" w:color="000000"/>
-              <w:right w:val="none" w:sz="0" w:space="0" w:color="000000"/>
-            </w:tcBorders>
-            <w:shd w:val="clear" w:color="auto" w:fill="FFFFFF"/>
-            <w:tcMar>
-              <w:top w:w="0" w:type="dxa"/>
-              <w:bottom w:w="0" w:type="dxa"/>
-              <w:left w:w="0" w:type="dxa"/>
-              <w:right w:w="0" w:type="dxa"/>
-            </w:tcMar>
-            <w:vAlign w:val="top"/>
-          </w:tcPr>
-          <w:p>
-            <w:pPr>
-              <w:pStyle w:val="Normal"/>
-              <w:jc w:val="left"/>
-              <w:pBdr>
-                <w:bottom w:val="none" w:sz="0" w:space="0" w:color="000000"/>
-                <w:top w:val="none" w:sz="0" w:space="0" w:color="000000"/>
-                <w:left w:val="none" w:sz="0" w:space="0" w:color="000000"/>
-                <w:right w:val="none" w:sz="0" w:space="0" w:color="000000"/>
-              </w:pBdr>
-              <w:spacing w:after="100" w:before="100" w:line="240"/>
-              <w:ind w:left="100" w:right="100" w:firstLine="0" w:firstLineChars="0"/>
-            </w:pPr>
-            <w:r>
-              <w:rPr>
-                <w:rFonts w:ascii="DejaVu Sans" w:hAnsi="DejaVu Sans" w:eastAsia="DejaVu Sans" w:cs="DejaVu Sans"/>
-                <w:i w:val="false"/>
-                <w:b w:val="false"/>
-                <w:u w:val="none"/>
-                <w:sz w:val="22"/>
-                <w:szCs w:val="22"/>
-                <w:color w:val="000000"/>
-              </w:rPr>
-              <w:t xml:space="preserve">Overall health rating, n (%)</w:t>
-            </w:r>
-          </w:p>
-        </w:tc>
-        <w:tc>
-          <w:tcPr>
-            <w:tcBorders>
-              <w:bottom w:val="none" w:sz="0" w:space="0" w:color="000000"/>
-              <w:top w:val="none" w:sz="0" w:space="0" w:color="000000"/>
-              <w:left w:val="none" w:sz="0" w:space="0" w:color="000000"/>
-              <w:right w:val="none" w:sz="0" w:space="0" w:color="000000"/>
-            </w:tcBorders>
-            <w:shd w:val="clear" w:color="auto" w:fill="FFFFFF"/>
-            <w:tcMar>
-              <w:top w:w="0" w:type="dxa"/>
-              <w:bottom w:w="0" w:type="dxa"/>
-              <w:left w:w="0" w:type="dxa"/>
-              <w:right w:w="0" w:type="dxa"/>
-            </w:tcMar>
-            <w:vAlign w:val="top"/>
-          </w:tcPr>
-          <w:p>
-            <w:pPr>
-              <w:pStyle w:val="Normal"/>
-              <w:jc w:val="center"/>
-              <w:pBdr>
-                <w:bottom w:val="none" w:sz="0" w:space="0" w:color="000000"/>
-                <w:top w:val="none" w:sz="0" w:space="0" w:color="000000"/>
-                <w:left w:val="none" w:sz="0" w:space="0" w:color="000000"/>
-                <w:right w:val="none" w:sz="0" w:space="0" w:color="000000"/>
-              </w:pBdr>
-              <w:spacing w:after="100" w:before="100" w:line="240"/>
-              <w:ind w:left="100" w:right="100" w:firstLine="0" w:firstLineChars="0"/>
-            </w:pPr>
-            <w:r>
-              <w:rPr>
-                <w:rFonts w:ascii="DejaVu Sans" w:hAnsi="DejaVu Sans" w:eastAsia="DejaVu Sans" w:cs="DejaVu Sans"/>
-                <w:i w:val="false"/>
-                <w:b w:val="false"/>
-                <w:u w:val="none"/>
-                <w:sz w:val="22"/>
-                <w:szCs w:val="22"/>
-                <w:color w:val="000000"/>
-              </w:rPr>
-              <w:t xml:space="preserve"/>
-            </w:r>
-          </w:p>
-        </w:tc>
-        <w:tc>
-          <w:tcPr>
-            <w:tcBorders>
-              <w:bottom w:val="none" w:sz="0" w:space="0" w:color="000000"/>
-              <w:top w:val="none" w:sz="0" w:space="0" w:color="000000"/>
-              <w:left w:val="none" w:sz="0" w:space="0" w:color="000000"/>
-              <w:right w:val="none" w:sz="0" w:space="0" w:color="000000"/>
-            </w:tcBorders>
-            <w:shd w:val="clear" w:color="auto" w:fill="FFFFFF"/>
-            <w:tcMar>
-              <w:top w:w="0" w:type="dxa"/>
-              <w:bottom w:w="0" w:type="dxa"/>
-              <w:left w:w="0" w:type="dxa"/>
-              <w:right w:w="0" w:type="dxa"/>
-            </w:tcMar>
-            <w:vAlign w:val="top"/>
-          </w:tcPr>
-          <w:p>
-            <w:pPr>
-              <w:pStyle w:val="Normal"/>
-              <w:jc w:val="center"/>
-              <w:pBdr>
-                <w:bottom w:val="none" w:sz="0" w:space="0" w:color="000000"/>
-                <w:top w:val="none" w:sz="0" w:space="0" w:color="000000"/>
-                <w:left w:val="none" w:sz="0" w:space="0" w:color="000000"/>
-                <w:right w:val="none" w:sz="0" w:space="0" w:color="000000"/>
-              </w:pBdr>
-              <w:spacing w:after="100" w:before="100" w:line="240"/>
-              <w:ind w:left="100" w:right="100" w:firstLine="0" w:firstLineChars="0"/>
-            </w:pPr>
-            <w:r>
-              <w:rPr>
-                <w:rFonts w:ascii="DejaVu Sans" w:hAnsi="DejaVu Sans" w:eastAsia="DejaVu Sans" w:cs="DejaVu Sans"/>
-                <w:i w:val="false"/>
-                <w:b w:val="false"/>
-                <w:u w:val="none"/>
-                <w:sz w:val="22"/>
-                <w:szCs w:val="22"/>
-                <w:color w:val="000000"/>
-              </w:rPr>
-              <w:t xml:space="preserve"/>
+              <w:t xml:space="preserve">Good</w:t>
+            </w:r>
+          </w:p>
+        </w:tc>
+        <w:tc>
+          <w:tcPr>
+            <w:tcBorders>
+              <w:bottom w:val="none" w:sz="0" w:space="0" w:color="000000"/>
+              <w:top w:val="none" w:sz="0" w:space="0" w:color="000000"/>
+              <w:left w:val="none" w:sz="0" w:space="0" w:color="000000"/>
+              <w:right w:val="none" w:sz="0" w:space="0" w:color="000000"/>
+            </w:tcBorders>
+            <w:shd w:val="clear" w:color="auto" w:fill="FFFFFF"/>
+            <w:tcMar>
+              <w:top w:w="0" w:type="dxa"/>
+              <w:bottom w:w="0" w:type="dxa"/>
+              <w:left w:w="0" w:type="dxa"/>
+              <w:right w:w="0" w:type="dxa"/>
+            </w:tcMar>
+            <w:vAlign w:val="top"/>
+          </w:tcPr>
+          <w:p>
+            <w:pPr>
+              <w:pStyle w:val="Normal"/>
+              <w:jc w:val="center"/>
+              <w:pBdr>
+                <w:bottom w:val="none" w:sz="0" w:space="0" w:color="000000"/>
+                <w:top w:val="none" w:sz="0" w:space="0" w:color="000000"/>
+                <w:left w:val="none" w:sz="0" w:space="0" w:color="000000"/>
+                <w:right w:val="none" w:sz="0" w:space="0" w:color="000000"/>
+              </w:pBdr>
+              <w:spacing w:after="100" w:before="100" w:line="240"/>
+              <w:ind w:left="100" w:right="100" w:firstLine="0" w:firstLineChars="0"/>
+            </w:pPr>
+            <w:r>
+              <w:rPr>
+                <w:rFonts w:ascii="DejaVu Sans" w:hAnsi="DejaVu Sans" w:eastAsia="DejaVu Sans" w:cs="DejaVu Sans"/>
+                <w:i w:val="false"/>
+                <w:b w:val="false"/>
+                <w:u w:val="none"/>
+                <w:sz w:val="22"/>
+                <w:szCs w:val="22"/>
+                <w:color w:val="000000"/>
+              </w:rPr>
+              <w:t xml:space="preserve">1,884 (59)</w:t>
+            </w:r>
+          </w:p>
+        </w:tc>
+        <w:tc>
+          <w:tcPr>
+            <w:tcBorders>
+              <w:bottom w:val="none" w:sz="0" w:space="0" w:color="000000"/>
+              <w:top w:val="none" w:sz="0" w:space="0" w:color="000000"/>
+              <w:left w:val="none" w:sz="0" w:space="0" w:color="000000"/>
+              <w:right w:val="none" w:sz="0" w:space="0" w:color="000000"/>
+            </w:tcBorders>
+            <w:shd w:val="clear" w:color="auto" w:fill="FFFFFF"/>
+            <w:tcMar>
+              <w:top w:w="0" w:type="dxa"/>
+              <w:bottom w:w="0" w:type="dxa"/>
+              <w:left w:w="0" w:type="dxa"/>
+              <w:right w:w="0" w:type="dxa"/>
+            </w:tcMar>
+            <w:vAlign w:val="top"/>
+          </w:tcPr>
+          <w:p>
+            <w:pPr>
+              <w:pStyle w:val="Normal"/>
+              <w:jc w:val="center"/>
+              <w:pBdr>
+                <w:bottom w:val="none" w:sz="0" w:space="0" w:color="000000"/>
+                <w:top w:val="none" w:sz="0" w:space="0" w:color="000000"/>
+                <w:left w:val="none" w:sz="0" w:space="0" w:color="000000"/>
+                <w:right w:val="none" w:sz="0" w:space="0" w:color="000000"/>
+              </w:pBdr>
+              <w:spacing w:after="100" w:before="100" w:line="240"/>
+              <w:ind w:left="100" w:right="100" w:firstLine="0" w:firstLineChars="0"/>
+            </w:pPr>
+            <w:r>
+              <w:rPr>
+                <w:rFonts w:ascii="DejaVu Sans" w:hAnsi="DejaVu Sans" w:eastAsia="DejaVu Sans" w:cs="DejaVu Sans"/>
+                <w:i w:val="false"/>
+                <w:b w:val="false"/>
+                <w:u w:val="none"/>
+                <w:sz w:val="22"/>
+                <w:szCs w:val="22"/>
+                <w:color w:val="000000"/>
+              </w:rPr>
+              <w:t xml:space="preserve">52,590 (60)</w:t>
             </w:r>
           </w:p>
         </w:tc>
@@ -9799,558 +9799,6 @@
                 <w:szCs w:val="22"/>
                 <w:color w:val="000000"/>
               </w:rPr>
-              <w:t xml:space="preserve">Do not know/Prefer not to answer</w:t>
-            </w:r>
-          </w:p>
-        </w:tc>
-        <w:tc>
-          <w:tcPr>
-            <w:tcBorders>
-              <w:bottom w:val="none" w:sz="0" w:space="0" w:color="000000"/>
-              <w:top w:val="none" w:sz="0" w:space="0" w:color="000000"/>
-              <w:left w:val="none" w:sz="0" w:space="0" w:color="000000"/>
-              <w:right w:val="none" w:sz="0" w:space="0" w:color="000000"/>
-            </w:tcBorders>
-            <w:shd w:val="clear" w:color="auto" w:fill="FFFFFF"/>
-            <w:tcMar>
-              <w:top w:w="0" w:type="dxa"/>
-              <w:bottom w:w="0" w:type="dxa"/>
-              <w:left w:w="0" w:type="dxa"/>
-              <w:right w:w="0" w:type="dxa"/>
-            </w:tcMar>
-            <w:vAlign w:val="top"/>
-          </w:tcPr>
-          <w:p>
-            <w:pPr>
-              <w:pStyle w:val="Normal"/>
-              <w:jc w:val="center"/>
-              <w:pBdr>
-                <w:bottom w:val="none" w:sz="0" w:space="0" w:color="000000"/>
-                <w:top w:val="none" w:sz="0" w:space="0" w:color="000000"/>
-                <w:left w:val="none" w:sz="0" w:space="0" w:color="000000"/>
-                <w:right w:val="none" w:sz="0" w:space="0" w:color="000000"/>
-              </w:pBdr>
-              <w:spacing w:after="100" w:before="100" w:line="240"/>
-              <w:ind w:left="100" w:right="100" w:firstLine="0" w:firstLineChars="0"/>
-            </w:pPr>
-            <w:r>
-              <w:rPr>
-                <w:rFonts w:ascii="DejaVu Sans" w:hAnsi="DejaVu Sans" w:eastAsia="DejaVu Sans" w:cs="DejaVu Sans"/>
-                <w:i w:val="false"/>
-                <w:b w:val="false"/>
-                <w:u w:val="none"/>
-                <w:sz w:val="22"/>
-                <w:szCs w:val="22"/>
-                <w:color w:val="000000"/>
-              </w:rPr>
-              <w:t xml:space="preserve">8 (0.2)</w:t>
-            </w:r>
-          </w:p>
-        </w:tc>
-        <w:tc>
-          <w:tcPr>
-            <w:tcBorders>
-              <w:bottom w:val="none" w:sz="0" w:space="0" w:color="000000"/>
-              <w:top w:val="none" w:sz="0" w:space="0" w:color="000000"/>
-              <w:left w:val="none" w:sz="0" w:space="0" w:color="000000"/>
-              <w:right w:val="none" w:sz="0" w:space="0" w:color="000000"/>
-            </w:tcBorders>
-            <w:shd w:val="clear" w:color="auto" w:fill="FFFFFF"/>
-            <w:tcMar>
-              <w:top w:w="0" w:type="dxa"/>
-              <w:bottom w:w="0" w:type="dxa"/>
-              <w:left w:w="0" w:type="dxa"/>
-              <w:right w:w="0" w:type="dxa"/>
-            </w:tcMar>
-            <w:vAlign w:val="top"/>
-          </w:tcPr>
-          <w:p>
-            <w:pPr>
-              <w:pStyle w:val="Normal"/>
-              <w:jc w:val="center"/>
-              <w:pBdr>
-                <w:bottom w:val="none" w:sz="0" w:space="0" w:color="000000"/>
-                <w:top w:val="none" w:sz="0" w:space="0" w:color="000000"/>
-                <w:left w:val="none" w:sz="0" w:space="0" w:color="000000"/>
-                <w:right w:val="none" w:sz="0" w:space="0" w:color="000000"/>
-              </w:pBdr>
-              <w:spacing w:after="100" w:before="100" w:line="240"/>
-              <w:ind w:left="100" w:right="100" w:firstLine="0" w:firstLineChars="0"/>
-            </w:pPr>
-            <w:r>
-              <w:rPr>
-                <w:rFonts w:ascii="DejaVu Sans" w:hAnsi="DejaVu Sans" w:eastAsia="DejaVu Sans" w:cs="DejaVu Sans"/>
-                <w:i w:val="false"/>
-                <w:b w:val="false"/>
-                <w:u w:val="none"/>
-                <w:sz w:val="22"/>
-                <w:szCs w:val="22"/>
-                <w:color w:val="000000"/>
-              </w:rPr>
-              <w:t xml:space="preserve">128 (0.1)</w:t>
-            </w:r>
-          </w:p>
-        </w:tc>
-      </w:tr>
-      <w:tr>
-        <w:trPr>
-          <w:trHeight w:val="607" w:hRule="auto"/>
-        </w:trPr>
-        body71
-        <w:tc>
-          <w:tcPr>
-            <w:tcBorders>
-              <w:bottom w:val="none" w:sz="0" w:space="0" w:color="000000"/>
-              <w:top w:val="none" w:sz="0" w:space="0" w:color="000000"/>
-              <w:left w:val="none" w:sz="0" w:space="0" w:color="000000"/>
-              <w:right w:val="none" w:sz="0" w:space="0" w:color="000000"/>
-            </w:tcBorders>
-            <w:shd w:val="clear" w:color="auto" w:fill="FFFFFF"/>
-            <w:tcMar>
-              <w:top w:w="0" w:type="dxa"/>
-              <w:bottom w:w="0" w:type="dxa"/>
-              <w:left w:w="0" w:type="dxa"/>
-              <w:right w:w="0" w:type="dxa"/>
-            </w:tcMar>
-            <w:vAlign w:val="top"/>
-          </w:tcPr>
-          <w:p>
-            <w:pPr>
-              <w:pStyle w:val="Normal"/>
-              <w:jc w:val="left"/>
-              <w:pBdr>
-                <w:bottom w:val="none" w:sz="0" w:space="0" w:color="000000"/>
-                <w:top w:val="none" w:sz="0" w:space="0" w:color="000000"/>
-                <w:left w:val="none" w:sz="0" w:space="0" w:color="000000"/>
-                <w:right w:val="none" w:sz="0" w:space="0" w:color="000000"/>
-              </w:pBdr>
-              <w:spacing w:after="100" w:before="100" w:line="240"/>
-              <w:ind w:left="300" w:right="100" w:firstLine="0" w:firstLineChars="0"/>
-            </w:pPr>
-            <w:r>
-              <w:rPr>
-                <w:rFonts w:ascii="DejaVu Sans" w:hAnsi="DejaVu Sans" w:eastAsia="DejaVu Sans" w:cs="DejaVu Sans"/>
-                <w:i w:val="false"/>
-                <w:b w:val="false"/>
-                <w:u w:val="none"/>
-                <w:sz w:val="22"/>
-                <w:szCs w:val="22"/>
-                <w:color w:val="000000"/>
-              </w:rPr>
-              <w:t xml:space="preserve">Excellent</w:t>
-            </w:r>
-          </w:p>
-        </w:tc>
-        <w:tc>
-          <w:tcPr>
-            <w:tcBorders>
-              <w:bottom w:val="none" w:sz="0" w:space="0" w:color="000000"/>
-              <w:top w:val="none" w:sz="0" w:space="0" w:color="000000"/>
-              <w:left w:val="none" w:sz="0" w:space="0" w:color="000000"/>
-              <w:right w:val="none" w:sz="0" w:space="0" w:color="000000"/>
-            </w:tcBorders>
-            <w:shd w:val="clear" w:color="auto" w:fill="FFFFFF"/>
-            <w:tcMar>
-              <w:top w:w="0" w:type="dxa"/>
-              <w:bottom w:w="0" w:type="dxa"/>
-              <w:left w:w="0" w:type="dxa"/>
-              <w:right w:w="0" w:type="dxa"/>
-            </w:tcMar>
-            <w:vAlign w:val="top"/>
-          </w:tcPr>
-          <w:p>
-            <w:pPr>
-              <w:pStyle w:val="Normal"/>
-              <w:jc w:val="center"/>
-              <w:pBdr>
-                <w:bottom w:val="none" w:sz="0" w:space="0" w:color="000000"/>
-                <w:top w:val="none" w:sz="0" w:space="0" w:color="000000"/>
-                <w:left w:val="none" w:sz="0" w:space="0" w:color="000000"/>
-                <w:right w:val="none" w:sz="0" w:space="0" w:color="000000"/>
-              </w:pBdr>
-              <w:spacing w:after="100" w:before="100" w:line="240"/>
-              <w:ind w:left="100" w:right="100" w:firstLine="0" w:firstLineChars="0"/>
-            </w:pPr>
-            <w:r>
-              <w:rPr>
-                <w:rFonts w:ascii="DejaVu Sans" w:hAnsi="DejaVu Sans" w:eastAsia="DejaVu Sans" w:cs="DejaVu Sans"/>
-                <w:i w:val="false"/>
-                <w:b w:val="false"/>
-                <w:u w:val="none"/>
-                <w:sz w:val="22"/>
-                <w:szCs w:val="22"/>
-                <w:color w:val="000000"/>
-              </w:rPr>
-              <w:t xml:space="preserve">482 (15)</w:t>
-            </w:r>
-          </w:p>
-        </w:tc>
-        <w:tc>
-          <w:tcPr>
-            <w:tcBorders>
-              <w:bottom w:val="none" w:sz="0" w:space="0" w:color="000000"/>
-              <w:top w:val="none" w:sz="0" w:space="0" w:color="000000"/>
-              <w:left w:val="none" w:sz="0" w:space="0" w:color="000000"/>
-              <w:right w:val="none" w:sz="0" w:space="0" w:color="000000"/>
-            </w:tcBorders>
-            <w:shd w:val="clear" w:color="auto" w:fill="FFFFFF"/>
-            <w:tcMar>
-              <w:top w:w="0" w:type="dxa"/>
-              <w:bottom w:w="0" w:type="dxa"/>
-              <w:left w:w="0" w:type="dxa"/>
-              <w:right w:w="0" w:type="dxa"/>
-            </w:tcMar>
-            <w:vAlign w:val="top"/>
-          </w:tcPr>
-          <w:p>
-            <w:pPr>
-              <w:pStyle w:val="Normal"/>
-              <w:jc w:val="center"/>
-              <w:pBdr>
-                <w:bottom w:val="none" w:sz="0" w:space="0" w:color="000000"/>
-                <w:top w:val="none" w:sz="0" w:space="0" w:color="000000"/>
-                <w:left w:val="none" w:sz="0" w:space="0" w:color="000000"/>
-                <w:right w:val="none" w:sz="0" w:space="0" w:color="000000"/>
-              </w:pBdr>
-              <w:spacing w:after="100" w:before="100" w:line="240"/>
-              <w:ind w:left="100" w:right="100" w:firstLine="0" w:firstLineChars="0"/>
-            </w:pPr>
-            <w:r>
-              <w:rPr>
-                <w:rFonts w:ascii="DejaVu Sans" w:hAnsi="DejaVu Sans" w:eastAsia="DejaVu Sans" w:cs="DejaVu Sans"/>
-                <w:i w:val="false"/>
-                <w:b w:val="false"/>
-                <w:u w:val="none"/>
-                <w:sz w:val="22"/>
-                <w:szCs w:val="22"/>
-                <w:color w:val="000000"/>
-              </w:rPr>
-              <w:t xml:space="preserve">19,668 (23)</w:t>
-            </w:r>
-          </w:p>
-        </w:tc>
-      </w:tr>
-      <w:tr>
-        <w:trPr>
-          <w:trHeight w:val="607" w:hRule="auto"/>
-        </w:trPr>
-        body72
-        <w:tc>
-          <w:tcPr>
-            <w:tcBorders>
-              <w:bottom w:val="none" w:sz="0" w:space="0" w:color="000000"/>
-              <w:top w:val="none" w:sz="0" w:space="0" w:color="000000"/>
-              <w:left w:val="none" w:sz="0" w:space="0" w:color="000000"/>
-              <w:right w:val="none" w:sz="0" w:space="0" w:color="000000"/>
-            </w:tcBorders>
-            <w:shd w:val="clear" w:color="auto" w:fill="FFFFFF"/>
-            <w:tcMar>
-              <w:top w:w="0" w:type="dxa"/>
-              <w:bottom w:w="0" w:type="dxa"/>
-              <w:left w:w="0" w:type="dxa"/>
-              <w:right w:w="0" w:type="dxa"/>
-            </w:tcMar>
-            <w:vAlign w:val="top"/>
-          </w:tcPr>
-          <w:p>
-            <w:pPr>
-              <w:pStyle w:val="Normal"/>
-              <w:jc w:val="left"/>
-              <w:pBdr>
-                <w:bottom w:val="none" w:sz="0" w:space="0" w:color="000000"/>
-                <w:top w:val="none" w:sz="0" w:space="0" w:color="000000"/>
-                <w:left w:val="none" w:sz="0" w:space="0" w:color="000000"/>
-                <w:right w:val="none" w:sz="0" w:space="0" w:color="000000"/>
-              </w:pBdr>
-              <w:spacing w:after="100" w:before="100" w:line="240"/>
-              <w:ind w:left="300" w:right="100" w:firstLine="0" w:firstLineChars="0"/>
-            </w:pPr>
-            <w:r>
-              <w:rPr>
-                <w:rFonts w:ascii="DejaVu Sans" w:hAnsi="DejaVu Sans" w:eastAsia="DejaVu Sans" w:cs="DejaVu Sans"/>
-                <w:i w:val="false"/>
-                <w:b w:val="false"/>
-                <w:u w:val="none"/>
-                <w:sz w:val="22"/>
-                <w:szCs w:val="22"/>
-                <w:color w:val="000000"/>
-              </w:rPr>
-              <w:t xml:space="preserve">Fair</w:t>
-            </w:r>
-          </w:p>
-        </w:tc>
-        <w:tc>
-          <w:tcPr>
-            <w:tcBorders>
-              <w:bottom w:val="none" w:sz="0" w:space="0" w:color="000000"/>
-              <w:top w:val="none" w:sz="0" w:space="0" w:color="000000"/>
-              <w:left w:val="none" w:sz="0" w:space="0" w:color="000000"/>
-              <w:right w:val="none" w:sz="0" w:space="0" w:color="000000"/>
-            </w:tcBorders>
-            <w:shd w:val="clear" w:color="auto" w:fill="FFFFFF"/>
-            <w:tcMar>
-              <w:top w:w="0" w:type="dxa"/>
-              <w:bottom w:w="0" w:type="dxa"/>
-              <w:left w:w="0" w:type="dxa"/>
-              <w:right w:w="0" w:type="dxa"/>
-            </w:tcMar>
-            <w:vAlign w:val="top"/>
-          </w:tcPr>
-          <w:p>
-            <w:pPr>
-              <w:pStyle w:val="Normal"/>
-              <w:jc w:val="center"/>
-              <w:pBdr>
-                <w:bottom w:val="none" w:sz="0" w:space="0" w:color="000000"/>
-                <w:top w:val="none" w:sz="0" w:space="0" w:color="000000"/>
-                <w:left w:val="none" w:sz="0" w:space="0" w:color="000000"/>
-                <w:right w:val="none" w:sz="0" w:space="0" w:color="000000"/>
-              </w:pBdr>
-              <w:spacing w:after="100" w:before="100" w:line="240"/>
-              <w:ind w:left="100" w:right="100" w:firstLine="0" w:firstLineChars="0"/>
-            </w:pPr>
-            <w:r>
-              <w:rPr>
-                <w:rFonts w:ascii="DejaVu Sans" w:hAnsi="DejaVu Sans" w:eastAsia="DejaVu Sans" w:cs="DejaVu Sans"/>
-                <w:i w:val="false"/>
-                <w:b w:val="false"/>
-                <w:u w:val="none"/>
-                <w:sz w:val="22"/>
-                <w:szCs w:val="22"/>
-                <w:color w:val="000000"/>
-              </w:rPr>
-              <w:t xml:space="preserve">687 (21)</w:t>
-            </w:r>
-          </w:p>
-        </w:tc>
-        <w:tc>
-          <w:tcPr>
-            <w:tcBorders>
-              <w:bottom w:val="none" w:sz="0" w:space="0" w:color="000000"/>
-              <w:top w:val="none" w:sz="0" w:space="0" w:color="000000"/>
-              <w:left w:val="none" w:sz="0" w:space="0" w:color="000000"/>
-              <w:right w:val="none" w:sz="0" w:space="0" w:color="000000"/>
-            </w:tcBorders>
-            <w:shd w:val="clear" w:color="auto" w:fill="FFFFFF"/>
-            <w:tcMar>
-              <w:top w:w="0" w:type="dxa"/>
-              <w:bottom w:w="0" w:type="dxa"/>
-              <w:left w:w="0" w:type="dxa"/>
-              <w:right w:w="0" w:type="dxa"/>
-            </w:tcMar>
-            <w:vAlign w:val="top"/>
-          </w:tcPr>
-          <w:p>
-            <w:pPr>
-              <w:pStyle w:val="Normal"/>
-              <w:jc w:val="center"/>
-              <w:pBdr>
-                <w:bottom w:val="none" w:sz="0" w:space="0" w:color="000000"/>
-                <w:top w:val="none" w:sz="0" w:space="0" w:color="000000"/>
-                <w:left w:val="none" w:sz="0" w:space="0" w:color="000000"/>
-                <w:right w:val="none" w:sz="0" w:space="0" w:color="000000"/>
-              </w:pBdr>
-              <w:spacing w:after="100" w:before="100" w:line="240"/>
-              <w:ind w:left="100" w:right="100" w:firstLine="0" w:firstLineChars="0"/>
-            </w:pPr>
-            <w:r>
-              <w:rPr>
-                <w:rFonts w:ascii="DejaVu Sans" w:hAnsi="DejaVu Sans" w:eastAsia="DejaVu Sans" w:cs="DejaVu Sans"/>
-                <w:i w:val="false"/>
-                <w:b w:val="false"/>
-                <w:u w:val="none"/>
-                <w:sz w:val="22"/>
-                <w:szCs w:val="22"/>
-                <w:color w:val="000000"/>
-              </w:rPr>
-              <w:t xml:space="preserve">12,749 (15)</w:t>
-            </w:r>
-          </w:p>
-        </w:tc>
-      </w:tr>
-      <w:tr>
-        <w:trPr>
-          <w:trHeight w:val="607" w:hRule="auto"/>
-        </w:trPr>
-        body73
-        <w:tc>
-          <w:tcPr>
-            <w:tcBorders>
-              <w:bottom w:val="none" w:sz="0" w:space="0" w:color="000000"/>
-              <w:top w:val="none" w:sz="0" w:space="0" w:color="000000"/>
-              <w:left w:val="none" w:sz="0" w:space="0" w:color="000000"/>
-              <w:right w:val="none" w:sz="0" w:space="0" w:color="000000"/>
-            </w:tcBorders>
-            <w:shd w:val="clear" w:color="auto" w:fill="FFFFFF"/>
-            <w:tcMar>
-              <w:top w:w="0" w:type="dxa"/>
-              <w:bottom w:w="0" w:type="dxa"/>
-              <w:left w:w="0" w:type="dxa"/>
-              <w:right w:w="0" w:type="dxa"/>
-            </w:tcMar>
-            <w:vAlign w:val="top"/>
-          </w:tcPr>
-          <w:p>
-            <w:pPr>
-              <w:pStyle w:val="Normal"/>
-              <w:jc w:val="left"/>
-              <w:pBdr>
-                <w:bottom w:val="none" w:sz="0" w:space="0" w:color="000000"/>
-                <w:top w:val="none" w:sz="0" w:space="0" w:color="000000"/>
-                <w:left w:val="none" w:sz="0" w:space="0" w:color="000000"/>
-                <w:right w:val="none" w:sz="0" w:space="0" w:color="000000"/>
-              </w:pBdr>
-              <w:spacing w:after="100" w:before="100" w:line="240"/>
-              <w:ind w:left="300" w:right="100" w:firstLine="0" w:firstLineChars="0"/>
-            </w:pPr>
-            <w:r>
-              <w:rPr>
-                <w:rFonts w:ascii="DejaVu Sans" w:hAnsi="DejaVu Sans" w:eastAsia="DejaVu Sans" w:cs="DejaVu Sans"/>
-                <w:i w:val="false"/>
-                <w:b w:val="false"/>
-                <w:u w:val="none"/>
-                <w:sz w:val="22"/>
-                <w:szCs w:val="22"/>
-                <w:color w:val="000000"/>
-              </w:rPr>
-              <w:t xml:space="preserve">Good</w:t>
-            </w:r>
-          </w:p>
-        </w:tc>
-        <w:tc>
-          <w:tcPr>
-            <w:tcBorders>
-              <w:bottom w:val="none" w:sz="0" w:space="0" w:color="000000"/>
-              <w:top w:val="none" w:sz="0" w:space="0" w:color="000000"/>
-              <w:left w:val="none" w:sz="0" w:space="0" w:color="000000"/>
-              <w:right w:val="none" w:sz="0" w:space="0" w:color="000000"/>
-            </w:tcBorders>
-            <w:shd w:val="clear" w:color="auto" w:fill="FFFFFF"/>
-            <w:tcMar>
-              <w:top w:w="0" w:type="dxa"/>
-              <w:bottom w:w="0" w:type="dxa"/>
-              <w:left w:w="0" w:type="dxa"/>
-              <w:right w:w="0" w:type="dxa"/>
-            </w:tcMar>
-            <w:vAlign w:val="top"/>
-          </w:tcPr>
-          <w:p>
-            <w:pPr>
-              <w:pStyle w:val="Normal"/>
-              <w:jc w:val="center"/>
-              <w:pBdr>
-                <w:bottom w:val="none" w:sz="0" w:space="0" w:color="000000"/>
-                <w:top w:val="none" w:sz="0" w:space="0" w:color="000000"/>
-                <w:left w:val="none" w:sz="0" w:space="0" w:color="000000"/>
-                <w:right w:val="none" w:sz="0" w:space="0" w:color="000000"/>
-              </w:pBdr>
-              <w:spacing w:after="100" w:before="100" w:line="240"/>
-              <w:ind w:left="100" w:right="100" w:firstLine="0" w:firstLineChars="0"/>
-            </w:pPr>
-            <w:r>
-              <w:rPr>
-                <w:rFonts w:ascii="DejaVu Sans" w:hAnsi="DejaVu Sans" w:eastAsia="DejaVu Sans" w:cs="DejaVu Sans"/>
-                <w:i w:val="false"/>
-                <w:b w:val="false"/>
-                <w:u w:val="none"/>
-                <w:sz w:val="22"/>
-                <w:szCs w:val="22"/>
-                <w:color w:val="000000"/>
-              </w:rPr>
-              <w:t xml:space="preserve">1,884 (59)</w:t>
-            </w:r>
-          </w:p>
-        </w:tc>
-        <w:tc>
-          <w:tcPr>
-            <w:tcBorders>
-              <w:bottom w:val="none" w:sz="0" w:space="0" w:color="000000"/>
-              <w:top w:val="none" w:sz="0" w:space="0" w:color="000000"/>
-              <w:left w:val="none" w:sz="0" w:space="0" w:color="000000"/>
-              <w:right w:val="none" w:sz="0" w:space="0" w:color="000000"/>
-            </w:tcBorders>
-            <w:shd w:val="clear" w:color="auto" w:fill="FFFFFF"/>
-            <w:tcMar>
-              <w:top w:w="0" w:type="dxa"/>
-              <w:bottom w:w="0" w:type="dxa"/>
-              <w:left w:w="0" w:type="dxa"/>
-              <w:right w:w="0" w:type="dxa"/>
-            </w:tcMar>
-            <w:vAlign w:val="top"/>
-          </w:tcPr>
-          <w:p>
-            <w:pPr>
-              <w:pStyle w:val="Normal"/>
-              <w:jc w:val="center"/>
-              <w:pBdr>
-                <w:bottom w:val="none" w:sz="0" w:space="0" w:color="000000"/>
-                <w:top w:val="none" w:sz="0" w:space="0" w:color="000000"/>
-                <w:left w:val="none" w:sz="0" w:space="0" w:color="000000"/>
-                <w:right w:val="none" w:sz="0" w:space="0" w:color="000000"/>
-              </w:pBdr>
-              <w:spacing w:after="100" w:before="100" w:line="240"/>
-              <w:ind w:left="100" w:right="100" w:firstLine="0" w:firstLineChars="0"/>
-            </w:pPr>
-            <w:r>
-              <w:rPr>
-                <w:rFonts w:ascii="DejaVu Sans" w:hAnsi="DejaVu Sans" w:eastAsia="DejaVu Sans" w:cs="DejaVu Sans"/>
-                <w:i w:val="false"/>
-                <w:b w:val="false"/>
-                <w:u w:val="none"/>
-                <w:sz w:val="22"/>
-                <w:szCs w:val="22"/>
-                <w:color w:val="000000"/>
-              </w:rPr>
-              <w:t xml:space="preserve">52,590 (60)</w:t>
-            </w:r>
-          </w:p>
-        </w:tc>
-      </w:tr>
-      <w:tr>
-        <w:trPr>
-          <w:trHeight w:val="607" w:hRule="auto"/>
-        </w:trPr>
-        body74
-        <w:tc>
-          <w:tcPr>
-            <w:tcBorders>
-              <w:bottom w:val="none" w:sz="0" w:space="0" w:color="000000"/>
-              <w:top w:val="none" w:sz="0" w:space="0" w:color="000000"/>
-              <w:left w:val="none" w:sz="0" w:space="0" w:color="000000"/>
-              <w:right w:val="none" w:sz="0" w:space="0" w:color="000000"/>
-            </w:tcBorders>
-            <w:shd w:val="clear" w:color="auto" w:fill="FFFFFF"/>
-            <w:tcMar>
-              <w:top w:w="0" w:type="dxa"/>
-              <w:bottom w:w="0" w:type="dxa"/>
-              <w:left w:w="0" w:type="dxa"/>
-              <w:right w:w="0" w:type="dxa"/>
-            </w:tcMar>
-            <w:vAlign w:val="top"/>
-          </w:tcPr>
-          <w:p>
-            <w:pPr>
-              <w:pStyle w:val="Normal"/>
-              <w:jc w:val="left"/>
-              <w:pBdr>
-                <w:bottom w:val="none" w:sz="0" w:space="0" w:color="000000"/>
-                <w:top w:val="none" w:sz="0" w:space="0" w:color="000000"/>
-                <w:left w:val="none" w:sz="0" w:space="0" w:color="000000"/>
-                <w:right w:val="none" w:sz="0" w:space="0" w:color="000000"/>
-              </w:pBdr>
-              <w:spacing w:after="100" w:before="100" w:line="240"/>
-              <w:ind w:left="300" w:right="100" w:firstLine="0" w:firstLineChars="0"/>
-            </w:pPr>
-            <w:r>
-              <w:rPr>
-                <w:rFonts w:ascii="DejaVu Sans" w:hAnsi="DejaVu Sans" w:eastAsia="DejaVu Sans" w:cs="DejaVu Sans"/>
-                <w:i w:val="false"/>
-                <w:b w:val="false"/>
-                <w:u w:val="none"/>
-                <w:sz w:val="22"/>
-                <w:szCs w:val="22"/>
-                <w:color w:val="000000"/>
-              </w:rPr>
               <w:t xml:space="preserve">Poor</w:t>
             </w:r>
           </w:p>
@@ -10448,7 +9896,7 @@
         <w:trPr>
           <w:trHeight w:val="624" w:hRule="auto"/>
         </w:trPr>
-        body75
+        body71
         <w:tc>
           <w:tcPr>
             <w:tcBorders>
@@ -10586,7 +10034,7 @@
         <w:trPr>
           <w:trHeight w:val="624" w:hRule="auto"/>
         </w:trPr>
-        body76
+        body72
         <w:tc>
           <w:tcPr>
             <w:tcBorders>

</xml_diff>

<commit_message>
included ldl in dt
</commit_message>
<xml_diff>
--- a/data_prep/testTable1.docx
+++ b/data_prep/testTable1.docx
@@ -17,7 +17,7 @@
         <w:tblLook w:firstRow="1" w:lastRow="0" w:firstColumn="0" w:lastColumn="0" w:noHBand="0" w:noVBand="1"/>
       </w:tblPr>
       <w:tblGrid>
-        <w:gridCol w:w="6230"/>
+        <w:gridCol w:w="7161"/>
         <w:gridCol w:w="2682"/>
         <w:gridCol w:w="2682"/>
       </w:tblGrid>
@@ -8928,7 +8928,7 @@
       </w:tr>
       <w:tr>
         <w:trPr>
-          <w:trHeight w:val="624" w:hRule="auto"/>
+          <w:trHeight w:val="607" w:hRule="auto"/>
         </w:trPr>
         body64
         <w:tc>
@@ -8971,95 +8971,95 @@
                 <w:szCs w:val="22"/>
                 <w:color w:val="000000"/>
               </w:rPr>
-              <w:t xml:space="preserve">Blood glucose (biochemistry), Median (Q1, Q3)</w:t>
-            </w:r>
-          </w:p>
-        </w:tc>
-        <w:tc>
-          <w:tcPr>
-            <w:tcBorders>
-              <w:bottom w:val="none" w:sz="0" w:space="0" w:color="000000"/>
-              <w:top w:val="none" w:sz="0" w:space="0" w:color="000000"/>
-              <w:left w:val="none" w:sz="0" w:space="0" w:color="000000"/>
-              <w:right w:val="none" w:sz="0" w:space="0" w:color="000000"/>
-            </w:tcBorders>
-            <w:shd w:val="clear" w:color="auto" w:fill="FFFFFF"/>
-            <w:tcMar>
-              <w:top w:w="0" w:type="dxa"/>
-              <w:bottom w:w="0" w:type="dxa"/>
-              <w:left w:w="0" w:type="dxa"/>
-              <w:right w:w="0" w:type="dxa"/>
-            </w:tcMar>
-            <w:vAlign w:val="top"/>
-          </w:tcPr>
-          <w:p>
-            <w:pPr>
-              <w:pStyle w:val="Normal"/>
-              <w:jc w:val="center"/>
-              <w:pBdr>
-                <w:bottom w:val="none" w:sz="0" w:space="0" w:color="000000"/>
-                <w:top w:val="none" w:sz="0" w:space="0" w:color="000000"/>
-                <w:left w:val="none" w:sz="0" w:space="0" w:color="000000"/>
-                <w:right w:val="none" w:sz="0" w:space="0" w:color="000000"/>
-              </w:pBdr>
-              <w:spacing w:after="100" w:before="100" w:line="240"/>
-              <w:ind w:left="100" w:right="100" w:firstLine="0" w:firstLineChars="0"/>
-            </w:pPr>
-            <w:r>
-              <w:rPr>
-                <w:rFonts w:ascii="DejaVu Sans" w:hAnsi="DejaVu Sans" w:eastAsia="DejaVu Sans" w:cs="DejaVu Sans"/>
-                <w:i w:val="false"/>
-                <w:b w:val="false"/>
-                <w:u w:val="none"/>
-                <w:sz w:val="22"/>
-                <w:szCs w:val="22"/>
-                <w:color w:val="000000"/>
-              </w:rPr>
-              <w:t xml:space="preserve">5.0 (4.6, 5.4)</w:t>
-            </w:r>
-          </w:p>
-        </w:tc>
-        <w:tc>
-          <w:tcPr>
-            <w:tcBorders>
-              <w:bottom w:val="none" w:sz="0" w:space="0" w:color="000000"/>
-              <w:top w:val="none" w:sz="0" w:space="0" w:color="000000"/>
-              <w:left w:val="none" w:sz="0" w:space="0" w:color="000000"/>
-              <w:right w:val="none" w:sz="0" w:space="0" w:color="000000"/>
-            </w:tcBorders>
-            <w:shd w:val="clear" w:color="auto" w:fill="FFFFFF"/>
-            <w:tcMar>
-              <w:top w:w="0" w:type="dxa"/>
-              <w:bottom w:w="0" w:type="dxa"/>
-              <w:left w:w="0" w:type="dxa"/>
-              <w:right w:w="0" w:type="dxa"/>
-            </w:tcMar>
-            <w:vAlign w:val="top"/>
-          </w:tcPr>
-          <w:p>
-            <w:pPr>
-              <w:pStyle w:val="Normal"/>
-              <w:jc w:val="center"/>
-              <w:pBdr>
-                <w:bottom w:val="none" w:sz="0" w:space="0" w:color="000000"/>
-                <w:top w:val="none" w:sz="0" w:space="0" w:color="000000"/>
-                <w:left w:val="none" w:sz="0" w:space="0" w:color="000000"/>
-                <w:right w:val="none" w:sz="0" w:space="0" w:color="000000"/>
-              </w:pBdr>
-              <w:spacing w:after="100" w:before="100" w:line="240"/>
-              <w:ind w:left="100" w:right="100" w:firstLine="0" w:firstLineChars="0"/>
-            </w:pPr>
-            <w:r>
-              <w:rPr>
-                <w:rFonts w:ascii="DejaVu Sans" w:hAnsi="DejaVu Sans" w:eastAsia="DejaVu Sans" w:cs="DejaVu Sans"/>
-                <w:i w:val="false"/>
-                <w:b w:val="false"/>
-                <w:u w:val="none"/>
-                <w:sz w:val="22"/>
-                <w:szCs w:val="22"/>
-                <w:color w:val="000000"/>
-              </w:rPr>
-              <w:t xml:space="preserve">4.9 (4.6, 5.3)</w:t>
+              <w:t xml:space="preserve">LDL direct, Median (Q1, Q3)</w:t>
+            </w:r>
+          </w:p>
+        </w:tc>
+        <w:tc>
+          <w:tcPr>
+            <w:tcBorders>
+              <w:bottom w:val="none" w:sz="0" w:space="0" w:color="000000"/>
+              <w:top w:val="none" w:sz="0" w:space="0" w:color="000000"/>
+              <w:left w:val="none" w:sz="0" w:space="0" w:color="000000"/>
+              <w:right w:val="none" w:sz="0" w:space="0" w:color="000000"/>
+            </w:tcBorders>
+            <w:shd w:val="clear" w:color="auto" w:fill="FFFFFF"/>
+            <w:tcMar>
+              <w:top w:w="0" w:type="dxa"/>
+              <w:bottom w:w="0" w:type="dxa"/>
+              <w:left w:w="0" w:type="dxa"/>
+              <w:right w:w="0" w:type="dxa"/>
+            </w:tcMar>
+            <w:vAlign w:val="top"/>
+          </w:tcPr>
+          <w:p>
+            <w:pPr>
+              <w:pStyle w:val="Normal"/>
+              <w:jc w:val="center"/>
+              <w:pBdr>
+                <w:bottom w:val="none" w:sz="0" w:space="0" w:color="000000"/>
+                <w:top w:val="none" w:sz="0" w:space="0" w:color="000000"/>
+                <w:left w:val="none" w:sz="0" w:space="0" w:color="000000"/>
+                <w:right w:val="none" w:sz="0" w:space="0" w:color="000000"/>
+              </w:pBdr>
+              <w:spacing w:after="100" w:before="100" w:line="240"/>
+              <w:ind w:left="100" w:right="100" w:firstLine="0" w:firstLineChars="0"/>
+            </w:pPr>
+            <w:r>
+              <w:rPr>
+                <w:rFonts w:ascii="DejaVu Sans" w:hAnsi="DejaVu Sans" w:eastAsia="DejaVu Sans" w:cs="DejaVu Sans"/>
+                <w:i w:val="false"/>
+                <w:b w:val="false"/>
+                <w:u w:val="none"/>
+                <w:sz w:val="22"/>
+                <w:szCs w:val="22"/>
+                <w:color w:val="000000"/>
+              </w:rPr>
+              <w:t xml:space="preserve">3.6 (3.0, 4.2)</w:t>
+            </w:r>
+          </w:p>
+        </w:tc>
+        <w:tc>
+          <w:tcPr>
+            <w:tcBorders>
+              <w:bottom w:val="none" w:sz="0" w:space="0" w:color="000000"/>
+              <w:top w:val="none" w:sz="0" w:space="0" w:color="000000"/>
+              <w:left w:val="none" w:sz="0" w:space="0" w:color="000000"/>
+              <w:right w:val="none" w:sz="0" w:space="0" w:color="000000"/>
+            </w:tcBorders>
+            <w:shd w:val="clear" w:color="auto" w:fill="FFFFFF"/>
+            <w:tcMar>
+              <w:top w:w="0" w:type="dxa"/>
+              <w:bottom w:w="0" w:type="dxa"/>
+              <w:left w:w="0" w:type="dxa"/>
+              <w:right w:w="0" w:type="dxa"/>
+            </w:tcMar>
+            <w:vAlign w:val="top"/>
+          </w:tcPr>
+          <w:p>
+            <w:pPr>
+              <w:pStyle w:val="Normal"/>
+              <w:jc w:val="center"/>
+              <w:pBdr>
+                <w:bottom w:val="none" w:sz="0" w:space="0" w:color="000000"/>
+                <w:top w:val="none" w:sz="0" w:space="0" w:color="000000"/>
+                <w:left w:val="none" w:sz="0" w:space="0" w:color="000000"/>
+                <w:right w:val="none" w:sz="0" w:space="0" w:color="000000"/>
+              </w:pBdr>
+              <w:spacing w:after="100" w:before="100" w:line="240"/>
+              <w:ind w:left="100" w:right="100" w:firstLine="0" w:firstLineChars="0"/>
+            </w:pPr>
+            <w:r>
+              <w:rPr>
+                <w:rFonts w:ascii="DejaVu Sans" w:hAnsi="DejaVu Sans" w:eastAsia="DejaVu Sans" w:cs="DejaVu Sans"/>
+                <w:i w:val="false"/>
+                <w:b w:val="false"/>
+                <w:u w:val="none"/>
+                <w:sz w:val="22"/>
+                <w:szCs w:val="22"/>
+                <w:color w:val="000000"/>
+              </w:rPr>
+              <w:t xml:space="preserve">3.5 (3.0, 4.1)</w:t>
             </w:r>
           </w:p>
         </w:tc>
@@ -9109,102 +9109,102 @@
                 <w:szCs w:val="22"/>
                 <w:color w:val="000000"/>
               </w:rPr>
-              <w:t xml:space="preserve">Overall health rating, n (%)</w:t>
-            </w:r>
-          </w:p>
-        </w:tc>
-        <w:tc>
-          <w:tcPr>
-            <w:tcBorders>
-              <w:bottom w:val="none" w:sz="0" w:space="0" w:color="000000"/>
-              <w:top w:val="none" w:sz="0" w:space="0" w:color="000000"/>
-              <w:left w:val="none" w:sz="0" w:space="0" w:color="000000"/>
-              <w:right w:val="none" w:sz="0" w:space="0" w:color="000000"/>
-            </w:tcBorders>
-            <w:shd w:val="clear" w:color="auto" w:fill="FFFFFF"/>
-            <w:tcMar>
-              <w:top w:w="0" w:type="dxa"/>
-              <w:bottom w:w="0" w:type="dxa"/>
-              <w:left w:w="0" w:type="dxa"/>
-              <w:right w:w="0" w:type="dxa"/>
-            </w:tcMar>
-            <w:vAlign w:val="top"/>
-          </w:tcPr>
-          <w:p>
-            <w:pPr>
-              <w:pStyle w:val="Normal"/>
-              <w:jc w:val="center"/>
-              <w:pBdr>
-                <w:bottom w:val="none" w:sz="0" w:space="0" w:color="000000"/>
-                <w:top w:val="none" w:sz="0" w:space="0" w:color="000000"/>
-                <w:left w:val="none" w:sz="0" w:space="0" w:color="000000"/>
-                <w:right w:val="none" w:sz="0" w:space="0" w:color="000000"/>
-              </w:pBdr>
-              <w:spacing w:after="100" w:before="100" w:line="240"/>
-              <w:ind w:left="100" w:right="100" w:firstLine="0" w:firstLineChars="0"/>
-            </w:pPr>
-            <w:r>
-              <w:rPr>
-                <w:rFonts w:ascii="DejaVu Sans" w:hAnsi="DejaVu Sans" w:eastAsia="DejaVu Sans" w:cs="DejaVu Sans"/>
-                <w:i w:val="false"/>
-                <w:b w:val="false"/>
-                <w:u w:val="none"/>
-                <w:sz w:val="22"/>
-                <w:szCs w:val="22"/>
-                <w:color w:val="000000"/>
-              </w:rPr>
-              <w:t xml:space="preserve"/>
-            </w:r>
-          </w:p>
-        </w:tc>
-        <w:tc>
-          <w:tcPr>
-            <w:tcBorders>
-              <w:bottom w:val="none" w:sz="0" w:space="0" w:color="000000"/>
-              <w:top w:val="none" w:sz="0" w:space="0" w:color="000000"/>
-              <w:left w:val="none" w:sz="0" w:space="0" w:color="000000"/>
-              <w:right w:val="none" w:sz="0" w:space="0" w:color="000000"/>
-            </w:tcBorders>
-            <w:shd w:val="clear" w:color="auto" w:fill="FFFFFF"/>
-            <w:tcMar>
-              <w:top w:w="0" w:type="dxa"/>
-              <w:bottom w:w="0" w:type="dxa"/>
-              <w:left w:w="0" w:type="dxa"/>
-              <w:right w:w="0" w:type="dxa"/>
-            </w:tcMar>
-            <w:vAlign w:val="top"/>
-          </w:tcPr>
-          <w:p>
-            <w:pPr>
-              <w:pStyle w:val="Normal"/>
-              <w:jc w:val="center"/>
-              <w:pBdr>
-                <w:bottom w:val="none" w:sz="0" w:space="0" w:color="000000"/>
-                <w:top w:val="none" w:sz="0" w:space="0" w:color="000000"/>
-                <w:left w:val="none" w:sz="0" w:space="0" w:color="000000"/>
-                <w:right w:val="none" w:sz="0" w:space="0" w:color="000000"/>
-              </w:pBdr>
-              <w:spacing w:after="100" w:before="100" w:line="240"/>
-              <w:ind w:left="100" w:right="100" w:firstLine="0" w:firstLineChars="0"/>
-            </w:pPr>
-            <w:r>
-              <w:rPr>
-                <w:rFonts w:ascii="DejaVu Sans" w:hAnsi="DejaVu Sans" w:eastAsia="DejaVu Sans" w:cs="DejaVu Sans"/>
-                <w:i w:val="false"/>
-                <w:b w:val="false"/>
-                <w:u w:val="none"/>
-                <w:sz w:val="22"/>
-                <w:szCs w:val="22"/>
-                <w:color w:val="000000"/>
-              </w:rPr>
-              <w:t xml:space="preserve"/>
+              <w:t xml:space="preserve">Blood glucose (biochemistry), Median (Q1, Q3)</w:t>
+            </w:r>
+          </w:p>
+        </w:tc>
+        <w:tc>
+          <w:tcPr>
+            <w:tcBorders>
+              <w:bottom w:val="none" w:sz="0" w:space="0" w:color="000000"/>
+              <w:top w:val="none" w:sz="0" w:space="0" w:color="000000"/>
+              <w:left w:val="none" w:sz="0" w:space="0" w:color="000000"/>
+              <w:right w:val="none" w:sz="0" w:space="0" w:color="000000"/>
+            </w:tcBorders>
+            <w:shd w:val="clear" w:color="auto" w:fill="FFFFFF"/>
+            <w:tcMar>
+              <w:top w:w="0" w:type="dxa"/>
+              <w:bottom w:w="0" w:type="dxa"/>
+              <w:left w:w="0" w:type="dxa"/>
+              <w:right w:w="0" w:type="dxa"/>
+            </w:tcMar>
+            <w:vAlign w:val="top"/>
+          </w:tcPr>
+          <w:p>
+            <w:pPr>
+              <w:pStyle w:val="Normal"/>
+              <w:jc w:val="center"/>
+              <w:pBdr>
+                <w:bottom w:val="none" w:sz="0" w:space="0" w:color="000000"/>
+                <w:top w:val="none" w:sz="0" w:space="0" w:color="000000"/>
+                <w:left w:val="none" w:sz="0" w:space="0" w:color="000000"/>
+                <w:right w:val="none" w:sz="0" w:space="0" w:color="000000"/>
+              </w:pBdr>
+              <w:spacing w:after="100" w:before="100" w:line="240"/>
+              <w:ind w:left="100" w:right="100" w:firstLine="0" w:firstLineChars="0"/>
+            </w:pPr>
+            <w:r>
+              <w:rPr>
+                <w:rFonts w:ascii="DejaVu Sans" w:hAnsi="DejaVu Sans" w:eastAsia="DejaVu Sans" w:cs="DejaVu Sans"/>
+                <w:i w:val="false"/>
+                <w:b w:val="false"/>
+                <w:u w:val="none"/>
+                <w:sz w:val="22"/>
+                <w:szCs w:val="22"/>
+                <w:color w:val="000000"/>
+              </w:rPr>
+              <w:t xml:space="preserve">5.0 (4.6, 5.4)</w:t>
+            </w:r>
+          </w:p>
+        </w:tc>
+        <w:tc>
+          <w:tcPr>
+            <w:tcBorders>
+              <w:bottom w:val="none" w:sz="0" w:space="0" w:color="000000"/>
+              <w:top w:val="none" w:sz="0" w:space="0" w:color="000000"/>
+              <w:left w:val="none" w:sz="0" w:space="0" w:color="000000"/>
+              <w:right w:val="none" w:sz="0" w:space="0" w:color="000000"/>
+            </w:tcBorders>
+            <w:shd w:val="clear" w:color="auto" w:fill="FFFFFF"/>
+            <w:tcMar>
+              <w:top w:w="0" w:type="dxa"/>
+              <w:bottom w:w="0" w:type="dxa"/>
+              <w:left w:w="0" w:type="dxa"/>
+              <w:right w:w="0" w:type="dxa"/>
+            </w:tcMar>
+            <w:vAlign w:val="top"/>
+          </w:tcPr>
+          <w:p>
+            <w:pPr>
+              <w:pStyle w:val="Normal"/>
+              <w:jc w:val="center"/>
+              <w:pBdr>
+                <w:bottom w:val="none" w:sz="0" w:space="0" w:color="000000"/>
+                <w:top w:val="none" w:sz="0" w:space="0" w:color="000000"/>
+                <w:left w:val="none" w:sz="0" w:space="0" w:color="000000"/>
+                <w:right w:val="none" w:sz="0" w:space="0" w:color="000000"/>
+              </w:pBdr>
+              <w:spacing w:after="100" w:before="100" w:line="240"/>
+              <w:ind w:left="100" w:right="100" w:firstLine="0" w:firstLineChars="0"/>
+            </w:pPr>
+            <w:r>
+              <w:rPr>
+                <w:rFonts w:ascii="DejaVu Sans" w:hAnsi="DejaVu Sans" w:eastAsia="DejaVu Sans" w:cs="DejaVu Sans"/>
+                <w:i w:val="false"/>
+                <w:b w:val="false"/>
+                <w:u w:val="none"/>
+                <w:sz w:val="22"/>
+                <w:szCs w:val="22"/>
+                <w:color w:val="000000"/>
+              </w:rPr>
+              <w:t xml:space="preserve">4.9 (4.6, 5.3)</w:t>
             </w:r>
           </w:p>
         </w:tc>
       </w:tr>
       <w:tr>
         <w:trPr>
-          <w:trHeight w:val="607" w:hRule="auto"/>
+          <w:trHeight w:val="624" w:hRule="auto"/>
         </w:trPr>
         body66
         <w:tc>
@@ -9235,107 +9235,107 @@
                 <w:right w:val="none" w:sz="0" w:space="0" w:color="000000"/>
               </w:pBdr>
               <w:spacing w:after="100" w:before="100" w:line="240"/>
-              <w:ind w:left="300" w:right="100" w:firstLine="0" w:firstLineChars="0"/>
-            </w:pPr>
-            <w:r>
-              <w:rPr>
-                <w:rFonts w:ascii="DejaVu Sans" w:hAnsi="DejaVu Sans" w:eastAsia="DejaVu Sans" w:cs="DejaVu Sans"/>
-                <w:i w:val="false"/>
-                <w:b w:val="false"/>
-                <w:u w:val="none"/>
-                <w:sz w:val="22"/>
-                <w:szCs w:val="22"/>
-                <w:color w:val="000000"/>
-              </w:rPr>
-              <w:t xml:space="preserve">Do not know/Prefer not to answer</w:t>
-            </w:r>
-          </w:p>
-        </w:tc>
-        <w:tc>
-          <w:tcPr>
-            <w:tcBorders>
-              <w:bottom w:val="none" w:sz="0" w:space="0" w:color="000000"/>
-              <w:top w:val="none" w:sz="0" w:space="0" w:color="000000"/>
-              <w:left w:val="none" w:sz="0" w:space="0" w:color="000000"/>
-              <w:right w:val="none" w:sz="0" w:space="0" w:color="000000"/>
-            </w:tcBorders>
-            <w:shd w:val="clear" w:color="auto" w:fill="FFFFFF"/>
-            <w:tcMar>
-              <w:top w:w="0" w:type="dxa"/>
-              <w:bottom w:w="0" w:type="dxa"/>
-              <w:left w:w="0" w:type="dxa"/>
-              <w:right w:w="0" w:type="dxa"/>
-            </w:tcMar>
-            <w:vAlign w:val="top"/>
-          </w:tcPr>
-          <w:p>
-            <w:pPr>
-              <w:pStyle w:val="Normal"/>
-              <w:jc w:val="center"/>
-              <w:pBdr>
-                <w:bottom w:val="none" w:sz="0" w:space="0" w:color="000000"/>
-                <w:top w:val="none" w:sz="0" w:space="0" w:color="000000"/>
-                <w:left w:val="none" w:sz="0" w:space="0" w:color="000000"/>
-                <w:right w:val="none" w:sz="0" w:space="0" w:color="000000"/>
-              </w:pBdr>
-              <w:spacing w:after="100" w:before="100" w:line="240"/>
-              <w:ind w:left="100" w:right="100" w:firstLine="0" w:firstLineChars="0"/>
-            </w:pPr>
-            <w:r>
-              <w:rPr>
-                <w:rFonts w:ascii="DejaVu Sans" w:hAnsi="DejaVu Sans" w:eastAsia="DejaVu Sans" w:cs="DejaVu Sans"/>
-                <w:i w:val="false"/>
-                <w:b w:val="false"/>
-                <w:u w:val="none"/>
-                <w:sz w:val="22"/>
-                <w:szCs w:val="22"/>
-                <w:color w:val="000000"/>
-              </w:rPr>
-              <w:t xml:space="preserve">8 (0.2)</w:t>
-            </w:r>
-          </w:p>
-        </w:tc>
-        <w:tc>
-          <w:tcPr>
-            <w:tcBorders>
-              <w:bottom w:val="none" w:sz="0" w:space="0" w:color="000000"/>
-              <w:top w:val="none" w:sz="0" w:space="0" w:color="000000"/>
-              <w:left w:val="none" w:sz="0" w:space="0" w:color="000000"/>
-              <w:right w:val="none" w:sz="0" w:space="0" w:color="000000"/>
-            </w:tcBorders>
-            <w:shd w:val="clear" w:color="auto" w:fill="FFFFFF"/>
-            <w:tcMar>
-              <w:top w:w="0" w:type="dxa"/>
-              <w:bottom w:w="0" w:type="dxa"/>
-              <w:left w:w="0" w:type="dxa"/>
-              <w:right w:w="0" w:type="dxa"/>
-            </w:tcMar>
-            <w:vAlign w:val="top"/>
-          </w:tcPr>
-          <w:p>
-            <w:pPr>
-              <w:pStyle w:val="Normal"/>
-              <w:jc w:val="center"/>
-              <w:pBdr>
-                <w:bottom w:val="none" w:sz="0" w:space="0" w:color="000000"/>
-                <w:top w:val="none" w:sz="0" w:space="0" w:color="000000"/>
-                <w:left w:val="none" w:sz="0" w:space="0" w:color="000000"/>
-                <w:right w:val="none" w:sz="0" w:space="0" w:color="000000"/>
-              </w:pBdr>
-              <w:spacing w:after="100" w:before="100" w:line="240"/>
-              <w:ind w:left="100" w:right="100" w:firstLine="0" w:firstLineChars="0"/>
-            </w:pPr>
-            <w:r>
-              <w:rPr>
-                <w:rFonts w:ascii="DejaVu Sans" w:hAnsi="DejaVu Sans" w:eastAsia="DejaVu Sans" w:cs="DejaVu Sans"/>
-                <w:i w:val="false"/>
-                <w:b w:val="false"/>
-                <w:u w:val="none"/>
-                <w:sz w:val="22"/>
-                <w:szCs w:val="22"/>
-                <w:color w:val="000000"/>
-              </w:rPr>
-              <w:t xml:space="preserve">128 (0.1)</w:t>
+              <w:ind w:left="100" w:right="100" w:firstLine="0" w:firstLineChars="0"/>
+            </w:pPr>
+            <w:r>
+              <w:rPr>
+                <w:rFonts w:ascii="DejaVu Sans" w:hAnsi="DejaVu Sans" w:eastAsia="DejaVu Sans" w:cs="DejaVu Sans"/>
+                <w:i w:val="false"/>
+                <w:b w:val="false"/>
+                <w:u w:val="none"/>
+                <w:sz w:val="22"/>
+                <w:szCs w:val="22"/>
+                <w:color w:val="000000"/>
+              </w:rPr>
+              <w:t xml:space="preserve">Overall health rating, n (%)</w:t>
+            </w:r>
+          </w:p>
+        </w:tc>
+        <w:tc>
+          <w:tcPr>
+            <w:tcBorders>
+              <w:bottom w:val="none" w:sz="0" w:space="0" w:color="000000"/>
+              <w:top w:val="none" w:sz="0" w:space="0" w:color="000000"/>
+              <w:left w:val="none" w:sz="0" w:space="0" w:color="000000"/>
+              <w:right w:val="none" w:sz="0" w:space="0" w:color="000000"/>
+            </w:tcBorders>
+            <w:shd w:val="clear" w:color="auto" w:fill="FFFFFF"/>
+            <w:tcMar>
+              <w:top w:w="0" w:type="dxa"/>
+              <w:bottom w:w="0" w:type="dxa"/>
+              <w:left w:w="0" w:type="dxa"/>
+              <w:right w:w="0" w:type="dxa"/>
+            </w:tcMar>
+            <w:vAlign w:val="top"/>
+          </w:tcPr>
+          <w:p>
+            <w:pPr>
+              <w:pStyle w:val="Normal"/>
+              <w:jc w:val="center"/>
+              <w:pBdr>
+                <w:bottom w:val="none" w:sz="0" w:space="0" w:color="000000"/>
+                <w:top w:val="none" w:sz="0" w:space="0" w:color="000000"/>
+                <w:left w:val="none" w:sz="0" w:space="0" w:color="000000"/>
+                <w:right w:val="none" w:sz="0" w:space="0" w:color="000000"/>
+              </w:pBdr>
+              <w:spacing w:after="100" w:before="100" w:line="240"/>
+              <w:ind w:left="100" w:right="100" w:firstLine="0" w:firstLineChars="0"/>
+            </w:pPr>
+            <w:r>
+              <w:rPr>
+                <w:rFonts w:ascii="DejaVu Sans" w:hAnsi="DejaVu Sans" w:eastAsia="DejaVu Sans" w:cs="DejaVu Sans"/>
+                <w:i w:val="false"/>
+                <w:b w:val="false"/>
+                <w:u w:val="none"/>
+                <w:sz w:val="22"/>
+                <w:szCs w:val="22"/>
+                <w:color w:val="000000"/>
+              </w:rPr>
+              <w:t xml:space="preserve"/>
+            </w:r>
+          </w:p>
+        </w:tc>
+        <w:tc>
+          <w:tcPr>
+            <w:tcBorders>
+              <w:bottom w:val="none" w:sz="0" w:space="0" w:color="000000"/>
+              <w:top w:val="none" w:sz="0" w:space="0" w:color="000000"/>
+              <w:left w:val="none" w:sz="0" w:space="0" w:color="000000"/>
+              <w:right w:val="none" w:sz="0" w:space="0" w:color="000000"/>
+            </w:tcBorders>
+            <w:shd w:val="clear" w:color="auto" w:fill="FFFFFF"/>
+            <w:tcMar>
+              <w:top w:w="0" w:type="dxa"/>
+              <w:bottom w:w="0" w:type="dxa"/>
+              <w:left w:w="0" w:type="dxa"/>
+              <w:right w:w="0" w:type="dxa"/>
+            </w:tcMar>
+            <w:vAlign w:val="top"/>
+          </w:tcPr>
+          <w:p>
+            <w:pPr>
+              <w:pStyle w:val="Normal"/>
+              <w:jc w:val="center"/>
+              <w:pBdr>
+                <w:bottom w:val="none" w:sz="0" w:space="0" w:color="000000"/>
+                <w:top w:val="none" w:sz="0" w:space="0" w:color="000000"/>
+                <w:left w:val="none" w:sz="0" w:space="0" w:color="000000"/>
+                <w:right w:val="none" w:sz="0" w:space="0" w:color="000000"/>
+              </w:pBdr>
+              <w:spacing w:after="100" w:before="100" w:line="240"/>
+              <w:ind w:left="100" w:right="100" w:firstLine="0" w:firstLineChars="0"/>
+            </w:pPr>
+            <w:r>
+              <w:rPr>
+                <w:rFonts w:ascii="DejaVu Sans" w:hAnsi="DejaVu Sans" w:eastAsia="DejaVu Sans" w:cs="DejaVu Sans"/>
+                <w:i w:val="false"/>
+                <w:b w:val="false"/>
+                <w:u w:val="none"/>
+                <w:sz w:val="22"/>
+                <w:szCs w:val="22"/>
+                <w:color w:val="000000"/>
+              </w:rPr>
+              <w:t xml:space="preserve"/>
             </w:r>
           </w:p>
         </w:tc>
@@ -9385,95 +9385,95 @@
                 <w:szCs w:val="22"/>
                 <w:color w:val="000000"/>
               </w:rPr>
-              <w:t xml:space="preserve">Excellent</w:t>
-            </w:r>
-          </w:p>
-        </w:tc>
-        <w:tc>
-          <w:tcPr>
-            <w:tcBorders>
-              <w:bottom w:val="none" w:sz="0" w:space="0" w:color="000000"/>
-              <w:top w:val="none" w:sz="0" w:space="0" w:color="000000"/>
-              <w:left w:val="none" w:sz="0" w:space="0" w:color="000000"/>
-              <w:right w:val="none" w:sz="0" w:space="0" w:color="000000"/>
-            </w:tcBorders>
-            <w:shd w:val="clear" w:color="auto" w:fill="FFFFFF"/>
-            <w:tcMar>
-              <w:top w:w="0" w:type="dxa"/>
-              <w:bottom w:w="0" w:type="dxa"/>
-              <w:left w:w="0" w:type="dxa"/>
-              <w:right w:w="0" w:type="dxa"/>
-            </w:tcMar>
-            <w:vAlign w:val="top"/>
-          </w:tcPr>
-          <w:p>
-            <w:pPr>
-              <w:pStyle w:val="Normal"/>
-              <w:jc w:val="center"/>
-              <w:pBdr>
-                <w:bottom w:val="none" w:sz="0" w:space="0" w:color="000000"/>
-                <w:top w:val="none" w:sz="0" w:space="0" w:color="000000"/>
-                <w:left w:val="none" w:sz="0" w:space="0" w:color="000000"/>
-                <w:right w:val="none" w:sz="0" w:space="0" w:color="000000"/>
-              </w:pBdr>
-              <w:spacing w:after="100" w:before="100" w:line="240"/>
-              <w:ind w:left="100" w:right="100" w:firstLine="0" w:firstLineChars="0"/>
-            </w:pPr>
-            <w:r>
-              <w:rPr>
-                <w:rFonts w:ascii="DejaVu Sans" w:hAnsi="DejaVu Sans" w:eastAsia="DejaVu Sans" w:cs="DejaVu Sans"/>
-                <w:i w:val="false"/>
-                <w:b w:val="false"/>
-                <w:u w:val="none"/>
-                <w:sz w:val="22"/>
-                <w:szCs w:val="22"/>
-                <w:color w:val="000000"/>
-              </w:rPr>
-              <w:t xml:space="preserve">482 (15)</w:t>
-            </w:r>
-          </w:p>
-        </w:tc>
-        <w:tc>
-          <w:tcPr>
-            <w:tcBorders>
-              <w:bottom w:val="none" w:sz="0" w:space="0" w:color="000000"/>
-              <w:top w:val="none" w:sz="0" w:space="0" w:color="000000"/>
-              <w:left w:val="none" w:sz="0" w:space="0" w:color="000000"/>
-              <w:right w:val="none" w:sz="0" w:space="0" w:color="000000"/>
-            </w:tcBorders>
-            <w:shd w:val="clear" w:color="auto" w:fill="FFFFFF"/>
-            <w:tcMar>
-              <w:top w:w="0" w:type="dxa"/>
-              <w:bottom w:w="0" w:type="dxa"/>
-              <w:left w:w="0" w:type="dxa"/>
-              <w:right w:w="0" w:type="dxa"/>
-            </w:tcMar>
-            <w:vAlign w:val="top"/>
-          </w:tcPr>
-          <w:p>
-            <w:pPr>
-              <w:pStyle w:val="Normal"/>
-              <w:jc w:val="center"/>
-              <w:pBdr>
-                <w:bottom w:val="none" w:sz="0" w:space="0" w:color="000000"/>
-                <w:top w:val="none" w:sz="0" w:space="0" w:color="000000"/>
-                <w:left w:val="none" w:sz="0" w:space="0" w:color="000000"/>
-                <w:right w:val="none" w:sz="0" w:space="0" w:color="000000"/>
-              </w:pBdr>
-              <w:spacing w:after="100" w:before="100" w:line="240"/>
-              <w:ind w:left="100" w:right="100" w:firstLine="0" w:firstLineChars="0"/>
-            </w:pPr>
-            <w:r>
-              <w:rPr>
-                <w:rFonts w:ascii="DejaVu Sans" w:hAnsi="DejaVu Sans" w:eastAsia="DejaVu Sans" w:cs="DejaVu Sans"/>
-                <w:i w:val="false"/>
-                <w:b w:val="false"/>
-                <w:u w:val="none"/>
-                <w:sz w:val="22"/>
-                <w:szCs w:val="22"/>
-                <w:color w:val="000000"/>
-              </w:rPr>
-              <w:t xml:space="preserve">19,668 (23)</w:t>
+              <w:t xml:space="preserve">Do not know/Prefer not to answer</w:t>
+            </w:r>
+          </w:p>
+        </w:tc>
+        <w:tc>
+          <w:tcPr>
+            <w:tcBorders>
+              <w:bottom w:val="none" w:sz="0" w:space="0" w:color="000000"/>
+              <w:top w:val="none" w:sz="0" w:space="0" w:color="000000"/>
+              <w:left w:val="none" w:sz="0" w:space="0" w:color="000000"/>
+              <w:right w:val="none" w:sz="0" w:space="0" w:color="000000"/>
+            </w:tcBorders>
+            <w:shd w:val="clear" w:color="auto" w:fill="FFFFFF"/>
+            <w:tcMar>
+              <w:top w:w="0" w:type="dxa"/>
+              <w:bottom w:w="0" w:type="dxa"/>
+              <w:left w:w="0" w:type="dxa"/>
+              <w:right w:w="0" w:type="dxa"/>
+            </w:tcMar>
+            <w:vAlign w:val="top"/>
+          </w:tcPr>
+          <w:p>
+            <w:pPr>
+              <w:pStyle w:val="Normal"/>
+              <w:jc w:val="center"/>
+              <w:pBdr>
+                <w:bottom w:val="none" w:sz="0" w:space="0" w:color="000000"/>
+                <w:top w:val="none" w:sz="0" w:space="0" w:color="000000"/>
+                <w:left w:val="none" w:sz="0" w:space="0" w:color="000000"/>
+                <w:right w:val="none" w:sz="0" w:space="0" w:color="000000"/>
+              </w:pBdr>
+              <w:spacing w:after="100" w:before="100" w:line="240"/>
+              <w:ind w:left="100" w:right="100" w:firstLine="0" w:firstLineChars="0"/>
+            </w:pPr>
+            <w:r>
+              <w:rPr>
+                <w:rFonts w:ascii="DejaVu Sans" w:hAnsi="DejaVu Sans" w:eastAsia="DejaVu Sans" w:cs="DejaVu Sans"/>
+                <w:i w:val="false"/>
+                <w:b w:val="false"/>
+                <w:u w:val="none"/>
+                <w:sz w:val="22"/>
+                <w:szCs w:val="22"/>
+                <w:color w:val="000000"/>
+              </w:rPr>
+              <w:t xml:space="preserve">8 (0.2)</w:t>
+            </w:r>
+          </w:p>
+        </w:tc>
+        <w:tc>
+          <w:tcPr>
+            <w:tcBorders>
+              <w:bottom w:val="none" w:sz="0" w:space="0" w:color="000000"/>
+              <w:top w:val="none" w:sz="0" w:space="0" w:color="000000"/>
+              <w:left w:val="none" w:sz="0" w:space="0" w:color="000000"/>
+              <w:right w:val="none" w:sz="0" w:space="0" w:color="000000"/>
+            </w:tcBorders>
+            <w:shd w:val="clear" w:color="auto" w:fill="FFFFFF"/>
+            <w:tcMar>
+              <w:top w:w="0" w:type="dxa"/>
+              <w:bottom w:w="0" w:type="dxa"/>
+              <w:left w:w="0" w:type="dxa"/>
+              <w:right w:w="0" w:type="dxa"/>
+            </w:tcMar>
+            <w:vAlign w:val="top"/>
+          </w:tcPr>
+          <w:p>
+            <w:pPr>
+              <w:pStyle w:val="Normal"/>
+              <w:jc w:val="center"/>
+              <w:pBdr>
+                <w:bottom w:val="none" w:sz="0" w:space="0" w:color="000000"/>
+                <w:top w:val="none" w:sz="0" w:space="0" w:color="000000"/>
+                <w:left w:val="none" w:sz="0" w:space="0" w:color="000000"/>
+                <w:right w:val="none" w:sz="0" w:space="0" w:color="000000"/>
+              </w:pBdr>
+              <w:spacing w:after="100" w:before="100" w:line="240"/>
+              <w:ind w:left="100" w:right="100" w:firstLine="0" w:firstLineChars="0"/>
+            </w:pPr>
+            <w:r>
+              <w:rPr>
+                <w:rFonts w:ascii="DejaVu Sans" w:hAnsi="DejaVu Sans" w:eastAsia="DejaVu Sans" w:cs="DejaVu Sans"/>
+                <w:i w:val="false"/>
+                <w:b w:val="false"/>
+                <w:u w:val="none"/>
+                <w:sz w:val="22"/>
+                <w:szCs w:val="22"/>
+                <w:color w:val="000000"/>
+              </w:rPr>
+              <w:t xml:space="preserve">128 (0.1)</w:t>
             </w:r>
           </w:p>
         </w:tc>
@@ -9523,95 +9523,95 @@
                 <w:szCs w:val="22"/>
                 <w:color w:val="000000"/>
               </w:rPr>
-              <w:t xml:space="preserve">Fair</w:t>
-            </w:r>
-          </w:p>
-        </w:tc>
-        <w:tc>
-          <w:tcPr>
-            <w:tcBorders>
-              <w:bottom w:val="none" w:sz="0" w:space="0" w:color="000000"/>
-              <w:top w:val="none" w:sz="0" w:space="0" w:color="000000"/>
-              <w:left w:val="none" w:sz="0" w:space="0" w:color="000000"/>
-              <w:right w:val="none" w:sz="0" w:space="0" w:color="000000"/>
-            </w:tcBorders>
-            <w:shd w:val="clear" w:color="auto" w:fill="FFFFFF"/>
-            <w:tcMar>
-              <w:top w:w="0" w:type="dxa"/>
-              <w:bottom w:w="0" w:type="dxa"/>
-              <w:left w:w="0" w:type="dxa"/>
-              <w:right w:w="0" w:type="dxa"/>
-            </w:tcMar>
-            <w:vAlign w:val="top"/>
-          </w:tcPr>
-          <w:p>
-            <w:pPr>
-              <w:pStyle w:val="Normal"/>
-              <w:jc w:val="center"/>
-              <w:pBdr>
-                <w:bottom w:val="none" w:sz="0" w:space="0" w:color="000000"/>
-                <w:top w:val="none" w:sz="0" w:space="0" w:color="000000"/>
-                <w:left w:val="none" w:sz="0" w:space="0" w:color="000000"/>
-                <w:right w:val="none" w:sz="0" w:space="0" w:color="000000"/>
-              </w:pBdr>
-              <w:spacing w:after="100" w:before="100" w:line="240"/>
-              <w:ind w:left="100" w:right="100" w:firstLine="0" w:firstLineChars="0"/>
-            </w:pPr>
-            <w:r>
-              <w:rPr>
-                <w:rFonts w:ascii="DejaVu Sans" w:hAnsi="DejaVu Sans" w:eastAsia="DejaVu Sans" w:cs="DejaVu Sans"/>
-                <w:i w:val="false"/>
-                <w:b w:val="false"/>
-                <w:u w:val="none"/>
-                <w:sz w:val="22"/>
-                <w:szCs w:val="22"/>
-                <w:color w:val="000000"/>
-              </w:rPr>
-              <w:t xml:space="preserve">687 (21)</w:t>
-            </w:r>
-          </w:p>
-        </w:tc>
-        <w:tc>
-          <w:tcPr>
-            <w:tcBorders>
-              <w:bottom w:val="none" w:sz="0" w:space="0" w:color="000000"/>
-              <w:top w:val="none" w:sz="0" w:space="0" w:color="000000"/>
-              <w:left w:val="none" w:sz="0" w:space="0" w:color="000000"/>
-              <w:right w:val="none" w:sz="0" w:space="0" w:color="000000"/>
-            </w:tcBorders>
-            <w:shd w:val="clear" w:color="auto" w:fill="FFFFFF"/>
-            <w:tcMar>
-              <w:top w:w="0" w:type="dxa"/>
-              <w:bottom w:w="0" w:type="dxa"/>
-              <w:left w:w="0" w:type="dxa"/>
-              <w:right w:w="0" w:type="dxa"/>
-            </w:tcMar>
-            <w:vAlign w:val="top"/>
-          </w:tcPr>
-          <w:p>
-            <w:pPr>
-              <w:pStyle w:val="Normal"/>
-              <w:jc w:val="center"/>
-              <w:pBdr>
-                <w:bottom w:val="none" w:sz="0" w:space="0" w:color="000000"/>
-                <w:top w:val="none" w:sz="0" w:space="0" w:color="000000"/>
-                <w:left w:val="none" w:sz="0" w:space="0" w:color="000000"/>
-                <w:right w:val="none" w:sz="0" w:space="0" w:color="000000"/>
-              </w:pBdr>
-              <w:spacing w:after="100" w:before="100" w:line="240"/>
-              <w:ind w:left="100" w:right="100" w:firstLine="0" w:firstLineChars="0"/>
-            </w:pPr>
-            <w:r>
-              <w:rPr>
-                <w:rFonts w:ascii="DejaVu Sans" w:hAnsi="DejaVu Sans" w:eastAsia="DejaVu Sans" w:cs="DejaVu Sans"/>
-                <w:i w:val="false"/>
-                <w:b w:val="false"/>
-                <w:u w:val="none"/>
-                <w:sz w:val="22"/>
-                <w:szCs w:val="22"/>
-                <w:color w:val="000000"/>
-              </w:rPr>
-              <w:t xml:space="preserve">12,749 (15)</w:t>
+              <w:t xml:space="preserve">Excellent</w:t>
+            </w:r>
+          </w:p>
+        </w:tc>
+        <w:tc>
+          <w:tcPr>
+            <w:tcBorders>
+              <w:bottom w:val="none" w:sz="0" w:space="0" w:color="000000"/>
+              <w:top w:val="none" w:sz="0" w:space="0" w:color="000000"/>
+              <w:left w:val="none" w:sz="0" w:space="0" w:color="000000"/>
+              <w:right w:val="none" w:sz="0" w:space="0" w:color="000000"/>
+            </w:tcBorders>
+            <w:shd w:val="clear" w:color="auto" w:fill="FFFFFF"/>
+            <w:tcMar>
+              <w:top w:w="0" w:type="dxa"/>
+              <w:bottom w:w="0" w:type="dxa"/>
+              <w:left w:w="0" w:type="dxa"/>
+              <w:right w:w="0" w:type="dxa"/>
+            </w:tcMar>
+            <w:vAlign w:val="top"/>
+          </w:tcPr>
+          <w:p>
+            <w:pPr>
+              <w:pStyle w:val="Normal"/>
+              <w:jc w:val="center"/>
+              <w:pBdr>
+                <w:bottom w:val="none" w:sz="0" w:space="0" w:color="000000"/>
+                <w:top w:val="none" w:sz="0" w:space="0" w:color="000000"/>
+                <w:left w:val="none" w:sz="0" w:space="0" w:color="000000"/>
+                <w:right w:val="none" w:sz="0" w:space="0" w:color="000000"/>
+              </w:pBdr>
+              <w:spacing w:after="100" w:before="100" w:line="240"/>
+              <w:ind w:left="100" w:right="100" w:firstLine="0" w:firstLineChars="0"/>
+            </w:pPr>
+            <w:r>
+              <w:rPr>
+                <w:rFonts w:ascii="DejaVu Sans" w:hAnsi="DejaVu Sans" w:eastAsia="DejaVu Sans" w:cs="DejaVu Sans"/>
+                <w:i w:val="false"/>
+                <w:b w:val="false"/>
+                <w:u w:val="none"/>
+                <w:sz w:val="22"/>
+                <w:szCs w:val="22"/>
+                <w:color w:val="000000"/>
+              </w:rPr>
+              <w:t xml:space="preserve">482 (15)</w:t>
+            </w:r>
+          </w:p>
+        </w:tc>
+        <w:tc>
+          <w:tcPr>
+            <w:tcBorders>
+              <w:bottom w:val="none" w:sz="0" w:space="0" w:color="000000"/>
+              <w:top w:val="none" w:sz="0" w:space="0" w:color="000000"/>
+              <w:left w:val="none" w:sz="0" w:space="0" w:color="000000"/>
+              <w:right w:val="none" w:sz="0" w:space="0" w:color="000000"/>
+            </w:tcBorders>
+            <w:shd w:val="clear" w:color="auto" w:fill="FFFFFF"/>
+            <w:tcMar>
+              <w:top w:w="0" w:type="dxa"/>
+              <w:bottom w:w="0" w:type="dxa"/>
+              <w:left w:w="0" w:type="dxa"/>
+              <w:right w:w="0" w:type="dxa"/>
+            </w:tcMar>
+            <w:vAlign w:val="top"/>
+          </w:tcPr>
+          <w:p>
+            <w:pPr>
+              <w:pStyle w:val="Normal"/>
+              <w:jc w:val="center"/>
+              <w:pBdr>
+                <w:bottom w:val="none" w:sz="0" w:space="0" w:color="000000"/>
+                <w:top w:val="none" w:sz="0" w:space="0" w:color="000000"/>
+                <w:left w:val="none" w:sz="0" w:space="0" w:color="000000"/>
+                <w:right w:val="none" w:sz="0" w:space="0" w:color="000000"/>
+              </w:pBdr>
+              <w:spacing w:after="100" w:before="100" w:line="240"/>
+              <w:ind w:left="100" w:right="100" w:firstLine="0" w:firstLineChars="0"/>
+            </w:pPr>
+            <w:r>
+              <w:rPr>
+                <w:rFonts w:ascii="DejaVu Sans" w:hAnsi="DejaVu Sans" w:eastAsia="DejaVu Sans" w:cs="DejaVu Sans"/>
+                <w:i w:val="false"/>
+                <w:b w:val="false"/>
+                <w:u w:val="none"/>
+                <w:sz w:val="22"/>
+                <w:szCs w:val="22"/>
+                <w:color w:val="000000"/>
+              </w:rPr>
+              <w:t xml:space="preserve">19,668 (23)</w:t>
             </w:r>
           </w:p>
         </w:tc>
@@ -9661,95 +9661,95 @@
                 <w:szCs w:val="22"/>
                 <w:color w:val="000000"/>
               </w:rPr>
-              <w:t xml:space="preserve">Good</w:t>
-            </w:r>
-          </w:p>
-        </w:tc>
-        <w:tc>
-          <w:tcPr>
-            <w:tcBorders>
-              <w:bottom w:val="none" w:sz="0" w:space="0" w:color="000000"/>
-              <w:top w:val="none" w:sz="0" w:space="0" w:color="000000"/>
-              <w:left w:val="none" w:sz="0" w:space="0" w:color="000000"/>
-              <w:right w:val="none" w:sz="0" w:space="0" w:color="000000"/>
-            </w:tcBorders>
-            <w:shd w:val="clear" w:color="auto" w:fill="FFFFFF"/>
-            <w:tcMar>
-              <w:top w:w="0" w:type="dxa"/>
-              <w:bottom w:w="0" w:type="dxa"/>
-              <w:left w:w="0" w:type="dxa"/>
-              <w:right w:w="0" w:type="dxa"/>
-            </w:tcMar>
-            <w:vAlign w:val="top"/>
-          </w:tcPr>
-          <w:p>
-            <w:pPr>
-              <w:pStyle w:val="Normal"/>
-              <w:jc w:val="center"/>
-              <w:pBdr>
-                <w:bottom w:val="none" w:sz="0" w:space="0" w:color="000000"/>
-                <w:top w:val="none" w:sz="0" w:space="0" w:color="000000"/>
-                <w:left w:val="none" w:sz="0" w:space="0" w:color="000000"/>
-                <w:right w:val="none" w:sz="0" w:space="0" w:color="000000"/>
-              </w:pBdr>
-              <w:spacing w:after="100" w:before="100" w:line="240"/>
-              <w:ind w:left="100" w:right="100" w:firstLine="0" w:firstLineChars="0"/>
-            </w:pPr>
-            <w:r>
-              <w:rPr>
-                <w:rFonts w:ascii="DejaVu Sans" w:hAnsi="DejaVu Sans" w:eastAsia="DejaVu Sans" w:cs="DejaVu Sans"/>
-                <w:i w:val="false"/>
-                <w:b w:val="false"/>
-                <w:u w:val="none"/>
-                <w:sz w:val="22"/>
-                <w:szCs w:val="22"/>
-                <w:color w:val="000000"/>
-              </w:rPr>
-              <w:t xml:space="preserve">1,884 (59)</w:t>
-            </w:r>
-          </w:p>
-        </w:tc>
-        <w:tc>
-          <w:tcPr>
-            <w:tcBorders>
-              <w:bottom w:val="none" w:sz="0" w:space="0" w:color="000000"/>
-              <w:top w:val="none" w:sz="0" w:space="0" w:color="000000"/>
-              <w:left w:val="none" w:sz="0" w:space="0" w:color="000000"/>
-              <w:right w:val="none" w:sz="0" w:space="0" w:color="000000"/>
-            </w:tcBorders>
-            <w:shd w:val="clear" w:color="auto" w:fill="FFFFFF"/>
-            <w:tcMar>
-              <w:top w:w="0" w:type="dxa"/>
-              <w:bottom w:w="0" w:type="dxa"/>
-              <w:left w:w="0" w:type="dxa"/>
-              <w:right w:w="0" w:type="dxa"/>
-            </w:tcMar>
-            <w:vAlign w:val="top"/>
-          </w:tcPr>
-          <w:p>
-            <w:pPr>
-              <w:pStyle w:val="Normal"/>
-              <w:jc w:val="center"/>
-              <w:pBdr>
-                <w:bottom w:val="none" w:sz="0" w:space="0" w:color="000000"/>
-                <w:top w:val="none" w:sz="0" w:space="0" w:color="000000"/>
-                <w:left w:val="none" w:sz="0" w:space="0" w:color="000000"/>
-                <w:right w:val="none" w:sz="0" w:space="0" w:color="000000"/>
-              </w:pBdr>
-              <w:spacing w:after="100" w:before="100" w:line="240"/>
-              <w:ind w:left="100" w:right="100" w:firstLine="0" w:firstLineChars="0"/>
-            </w:pPr>
-            <w:r>
-              <w:rPr>
-                <w:rFonts w:ascii="DejaVu Sans" w:hAnsi="DejaVu Sans" w:eastAsia="DejaVu Sans" w:cs="DejaVu Sans"/>
-                <w:i w:val="false"/>
-                <w:b w:val="false"/>
-                <w:u w:val="none"/>
-                <w:sz w:val="22"/>
-                <w:szCs w:val="22"/>
-                <w:color w:val="000000"/>
-              </w:rPr>
-              <w:t xml:space="preserve">52,590 (60)</w:t>
+              <w:t xml:space="preserve">Fair</w:t>
+            </w:r>
+          </w:p>
+        </w:tc>
+        <w:tc>
+          <w:tcPr>
+            <w:tcBorders>
+              <w:bottom w:val="none" w:sz="0" w:space="0" w:color="000000"/>
+              <w:top w:val="none" w:sz="0" w:space="0" w:color="000000"/>
+              <w:left w:val="none" w:sz="0" w:space="0" w:color="000000"/>
+              <w:right w:val="none" w:sz="0" w:space="0" w:color="000000"/>
+            </w:tcBorders>
+            <w:shd w:val="clear" w:color="auto" w:fill="FFFFFF"/>
+            <w:tcMar>
+              <w:top w:w="0" w:type="dxa"/>
+              <w:bottom w:w="0" w:type="dxa"/>
+              <w:left w:w="0" w:type="dxa"/>
+              <w:right w:w="0" w:type="dxa"/>
+            </w:tcMar>
+            <w:vAlign w:val="top"/>
+          </w:tcPr>
+          <w:p>
+            <w:pPr>
+              <w:pStyle w:val="Normal"/>
+              <w:jc w:val="center"/>
+              <w:pBdr>
+                <w:bottom w:val="none" w:sz="0" w:space="0" w:color="000000"/>
+                <w:top w:val="none" w:sz="0" w:space="0" w:color="000000"/>
+                <w:left w:val="none" w:sz="0" w:space="0" w:color="000000"/>
+                <w:right w:val="none" w:sz="0" w:space="0" w:color="000000"/>
+              </w:pBdr>
+              <w:spacing w:after="100" w:before="100" w:line="240"/>
+              <w:ind w:left="100" w:right="100" w:firstLine="0" w:firstLineChars="0"/>
+            </w:pPr>
+            <w:r>
+              <w:rPr>
+                <w:rFonts w:ascii="DejaVu Sans" w:hAnsi="DejaVu Sans" w:eastAsia="DejaVu Sans" w:cs="DejaVu Sans"/>
+                <w:i w:val="false"/>
+                <w:b w:val="false"/>
+                <w:u w:val="none"/>
+                <w:sz w:val="22"/>
+                <w:szCs w:val="22"/>
+                <w:color w:val="000000"/>
+              </w:rPr>
+              <w:t xml:space="preserve">687 (21)</w:t>
+            </w:r>
+          </w:p>
+        </w:tc>
+        <w:tc>
+          <w:tcPr>
+            <w:tcBorders>
+              <w:bottom w:val="none" w:sz="0" w:space="0" w:color="000000"/>
+              <w:top w:val="none" w:sz="0" w:space="0" w:color="000000"/>
+              <w:left w:val="none" w:sz="0" w:space="0" w:color="000000"/>
+              <w:right w:val="none" w:sz="0" w:space="0" w:color="000000"/>
+            </w:tcBorders>
+            <w:shd w:val="clear" w:color="auto" w:fill="FFFFFF"/>
+            <w:tcMar>
+              <w:top w:w="0" w:type="dxa"/>
+              <w:bottom w:w="0" w:type="dxa"/>
+              <w:left w:w="0" w:type="dxa"/>
+              <w:right w:w="0" w:type="dxa"/>
+            </w:tcMar>
+            <w:vAlign w:val="top"/>
+          </w:tcPr>
+          <w:p>
+            <w:pPr>
+              <w:pStyle w:val="Normal"/>
+              <w:jc w:val="center"/>
+              <w:pBdr>
+                <w:bottom w:val="none" w:sz="0" w:space="0" w:color="000000"/>
+                <w:top w:val="none" w:sz="0" w:space="0" w:color="000000"/>
+                <w:left w:val="none" w:sz="0" w:space="0" w:color="000000"/>
+                <w:right w:val="none" w:sz="0" w:space="0" w:color="000000"/>
+              </w:pBdr>
+              <w:spacing w:after="100" w:before="100" w:line="240"/>
+              <w:ind w:left="100" w:right="100" w:firstLine="0" w:firstLineChars="0"/>
+            </w:pPr>
+            <w:r>
+              <w:rPr>
+                <w:rFonts w:ascii="DejaVu Sans" w:hAnsi="DejaVu Sans" w:eastAsia="DejaVu Sans" w:cs="DejaVu Sans"/>
+                <w:i w:val="false"/>
+                <w:b w:val="false"/>
+                <w:u w:val="none"/>
+                <w:sz w:val="22"/>
+                <w:szCs w:val="22"/>
+                <w:color w:val="000000"/>
+              </w:rPr>
+              <w:t xml:space="preserve">12,749 (15)</w:t>
             </w:r>
           </w:p>
         </w:tc>
@@ -9799,102 +9799,102 @@
                 <w:szCs w:val="22"/>
                 <w:color w:val="000000"/>
               </w:rPr>
-              <w:t xml:space="preserve">Poor</w:t>
-            </w:r>
-          </w:p>
-        </w:tc>
-        <w:tc>
-          <w:tcPr>
-            <w:tcBorders>
-              <w:bottom w:val="none" w:sz="0" w:space="0" w:color="000000"/>
-              <w:top w:val="none" w:sz="0" w:space="0" w:color="000000"/>
-              <w:left w:val="none" w:sz="0" w:space="0" w:color="000000"/>
-              <w:right w:val="none" w:sz="0" w:space="0" w:color="000000"/>
-            </w:tcBorders>
-            <w:shd w:val="clear" w:color="auto" w:fill="FFFFFF"/>
-            <w:tcMar>
-              <w:top w:w="0" w:type="dxa"/>
-              <w:bottom w:w="0" w:type="dxa"/>
-              <w:left w:w="0" w:type="dxa"/>
-              <w:right w:w="0" w:type="dxa"/>
-            </w:tcMar>
-            <w:vAlign w:val="top"/>
-          </w:tcPr>
-          <w:p>
-            <w:pPr>
-              <w:pStyle w:val="Normal"/>
-              <w:jc w:val="center"/>
-              <w:pBdr>
-                <w:bottom w:val="none" w:sz="0" w:space="0" w:color="000000"/>
-                <w:top w:val="none" w:sz="0" w:space="0" w:color="000000"/>
-                <w:left w:val="none" w:sz="0" w:space="0" w:color="000000"/>
-                <w:right w:val="none" w:sz="0" w:space="0" w:color="000000"/>
-              </w:pBdr>
-              <w:spacing w:after="100" w:before="100" w:line="240"/>
-              <w:ind w:left="100" w:right="100" w:firstLine="0" w:firstLineChars="0"/>
-            </w:pPr>
-            <w:r>
-              <w:rPr>
-                <w:rFonts w:ascii="DejaVu Sans" w:hAnsi="DejaVu Sans" w:eastAsia="DejaVu Sans" w:cs="DejaVu Sans"/>
-                <w:i w:val="false"/>
-                <w:b w:val="false"/>
-                <w:u w:val="none"/>
-                <w:sz w:val="22"/>
-                <w:szCs w:val="22"/>
-                <w:color w:val="000000"/>
-              </w:rPr>
-              <w:t xml:space="preserve">140 (4.4)</w:t>
-            </w:r>
-          </w:p>
-        </w:tc>
-        <w:tc>
-          <w:tcPr>
-            <w:tcBorders>
-              <w:bottom w:val="none" w:sz="0" w:space="0" w:color="000000"/>
-              <w:top w:val="none" w:sz="0" w:space="0" w:color="000000"/>
-              <w:left w:val="none" w:sz="0" w:space="0" w:color="000000"/>
-              <w:right w:val="none" w:sz="0" w:space="0" w:color="000000"/>
-            </w:tcBorders>
-            <w:shd w:val="clear" w:color="auto" w:fill="FFFFFF"/>
-            <w:tcMar>
-              <w:top w:w="0" w:type="dxa"/>
-              <w:bottom w:w="0" w:type="dxa"/>
-              <w:left w:w="0" w:type="dxa"/>
-              <w:right w:w="0" w:type="dxa"/>
-            </w:tcMar>
-            <w:vAlign w:val="top"/>
-          </w:tcPr>
-          <w:p>
-            <w:pPr>
-              <w:pStyle w:val="Normal"/>
-              <w:jc w:val="center"/>
-              <w:pBdr>
-                <w:bottom w:val="none" w:sz="0" w:space="0" w:color="000000"/>
-                <w:top w:val="none" w:sz="0" w:space="0" w:color="000000"/>
-                <w:left w:val="none" w:sz="0" w:space="0" w:color="000000"/>
-                <w:right w:val="none" w:sz="0" w:space="0" w:color="000000"/>
-              </w:pBdr>
-              <w:spacing w:after="100" w:before="100" w:line="240"/>
-              <w:ind w:left="100" w:right="100" w:firstLine="0" w:firstLineChars="0"/>
-            </w:pPr>
-            <w:r>
-              <w:rPr>
-                <w:rFonts w:ascii="DejaVu Sans" w:hAnsi="DejaVu Sans" w:eastAsia="DejaVu Sans" w:cs="DejaVu Sans"/>
-                <w:i w:val="false"/>
-                <w:b w:val="false"/>
-                <w:u w:val="none"/>
-                <w:sz w:val="22"/>
-                <w:szCs w:val="22"/>
-                <w:color w:val="000000"/>
-              </w:rPr>
-              <w:t xml:space="preserve">1,854 (2.1)</w:t>
+              <w:t xml:space="preserve">Good</w:t>
+            </w:r>
+          </w:p>
+        </w:tc>
+        <w:tc>
+          <w:tcPr>
+            <w:tcBorders>
+              <w:bottom w:val="none" w:sz="0" w:space="0" w:color="000000"/>
+              <w:top w:val="none" w:sz="0" w:space="0" w:color="000000"/>
+              <w:left w:val="none" w:sz="0" w:space="0" w:color="000000"/>
+              <w:right w:val="none" w:sz="0" w:space="0" w:color="000000"/>
+            </w:tcBorders>
+            <w:shd w:val="clear" w:color="auto" w:fill="FFFFFF"/>
+            <w:tcMar>
+              <w:top w:w="0" w:type="dxa"/>
+              <w:bottom w:w="0" w:type="dxa"/>
+              <w:left w:w="0" w:type="dxa"/>
+              <w:right w:w="0" w:type="dxa"/>
+            </w:tcMar>
+            <w:vAlign w:val="top"/>
+          </w:tcPr>
+          <w:p>
+            <w:pPr>
+              <w:pStyle w:val="Normal"/>
+              <w:jc w:val="center"/>
+              <w:pBdr>
+                <w:bottom w:val="none" w:sz="0" w:space="0" w:color="000000"/>
+                <w:top w:val="none" w:sz="0" w:space="0" w:color="000000"/>
+                <w:left w:val="none" w:sz="0" w:space="0" w:color="000000"/>
+                <w:right w:val="none" w:sz="0" w:space="0" w:color="000000"/>
+              </w:pBdr>
+              <w:spacing w:after="100" w:before="100" w:line="240"/>
+              <w:ind w:left="100" w:right="100" w:firstLine="0" w:firstLineChars="0"/>
+            </w:pPr>
+            <w:r>
+              <w:rPr>
+                <w:rFonts w:ascii="DejaVu Sans" w:hAnsi="DejaVu Sans" w:eastAsia="DejaVu Sans" w:cs="DejaVu Sans"/>
+                <w:i w:val="false"/>
+                <w:b w:val="false"/>
+                <w:u w:val="none"/>
+                <w:sz w:val="22"/>
+                <w:szCs w:val="22"/>
+                <w:color w:val="000000"/>
+              </w:rPr>
+              <w:t xml:space="preserve">1,884 (59)</w:t>
+            </w:r>
+          </w:p>
+        </w:tc>
+        <w:tc>
+          <w:tcPr>
+            <w:tcBorders>
+              <w:bottom w:val="none" w:sz="0" w:space="0" w:color="000000"/>
+              <w:top w:val="none" w:sz="0" w:space="0" w:color="000000"/>
+              <w:left w:val="none" w:sz="0" w:space="0" w:color="000000"/>
+              <w:right w:val="none" w:sz="0" w:space="0" w:color="000000"/>
+            </w:tcBorders>
+            <w:shd w:val="clear" w:color="auto" w:fill="FFFFFF"/>
+            <w:tcMar>
+              <w:top w:w="0" w:type="dxa"/>
+              <w:bottom w:w="0" w:type="dxa"/>
+              <w:left w:w="0" w:type="dxa"/>
+              <w:right w:w="0" w:type="dxa"/>
+            </w:tcMar>
+            <w:vAlign w:val="top"/>
+          </w:tcPr>
+          <w:p>
+            <w:pPr>
+              <w:pStyle w:val="Normal"/>
+              <w:jc w:val="center"/>
+              <w:pBdr>
+                <w:bottom w:val="none" w:sz="0" w:space="0" w:color="000000"/>
+                <w:top w:val="none" w:sz="0" w:space="0" w:color="000000"/>
+                <w:left w:val="none" w:sz="0" w:space="0" w:color="000000"/>
+                <w:right w:val="none" w:sz="0" w:space="0" w:color="000000"/>
+              </w:pBdr>
+              <w:spacing w:after="100" w:before="100" w:line="240"/>
+              <w:ind w:left="100" w:right="100" w:firstLine="0" w:firstLineChars="0"/>
+            </w:pPr>
+            <w:r>
+              <w:rPr>
+                <w:rFonts w:ascii="DejaVu Sans" w:hAnsi="DejaVu Sans" w:eastAsia="DejaVu Sans" w:cs="DejaVu Sans"/>
+                <w:i w:val="false"/>
+                <w:b w:val="false"/>
+                <w:u w:val="none"/>
+                <w:sz w:val="22"/>
+                <w:szCs w:val="22"/>
+                <w:color w:val="000000"/>
+              </w:rPr>
+              <w:t xml:space="preserve">52,590 (60)</w:t>
             </w:r>
           </w:p>
         </w:tc>
       </w:tr>
       <w:tr>
         <w:trPr>
-          <w:trHeight w:val="624" w:hRule="auto"/>
+          <w:trHeight w:val="607" w:hRule="auto"/>
         </w:trPr>
         body71
         <w:tc>
@@ -9925,107 +9925,107 @@
                 <w:right w:val="none" w:sz="0" w:space="0" w:color="000000"/>
               </w:pBdr>
               <w:spacing w:after="100" w:before="100" w:line="240"/>
-              <w:ind w:left="100" w:right="100" w:firstLine="0" w:firstLineChars="0"/>
-            </w:pPr>
-            <w:r>
-              <w:rPr>
-                <w:rFonts w:ascii="DejaVu Sans" w:hAnsi="DejaVu Sans" w:eastAsia="DejaVu Sans" w:cs="DejaVu Sans"/>
-                <w:i w:val="false"/>
-                <w:b w:val="false"/>
-                <w:u w:val="none"/>
-                <w:sz w:val="22"/>
-                <w:szCs w:val="22"/>
-                <w:color w:val="000000"/>
-              </w:rPr>
-              <w:t xml:space="preserve">Triglycerides (baseline), Median (Q1, Q3)</w:t>
-            </w:r>
-          </w:p>
-        </w:tc>
-        <w:tc>
-          <w:tcPr>
-            <w:tcBorders>
-              <w:bottom w:val="none" w:sz="0" w:space="0" w:color="000000"/>
-              <w:top w:val="none" w:sz="0" w:space="0" w:color="000000"/>
-              <w:left w:val="none" w:sz="0" w:space="0" w:color="000000"/>
-              <w:right w:val="none" w:sz="0" w:space="0" w:color="000000"/>
-            </w:tcBorders>
-            <w:shd w:val="clear" w:color="auto" w:fill="FFFFFF"/>
-            <w:tcMar>
-              <w:top w:w="0" w:type="dxa"/>
-              <w:bottom w:w="0" w:type="dxa"/>
-              <w:left w:w="0" w:type="dxa"/>
-              <w:right w:w="0" w:type="dxa"/>
-            </w:tcMar>
-            <w:vAlign w:val="top"/>
-          </w:tcPr>
-          <w:p>
-            <w:pPr>
-              <w:pStyle w:val="Normal"/>
-              <w:jc w:val="center"/>
-              <w:pBdr>
-                <w:bottom w:val="none" w:sz="0" w:space="0" w:color="000000"/>
-                <w:top w:val="none" w:sz="0" w:space="0" w:color="000000"/>
-                <w:left w:val="none" w:sz="0" w:space="0" w:color="000000"/>
-                <w:right w:val="none" w:sz="0" w:space="0" w:color="000000"/>
-              </w:pBdr>
-              <w:spacing w:after="100" w:before="100" w:line="240"/>
-              <w:ind w:left="100" w:right="100" w:firstLine="0" w:firstLineChars="0"/>
-            </w:pPr>
-            <w:r>
-              <w:rPr>
-                <w:rFonts w:ascii="DejaVu Sans" w:hAnsi="DejaVu Sans" w:eastAsia="DejaVu Sans" w:cs="DejaVu Sans"/>
-                <w:i w:val="false"/>
-                <w:b w:val="false"/>
-                <w:u w:val="none"/>
-                <w:sz w:val="22"/>
-                <w:szCs w:val="22"/>
-                <w:color w:val="000000"/>
-              </w:rPr>
-              <w:t xml:space="preserve">1.6 (1.2, 2.4)</w:t>
-            </w:r>
-          </w:p>
-        </w:tc>
-        <w:tc>
-          <w:tcPr>
-            <w:tcBorders>
-              <w:bottom w:val="none" w:sz="0" w:space="0" w:color="000000"/>
-              <w:top w:val="none" w:sz="0" w:space="0" w:color="000000"/>
-              <w:left w:val="none" w:sz="0" w:space="0" w:color="000000"/>
-              <w:right w:val="none" w:sz="0" w:space="0" w:color="000000"/>
-            </w:tcBorders>
-            <w:shd w:val="clear" w:color="auto" w:fill="FFFFFF"/>
-            <w:tcMar>
-              <w:top w:w="0" w:type="dxa"/>
-              <w:bottom w:w="0" w:type="dxa"/>
-              <w:left w:w="0" w:type="dxa"/>
-              <w:right w:w="0" w:type="dxa"/>
-            </w:tcMar>
-            <w:vAlign w:val="top"/>
-          </w:tcPr>
-          <w:p>
-            <w:pPr>
-              <w:pStyle w:val="Normal"/>
-              <w:jc w:val="center"/>
-              <w:pBdr>
-                <w:bottom w:val="none" w:sz="0" w:space="0" w:color="000000"/>
-                <w:top w:val="none" w:sz="0" w:space="0" w:color="000000"/>
-                <w:left w:val="none" w:sz="0" w:space="0" w:color="000000"/>
-                <w:right w:val="none" w:sz="0" w:space="0" w:color="000000"/>
-              </w:pBdr>
-              <w:spacing w:after="100" w:before="100" w:line="240"/>
-              <w:ind w:left="100" w:right="100" w:firstLine="0" w:firstLineChars="0"/>
-            </w:pPr>
-            <w:r>
-              <w:rPr>
-                <w:rFonts w:ascii="DejaVu Sans" w:hAnsi="DejaVu Sans" w:eastAsia="DejaVu Sans" w:cs="DejaVu Sans"/>
-                <w:i w:val="false"/>
-                <w:b w:val="false"/>
-                <w:u w:val="none"/>
-                <w:sz w:val="22"/>
-                <w:szCs w:val="22"/>
-                <w:color w:val="000000"/>
-              </w:rPr>
-              <w:t xml:space="preserve">1.4 (1.0, 2.0)</w:t>
+              <w:ind w:left="300" w:right="100" w:firstLine="0" w:firstLineChars="0"/>
+            </w:pPr>
+            <w:r>
+              <w:rPr>
+                <w:rFonts w:ascii="DejaVu Sans" w:hAnsi="DejaVu Sans" w:eastAsia="DejaVu Sans" w:cs="DejaVu Sans"/>
+                <w:i w:val="false"/>
+                <w:b w:val="false"/>
+                <w:u w:val="none"/>
+                <w:sz w:val="22"/>
+                <w:szCs w:val="22"/>
+                <w:color w:val="000000"/>
+              </w:rPr>
+              <w:t xml:space="preserve">Poor</w:t>
+            </w:r>
+          </w:p>
+        </w:tc>
+        <w:tc>
+          <w:tcPr>
+            <w:tcBorders>
+              <w:bottom w:val="none" w:sz="0" w:space="0" w:color="000000"/>
+              <w:top w:val="none" w:sz="0" w:space="0" w:color="000000"/>
+              <w:left w:val="none" w:sz="0" w:space="0" w:color="000000"/>
+              <w:right w:val="none" w:sz="0" w:space="0" w:color="000000"/>
+            </w:tcBorders>
+            <w:shd w:val="clear" w:color="auto" w:fill="FFFFFF"/>
+            <w:tcMar>
+              <w:top w:w="0" w:type="dxa"/>
+              <w:bottom w:w="0" w:type="dxa"/>
+              <w:left w:w="0" w:type="dxa"/>
+              <w:right w:w="0" w:type="dxa"/>
+            </w:tcMar>
+            <w:vAlign w:val="top"/>
+          </w:tcPr>
+          <w:p>
+            <w:pPr>
+              <w:pStyle w:val="Normal"/>
+              <w:jc w:val="center"/>
+              <w:pBdr>
+                <w:bottom w:val="none" w:sz="0" w:space="0" w:color="000000"/>
+                <w:top w:val="none" w:sz="0" w:space="0" w:color="000000"/>
+                <w:left w:val="none" w:sz="0" w:space="0" w:color="000000"/>
+                <w:right w:val="none" w:sz="0" w:space="0" w:color="000000"/>
+              </w:pBdr>
+              <w:spacing w:after="100" w:before="100" w:line="240"/>
+              <w:ind w:left="100" w:right="100" w:firstLine="0" w:firstLineChars="0"/>
+            </w:pPr>
+            <w:r>
+              <w:rPr>
+                <w:rFonts w:ascii="DejaVu Sans" w:hAnsi="DejaVu Sans" w:eastAsia="DejaVu Sans" w:cs="DejaVu Sans"/>
+                <w:i w:val="false"/>
+                <w:b w:val="false"/>
+                <w:u w:val="none"/>
+                <w:sz w:val="22"/>
+                <w:szCs w:val="22"/>
+                <w:color w:val="000000"/>
+              </w:rPr>
+              <w:t xml:space="preserve">140 (4.4)</w:t>
+            </w:r>
+          </w:p>
+        </w:tc>
+        <w:tc>
+          <w:tcPr>
+            <w:tcBorders>
+              <w:bottom w:val="none" w:sz="0" w:space="0" w:color="000000"/>
+              <w:top w:val="none" w:sz="0" w:space="0" w:color="000000"/>
+              <w:left w:val="none" w:sz="0" w:space="0" w:color="000000"/>
+              <w:right w:val="none" w:sz="0" w:space="0" w:color="000000"/>
+            </w:tcBorders>
+            <w:shd w:val="clear" w:color="auto" w:fill="FFFFFF"/>
+            <w:tcMar>
+              <w:top w:w="0" w:type="dxa"/>
+              <w:bottom w:w="0" w:type="dxa"/>
+              <w:left w:w="0" w:type="dxa"/>
+              <w:right w:w="0" w:type="dxa"/>
+            </w:tcMar>
+            <w:vAlign w:val="top"/>
+          </w:tcPr>
+          <w:p>
+            <w:pPr>
+              <w:pStyle w:val="Normal"/>
+              <w:jc w:val="center"/>
+              <w:pBdr>
+                <w:bottom w:val="none" w:sz="0" w:space="0" w:color="000000"/>
+                <w:top w:val="none" w:sz="0" w:space="0" w:color="000000"/>
+                <w:left w:val="none" w:sz="0" w:space="0" w:color="000000"/>
+                <w:right w:val="none" w:sz="0" w:space="0" w:color="000000"/>
+              </w:pBdr>
+              <w:spacing w:after="100" w:before="100" w:line="240"/>
+              <w:ind w:left="100" w:right="100" w:firstLine="0" w:firstLineChars="0"/>
+            </w:pPr>
+            <w:r>
+              <w:rPr>
+                <w:rFonts w:ascii="DejaVu Sans" w:hAnsi="DejaVu Sans" w:eastAsia="DejaVu Sans" w:cs="DejaVu Sans"/>
+                <w:i w:val="false"/>
+                <w:b w:val="false"/>
+                <w:u w:val="none"/>
+                <w:sz w:val="22"/>
+                <w:szCs w:val="22"/>
+                <w:color w:val="000000"/>
+              </w:rPr>
+              <w:t xml:space="preserve">1,854 (2.1)</w:t>
             </w:r>
           </w:p>
         </w:tc>
@@ -10038,6 +10038,420 @@
         <w:tc>
           <w:tcPr>
             <w:tcBorders>
+              <w:bottom w:val="none" w:sz="0" w:space="0" w:color="000000"/>
+              <w:top w:val="none" w:sz="0" w:space="0" w:color="000000"/>
+              <w:left w:val="none" w:sz="0" w:space="0" w:color="000000"/>
+              <w:right w:val="none" w:sz="0" w:space="0" w:color="000000"/>
+            </w:tcBorders>
+            <w:shd w:val="clear" w:color="auto" w:fill="FFFFFF"/>
+            <w:tcMar>
+              <w:top w:w="0" w:type="dxa"/>
+              <w:bottom w:w="0" w:type="dxa"/>
+              <w:left w:w="0" w:type="dxa"/>
+              <w:right w:w="0" w:type="dxa"/>
+            </w:tcMar>
+            <w:vAlign w:val="top"/>
+          </w:tcPr>
+          <w:p>
+            <w:pPr>
+              <w:pStyle w:val="Normal"/>
+              <w:jc w:val="left"/>
+              <w:pBdr>
+                <w:bottom w:val="none" w:sz="0" w:space="0" w:color="000000"/>
+                <w:top w:val="none" w:sz="0" w:space="0" w:color="000000"/>
+                <w:left w:val="none" w:sz="0" w:space="0" w:color="000000"/>
+                <w:right w:val="none" w:sz="0" w:space="0" w:color="000000"/>
+              </w:pBdr>
+              <w:spacing w:after="100" w:before="100" w:line="240"/>
+              <w:ind w:left="100" w:right="100" w:firstLine="0" w:firstLineChars="0"/>
+            </w:pPr>
+            <w:r>
+              <w:rPr>
+                <w:rFonts w:ascii="DejaVu Sans" w:hAnsi="DejaVu Sans" w:eastAsia="DejaVu Sans" w:cs="DejaVu Sans"/>
+                <w:i w:val="false"/>
+                <w:b w:val="false"/>
+                <w:u w:val="none"/>
+                <w:sz w:val="22"/>
+                <w:szCs w:val="22"/>
+                <w:color w:val="000000"/>
+              </w:rPr>
+              <w:t xml:space="preserve">Triglycerides (baseline), Median (Q1, Q3)</w:t>
+            </w:r>
+          </w:p>
+        </w:tc>
+        <w:tc>
+          <w:tcPr>
+            <w:tcBorders>
+              <w:bottom w:val="none" w:sz="0" w:space="0" w:color="000000"/>
+              <w:top w:val="none" w:sz="0" w:space="0" w:color="000000"/>
+              <w:left w:val="none" w:sz="0" w:space="0" w:color="000000"/>
+              <w:right w:val="none" w:sz="0" w:space="0" w:color="000000"/>
+            </w:tcBorders>
+            <w:shd w:val="clear" w:color="auto" w:fill="FFFFFF"/>
+            <w:tcMar>
+              <w:top w:w="0" w:type="dxa"/>
+              <w:bottom w:w="0" w:type="dxa"/>
+              <w:left w:w="0" w:type="dxa"/>
+              <w:right w:w="0" w:type="dxa"/>
+            </w:tcMar>
+            <w:vAlign w:val="top"/>
+          </w:tcPr>
+          <w:p>
+            <w:pPr>
+              <w:pStyle w:val="Normal"/>
+              <w:jc w:val="center"/>
+              <w:pBdr>
+                <w:bottom w:val="none" w:sz="0" w:space="0" w:color="000000"/>
+                <w:top w:val="none" w:sz="0" w:space="0" w:color="000000"/>
+                <w:left w:val="none" w:sz="0" w:space="0" w:color="000000"/>
+                <w:right w:val="none" w:sz="0" w:space="0" w:color="000000"/>
+              </w:pBdr>
+              <w:spacing w:after="100" w:before="100" w:line="240"/>
+              <w:ind w:left="100" w:right="100" w:firstLine="0" w:firstLineChars="0"/>
+            </w:pPr>
+            <w:r>
+              <w:rPr>
+                <w:rFonts w:ascii="DejaVu Sans" w:hAnsi="DejaVu Sans" w:eastAsia="DejaVu Sans" w:cs="DejaVu Sans"/>
+                <w:i w:val="false"/>
+                <w:b w:val="false"/>
+                <w:u w:val="none"/>
+                <w:sz w:val="22"/>
+                <w:szCs w:val="22"/>
+                <w:color w:val="000000"/>
+              </w:rPr>
+              <w:t xml:space="preserve">1.6 (1.2, 2.4)</w:t>
+            </w:r>
+          </w:p>
+        </w:tc>
+        <w:tc>
+          <w:tcPr>
+            <w:tcBorders>
+              <w:bottom w:val="none" w:sz="0" w:space="0" w:color="000000"/>
+              <w:top w:val="none" w:sz="0" w:space="0" w:color="000000"/>
+              <w:left w:val="none" w:sz="0" w:space="0" w:color="000000"/>
+              <w:right w:val="none" w:sz="0" w:space="0" w:color="000000"/>
+            </w:tcBorders>
+            <w:shd w:val="clear" w:color="auto" w:fill="FFFFFF"/>
+            <w:tcMar>
+              <w:top w:w="0" w:type="dxa"/>
+              <w:bottom w:w="0" w:type="dxa"/>
+              <w:left w:w="0" w:type="dxa"/>
+              <w:right w:w="0" w:type="dxa"/>
+            </w:tcMar>
+            <w:vAlign w:val="top"/>
+          </w:tcPr>
+          <w:p>
+            <w:pPr>
+              <w:pStyle w:val="Normal"/>
+              <w:jc w:val="center"/>
+              <w:pBdr>
+                <w:bottom w:val="none" w:sz="0" w:space="0" w:color="000000"/>
+                <w:top w:val="none" w:sz="0" w:space="0" w:color="000000"/>
+                <w:left w:val="none" w:sz="0" w:space="0" w:color="000000"/>
+                <w:right w:val="none" w:sz="0" w:space="0" w:color="000000"/>
+              </w:pBdr>
+              <w:spacing w:after="100" w:before="100" w:line="240"/>
+              <w:ind w:left="100" w:right="100" w:firstLine="0" w:firstLineChars="0"/>
+            </w:pPr>
+            <w:r>
+              <w:rPr>
+                <w:rFonts w:ascii="DejaVu Sans" w:hAnsi="DejaVu Sans" w:eastAsia="DejaVu Sans" w:cs="DejaVu Sans"/>
+                <w:i w:val="false"/>
+                <w:b w:val="false"/>
+                <w:u w:val="none"/>
+                <w:sz w:val="22"/>
+                <w:szCs w:val="22"/>
+                <w:color w:val="000000"/>
+              </w:rPr>
+              <w:t xml:space="preserve">1.4 (1.0, 2.0)</w:t>
+            </w:r>
+          </w:p>
+        </w:tc>
+      </w:tr>
+      <w:tr>
+        <w:trPr>
+          <w:trHeight w:val="624" w:hRule="auto"/>
+        </w:trPr>
+        body73
+        <w:tc>
+          <w:tcPr>
+            <w:tcBorders>
+              <w:bottom w:val="none" w:sz="0" w:space="0" w:color="000000"/>
+              <w:top w:val="none" w:sz="0" w:space="0" w:color="000000"/>
+              <w:left w:val="none" w:sz="0" w:space="0" w:color="000000"/>
+              <w:right w:val="none" w:sz="0" w:space="0" w:color="000000"/>
+            </w:tcBorders>
+            <w:shd w:val="clear" w:color="auto" w:fill="FFFFFF"/>
+            <w:tcMar>
+              <w:top w:w="0" w:type="dxa"/>
+              <w:bottom w:w="0" w:type="dxa"/>
+              <w:left w:w="0" w:type="dxa"/>
+              <w:right w:w="0" w:type="dxa"/>
+            </w:tcMar>
+            <w:vAlign w:val="top"/>
+          </w:tcPr>
+          <w:p>
+            <w:pPr>
+              <w:pStyle w:val="Normal"/>
+              <w:jc w:val="left"/>
+              <w:pBdr>
+                <w:bottom w:val="none" w:sz="0" w:space="0" w:color="000000"/>
+                <w:top w:val="none" w:sz="0" w:space="0" w:color="000000"/>
+                <w:left w:val="none" w:sz="0" w:space="0" w:color="000000"/>
+                <w:right w:val="none" w:sz="0" w:space="0" w:color="000000"/>
+              </w:pBdr>
+              <w:spacing w:after="100" w:before="100" w:line="240"/>
+              <w:ind w:left="100" w:right="100" w:firstLine="0" w:firstLineChars="0"/>
+            </w:pPr>
+            <w:r>
+              <w:rPr>
+                <w:rFonts w:ascii="DejaVu Sans" w:hAnsi="DejaVu Sans" w:eastAsia="DejaVu Sans" w:cs="DejaVu Sans"/>
+                <w:i w:val="false"/>
+                <w:b w:val="false"/>
+                <w:u w:val="none"/>
+                <w:sz w:val="22"/>
+                <w:szCs w:val="22"/>
+                <w:color w:val="000000"/>
+              </w:rPr>
+              <w:t xml:space="preserve">C-reactive protein (baseline), Median (Q1, Q3)</w:t>
+            </w:r>
+          </w:p>
+        </w:tc>
+        <w:tc>
+          <w:tcPr>
+            <w:tcBorders>
+              <w:bottom w:val="none" w:sz="0" w:space="0" w:color="000000"/>
+              <w:top w:val="none" w:sz="0" w:space="0" w:color="000000"/>
+              <w:left w:val="none" w:sz="0" w:space="0" w:color="000000"/>
+              <w:right w:val="none" w:sz="0" w:space="0" w:color="000000"/>
+            </w:tcBorders>
+            <w:shd w:val="clear" w:color="auto" w:fill="FFFFFF"/>
+            <w:tcMar>
+              <w:top w:w="0" w:type="dxa"/>
+              <w:bottom w:w="0" w:type="dxa"/>
+              <w:left w:w="0" w:type="dxa"/>
+              <w:right w:w="0" w:type="dxa"/>
+            </w:tcMar>
+            <w:vAlign w:val="top"/>
+          </w:tcPr>
+          <w:p>
+            <w:pPr>
+              <w:pStyle w:val="Normal"/>
+              <w:jc w:val="center"/>
+              <w:pBdr>
+                <w:bottom w:val="none" w:sz="0" w:space="0" w:color="000000"/>
+                <w:top w:val="none" w:sz="0" w:space="0" w:color="000000"/>
+                <w:left w:val="none" w:sz="0" w:space="0" w:color="000000"/>
+                <w:right w:val="none" w:sz="0" w:space="0" w:color="000000"/>
+              </w:pBdr>
+              <w:spacing w:after="100" w:before="100" w:line="240"/>
+              <w:ind w:left="100" w:right="100" w:firstLine="0" w:firstLineChars="0"/>
+            </w:pPr>
+            <w:r>
+              <w:rPr>
+                <w:rFonts w:ascii="DejaVu Sans" w:hAnsi="DejaVu Sans" w:eastAsia="DejaVu Sans" w:cs="DejaVu Sans"/>
+                <w:i w:val="false"/>
+                <w:b w:val="false"/>
+                <w:u w:val="none"/>
+                <w:sz w:val="22"/>
+                <w:szCs w:val="22"/>
+                <w:color w:val="000000"/>
+              </w:rPr>
+              <w:t xml:space="preserve">1.5 (0.7, 2.9)</w:t>
+            </w:r>
+          </w:p>
+        </w:tc>
+        <w:tc>
+          <w:tcPr>
+            <w:tcBorders>
+              <w:bottom w:val="none" w:sz="0" w:space="0" w:color="000000"/>
+              <w:top w:val="none" w:sz="0" w:space="0" w:color="000000"/>
+              <w:left w:val="none" w:sz="0" w:space="0" w:color="000000"/>
+              <w:right w:val="none" w:sz="0" w:space="0" w:color="000000"/>
+            </w:tcBorders>
+            <w:shd w:val="clear" w:color="auto" w:fill="FFFFFF"/>
+            <w:tcMar>
+              <w:top w:w="0" w:type="dxa"/>
+              <w:bottom w:w="0" w:type="dxa"/>
+              <w:left w:w="0" w:type="dxa"/>
+              <w:right w:w="0" w:type="dxa"/>
+            </w:tcMar>
+            <w:vAlign w:val="top"/>
+          </w:tcPr>
+          <w:p>
+            <w:pPr>
+              <w:pStyle w:val="Normal"/>
+              <w:jc w:val="center"/>
+              <w:pBdr>
+                <w:bottom w:val="none" w:sz="0" w:space="0" w:color="000000"/>
+                <w:top w:val="none" w:sz="0" w:space="0" w:color="000000"/>
+                <w:left w:val="none" w:sz="0" w:space="0" w:color="000000"/>
+                <w:right w:val="none" w:sz="0" w:space="0" w:color="000000"/>
+              </w:pBdr>
+              <w:spacing w:after="100" w:before="100" w:line="240"/>
+              <w:ind w:left="100" w:right="100" w:firstLine="0" w:firstLineChars="0"/>
+            </w:pPr>
+            <w:r>
+              <w:rPr>
+                <w:rFonts w:ascii="DejaVu Sans" w:hAnsi="DejaVu Sans" w:eastAsia="DejaVu Sans" w:cs="DejaVu Sans"/>
+                <w:i w:val="false"/>
+                <w:b w:val="false"/>
+                <w:u w:val="none"/>
+                <w:sz w:val="22"/>
+                <w:szCs w:val="22"/>
+                <w:color w:val="000000"/>
+              </w:rPr>
+              <w:t xml:space="preserve">1.1 (0.6, 2.3)</w:t>
+            </w:r>
+          </w:p>
+        </w:tc>
+      </w:tr>
+      <w:tr>
+        <w:trPr>
+          <w:trHeight w:val="624" w:hRule="auto"/>
+        </w:trPr>
+        body74
+        <w:tc>
+          <w:tcPr>
+            <w:tcBorders>
+              <w:bottom w:val="none" w:sz="0" w:space="0" w:color="000000"/>
+              <w:top w:val="none" w:sz="0" w:space="0" w:color="000000"/>
+              <w:left w:val="none" w:sz="0" w:space="0" w:color="000000"/>
+              <w:right w:val="none" w:sz="0" w:space="0" w:color="000000"/>
+            </w:tcBorders>
+            <w:shd w:val="clear" w:color="auto" w:fill="FFFFFF"/>
+            <w:tcMar>
+              <w:top w:w="0" w:type="dxa"/>
+              <w:bottom w:w="0" w:type="dxa"/>
+              <w:left w:w="0" w:type="dxa"/>
+              <w:right w:w="0" w:type="dxa"/>
+            </w:tcMar>
+            <w:vAlign w:val="top"/>
+          </w:tcPr>
+          <w:p>
+            <w:pPr>
+              <w:pStyle w:val="Normal"/>
+              <w:jc w:val="left"/>
+              <w:pBdr>
+                <w:bottom w:val="none" w:sz="0" w:space="0" w:color="000000"/>
+                <w:top w:val="none" w:sz="0" w:space="0" w:color="000000"/>
+                <w:left w:val="none" w:sz="0" w:space="0" w:color="000000"/>
+                <w:right w:val="none" w:sz="0" w:space="0" w:color="000000"/>
+              </w:pBdr>
+              <w:spacing w:after="100" w:before="100" w:line="240"/>
+              <w:ind w:left="100" w:right="100" w:firstLine="0" w:firstLineChars="0"/>
+            </w:pPr>
+            <w:r>
+              <w:rPr>
+                <w:rFonts w:ascii="DejaVu Sans" w:hAnsi="DejaVu Sans" w:eastAsia="DejaVu Sans" w:cs="DejaVu Sans"/>
+                <w:i w:val="false"/>
+                <w:b w:val="false"/>
+                <w:u w:val="none"/>
+                <w:sz w:val="22"/>
+                <w:szCs w:val="22"/>
+                <w:color w:val="000000"/>
+              </w:rPr>
+              <w:t xml:space="preserve">Apolipoprotein A, Median (Q1, Q3)</w:t>
+            </w:r>
+          </w:p>
+        </w:tc>
+        <w:tc>
+          <w:tcPr>
+            <w:tcBorders>
+              <w:bottom w:val="none" w:sz="0" w:space="0" w:color="000000"/>
+              <w:top w:val="none" w:sz="0" w:space="0" w:color="000000"/>
+              <w:left w:val="none" w:sz="0" w:space="0" w:color="000000"/>
+              <w:right w:val="none" w:sz="0" w:space="0" w:color="000000"/>
+            </w:tcBorders>
+            <w:shd w:val="clear" w:color="auto" w:fill="FFFFFF"/>
+            <w:tcMar>
+              <w:top w:w="0" w:type="dxa"/>
+              <w:bottom w:w="0" w:type="dxa"/>
+              <w:left w:w="0" w:type="dxa"/>
+              <w:right w:w="0" w:type="dxa"/>
+            </w:tcMar>
+            <w:vAlign w:val="top"/>
+          </w:tcPr>
+          <w:p>
+            <w:pPr>
+              <w:pStyle w:val="Normal"/>
+              <w:jc w:val="center"/>
+              <w:pBdr>
+                <w:bottom w:val="none" w:sz="0" w:space="0" w:color="000000"/>
+                <w:top w:val="none" w:sz="0" w:space="0" w:color="000000"/>
+                <w:left w:val="none" w:sz="0" w:space="0" w:color="000000"/>
+                <w:right w:val="none" w:sz="0" w:space="0" w:color="000000"/>
+              </w:pBdr>
+              <w:spacing w:after="100" w:before="100" w:line="240"/>
+              <w:ind w:left="100" w:right="100" w:firstLine="0" w:firstLineChars="0"/>
+            </w:pPr>
+            <w:r>
+              <w:rPr>
+                <w:rFonts w:ascii="DejaVu Sans" w:hAnsi="DejaVu Sans" w:eastAsia="DejaVu Sans" w:cs="DejaVu Sans"/>
+                <w:i w:val="false"/>
+                <w:b w:val="false"/>
+                <w:u w:val="none"/>
+                <w:sz w:val="22"/>
+                <w:szCs w:val="22"/>
+                <w:color w:val="000000"/>
+              </w:rPr>
+              <w:t xml:space="preserve">1.5 (1.3, 1.6)</w:t>
+            </w:r>
+          </w:p>
+        </w:tc>
+        <w:tc>
+          <w:tcPr>
+            <w:tcBorders>
+              <w:bottom w:val="none" w:sz="0" w:space="0" w:color="000000"/>
+              <w:top w:val="none" w:sz="0" w:space="0" w:color="000000"/>
+              <w:left w:val="none" w:sz="0" w:space="0" w:color="000000"/>
+              <w:right w:val="none" w:sz="0" w:space="0" w:color="000000"/>
+            </w:tcBorders>
+            <w:shd w:val="clear" w:color="auto" w:fill="FFFFFF"/>
+            <w:tcMar>
+              <w:top w:w="0" w:type="dxa"/>
+              <w:bottom w:w="0" w:type="dxa"/>
+              <w:left w:w="0" w:type="dxa"/>
+              <w:right w:w="0" w:type="dxa"/>
+            </w:tcMar>
+            <w:vAlign w:val="top"/>
+          </w:tcPr>
+          <w:p>
+            <w:pPr>
+              <w:pStyle w:val="Normal"/>
+              <w:jc w:val="center"/>
+              <w:pBdr>
+                <w:bottom w:val="none" w:sz="0" w:space="0" w:color="000000"/>
+                <w:top w:val="none" w:sz="0" w:space="0" w:color="000000"/>
+                <w:left w:val="none" w:sz="0" w:space="0" w:color="000000"/>
+                <w:right w:val="none" w:sz="0" w:space="0" w:color="000000"/>
+              </w:pBdr>
+              <w:spacing w:after="100" w:before="100" w:line="240"/>
+              <w:ind w:left="100" w:right="100" w:firstLine="0" w:firstLineChars="0"/>
+            </w:pPr>
+            <w:r>
+              <w:rPr>
+                <w:rFonts w:ascii="DejaVu Sans" w:hAnsi="DejaVu Sans" w:eastAsia="DejaVu Sans" w:cs="DejaVu Sans"/>
+                <w:i w:val="false"/>
+                <w:b w:val="false"/>
+                <w:u w:val="none"/>
+                <w:sz w:val="22"/>
+                <w:szCs w:val="22"/>
+                <w:color w:val="000000"/>
+              </w:rPr>
+              <w:t xml:space="preserve">1.5 (1.4, 1.7)</w:t>
+            </w:r>
+          </w:p>
+        </w:tc>
+      </w:tr>
+      <w:tr>
+        <w:trPr>
+          <w:trHeight w:val="624" w:hRule="auto"/>
+        </w:trPr>
+        body75
+        <w:tc>
+          <w:tcPr>
+            <w:tcBorders>
               <w:bottom w:val="single" w:sz="8" w:space="0" w:color="000000"/>
               <w:top w:val="none" w:sz="0" w:space="0" w:color="000000"/>
               <w:left w:val="none" w:sz="0" w:space="0" w:color="000000"/>
@@ -10075,7 +10489,7 @@
                 <w:szCs w:val="22"/>
                 <w:color w:val="000000"/>
               </w:rPr>
-              <w:t xml:space="preserve">C-reactive protein (baseline), Median (Q1, Q3)</w:t>
+              <w:t xml:space="preserve">Medication for cholesterol, blood pressure, or diabetes, n (%)</w:t>
             </w:r>
           </w:p>
         </w:tc>
@@ -10119,7 +10533,7 @@
                 <w:szCs w:val="22"/>
                 <w:color w:val="000000"/>
               </w:rPr>
-              <w:t xml:space="preserve">1.5 (0.7, 2.9)</w:t>
+              <w:t xml:space="preserve">829 (26)</w:t>
             </w:r>
           </w:p>
         </w:tc>
@@ -10163,7 +10577,7 @@
                 <w:szCs w:val="22"/>
                 <w:color w:val="000000"/>
               </w:rPr>
-              <w:t xml:space="preserve">1.1 (0.6, 2.3)</w:t>
+              <w:t xml:space="preserve">9,654 (11)</w:t>
             </w:r>
           </w:p>
         </w:tc>

</xml_diff>

<commit_message>
recoded med variable for bp, chol, diabetes and exogenous hormones and included to dt
</commit_message>
<xml_diff>
--- a/data_prep/testTable1.docx
+++ b/data_prep/testTable1.docx
@@ -17,7 +17,7 @@
         <w:tblLook w:firstRow="1" w:lastRow="0" w:firstColumn="0" w:lastColumn="0" w:noHBand="0" w:noVBand="1"/>
       </w:tblPr>
       <w:tblGrid>
-        <w:gridCol w:w="7161"/>
+        <w:gridCol w:w="10231"/>
         <w:gridCol w:w="2682"/>
         <w:gridCol w:w="2682"/>
       </w:tblGrid>
@@ -10452,6 +10452,144 @@
         <w:tc>
           <w:tcPr>
             <w:tcBorders>
+              <w:bottom w:val="none" w:sz="0" w:space="0" w:color="000000"/>
+              <w:top w:val="none" w:sz="0" w:space="0" w:color="000000"/>
+              <w:left w:val="none" w:sz="0" w:space="0" w:color="000000"/>
+              <w:right w:val="none" w:sz="0" w:space="0" w:color="000000"/>
+            </w:tcBorders>
+            <w:shd w:val="clear" w:color="auto" w:fill="FFFFFF"/>
+            <w:tcMar>
+              <w:top w:w="0" w:type="dxa"/>
+              <w:bottom w:w="0" w:type="dxa"/>
+              <w:left w:w="0" w:type="dxa"/>
+              <w:right w:w="0" w:type="dxa"/>
+            </w:tcMar>
+            <w:vAlign w:val="top"/>
+          </w:tcPr>
+          <w:p>
+            <w:pPr>
+              <w:pStyle w:val="Normal"/>
+              <w:jc w:val="left"/>
+              <w:pBdr>
+                <w:bottom w:val="none" w:sz="0" w:space="0" w:color="000000"/>
+                <w:top w:val="none" w:sz="0" w:space="0" w:color="000000"/>
+                <w:left w:val="none" w:sz="0" w:space="0" w:color="000000"/>
+                <w:right w:val="none" w:sz="0" w:space="0" w:color="000000"/>
+              </w:pBdr>
+              <w:spacing w:after="100" w:before="100" w:line="240"/>
+              <w:ind w:left="100" w:right="100" w:firstLine="0" w:firstLineChars="0"/>
+            </w:pPr>
+            <w:r>
+              <w:rPr>
+                <w:rFonts w:ascii="DejaVu Sans" w:hAnsi="DejaVu Sans" w:eastAsia="DejaVu Sans" w:cs="DejaVu Sans"/>
+                <w:i w:val="false"/>
+                <w:b w:val="false"/>
+                <w:u w:val="none"/>
+                <w:sz w:val="22"/>
+                <w:szCs w:val="22"/>
+                <w:color w:val="000000"/>
+              </w:rPr>
+              <w:t xml:space="preserve">Medication for cholesterol, blood pressure, or diabetes, n (%)</w:t>
+            </w:r>
+          </w:p>
+        </w:tc>
+        <w:tc>
+          <w:tcPr>
+            <w:tcBorders>
+              <w:bottom w:val="none" w:sz="0" w:space="0" w:color="000000"/>
+              <w:top w:val="none" w:sz="0" w:space="0" w:color="000000"/>
+              <w:left w:val="none" w:sz="0" w:space="0" w:color="000000"/>
+              <w:right w:val="none" w:sz="0" w:space="0" w:color="000000"/>
+            </w:tcBorders>
+            <w:shd w:val="clear" w:color="auto" w:fill="FFFFFF"/>
+            <w:tcMar>
+              <w:top w:w="0" w:type="dxa"/>
+              <w:bottom w:w="0" w:type="dxa"/>
+              <w:left w:w="0" w:type="dxa"/>
+              <w:right w:w="0" w:type="dxa"/>
+            </w:tcMar>
+            <w:vAlign w:val="top"/>
+          </w:tcPr>
+          <w:p>
+            <w:pPr>
+              <w:pStyle w:val="Normal"/>
+              <w:jc w:val="center"/>
+              <w:pBdr>
+                <w:bottom w:val="none" w:sz="0" w:space="0" w:color="000000"/>
+                <w:top w:val="none" w:sz="0" w:space="0" w:color="000000"/>
+                <w:left w:val="none" w:sz="0" w:space="0" w:color="000000"/>
+                <w:right w:val="none" w:sz="0" w:space="0" w:color="000000"/>
+              </w:pBdr>
+              <w:spacing w:after="100" w:before="100" w:line="240"/>
+              <w:ind w:left="100" w:right="100" w:firstLine="0" w:firstLineChars="0"/>
+            </w:pPr>
+            <w:r>
+              <w:rPr>
+                <w:rFonts w:ascii="DejaVu Sans" w:hAnsi="DejaVu Sans" w:eastAsia="DejaVu Sans" w:cs="DejaVu Sans"/>
+                <w:i w:val="false"/>
+                <w:b w:val="false"/>
+                <w:u w:val="none"/>
+                <w:sz w:val="22"/>
+                <w:szCs w:val="22"/>
+                <w:color w:val="000000"/>
+              </w:rPr>
+              <w:t xml:space="preserve">829 (26)</w:t>
+            </w:r>
+          </w:p>
+        </w:tc>
+        <w:tc>
+          <w:tcPr>
+            <w:tcBorders>
+              <w:bottom w:val="none" w:sz="0" w:space="0" w:color="000000"/>
+              <w:top w:val="none" w:sz="0" w:space="0" w:color="000000"/>
+              <w:left w:val="none" w:sz="0" w:space="0" w:color="000000"/>
+              <w:right w:val="none" w:sz="0" w:space="0" w:color="000000"/>
+            </w:tcBorders>
+            <w:shd w:val="clear" w:color="auto" w:fill="FFFFFF"/>
+            <w:tcMar>
+              <w:top w:w="0" w:type="dxa"/>
+              <w:bottom w:w="0" w:type="dxa"/>
+              <w:left w:w="0" w:type="dxa"/>
+              <w:right w:w="0" w:type="dxa"/>
+            </w:tcMar>
+            <w:vAlign w:val="top"/>
+          </w:tcPr>
+          <w:p>
+            <w:pPr>
+              <w:pStyle w:val="Normal"/>
+              <w:jc w:val="center"/>
+              <w:pBdr>
+                <w:bottom w:val="none" w:sz="0" w:space="0" w:color="000000"/>
+                <w:top w:val="none" w:sz="0" w:space="0" w:color="000000"/>
+                <w:left w:val="none" w:sz="0" w:space="0" w:color="000000"/>
+                <w:right w:val="none" w:sz="0" w:space="0" w:color="000000"/>
+              </w:pBdr>
+              <w:spacing w:after="100" w:before="100" w:line="240"/>
+              <w:ind w:left="100" w:right="100" w:firstLine="0" w:firstLineChars="0"/>
+            </w:pPr>
+            <w:r>
+              <w:rPr>
+                <w:rFonts w:ascii="DejaVu Sans" w:hAnsi="DejaVu Sans" w:eastAsia="DejaVu Sans" w:cs="DejaVu Sans"/>
+                <w:i w:val="false"/>
+                <w:b w:val="false"/>
+                <w:u w:val="none"/>
+                <w:sz w:val="22"/>
+                <w:szCs w:val="22"/>
+                <w:color w:val="000000"/>
+              </w:rPr>
+              <w:t xml:space="preserve">9,654 (11)</w:t>
+            </w:r>
+          </w:p>
+        </w:tc>
+      </w:tr>
+      <w:tr>
+        <w:trPr>
+          <w:trHeight w:val="624" w:hRule="auto"/>
+        </w:trPr>
+        body76
+        <w:tc>
+          <w:tcPr>
+            <w:tcBorders>
               <w:bottom w:val="single" w:sz="8" w:space="0" w:color="000000"/>
               <w:top w:val="none" w:sz="0" w:space="0" w:color="000000"/>
               <w:left w:val="none" w:sz="0" w:space="0" w:color="000000"/>
@@ -10489,7 +10627,7 @@
                 <w:szCs w:val="22"/>
                 <w:color w:val="000000"/>
               </w:rPr>
-              <w:t xml:space="preserve">Medication for cholesterol, blood pressure, or diabetes, n (%)</w:t>
+              <w:t xml:space="preserve">Medication for cholesterol, blood pressure, diabetes, or take exogenous hormones, n (%)</w:t>
             </w:r>
           </w:p>
         </w:tc>
@@ -10533,7 +10671,7 @@
                 <w:szCs w:val="22"/>
                 <w:color w:val="000000"/>
               </w:rPr>
-              <w:t xml:space="preserve">829 (26)</w:t>
+              <w:t xml:space="preserve">487 (15)</w:t>
             </w:r>
           </w:p>
         </w:tc>
@@ -10577,7 +10715,7 @@
                 <w:szCs w:val="22"/>
                 <w:color w:val="000000"/>
               </w:rPr>
-              <w:t xml:space="preserve">9,654 (11)</w:t>
+              <w:t xml:space="preserve">13,213 (15)</w:t>
             </w:r>
           </w:p>
         </w:tc>

</xml_diff>

<commit_message>
re-included HDL in dt
</commit_message>
<xml_diff>
--- a/data_prep/testTable1.docx
+++ b/data_prep/testTable1.docx
@@ -8971,102 +8971,102 @@
                 <w:szCs w:val="22"/>
                 <w:color w:val="000000"/>
               </w:rPr>
-              <w:t xml:space="preserve">LDL direct, Median (Q1, Q3)</w:t>
-            </w:r>
-          </w:p>
-        </w:tc>
-        <w:tc>
-          <w:tcPr>
-            <w:tcBorders>
-              <w:bottom w:val="none" w:sz="0" w:space="0" w:color="000000"/>
-              <w:top w:val="none" w:sz="0" w:space="0" w:color="000000"/>
-              <w:left w:val="none" w:sz="0" w:space="0" w:color="000000"/>
-              <w:right w:val="none" w:sz="0" w:space="0" w:color="000000"/>
-            </w:tcBorders>
-            <w:shd w:val="clear" w:color="auto" w:fill="FFFFFF"/>
-            <w:tcMar>
-              <w:top w:w="0" w:type="dxa"/>
-              <w:bottom w:w="0" w:type="dxa"/>
-              <w:left w:w="0" w:type="dxa"/>
-              <w:right w:w="0" w:type="dxa"/>
-            </w:tcMar>
-            <w:vAlign w:val="top"/>
-          </w:tcPr>
-          <w:p>
-            <w:pPr>
-              <w:pStyle w:val="Normal"/>
-              <w:jc w:val="center"/>
-              <w:pBdr>
-                <w:bottom w:val="none" w:sz="0" w:space="0" w:color="000000"/>
-                <w:top w:val="none" w:sz="0" w:space="0" w:color="000000"/>
-                <w:left w:val="none" w:sz="0" w:space="0" w:color="000000"/>
-                <w:right w:val="none" w:sz="0" w:space="0" w:color="000000"/>
-              </w:pBdr>
-              <w:spacing w:after="100" w:before="100" w:line="240"/>
-              <w:ind w:left="100" w:right="100" w:firstLine="0" w:firstLineChars="0"/>
-            </w:pPr>
-            <w:r>
-              <w:rPr>
-                <w:rFonts w:ascii="DejaVu Sans" w:hAnsi="DejaVu Sans" w:eastAsia="DejaVu Sans" w:cs="DejaVu Sans"/>
-                <w:i w:val="false"/>
-                <w:b w:val="false"/>
-                <w:u w:val="none"/>
-                <w:sz w:val="22"/>
-                <w:szCs w:val="22"/>
-                <w:color w:val="000000"/>
-              </w:rPr>
-              <w:t xml:space="preserve">3.6 (3.0, 4.2)</w:t>
-            </w:r>
-          </w:p>
-        </w:tc>
-        <w:tc>
-          <w:tcPr>
-            <w:tcBorders>
-              <w:bottom w:val="none" w:sz="0" w:space="0" w:color="000000"/>
-              <w:top w:val="none" w:sz="0" w:space="0" w:color="000000"/>
-              <w:left w:val="none" w:sz="0" w:space="0" w:color="000000"/>
-              <w:right w:val="none" w:sz="0" w:space="0" w:color="000000"/>
-            </w:tcBorders>
-            <w:shd w:val="clear" w:color="auto" w:fill="FFFFFF"/>
-            <w:tcMar>
-              <w:top w:w="0" w:type="dxa"/>
-              <w:bottom w:w="0" w:type="dxa"/>
-              <w:left w:w="0" w:type="dxa"/>
-              <w:right w:w="0" w:type="dxa"/>
-            </w:tcMar>
-            <w:vAlign w:val="top"/>
-          </w:tcPr>
-          <w:p>
-            <w:pPr>
-              <w:pStyle w:val="Normal"/>
-              <w:jc w:val="center"/>
-              <w:pBdr>
-                <w:bottom w:val="none" w:sz="0" w:space="0" w:color="000000"/>
-                <w:top w:val="none" w:sz="0" w:space="0" w:color="000000"/>
-                <w:left w:val="none" w:sz="0" w:space="0" w:color="000000"/>
-                <w:right w:val="none" w:sz="0" w:space="0" w:color="000000"/>
-              </w:pBdr>
-              <w:spacing w:after="100" w:before="100" w:line="240"/>
-              <w:ind w:left="100" w:right="100" w:firstLine="0" w:firstLineChars="0"/>
-            </w:pPr>
-            <w:r>
-              <w:rPr>
-                <w:rFonts w:ascii="DejaVu Sans" w:hAnsi="DejaVu Sans" w:eastAsia="DejaVu Sans" w:cs="DejaVu Sans"/>
-                <w:i w:val="false"/>
-                <w:b w:val="false"/>
-                <w:u w:val="none"/>
-                <w:sz w:val="22"/>
-                <w:szCs w:val="22"/>
-                <w:color w:val="000000"/>
-              </w:rPr>
-              <w:t xml:space="preserve">3.5 (3.0, 4.1)</w:t>
+              <w:t xml:space="preserve">HDL cholesterol, Median (Q1, Q3)</w:t>
+            </w:r>
+          </w:p>
+        </w:tc>
+        <w:tc>
+          <w:tcPr>
+            <w:tcBorders>
+              <w:bottom w:val="none" w:sz="0" w:space="0" w:color="000000"/>
+              <w:top w:val="none" w:sz="0" w:space="0" w:color="000000"/>
+              <w:left w:val="none" w:sz="0" w:space="0" w:color="000000"/>
+              <w:right w:val="none" w:sz="0" w:space="0" w:color="000000"/>
+            </w:tcBorders>
+            <w:shd w:val="clear" w:color="auto" w:fill="FFFFFF"/>
+            <w:tcMar>
+              <w:top w:w="0" w:type="dxa"/>
+              <w:bottom w:w="0" w:type="dxa"/>
+              <w:left w:w="0" w:type="dxa"/>
+              <w:right w:w="0" w:type="dxa"/>
+            </w:tcMar>
+            <w:vAlign w:val="top"/>
+          </w:tcPr>
+          <w:p>
+            <w:pPr>
+              <w:pStyle w:val="Normal"/>
+              <w:jc w:val="center"/>
+              <w:pBdr>
+                <w:bottom w:val="none" w:sz="0" w:space="0" w:color="000000"/>
+                <w:top w:val="none" w:sz="0" w:space="0" w:color="000000"/>
+                <w:left w:val="none" w:sz="0" w:space="0" w:color="000000"/>
+                <w:right w:val="none" w:sz="0" w:space="0" w:color="000000"/>
+              </w:pBdr>
+              <w:spacing w:after="100" w:before="100" w:line="240"/>
+              <w:ind w:left="100" w:right="100" w:firstLine="0" w:firstLineChars="0"/>
+            </w:pPr>
+            <w:r>
+              <w:rPr>
+                <w:rFonts w:ascii="DejaVu Sans" w:hAnsi="DejaVu Sans" w:eastAsia="DejaVu Sans" w:cs="DejaVu Sans"/>
+                <w:i w:val="false"/>
+                <w:b w:val="false"/>
+                <w:u w:val="none"/>
+                <w:sz w:val="22"/>
+                <w:szCs w:val="22"/>
+                <w:color w:val="000000"/>
+              </w:rPr>
+              <w:t xml:space="preserve">1.3 (1.1, 1.6)</w:t>
+            </w:r>
+          </w:p>
+        </w:tc>
+        <w:tc>
+          <w:tcPr>
+            <w:tcBorders>
+              <w:bottom w:val="none" w:sz="0" w:space="0" w:color="000000"/>
+              <w:top w:val="none" w:sz="0" w:space="0" w:color="000000"/>
+              <w:left w:val="none" w:sz="0" w:space="0" w:color="000000"/>
+              <w:right w:val="none" w:sz="0" w:space="0" w:color="000000"/>
+            </w:tcBorders>
+            <w:shd w:val="clear" w:color="auto" w:fill="FFFFFF"/>
+            <w:tcMar>
+              <w:top w:w="0" w:type="dxa"/>
+              <w:bottom w:w="0" w:type="dxa"/>
+              <w:left w:w="0" w:type="dxa"/>
+              <w:right w:w="0" w:type="dxa"/>
+            </w:tcMar>
+            <w:vAlign w:val="top"/>
+          </w:tcPr>
+          <w:p>
+            <w:pPr>
+              <w:pStyle w:val="Normal"/>
+              <w:jc w:val="center"/>
+              <w:pBdr>
+                <w:bottom w:val="none" w:sz="0" w:space="0" w:color="000000"/>
+                <w:top w:val="none" w:sz="0" w:space="0" w:color="000000"/>
+                <w:left w:val="none" w:sz="0" w:space="0" w:color="000000"/>
+                <w:right w:val="none" w:sz="0" w:space="0" w:color="000000"/>
+              </w:pBdr>
+              <w:spacing w:after="100" w:before="100" w:line="240"/>
+              <w:ind w:left="100" w:right="100" w:firstLine="0" w:firstLineChars="0"/>
+            </w:pPr>
+            <w:r>
+              <w:rPr>
+                <w:rFonts w:ascii="DejaVu Sans" w:hAnsi="DejaVu Sans" w:eastAsia="DejaVu Sans" w:cs="DejaVu Sans"/>
+                <w:i w:val="false"/>
+                <w:b w:val="false"/>
+                <w:u w:val="none"/>
+                <w:sz w:val="22"/>
+                <w:szCs w:val="22"/>
+                <w:color w:val="000000"/>
+              </w:rPr>
+              <w:t xml:space="preserve">1.5 (1.2, 1.7)</w:t>
             </w:r>
           </w:p>
         </w:tc>
       </w:tr>
       <w:tr>
         <w:trPr>
-          <w:trHeight w:val="624" w:hRule="auto"/>
+          <w:trHeight w:val="607" w:hRule="auto"/>
         </w:trPr>
         body65
         <w:tc>
@@ -9109,95 +9109,95 @@
                 <w:szCs w:val="22"/>
                 <w:color w:val="000000"/>
               </w:rPr>
-              <w:t xml:space="preserve">Blood glucose (biochemistry), Median (Q1, Q3)</w:t>
-            </w:r>
-          </w:p>
-        </w:tc>
-        <w:tc>
-          <w:tcPr>
-            <w:tcBorders>
-              <w:bottom w:val="none" w:sz="0" w:space="0" w:color="000000"/>
-              <w:top w:val="none" w:sz="0" w:space="0" w:color="000000"/>
-              <w:left w:val="none" w:sz="0" w:space="0" w:color="000000"/>
-              <w:right w:val="none" w:sz="0" w:space="0" w:color="000000"/>
-            </w:tcBorders>
-            <w:shd w:val="clear" w:color="auto" w:fill="FFFFFF"/>
-            <w:tcMar>
-              <w:top w:w="0" w:type="dxa"/>
-              <w:bottom w:w="0" w:type="dxa"/>
-              <w:left w:w="0" w:type="dxa"/>
-              <w:right w:w="0" w:type="dxa"/>
-            </w:tcMar>
-            <w:vAlign w:val="top"/>
-          </w:tcPr>
-          <w:p>
-            <w:pPr>
-              <w:pStyle w:val="Normal"/>
-              <w:jc w:val="center"/>
-              <w:pBdr>
-                <w:bottom w:val="none" w:sz="0" w:space="0" w:color="000000"/>
-                <w:top w:val="none" w:sz="0" w:space="0" w:color="000000"/>
-                <w:left w:val="none" w:sz="0" w:space="0" w:color="000000"/>
-                <w:right w:val="none" w:sz="0" w:space="0" w:color="000000"/>
-              </w:pBdr>
-              <w:spacing w:after="100" w:before="100" w:line="240"/>
-              <w:ind w:left="100" w:right="100" w:firstLine="0" w:firstLineChars="0"/>
-            </w:pPr>
-            <w:r>
-              <w:rPr>
-                <w:rFonts w:ascii="DejaVu Sans" w:hAnsi="DejaVu Sans" w:eastAsia="DejaVu Sans" w:cs="DejaVu Sans"/>
-                <w:i w:val="false"/>
-                <w:b w:val="false"/>
-                <w:u w:val="none"/>
-                <w:sz w:val="22"/>
-                <w:szCs w:val="22"/>
-                <w:color w:val="000000"/>
-              </w:rPr>
-              <w:t xml:space="preserve">5.0 (4.6, 5.4)</w:t>
-            </w:r>
-          </w:p>
-        </w:tc>
-        <w:tc>
-          <w:tcPr>
-            <w:tcBorders>
-              <w:bottom w:val="none" w:sz="0" w:space="0" w:color="000000"/>
-              <w:top w:val="none" w:sz="0" w:space="0" w:color="000000"/>
-              <w:left w:val="none" w:sz="0" w:space="0" w:color="000000"/>
-              <w:right w:val="none" w:sz="0" w:space="0" w:color="000000"/>
-            </w:tcBorders>
-            <w:shd w:val="clear" w:color="auto" w:fill="FFFFFF"/>
-            <w:tcMar>
-              <w:top w:w="0" w:type="dxa"/>
-              <w:bottom w:w="0" w:type="dxa"/>
-              <w:left w:w="0" w:type="dxa"/>
-              <w:right w:w="0" w:type="dxa"/>
-            </w:tcMar>
-            <w:vAlign w:val="top"/>
-          </w:tcPr>
-          <w:p>
-            <w:pPr>
-              <w:pStyle w:val="Normal"/>
-              <w:jc w:val="center"/>
-              <w:pBdr>
-                <w:bottom w:val="none" w:sz="0" w:space="0" w:color="000000"/>
-                <w:top w:val="none" w:sz="0" w:space="0" w:color="000000"/>
-                <w:left w:val="none" w:sz="0" w:space="0" w:color="000000"/>
-                <w:right w:val="none" w:sz="0" w:space="0" w:color="000000"/>
-              </w:pBdr>
-              <w:spacing w:after="100" w:before="100" w:line="240"/>
-              <w:ind w:left="100" w:right="100" w:firstLine="0" w:firstLineChars="0"/>
-            </w:pPr>
-            <w:r>
-              <w:rPr>
-                <w:rFonts w:ascii="DejaVu Sans" w:hAnsi="DejaVu Sans" w:eastAsia="DejaVu Sans" w:cs="DejaVu Sans"/>
-                <w:i w:val="false"/>
-                <w:b w:val="false"/>
-                <w:u w:val="none"/>
-                <w:sz w:val="22"/>
-                <w:szCs w:val="22"/>
-                <w:color w:val="000000"/>
-              </w:rPr>
-              <w:t xml:space="preserve">4.9 (4.6, 5.3)</w:t>
+              <w:t xml:space="preserve">LDL direct, Median (Q1, Q3)</w:t>
+            </w:r>
+          </w:p>
+        </w:tc>
+        <w:tc>
+          <w:tcPr>
+            <w:tcBorders>
+              <w:bottom w:val="none" w:sz="0" w:space="0" w:color="000000"/>
+              <w:top w:val="none" w:sz="0" w:space="0" w:color="000000"/>
+              <w:left w:val="none" w:sz="0" w:space="0" w:color="000000"/>
+              <w:right w:val="none" w:sz="0" w:space="0" w:color="000000"/>
+            </w:tcBorders>
+            <w:shd w:val="clear" w:color="auto" w:fill="FFFFFF"/>
+            <w:tcMar>
+              <w:top w:w="0" w:type="dxa"/>
+              <w:bottom w:w="0" w:type="dxa"/>
+              <w:left w:w="0" w:type="dxa"/>
+              <w:right w:w="0" w:type="dxa"/>
+            </w:tcMar>
+            <w:vAlign w:val="top"/>
+          </w:tcPr>
+          <w:p>
+            <w:pPr>
+              <w:pStyle w:val="Normal"/>
+              <w:jc w:val="center"/>
+              <w:pBdr>
+                <w:bottom w:val="none" w:sz="0" w:space="0" w:color="000000"/>
+                <w:top w:val="none" w:sz="0" w:space="0" w:color="000000"/>
+                <w:left w:val="none" w:sz="0" w:space="0" w:color="000000"/>
+                <w:right w:val="none" w:sz="0" w:space="0" w:color="000000"/>
+              </w:pBdr>
+              <w:spacing w:after="100" w:before="100" w:line="240"/>
+              <w:ind w:left="100" w:right="100" w:firstLine="0" w:firstLineChars="0"/>
+            </w:pPr>
+            <w:r>
+              <w:rPr>
+                <w:rFonts w:ascii="DejaVu Sans" w:hAnsi="DejaVu Sans" w:eastAsia="DejaVu Sans" w:cs="DejaVu Sans"/>
+                <w:i w:val="false"/>
+                <w:b w:val="false"/>
+                <w:u w:val="none"/>
+                <w:sz w:val="22"/>
+                <w:szCs w:val="22"/>
+                <w:color w:val="000000"/>
+              </w:rPr>
+              <w:t xml:space="preserve">3.6 (3.0, 4.2)</w:t>
+            </w:r>
+          </w:p>
+        </w:tc>
+        <w:tc>
+          <w:tcPr>
+            <w:tcBorders>
+              <w:bottom w:val="none" w:sz="0" w:space="0" w:color="000000"/>
+              <w:top w:val="none" w:sz="0" w:space="0" w:color="000000"/>
+              <w:left w:val="none" w:sz="0" w:space="0" w:color="000000"/>
+              <w:right w:val="none" w:sz="0" w:space="0" w:color="000000"/>
+            </w:tcBorders>
+            <w:shd w:val="clear" w:color="auto" w:fill="FFFFFF"/>
+            <w:tcMar>
+              <w:top w:w="0" w:type="dxa"/>
+              <w:bottom w:w="0" w:type="dxa"/>
+              <w:left w:w="0" w:type="dxa"/>
+              <w:right w:w="0" w:type="dxa"/>
+            </w:tcMar>
+            <w:vAlign w:val="top"/>
+          </w:tcPr>
+          <w:p>
+            <w:pPr>
+              <w:pStyle w:val="Normal"/>
+              <w:jc w:val="center"/>
+              <w:pBdr>
+                <w:bottom w:val="none" w:sz="0" w:space="0" w:color="000000"/>
+                <w:top w:val="none" w:sz="0" w:space="0" w:color="000000"/>
+                <w:left w:val="none" w:sz="0" w:space="0" w:color="000000"/>
+                <w:right w:val="none" w:sz="0" w:space="0" w:color="000000"/>
+              </w:pBdr>
+              <w:spacing w:after="100" w:before="100" w:line="240"/>
+              <w:ind w:left="100" w:right="100" w:firstLine="0" w:firstLineChars="0"/>
+            </w:pPr>
+            <w:r>
+              <w:rPr>
+                <w:rFonts w:ascii="DejaVu Sans" w:hAnsi="DejaVu Sans" w:eastAsia="DejaVu Sans" w:cs="DejaVu Sans"/>
+                <w:i w:val="false"/>
+                <w:b w:val="false"/>
+                <w:u w:val="none"/>
+                <w:sz w:val="22"/>
+                <w:szCs w:val="22"/>
+                <w:color w:val="000000"/>
+              </w:rPr>
+              <w:t xml:space="preserve">3.5 (3.0, 4.1)</w:t>
             </w:r>
           </w:p>
         </w:tc>
@@ -9247,102 +9247,102 @@
                 <w:szCs w:val="22"/>
                 <w:color w:val="000000"/>
               </w:rPr>
-              <w:t xml:space="preserve">Overall health rating, n (%)</w:t>
-            </w:r>
-          </w:p>
-        </w:tc>
-        <w:tc>
-          <w:tcPr>
-            <w:tcBorders>
-              <w:bottom w:val="none" w:sz="0" w:space="0" w:color="000000"/>
-              <w:top w:val="none" w:sz="0" w:space="0" w:color="000000"/>
-              <w:left w:val="none" w:sz="0" w:space="0" w:color="000000"/>
-              <w:right w:val="none" w:sz="0" w:space="0" w:color="000000"/>
-            </w:tcBorders>
-            <w:shd w:val="clear" w:color="auto" w:fill="FFFFFF"/>
-            <w:tcMar>
-              <w:top w:w="0" w:type="dxa"/>
-              <w:bottom w:w="0" w:type="dxa"/>
-              <w:left w:w="0" w:type="dxa"/>
-              <w:right w:w="0" w:type="dxa"/>
-            </w:tcMar>
-            <w:vAlign w:val="top"/>
-          </w:tcPr>
-          <w:p>
-            <w:pPr>
-              <w:pStyle w:val="Normal"/>
-              <w:jc w:val="center"/>
-              <w:pBdr>
-                <w:bottom w:val="none" w:sz="0" w:space="0" w:color="000000"/>
-                <w:top w:val="none" w:sz="0" w:space="0" w:color="000000"/>
-                <w:left w:val="none" w:sz="0" w:space="0" w:color="000000"/>
-                <w:right w:val="none" w:sz="0" w:space="0" w:color="000000"/>
-              </w:pBdr>
-              <w:spacing w:after="100" w:before="100" w:line="240"/>
-              <w:ind w:left="100" w:right="100" w:firstLine="0" w:firstLineChars="0"/>
-            </w:pPr>
-            <w:r>
-              <w:rPr>
-                <w:rFonts w:ascii="DejaVu Sans" w:hAnsi="DejaVu Sans" w:eastAsia="DejaVu Sans" w:cs="DejaVu Sans"/>
-                <w:i w:val="false"/>
-                <w:b w:val="false"/>
-                <w:u w:val="none"/>
-                <w:sz w:val="22"/>
-                <w:szCs w:val="22"/>
-                <w:color w:val="000000"/>
-              </w:rPr>
-              <w:t xml:space="preserve"/>
-            </w:r>
-          </w:p>
-        </w:tc>
-        <w:tc>
-          <w:tcPr>
-            <w:tcBorders>
-              <w:bottom w:val="none" w:sz="0" w:space="0" w:color="000000"/>
-              <w:top w:val="none" w:sz="0" w:space="0" w:color="000000"/>
-              <w:left w:val="none" w:sz="0" w:space="0" w:color="000000"/>
-              <w:right w:val="none" w:sz="0" w:space="0" w:color="000000"/>
-            </w:tcBorders>
-            <w:shd w:val="clear" w:color="auto" w:fill="FFFFFF"/>
-            <w:tcMar>
-              <w:top w:w="0" w:type="dxa"/>
-              <w:bottom w:w="0" w:type="dxa"/>
-              <w:left w:w="0" w:type="dxa"/>
-              <w:right w:w="0" w:type="dxa"/>
-            </w:tcMar>
-            <w:vAlign w:val="top"/>
-          </w:tcPr>
-          <w:p>
-            <w:pPr>
-              <w:pStyle w:val="Normal"/>
-              <w:jc w:val="center"/>
-              <w:pBdr>
-                <w:bottom w:val="none" w:sz="0" w:space="0" w:color="000000"/>
-                <w:top w:val="none" w:sz="0" w:space="0" w:color="000000"/>
-                <w:left w:val="none" w:sz="0" w:space="0" w:color="000000"/>
-                <w:right w:val="none" w:sz="0" w:space="0" w:color="000000"/>
-              </w:pBdr>
-              <w:spacing w:after="100" w:before="100" w:line="240"/>
-              <w:ind w:left="100" w:right="100" w:firstLine="0" w:firstLineChars="0"/>
-            </w:pPr>
-            <w:r>
-              <w:rPr>
-                <w:rFonts w:ascii="DejaVu Sans" w:hAnsi="DejaVu Sans" w:eastAsia="DejaVu Sans" w:cs="DejaVu Sans"/>
-                <w:i w:val="false"/>
-                <w:b w:val="false"/>
-                <w:u w:val="none"/>
-                <w:sz w:val="22"/>
-                <w:szCs w:val="22"/>
-                <w:color w:val="000000"/>
-              </w:rPr>
-              <w:t xml:space="preserve"/>
+              <w:t xml:space="preserve">Blood glucose (biochemistry), Median (Q1, Q3)</w:t>
+            </w:r>
+          </w:p>
+        </w:tc>
+        <w:tc>
+          <w:tcPr>
+            <w:tcBorders>
+              <w:bottom w:val="none" w:sz="0" w:space="0" w:color="000000"/>
+              <w:top w:val="none" w:sz="0" w:space="0" w:color="000000"/>
+              <w:left w:val="none" w:sz="0" w:space="0" w:color="000000"/>
+              <w:right w:val="none" w:sz="0" w:space="0" w:color="000000"/>
+            </w:tcBorders>
+            <w:shd w:val="clear" w:color="auto" w:fill="FFFFFF"/>
+            <w:tcMar>
+              <w:top w:w="0" w:type="dxa"/>
+              <w:bottom w:w="0" w:type="dxa"/>
+              <w:left w:w="0" w:type="dxa"/>
+              <w:right w:w="0" w:type="dxa"/>
+            </w:tcMar>
+            <w:vAlign w:val="top"/>
+          </w:tcPr>
+          <w:p>
+            <w:pPr>
+              <w:pStyle w:val="Normal"/>
+              <w:jc w:val="center"/>
+              <w:pBdr>
+                <w:bottom w:val="none" w:sz="0" w:space="0" w:color="000000"/>
+                <w:top w:val="none" w:sz="0" w:space="0" w:color="000000"/>
+                <w:left w:val="none" w:sz="0" w:space="0" w:color="000000"/>
+                <w:right w:val="none" w:sz="0" w:space="0" w:color="000000"/>
+              </w:pBdr>
+              <w:spacing w:after="100" w:before="100" w:line="240"/>
+              <w:ind w:left="100" w:right="100" w:firstLine="0" w:firstLineChars="0"/>
+            </w:pPr>
+            <w:r>
+              <w:rPr>
+                <w:rFonts w:ascii="DejaVu Sans" w:hAnsi="DejaVu Sans" w:eastAsia="DejaVu Sans" w:cs="DejaVu Sans"/>
+                <w:i w:val="false"/>
+                <w:b w:val="false"/>
+                <w:u w:val="none"/>
+                <w:sz w:val="22"/>
+                <w:szCs w:val="22"/>
+                <w:color w:val="000000"/>
+              </w:rPr>
+              <w:t xml:space="preserve">5.0 (4.6, 5.4)</w:t>
+            </w:r>
+          </w:p>
+        </w:tc>
+        <w:tc>
+          <w:tcPr>
+            <w:tcBorders>
+              <w:bottom w:val="none" w:sz="0" w:space="0" w:color="000000"/>
+              <w:top w:val="none" w:sz="0" w:space="0" w:color="000000"/>
+              <w:left w:val="none" w:sz="0" w:space="0" w:color="000000"/>
+              <w:right w:val="none" w:sz="0" w:space="0" w:color="000000"/>
+            </w:tcBorders>
+            <w:shd w:val="clear" w:color="auto" w:fill="FFFFFF"/>
+            <w:tcMar>
+              <w:top w:w="0" w:type="dxa"/>
+              <w:bottom w:w="0" w:type="dxa"/>
+              <w:left w:w="0" w:type="dxa"/>
+              <w:right w:w="0" w:type="dxa"/>
+            </w:tcMar>
+            <w:vAlign w:val="top"/>
+          </w:tcPr>
+          <w:p>
+            <w:pPr>
+              <w:pStyle w:val="Normal"/>
+              <w:jc w:val="center"/>
+              <w:pBdr>
+                <w:bottom w:val="none" w:sz="0" w:space="0" w:color="000000"/>
+                <w:top w:val="none" w:sz="0" w:space="0" w:color="000000"/>
+                <w:left w:val="none" w:sz="0" w:space="0" w:color="000000"/>
+                <w:right w:val="none" w:sz="0" w:space="0" w:color="000000"/>
+              </w:pBdr>
+              <w:spacing w:after="100" w:before="100" w:line="240"/>
+              <w:ind w:left="100" w:right="100" w:firstLine="0" w:firstLineChars="0"/>
+            </w:pPr>
+            <w:r>
+              <w:rPr>
+                <w:rFonts w:ascii="DejaVu Sans" w:hAnsi="DejaVu Sans" w:eastAsia="DejaVu Sans" w:cs="DejaVu Sans"/>
+                <w:i w:val="false"/>
+                <w:b w:val="false"/>
+                <w:u w:val="none"/>
+                <w:sz w:val="22"/>
+                <w:szCs w:val="22"/>
+                <w:color w:val="000000"/>
+              </w:rPr>
+              <w:t xml:space="preserve">4.9 (4.6, 5.3)</w:t>
             </w:r>
           </w:p>
         </w:tc>
       </w:tr>
       <w:tr>
         <w:trPr>
-          <w:trHeight w:val="607" w:hRule="auto"/>
+          <w:trHeight w:val="624" w:hRule="auto"/>
         </w:trPr>
         body67
         <w:tc>
@@ -9373,107 +9373,107 @@
                 <w:right w:val="none" w:sz="0" w:space="0" w:color="000000"/>
               </w:pBdr>
               <w:spacing w:after="100" w:before="100" w:line="240"/>
-              <w:ind w:left="300" w:right="100" w:firstLine="0" w:firstLineChars="0"/>
-            </w:pPr>
-            <w:r>
-              <w:rPr>
-                <w:rFonts w:ascii="DejaVu Sans" w:hAnsi="DejaVu Sans" w:eastAsia="DejaVu Sans" w:cs="DejaVu Sans"/>
-                <w:i w:val="false"/>
-                <w:b w:val="false"/>
-                <w:u w:val="none"/>
-                <w:sz w:val="22"/>
-                <w:szCs w:val="22"/>
-                <w:color w:val="000000"/>
-              </w:rPr>
-              <w:t xml:space="preserve">Do not know/Prefer not to answer</w:t>
-            </w:r>
-          </w:p>
-        </w:tc>
-        <w:tc>
-          <w:tcPr>
-            <w:tcBorders>
-              <w:bottom w:val="none" w:sz="0" w:space="0" w:color="000000"/>
-              <w:top w:val="none" w:sz="0" w:space="0" w:color="000000"/>
-              <w:left w:val="none" w:sz="0" w:space="0" w:color="000000"/>
-              <w:right w:val="none" w:sz="0" w:space="0" w:color="000000"/>
-            </w:tcBorders>
-            <w:shd w:val="clear" w:color="auto" w:fill="FFFFFF"/>
-            <w:tcMar>
-              <w:top w:w="0" w:type="dxa"/>
-              <w:bottom w:w="0" w:type="dxa"/>
-              <w:left w:w="0" w:type="dxa"/>
-              <w:right w:w="0" w:type="dxa"/>
-            </w:tcMar>
-            <w:vAlign w:val="top"/>
-          </w:tcPr>
-          <w:p>
-            <w:pPr>
-              <w:pStyle w:val="Normal"/>
-              <w:jc w:val="center"/>
-              <w:pBdr>
-                <w:bottom w:val="none" w:sz="0" w:space="0" w:color="000000"/>
-                <w:top w:val="none" w:sz="0" w:space="0" w:color="000000"/>
-                <w:left w:val="none" w:sz="0" w:space="0" w:color="000000"/>
-                <w:right w:val="none" w:sz="0" w:space="0" w:color="000000"/>
-              </w:pBdr>
-              <w:spacing w:after="100" w:before="100" w:line="240"/>
-              <w:ind w:left="100" w:right="100" w:firstLine="0" w:firstLineChars="0"/>
-            </w:pPr>
-            <w:r>
-              <w:rPr>
-                <w:rFonts w:ascii="DejaVu Sans" w:hAnsi="DejaVu Sans" w:eastAsia="DejaVu Sans" w:cs="DejaVu Sans"/>
-                <w:i w:val="false"/>
-                <w:b w:val="false"/>
-                <w:u w:val="none"/>
-                <w:sz w:val="22"/>
-                <w:szCs w:val="22"/>
-                <w:color w:val="000000"/>
-              </w:rPr>
-              <w:t xml:space="preserve">8 (0.2)</w:t>
-            </w:r>
-          </w:p>
-        </w:tc>
-        <w:tc>
-          <w:tcPr>
-            <w:tcBorders>
-              <w:bottom w:val="none" w:sz="0" w:space="0" w:color="000000"/>
-              <w:top w:val="none" w:sz="0" w:space="0" w:color="000000"/>
-              <w:left w:val="none" w:sz="0" w:space="0" w:color="000000"/>
-              <w:right w:val="none" w:sz="0" w:space="0" w:color="000000"/>
-            </w:tcBorders>
-            <w:shd w:val="clear" w:color="auto" w:fill="FFFFFF"/>
-            <w:tcMar>
-              <w:top w:w="0" w:type="dxa"/>
-              <w:bottom w:w="0" w:type="dxa"/>
-              <w:left w:w="0" w:type="dxa"/>
-              <w:right w:w="0" w:type="dxa"/>
-            </w:tcMar>
-            <w:vAlign w:val="top"/>
-          </w:tcPr>
-          <w:p>
-            <w:pPr>
-              <w:pStyle w:val="Normal"/>
-              <w:jc w:val="center"/>
-              <w:pBdr>
-                <w:bottom w:val="none" w:sz="0" w:space="0" w:color="000000"/>
-                <w:top w:val="none" w:sz="0" w:space="0" w:color="000000"/>
-                <w:left w:val="none" w:sz="0" w:space="0" w:color="000000"/>
-                <w:right w:val="none" w:sz="0" w:space="0" w:color="000000"/>
-              </w:pBdr>
-              <w:spacing w:after="100" w:before="100" w:line="240"/>
-              <w:ind w:left="100" w:right="100" w:firstLine="0" w:firstLineChars="0"/>
-            </w:pPr>
-            <w:r>
-              <w:rPr>
-                <w:rFonts w:ascii="DejaVu Sans" w:hAnsi="DejaVu Sans" w:eastAsia="DejaVu Sans" w:cs="DejaVu Sans"/>
-                <w:i w:val="false"/>
-                <w:b w:val="false"/>
-                <w:u w:val="none"/>
-                <w:sz w:val="22"/>
-                <w:szCs w:val="22"/>
-                <w:color w:val="000000"/>
-              </w:rPr>
-              <w:t xml:space="preserve">128 (0.1)</w:t>
+              <w:ind w:left="100" w:right="100" w:firstLine="0" w:firstLineChars="0"/>
+            </w:pPr>
+            <w:r>
+              <w:rPr>
+                <w:rFonts w:ascii="DejaVu Sans" w:hAnsi="DejaVu Sans" w:eastAsia="DejaVu Sans" w:cs="DejaVu Sans"/>
+                <w:i w:val="false"/>
+                <w:b w:val="false"/>
+                <w:u w:val="none"/>
+                <w:sz w:val="22"/>
+                <w:szCs w:val="22"/>
+                <w:color w:val="000000"/>
+              </w:rPr>
+              <w:t xml:space="preserve">Overall health rating, n (%)</w:t>
+            </w:r>
+          </w:p>
+        </w:tc>
+        <w:tc>
+          <w:tcPr>
+            <w:tcBorders>
+              <w:bottom w:val="none" w:sz="0" w:space="0" w:color="000000"/>
+              <w:top w:val="none" w:sz="0" w:space="0" w:color="000000"/>
+              <w:left w:val="none" w:sz="0" w:space="0" w:color="000000"/>
+              <w:right w:val="none" w:sz="0" w:space="0" w:color="000000"/>
+            </w:tcBorders>
+            <w:shd w:val="clear" w:color="auto" w:fill="FFFFFF"/>
+            <w:tcMar>
+              <w:top w:w="0" w:type="dxa"/>
+              <w:bottom w:w="0" w:type="dxa"/>
+              <w:left w:w="0" w:type="dxa"/>
+              <w:right w:w="0" w:type="dxa"/>
+            </w:tcMar>
+            <w:vAlign w:val="top"/>
+          </w:tcPr>
+          <w:p>
+            <w:pPr>
+              <w:pStyle w:val="Normal"/>
+              <w:jc w:val="center"/>
+              <w:pBdr>
+                <w:bottom w:val="none" w:sz="0" w:space="0" w:color="000000"/>
+                <w:top w:val="none" w:sz="0" w:space="0" w:color="000000"/>
+                <w:left w:val="none" w:sz="0" w:space="0" w:color="000000"/>
+                <w:right w:val="none" w:sz="0" w:space="0" w:color="000000"/>
+              </w:pBdr>
+              <w:spacing w:after="100" w:before="100" w:line="240"/>
+              <w:ind w:left="100" w:right="100" w:firstLine="0" w:firstLineChars="0"/>
+            </w:pPr>
+            <w:r>
+              <w:rPr>
+                <w:rFonts w:ascii="DejaVu Sans" w:hAnsi="DejaVu Sans" w:eastAsia="DejaVu Sans" w:cs="DejaVu Sans"/>
+                <w:i w:val="false"/>
+                <w:b w:val="false"/>
+                <w:u w:val="none"/>
+                <w:sz w:val="22"/>
+                <w:szCs w:val="22"/>
+                <w:color w:val="000000"/>
+              </w:rPr>
+              <w:t xml:space="preserve"/>
+            </w:r>
+          </w:p>
+        </w:tc>
+        <w:tc>
+          <w:tcPr>
+            <w:tcBorders>
+              <w:bottom w:val="none" w:sz="0" w:space="0" w:color="000000"/>
+              <w:top w:val="none" w:sz="0" w:space="0" w:color="000000"/>
+              <w:left w:val="none" w:sz="0" w:space="0" w:color="000000"/>
+              <w:right w:val="none" w:sz="0" w:space="0" w:color="000000"/>
+            </w:tcBorders>
+            <w:shd w:val="clear" w:color="auto" w:fill="FFFFFF"/>
+            <w:tcMar>
+              <w:top w:w="0" w:type="dxa"/>
+              <w:bottom w:w="0" w:type="dxa"/>
+              <w:left w:w="0" w:type="dxa"/>
+              <w:right w:w="0" w:type="dxa"/>
+            </w:tcMar>
+            <w:vAlign w:val="top"/>
+          </w:tcPr>
+          <w:p>
+            <w:pPr>
+              <w:pStyle w:val="Normal"/>
+              <w:jc w:val="center"/>
+              <w:pBdr>
+                <w:bottom w:val="none" w:sz="0" w:space="0" w:color="000000"/>
+                <w:top w:val="none" w:sz="0" w:space="0" w:color="000000"/>
+                <w:left w:val="none" w:sz="0" w:space="0" w:color="000000"/>
+                <w:right w:val="none" w:sz="0" w:space="0" w:color="000000"/>
+              </w:pBdr>
+              <w:spacing w:after="100" w:before="100" w:line="240"/>
+              <w:ind w:left="100" w:right="100" w:firstLine="0" w:firstLineChars="0"/>
+            </w:pPr>
+            <w:r>
+              <w:rPr>
+                <w:rFonts w:ascii="DejaVu Sans" w:hAnsi="DejaVu Sans" w:eastAsia="DejaVu Sans" w:cs="DejaVu Sans"/>
+                <w:i w:val="false"/>
+                <w:b w:val="false"/>
+                <w:u w:val="none"/>
+                <w:sz w:val="22"/>
+                <w:szCs w:val="22"/>
+                <w:color w:val="000000"/>
+              </w:rPr>
+              <w:t xml:space="preserve"/>
             </w:r>
           </w:p>
         </w:tc>
@@ -9523,95 +9523,95 @@
                 <w:szCs w:val="22"/>
                 <w:color w:val="000000"/>
               </w:rPr>
-              <w:t xml:space="preserve">Excellent</w:t>
-            </w:r>
-          </w:p>
-        </w:tc>
-        <w:tc>
-          <w:tcPr>
-            <w:tcBorders>
-              <w:bottom w:val="none" w:sz="0" w:space="0" w:color="000000"/>
-              <w:top w:val="none" w:sz="0" w:space="0" w:color="000000"/>
-              <w:left w:val="none" w:sz="0" w:space="0" w:color="000000"/>
-              <w:right w:val="none" w:sz="0" w:space="0" w:color="000000"/>
-            </w:tcBorders>
-            <w:shd w:val="clear" w:color="auto" w:fill="FFFFFF"/>
-            <w:tcMar>
-              <w:top w:w="0" w:type="dxa"/>
-              <w:bottom w:w="0" w:type="dxa"/>
-              <w:left w:w="0" w:type="dxa"/>
-              <w:right w:w="0" w:type="dxa"/>
-            </w:tcMar>
-            <w:vAlign w:val="top"/>
-          </w:tcPr>
-          <w:p>
-            <w:pPr>
-              <w:pStyle w:val="Normal"/>
-              <w:jc w:val="center"/>
-              <w:pBdr>
-                <w:bottom w:val="none" w:sz="0" w:space="0" w:color="000000"/>
-                <w:top w:val="none" w:sz="0" w:space="0" w:color="000000"/>
-                <w:left w:val="none" w:sz="0" w:space="0" w:color="000000"/>
-                <w:right w:val="none" w:sz="0" w:space="0" w:color="000000"/>
-              </w:pBdr>
-              <w:spacing w:after="100" w:before="100" w:line="240"/>
-              <w:ind w:left="100" w:right="100" w:firstLine="0" w:firstLineChars="0"/>
-            </w:pPr>
-            <w:r>
-              <w:rPr>
-                <w:rFonts w:ascii="DejaVu Sans" w:hAnsi="DejaVu Sans" w:eastAsia="DejaVu Sans" w:cs="DejaVu Sans"/>
-                <w:i w:val="false"/>
-                <w:b w:val="false"/>
-                <w:u w:val="none"/>
-                <w:sz w:val="22"/>
-                <w:szCs w:val="22"/>
-                <w:color w:val="000000"/>
-              </w:rPr>
-              <w:t xml:space="preserve">482 (15)</w:t>
-            </w:r>
-          </w:p>
-        </w:tc>
-        <w:tc>
-          <w:tcPr>
-            <w:tcBorders>
-              <w:bottom w:val="none" w:sz="0" w:space="0" w:color="000000"/>
-              <w:top w:val="none" w:sz="0" w:space="0" w:color="000000"/>
-              <w:left w:val="none" w:sz="0" w:space="0" w:color="000000"/>
-              <w:right w:val="none" w:sz="0" w:space="0" w:color="000000"/>
-            </w:tcBorders>
-            <w:shd w:val="clear" w:color="auto" w:fill="FFFFFF"/>
-            <w:tcMar>
-              <w:top w:w="0" w:type="dxa"/>
-              <w:bottom w:w="0" w:type="dxa"/>
-              <w:left w:w="0" w:type="dxa"/>
-              <w:right w:w="0" w:type="dxa"/>
-            </w:tcMar>
-            <w:vAlign w:val="top"/>
-          </w:tcPr>
-          <w:p>
-            <w:pPr>
-              <w:pStyle w:val="Normal"/>
-              <w:jc w:val="center"/>
-              <w:pBdr>
-                <w:bottom w:val="none" w:sz="0" w:space="0" w:color="000000"/>
-                <w:top w:val="none" w:sz="0" w:space="0" w:color="000000"/>
-                <w:left w:val="none" w:sz="0" w:space="0" w:color="000000"/>
-                <w:right w:val="none" w:sz="0" w:space="0" w:color="000000"/>
-              </w:pBdr>
-              <w:spacing w:after="100" w:before="100" w:line="240"/>
-              <w:ind w:left="100" w:right="100" w:firstLine="0" w:firstLineChars="0"/>
-            </w:pPr>
-            <w:r>
-              <w:rPr>
-                <w:rFonts w:ascii="DejaVu Sans" w:hAnsi="DejaVu Sans" w:eastAsia="DejaVu Sans" w:cs="DejaVu Sans"/>
-                <w:i w:val="false"/>
-                <w:b w:val="false"/>
-                <w:u w:val="none"/>
-                <w:sz w:val="22"/>
-                <w:szCs w:val="22"/>
-                <w:color w:val="000000"/>
-              </w:rPr>
-              <w:t xml:space="preserve">19,668 (23)</w:t>
+              <w:t xml:space="preserve">Do not know/Prefer not to answer</w:t>
+            </w:r>
+          </w:p>
+        </w:tc>
+        <w:tc>
+          <w:tcPr>
+            <w:tcBorders>
+              <w:bottom w:val="none" w:sz="0" w:space="0" w:color="000000"/>
+              <w:top w:val="none" w:sz="0" w:space="0" w:color="000000"/>
+              <w:left w:val="none" w:sz="0" w:space="0" w:color="000000"/>
+              <w:right w:val="none" w:sz="0" w:space="0" w:color="000000"/>
+            </w:tcBorders>
+            <w:shd w:val="clear" w:color="auto" w:fill="FFFFFF"/>
+            <w:tcMar>
+              <w:top w:w="0" w:type="dxa"/>
+              <w:bottom w:w="0" w:type="dxa"/>
+              <w:left w:w="0" w:type="dxa"/>
+              <w:right w:w="0" w:type="dxa"/>
+            </w:tcMar>
+            <w:vAlign w:val="top"/>
+          </w:tcPr>
+          <w:p>
+            <w:pPr>
+              <w:pStyle w:val="Normal"/>
+              <w:jc w:val="center"/>
+              <w:pBdr>
+                <w:bottom w:val="none" w:sz="0" w:space="0" w:color="000000"/>
+                <w:top w:val="none" w:sz="0" w:space="0" w:color="000000"/>
+                <w:left w:val="none" w:sz="0" w:space="0" w:color="000000"/>
+                <w:right w:val="none" w:sz="0" w:space="0" w:color="000000"/>
+              </w:pBdr>
+              <w:spacing w:after="100" w:before="100" w:line="240"/>
+              <w:ind w:left="100" w:right="100" w:firstLine="0" w:firstLineChars="0"/>
+            </w:pPr>
+            <w:r>
+              <w:rPr>
+                <w:rFonts w:ascii="DejaVu Sans" w:hAnsi="DejaVu Sans" w:eastAsia="DejaVu Sans" w:cs="DejaVu Sans"/>
+                <w:i w:val="false"/>
+                <w:b w:val="false"/>
+                <w:u w:val="none"/>
+                <w:sz w:val="22"/>
+                <w:szCs w:val="22"/>
+                <w:color w:val="000000"/>
+              </w:rPr>
+              <w:t xml:space="preserve">8 (0.2)</w:t>
+            </w:r>
+          </w:p>
+        </w:tc>
+        <w:tc>
+          <w:tcPr>
+            <w:tcBorders>
+              <w:bottom w:val="none" w:sz="0" w:space="0" w:color="000000"/>
+              <w:top w:val="none" w:sz="0" w:space="0" w:color="000000"/>
+              <w:left w:val="none" w:sz="0" w:space="0" w:color="000000"/>
+              <w:right w:val="none" w:sz="0" w:space="0" w:color="000000"/>
+            </w:tcBorders>
+            <w:shd w:val="clear" w:color="auto" w:fill="FFFFFF"/>
+            <w:tcMar>
+              <w:top w:w="0" w:type="dxa"/>
+              <w:bottom w:w="0" w:type="dxa"/>
+              <w:left w:w="0" w:type="dxa"/>
+              <w:right w:w="0" w:type="dxa"/>
+            </w:tcMar>
+            <w:vAlign w:val="top"/>
+          </w:tcPr>
+          <w:p>
+            <w:pPr>
+              <w:pStyle w:val="Normal"/>
+              <w:jc w:val="center"/>
+              <w:pBdr>
+                <w:bottom w:val="none" w:sz="0" w:space="0" w:color="000000"/>
+                <w:top w:val="none" w:sz="0" w:space="0" w:color="000000"/>
+                <w:left w:val="none" w:sz="0" w:space="0" w:color="000000"/>
+                <w:right w:val="none" w:sz="0" w:space="0" w:color="000000"/>
+              </w:pBdr>
+              <w:spacing w:after="100" w:before="100" w:line="240"/>
+              <w:ind w:left="100" w:right="100" w:firstLine="0" w:firstLineChars="0"/>
+            </w:pPr>
+            <w:r>
+              <w:rPr>
+                <w:rFonts w:ascii="DejaVu Sans" w:hAnsi="DejaVu Sans" w:eastAsia="DejaVu Sans" w:cs="DejaVu Sans"/>
+                <w:i w:val="false"/>
+                <w:b w:val="false"/>
+                <w:u w:val="none"/>
+                <w:sz w:val="22"/>
+                <w:szCs w:val="22"/>
+                <w:color w:val="000000"/>
+              </w:rPr>
+              <w:t xml:space="preserve">128 (0.1)</w:t>
             </w:r>
           </w:p>
         </w:tc>
@@ -9661,95 +9661,95 @@
                 <w:szCs w:val="22"/>
                 <w:color w:val="000000"/>
               </w:rPr>
-              <w:t xml:space="preserve">Fair</w:t>
-            </w:r>
-          </w:p>
-        </w:tc>
-        <w:tc>
-          <w:tcPr>
-            <w:tcBorders>
-              <w:bottom w:val="none" w:sz="0" w:space="0" w:color="000000"/>
-              <w:top w:val="none" w:sz="0" w:space="0" w:color="000000"/>
-              <w:left w:val="none" w:sz="0" w:space="0" w:color="000000"/>
-              <w:right w:val="none" w:sz="0" w:space="0" w:color="000000"/>
-            </w:tcBorders>
-            <w:shd w:val="clear" w:color="auto" w:fill="FFFFFF"/>
-            <w:tcMar>
-              <w:top w:w="0" w:type="dxa"/>
-              <w:bottom w:w="0" w:type="dxa"/>
-              <w:left w:w="0" w:type="dxa"/>
-              <w:right w:w="0" w:type="dxa"/>
-            </w:tcMar>
-            <w:vAlign w:val="top"/>
-          </w:tcPr>
-          <w:p>
-            <w:pPr>
-              <w:pStyle w:val="Normal"/>
-              <w:jc w:val="center"/>
-              <w:pBdr>
-                <w:bottom w:val="none" w:sz="0" w:space="0" w:color="000000"/>
-                <w:top w:val="none" w:sz="0" w:space="0" w:color="000000"/>
-                <w:left w:val="none" w:sz="0" w:space="0" w:color="000000"/>
-                <w:right w:val="none" w:sz="0" w:space="0" w:color="000000"/>
-              </w:pBdr>
-              <w:spacing w:after="100" w:before="100" w:line="240"/>
-              <w:ind w:left="100" w:right="100" w:firstLine="0" w:firstLineChars="0"/>
-            </w:pPr>
-            <w:r>
-              <w:rPr>
-                <w:rFonts w:ascii="DejaVu Sans" w:hAnsi="DejaVu Sans" w:eastAsia="DejaVu Sans" w:cs="DejaVu Sans"/>
-                <w:i w:val="false"/>
-                <w:b w:val="false"/>
-                <w:u w:val="none"/>
-                <w:sz w:val="22"/>
-                <w:szCs w:val="22"/>
-                <w:color w:val="000000"/>
-              </w:rPr>
-              <w:t xml:space="preserve">687 (21)</w:t>
-            </w:r>
-          </w:p>
-        </w:tc>
-        <w:tc>
-          <w:tcPr>
-            <w:tcBorders>
-              <w:bottom w:val="none" w:sz="0" w:space="0" w:color="000000"/>
-              <w:top w:val="none" w:sz="0" w:space="0" w:color="000000"/>
-              <w:left w:val="none" w:sz="0" w:space="0" w:color="000000"/>
-              <w:right w:val="none" w:sz="0" w:space="0" w:color="000000"/>
-            </w:tcBorders>
-            <w:shd w:val="clear" w:color="auto" w:fill="FFFFFF"/>
-            <w:tcMar>
-              <w:top w:w="0" w:type="dxa"/>
-              <w:bottom w:w="0" w:type="dxa"/>
-              <w:left w:w="0" w:type="dxa"/>
-              <w:right w:w="0" w:type="dxa"/>
-            </w:tcMar>
-            <w:vAlign w:val="top"/>
-          </w:tcPr>
-          <w:p>
-            <w:pPr>
-              <w:pStyle w:val="Normal"/>
-              <w:jc w:val="center"/>
-              <w:pBdr>
-                <w:bottom w:val="none" w:sz="0" w:space="0" w:color="000000"/>
-                <w:top w:val="none" w:sz="0" w:space="0" w:color="000000"/>
-                <w:left w:val="none" w:sz="0" w:space="0" w:color="000000"/>
-                <w:right w:val="none" w:sz="0" w:space="0" w:color="000000"/>
-              </w:pBdr>
-              <w:spacing w:after="100" w:before="100" w:line="240"/>
-              <w:ind w:left="100" w:right="100" w:firstLine="0" w:firstLineChars="0"/>
-            </w:pPr>
-            <w:r>
-              <w:rPr>
-                <w:rFonts w:ascii="DejaVu Sans" w:hAnsi="DejaVu Sans" w:eastAsia="DejaVu Sans" w:cs="DejaVu Sans"/>
-                <w:i w:val="false"/>
-                <w:b w:val="false"/>
-                <w:u w:val="none"/>
-                <w:sz w:val="22"/>
-                <w:szCs w:val="22"/>
-                <w:color w:val="000000"/>
-              </w:rPr>
-              <w:t xml:space="preserve">12,749 (15)</w:t>
+              <w:t xml:space="preserve">Excellent</w:t>
+            </w:r>
+          </w:p>
+        </w:tc>
+        <w:tc>
+          <w:tcPr>
+            <w:tcBorders>
+              <w:bottom w:val="none" w:sz="0" w:space="0" w:color="000000"/>
+              <w:top w:val="none" w:sz="0" w:space="0" w:color="000000"/>
+              <w:left w:val="none" w:sz="0" w:space="0" w:color="000000"/>
+              <w:right w:val="none" w:sz="0" w:space="0" w:color="000000"/>
+            </w:tcBorders>
+            <w:shd w:val="clear" w:color="auto" w:fill="FFFFFF"/>
+            <w:tcMar>
+              <w:top w:w="0" w:type="dxa"/>
+              <w:bottom w:w="0" w:type="dxa"/>
+              <w:left w:w="0" w:type="dxa"/>
+              <w:right w:w="0" w:type="dxa"/>
+            </w:tcMar>
+            <w:vAlign w:val="top"/>
+          </w:tcPr>
+          <w:p>
+            <w:pPr>
+              <w:pStyle w:val="Normal"/>
+              <w:jc w:val="center"/>
+              <w:pBdr>
+                <w:bottom w:val="none" w:sz="0" w:space="0" w:color="000000"/>
+                <w:top w:val="none" w:sz="0" w:space="0" w:color="000000"/>
+                <w:left w:val="none" w:sz="0" w:space="0" w:color="000000"/>
+                <w:right w:val="none" w:sz="0" w:space="0" w:color="000000"/>
+              </w:pBdr>
+              <w:spacing w:after="100" w:before="100" w:line="240"/>
+              <w:ind w:left="100" w:right="100" w:firstLine="0" w:firstLineChars="0"/>
+            </w:pPr>
+            <w:r>
+              <w:rPr>
+                <w:rFonts w:ascii="DejaVu Sans" w:hAnsi="DejaVu Sans" w:eastAsia="DejaVu Sans" w:cs="DejaVu Sans"/>
+                <w:i w:val="false"/>
+                <w:b w:val="false"/>
+                <w:u w:val="none"/>
+                <w:sz w:val="22"/>
+                <w:szCs w:val="22"/>
+                <w:color w:val="000000"/>
+              </w:rPr>
+              <w:t xml:space="preserve">482 (15)</w:t>
+            </w:r>
+          </w:p>
+        </w:tc>
+        <w:tc>
+          <w:tcPr>
+            <w:tcBorders>
+              <w:bottom w:val="none" w:sz="0" w:space="0" w:color="000000"/>
+              <w:top w:val="none" w:sz="0" w:space="0" w:color="000000"/>
+              <w:left w:val="none" w:sz="0" w:space="0" w:color="000000"/>
+              <w:right w:val="none" w:sz="0" w:space="0" w:color="000000"/>
+            </w:tcBorders>
+            <w:shd w:val="clear" w:color="auto" w:fill="FFFFFF"/>
+            <w:tcMar>
+              <w:top w:w="0" w:type="dxa"/>
+              <w:bottom w:w="0" w:type="dxa"/>
+              <w:left w:w="0" w:type="dxa"/>
+              <w:right w:w="0" w:type="dxa"/>
+            </w:tcMar>
+            <w:vAlign w:val="top"/>
+          </w:tcPr>
+          <w:p>
+            <w:pPr>
+              <w:pStyle w:val="Normal"/>
+              <w:jc w:val="center"/>
+              <w:pBdr>
+                <w:bottom w:val="none" w:sz="0" w:space="0" w:color="000000"/>
+                <w:top w:val="none" w:sz="0" w:space="0" w:color="000000"/>
+                <w:left w:val="none" w:sz="0" w:space="0" w:color="000000"/>
+                <w:right w:val="none" w:sz="0" w:space="0" w:color="000000"/>
+              </w:pBdr>
+              <w:spacing w:after="100" w:before="100" w:line="240"/>
+              <w:ind w:left="100" w:right="100" w:firstLine="0" w:firstLineChars="0"/>
+            </w:pPr>
+            <w:r>
+              <w:rPr>
+                <w:rFonts w:ascii="DejaVu Sans" w:hAnsi="DejaVu Sans" w:eastAsia="DejaVu Sans" w:cs="DejaVu Sans"/>
+                <w:i w:val="false"/>
+                <w:b w:val="false"/>
+                <w:u w:val="none"/>
+                <w:sz w:val="22"/>
+                <w:szCs w:val="22"/>
+                <w:color w:val="000000"/>
+              </w:rPr>
+              <w:t xml:space="preserve">19,668 (23)</w:t>
             </w:r>
           </w:p>
         </w:tc>
@@ -9799,95 +9799,95 @@
                 <w:szCs w:val="22"/>
                 <w:color w:val="000000"/>
               </w:rPr>
-              <w:t xml:space="preserve">Good</w:t>
-            </w:r>
-          </w:p>
-        </w:tc>
-        <w:tc>
-          <w:tcPr>
-            <w:tcBorders>
-              <w:bottom w:val="none" w:sz="0" w:space="0" w:color="000000"/>
-              <w:top w:val="none" w:sz="0" w:space="0" w:color="000000"/>
-              <w:left w:val="none" w:sz="0" w:space="0" w:color="000000"/>
-              <w:right w:val="none" w:sz="0" w:space="0" w:color="000000"/>
-            </w:tcBorders>
-            <w:shd w:val="clear" w:color="auto" w:fill="FFFFFF"/>
-            <w:tcMar>
-              <w:top w:w="0" w:type="dxa"/>
-              <w:bottom w:w="0" w:type="dxa"/>
-              <w:left w:w="0" w:type="dxa"/>
-              <w:right w:w="0" w:type="dxa"/>
-            </w:tcMar>
-            <w:vAlign w:val="top"/>
-          </w:tcPr>
-          <w:p>
-            <w:pPr>
-              <w:pStyle w:val="Normal"/>
-              <w:jc w:val="center"/>
-              <w:pBdr>
-                <w:bottom w:val="none" w:sz="0" w:space="0" w:color="000000"/>
-                <w:top w:val="none" w:sz="0" w:space="0" w:color="000000"/>
-                <w:left w:val="none" w:sz="0" w:space="0" w:color="000000"/>
-                <w:right w:val="none" w:sz="0" w:space="0" w:color="000000"/>
-              </w:pBdr>
-              <w:spacing w:after="100" w:before="100" w:line="240"/>
-              <w:ind w:left="100" w:right="100" w:firstLine="0" w:firstLineChars="0"/>
-            </w:pPr>
-            <w:r>
-              <w:rPr>
-                <w:rFonts w:ascii="DejaVu Sans" w:hAnsi="DejaVu Sans" w:eastAsia="DejaVu Sans" w:cs="DejaVu Sans"/>
-                <w:i w:val="false"/>
-                <w:b w:val="false"/>
-                <w:u w:val="none"/>
-                <w:sz w:val="22"/>
-                <w:szCs w:val="22"/>
-                <w:color w:val="000000"/>
-              </w:rPr>
-              <w:t xml:space="preserve">1,884 (59)</w:t>
-            </w:r>
-          </w:p>
-        </w:tc>
-        <w:tc>
-          <w:tcPr>
-            <w:tcBorders>
-              <w:bottom w:val="none" w:sz="0" w:space="0" w:color="000000"/>
-              <w:top w:val="none" w:sz="0" w:space="0" w:color="000000"/>
-              <w:left w:val="none" w:sz="0" w:space="0" w:color="000000"/>
-              <w:right w:val="none" w:sz="0" w:space="0" w:color="000000"/>
-            </w:tcBorders>
-            <w:shd w:val="clear" w:color="auto" w:fill="FFFFFF"/>
-            <w:tcMar>
-              <w:top w:w="0" w:type="dxa"/>
-              <w:bottom w:w="0" w:type="dxa"/>
-              <w:left w:w="0" w:type="dxa"/>
-              <w:right w:w="0" w:type="dxa"/>
-            </w:tcMar>
-            <w:vAlign w:val="top"/>
-          </w:tcPr>
-          <w:p>
-            <w:pPr>
-              <w:pStyle w:val="Normal"/>
-              <w:jc w:val="center"/>
-              <w:pBdr>
-                <w:bottom w:val="none" w:sz="0" w:space="0" w:color="000000"/>
-                <w:top w:val="none" w:sz="0" w:space="0" w:color="000000"/>
-                <w:left w:val="none" w:sz="0" w:space="0" w:color="000000"/>
-                <w:right w:val="none" w:sz="0" w:space="0" w:color="000000"/>
-              </w:pBdr>
-              <w:spacing w:after="100" w:before="100" w:line="240"/>
-              <w:ind w:left="100" w:right="100" w:firstLine="0" w:firstLineChars="0"/>
-            </w:pPr>
-            <w:r>
-              <w:rPr>
-                <w:rFonts w:ascii="DejaVu Sans" w:hAnsi="DejaVu Sans" w:eastAsia="DejaVu Sans" w:cs="DejaVu Sans"/>
-                <w:i w:val="false"/>
-                <w:b w:val="false"/>
-                <w:u w:val="none"/>
-                <w:sz w:val="22"/>
-                <w:szCs w:val="22"/>
-                <w:color w:val="000000"/>
-              </w:rPr>
-              <w:t xml:space="preserve">52,590 (60)</w:t>
+              <w:t xml:space="preserve">Fair</w:t>
+            </w:r>
+          </w:p>
+        </w:tc>
+        <w:tc>
+          <w:tcPr>
+            <w:tcBorders>
+              <w:bottom w:val="none" w:sz="0" w:space="0" w:color="000000"/>
+              <w:top w:val="none" w:sz="0" w:space="0" w:color="000000"/>
+              <w:left w:val="none" w:sz="0" w:space="0" w:color="000000"/>
+              <w:right w:val="none" w:sz="0" w:space="0" w:color="000000"/>
+            </w:tcBorders>
+            <w:shd w:val="clear" w:color="auto" w:fill="FFFFFF"/>
+            <w:tcMar>
+              <w:top w:w="0" w:type="dxa"/>
+              <w:bottom w:w="0" w:type="dxa"/>
+              <w:left w:w="0" w:type="dxa"/>
+              <w:right w:w="0" w:type="dxa"/>
+            </w:tcMar>
+            <w:vAlign w:val="top"/>
+          </w:tcPr>
+          <w:p>
+            <w:pPr>
+              <w:pStyle w:val="Normal"/>
+              <w:jc w:val="center"/>
+              <w:pBdr>
+                <w:bottom w:val="none" w:sz="0" w:space="0" w:color="000000"/>
+                <w:top w:val="none" w:sz="0" w:space="0" w:color="000000"/>
+                <w:left w:val="none" w:sz="0" w:space="0" w:color="000000"/>
+                <w:right w:val="none" w:sz="0" w:space="0" w:color="000000"/>
+              </w:pBdr>
+              <w:spacing w:after="100" w:before="100" w:line="240"/>
+              <w:ind w:left="100" w:right="100" w:firstLine="0" w:firstLineChars="0"/>
+            </w:pPr>
+            <w:r>
+              <w:rPr>
+                <w:rFonts w:ascii="DejaVu Sans" w:hAnsi="DejaVu Sans" w:eastAsia="DejaVu Sans" w:cs="DejaVu Sans"/>
+                <w:i w:val="false"/>
+                <w:b w:val="false"/>
+                <w:u w:val="none"/>
+                <w:sz w:val="22"/>
+                <w:szCs w:val="22"/>
+                <w:color w:val="000000"/>
+              </w:rPr>
+              <w:t xml:space="preserve">687 (21)</w:t>
+            </w:r>
+          </w:p>
+        </w:tc>
+        <w:tc>
+          <w:tcPr>
+            <w:tcBorders>
+              <w:bottom w:val="none" w:sz="0" w:space="0" w:color="000000"/>
+              <w:top w:val="none" w:sz="0" w:space="0" w:color="000000"/>
+              <w:left w:val="none" w:sz="0" w:space="0" w:color="000000"/>
+              <w:right w:val="none" w:sz="0" w:space="0" w:color="000000"/>
+            </w:tcBorders>
+            <w:shd w:val="clear" w:color="auto" w:fill="FFFFFF"/>
+            <w:tcMar>
+              <w:top w:w="0" w:type="dxa"/>
+              <w:bottom w:w="0" w:type="dxa"/>
+              <w:left w:w="0" w:type="dxa"/>
+              <w:right w:w="0" w:type="dxa"/>
+            </w:tcMar>
+            <w:vAlign w:val="top"/>
+          </w:tcPr>
+          <w:p>
+            <w:pPr>
+              <w:pStyle w:val="Normal"/>
+              <w:jc w:val="center"/>
+              <w:pBdr>
+                <w:bottom w:val="none" w:sz="0" w:space="0" w:color="000000"/>
+                <w:top w:val="none" w:sz="0" w:space="0" w:color="000000"/>
+                <w:left w:val="none" w:sz="0" w:space="0" w:color="000000"/>
+                <w:right w:val="none" w:sz="0" w:space="0" w:color="000000"/>
+              </w:pBdr>
+              <w:spacing w:after="100" w:before="100" w:line="240"/>
+              <w:ind w:left="100" w:right="100" w:firstLine="0" w:firstLineChars="0"/>
+            </w:pPr>
+            <w:r>
+              <w:rPr>
+                <w:rFonts w:ascii="DejaVu Sans" w:hAnsi="DejaVu Sans" w:eastAsia="DejaVu Sans" w:cs="DejaVu Sans"/>
+                <w:i w:val="false"/>
+                <w:b w:val="false"/>
+                <w:u w:val="none"/>
+                <w:sz w:val="22"/>
+                <w:szCs w:val="22"/>
+                <w:color w:val="000000"/>
+              </w:rPr>
+              <w:t xml:space="preserve">12,749 (15)</w:t>
             </w:r>
           </w:p>
         </w:tc>
@@ -9937,102 +9937,102 @@
                 <w:szCs w:val="22"/>
                 <w:color w:val="000000"/>
               </w:rPr>
-              <w:t xml:space="preserve">Poor</w:t>
-            </w:r>
-          </w:p>
-        </w:tc>
-        <w:tc>
-          <w:tcPr>
-            <w:tcBorders>
-              <w:bottom w:val="none" w:sz="0" w:space="0" w:color="000000"/>
-              <w:top w:val="none" w:sz="0" w:space="0" w:color="000000"/>
-              <w:left w:val="none" w:sz="0" w:space="0" w:color="000000"/>
-              <w:right w:val="none" w:sz="0" w:space="0" w:color="000000"/>
-            </w:tcBorders>
-            <w:shd w:val="clear" w:color="auto" w:fill="FFFFFF"/>
-            <w:tcMar>
-              <w:top w:w="0" w:type="dxa"/>
-              <w:bottom w:w="0" w:type="dxa"/>
-              <w:left w:w="0" w:type="dxa"/>
-              <w:right w:w="0" w:type="dxa"/>
-            </w:tcMar>
-            <w:vAlign w:val="top"/>
-          </w:tcPr>
-          <w:p>
-            <w:pPr>
-              <w:pStyle w:val="Normal"/>
-              <w:jc w:val="center"/>
-              <w:pBdr>
-                <w:bottom w:val="none" w:sz="0" w:space="0" w:color="000000"/>
-                <w:top w:val="none" w:sz="0" w:space="0" w:color="000000"/>
-                <w:left w:val="none" w:sz="0" w:space="0" w:color="000000"/>
-                <w:right w:val="none" w:sz="0" w:space="0" w:color="000000"/>
-              </w:pBdr>
-              <w:spacing w:after="100" w:before="100" w:line="240"/>
-              <w:ind w:left="100" w:right="100" w:firstLine="0" w:firstLineChars="0"/>
-            </w:pPr>
-            <w:r>
-              <w:rPr>
-                <w:rFonts w:ascii="DejaVu Sans" w:hAnsi="DejaVu Sans" w:eastAsia="DejaVu Sans" w:cs="DejaVu Sans"/>
-                <w:i w:val="false"/>
-                <w:b w:val="false"/>
-                <w:u w:val="none"/>
-                <w:sz w:val="22"/>
-                <w:szCs w:val="22"/>
-                <w:color w:val="000000"/>
-              </w:rPr>
-              <w:t xml:space="preserve">140 (4.4)</w:t>
-            </w:r>
-          </w:p>
-        </w:tc>
-        <w:tc>
-          <w:tcPr>
-            <w:tcBorders>
-              <w:bottom w:val="none" w:sz="0" w:space="0" w:color="000000"/>
-              <w:top w:val="none" w:sz="0" w:space="0" w:color="000000"/>
-              <w:left w:val="none" w:sz="0" w:space="0" w:color="000000"/>
-              <w:right w:val="none" w:sz="0" w:space="0" w:color="000000"/>
-            </w:tcBorders>
-            <w:shd w:val="clear" w:color="auto" w:fill="FFFFFF"/>
-            <w:tcMar>
-              <w:top w:w="0" w:type="dxa"/>
-              <w:bottom w:w="0" w:type="dxa"/>
-              <w:left w:w="0" w:type="dxa"/>
-              <w:right w:w="0" w:type="dxa"/>
-            </w:tcMar>
-            <w:vAlign w:val="top"/>
-          </w:tcPr>
-          <w:p>
-            <w:pPr>
-              <w:pStyle w:val="Normal"/>
-              <w:jc w:val="center"/>
-              <w:pBdr>
-                <w:bottom w:val="none" w:sz="0" w:space="0" w:color="000000"/>
-                <w:top w:val="none" w:sz="0" w:space="0" w:color="000000"/>
-                <w:left w:val="none" w:sz="0" w:space="0" w:color="000000"/>
-                <w:right w:val="none" w:sz="0" w:space="0" w:color="000000"/>
-              </w:pBdr>
-              <w:spacing w:after="100" w:before="100" w:line="240"/>
-              <w:ind w:left="100" w:right="100" w:firstLine="0" w:firstLineChars="0"/>
-            </w:pPr>
-            <w:r>
-              <w:rPr>
-                <w:rFonts w:ascii="DejaVu Sans" w:hAnsi="DejaVu Sans" w:eastAsia="DejaVu Sans" w:cs="DejaVu Sans"/>
-                <w:i w:val="false"/>
-                <w:b w:val="false"/>
-                <w:u w:val="none"/>
-                <w:sz w:val="22"/>
-                <w:szCs w:val="22"/>
-                <w:color w:val="000000"/>
-              </w:rPr>
-              <w:t xml:space="preserve">1,854 (2.1)</w:t>
+              <w:t xml:space="preserve">Good</w:t>
+            </w:r>
+          </w:p>
+        </w:tc>
+        <w:tc>
+          <w:tcPr>
+            <w:tcBorders>
+              <w:bottom w:val="none" w:sz="0" w:space="0" w:color="000000"/>
+              <w:top w:val="none" w:sz="0" w:space="0" w:color="000000"/>
+              <w:left w:val="none" w:sz="0" w:space="0" w:color="000000"/>
+              <w:right w:val="none" w:sz="0" w:space="0" w:color="000000"/>
+            </w:tcBorders>
+            <w:shd w:val="clear" w:color="auto" w:fill="FFFFFF"/>
+            <w:tcMar>
+              <w:top w:w="0" w:type="dxa"/>
+              <w:bottom w:w="0" w:type="dxa"/>
+              <w:left w:w="0" w:type="dxa"/>
+              <w:right w:w="0" w:type="dxa"/>
+            </w:tcMar>
+            <w:vAlign w:val="top"/>
+          </w:tcPr>
+          <w:p>
+            <w:pPr>
+              <w:pStyle w:val="Normal"/>
+              <w:jc w:val="center"/>
+              <w:pBdr>
+                <w:bottom w:val="none" w:sz="0" w:space="0" w:color="000000"/>
+                <w:top w:val="none" w:sz="0" w:space="0" w:color="000000"/>
+                <w:left w:val="none" w:sz="0" w:space="0" w:color="000000"/>
+                <w:right w:val="none" w:sz="0" w:space="0" w:color="000000"/>
+              </w:pBdr>
+              <w:spacing w:after="100" w:before="100" w:line="240"/>
+              <w:ind w:left="100" w:right="100" w:firstLine="0" w:firstLineChars="0"/>
+            </w:pPr>
+            <w:r>
+              <w:rPr>
+                <w:rFonts w:ascii="DejaVu Sans" w:hAnsi="DejaVu Sans" w:eastAsia="DejaVu Sans" w:cs="DejaVu Sans"/>
+                <w:i w:val="false"/>
+                <w:b w:val="false"/>
+                <w:u w:val="none"/>
+                <w:sz w:val="22"/>
+                <w:szCs w:val="22"/>
+                <w:color w:val="000000"/>
+              </w:rPr>
+              <w:t xml:space="preserve">1,884 (59)</w:t>
+            </w:r>
+          </w:p>
+        </w:tc>
+        <w:tc>
+          <w:tcPr>
+            <w:tcBorders>
+              <w:bottom w:val="none" w:sz="0" w:space="0" w:color="000000"/>
+              <w:top w:val="none" w:sz="0" w:space="0" w:color="000000"/>
+              <w:left w:val="none" w:sz="0" w:space="0" w:color="000000"/>
+              <w:right w:val="none" w:sz="0" w:space="0" w:color="000000"/>
+            </w:tcBorders>
+            <w:shd w:val="clear" w:color="auto" w:fill="FFFFFF"/>
+            <w:tcMar>
+              <w:top w:w="0" w:type="dxa"/>
+              <w:bottom w:w="0" w:type="dxa"/>
+              <w:left w:w="0" w:type="dxa"/>
+              <w:right w:w="0" w:type="dxa"/>
+            </w:tcMar>
+            <w:vAlign w:val="top"/>
+          </w:tcPr>
+          <w:p>
+            <w:pPr>
+              <w:pStyle w:val="Normal"/>
+              <w:jc w:val="center"/>
+              <w:pBdr>
+                <w:bottom w:val="none" w:sz="0" w:space="0" w:color="000000"/>
+                <w:top w:val="none" w:sz="0" w:space="0" w:color="000000"/>
+                <w:left w:val="none" w:sz="0" w:space="0" w:color="000000"/>
+                <w:right w:val="none" w:sz="0" w:space="0" w:color="000000"/>
+              </w:pBdr>
+              <w:spacing w:after="100" w:before="100" w:line="240"/>
+              <w:ind w:left="100" w:right="100" w:firstLine="0" w:firstLineChars="0"/>
+            </w:pPr>
+            <w:r>
+              <w:rPr>
+                <w:rFonts w:ascii="DejaVu Sans" w:hAnsi="DejaVu Sans" w:eastAsia="DejaVu Sans" w:cs="DejaVu Sans"/>
+                <w:i w:val="false"/>
+                <w:b w:val="false"/>
+                <w:u w:val="none"/>
+                <w:sz w:val="22"/>
+                <w:szCs w:val="22"/>
+                <w:color w:val="000000"/>
+              </w:rPr>
+              <w:t xml:space="preserve">52,590 (60)</w:t>
             </w:r>
           </w:p>
         </w:tc>
       </w:tr>
       <w:tr>
         <w:trPr>
-          <w:trHeight w:val="624" w:hRule="auto"/>
+          <w:trHeight w:val="607" w:hRule="auto"/>
         </w:trPr>
         body72
         <w:tc>
@@ -10063,107 +10063,107 @@
                 <w:right w:val="none" w:sz="0" w:space="0" w:color="000000"/>
               </w:pBdr>
               <w:spacing w:after="100" w:before="100" w:line="240"/>
-              <w:ind w:left="100" w:right="100" w:firstLine="0" w:firstLineChars="0"/>
-            </w:pPr>
-            <w:r>
-              <w:rPr>
-                <w:rFonts w:ascii="DejaVu Sans" w:hAnsi="DejaVu Sans" w:eastAsia="DejaVu Sans" w:cs="DejaVu Sans"/>
-                <w:i w:val="false"/>
-                <w:b w:val="false"/>
-                <w:u w:val="none"/>
-                <w:sz w:val="22"/>
-                <w:szCs w:val="22"/>
-                <w:color w:val="000000"/>
-              </w:rPr>
-              <w:t xml:space="preserve">Triglycerides (baseline), Median (Q1, Q3)</w:t>
-            </w:r>
-          </w:p>
-        </w:tc>
-        <w:tc>
-          <w:tcPr>
-            <w:tcBorders>
-              <w:bottom w:val="none" w:sz="0" w:space="0" w:color="000000"/>
-              <w:top w:val="none" w:sz="0" w:space="0" w:color="000000"/>
-              <w:left w:val="none" w:sz="0" w:space="0" w:color="000000"/>
-              <w:right w:val="none" w:sz="0" w:space="0" w:color="000000"/>
-            </w:tcBorders>
-            <w:shd w:val="clear" w:color="auto" w:fill="FFFFFF"/>
-            <w:tcMar>
-              <w:top w:w="0" w:type="dxa"/>
-              <w:bottom w:w="0" w:type="dxa"/>
-              <w:left w:w="0" w:type="dxa"/>
-              <w:right w:w="0" w:type="dxa"/>
-            </w:tcMar>
-            <w:vAlign w:val="top"/>
-          </w:tcPr>
-          <w:p>
-            <w:pPr>
-              <w:pStyle w:val="Normal"/>
-              <w:jc w:val="center"/>
-              <w:pBdr>
-                <w:bottom w:val="none" w:sz="0" w:space="0" w:color="000000"/>
-                <w:top w:val="none" w:sz="0" w:space="0" w:color="000000"/>
-                <w:left w:val="none" w:sz="0" w:space="0" w:color="000000"/>
-                <w:right w:val="none" w:sz="0" w:space="0" w:color="000000"/>
-              </w:pBdr>
-              <w:spacing w:after="100" w:before="100" w:line="240"/>
-              <w:ind w:left="100" w:right="100" w:firstLine="0" w:firstLineChars="0"/>
-            </w:pPr>
-            <w:r>
-              <w:rPr>
-                <w:rFonts w:ascii="DejaVu Sans" w:hAnsi="DejaVu Sans" w:eastAsia="DejaVu Sans" w:cs="DejaVu Sans"/>
-                <w:i w:val="false"/>
-                <w:b w:val="false"/>
-                <w:u w:val="none"/>
-                <w:sz w:val="22"/>
-                <w:szCs w:val="22"/>
-                <w:color w:val="000000"/>
-              </w:rPr>
-              <w:t xml:space="preserve">1.6 (1.2, 2.4)</w:t>
-            </w:r>
-          </w:p>
-        </w:tc>
-        <w:tc>
-          <w:tcPr>
-            <w:tcBorders>
-              <w:bottom w:val="none" w:sz="0" w:space="0" w:color="000000"/>
-              <w:top w:val="none" w:sz="0" w:space="0" w:color="000000"/>
-              <w:left w:val="none" w:sz="0" w:space="0" w:color="000000"/>
-              <w:right w:val="none" w:sz="0" w:space="0" w:color="000000"/>
-            </w:tcBorders>
-            <w:shd w:val="clear" w:color="auto" w:fill="FFFFFF"/>
-            <w:tcMar>
-              <w:top w:w="0" w:type="dxa"/>
-              <w:bottom w:w="0" w:type="dxa"/>
-              <w:left w:w="0" w:type="dxa"/>
-              <w:right w:w="0" w:type="dxa"/>
-            </w:tcMar>
-            <w:vAlign w:val="top"/>
-          </w:tcPr>
-          <w:p>
-            <w:pPr>
-              <w:pStyle w:val="Normal"/>
-              <w:jc w:val="center"/>
-              <w:pBdr>
-                <w:bottom w:val="none" w:sz="0" w:space="0" w:color="000000"/>
-                <w:top w:val="none" w:sz="0" w:space="0" w:color="000000"/>
-                <w:left w:val="none" w:sz="0" w:space="0" w:color="000000"/>
-                <w:right w:val="none" w:sz="0" w:space="0" w:color="000000"/>
-              </w:pBdr>
-              <w:spacing w:after="100" w:before="100" w:line="240"/>
-              <w:ind w:left="100" w:right="100" w:firstLine="0" w:firstLineChars="0"/>
-            </w:pPr>
-            <w:r>
-              <w:rPr>
-                <w:rFonts w:ascii="DejaVu Sans" w:hAnsi="DejaVu Sans" w:eastAsia="DejaVu Sans" w:cs="DejaVu Sans"/>
-                <w:i w:val="false"/>
-                <w:b w:val="false"/>
-                <w:u w:val="none"/>
-                <w:sz w:val="22"/>
-                <w:szCs w:val="22"/>
-                <w:color w:val="000000"/>
-              </w:rPr>
-              <w:t xml:space="preserve">1.4 (1.0, 2.0)</w:t>
+              <w:ind w:left="300" w:right="100" w:firstLine="0" w:firstLineChars="0"/>
+            </w:pPr>
+            <w:r>
+              <w:rPr>
+                <w:rFonts w:ascii="DejaVu Sans" w:hAnsi="DejaVu Sans" w:eastAsia="DejaVu Sans" w:cs="DejaVu Sans"/>
+                <w:i w:val="false"/>
+                <w:b w:val="false"/>
+                <w:u w:val="none"/>
+                <w:sz w:val="22"/>
+                <w:szCs w:val="22"/>
+                <w:color w:val="000000"/>
+              </w:rPr>
+              <w:t xml:space="preserve">Poor</w:t>
+            </w:r>
+          </w:p>
+        </w:tc>
+        <w:tc>
+          <w:tcPr>
+            <w:tcBorders>
+              <w:bottom w:val="none" w:sz="0" w:space="0" w:color="000000"/>
+              <w:top w:val="none" w:sz="0" w:space="0" w:color="000000"/>
+              <w:left w:val="none" w:sz="0" w:space="0" w:color="000000"/>
+              <w:right w:val="none" w:sz="0" w:space="0" w:color="000000"/>
+            </w:tcBorders>
+            <w:shd w:val="clear" w:color="auto" w:fill="FFFFFF"/>
+            <w:tcMar>
+              <w:top w:w="0" w:type="dxa"/>
+              <w:bottom w:w="0" w:type="dxa"/>
+              <w:left w:w="0" w:type="dxa"/>
+              <w:right w:w="0" w:type="dxa"/>
+            </w:tcMar>
+            <w:vAlign w:val="top"/>
+          </w:tcPr>
+          <w:p>
+            <w:pPr>
+              <w:pStyle w:val="Normal"/>
+              <w:jc w:val="center"/>
+              <w:pBdr>
+                <w:bottom w:val="none" w:sz="0" w:space="0" w:color="000000"/>
+                <w:top w:val="none" w:sz="0" w:space="0" w:color="000000"/>
+                <w:left w:val="none" w:sz="0" w:space="0" w:color="000000"/>
+                <w:right w:val="none" w:sz="0" w:space="0" w:color="000000"/>
+              </w:pBdr>
+              <w:spacing w:after="100" w:before="100" w:line="240"/>
+              <w:ind w:left="100" w:right="100" w:firstLine="0" w:firstLineChars="0"/>
+            </w:pPr>
+            <w:r>
+              <w:rPr>
+                <w:rFonts w:ascii="DejaVu Sans" w:hAnsi="DejaVu Sans" w:eastAsia="DejaVu Sans" w:cs="DejaVu Sans"/>
+                <w:i w:val="false"/>
+                <w:b w:val="false"/>
+                <w:u w:val="none"/>
+                <w:sz w:val="22"/>
+                <w:szCs w:val="22"/>
+                <w:color w:val="000000"/>
+              </w:rPr>
+              <w:t xml:space="preserve">140 (4.4)</w:t>
+            </w:r>
+          </w:p>
+        </w:tc>
+        <w:tc>
+          <w:tcPr>
+            <w:tcBorders>
+              <w:bottom w:val="none" w:sz="0" w:space="0" w:color="000000"/>
+              <w:top w:val="none" w:sz="0" w:space="0" w:color="000000"/>
+              <w:left w:val="none" w:sz="0" w:space="0" w:color="000000"/>
+              <w:right w:val="none" w:sz="0" w:space="0" w:color="000000"/>
+            </w:tcBorders>
+            <w:shd w:val="clear" w:color="auto" w:fill="FFFFFF"/>
+            <w:tcMar>
+              <w:top w:w="0" w:type="dxa"/>
+              <w:bottom w:w="0" w:type="dxa"/>
+              <w:left w:w="0" w:type="dxa"/>
+              <w:right w:w="0" w:type="dxa"/>
+            </w:tcMar>
+            <w:vAlign w:val="top"/>
+          </w:tcPr>
+          <w:p>
+            <w:pPr>
+              <w:pStyle w:val="Normal"/>
+              <w:jc w:val="center"/>
+              <w:pBdr>
+                <w:bottom w:val="none" w:sz="0" w:space="0" w:color="000000"/>
+                <w:top w:val="none" w:sz="0" w:space="0" w:color="000000"/>
+                <w:left w:val="none" w:sz="0" w:space="0" w:color="000000"/>
+                <w:right w:val="none" w:sz="0" w:space="0" w:color="000000"/>
+              </w:pBdr>
+              <w:spacing w:after="100" w:before="100" w:line="240"/>
+              <w:ind w:left="100" w:right="100" w:firstLine="0" w:firstLineChars="0"/>
+            </w:pPr>
+            <w:r>
+              <w:rPr>
+                <w:rFonts w:ascii="DejaVu Sans" w:hAnsi="DejaVu Sans" w:eastAsia="DejaVu Sans" w:cs="DejaVu Sans"/>
+                <w:i w:val="false"/>
+                <w:b w:val="false"/>
+                <w:u w:val="none"/>
+                <w:sz w:val="22"/>
+                <w:szCs w:val="22"/>
+                <w:color w:val="000000"/>
+              </w:rPr>
+              <w:t xml:space="preserve">1,854 (2.1)</w:t>
             </w:r>
           </w:p>
         </w:tc>
@@ -10213,95 +10213,95 @@
                 <w:szCs w:val="22"/>
                 <w:color w:val="000000"/>
               </w:rPr>
-              <w:t xml:space="preserve">C-reactive protein (baseline), Median (Q1, Q3)</w:t>
-            </w:r>
-          </w:p>
-        </w:tc>
-        <w:tc>
-          <w:tcPr>
-            <w:tcBorders>
-              <w:bottom w:val="none" w:sz="0" w:space="0" w:color="000000"/>
-              <w:top w:val="none" w:sz="0" w:space="0" w:color="000000"/>
-              <w:left w:val="none" w:sz="0" w:space="0" w:color="000000"/>
-              <w:right w:val="none" w:sz="0" w:space="0" w:color="000000"/>
-            </w:tcBorders>
-            <w:shd w:val="clear" w:color="auto" w:fill="FFFFFF"/>
-            <w:tcMar>
-              <w:top w:w="0" w:type="dxa"/>
-              <w:bottom w:w="0" w:type="dxa"/>
-              <w:left w:w="0" w:type="dxa"/>
-              <w:right w:w="0" w:type="dxa"/>
-            </w:tcMar>
-            <w:vAlign w:val="top"/>
-          </w:tcPr>
-          <w:p>
-            <w:pPr>
-              <w:pStyle w:val="Normal"/>
-              <w:jc w:val="center"/>
-              <w:pBdr>
-                <w:bottom w:val="none" w:sz="0" w:space="0" w:color="000000"/>
-                <w:top w:val="none" w:sz="0" w:space="0" w:color="000000"/>
-                <w:left w:val="none" w:sz="0" w:space="0" w:color="000000"/>
-                <w:right w:val="none" w:sz="0" w:space="0" w:color="000000"/>
-              </w:pBdr>
-              <w:spacing w:after="100" w:before="100" w:line="240"/>
-              <w:ind w:left="100" w:right="100" w:firstLine="0" w:firstLineChars="0"/>
-            </w:pPr>
-            <w:r>
-              <w:rPr>
-                <w:rFonts w:ascii="DejaVu Sans" w:hAnsi="DejaVu Sans" w:eastAsia="DejaVu Sans" w:cs="DejaVu Sans"/>
-                <w:i w:val="false"/>
-                <w:b w:val="false"/>
-                <w:u w:val="none"/>
-                <w:sz w:val="22"/>
-                <w:szCs w:val="22"/>
-                <w:color w:val="000000"/>
-              </w:rPr>
-              <w:t xml:space="preserve">1.5 (0.7, 2.9)</w:t>
-            </w:r>
-          </w:p>
-        </w:tc>
-        <w:tc>
-          <w:tcPr>
-            <w:tcBorders>
-              <w:bottom w:val="none" w:sz="0" w:space="0" w:color="000000"/>
-              <w:top w:val="none" w:sz="0" w:space="0" w:color="000000"/>
-              <w:left w:val="none" w:sz="0" w:space="0" w:color="000000"/>
-              <w:right w:val="none" w:sz="0" w:space="0" w:color="000000"/>
-            </w:tcBorders>
-            <w:shd w:val="clear" w:color="auto" w:fill="FFFFFF"/>
-            <w:tcMar>
-              <w:top w:w="0" w:type="dxa"/>
-              <w:bottom w:w="0" w:type="dxa"/>
-              <w:left w:w="0" w:type="dxa"/>
-              <w:right w:w="0" w:type="dxa"/>
-            </w:tcMar>
-            <w:vAlign w:val="top"/>
-          </w:tcPr>
-          <w:p>
-            <w:pPr>
-              <w:pStyle w:val="Normal"/>
-              <w:jc w:val="center"/>
-              <w:pBdr>
-                <w:bottom w:val="none" w:sz="0" w:space="0" w:color="000000"/>
-                <w:top w:val="none" w:sz="0" w:space="0" w:color="000000"/>
-                <w:left w:val="none" w:sz="0" w:space="0" w:color="000000"/>
-                <w:right w:val="none" w:sz="0" w:space="0" w:color="000000"/>
-              </w:pBdr>
-              <w:spacing w:after="100" w:before="100" w:line="240"/>
-              <w:ind w:left="100" w:right="100" w:firstLine="0" w:firstLineChars="0"/>
-            </w:pPr>
-            <w:r>
-              <w:rPr>
-                <w:rFonts w:ascii="DejaVu Sans" w:hAnsi="DejaVu Sans" w:eastAsia="DejaVu Sans" w:cs="DejaVu Sans"/>
-                <w:i w:val="false"/>
-                <w:b w:val="false"/>
-                <w:u w:val="none"/>
-                <w:sz w:val="22"/>
-                <w:szCs w:val="22"/>
-                <w:color w:val="000000"/>
-              </w:rPr>
-              <w:t xml:space="preserve">1.1 (0.6, 2.3)</w:t>
+              <w:t xml:space="preserve">Triglycerides (baseline), Median (Q1, Q3)</w:t>
+            </w:r>
+          </w:p>
+        </w:tc>
+        <w:tc>
+          <w:tcPr>
+            <w:tcBorders>
+              <w:bottom w:val="none" w:sz="0" w:space="0" w:color="000000"/>
+              <w:top w:val="none" w:sz="0" w:space="0" w:color="000000"/>
+              <w:left w:val="none" w:sz="0" w:space="0" w:color="000000"/>
+              <w:right w:val="none" w:sz="0" w:space="0" w:color="000000"/>
+            </w:tcBorders>
+            <w:shd w:val="clear" w:color="auto" w:fill="FFFFFF"/>
+            <w:tcMar>
+              <w:top w:w="0" w:type="dxa"/>
+              <w:bottom w:w="0" w:type="dxa"/>
+              <w:left w:w="0" w:type="dxa"/>
+              <w:right w:w="0" w:type="dxa"/>
+            </w:tcMar>
+            <w:vAlign w:val="top"/>
+          </w:tcPr>
+          <w:p>
+            <w:pPr>
+              <w:pStyle w:val="Normal"/>
+              <w:jc w:val="center"/>
+              <w:pBdr>
+                <w:bottom w:val="none" w:sz="0" w:space="0" w:color="000000"/>
+                <w:top w:val="none" w:sz="0" w:space="0" w:color="000000"/>
+                <w:left w:val="none" w:sz="0" w:space="0" w:color="000000"/>
+                <w:right w:val="none" w:sz="0" w:space="0" w:color="000000"/>
+              </w:pBdr>
+              <w:spacing w:after="100" w:before="100" w:line="240"/>
+              <w:ind w:left="100" w:right="100" w:firstLine="0" w:firstLineChars="0"/>
+            </w:pPr>
+            <w:r>
+              <w:rPr>
+                <w:rFonts w:ascii="DejaVu Sans" w:hAnsi="DejaVu Sans" w:eastAsia="DejaVu Sans" w:cs="DejaVu Sans"/>
+                <w:i w:val="false"/>
+                <w:b w:val="false"/>
+                <w:u w:val="none"/>
+                <w:sz w:val="22"/>
+                <w:szCs w:val="22"/>
+                <w:color w:val="000000"/>
+              </w:rPr>
+              <w:t xml:space="preserve">1.6 (1.2, 2.4)</w:t>
+            </w:r>
+          </w:p>
+        </w:tc>
+        <w:tc>
+          <w:tcPr>
+            <w:tcBorders>
+              <w:bottom w:val="none" w:sz="0" w:space="0" w:color="000000"/>
+              <w:top w:val="none" w:sz="0" w:space="0" w:color="000000"/>
+              <w:left w:val="none" w:sz="0" w:space="0" w:color="000000"/>
+              <w:right w:val="none" w:sz="0" w:space="0" w:color="000000"/>
+            </w:tcBorders>
+            <w:shd w:val="clear" w:color="auto" w:fill="FFFFFF"/>
+            <w:tcMar>
+              <w:top w:w="0" w:type="dxa"/>
+              <w:bottom w:w="0" w:type="dxa"/>
+              <w:left w:w="0" w:type="dxa"/>
+              <w:right w:w="0" w:type="dxa"/>
+            </w:tcMar>
+            <w:vAlign w:val="top"/>
+          </w:tcPr>
+          <w:p>
+            <w:pPr>
+              <w:pStyle w:val="Normal"/>
+              <w:jc w:val="center"/>
+              <w:pBdr>
+                <w:bottom w:val="none" w:sz="0" w:space="0" w:color="000000"/>
+                <w:top w:val="none" w:sz="0" w:space="0" w:color="000000"/>
+                <w:left w:val="none" w:sz="0" w:space="0" w:color="000000"/>
+                <w:right w:val="none" w:sz="0" w:space="0" w:color="000000"/>
+              </w:pBdr>
+              <w:spacing w:after="100" w:before="100" w:line="240"/>
+              <w:ind w:left="100" w:right="100" w:firstLine="0" w:firstLineChars="0"/>
+            </w:pPr>
+            <w:r>
+              <w:rPr>
+                <w:rFonts w:ascii="DejaVu Sans" w:hAnsi="DejaVu Sans" w:eastAsia="DejaVu Sans" w:cs="DejaVu Sans"/>
+                <w:i w:val="false"/>
+                <w:b w:val="false"/>
+                <w:u w:val="none"/>
+                <w:sz w:val="22"/>
+                <w:szCs w:val="22"/>
+                <w:color w:val="000000"/>
+              </w:rPr>
+              <w:t xml:space="preserve">1.4 (1.0, 2.0)</w:t>
             </w:r>
           </w:p>
         </w:tc>
@@ -10351,95 +10351,95 @@
                 <w:szCs w:val="22"/>
                 <w:color w:val="000000"/>
               </w:rPr>
-              <w:t xml:space="preserve">Apolipoprotein A, Median (Q1, Q3)</w:t>
-            </w:r>
-          </w:p>
-        </w:tc>
-        <w:tc>
-          <w:tcPr>
-            <w:tcBorders>
-              <w:bottom w:val="none" w:sz="0" w:space="0" w:color="000000"/>
-              <w:top w:val="none" w:sz="0" w:space="0" w:color="000000"/>
-              <w:left w:val="none" w:sz="0" w:space="0" w:color="000000"/>
-              <w:right w:val="none" w:sz="0" w:space="0" w:color="000000"/>
-            </w:tcBorders>
-            <w:shd w:val="clear" w:color="auto" w:fill="FFFFFF"/>
-            <w:tcMar>
-              <w:top w:w="0" w:type="dxa"/>
-              <w:bottom w:w="0" w:type="dxa"/>
-              <w:left w:w="0" w:type="dxa"/>
-              <w:right w:w="0" w:type="dxa"/>
-            </w:tcMar>
-            <w:vAlign w:val="top"/>
-          </w:tcPr>
-          <w:p>
-            <w:pPr>
-              <w:pStyle w:val="Normal"/>
-              <w:jc w:val="center"/>
-              <w:pBdr>
-                <w:bottom w:val="none" w:sz="0" w:space="0" w:color="000000"/>
-                <w:top w:val="none" w:sz="0" w:space="0" w:color="000000"/>
-                <w:left w:val="none" w:sz="0" w:space="0" w:color="000000"/>
-                <w:right w:val="none" w:sz="0" w:space="0" w:color="000000"/>
-              </w:pBdr>
-              <w:spacing w:after="100" w:before="100" w:line="240"/>
-              <w:ind w:left="100" w:right="100" w:firstLine="0" w:firstLineChars="0"/>
-            </w:pPr>
-            <w:r>
-              <w:rPr>
-                <w:rFonts w:ascii="DejaVu Sans" w:hAnsi="DejaVu Sans" w:eastAsia="DejaVu Sans" w:cs="DejaVu Sans"/>
-                <w:i w:val="false"/>
-                <w:b w:val="false"/>
-                <w:u w:val="none"/>
-                <w:sz w:val="22"/>
-                <w:szCs w:val="22"/>
-                <w:color w:val="000000"/>
-              </w:rPr>
-              <w:t xml:space="preserve">1.5 (1.3, 1.6)</w:t>
-            </w:r>
-          </w:p>
-        </w:tc>
-        <w:tc>
-          <w:tcPr>
-            <w:tcBorders>
-              <w:bottom w:val="none" w:sz="0" w:space="0" w:color="000000"/>
-              <w:top w:val="none" w:sz="0" w:space="0" w:color="000000"/>
-              <w:left w:val="none" w:sz="0" w:space="0" w:color="000000"/>
-              <w:right w:val="none" w:sz="0" w:space="0" w:color="000000"/>
-            </w:tcBorders>
-            <w:shd w:val="clear" w:color="auto" w:fill="FFFFFF"/>
-            <w:tcMar>
-              <w:top w:w="0" w:type="dxa"/>
-              <w:bottom w:w="0" w:type="dxa"/>
-              <w:left w:w="0" w:type="dxa"/>
-              <w:right w:w="0" w:type="dxa"/>
-            </w:tcMar>
-            <w:vAlign w:val="top"/>
-          </w:tcPr>
-          <w:p>
-            <w:pPr>
-              <w:pStyle w:val="Normal"/>
-              <w:jc w:val="center"/>
-              <w:pBdr>
-                <w:bottom w:val="none" w:sz="0" w:space="0" w:color="000000"/>
-                <w:top w:val="none" w:sz="0" w:space="0" w:color="000000"/>
-                <w:left w:val="none" w:sz="0" w:space="0" w:color="000000"/>
-                <w:right w:val="none" w:sz="0" w:space="0" w:color="000000"/>
-              </w:pBdr>
-              <w:spacing w:after="100" w:before="100" w:line="240"/>
-              <w:ind w:left="100" w:right="100" w:firstLine="0" w:firstLineChars="0"/>
-            </w:pPr>
-            <w:r>
-              <w:rPr>
-                <w:rFonts w:ascii="DejaVu Sans" w:hAnsi="DejaVu Sans" w:eastAsia="DejaVu Sans" w:cs="DejaVu Sans"/>
-                <w:i w:val="false"/>
-                <w:b w:val="false"/>
-                <w:u w:val="none"/>
-                <w:sz w:val="22"/>
-                <w:szCs w:val="22"/>
-                <w:color w:val="000000"/>
-              </w:rPr>
-              <w:t xml:space="preserve">1.5 (1.4, 1.7)</w:t>
+              <w:t xml:space="preserve">C-reactive protein (baseline), Median (Q1, Q3)</w:t>
+            </w:r>
+          </w:p>
+        </w:tc>
+        <w:tc>
+          <w:tcPr>
+            <w:tcBorders>
+              <w:bottom w:val="none" w:sz="0" w:space="0" w:color="000000"/>
+              <w:top w:val="none" w:sz="0" w:space="0" w:color="000000"/>
+              <w:left w:val="none" w:sz="0" w:space="0" w:color="000000"/>
+              <w:right w:val="none" w:sz="0" w:space="0" w:color="000000"/>
+            </w:tcBorders>
+            <w:shd w:val="clear" w:color="auto" w:fill="FFFFFF"/>
+            <w:tcMar>
+              <w:top w:w="0" w:type="dxa"/>
+              <w:bottom w:w="0" w:type="dxa"/>
+              <w:left w:w="0" w:type="dxa"/>
+              <w:right w:w="0" w:type="dxa"/>
+            </w:tcMar>
+            <w:vAlign w:val="top"/>
+          </w:tcPr>
+          <w:p>
+            <w:pPr>
+              <w:pStyle w:val="Normal"/>
+              <w:jc w:val="center"/>
+              <w:pBdr>
+                <w:bottom w:val="none" w:sz="0" w:space="0" w:color="000000"/>
+                <w:top w:val="none" w:sz="0" w:space="0" w:color="000000"/>
+                <w:left w:val="none" w:sz="0" w:space="0" w:color="000000"/>
+                <w:right w:val="none" w:sz="0" w:space="0" w:color="000000"/>
+              </w:pBdr>
+              <w:spacing w:after="100" w:before="100" w:line="240"/>
+              <w:ind w:left="100" w:right="100" w:firstLine="0" w:firstLineChars="0"/>
+            </w:pPr>
+            <w:r>
+              <w:rPr>
+                <w:rFonts w:ascii="DejaVu Sans" w:hAnsi="DejaVu Sans" w:eastAsia="DejaVu Sans" w:cs="DejaVu Sans"/>
+                <w:i w:val="false"/>
+                <w:b w:val="false"/>
+                <w:u w:val="none"/>
+                <w:sz w:val="22"/>
+                <w:szCs w:val="22"/>
+                <w:color w:val="000000"/>
+              </w:rPr>
+              <w:t xml:space="preserve">1.5 (0.7, 2.9)</w:t>
+            </w:r>
+          </w:p>
+        </w:tc>
+        <w:tc>
+          <w:tcPr>
+            <w:tcBorders>
+              <w:bottom w:val="none" w:sz="0" w:space="0" w:color="000000"/>
+              <w:top w:val="none" w:sz="0" w:space="0" w:color="000000"/>
+              <w:left w:val="none" w:sz="0" w:space="0" w:color="000000"/>
+              <w:right w:val="none" w:sz="0" w:space="0" w:color="000000"/>
+            </w:tcBorders>
+            <w:shd w:val="clear" w:color="auto" w:fill="FFFFFF"/>
+            <w:tcMar>
+              <w:top w:w="0" w:type="dxa"/>
+              <w:bottom w:w="0" w:type="dxa"/>
+              <w:left w:w="0" w:type="dxa"/>
+              <w:right w:w="0" w:type="dxa"/>
+            </w:tcMar>
+            <w:vAlign w:val="top"/>
+          </w:tcPr>
+          <w:p>
+            <w:pPr>
+              <w:pStyle w:val="Normal"/>
+              <w:jc w:val="center"/>
+              <w:pBdr>
+                <w:bottom w:val="none" w:sz="0" w:space="0" w:color="000000"/>
+                <w:top w:val="none" w:sz="0" w:space="0" w:color="000000"/>
+                <w:left w:val="none" w:sz="0" w:space="0" w:color="000000"/>
+                <w:right w:val="none" w:sz="0" w:space="0" w:color="000000"/>
+              </w:pBdr>
+              <w:spacing w:after="100" w:before="100" w:line="240"/>
+              <w:ind w:left="100" w:right="100" w:firstLine="0" w:firstLineChars="0"/>
+            </w:pPr>
+            <w:r>
+              <w:rPr>
+                <w:rFonts w:ascii="DejaVu Sans" w:hAnsi="DejaVu Sans" w:eastAsia="DejaVu Sans" w:cs="DejaVu Sans"/>
+                <w:i w:val="false"/>
+                <w:b w:val="false"/>
+                <w:u w:val="none"/>
+                <w:sz w:val="22"/>
+                <w:szCs w:val="22"/>
+                <w:color w:val="000000"/>
+              </w:rPr>
+              <w:t xml:space="preserve">1.1 (0.6, 2.3)</w:t>
             </w:r>
           </w:p>
         </w:tc>
@@ -10489,95 +10489,95 @@
                 <w:szCs w:val="22"/>
                 <w:color w:val="000000"/>
               </w:rPr>
-              <w:t xml:space="preserve">Medication for cholesterol, blood pressure, or diabetes, n (%)</w:t>
-            </w:r>
-          </w:p>
-        </w:tc>
-        <w:tc>
-          <w:tcPr>
-            <w:tcBorders>
-              <w:bottom w:val="none" w:sz="0" w:space="0" w:color="000000"/>
-              <w:top w:val="none" w:sz="0" w:space="0" w:color="000000"/>
-              <w:left w:val="none" w:sz="0" w:space="0" w:color="000000"/>
-              <w:right w:val="none" w:sz="0" w:space="0" w:color="000000"/>
-            </w:tcBorders>
-            <w:shd w:val="clear" w:color="auto" w:fill="FFFFFF"/>
-            <w:tcMar>
-              <w:top w:w="0" w:type="dxa"/>
-              <w:bottom w:w="0" w:type="dxa"/>
-              <w:left w:w="0" w:type="dxa"/>
-              <w:right w:w="0" w:type="dxa"/>
-            </w:tcMar>
-            <w:vAlign w:val="top"/>
-          </w:tcPr>
-          <w:p>
-            <w:pPr>
-              <w:pStyle w:val="Normal"/>
-              <w:jc w:val="center"/>
-              <w:pBdr>
-                <w:bottom w:val="none" w:sz="0" w:space="0" w:color="000000"/>
-                <w:top w:val="none" w:sz="0" w:space="0" w:color="000000"/>
-                <w:left w:val="none" w:sz="0" w:space="0" w:color="000000"/>
-                <w:right w:val="none" w:sz="0" w:space="0" w:color="000000"/>
-              </w:pBdr>
-              <w:spacing w:after="100" w:before="100" w:line="240"/>
-              <w:ind w:left="100" w:right="100" w:firstLine="0" w:firstLineChars="0"/>
-            </w:pPr>
-            <w:r>
-              <w:rPr>
-                <w:rFonts w:ascii="DejaVu Sans" w:hAnsi="DejaVu Sans" w:eastAsia="DejaVu Sans" w:cs="DejaVu Sans"/>
-                <w:i w:val="false"/>
-                <w:b w:val="false"/>
-                <w:u w:val="none"/>
-                <w:sz w:val="22"/>
-                <w:szCs w:val="22"/>
-                <w:color w:val="000000"/>
-              </w:rPr>
-              <w:t xml:space="preserve">829 (26)</w:t>
-            </w:r>
-          </w:p>
-        </w:tc>
-        <w:tc>
-          <w:tcPr>
-            <w:tcBorders>
-              <w:bottom w:val="none" w:sz="0" w:space="0" w:color="000000"/>
-              <w:top w:val="none" w:sz="0" w:space="0" w:color="000000"/>
-              <w:left w:val="none" w:sz="0" w:space="0" w:color="000000"/>
-              <w:right w:val="none" w:sz="0" w:space="0" w:color="000000"/>
-            </w:tcBorders>
-            <w:shd w:val="clear" w:color="auto" w:fill="FFFFFF"/>
-            <w:tcMar>
-              <w:top w:w="0" w:type="dxa"/>
-              <w:bottom w:w="0" w:type="dxa"/>
-              <w:left w:w="0" w:type="dxa"/>
-              <w:right w:w="0" w:type="dxa"/>
-            </w:tcMar>
-            <w:vAlign w:val="top"/>
-          </w:tcPr>
-          <w:p>
-            <w:pPr>
-              <w:pStyle w:val="Normal"/>
-              <w:jc w:val="center"/>
-              <w:pBdr>
-                <w:bottom w:val="none" w:sz="0" w:space="0" w:color="000000"/>
-                <w:top w:val="none" w:sz="0" w:space="0" w:color="000000"/>
-                <w:left w:val="none" w:sz="0" w:space="0" w:color="000000"/>
-                <w:right w:val="none" w:sz="0" w:space="0" w:color="000000"/>
-              </w:pBdr>
-              <w:spacing w:after="100" w:before="100" w:line="240"/>
-              <w:ind w:left="100" w:right="100" w:firstLine="0" w:firstLineChars="0"/>
-            </w:pPr>
-            <w:r>
-              <w:rPr>
-                <w:rFonts w:ascii="DejaVu Sans" w:hAnsi="DejaVu Sans" w:eastAsia="DejaVu Sans" w:cs="DejaVu Sans"/>
-                <w:i w:val="false"/>
-                <w:b w:val="false"/>
-                <w:u w:val="none"/>
-                <w:sz w:val="22"/>
-                <w:szCs w:val="22"/>
-                <w:color w:val="000000"/>
-              </w:rPr>
-              <w:t xml:space="preserve">9,654 (11)</w:t>
+              <w:t xml:space="preserve">Apolipoprotein A, Median (Q1, Q3)</w:t>
+            </w:r>
+          </w:p>
+        </w:tc>
+        <w:tc>
+          <w:tcPr>
+            <w:tcBorders>
+              <w:bottom w:val="none" w:sz="0" w:space="0" w:color="000000"/>
+              <w:top w:val="none" w:sz="0" w:space="0" w:color="000000"/>
+              <w:left w:val="none" w:sz="0" w:space="0" w:color="000000"/>
+              <w:right w:val="none" w:sz="0" w:space="0" w:color="000000"/>
+            </w:tcBorders>
+            <w:shd w:val="clear" w:color="auto" w:fill="FFFFFF"/>
+            <w:tcMar>
+              <w:top w:w="0" w:type="dxa"/>
+              <w:bottom w:w="0" w:type="dxa"/>
+              <w:left w:w="0" w:type="dxa"/>
+              <w:right w:w="0" w:type="dxa"/>
+            </w:tcMar>
+            <w:vAlign w:val="top"/>
+          </w:tcPr>
+          <w:p>
+            <w:pPr>
+              <w:pStyle w:val="Normal"/>
+              <w:jc w:val="center"/>
+              <w:pBdr>
+                <w:bottom w:val="none" w:sz="0" w:space="0" w:color="000000"/>
+                <w:top w:val="none" w:sz="0" w:space="0" w:color="000000"/>
+                <w:left w:val="none" w:sz="0" w:space="0" w:color="000000"/>
+                <w:right w:val="none" w:sz="0" w:space="0" w:color="000000"/>
+              </w:pBdr>
+              <w:spacing w:after="100" w:before="100" w:line="240"/>
+              <w:ind w:left="100" w:right="100" w:firstLine="0" w:firstLineChars="0"/>
+            </w:pPr>
+            <w:r>
+              <w:rPr>
+                <w:rFonts w:ascii="DejaVu Sans" w:hAnsi="DejaVu Sans" w:eastAsia="DejaVu Sans" w:cs="DejaVu Sans"/>
+                <w:i w:val="false"/>
+                <w:b w:val="false"/>
+                <w:u w:val="none"/>
+                <w:sz w:val="22"/>
+                <w:szCs w:val="22"/>
+                <w:color w:val="000000"/>
+              </w:rPr>
+              <w:t xml:space="preserve">1.5 (1.3, 1.6)</w:t>
+            </w:r>
+          </w:p>
+        </w:tc>
+        <w:tc>
+          <w:tcPr>
+            <w:tcBorders>
+              <w:bottom w:val="none" w:sz="0" w:space="0" w:color="000000"/>
+              <w:top w:val="none" w:sz="0" w:space="0" w:color="000000"/>
+              <w:left w:val="none" w:sz="0" w:space="0" w:color="000000"/>
+              <w:right w:val="none" w:sz="0" w:space="0" w:color="000000"/>
+            </w:tcBorders>
+            <w:shd w:val="clear" w:color="auto" w:fill="FFFFFF"/>
+            <w:tcMar>
+              <w:top w:w="0" w:type="dxa"/>
+              <w:bottom w:w="0" w:type="dxa"/>
+              <w:left w:w="0" w:type="dxa"/>
+              <w:right w:w="0" w:type="dxa"/>
+            </w:tcMar>
+            <w:vAlign w:val="top"/>
+          </w:tcPr>
+          <w:p>
+            <w:pPr>
+              <w:pStyle w:val="Normal"/>
+              <w:jc w:val="center"/>
+              <w:pBdr>
+                <w:bottom w:val="none" w:sz="0" w:space="0" w:color="000000"/>
+                <w:top w:val="none" w:sz="0" w:space="0" w:color="000000"/>
+                <w:left w:val="none" w:sz="0" w:space="0" w:color="000000"/>
+                <w:right w:val="none" w:sz="0" w:space="0" w:color="000000"/>
+              </w:pBdr>
+              <w:spacing w:after="100" w:before="100" w:line="240"/>
+              <w:ind w:left="100" w:right="100" w:firstLine="0" w:firstLineChars="0"/>
+            </w:pPr>
+            <w:r>
+              <w:rPr>
+                <w:rFonts w:ascii="DejaVu Sans" w:hAnsi="DejaVu Sans" w:eastAsia="DejaVu Sans" w:cs="DejaVu Sans"/>
+                <w:i w:val="false"/>
+                <w:b w:val="false"/>
+                <w:u w:val="none"/>
+                <w:sz w:val="22"/>
+                <w:szCs w:val="22"/>
+                <w:color w:val="000000"/>
+              </w:rPr>
+              <w:t xml:space="preserve">1.5 (1.4, 1.7)</w:t>
             </w:r>
           </w:p>
         </w:tc>
@@ -10587,6 +10587,144 @@
           <w:trHeight w:val="624" w:hRule="auto"/>
         </w:trPr>
         body76
+        <w:tc>
+          <w:tcPr>
+            <w:tcBorders>
+              <w:bottom w:val="none" w:sz="0" w:space="0" w:color="000000"/>
+              <w:top w:val="none" w:sz="0" w:space="0" w:color="000000"/>
+              <w:left w:val="none" w:sz="0" w:space="0" w:color="000000"/>
+              <w:right w:val="none" w:sz="0" w:space="0" w:color="000000"/>
+            </w:tcBorders>
+            <w:shd w:val="clear" w:color="auto" w:fill="FFFFFF"/>
+            <w:tcMar>
+              <w:top w:w="0" w:type="dxa"/>
+              <w:bottom w:w="0" w:type="dxa"/>
+              <w:left w:w="0" w:type="dxa"/>
+              <w:right w:w="0" w:type="dxa"/>
+            </w:tcMar>
+            <w:vAlign w:val="top"/>
+          </w:tcPr>
+          <w:p>
+            <w:pPr>
+              <w:pStyle w:val="Normal"/>
+              <w:jc w:val="left"/>
+              <w:pBdr>
+                <w:bottom w:val="none" w:sz="0" w:space="0" w:color="000000"/>
+                <w:top w:val="none" w:sz="0" w:space="0" w:color="000000"/>
+                <w:left w:val="none" w:sz="0" w:space="0" w:color="000000"/>
+                <w:right w:val="none" w:sz="0" w:space="0" w:color="000000"/>
+              </w:pBdr>
+              <w:spacing w:after="100" w:before="100" w:line="240"/>
+              <w:ind w:left="100" w:right="100" w:firstLine="0" w:firstLineChars="0"/>
+            </w:pPr>
+            <w:r>
+              <w:rPr>
+                <w:rFonts w:ascii="DejaVu Sans" w:hAnsi="DejaVu Sans" w:eastAsia="DejaVu Sans" w:cs="DejaVu Sans"/>
+                <w:i w:val="false"/>
+                <w:b w:val="false"/>
+                <w:u w:val="none"/>
+                <w:sz w:val="22"/>
+                <w:szCs w:val="22"/>
+                <w:color w:val="000000"/>
+              </w:rPr>
+              <w:t xml:space="preserve">Medication for cholesterol, blood pressure, or diabetes, n (%)</w:t>
+            </w:r>
+          </w:p>
+        </w:tc>
+        <w:tc>
+          <w:tcPr>
+            <w:tcBorders>
+              <w:bottom w:val="none" w:sz="0" w:space="0" w:color="000000"/>
+              <w:top w:val="none" w:sz="0" w:space="0" w:color="000000"/>
+              <w:left w:val="none" w:sz="0" w:space="0" w:color="000000"/>
+              <w:right w:val="none" w:sz="0" w:space="0" w:color="000000"/>
+            </w:tcBorders>
+            <w:shd w:val="clear" w:color="auto" w:fill="FFFFFF"/>
+            <w:tcMar>
+              <w:top w:w="0" w:type="dxa"/>
+              <w:bottom w:w="0" w:type="dxa"/>
+              <w:left w:w="0" w:type="dxa"/>
+              <w:right w:w="0" w:type="dxa"/>
+            </w:tcMar>
+            <w:vAlign w:val="top"/>
+          </w:tcPr>
+          <w:p>
+            <w:pPr>
+              <w:pStyle w:val="Normal"/>
+              <w:jc w:val="center"/>
+              <w:pBdr>
+                <w:bottom w:val="none" w:sz="0" w:space="0" w:color="000000"/>
+                <w:top w:val="none" w:sz="0" w:space="0" w:color="000000"/>
+                <w:left w:val="none" w:sz="0" w:space="0" w:color="000000"/>
+                <w:right w:val="none" w:sz="0" w:space="0" w:color="000000"/>
+              </w:pBdr>
+              <w:spacing w:after="100" w:before="100" w:line="240"/>
+              <w:ind w:left="100" w:right="100" w:firstLine="0" w:firstLineChars="0"/>
+            </w:pPr>
+            <w:r>
+              <w:rPr>
+                <w:rFonts w:ascii="DejaVu Sans" w:hAnsi="DejaVu Sans" w:eastAsia="DejaVu Sans" w:cs="DejaVu Sans"/>
+                <w:i w:val="false"/>
+                <w:b w:val="false"/>
+                <w:u w:val="none"/>
+                <w:sz w:val="22"/>
+                <w:szCs w:val="22"/>
+                <w:color w:val="000000"/>
+              </w:rPr>
+              <w:t xml:space="preserve">829 (26)</w:t>
+            </w:r>
+          </w:p>
+        </w:tc>
+        <w:tc>
+          <w:tcPr>
+            <w:tcBorders>
+              <w:bottom w:val="none" w:sz="0" w:space="0" w:color="000000"/>
+              <w:top w:val="none" w:sz="0" w:space="0" w:color="000000"/>
+              <w:left w:val="none" w:sz="0" w:space="0" w:color="000000"/>
+              <w:right w:val="none" w:sz="0" w:space="0" w:color="000000"/>
+            </w:tcBorders>
+            <w:shd w:val="clear" w:color="auto" w:fill="FFFFFF"/>
+            <w:tcMar>
+              <w:top w:w="0" w:type="dxa"/>
+              <w:bottom w:w="0" w:type="dxa"/>
+              <w:left w:w="0" w:type="dxa"/>
+              <w:right w:w="0" w:type="dxa"/>
+            </w:tcMar>
+            <w:vAlign w:val="top"/>
+          </w:tcPr>
+          <w:p>
+            <w:pPr>
+              <w:pStyle w:val="Normal"/>
+              <w:jc w:val="center"/>
+              <w:pBdr>
+                <w:bottom w:val="none" w:sz="0" w:space="0" w:color="000000"/>
+                <w:top w:val="none" w:sz="0" w:space="0" w:color="000000"/>
+                <w:left w:val="none" w:sz="0" w:space="0" w:color="000000"/>
+                <w:right w:val="none" w:sz="0" w:space="0" w:color="000000"/>
+              </w:pBdr>
+              <w:spacing w:after="100" w:before="100" w:line="240"/>
+              <w:ind w:left="100" w:right="100" w:firstLine="0" w:firstLineChars="0"/>
+            </w:pPr>
+            <w:r>
+              <w:rPr>
+                <w:rFonts w:ascii="DejaVu Sans" w:hAnsi="DejaVu Sans" w:eastAsia="DejaVu Sans" w:cs="DejaVu Sans"/>
+                <w:i w:val="false"/>
+                <w:b w:val="false"/>
+                <w:u w:val="none"/>
+                <w:sz w:val="22"/>
+                <w:szCs w:val="22"/>
+                <w:color w:val="000000"/>
+              </w:rPr>
+              <w:t xml:space="preserve">9,654 (11)</w:t>
+            </w:r>
+          </w:p>
+        </w:tc>
+      </w:tr>
+      <w:tr>
+        <w:trPr>
+          <w:trHeight w:val="624" w:hRule="auto"/>
+        </w:trPr>
+        body77
         <w:tc>
           <w:tcPr>
             <w:tcBorders>

</xml_diff>